<commit_message>
Añadido a la documentación, diagrama de clases, de casos de uso y los prototipos
</commit_message>
<xml_diff>
--- a/documents/documentación.docx
+++ b/documents/documentación.docx
@@ -87,7 +87,7 @@
                 <v:stroke joinstyle="miter"/>
                 <v:path gradientshapeok="t" o:connecttype="rect"/>
               </v:shapetype>
-              <v:shape id="Cuadro de texto 11" o:spid="_x0000_s1026" type="#_x0000_t202" style="position:absolute;margin-left:52.7pt;margin-top:367.35pt;width:320.3pt;height:63.3pt;z-index:251666432;visibility:visible;mso-wrap-style:square;mso-height-percent:0;mso-wrap-distance-left:9pt;mso-wrap-distance-top:0;mso-wrap-distance-right:9pt;mso-wrap-distance-bottom:0;mso-position-horizontal:absolute;mso-position-horizontal-relative:margin;mso-position-vertical:absolute;mso-position-vertical-relative:margin;mso-height-percent:0;mso-height-relative:margin;v-text-anchor:middle" o:gfxdata="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" filled="f" stroked="f" strokeweight=".5pt">
+              <v:shape id="Cuadro de texto 11" o:spid="_x0000_s1026" type="#_x0000_t202" style="position:absolute;left:0;text-align:left;margin-left:52.7pt;margin-top:367.35pt;width:320.3pt;height:63.3pt;z-index:251666432;visibility:visible;mso-wrap-style:square;mso-height-percent:0;mso-wrap-distance-left:9pt;mso-wrap-distance-top:0;mso-wrap-distance-right:9pt;mso-wrap-distance-bottom:0;mso-position-horizontal:absolute;mso-position-horizontal-relative:margin;mso-position-vertical:absolute;mso-position-vertical-relative:margin;mso-height-percent:0;mso-height-relative:margin;v-text-anchor:middle" o:gfxdata="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" filled="f" stroked="f" strokeweight=".5pt">
                 <v:textbox>
                   <w:txbxContent>
                     <w:p>
@@ -237,7 +237,25 @@
                                 <w:sz w:val="38"/>
                                 <w:szCs w:val="38"/>
                               </w:rPr>
-                              <w:t xml:space="preserve">Presentada por </w:t>
+                              <w:t>Presentad</w:t>
+                            </w:r>
+                            <w:r>
+                              <w:rPr>
+                                <w:rFonts w:cs="Open Sans"/>
+                                <w:color w:val="FFFFFF" w:themeColor="background1"/>
+                                <w:sz w:val="38"/>
+                                <w:szCs w:val="38"/>
+                              </w:rPr>
+                              <w:t>o</w:t>
+                            </w:r>
+                            <w:r>
+                              <w:rPr>
+                                <w:rFonts w:cs="Open Sans"/>
+                                <w:color w:val="FFFFFF" w:themeColor="background1"/>
+                                <w:sz w:val="38"/>
+                                <w:szCs w:val="38"/>
+                              </w:rPr>
+                              <w:t xml:space="preserve"> por </w:t>
                             </w:r>
                             <w:r>
                               <w:rPr>
@@ -271,7 +289,7 @@
           </mc:Choice>
           <mc:Fallback>
             <w:pict>
-              <v:shape w14:anchorId="38BC86B2" id="Cuadro de texto 2" o:spid="_x0000_s1027" type="#_x0000_t202" style="position:absolute;margin-left:-62.75pt;margin-top:569pt;width:551.5pt;height:33.35pt;z-index:251667456;visibility:visible;mso-wrap-style:square;mso-width-percent:0;mso-height-percent:0;mso-wrap-distance-left:9pt;mso-wrap-distance-top:0;mso-wrap-distance-right:9pt;mso-wrap-distance-bottom:0;mso-position-horizontal:absolute;mso-position-horizontal-relative:margin;mso-position-vertical:absolute;mso-position-vertical-relative:margin;mso-width-percent:0;mso-height-percent:0;mso-width-relative:margin;mso-height-relative:margin;v-text-anchor:middle" o:gfxdata="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" filled="f" stroked="f" strokeweight=".5pt">
+              <v:shape w14:anchorId="38BC86B2" id="Cuadro de texto 2" o:spid="_x0000_s1027" type="#_x0000_t202" style="position:absolute;left:0;text-align:left;margin-left:-62.75pt;margin-top:569pt;width:551.5pt;height:33.35pt;z-index:251667456;visibility:visible;mso-wrap-style:square;mso-width-percent:0;mso-height-percent:0;mso-wrap-distance-left:9pt;mso-wrap-distance-top:0;mso-wrap-distance-right:9pt;mso-wrap-distance-bottom:0;mso-position-horizontal:absolute;mso-position-horizontal-relative:margin;mso-position-vertical:absolute;mso-position-vertical-relative:margin;mso-width-percent:0;mso-height-percent:0;mso-width-relative:margin;mso-height-relative:margin;v-text-anchor:middle" o:gfxdata="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" filled="f" stroked="f" strokeweight=".5pt">
                 <v:textbox>
                   <w:txbxContent>
                     <w:p>
@@ -292,7 +310,25 @@
                           <w:sz w:val="38"/>
                           <w:szCs w:val="38"/>
                         </w:rPr>
-                        <w:t xml:space="preserve">Presentada por </w:t>
+                        <w:t>Presentad</w:t>
+                      </w:r>
+                      <w:r>
+                        <w:rPr>
+                          <w:rFonts w:cs="Open Sans"/>
+                          <w:color w:val="FFFFFF" w:themeColor="background1"/>
+                          <w:sz w:val="38"/>
+                          <w:szCs w:val="38"/>
+                        </w:rPr>
+                        <w:t>o</w:t>
+                      </w:r>
+                      <w:r>
+                        <w:rPr>
+                          <w:rFonts w:cs="Open Sans"/>
+                          <w:color w:val="FFFFFF" w:themeColor="background1"/>
+                          <w:sz w:val="38"/>
+                          <w:szCs w:val="38"/>
+                        </w:rPr>
+                        <w:t xml:space="preserve"> por </w:t>
                       </w:r>
                       <w:r>
                         <w:rPr>
@@ -389,7 +425,7 @@
           </mc:Choice>
           <mc:Fallback>
             <w:pict>
-              <v:shape w14:anchorId="0B3EF6E8" id="Cuadro de texto 7" o:spid="_x0000_s1028" type="#_x0000_t202" style="position:absolute;margin-left:52.45pt;margin-top:301.5pt;width:320.3pt;height:33.35pt;z-index:251662336;visibility:visible;mso-wrap-style:square;mso-height-percent:0;mso-wrap-distance-left:9pt;mso-wrap-distance-top:0;mso-wrap-distance-right:9pt;mso-wrap-distance-bottom:0;mso-position-horizontal:absolute;mso-position-horizontal-relative:margin;mso-position-vertical:absolute;mso-position-vertical-relative:margin;mso-height-percent:0;mso-height-relative:margin;v-text-anchor:middle" o:gfxdata="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" filled="f" stroked="f" strokeweight=".5pt">
+              <v:shape w14:anchorId="0B3EF6E8" id="Cuadro de texto 7" o:spid="_x0000_s1028" type="#_x0000_t202" style="position:absolute;left:0;text-align:left;margin-left:52.45pt;margin-top:301.5pt;width:320.3pt;height:33.35pt;z-index:251662336;visibility:visible;mso-wrap-style:square;mso-height-percent:0;mso-wrap-distance-left:9pt;mso-wrap-distance-top:0;mso-wrap-distance-right:9pt;mso-wrap-distance-bottom:0;mso-position-horizontal:absolute;mso-position-horizontal-relative:margin;mso-position-vertical:absolute;mso-position-vertical-relative:margin;mso-height-percent:0;mso-height-relative:margin;v-text-anchor:middle" o:gfxdata="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" filled="f" stroked="f" strokeweight=".5pt">
                 <v:textbox>
                   <w:txbxContent>
                     <w:p>
@@ -503,7 +539,7 @@
           </mc:Choice>
           <mc:Fallback>
             <w:pict>
-              <v:shape w14:anchorId="642D21F8" id="Cuadro de texto 5" o:spid="_x0000_s1029" type="#_x0000_t202" style="position:absolute;margin-left:52.85pt;margin-top:250.2pt;width:320.3pt;height:41.55pt;z-index:251661312;visibility:visible;mso-wrap-style:square;mso-height-percent:0;mso-wrap-distance-left:9pt;mso-wrap-distance-top:0;mso-wrap-distance-right:9pt;mso-wrap-distance-bottom:0;mso-position-horizontal:absolute;mso-position-horizontal-relative:margin;mso-position-vertical:absolute;mso-position-vertical-relative:margin;mso-height-percent:0;mso-height-relative:margin;v-text-anchor:middle" o:gfxdata="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" filled="f" stroked="f" strokeweight=".5pt">
+              <v:shape w14:anchorId="642D21F8" id="Cuadro de texto 5" o:spid="_x0000_s1029" type="#_x0000_t202" style="position:absolute;left:0;text-align:left;margin-left:52.85pt;margin-top:250.2pt;width:320.3pt;height:41.55pt;z-index:251661312;visibility:visible;mso-wrap-style:square;mso-height-percent:0;mso-wrap-distance-left:9pt;mso-wrap-distance-top:0;mso-wrap-distance-right:9pt;mso-wrap-distance-bottom:0;mso-position-horizontal:absolute;mso-position-horizontal-relative:margin;mso-position-vertical:absolute;mso-position-vertical-relative:margin;mso-height-percent:0;mso-height-relative:margin;v-text-anchor:middle" o:gfxdata="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" filled="f" stroked="f" strokeweight=".5pt">
                 <v:textbox>
                   <w:txbxContent>
                     <w:p>
@@ -616,7 +652,7 @@
           </mc:Choice>
           <mc:Fallback>
             <w:pict>
-              <v:shape w14:anchorId="05062F8C" id="Cuadro de texto 9" o:spid="_x0000_s1030" type="#_x0000_t202" style="position:absolute;margin-left:52.45pt;margin-top:179pt;width:320.3pt;height:34.45pt;z-index:251664384;visibility:visible;mso-wrap-style:square;mso-height-percent:0;mso-wrap-distance-left:9pt;mso-wrap-distance-top:0;mso-wrap-distance-right:9pt;mso-wrap-distance-bottom:0;mso-position-horizontal:absolute;mso-position-horizontal-relative:margin;mso-position-vertical:absolute;mso-position-vertical-relative:margin;mso-height-percent:0;mso-height-relative:margin;v-text-anchor:middle" o:gfxdata="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" filled="f" stroked="f" strokeweight=".5pt">
+              <v:shape w14:anchorId="05062F8C" id="Cuadro de texto 9" o:spid="_x0000_s1030" type="#_x0000_t202" style="position:absolute;left:0;text-align:left;margin-left:52.45pt;margin-top:179pt;width:320.3pt;height:34.45pt;z-index:251664384;visibility:visible;mso-wrap-style:square;mso-height-percent:0;mso-wrap-distance-left:9pt;mso-wrap-distance-top:0;mso-wrap-distance-right:9pt;mso-wrap-distance-bottom:0;mso-position-horizontal:absolute;mso-position-horizontal-relative:margin;mso-position-vertical:absolute;mso-position-vertical-relative:margin;mso-height-percent:0;mso-height-relative:margin;v-text-anchor:middle" o:gfxdata="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" filled="f" stroked="f" strokeweight=".5pt">
                 <v:textbox>
                   <w:txbxContent>
                     <w:p>
@@ -731,7 +767,7 @@
           </mc:Choice>
           <mc:Fallback>
             <w:pict>
-              <v:shape w14:anchorId="07C96829" id="Cuadro de texto 8" o:spid="_x0000_s1031" type="#_x0000_t202" style="position:absolute;margin-left:10.35pt;margin-top:145.7pt;width:404.5pt;height:35.45pt;z-index:251663360;visibility:visible;mso-wrap-style:square;mso-width-percent:0;mso-height-percent:0;mso-wrap-distance-left:9pt;mso-wrap-distance-top:0;mso-wrap-distance-right:9pt;mso-wrap-distance-bottom:0;mso-position-horizontal:absolute;mso-position-horizontal-relative:margin;mso-position-vertical:absolute;mso-position-vertical-relative:margin;mso-width-percent:0;mso-height-percent:0;mso-width-relative:margin;mso-height-relative:margin;v-text-anchor:middle" o:gfxdata="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" filled="f" stroked="f" strokeweight=".5pt">
+              <v:shape w14:anchorId="07C96829" id="Cuadro de texto 8" o:spid="_x0000_s1031" type="#_x0000_t202" style="position:absolute;left:0;text-align:left;margin-left:10.35pt;margin-top:145.7pt;width:404.5pt;height:35.45pt;z-index:251663360;visibility:visible;mso-wrap-style:square;mso-width-percent:0;mso-height-percent:0;mso-wrap-distance-left:9pt;mso-wrap-distance-top:0;mso-wrap-distance-right:9pt;mso-wrap-distance-bottom:0;mso-position-horizontal:absolute;mso-position-horizontal-relative:margin;mso-position-vertical:absolute;mso-position-vertical-relative:margin;mso-width-percent:0;mso-height-percent:0;mso-width-relative:margin;mso-height-relative:margin;v-text-anchor:middle" o:gfxdata="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" filled="f" stroked="f" strokeweight=".5pt">
                 <v:textbox>
                   <w:txbxContent>
                     <w:p>
@@ -818,7 +854,6 @@
                               <w:rPr>
                                 <w:rFonts w:cs="Open Sans"/>
                                 <w:color w:val="FFFFFF" w:themeColor="background1"/>
-                                <w:sz w:val="28"/>
                                 <w:szCs w:val="28"/>
                               </w:rPr>
                               <w:t>Fecha y ciudad</w:t>
@@ -843,7 +878,7 @@
           </mc:Choice>
           <mc:Fallback>
             <w:pict>
-              <v:shape w14:anchorId="269A4F68" id="Cuadro de texto 10" o:spid="_x0000_s1032" type="#_x0000_t202" style="position:absolute;margin-left:0;margin-top:0;width:320.3pt;height:31.4pt;z-index:251665408;visibility:visible;mso-wrap-style:square;mso-height-percent:0;mso-wrap-distance-left:9pt;mso-wrap-distance-top:0;mso-wrap-distance-right:9pt;mso-wrap-distance-bottom:0;mso-position-horizontal:center;mso-position-horizontal-relative:margin;mso-position-vertical:bottom;mso-position-vertical-relative:margin;mso-height-percent:0;mso-height-relative:margin;v-text-anchor:middle" o:gfxdata="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" filled="f" stroked="f" strokeweight=".5pt">
+              <v:shape w14:anchorId="269A4F68" id="Cuadro de texto 10" o:spid="_x0000_s1032" type="#_x0000_t202" style="position:absolute;left:0;text-align:left;margin-left:0;margin-top:0;width:320.3pt;height:31.4pt;z-index:251665408;visibility:visible;mso-wrap-style:square;mso-height-percent:0;mso-wrap-distance-left:9pt;mso-wrap-distance-top:0;mso-wrap-distance-right:9pt;mso-wrap-distance-bottom:0;mso-position-horizontal:center;mso-position-horizontal-relative:margin;mso-position-vertical:bottom;mso-position-vertical-relative:margin;mso-height-percent:0;mso-height-relative:margin;v-text-anchor:middle" o:gfxdata="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" filled="f" stroked="f" strokeweight=".5pt">
                 <v:textbox>
                   <w:txbxContent>
                     <w:p>
@@ -858,7 +893,6 @@
                         <w:rPr>
                           <w:rFonts w:cs="Open Sans"/>
                           <w:color w:val="FFFFFF" w:themeColor="background1"/>
-                          <w:sz w:val="28"/>
                           <w:szCs w:val="28"/>
                         </w:rPr>
                         <w:t>Fecha y ciudad</w:t>
@@ -949,7 +983,7 @@
           </mc:Choice>
           <mc:Fallback>
             <w:pict>
-              <v:rect w14:anchorId="561B25B7" id="Rectangle 2" o:spid="_x0000_s1033" style="position:absolute;margin-left:-85.05pt;margin-top:528.45pt;width:594.25pt;height:242.5pt;z-index:251659264;visibility:visible;mso-wrap-style:square;mso-width-percent:0;mso-height-percent:0;mso-wrap-distance-left:9pt;mso-wrap-distance-top:0;mso-wrap-distance-right:9pt;mso-wrap-distance-bottom:0;mso-position-horizontal:absolute;mso-position-horizontal-relative:text;mso-position-vertical:absolute;mso-position-vertical-relative:text;mso-width-percent:0;mso-height-percent:0;mso-width-relative:page;mso-height-relative:page;v-text-anchor:middle" o:gfxdata="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" fillcolor="#3636ff" strokecolor="#4f4fff">
+              <v:rect w14:anchorId="561B25B7" id="Rectangle 2" o:spid="_x0000_s1033" style="position:absolute;left:0;text-align:left;margin-left:-85.05pt;margin-top:528.45pt;width:594.25pt;height:242.5pt;z-index:251659264;visibility:visible;mso-wrap-style:square;mso-width-percent:0;mso-height-percent:0;mso-wrap-distance-left:9pt;mso-wrap-distance-top:0;mso-wrap-distance-right:9pt;mso-wrap-distance-bottom:0;mso-position-horizontal:absolute;mso-position-horizontal-relative:text;mso-position-vertical:absolute;mso-position-vertical-relative:text;mso-width-percent:0;mso-height-percent:0;mso-width-relative:page;mso-height-relative:page;v-text-anchor:middle" o:gfxdata="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" fillcolor="#3636ff" strokecolor="#4f4fff">
                 <v:textbox style="layout-flow:vertical;mso-layout-flow-alt:bottom-to-top">
                   <w:txbxContent>
                     <w:p>
@@ -1041,7 +1075,7 @@
           <w:r>
             <w:fldChar w:fldCharType="separate"/>
           </w:r>
-          <w:hyperlink w:anchor="_Toc160342696" w:history="1">
+          <w:hyperlink w:anchor="_Toc164966422" w:history="1">
             <w:r>
               <w:rPr>
                 <w:rStyle w:val="Hipervnculo"/>
@@ -1068,7 +1102,7 @@
                 <w:noProof/>
                 <w:webHidden/>
               </w:rPr>
-              <w:instrText xml:space="preserve"> PAGEREF _Toc160342696 \h </w:instrText>
+              <w:instrText xml:space="preserve"> PAGEREF _Toc164966422 \h </w:instrText>
             </w:r>
             <w:r>
               <w:rPr>
@@ -1114,7 +1148,7 @@
               <w14:ligatures w14:val="none"/>
             </w:rPr>
           </w:pPr>
-          <w:hyperlink w:anchor="_Toc160342697" w:history="1">
+          <w:hyperlink w:anchor="_Toc164966423" w:history="1">
             <w:r>
               <w:rPr>
                 <w:rStyle w:val="Hipervnculo"/>
@@ -1141,7 +1175,7 @@
                 <w:noProof/>
                 <w:webHidden/>
               </w:rPr>
-              <w:instrText xml:space="preserve"> PAGEREF _Toc160342697 \h </w:instrText>
+              <w:instrText xml:space="preserve"> PAGEREF _Toc164966423 \h </w:instrText>
             </w:r>
             <w:r>
               <w:rPr>
@@ -1187,7 +1221,7 @@
               <w14:ligatures w14:val="none"/>
             </w:rPr>
           </w:pPr>
-          <w:hyperlink w:anchor="_Toc160342698" w:history="1">
+          <w:hyperlink w:anchor="_Toc164966424" w:history="1">
             <w:r>
               <w:rPr>
                 <w:rStyle w:val="Hipervnculo"/>
@@ -1214,7 +1248,7 @@
                 <w:noProof/>
                 <w:webHidden/>
               </w:rPr>
-              <w:instrText xml:space="preserve"> PAGEREF _Toc160342698 \h </w:instrText>
+              <w:instrText xml:space="preserve"> PAGEREF _Toc164966424 \h </w:instrText>
             </w:r>
             <w:r>
               <w:rPr>
@@ -1260,7 +1294,7 @@
               <w14:ligatures w14:val="none"/>
             </w:rPr>
           </w:pPr>
-          <w:hyperlink w:anchor="_Toc160342699" w:history="1">
+          <w:hyperlink w:anchor="_Toc164966425" w:history="1">
             <w:r>
               <w:rPr>
                 <w:rStyle w:val="Hipervnculo"/>
@@ -1287,7 +1321,7 @@
                 <w:noProof/>
                 <w:webHidden/>
               </w:rPr>
-              <w:instrText xml:space="preserve"> PAGEREF _Toc160342699 \h </w:instrText>
+              <w:instrText xml:space="preserve"> PAGEREF _Toc164966425 \h </w:instrText>
             </w:r>
             <w:r>
               <w:rPr>
@@ -1333,7 +1367,7 @@
               <w14:ligatures w14:val="none"/>
             </w:rPr>
           </w:pPr>
-          <w:hyperlink w:anchor="_Toc160342700" w:history="1">
+          <w:hyperlink w:anchor="_Toc164966426" w:history="1">
             <w:r>
               <w:rPr>
                 <w:rStyle w:val="Hipervnculo"/>
@@ -1360,7 +1394,7 @@
                 <w:noProof/>
                 <w:webHidden/>
               </w:rPr>
-              <w:instrText xml:space="preserve"> PAGEREF _Toc160342700 \h </w:instrText>
+              <w:instrText xml:space="preserve"> PAGEREF _Toc164966426 \h </w:instrText>
             </w:r>
             <w:r>
               <w:rPr>
@@ -1406,7 +1440,7 @@
               <w14:ligatures w14:val="none"/>
             </w:rPr>
           </w:pPr>
-          <w:hyperlink w:anchor="_Toc160342701" w:history="1">
+          <w:hyperlink w:anchor="_Toc164966427" w:history="1">
             <w:r>
               <w:rPr>
                 <w:rStyle w:val="Hipervnculo"/>
@@ -1433,7 +1467,7 @@
                 <w:noProof/>
                 <w:webHidden/>
               </w:rPr>
-              <w:instrText xml:space="preserve"> PAGEREF _Toc160342701 \h </w:instrText>
+              <w:instrText xml:space="preserve"> PAGEREF _Toc164966427 \h </w:instrText>
             </w:r>
             <w:r>
               <w:rPr>
@@ -1479,7 +1513,7 @@
               <w14:ligatures w14:val="none"/>
             </w:rPr>
           </w:pPr>
-          <w:hyperlink w:anchor="_Toc160342702" w:history="1">
+          <w:hyperlink w:anchor="_Toc164966428" w:history="1">
             <w:r>
               <w:rPr>
                 <w:rStyle w:val="Hipervnculo"/>
@@ -1506,7 +1540,7 @@
                 <w:noProof/>
                 <w:webHidden/>
               </w:rPr>
-              <w:instrText xml:space="preserve"> PAGEREF _Toc160342702 \h </w:instrText>
+              <w:instrText xml:space="preserve"> PAGEREF _Toc164966428 \h </w:instrText>
             </w:r>
             <w:r>
               <w:rPr>
@@ -1552,7 +1586,7 @@
               <w14:ligatures w14:val="none"/>
             </w:rPr>
           </w:pPr>
-          <w:hyperlink w:anchor="_Toc160342703" w:history="1">
+          <w:hyperlink w:anchor="_Toc164966429" w:history="1">
             <w:r>
               <w:rPr>
                 <w:rStyle w:val="Hipervnculo"/>
@@ -1579,7 +1613,7 @@
                 <w:noProof/>
                 <w:webHidden/>
               </w:rPr>
-              <w:instrText xml:space="preserve"> PAGEREF _Toc160342703 \h </w:instrText>
+              <w:instrText xml:space="preserve"> PAGEREF _Toc164966429 \h </w:instrText>
             </w:r>
             <w:r>
               <w:rPr>
@@ -1599,7 +1633,7 @@
                 <w:noProof/>
                 <w:webHidden/>
               </w:rPr>
-              <w:t>9</w:t>
+              <w:t>10</w:t>
             </w:r>
             <w:r>
               <w:rPr>
@@ -1625,7 +1659,7 @@
               <w14:ligatures w14:val="none"/>
             </w:rPr>
           </w:pPr>
-          <w:hyperlink w:anchor="_Toc160342704" w:history="1">
+          <w:hyperlink w:anchor="_Toc164966430" w:history="1">
             <w:r>
               <w:rPr>
                 <w:rStyle w:val="Hipervnculo"/>
@@ -1652,7 +1686,7 @@
                 <w:noProof/>
                 <w:webHidden/>
               </w:rPr>
-              <w:instrText xml:space="preserve"> PAGEREF _Toc160342704 \h </w:instrText>
+              <w:instrText xml:space="preserve"> PAGEREF _Toc164966430 \h </w:instrText>
             </w:r>
             <w:r>
               <w:rPr>
@@ -1672,7 +1706,7 @@
                 <w:noProof/>
                 <w:webHidden/>
               </w:rPr>
-              <w:t>10</w:t>
+              <w:t>11</w:t>
             </w:r>
             <w:r>
               <w:rPr>
@@ -1698,7 +1732,7 @@
               <w14:ligatures w14:val="none"/>
             </w:rPr>
           </w:pPr>
-          <w:hyperlink w:anchor="_Toc160342705" w:history="1">
+          <w:hyperlink w:anchor="_Toc164966431" w:history="1">
             <w:r>
               <w:rPr>
                 <w:rStyle w:val="Hipervnculo"/>
@@ -1725,7 +1759,7 @@
                 <w:noProof/>
                 <w:webHidden/>
               </w:rPr>
-              <w:instrText xml:space="preserve"> PAGEREF _Toc160342705 \h </w:instrText>
+              <w:instrText xml:space="preserve"> PAGEREF _Toc164966431 \h </w:instrText>
             </w:r>
             <w:r>
               <w:rPr>
@@ -1745,7 +1779,7 @@
                 <w:noProof/>
                 <w:webHidden/>
               </w:rPr>
-              <w:t>10</w:t>
+              <w:t>11</w:t>
             </w:r>
             <w:r>
               <w:rPr>
@@ -1771,7 +1805,7 @@
               <w14:ligatures w14:val="none"/>
             </w:rPr>
           </w:pPr>
-          <w:hyperlink w:anchor="_Toc160342706" w:history="1">
+          <w:hyperlink w:anchor="_Toc164966432" w:history="1">
             <w:r>
               <w:rPr>
                 <w:rStyle w:val="Hipervnculo"/>
@@ -1798,7 +1832,7 @@
                 <w:noProof/>
                 <w:webHidden/>
               </w:rPr>
-              <w:instrText xml:space="preserve"> PAGEREF _Toc160342706 \h </w:instrText>
+              <w:instrText xml:space="preserve"> PAGEREF _Toc164966432 \h </w:instrText>
             </w:r>
             <w:r>
               <w:rPr>
@@ -1818,7 +1852,7 @@
                 <w:noProof/>
                 <w:webHidden/>
               </w:rPr>
-              <w:t>11</w:t>
+              <w:t>12</w:t>
             </w:r>
             <w:r>
               <w:rPr>
@@ -1844,7 +1878,7 @@
               <w14:ligatures w14:val="none"/>
             </w:rPr>
           </w:pPr>
-          <w:hyperlink w:anchor="_Toc160342707" w:history="1">
+          <w:hyperlink w:anchor="_Toc164966433" w:history="1">
             <w:r>
               <w:rPr>
                 <w:rStyle w:val="Hipervnculo"/>
@@ -1871,7 +1905,7 @@
                 <w:noProof/>
                 <w:webHidden/>
               </w:rPr>
-              <w:instrText xml:space="preserve"> PAGEREF _Toc160342707 \h </w:instrText>
+              <w:instrText xml:space="preserve"> PAGEREF _Toc164966433 \h </w:instrText>
             </w:r>
             <w:r>
               <w:rPr>
@@ -1891,7 +1925,7 @@
                 <w:noProof/>
                 <w:webHidden/>
               </w:rPr>
-              <w:t>11</w:t>
+              <w:t>12</w:t>
             </w:r>
             <w:r>
               <w:rPr>
@@ -1917,7 +1951,7 @@
               <w14:ligatures w14:val="none"/>
             </w:rPr>
           </w:pPr>
-          <w:hyperlink w:anchor="_Toc160342708" w:history="1">
+          <w:hyperlink w:anchor="_Toc164966434" w:history="1">
             <w:r>
               <w:rPr>
                 <w:rStyle w:val="Hipervnculo"/>
@@ -1944,7 +1978,7 @@
                 <w:noProof/>
                 <w:webHidden/>
               </w:rPr>
-              <w:instrText xml:space="preserve"> PAGEREF _Toc160342708 \h </w:instrText>
+              <w:instrText xml:space="preserve"> PAGEREF _Toc164966434 \h </w:instrText>
             </w:r>
             <w:r>
               <w:rPr>
@@ -1964,7 +1998,7 @@
                 <w:noProof/>
                 <w:webHidden/>
               </w:rPr>
-              <w:t>11</w:t>
+              <w:t>13</w:t>
             </w:r>
             <w:r>
               <w:rPr>
@@ -1990,7 +2024,7 @@
               <w14:ligatures w14:val="none"/>
             </w:rPr>
           </w:pPr>
-          <w:hyperlink w:anchor="_Toc160342709" w:history="1">
+          <w:hyperlink w:anchor="_Toc164966435" w:history="1">
             <w:r>
               <w:rPr>
                 <w:rStyle w:val="Hipervnculo"/>
@@ -2017,7 +2051,7 @@
                 <w:noProof/>
                 <w:webHidden/>
               </w:rPr>
-              <w:instrText xml:space="preserve"> PAGEREF _Toc160342709 \h </w:instrText>
+              <w:instrText xml:space="preserve"> PAGEREF _Toc164966435 \h </w:instrText>
             </w:r>
             <w:r>
               <w:rPr>
@@ -2037,7 +2071,226 @@
                 <w:noProof/>
                 <w:webHidden/>
               </w:rPr>
-              <w:t>12</w:t>
+              <w:t>13</w:t>
+            </w:r>
+            <w:r>
+              <w:rPr>
+                <w:noProof/>
+                <w:webHidden/>
+              </w:rPr>
+              <w:fldChar w:fldCharType="end"/>
+            </w:r>
+          </w:hyperlink>
+        </w:p>
+        <w:p>
+          <w:pPr>
+            <w:pStyle w:val="TDC3"/>
+            <w:tabs>
+              <w:tab w:val="right" w:leader="dot" w:pos="8494"/>
+            </w:tabs>
+            <w:rPr>
+              <w:rFonts w:asciiTheme="minorHAnsi" w:eastAsiaTheme="minorEastAsia" w:hAnsiTheme="minorHAnsi"/>
+              <w:noProof/>
+              <w:kern w:val="0"/>
+              <w:sz w:val="22"/>
+              <w:lang w:eastAsia="es-ES"/>
+              <w14:ligatures w14:val="none"/>
+            </w:rPr>
+          </w:pPr>
+          <w:hyperlink w:anchor="_Toc164966436" w:history="1">
+            <w:r>
+              <w:rPr>
+                <w:rStyle w:val="Hipervnculo"/>
+                <w:noProof/>
+              </w:rPr>
+              <w:t>Página de inicio</w:t>
+            </w:r>
+            <w:r>
+              <w:rPr>
+                <w:noProof/>
+                <w:webHidden/>
+              </w:rPr>
+              <w:tab/>
+            </w:r>
+            <w:r>
+              <w:rPr>
+                <w:noProof/>
+                <w:webHidden/>
+              </w:rPr>
+              <w:fldChar w:fldCharType="begin"/>
+            </w:r>
+            <w:r>
+              <w:rPr>
+                <w:noProof/>
+                <w:webHidden/>
+              </w:rPr>
+              <w:instrText xml:space="preserve"> PAGEREF _Toc164966436 \h </w:instrText>
+            </w:r>
+            <w:r>
+              <w:rPr>
+                <w:noProof/>
+                <w:webHidden/>
+              </w:rPr>
+            </w:r>
+            <w:r>
+              <w:rPr>
+                <w:noProof/>
+                <w:webHidden/>
+              </w:rPr>
+              <w:fldChar w:fldCharType="separate"/>
+            </w:r>
+            <w:r>
+              <w:rPr>
+                <w:noProof/>
+                <w:webHidden/>
+              </w:rPr>
+              <w:t>14</w:t>
+            </w:r>
+            <w:r>
+              <w:rPr>
+                <w:noProof/>
+                <w:webHidden/>
+              </w:rPr>
+              <w:fldChar w:fldCharType="end"/>
+            </w:r>
+          </w:hyperlink>
+        </w:p>
+        <w:p>
+          <w:pPr>
+            <w:pStyle w:val="TDC3"/>
+            <w:tabs>
+              <w:tab w:val="right" w:leader="dot" w:pos="8494"/>
+            </w:tabs>
+            <w:rPr>
+              <w:rFonts w:asciiTheme="minorHAnsi" w:eastAsiaTheme="minorEastAsia" w:hAnsiTheme="minorHAnsi"/>
+              <w:noProof/>
+              <w:kern w:val="0"/>
+              <w:sz w:val="22"/>
+              <w:lang w:eastAsia="es-ES"/>
+              <w14:ligatures w14:val="none"/>
+            </w:rPr>
+          </w:pPr>
+          <w:hyperlink w:anchor="_Toc164966437" w:history="1">
+            <w:r>
+              <w:rPr>
+                <w:rStyle w:val="Hipervnculo"/>
+                <w:noProof/>
+              </w:rPr>
+              <w:t>Página de panel</w:t>
+            </w:r>
+            <w:r>
+              <w:rPr>
+                <w:noProof/>
+                <w:webHidden/>
+              </w:rPr>
+              <w:tab/>
+            </w:r>
+            <w:r>
+              <w:rPr>
+                <w:noProof/>
+                <w:webHidden/>
+              </w:rPr>
+              <w:fldChar w:fldCharType="begin"/>
+            </w:r>
+            <w:r>
+              <w:rPr>
+                <w:noProof/>
+                <w:webHidden/>
+              </w:rPr>
+              <w:instrText xml:space="preserve"> PAGEREF _Toc164966437 \h </w:instrText>
+            </w:r>
+            <w:r>
+              <w:rPr>
+                <w:noProof/>
+                <w:webHidden/>
+              </w:rPr>
+            </w:r>
+            <w:r>
+              <w:rPr>
+                <w:noProof/>
+                <w:webHidden/>
+              </w:rPr>
+              <w:fldChar w:fldCharType="separate"/>
+            </w:r>
+            <w:r>
+              <w:rPr>
+                <w:noProof/>
+                <w:webHidden/>
+              </w:rPr>
+              <w:t>15</w:t>
+            </w:r>
+            <w:r>
+              <w:rPr>
+                <w:noProof/>
+                <w:webHidden/>
+              </w:rPr>
+              <w:fldChar w:fldCharType="end"/>
+            </w:r>
+          </w:hyperlink>
+        </w:p>
+        <w:p>
+          <w:pPr>
+            <w:pStyle w:val="TDC3"/>
+            <w:tabs>
+              <w:tab w:val="right" w:leader="dot" w:pos="8494"/>
+            </w:tabs>
+            <w:rPr>
+              <w:rFonts w:asciiTheme="minorHAnsi" w:eastAsiaTheme="minorEastAsia" w:hAnsiTheme="minorHAnsi"/>
+              <w:noProof/>
+              <w:kern w:val="0"/>
+              <w:sz w:val="22"/>
+              <w:lang w:eastAsia="es-ES"/>
+              <w14:ligatures w14:val="none"/>
+            </w:rPr>
+          </w:pPr>
+          <w:hyperlink w:anchor="_Toc164966438" w:history="1">
+            <w:r>
+              <w:rPr>
+                <w:rStyle w:val="Hipervnculo"/>
+                <w:noProof/>
+              </w:rPr>
+              <w:t>Página de gestión de portátiles</w:t>
+            </w:r>
+            <w:r>
+              <w:rPr>
+                <w:noProof/>
+                <w:webHidden/>
+              </w:rPr>
+              <w:tab/>
+            </w:r>
+            <w:r>
+              <w:rPr>
+                <w:noProof/>
+                <w:webHidden/>
+              </w:rPr>
+              <w:fldChar w:fldCharType="begin"/>
+            </w:r>
+            <w:r>
+              <w:rPr>
+                <w:noProof/>
+                <w:webHidden/>
+              </w:rPr>
+              <w:instrText xml:space="preserve"> PAGEREF _Toc164966438 \h </w:instrText>
+            </w:r>
+            <w:r>
+              <w:rPr>
+                <w:noProof/>
+                <w:webHidden/>
+              </w:rPr>
+            </w:r>
+            <w:r>
+              <w:rPr>
+                <w:noProof/>
+                <w:webHidden/>
+              </w:rPr>
+              <w:fldChar w:fldCharType="separate"/>
+            </w:r>
+            <w:r>
+              <w:rPr>
+                <w:noProof/>
+                <w:webHidden/>
+              </w:rPr>
+              <w:t>18</w:t>
             </w:r>
             <w:r>
               <w:rPr>
@@ -2063,7 +2316,7 @@
               <w14:ligatures w14:val="none"/>
             </w:rPr>
           </w:pPr>
-          <w:hyperlink w:anchor="_Toc160342710" w:history="1">
+          <w:hyperlink w:anchor="_Toc164966439" w:history="1">
             <w:r>
               <w:rPr>
                 <w:rStyle w:val="Hipervnculo"/>
@@ -2090,7 +2343,7 @@
                 <w:noProof/>
                 <w:webHidden/>
               </w:rPr>
-              <w:instrText xml:space="preserve"> PAGEREF _Toc160342710 \h </w:instrText>
+              <w:instrText xml:space="preserve"> PAGEREF _Toc164966439 \h </w:instrText>
             </w:r>
             <w:r>
               <w:rPr>
@@ -2110,7 +2363,7 @@
                 <w:noProof/>
                 <w:webHidden/>
               </w:rPr>
-              <w:t>12</w:t>
+              <w:t>20</w:t>
             </w:r>
             <w:r>
               <w:rPr>
@@ -2136,7 +2389,7 @@
               <w14:ligatures w14:val="none"/>
             </w:rPr>
           </w:pPr>
-          <w:hyperlink w:anchor="_Toc160342711" w:history="1">
+          <w:hyperlink w:anchor="_Toc164966440" w:history="1">
             <w:r>
               <w:rPr>
                 <w:rStyle w:val="Hipervnculo"/>
@@ -2163,7 +2416,7 @@
                 <w:noProof/>
                 <w:webHidden/>
               </w:rPr>
-              <w:instrText xml:space="preserve"> PAGEREF _Toc160342711 \h </w:instrText>
+              <w:instrText xml:space="preserve"> PAGEREF _Toc164966440 \h </w:instrText>
             </w:r>
             <w:r>
               <w:rPr>
@@ -2183,7 +2436,7 @@
                 <w:noProof/>
                 <w:webHidden/>
               </w:rPr>
-              <w:t>12</w:t>
+              <w:t>20</w:t>
             </w:r>
             <w:r>
               <w:rPr>
@@ -2209,7 +2462,7 @@
               <w14:ligatures w14:val="none"/>
             </w:rPr>
           </w:pPr>
-          <w:hyperlink w:anchor="_Toc160342712" w:history="1">
+          <w:hyperlink w:anchor="_Toc164966441" w:history="1">
             <w:r>
               <w:rPr>
                 <w:rStyle w:val="Hipervnculo"/>
@@ -2236,7 +2489,7 @@
                 <w:noProof/>
                 <w:webHidden/>
               </w:rPr>
-              <w:instrText xml:space="preserve"> PAGEREF _Toc160342712 \h </w:instrText>
+              <w:instrText xml:space="preserve"> PAGEREF _Toc164966441 \h </w:instrText>
             </w:r>
             <w:r>
               <w:rPr>
@@ -2256,7 +2509,7 @@
                 <w:noProof/>
                 <w:webHidden/>
               </w:rPr>
-              <w:t>12</w:t>
+              <w:t>20</w:t>
             </w:r>
             <w:r>
               <w:rPr>
@@ -2282,7 +2535,7 @@
               <w14:ligatures w14:val="none"/>
             </w:rPr>
           </w:pPr>
-          <w:hyperlink w:anchor="_Toc160342713" w:history="1">
+          <w:hyperlink w:anchor="_Toc164966442" w:history="1">
             <w:r>
               <w:rPr>
                 <w:rStyle w:val="Hipervnculo"/>
@@ -2309,7 +2562,7 @@
                 <w:noProof/>
                 <w:webHidden/>
               </w:rPr>
-              <w:instrText xml:space="preserve"> PAGEREF _Toc160342713 \h </w:instrText>
+              <w:instrText xml:space="preserve"> PAGEREF _Toc164966442 \h </w:instrText>
             </w:r>
             <w:r>
               <w:rPr>
@@ -2329,7 +2582,7 @@
                 <w:noProof/>
                 <w:webHidden/>
               </w:rPr>
-              <w:t>12</w:t>
+              <w:t>21</w:t>
             </w:r>
             <w:r>
               <w:rPr>
@@ -2355,7 +2608,7 @@
               <w14:ligatures w14:val="none"/>
             </w:rPr>
           </w:pPr>
-          <w:hyperlink w:anchor="_Toc160342714" w:history="1">
+          <w:hyperlink w:anchor="_Toc164966443" w:history="1">
             <w:r>
               <w:rPr>
                 <w:rStyle w:val="Hipervnculo"/>
@@ -2382,7 +2635,7 @@
                 <w:noProof/>
                 <w:webHidden/>
               </w:rPr>
-              <w:instrText xml:space="preserve"> PAGEREF _Toc160342714 \h </w:instrText>
+              <w:instrText xml:space="preserve"> PAGEREF _Toc164966443 \h </w:instrText>
             </w:r>
             <w:r>
               <w:rPr>
@@ -2402,7 +2655,7 @@
                 <w:noProof/>
                 <w:webHidden/>
               </w:rPr>
-              <w:t>13</w:t>
+              <w:t>21</w:t>
             </w:r>
             <w:r>
               <w:rPr>
@@ -2428,7 +2681,7 @@
               <w14:ligatures w14:val="none"/>
             </w:rPr>
           </w:pPr>
-          <w:hyperlink w:anchor="_Toc160342715" w:history="1">
+          <w:hyperlink w:anchor="_Toc164966444" w:history="1">
             <w:r>
               <w:rPr>
                 <w:rStyle w:val="Hipervnculo"/>
@@ -2455,7 +2708,7 @@
                 <w:noProof/>
                 <w:webHidden/>
               </w:rPr>
-              <w:instrText xml:space="preserve"> PAGEREF _Toc160342715 \h </w:instrText>
+              <w:instrText xml:space="preserve"> PAGEREF _Toc164966444 \h </w:instrText>
             </w:r>
             <w:r>
               <w:rPr>
@@ -2475,7 +2728,7 @@
                 <w:noProof/>
                 <w:webHidden/>
               </w:rPr>
-              <w:t>13</w:t>
+              <w:t>22</w:t>
             </w:r>
             <w:r>
               <w:rPr>
@@ -2501,7 +2754,7 @@
               <w14:ligatures w14:val="none"/>
             </w:rPr>
           </w:pPr>
-          <w:hyperlink w:anchor="_Toc160342716" w:history="1">
+          <w:hyperlink w:anchor="_Toc164966445" w:history="1">
             <w:r>
               <w:rPr>
                 <w:rStyle w:val="Hipervnculo"/>
@@ -2528,7 +2781,7 @@
                 <w:noProof/>
                 <w:webHidden/>
               </w:rPr>
-              <w:instrText xml:space="preserve"> PAGEREF _Toc160342716 \h </w:instrText>
+              <w:instrText xml:space="preserve"> PAGEREF _Toc164966445 \h </w:instrText>
             </w:r>
             <w:r>
               <w:rPr>
@@ -2548,7 +2801,7 @@
                 <w:noProof/>
                 <w:webHidden/>
               </w:rPr>
-              <w:t>13</w:t>
+              <w:t>22</w:t>
             </w:r>
             <w:r>
               <w:rPr>
@@ -2574,7 +2827,7 @@
               <w14:ligatures w14:val="none"/>
             </w:rPr>
           </w:pPr>
-          <w:hyperlink w:anchor="_Toc160342717" w:history="1">
+          <w:hyperlink w:anchor="_Toc164966446" w:history="1">
             <w:r>
               <w:rPr>
                 <w:rStyle w:val="Hipervnculo"/>
@@ -2601,7 +2854,7 @@
                 <w:noProof/>
                 <w:webHidden/>
               </w:rPr>
-              <w:instrText xml:space="preserve"> PAGEREF _Toc160342717 \h </w:instrText>
+              <w:instrText xml:space="preserve"> PAGEREF _Toc164966446 \h </w:instrText>
             </w:r>
             <w:r>
               <w:rPr>
@@ -2621,7 +2874,7 @@
                 <w:noProof/>
                 <w:webHidden/>
               </w:rPr>
-              <w:t>13</w:t>
+              <w:t>22</w:t>
             </w:r>
             <w:r>
               <w:rPr>
@@ -2647,7 +2900,7 @@
               <w14:ligatures w14:val="none"/>
             </w:rPr>
           </w:pPr>
-          <w:hyperlink w:anchor="_Toc160342718" w:history="1">
+          <w:hyperlink w:anchor="_Toc164966447" w:history="1">
             <w:r>
               <w:rPr>
                 <w:rStyle w:val="Hipervnculo"/>
@@ -2674,7 +2927,7 @@
                 <w:noProof/>
                 <w:webHidden/>
               </w:rPr>
-              <w:instrText xml:space="preserve"> PAGEREF _Toc160342718 \h </w:instrText>
+              <w:instrText xml:space="preserve"> PAGEREF _Toc164966447 \h </w:instrText>
             </w:r>
             <w:r>
               <w:rPr>
@@ -2694,7 +2947,7 @@
                 <w:noProof/>
                 <w:webHidden/>
               </w:rPr>
-              <w:t>13</w:t>
+              <w:t>22</w:t>
             </w:r>
             <w:r>
               <w:rPr>
@@ -2725,7 +2978,7 @@
       <w:pPr>
         <w:pStyle w:val="Ttulo1"/>
       </w:pPr>
-      <w:bookmarkStart w:id="0" w:name="_Toc160342696"/>
+      <w:bookmarkStart w:id="0" w:name="_Toc164966422"/>
       <w:r>
         <w:lastRenderedPageBreak/>
         <w:t>Planificación</w:t>
@@ -2738,7 +2991,7 @@
       <w:pPr>
         <w:pStyle w:val="Ttulo2"/>
       </w:pPr>
-      <w:bookmarkStart w:id="1" w:name="_Toc160342697"/>
+      <w:bookmarkStart w:id="1" w:name="_Toc164966423"/>
       <w:r>
         <w:t>Anteproyecto</w:t>
       </w:r>
@@ -2750,7 +3003,7 @@
       <w:pPr>
         <w:pStyle w:val="Ttulo3"/>
       </w:pPr>
-      <w:bookmarkStart w:id="2" w:name="_Toc160342698"/>
+      <w:bookmarkStart w:id="2" w:name="_Toc164966424"/>
       <w:r>
         <w:t>Presentación del problema planteado</w:t>
       </w:r>
@@ -2759,15 +3012,7 @@
     <w:p/>
     <w:p>
       <w:r>
-        <w:t xml:space="preserve">La aplicación tiene como objetivo abordar las necesidades del centro de estudios </w:t>
-      </w:r>
-      <w:proofErr w:type="spellStart"/>
-      <w:r>
-        <w:t>Ceinmark</w:t>
-      </w:r>
-      <w:proofErr w:type="spellEnd"/>
-      <w:r>
-        <w:t xml:space="preserve">. En este centro educativo, los estudiantes pueden </w:t>
+        <w:t xml:space="preserve">La aplicación tiene como objetivo abordar las necesidades del centro de estudios Ceinmark. En este centro educativo, los estudiantes pueden </w:t>
       </w:r>
       <w:r>
         <w:t>usar</w:t>
@@ -2808,7 +3053,7 @@
       <w:pPr>
         <w:pStyle w:val="Ttulo3"/>
       </w:pPr>
-      <w:bookmarkStart w:id="3" w:name="_Toc160342699"/>
+      <w:bookmarkStart w:id="3" w:name="_Toc164966425"/>
       <w:r>
         <w:t>Objetivos</w:t>
       </w:r>
@@ -2817,12 +3062,12 @@
     <w:p/>
     <w:p>
       <w:r>
+        <w:lastRenderedPageBreak/>
         <w:t>El objetivo es garantizar un acceso fluido a los dispositivos que el centro de estudios proporciona a sus alumnos, simplificando la gestión y evitando posibles pérdidas de información.</w:t>
       </w:r>
     </w:p>
     <w:p>
       <w:r>
-        <w:lastRenderedPageBreak/>
         <w:t>Para lograr este objetivo, se implementarán códigos QR que los profesores escanearán. Al escanear un código QR, se accederá a la información del dispositivo, proporcionando detalles sobre su estado y permitiendo saber al profesor si el portátil está disponible o no.</w:t>
       </w:r>
     </w:p>
@@ -2842,7 +3087,7 @@
       <w:pPr>
         <w:pStyle w:val="Ttulo3"/>
       </w:pPr>
-      <w:bookmarkStart w:id="4" w:name="_Toc160342700"/>
+      <w:bookmarkStart w:id="4" w:name="_Toc164966426"/>
       <w:r>
         <w:t>Diagrama DAFO</w:t>
       </w:r>
@@ -2911,7 +3156,7 @@
       <w:pPr>
         <w:pStyle w:val="Ttulo3"/>
       </w:pPr>
-      <w:bookmarkStart w:id="5" w:name="_Toc160342701"/>
+      <w:bookmarkStart w:id="5" w:name="_Toc164966427"/>
       <w:r>
         <w:t>Descripción técnica</w:t>
       </w:r>
@@ -2954,6 +3199,7 @@
     </w:p>
     <w:p>
       <w:r>
+        <w:lastRenderedPageBreak/>
         <w:t>Lenguajes de marcas:</w:t>
       </w:r>
     </w:p>
@@ -2970,13 +3216,8 @@
       </w:r>
     </w:p>
     <w:p>
-      <w:proofErr w:type="spellStart"/>
-      <w:r>
-        <w:t>Frameworks</w:t>
-      </w:r>
-      <w:proofErr w:type="spellEnd"/>
-      <w:r>
-        <w:t>:</w:t>
+      <w:r>
+        <w:t>Frameworks:</w:t>
       </w:r>
     </w:p>
     <w:p>
@@ -2988,7 +3229,6 @@
         </w:numPr>
       </w:pPr>
       <w:r>
-        <w:lastRenderedPageBreak/>
         <w:t>Yii2: Framework de PHP en el que se implementara la aplicación web.</w:t>
       </w:r>
     </w:p>
@@ -3030,15 +3270,7 @@
         </w:numPr>
       </w:pPr>
       <w:r>
-        <w:t xml:space="preserve">Visual Studio </w:t>
-      </w:r>
-      <w:proofErr w:type="spellStart"/>
-      <w:r>
-        <w:t>Code</w:t>
-      </w:r>
-      <w:proofErr w:type="spellEnd"/>
-      <w:r>
-        <w:t>: Entorno de desarrollo</w:t>
+        <w:t>Visual Studio Code: Entorno de desarrollo</w:t>
       </w:r>
     </w:p>
     <w:p>
@@ -3049,13 +3281,8 @@
           <w:numId w:val="3"/>
         </w:numPr>
       </w:pPr>
-      <w:proofErr w:type="spellStart"/>
-      <w:r>
-        <w:t>dbForge</w:t>
-      </w:r>
-      <w:proofErr w:type="spellEnd"/>
-      <w:r>
-        <w:t xml:space="preserve"> Studio: Entorno de desarrollo para gestionar la base de datos</w:t>
+      <w:r>
+        <w:t>dbForge Studio: Entorno de desarrollo para gestionar la base de datos</w:t>
       </w:r>
     </w:p>
     <w:p>
@@ -3083,13 +3310,8 @@
           <w:numId w:val="3"/>
         </w:numPr>
       </w:pPr>
-      <w:proofErr w:type="spellStart"/>
-      <w:r>
-        <w:t>Figma</w:t>
-      </w:r>
-      <w:proofErr w:type="spellEnd"/>
-      <w:r>
-        <w:t>: Herramienta para diseñar la interfaz de usuario.</w:t>
+      <w:r>
+        <w:t>Figma: Herramienta para diseñar la interfaz de usuario.</w:t>
       </w:r>
     </w:p>
     <w:p>
@@ -3112,13 +3334,8 @@
           <w:numId w:val="3"/>
         </w:numPr>
       </w:pPr>
-      <w:proofErr w:type="spellStart"/>
-      <w:r>
-        <w:t>Canva</w:t>
-      </w:r>
-      <w:proofErr w:type="spellEnd"/>
-      <w:r>
-        <w:t>: Plataforma para realizar diseños y presentaciones.</w:t>
+      <w:r>
+        <w:t>Canva: Plataforma para realizar diseños y presentaciones.</w:t>
       </w:r>
     </w:p>
     <w:p>
@@ -3154,7 +3371,7 @@
       <w:pPr>
         <w:pStyle w:val="Ttulo3"/>
       </w:pPr>
-      <w:bookmarkStart w:id="6" w:name="_Toc160342702"/>
+      <w:bookmarkStart w:id="6" w:name="_Toc164966428"/>
       <w:r>
         <w:t>Planificación del trabajo</w:t>
       </w:r>
@@ -3238,6 +3455,7 @@
         </w:numPr>
       </w:pPr>
       <w:r>
+        <w:lastRenderedPageBreak/>
         <w:t>Desarrollo del anteproyecto</w:t>
       </w:r>
     </w:p>
@@ -3321,13 +3539,8 @@
         </w:numPr>
       </w:pPr>
       <w:r>
-        <w:t xml:space="preserve">Prototipado de la interfaz de </w:t>
-      </w:r>
-      <w:proofErr w:type="spellStart"/>
-      <w:r>
-        <w:t>Figma</w:t>
-      </w:r>
-      <w:proofErr w:type="spellEnd"/>
+        <w:t>Prototipado de la interfaz de Figma</w:t>
+      </w:r>
     </w:p>
     <w:p>
       <w:pPr>
@@ -3373,7 +3586,6 @@
         </w:numPr>
       </w:pPr>
       <w:r>
-        <w:lastRenderedPageBreak/>
         <w:t>Análisis de funciones</w:t>
       </w:r>
     </w:p>
@@ -3386,13 +3598,8 @@
         </w:numPr>
       </w:pPr>
       <w:r>
-        <w:t xml:space="preserve">Prototipado de la interfaz de </w:t>
-      </w:r>
-      <w:proofErr w:type="spellStart"/>
-      <w:r>
-        <w:t>Figma</w:t>
-      </w:r>
-      <w:proofErr w:type="spellEnd"/>
+        <w:t>Prototipado de la interfaz de Figma</w:t>
+      </w:r>
     </w:p>
     <w:p>
       <w:pPr>
@@ -3450,13 +3657,8 @@
         </w:numPr>
       </w:pPr>
       <w:r>
-        <w:t xml:space="preserve">Prototipado de la interfaz de </w:t>
-      </w:r>
-      <w:proofErr w:type="spellStart"/>
-      <w:r>
-        <w:t>Figma</w:t>
-      </w:r>
-      <w:proofErr w:type="spellEnd"/>
+        <w:t>Prototipado de la interfaz de Figma</w:t>
+      </w:r>
     </w:p>
     <w:p>
       <w:r>
@@ -3472,13 +3674,8 @@
         </w:numPr>
       </w:pPr>
       <w:r>
-        <w:t xml:space="preserve">Prototipado de la interfaz de </w:t>
-      </w:r>
-      <w:proofErr w:type="spellStart"/>
-      <w:r>
-        <w:t>Figma</w:t>
-      </w:r>
-      <w:proofErr w:type="spellEnd"/>
+        <w:t>Prototipado de la interfaz de Figma</w:t>
+      </w:r>
     </w:p>
     <w:p>
       <w:pPr>
@@ -3524,13 +3721,8 @@
         </w:numPr>
       </w:pPr>
       <w:r>
-        <w:t xml:space="preserve">Prototipado de la interfaz de </w:t>
-      </w:r>
-      <w:proofErr w:type="spellStart"/>
-      <w:r>
-        <w:t>Figma</w:t>
-      </w:r>
-      <w:proofErr w:type="spellEnd"/>
+        <w:t>Prototipado de la interfaz de Figma</w:t>
+      </w:r>
     </w:p>
     <w:p>
       <w:pPr>
@@ -3576,13 +3768,8 @@
         </w:numPr>
       </w:pPr>
       <w:r>
-        <w:t xml:space="preserve">Prototipado de la interfaz de </w:t>
-      </w:r>
-      <w:proofErr w:type="spellStart"/>
-      <w:r>
-        <w:t>Figma</w:t>
-      </w:r>
-      <w:proofErr w:type="spellEnd"/>
+        <w:t>Prototipado de la interfaz de Figma</w:t>
+      </w:r>
     </w:p>
     <w:p>
       <w:pPr>
@@ -3711,6 +3898,7 @@
         </w:numPr>
       </w:pPr>
       <w:r>
+        <w:lastRenderedPageBreak/>
         <w:t>Desarrollo de la estructura y estilos de la aplicación</w:t>
       </w:r>
     </w:p>
@@ -3872,7 +4060,6 @@
     </w:p>
     <w:p>
       <w:r>
-        <w:lastRenderedPageBreak/>
         <w:t xml:space="preserve">Semana 14 (01/04/2024 </w:t>
       </w:r>
       <w:r>
@@ -4166,6 +4353,7 @@
         </w:numPr>
       </w:pPr>
       <w:r>
+        <w:lastRenderedPageBreak/>
         <w:t>Codificación de la aplicación</w:t>
       </w:r>
     </w:p>
@@ -4390,7 +4578,6 @@
         </w:numPr>
       </w:pPr>
       <w:r>
-        <w:lastRenderedPageBreak/>
         <w:t>Desarrollo de la presentación</w:t>
       </w:r>
     </w:p>
@@ -4469,6 +4656,7 @@
         <w:rPr>
           <w:noProof/>
         </w:rPr>
+        <w:lastRenderedPageBreak/>
         <w:drawing>
           <wp:inline distT="0" distB="0" distL="0" distR="0" wp14:anchorId="6F429978" wp14:editId="4CA3D35E">
             <wp:extent cx="5400040" cy="5487035"/>
@@ -4525,88 +4713,88 @@
       <w:pPr>
         <w:pStyle w:val="Ttulo3"/>
       </w:pPr>
-      <w:bookmarkStart w:id="7" w:name="_Toc160342703"/>
+      <w:bookmarkStart w:id="7" w:name="_Toc164966429"/>
+      <w:r>
+        <w:t>Descripción de la documentación a entregar</w:t>
+      </w:r>
+      <w:bookmarkEnd w:id="7"/>
+    </w:p>
+    <w:p/>
+    <w:p>
+      <w:r>
+        <w:t>A continuación, se presentan los documentos que serán entregados:</w:t>
+      </w:r>
+    </w:p>
+    <w:p>
+      <w:pPr>
+        <w:pStyle w:val="Prrafodelista"/>
+        <w:numPr>
+          <w:ilvl w:val="0"/>
+          <w:numId w:val="6"/>
+        </w:numPr>
+      </w:pPr>
+      <w:r>
+        <w:t>Productos de la planificación: Anteproyecto</w:t>
+      </w:r>
+    </w:p>
+    <w:p>
+      <w:pPr>
+        <w:pStyle w:val="Prrafodelista"/>
+        <w:numPr>
+          <w:ilvl w:val="0"/>
+          <w:numId w:val="6"/>
+        </w:numPr>
+      </w:pPr>
+      <w:r>
+        <w:t>Productos del análisis: Diagrama Entidad-Relación y diagrama de casos de uso.</w:t>
+      </w:r>
+    </w:p>
+    <w:p>
+      <w:pPr>
+        <w:pStyle w:val="Prrafodelista"/>
+        <w:numPr>
+          <w:ilvl w:val="0"/>
+          <w:numId w:val="6"/>
+        </w:numPr>
+      </w:pPr>
+      <w:r>
+        <w:t>Productos del diseño: Prototipo de la interfaz, diagrama de clases, diagrama relacional, documento del color y tipografía.</w:t>
+      </w:r>
+    </w:p>
+    <w:p>
+      <w:pPr>
+        <w:pStyle w:val="Prrafodelista"/>
+        <w:numPr>
+          <w:ilvl w:val="0"/>
+          <w:numId w:val="6"/>
+        </w:numPr>
+      </w:pPr>
+      <w:r>
+        <w:t>Productos de la implementación: Documentación del código.</w:t>
+      </w:r>
+    </w:p>
+    <w:p>
+      <w:pPr>
+        <w:pStyle w:val="Prrafodelista"/>
+        <w:numPr>
+          <w:ilvl w:val="0"/>
+          <w:numId w:val="6"/>
+        </w:numPr>
+      </w:pPr>
+      <w:r>
+        <w:t>Productos de las pruebas. Pruebas realizadas y resultados obtenidos.</w:t>
+      </w:r>
+    </w:p>
+    <w:p>
+      <w:pPr>
+        <w:pStyle w:val="Prrafodelista"/>
+        <w:numPr>
+          <w:ilvl w:val="0"/>
+          <w:numId w:val="6"/>
+        </w:numPr>
+      </w:pPr>
       <w:r>
         <w:lastRenderedPageBreak/>
-        <w:t>Descripción de la documentación a entregar</w:t>
-      </w:r>
-      <w:bookmarkEnd w:id="7"/>
-    </w:p>
-    <w:p/>
-    <w:p>
-      <w:r>
-        <w:t>A continuación, se presentan los documentos que serán entregados:</w:t>
-      </w:r>
-    </w:p>
-    <w:p>
-      <w:pPr>
-        <w:pStyle w:val="Prrafodelista"/>
-        <w:numPr>
-          <w:ilvl w:val="0"/>
-          <w:numId w:val="6"/>
-        </w:numPr>
-      </w:pPr>
-      <w:r>
-        <w:t>Productos de la planificación: Anteproyecto</w:t>
-      </w:r>
-    </w:p>
-    <w:p>
-      <w:pPr>
-        <w:pStyle w:val="Prrafodelista"/>
-        <w:numPr>
-          <w:ilvl w:val="0"/>
-          <w:numId w:val="6"/>
-        </w:numPr>
-      </w:pPr>
-      <w:r>
-        <w:t>Productos del análisis: Diagrama Entidad-Relación y diagrama de casos de uso.</w:t>
-      </w:r>
-    </w:p>
-    <w:p>
-      <w:pPr>
-        <w:pStyle w:val="Prrafodelista"/>
-        <w:numPr>
-          <w:ilvl w:val="0"/>
-          <w:numId w:val="6"/>
-        </w:numPr>
-      </w:pPr>
-      <w:r>
-        <w:t>Productos del diseño: Prototipo de la interfaz, diagrama de clases, diagrama relacional, documento del color y tipografía.</w:t>
-      </w:r>
-    </w:p>
-    <w:p>
-      <w:pPr>
-        <w:pStyle w:val="Prrafodelista"/>
-        <w:numPr>
-          <w:ilvl w:val="0"/>
-          <w:numId w:val="6"/>
-        </w:numPr>
-      </w:pPr>
-      <w:r>
-        <w:t>Productos de la implementación: Documentación del código.</w:t>
-      </w:r>
-    </w:p>
-    <w:p>
-      <w:pPr>
-        <w:pStyle w:val="Prrafodelista"/>
-        <w:numPr>
-          <w:ilvl w:val="0"/>
-          <w:numId w:val="6"/>
-        </w:numPr>
-      </w:pPr>
-      <w:r>
-        <w:t>Productos de las pruebas. Pruebas realizadas y resultados obtenidos.</w:t>
-      </w:r>
-    </w:p>
-    <w:p>
-      <w:pPr>
-        <w:pStyle w:val="Prrafodelista"/>
-        <w:numPr>
-          <w:ilvl w:val="0"/>
-          <w:numId w:val="6"/>
-        </w:numPr>
-      </w:pPr>
-      <w:r>
         <w:t>Memoria del proyecto: Diario de trabajo (tareas realizadas, dificultades encontradas, cambios, problemas y soluciones aportadas).</w:t>
       </w:r>
     </w:p>
@@ -4616,7 +4804,7 @@
       <w:pPr>
         <w:pStyle w:val="Ttulo3"/>
       </w:pPr>
-      <w:bookmarkStart w:id="8" w:name="_Toc160342704"/>
+      <w:bookmarkStart w:id="8" w:name="_Toc164966430"/>
       <w:r>
         <w:t>Bibliografía</w:t>
       </w:r>
@@ -4674,9 +4862,8 @@
       <w:pPr>
         <w:pStyle w:val="Ttulo1"/>
       </w:pPr>
-      <w:bookmarkStart w:id="9" w:name="_Toc160342705"/>
-      <w:r>
-        <w:lastRenderedPageBreak/>
+      <w:bookmarkStart w:id="9" w:name="_Toc164966431"/>
+      <w:r>
         <w:t>Análisis</w:t>
       </w:r>
       <w:bookmarkEnd w:id="9"/>
@@ -4687,7 +4874,7 @@
       <w:pPr>
         <w:pStyle w:val="Ttulo2"/>
       </w:pPr>
-      <w:bookmarkStart w:id="10" w:name="_Toc160342706"/>
+      <w:bookmarkStart w:id="10" w:name="_Toc164966432"/>
       <w:r>
         <w:t>D</w:t>
       </w:r>
@@ -4711,6 +4898,7 @@
         <w:rPr>
           <w:noProof/>
         </w:rPr>
+        <w:lastRenderedPageBreak/>
         <w:drawing>
           <wp:inline distT="0" distB="0" distL="0" distR="0" wp14:anchorId="48F93774" wp14:editId="09D06A37">
             <wp:extent cx="5400040" cy="4586605"/>
@@ -4767,29 +4955,735 @@
       <w:pPr>
         <w:pStyle w:val="Ttulo2"/>
       </w:pPr>
-      <w:bookmarkStart w:id="11" w:name="_Toc160342707"/>
+      <w:bookmarkStart w:id="11" w:name="_Toc164966433"/>
       <w:r>
         <w:t>Diagrama de casos de uso</w:t>
       </w:r>
       <w:bookmarkEnd w:id="11"/>
     </w:p>
     <w:p/>
-    <w:p/>
+    <w:p>
+      <w:r>
+        <w:rPr>
+          <w:noProof/>
+        </w:rPr>
+        <w:lastRenderedPageBreak/>
+        <w:drawing>
+          <wp:inline distT="0" distB="0" distL="0" distR="0" wp14:anchorId="36EA892B" wp14:editId="639EB538">
+            <wp:extent cx="5391150" cy="3781425"/>
+            <wp:effectExtent l="0" t="0" r="0" b="9525"/>
+            <wp:docPr id="22" name="Imagen 22"/>
+            <wp:cNvGraphicFramePr>
+              <a:graphicFrameLocks xmlns:a="http://schemas.openxmlformats.org/drawingml/2006/main" noChangeAspect="1"/>
+            </wp:cNvGraphicFramePr>
+            <a:graphic xmlns:a="http://schemas.openxmlformats.org/drawingml/2006/main">
+              <a:graphicData uri="http://schemas.openxmlformats.org/drawingml/2006/picture">
+                <pic:pic xmlns:pic="http://schemas.openxmlformats.org/drawingml/2006/picture">
+                  <pic:nvPicPr>
+                    <pic:cNvPr id="0" name="Picture 1"/>
+                    <pic:cNvPicPr>
+                      <a:picLocks noChangeAspect="1" noChangeArrowheads="1"/>
+                    </pic:cNvPicPr>
+                  </pic:nvPicPr>
+                  <pic:blipFill>
+                    <a:blip r:embed="rId12">
+                      <a:extLst>
+                        <a:ext uri="{28A0092B-C50C-407E-A947-70E740481C1C}">
+                          <a14:useLocalDpi xmlns:a14="http://schemas.microsoft.com/office/drawing/2010/main" val="0"/>
+                        </a:ext>
+                      </a:extLst>
+                    </a:blip>
+                    <a:srcRect/>
+                    <a:stretch>
+                      <a:fillRect/>
+                    </a:stretch>
+                  </pic:blipFill>
+                  <pic:spPr bwMode="auto">
+                    <a:xfrm>
+                      <a:off x="0" y="0"/>
+                      <a:ext cx="5391150" cy="3781425"/>
+                    </a:xfrm>
+                    <a:prstGeom prst="rect">
+                      <a:avLst/>
+                    </a:prstGeom>
+                    <a:noFill/>
+                    <a:ln>
+                      <a:noFill/>
+                    </a:ln>
+                  </pic:spPr>
+                </pic:pic>
+              </a:graphicData>
+            </a:graphic>
+          </wp:inline>
+        </w:drawing>
+      </w:r>
+    </w:p>
     <w:p/>
     <w:p/>
     <w:p>
       <w:pPr>
         <w:pStyle w:val="Ttulo1"/>
       </w:pPr>
-      <w:bookmarkStart w:id="12" w:name="_Toc160342708"/>
+      <w:bookmarkStart w:id="12" w:name="_Toc164966434"/>
+      <w:r>
+        <w:t>D</w:t>
+      </w:r>
+      <w:r>
+        <w:t>iseño</w:t>
+      </w:r>
+      <w:bookmarkEnd w:id="12"/>
+    </w:p>
+    <w:p/>
+    <w:p/>
+    <w:p>
+      <w:pPr>
+        <w:pStyle w:val="Ttulo2"/>
+      </w:pPr>
+      <w:bookmarkStart w:id="13" w:name="_Toc164966435"/>
+      <w:r>
+        <w:t>P</w:t>
+      </w:r>
+      <w:r>
+        <w:t>rototipo de la interfaz</w:t>
+      </w:r>
+      <w:bookmarkEnd w:id="13"/>
+    </w:p>
+    <w:p/>
+    <w:p>
+      <w:r>
+        <w:t>A continuación, presento los prototipos de interfaz que he desarrollado en Figma, detallando sus características y funcionalidades.</w:t>
+      </w:r>
+    </w:p>
+    <w:p>
+      <w:r>
+        <w:t xml:space="preserve">Además de los cambios entre las versiones </w:t>
+      </w:r>
+      <w:r>
+        <w:t xml:space="preserve">de las páginas </w:t>
+      </w:r>
+      <w:r>
+        <w:t>prototipadas, también se puede observar una evolución en el diseño y la disposición tanto del encabezado como del pie de página.</w:t>
+      </w:r>
+    </w:p>
+    <w:p/>
+    <w:p/>
+    <w:p>
+      <w:pPr>
+        <w:pStyle w:val="Ttulo3"/>
+      </w:pPr>
+      <w:bookmarkStart w:id="14" w:name="_Toc164966436"/>
       <w:r>
         <w:lastRenderedPageBreak/>
-        <w:t>D</w:t>
-      </w:r>
-      <w:r>
-        <w:t>iseño</w:t>
-      </w:r>
-      <w:bookmarkEnd w:id="12"/>
+        <w:t>Página de inicio</w:t>
+      </w:r>
+      <w:bookmarkEnd w:id="14"/>
+    </w:p>
+    <w:p/>
+    <w:p>
+      <w:r>
+        <w:t xml:space="preserve">Inicialmente, consideré que la interfaz del panel sería la página de inicio. Sin embargo, posteriormente </w:t>
+      </w:r>
+      <w:r>
+        <w:t>opté por destacarla</w:t>
+      </w:r>
+      <w:r>
+        <w:t>, ya que no era la característica principal de la aplicación.</w:t>
+      </w:r>
+    </w:p>
+    <w:p>
+      <w:r>
+        <w:t xml:space="preserve">Después de desechar la interfaz con gráficos, diseñé una interfaz que presenta un recuadro para acceder al escáner de códigos QR. También agregué la opción de escanear una imagen </w:t>
+      </w:r>
+      <w:r>
+        <w:t>del</w:t>
+      </w:r>
+      <w:r>
+        <w:t xml:space="preserve"> dispositivo.</w:t>
+      </w:r>
+    </w:p>
+    <w:p>
+      <w:r>
+        <w:rPr>
+          <w:noProof/>
+        </w:rPr>
+        <w:drawing>
+          <wp:inline distT="0" distB="0" distL="0" distR="0" wp14:anchorId="4FB71E45" wp14:editId="13B3F3BA">
+            <wp:extent cx="5400040" cy="3037840"/>
+            <wp:effectExtent l="0" t="0" r="0" b="0"/>
+            <wp:docPr id="3" name="Imagen 3"/>
+            <wp:cNvGraphicFramePr>
+              <a:graphicFrameLocks xmlns:a="http://schemas.openxmlformats.org/drawingml/2006/main" noChangeAspect="1"/>
+            </wp:cNvGraphicFramePr>
+            <a:graphic xmlns:a="http://schemas.openxmlformats.org/drawingml/2006/main">
+              <a:graphicData uri="http://schemas.openxmlformats.org/drawingml/2006/picture">
+                <pic:pic xmlns:pic="http://schemas.openxmlformats.org/drawingml/2006/picture">
+                  <pic:nvPicPr>
+                    <pic:cNvPr id="0" name="Picture 1"/>
+                    <pic:cNvPicPr>
+                      <a:picLocks noChangeAspect="1" noChangeArrowheads="1"/>
+                    </pic:cNvPicPr>
+                  </pic:nvPicPr>
+                  <pic:blipFill>
+                    <a:blip r:embed="rId13" cstate="print">
+                      <a:extLst>
+                        <a:ext uri="{28A0092B-C50C-407E-A947-70E740481C1C}">
+                          <a14:useLocalDpi xmlns:a14="http://schemas.microsoft.com/office/drawing/2010/main" val="0"/>
+                        </a:ext>
+                      </a:extLst>
+                    </a:blip>
+                    <a:srcRect/>
+                    <a:stretch>
+                      <a:fillRect/>
+                    </a:stretch>
+                  </pic:blipFill>
+                  <pic:spPr bwMode="auto">
+                    <a:xfrm>
+                      <a:off x="0" y="0"/>
+                      <a:ext cx="5400040" cy="3037840"/>
+                    </a:xfrm>
+                    <a:prstGeom prst="rect">
+                      <a:avLst/>
+                    </a:prstGeom>
+                    <a:noFill/>
+                    <a:ln>
+                      <a:noFill/>
+                    </a:ln>
+                  </pic:spPr>
+                </pic:pic>
+              </a:graphicData>
+            </a:graphic>
+          </wp:inline>
+        </w:drawing>
+      </w:r>
+    </w:p>
+    <w:p/>
+    <w:p>
+      <w:r>
+        <w:t xml:space="preserve">En la última versión que prototipé, agregué un texto que luego sería reubicado, así como un buscador para que los usuarios puedan acceder al contenido </w:t>
+      </w:r>
+      <w:r>
+        <w:t>del portátil</w:t>
+      </w:r>
+      <w:r>
+        <w:t xml:space="preserve"> escribiendo el código, en caso de no tener acceso al código QR.</w:t>
+      </w:r>
+    </w:p>
+    <w:p>
+      <w:r>
+        <w:rPr>
+          <w:noProof/>
+        </w:rPr>
+        <w:lastRenderedPageBreak/>
+        <w:drawing>
+          <wp:inline distT="0" distB="0" distL="0" distR="0" wp14:anchorId="054F318D" wp14:editId="4A2C964F">
+            <wp:extent cx="5391150" cy="3028950"/>
+            <wp:effectExtent l="0" t="0" r="0" b="0"/>
+            <wp:docPr id="14" name="Imagen 14"/>
+            <wp:cNvGraphicFramePr>
+              <a:graphicFrameLocks xmlns:a="http://schemas.openxmlformats.org/drawingml/2006/main" noChangeAspect="1"/>
+            </wp:cNvGraphicFramePr>
+            <a:graphic xmlns:a="http://schemas.openxmlformats.org/drawingml/2006/main">
+              <a:graphicData uri="http://schemas.openxmlformats.org/drawingml/2006/picture">
+                <pic:pic xmlns:pic="http://schemas.openxmlformats.org/drawingml/2006/picture">
+                  <pic:nvPicPr>
+                    <pic:cNvPr id="0" name="Picture 1"/>
+                    <pic:cNvPicPr>
+                      <a:picLocks noChangeAspect="1" noChangeArrowheads="1"/>
+                    </pic:cNvPicPr>
+                  </pic:nvPicPr>
+                  <pic:blipFill>
+                    <a:blip r:embed="rId14" cstate="print">
+                      <a:extLst>
+                        <a:ext uri="{28A0092B-C50C-407E-A947-70E740481C1C}">
+                          <a14:useLocalDpi xmlns:a14="http://schemas.microsoft.com/office/drawing/2010/main" val="0"/>
+                        </a:ext>
+                      </a:extLst>
+                    </a:blip>
+                    <a:srcRect/>
+                    <a:stretch>
+                      <a:fillRect/>
+                    </a:stretch>
+                  </pic:blipFill>
+                  <pic:spPr bwMode="auto">
+                    <a:xfrm>
+                      <a:off x="0" y="0"/>
+                      <a:ext cx="5391150" cy="3028950"/>
+                    </a:xfrm>
+                    <a:prstGeom prst="rect">
+                      <a:avLst/>
+                    </a:prstGeom>
+                    <a:noFill/>
+                    <a:ln>
+                      <a:noFill/>
+                    </a:ln>
+                  </pic:spPr>
+                </pic:pic>
+              </a:graphicData>
+            </a:graphic>
+          </wp:inline>
+        </w:drawing>
+      </w:r>
+    </w:p>
+    <w:p/>
+    <w:p/>
+    <w:p>
+      <w:pPr>
+        <w:pStyle w:val="Ttulo3"/>
+      </w:pPr>
+      <w:bookmarkStart w:id="15" w:name="_Toc164966437"/>
+      <w:r>
+        <w:t>Página de panel</w:t>
+      </w:r>
+      <w:bookmarkEnd w:id="15"/>
+    </w:p>
+    <w:p/>
+    <w:p>
+      <w:r>
+        <w:t xml:space="preserve">Como mencioné en el apartado anterior, inicialmente esta página </w:t>
+      </w:r>
+      <w:r>
+        <w:t xml:space="preserve">era </w:t>
+      </w:r>
+      <w:r>
+        <w:t>la página de inicio.</w:t>
+      </w:r>
+      <w:r>
+        <w:t xml:space="preserve"> I</w:t>
+      </w:r>
+      <w:r>
+        <w:t xml:space="preserve">ncluía cinco gráficos: dos de ellos mostraban el estado de los portátiles y cargadores (disponibles, en uso o averiados), otro representaba el uso por ciclo formativo, uno mostraba la capacidad máxima y ocupada de cada almacén, </w:t>
+      </w:r>
+      <w:r>
+        <w:t>y,</w:t>
+      </w:r>
+      <w:r>
+        <w:t xml:space="preserve"> por último, uno que indicaba el uso por año.</w:t>
+      </w:r>
+    </w:p>
+    <w:p>
+      <w:r>
+        <w:rPr>
+          <w:noProof/>
+        </w:rPr>
+        <w:drawing>
+          <wp:inline distT="0" distB="0" distL="0" distR="0" wp14:anchorId="047E0BD5" wp14:editId="641C45E7">
+            <wp:extent cx="5391150" cy="3028950"/>
+            <wp:effectExtent l="0" t="0" r="0" b="0"/>
+            <wp:docPr id="16" name="Imagen 16"/>
+            <wp:cNvGraphicFramePr>
+              <a:graphicFrameLocks xmlns:a="http://schemas.openxmlformats.org/drawingml/2006/main" noChangeAspect="1"/>
+            </wp:cNvGraphicFramePr>
+            <a:graphic xmlns:a="http://schemas.openxmlformats.org/drawingml/2006/main">
+              <a:graphicData uri="http://schemas.openxmlformats.org/drawingml/2006/picture">
+                <pic:pic xmlns:pic="http://schemas.openxmlformats.org/drawingml/2006/picture">
+                  <pic:nvPicPr>
+                    <pic:cNvPr id="0" name="Picture 2"/>
+                    <pic:cNvPicPr>
+                      <a:picLocks noChangeAspect="1" noChangeArrowheads="1"/>
+                    </pic:cNvPicPr>
+                  </pic:nvPicPr>
+                  <pic:blipFill>
+                    <a:blip r:embed="rId15" cstate="print">
+                      <a:extLst>
+                        <a:ext uri="{28A0092B-C50C-407E-A947-70E740481C1C}">
+                          <a14:useLocalDpi xmlns:a14="http://schemas.microsoft.com/office/drawing/2010/main" val="0"/>
+                        </a:ext>
+                      </a:extLst>
+                    </a:blip>
+                    <a:srcRect/>
+                    <a:stretch>
+                      <a:fillRect/>
+                    </a:stretch>
+                  </pic:blipFill>
+                  <pic:spPr bwMode="auto">
+                    <a:xfrm>
+                      <a:off x="0" y="0"/>
+                      <a:ext cx="5391150" cy="3028950"/>
+                    </a:xfrm>
+                    <a:prstGeom prst="rect">
+                      <a:avLst/>
+                    </a:prstGeom>
+                    <a:noFill/>
+                    <a:ln>
+                      <a:noFill/>
+                    </a:ln>
+                  </pic:spPr>
+                </pic:pic>
+              </a:graphicData>
+            </a:graphic>
+          </wp:inline>
+        </w:drawing>
+      </w:r>
+    </w:p>
+    <w:p/>
+    <w:p>
+      <w:r>
+        <w:t xml:space="preserve">En la segunda versión, </w:t>
+      </w:r>
+      <w:r>
+        <w:t xml:space="preserve">añadí </w:t>
+      </w:r>
+      <w:r>
+        <w:t xml:space="preserve">texto para </w:t>
+      </w:r>
+      <w:r>
+        <w:t>eliminar las partes</w:t>
+      </w:r>
+      <w:r>
+        <w:t xml:space="preserve"> vací</w:t>
+      </w:r>
+      <w:r>
+        <w:t>as de la</w:t>
+      </w:r>
+      <w:r>
+        <w:t xml:space="preserve"> página. Sin embargo, posteriormente eliminé este texto ya que no encajaba con el estilo de la aplicación; era demasiado extenso y podía resultar fatigante para la vista, además de que no estaba claro qué información debía contener.</w:t>
+      </w:r>
+    </w:p>
+    <w:p>
+      <w:r>
+        <w:rPr>
+          <w:noProof/>
+        </w:rPr>
+        <w:drawing>
+          <wp:inline distT="0" distB="0" distL="0" distR="0" wp14:anchorId="4DB6CEDE" wp14:editId="58183912">
+            <wp:extent cx="5391150" cy="4552950"/>
+            <wp:effectExtent l="0" t="0" r="0" b="0"/>
+            <wp:docPr id="17" name="Imagen 17"/>
+            <wp:cNvGraphicFramePr>
+              <a:graphicFrameLocks xmlns:a="http://schemas.openxmlformats.org/drawingml/2006/main" noChangeAspect="1"/>
+            </wp:cNvGraphicFramePr>
+            <a:graphic xmlns:a="http://schemas.openxmlformats.org/drawingml/2006/main">
+              <a:graphicData uri="http://schemas.openxmlformats.org/drawingml/2006/picture">
+                <pic:pic xmlns:pic="http://schemas.openxmlformats.org/drawingml/2006/picture">
+                  <pic:nvPicPr>
+                    <pic:cNvPr id="0" name="Picture 3"/>
+                    <pic:cNvPicPr>
+                      <a:picLocks noChangeAspect="1" noChangeArrowheads="1"/>
+                    </pic:cNvPicPr>
+                  </pic:nvPicPr>
+                  <pic:blipFill>
+                    <a:blip r:embed="rId16" cstate="print">
+                      <a:extLst>
+                        <a:ext uri="{28A0092B-C50C-407E-A947-70E740481C1C}">
+                          <a14:useLocalDpi xmlns:a14="http://schemas.microsoft.com/office/drawing/2010/main" val="0"/>
+                        </a:ext>
+                      </a:extLst>
+                    </a:blip>
+                    <a:srcRect/>
+                    <a:stretch>
+                      <a:fillRect/>
+                    </a:stretch>
+                  </pic:blipFill>
+                  <pic:spPr bwMode="auto">
+                    <a:xfrm>
+                      <a:off x="0" y="0"/>
+                      <a:ext cx="5391150" cy="4552950"/>
+                    </a:xfrm>
+                    <a:prstGeom prst="rect">
+                      <a:avLst/>
+                    </a:prstGeom>
+                    <a:noFill/>
+                    <a:ln>
+                      <a:noFill/>
+                    </a:ln>
+                  </pic:spPr>
+                </pic:pic>
+              </a:graphicData>
+            </a:graphic>
+          </wp:inline>
+        </w:drawing>
+      </w:r>
+    </w:p>
+    <w:p/>
+    <w:p>
+      <w:r>
+        <w:t xml:space="preserve">En la última </w:t>
+      </w:r>
+      <w:r>
+        <w:t xml:space="preserve">versión </w:t>
+      </w:r>
+      <w:r>
+        <w:t xml:space="preserve">del prototipo de esta página, la renombré primero como 'Gráficos' y finalmente como 'Panel', tomando inspiración de los </w:t>
+      </w:r>
+      <w:r>
+        <w:t>dashboards</w:t>
+      </w:r>
+      <w:r>
+        <w:t xml:space="preserve"> </w:t>
+      </w:r>
+      <w:r>
+        <w:t>típicos de</w:t>
+      </w:r>
+      <w:r>
+        <w:t xml:space="preserve"> las páginas de gestión. Además, eliminé el gráfico de la parte inferior presente en versiones anteriores del prototipo debido a la falta de datos en la base de datos sobre el uso de portátiles por año. </w:t>
+      </w:r>
+      <w:r>
+        <w:t>También definí las posiciones de cada gráfico, aunque el prototipo quedó bastante incompleto, estableció las bases para el resultado final.</w:t>
+      </w:r>
+    </w:p>
+    <w:p>
+      <w:r>
+        <w:rPr>
+          <w:noProof/>
+        </w:rPr>
+        <w:lastRenderedPageBreak/>
+        <w:drawing>
+          <wp:inline distT="0" distB="0" distL="0" distR="0" wp14:anchorId="2DBB5F71" wp14:editId="0A687BE6">
+            <wp:extent cx="5391150" cy="3028950"/>
+            <wp:effectExtent l="0" t="0" r="0" b="0"/>
+            <wp:docPr id="18" name="Imagen 18"/>
+            <wp:cNvGraphicFramePr>
+              <a:graphicFrameLocks xmlns:a="http://schemas.openxmlformats.org/drawingml/2006/main" noChangeAspect="1"/>
+            </wp:cNvGraphicFramePr>
+            <a:graphic xmlns:a="http://schemas.openxmlformats.org/drawingml/2006/main">
+              <a:graphicData uri="http://schemas.openxmlformats.org/drawingml/2006/picture">
+                <pic:pic xmlns:pic="http://schemas.openxmlformats.org/drawingml/2006/picture">
+                  <pic:nvPicPr>
+                    <pic:cNvPr id="0" name="Picture 4"/>
+                    <pic:cNvPicPr>
+                      <a:picLocks noChangeAspect="1" noChangeArrowheads="1"/>
+                    </pic:cNvPicPr>
+                  </pic:nvPicPr>
+                  <pic:blipFill>
+                    <a:blip r:embed="rId17" cstate="print">
+                      <a:extLst>
+                        <a:ext uri="{28A0092B-C50C-407E-A947-70E740481C1C}">
+                          <a14:useLocalDpi xmlns:a14="http://schemas.microsoft.com/office/drawing/2010/main" val="0"/>
+                        </a:ext>
+                      </a:extLst>
+                    </a:blip>
+                    <a:srcRect/>
+                    <a:stretch>
+                      <a:fillRect/>
+                    </a:stretch>
+                  </pic:blipFill>
+                  <pic:spPr bwMode="auto">
+                    <a:xfrm>
+                      <a:off x="0" y="0"/>
+                      <a:ext cx="5391150" cy="3028950"/>
+                    </a:xfrm>
+                    <a:prstGeom prst="rect">
+                      <a:avLst/>
+                    </a:prstGeom>
+                    <a:noFill/>
+                    <a:ln>
+                      <a:noFill/>
+                    </a:ln>
+                  </pic:spPr>
+                </pic:pic>
+              </a:graphicData>
+            </a:graphic>
+          </wp:inline>
+        </w:drawing>
+      </w:r>
+    </w:p>
+    <w:p/>
+    <w:p/>
+    <w:p>
+      <w:pPr>
+        <w:pStyle w:val="Ttulo3"/>
+      </w:pPr>
+      <w:bookmarkStart w:id="16" w:name="_Toc164966438"/>
+      <w:r>
+        <w:t>Página de gestión de portátiles</w:t>
+      </w:r>
+      <w:bookmarkEnd w:id="16"/>
+    </w:p>
+    <w:p/>
+    <w:p>
+      <w:r>
+        <w:t xml:space="preserve">En la primera versión de la página de portátiles, </w:t>
+      </w:r>
+      <w:r>
+        <w:t xml:space="preserve">diseñé </w:t>
+      </w:r>
+      <w:r>
+        <w:t xml:space="preserve">una tabla que </w:t>
+      </w:r>
+      <w:r>
+        <w:t xml:space="preserve">mostraba </w:t>
+      </w:r>
+      <w:r>
+        <w:t>únicamente los portátiles de un estado determinado, permitiendo cambiar entre estados mediante tres botones, junto con un botón en la parte inferior para agregar uno nuevo.</w:t>
+      </w:r>
+    </w:p>
+    <w:p>
+      <w:r>
+        <w:rPr>
+          <w:noProof/>
+        </w:rPr>
+        <w:drawing>
+          <wp:inline distT="0" distB="0" distL="0" distR="0" wp14:anchorId="412077A5" wp14:editId="030C8005">
+            <wp:extent cx="5391150" cy="3028950"/>
+            <wp:effectExtent l="0" t="0" r="0" b="0"/>
+            <wp:docPr id="19" name="Imagen 19"/>
+            <wp:cNvGraphicFramePr>
+              <a:graphicFrameLocks xmlns:a="http://schemas.openxmlformats.org/drawingml/2006/main" noChangeAspect="1"/>
+            </wp:cNvGraphicFramePr>
+            <a:graphic xmlns:a="http://schemas.openxmlformats.org/drawingml/2006/main">
+              <a:graphicData uri="http://schemas.openxmlformats.org/drawingml/2006/picture">
+                <pic:pic xmlns:pic="http://schemas.openxmlformats.org/drawingml/2006/picture">
+                  <pic:nvPicPr>
+                    <pic:cNvPr id="0" name="Picture 5"/>
+                    <pic:cNvPicPr>
+                      <a:picLocks noChangeAspect="1" noChangeArrowheads="1"/>
+                    </pic:cNvPicPr>
+                  </pic:nvPicPr>
+                  <pic:blipFill>
+                    <a:blip r:embed="rId18" cstate="print">
+                      <a:extLst>
+                        <a:ext uri="{28A0092B-C50C-407E-A947-70E740481C1C}">
+                          <a14:useLocalDpi xmlns:a14="http://schemas.microsoft.com/office/drawing/2010/main" val="0"/>
+                        </a:ext>
+                      </a:extLst>
+                    </a:blip>
+                    <a:srcRect/>
+                    <a:stretch>
+                      <a:fillRect/>
+                    </a:stretch>
+                  </pic:blipFill>
+                  <pic:spPr bwMode="auto">
+                    <a:xfrm>
+                      <a:off x="0" y="0"/>
+                      <a:ext cx="5391150" cy="3028950"/>
+                    </a:xfrm>
+                    <a:prstGeom prst="rect">
+                      <a:avLst/>
+                    </a:prstGeom>
+                    <a:noFill/>
+                    <a:ln>
+                      <a:noFill/>
+                    </a:ln>
+                  </pic:spPr>
+                </pic:pic>
+              </a:graphicData>
+            </a:graphic>
+          </wp:inline>
+        </w:drawing>
+      </w:r>
+    </w:p>
+    <w:p/>
+    <w:p>
+      <w:r>
+        <w:rPr>
+          <w:noProof/>
+        </w:rPr>
+        <w:lastRenderedPageBreak/>
+        <w:drawing>
+          <wp:inline distT="0" distB="0" distL="0" distR="0" wp14:anchorId="4579E02A" wp14:editId="32172E60">
+            <wp:extent cx="5391150" cy="3028950"/>
+            <wp:effectExtent l="0" t="0" r="0" b="0"/>
+            <wp:docPr id="21" name="Imagen 21"/>
+            <wp:cNvGraphicFramePr>
+              <a:graphicFrameLocks xmlns:a="http://schemas.openxmlformats.org/drawingml/2006/main" noChangeAspect="1"/>
+            </wp:cNvGraphicFramePr>
+            <a:graphic xmlns:a="http://schemas.openxmlformats.org/drawingml/2006/main">
+              <a:graphicData uri="http://schemas.openxmlformats.org/drawingml/2006/picture">
+                <pic:pic xmlns:pic="http://schemas.openxmlformats.org/drawingml/2006/picture">
+                  <pic:nvPicPr>
+                    <pic:cNvPr id="0" name="Picture 7"/>
+                    <pic:cNvPicPr>
+                      <a:picLocks noChangeAspect="1" noChangeArrowheads="1"/>
+                    </pic:cNvPicPr>
+                  </pic:nvPicPr>
+                  <pic:blipFill>
+                    <a:blip r:embed="rId19" cstate="print">
+                      <a:extLst>
+                        <a:ext uri="{28A0092B-C50C-407E-A947-70E740481C1C}">
+                          <a14:useLocalDpi xmlns:a14="http://schemas.microsoft.com/office/drawing/2010/main" val="0"/>
+                        </a:ext>
+                      </a:extLst>
+                    </a:blip>
+                    <a:srcRect/>
+                    <a:stretch>
+                      <a:fillRect/>
+                    </a:stretch>
+                  </pic:blipFill>
+                  <pic:spPr bwMode="auto">
+                    <a:xfrm>
+                      <a:off x="0" y="0"/>
+                      <a:ext cx="5391150" cy="3028950"/>
+                    </a:xfrm>
+                    <a:prstGeom prst="rect">
+                      <a:avLst/>
+                    </a:prstGeom>
+                    <a:noFill/>
+                    <a:ln>
+                      <a:noFill/>
+                    </a:ln>
+                  </pic:spPr>
+                </pic:pic>
+              </a:graphicData>
+            </a:graphic>
+          </wp:inline>
+        </w:drawing>
+      </w:r>
+    </w:p>
+    <w:p/>
+    <w:p>
+      <w:r>
+        <w:t>En la segunda versión, decidí integrar tanto ratones como portátiles en una misma página, donde se mostraría únicamente su código y un icono que identificaría el tipo de dispositivo, además de una barra de búsqueda para encontrar dispositivos por su código. Al hacer clic en el botón, aparecería un pop-up con diversas opciones de gestión para el dispositivo.</w:t>
+      </w:r>
+    </w:p>
+    <w:p>
+      <w:r>
+        <w:t>Este prototipo no llegó a ser maquetado debido a la falta de una funcionalidad clara y sencilla, por lo que fue descartado y reemplazado por la versión anterior.</w:t>
+      </w:r>
+    </w:p>
+    <w:p>
+      <w:r>
+        <w:rPr>
+          <w:noProof/>
+        </w:rPr>
+        <w:drawing>
+          <wp:inline distT="0" distB="0" distL="0" distR="0" wp14:anchorId="3A2EB71A" wp14:editId="10ED75BC">
+            <wp:extent cx="5391150" cy="3028950"/>
+            <wp:effectExtent l="0" t="0" r="0" b="0"/>
+            <wp:docPr id="20" name="Imagen 20"/>
+            <wp:cNvGraphicFramePr>
+              <a:graphicFrameLocks xmlns:a="http://schemas.openxmlformats.org/drawingml/2006/main" noChangeAspect="1"/>
+            </wp:cNvGraphicFramePr>
+            <a:graphic xmlns:a="http://schemas.openxmlformats.org/drawingml/2006/main">
+              <a:graphicData uri="http://schemas.openxmlformats.org/drawingml/2006/picture">
+                <pic:pic xmlns:pic="http://schemas.openxmlformats.org/drawingml/2006/picture">
+                  <pic:nvPicPr>
+                    <pic:cNvPr id="0" name="Picture 6"/>
+                    <pic:cNvPicPr>
+                      <a:picLocks noChangeAspect="1" noChangeArrowheads="1"/>
+                    </pic:cNvPicPr>
+                  </pic:nvPicPr>
+                  <pic:blipFill>
+                    <a:blip r:embed="rId20" cstate="print">
+                      <a:extLst>
+                        <a:ext uri="{28A0092B-C50C-407E-A947-70E740481C1C}">
+                          <a14:useLocalDpi xmlns:a14="http://schemas.microsoft.com/office/drawing/2010/main" val="0"/>
+                        </a:ext>
+                      </a:extLst>
+                    </a:blip>
+                    <a:srcRect/>
+                    <a:stretch>
+                      <a:fillRect/>
+                    </a:stretch>
+                  </pic:blipFill>
+                  <pic:spPr bwMode="auto">
+                    <a:xfrm>
+                      <a:off x="0" y="0"/>
+                      <a:ext cx="5391150" cy="3028950"/>
+                    </a:xfrm>
+                    <a:prstGeom prst="rect">
+                      <a:avLst/>
+                    </a:prstGeom>
+                    <a:noFill/>
+                    <a:ln>
+                      <a:noFill/>
+                    </a:ln>
+                  </pic:spPr>
+                </pic:pic>
+              </a:graphicData>
+            </a:graphic>
+          </wp:inline>
+        </w:drawing>
+      </w:r>
     </w:p>
     <w:p/>
     <w:p/>
@@ -4797,14 +5691,11 @@
       <w:pPr>
         <w:pStyle w:val="Ttulo2"/>
       </w:pPr>
-      <w:bookmarkStart w:id="13" w:name="_Toc160342709"/>
-      <w:r>
-        <w:t>P</w:t>
-      </w:r>
-      <w:r>
-        <w:t>rototipo de la interfaz</w:t>
-      </w:r>
-      <w:bookmarkEnd w:id="13"/>
+      <w:bookmarkStart w:id="17" w:name="_Toc164966439"/>
+      <w:r>
+        <w:t>Esquemas de la interfaz</w:t>
+      </w:r>
+      <w:bookmarkEnd w:id="17"/>
     </w:p>
     <w:p/>
     <w:p/>
@@ -4814,39 +5705,79 @@
       <w:pPr>
         <w:pStyle w:val="Ttulo2"/>
       </w:pPr>
-      <w:bookmarkStart w:id="14" w:name="_Toc160342710"/>
-      <w:r>
-        <w:t>Esquemas de la interfaz</w:t>
-      </w:r>
-      <w:bookmarkEnd w:id="14"/>
-    </w:p>
-    <w:p/>
-    <w:p/>
+      <w:bookmarkStart w:id="18" w:name="_Toc164966440"/>
+      <w:r>
+        <w:t>Diagrama de clases</w:t>
+      </w:r>
+      <w:bookmarkEnd w:id="18"/>
+    </w:p>
+    <w:p/>
+    <w:p>
+      <w:r>
+        <w:rPr>
+          <w:noProof/>
+        </w:rPr>
+        <w:drawing>
+          <wp:inline distT="0" distB="0" distL="0" distR="0" wp14:anchorId="202D3BD4" wp14:editId="79C48E7D">
+            <wp:extent cx="5391150" cy="2819400"/>
+            <wp:effectExtent l="0" t="0" r="0" b="0"/>
+            <wp:docPr id="23" name="Imagen 23"/>
+            <wp:cNvGraphicFramePr>
+              <a:graphicFrameLocks xmlns:a="http://schemas.openxmlformats.org/drawingml/2006/main" noChangeAspect="1"/>
+            </wp:cNvGraphicFramePr>
+            <a:graphic xmlns:a="http://schemas.openxmlformats.org/drawingml/2006/main">
+              <a:graphicData uri="http://schemas.openxmlformats.org/drawingml/2006/picture">
+                <pic:pic xmlns:pic="http://schemas.openxmlformats.org/drawingml/2006/picture">
+                  <pic:nvPicPr>
+                    <pic:cNvPr id="0" name="Picture 2"/>
+                    <pic:cNvPicPr>
+                      <a:picLocks noChangeAspect="1" noChangeArrowheads="1"/>
+                    </pic:cNvPicPr>
+                  </pic:nvPicPr>
+                  <pic:blipFill>
+                    <a:blip r:embed="rId21">
+                      <a:extLst>
+                        <a:ext uri="{28A0092B-C50C-407E-A947-70E740481C1C}">
+                          <a14:useLocalDpi xmlns:a14="http://schemas.microsoft.com/office/drawing/2010/main" val="0"/>
+                        </a:ext>
+                      </a:extLst>
+                    </a:blip>
+                    <a:srcRect/>
+                    <a:stretch>
+                      <a:fillRect/>
+                    </a:stretch>
+                  </pic:blipFill>
+                  <pic:spPr bwMode="auto">
+                    <a:xfrm>
+                      <a:off x="0" y="0"/>
+                      <a:ext cx="5391150" cy="2819400"/>
+                    </a:xfrm>
+                    <a:prstGeom prst="rect">
+                      <a:avLst/>
+                    </a:prstGeom>
+                    <a:noFill/>
+                    <a:ln>
+                      <a:noFill/>
+                    </a:ln>
+                  </pic:spPr>
+                </pic:pic>
+              </a:graphicData>
+            </a:graphic>
+          </wp:inline>
+        </w:drawing>
+      </w:r>
+    </w:p>
     <w:p/>
     <w:p/>
     <w:p>
       <w:pPr>
         <w:pStyle w:val="Ttulo2"/>
       </w:pPr>
-      <w:bookmarkStart w:id="15" w:name="_Toc160342711"/>
-      <w:r>
-        <w:t>Diagrama de clases</w:t>
-      </w:r>
-      <w:bookmarkEnd w:id="15"/>
-    </w:p>
-    <w:p/>
-    <w:p/>
-    <w:p/>
-    <w:p/>
-    <w:p>
-      <w:pPr>
-        <w:pStyle w:val="Ttulo2"/>
-      </w:pPr>
-      <w:bookmarkStart w:id="16" w:name="_Toc160342712"/>
+      <w:bookmarkStart w:id="19" w:name="_Toc164966441"/>
       <w:r>
         <w:t>Diagrama relacional</w:t>
       </w:r>
-      <w:bookmarkEnd w:id="16"/>
+      <w:bookmarkEnd w:id="19"/>
     </w:p>
     <w:p/>
     <w:p>
@@ -4872,7 +5803,7 @@
                     </pic:cNvPicPr>
                   </pic:nvPicPr>
                   <pic:blipFill>
-                    <a:blip r:embed="rId12" cstate="print">
+                    <a:blip r:embed="rId22" cstate="print">
                       <a:extLst>
                         <a:ext uri="{28A0092B-C50C-407E-A947-70E740481C1C}">
                           <a14:useLocalDpi xmlns:a14="http://schemas.microsoft.com/office/drawing/2010/main" val="0"/>
@@ -4910,50 +5841,18 @@
       <w:pPr>
         <w:pStyle w:val="Ttulo2"/>
       </w:pPr>
-      <w:bookmarkStart w:id="17" w:name="_Toc160342713"/>
+      <w:bookmarkStart w:id="20" w:name="_Toc164966442"/>
       <w:r>
         <w:t>Color y tipografía</w:t>
       </w:r>
-      <w:bookmarkEnd w:id="17"/>
-    </w:p>
-    <w:p/>
-    <w:p/>
-    <w:p/>
-    <w:p>
-      <w:r>
-        <w:t xml:space="preserve">La aplicación web utilizará la tipografía </w:t>
-      </w:r>
-      <w:proofErr w:type="spellStart"/>
-      <w:r>
-        <w:t>Roboto</w:t>
-      </w:r>
-      <w:proofErr w:type="spellEnd"/>
-      <w:r>
-        <w:t xml:space="preserve"> debido a su legibilidad, que garantiza una experiencia de usuario fluida. Además, </w:t>
-      </w:r>
-      <w:proofErr w:type="spellStart"/>
-      <w:r>
-        <w:t>Roboto</w:t>
-      </w:r>
-      <w:proofErr w:type="spellEnd"/>
-      <w:r>
-        <w:t xml:space="preserve"> ofrece un estilo agradable a la vista para el público objetivo, transmitiendo una sensación de profesionalidad. En caso de que haya algún problema al cargar la tipografía, se utilizará la tipografía </w:t>
-      </w:r>
-      <w:proofErr w:type="spellStart"/>
-      <w:r>
-        <w:t>sans-serif</w:t>
-      </w:r>
-      <w:proofErr w:type="spellEnd"/>
-      <w:r>
-        <w:t xml:space="preserve"> que presente similitudes con </w:t>
-      </w:r>
-      <w:proofErr w:type="spellStart"/>
-      <w:r>
-        <w:t>Roboto</w:t>
-      </w:r>
-      <w:proofErr w:type="spellEnd"/>
-      <w:r>
-        <w:t xml:space="preserve"> para mantener la coherencia visual y la legibilidad en la interfaz.</w:t>
+      <w:bookmarkEnd w:id="20"/>
+    </w:p>
+    <w:p/>
+    <w:p/>
+    <w:p/>
+    <w:p>
+      <w:r>
+        <w:t>La aplicación web utilizará la tipografía Roboto debido a su legibilidad, que garantiza una experiencia de usuario fluida. Además, Roboto ofrece un estilo agradable a la vista para el público objetivo, transmitiendo una sensación de profesionalidad. En caso de que haya algún problema al cargar la tipografía, se utilizará la tipografía sans-serif que presente similitudes con Roboto para mantener la coherencia visual y la legibilidad en la interfaz.</w:t>
       </w:r>
     </w:p>
     <w:p/>
@@ -4962,11 +5861,11 @@
       <w:pPr>
         <w:pStyle w:val="Ttulo1"/>
       </w:pPr>
-      <w:bookmarkStart w:id="18" w:name="_Toc160342714"/>
+      <w:bookmarkStart w:id="21" w:name="_Toc164966443"/>
       <w:r>
         <w:t>Implementación</w:t>
       </w:r>
-      <w:bookmarkEnd w:id="18"/>
+      <w:bookmarkEnd w:id="21"/>
     </w:p>
     <w:p/>
     <w:p/>
@@ -4976,11 +5875,11 @@
       <w:pPr>
         <w:pStyle w:val="Ttulo1"/>
       </w:pPr>
-      <w:bookmarkStart w:id="19" w:name="_Toc160342715"/>
+      <w:bookmarkStart w:id="22" w:name="_Toc164966444"/>
       <w:r>
         <w:t>Pruebas</w:t>
       </w:r>
-      <w:bookmarkEnd w:id="19"/>
+      <w:bookmarkEnd w:id="22"/>
     </w:p>
     <w:p/>
     <w:p/>
@@ -4988,11 +5887,11 @@
       <w:pPr>
         <w:pStyle w:val="Ttulo2"/>
       </w:pPr>
-      <w:bookmarkStart w:id="20" w:name="_Toc160342716"/>
+      <w:bookmarkStart w:id="23" w:name="_Toc164966445"/>
       <w:r>
         <w:t>Pruebas realizadas</w:t>
       </w:r>
-      <w:bookmarkEnd w:id="20"/>
+      <w:bookmarkEnd w:id="23"/>
     </w:p>
     <w:p/>
     <w:p/>
@@ -5002,11 +5901,11 @@
       <w:pPr>
         <w:pStyle w:val="Ttulo2"/>
       </w:pPr>
-      <w:bookmarkStart w:id="21" w:name="_Toc160342717"/>
+      <w:bookmarkStart w:id="24" w:name="_Toc164966446"/>
       <w:r>
         <w:t>Resultados obtenidos</w:t>
       </w:r>
-      <w:bookmarkEnd w:id="21"/>
+      <w:bookmarkEnd w:id="24"/>
     </w:p>
     <w:p/>
     <w:p/>
@@ -5016,18 +5915,18 @@
       <w:pPr>
         <w:pStyle w:val="Ttulo1"/>
       </w:pPr>
-      <w:bookmarkStart w:id="22" w:name="_Toc160342718"/>
+      <w:bookmarkStart w:id="25" w:name="_Toc164966447"/>
       <w:r>
         <w:t>Diario de trabajo</w:t>
       </w:r>
-      <w:bookmarkEnd w:id="22"/>
+      <w:bookmarkEnd w:id="25"/>
     </w:p>
     <w:p/>
     <w:p/>
     <w:sectPr>
-      <w:footerReference w:type="default" r:id="rId13"/>
+      <w:footerReference w:type="default" r:id="rId23"/>
       <w:pgSz w:w="11906" w:h="16838"/>
-      <w:pgMar w:top="1417" w:right="1701" w:bottom="1417" w:left="1701" w:header="708" w:footer="282" w:gutter="0"/>
+      <w:pgMar w:top="1135" w:right="1701" w:bottom="1276" w:left="1701" w:header="284" w:footer="282" w:gutter="0"/>
       <w:cols w:space="708"/>
       <w:docGrid w:linePitch="360"/>
     </w:sectPr>
@@ -6301,11 +7200,14 @@
   <w:style w:type="paragraph" w:default="1" w:styleId="Normal">
     <w:name w:val="Normal"/>
     <w:qFormat/>
-    <w:rsid w:val="00E104CA"/>
+    <w:rsid w:val="00085239"/>
+    <w:pPr>
+      <w:jc w:val="both"/>
+    </w:pPr>
     <w:rPr>
       <w:rFonts w:ascii="Roboto" w:hAnsi="Roboto"/>
       <w:kern w:val="2"/>
-      <w:sz w:val="24"/>
+      <w:sz w:val="28"/>
       <w14:ligatures w14:val="standardContextual"/>
     </w:rPr>
   </w:style>

</xml_diff>

<commit_message>
Corrección del diagrama de casos de uso
</commit_message>
<xml_diff>
--- a/documents/documentación.docx
+++ b/documents/documentación.docx
@@ -4969,10 +4969,10 @@
         </w:rPr>
         <w:lastRenderedPageBreak/>
         <w:drawing>
-          <wp:inline distT="0" distB="0" distL="0" distR="0" wp14:anchorId="36EA892B" wp14:editId="639EB538">
-            <wp:extent cx="5391150" cy="3781425"/>
-            <wp:effectExtent l="0" t="0" r="0" b="9525"/>
-            <wp:docPr id="22" name="Imagen 22"/>
+          <wp:inline distT="0" distB="0" distL="0" distR="0" wp14:anchorId="1B49FA67" wp14:editId="1F73B1E7">
+            <wp:extent cx="5400040" cy="5657850"/>
+            <wp:effectExtent l="0" t="0" r="0" b="0"/>
+            <wp:docPr id="24" name="Imagen 24"/>
             <wp:cNvGraphicFramePr>
               <a:graphicFrameLocks xmlns:a="http://schemas.openxmlformats.org/drawingml/2006/main" noChangeAspect="1"/>
             </wp:cNvGraphicFramePr>
@@ -5001,7 +5001,7 @@
                   <pic:spPr bwMode="auto">
                     <a:xfrm>
                       <a:off x="0" y="0"/>
-                      <a:ext cx="5391150" cy="3781425"/>
+                      <a:ext cx="5400040" cy="5657850"/>
                     </a:xfrm>
                     <a:prstGeom prst="rect">
                       <a:avLst/>
@@ -5056,6 +5056,7 @@
     </w:p>
     <w:p>
       <w:r>
+        <w:lastRenderedPageBreak/>
         <w:t xml:space="preserve">Además de los cambios entre las versiones </w:t>
       </w:r>
       <w:r>
@@ -5073,7 +5074,6 @@
       </w:pPr>
       <w:bookmarkStart w:id="14" w:name="_Toc164966436"/>
       <w:r>
-        <w:lastRenderedPageBreak/>
         <w:t>Página de inicio</w:t>
       </w:r>
       <w:bookmarkEnd w:id="14"/>
@@ -5251,13 +5251,7 @@
         <w:t xml:space="preserve"> I</w:t>
       </w:r>
       <w:r>
-        <w:t xml:space="preserve">ncluía cinco gráficos: dos de ellos mostraban el estado de los portátiles y cargadores (disponibles, en uso o averiados), otro representaba el uso por ciclo formativo, uno mostraba la capacidad máxima y ocupada de cada almacén, </w:t>
-      </w:r>
-      <w:r>
-        <w:t>y,</w:t>
-      </w:r>
-      <w:r>
-        <w:t xml:space="preserve"> por último, uno que indicaba el uso por año.</w:t>
+        <w:t>ncluía cinco gráficos: dos de ellos mostraban el estado de los portátiles y cargadores (disponibles, en uso o averiados), otro representaba el uso por ciclo formativo, uno mostraba la capacidad máxima y ocupada de cada almacén, y, por último, uno que indicaba el uso por año.</w:t>
       </w:r>
     </w:p>
     <w:p>

</xml_diff>

<commit_message>
Documentación actualizada siguiendo la guía de evaluación
</commit_message>
<xml_diff>
--- a/documents/documentación.docx
+++ b/documents/documentación.docx
@@ -1045,8 +1045,8 @@
               <w:b/>
               <w:bCs/>
               <w:color w:val="4F4FFF"/>
-              <w:sz w:val="64"/>
-              <w:szCs w:val="64"/>
+              <w:sz w:val="56"/>
+              <w:szCs w:val="56"/>
             </w:rPr>
             <w:t>Índice</w:t>
           </w:r>
@@ -1075,7 +1075,7 @@
           <w:r>
             <w:fldChar w:fldCharType="separate"/>
           </w:r>
-          <w:hyperlink w:anchor="_Toc164966422" w:history="1">
+          <w:hyperlink w:anchor="_Toc165882902" w:history="1">
             <w:r>
               <w:rPr>
                 <w:rStyle w:val="Hipervnculo"/>
@@ -1102,7 +1102,7 @@
                 <w:noProof/>
                 <w:webHidden/>
               </w:rPr>
-              <w:instrText xml:space="preserve"> PAGEREF _Toc164966422 \h </w:instrText>
+              <w:instrText xml:space="preserve"> PAGEREF _Toc165882902 \h </w:instrText>
             </w:r>
             <w:r>
               <w:rPr>
@@ -1148,7 +1148,7 @@
               <w14:ligatures w14:val="none"/>
             </w:rPr>
           </w:pPr>
-          <w:hyperlink w:anchor="_Toc164966423" w:history="1">
+          <w:hyperlink w:anchor="_Toc165882903" w:history="1">
             <w:r>
               <w:rPr>
                 <w:rStyle w:val="Hipervnculo"/>
@@ -1175,7 +1175,7 @@
                 <w:noProof/>
                 <w:webHidden/>
               </w:rPr>
-              <w:instrText xml:space="preserve"> PAGEREF _Toc164966423 \h </w:instrText>
+              <w:instrText xml:space="preserve"> PAGEREF _Toc165882903 \h </w:instrText>
             </w:r>
             <w:r>
               <w:rPr>
@@ -1221,7 +1221,7 @@
               <w14:ligatures w14:val="none"/>
             </w:rPr>
           </w:pPr>
-          <w:hyperlink w:anchor="_Toc164966424" w:history="1">
+          <w:hyperlink w:anchor="_Toc165882904" w:history="1">
             <w:r>
               <w:rPr>
                 <w:rStyle w:val="Hipervnculo"/>
@@ -1248,7 +1248,7 @@
                 <w:noProof/>
                 <w:webHidden/>
               </w:rPr>
-              <w:instrText xml:space="preserve"> PAGEREF _Toc164966424 \h </w:instrText>
+              <w:instrText xml:space="preserve"> PAGEREF _Toc165882904 \h </w:instrText>
             </w:r>
             <w:r>
               <w:rPr>
@@ -1294,7 +1294,7 @@
               <w14:ligatures w14:val="none"/>
             </w:rPr>
           </w:pPr>
-          <w:hyperlink w:anchor="_Toc164966425" w:history="1">
+          <w:hyperlink w:anchor="_Toc165882905" w:history="1">
             <w:r>
               <w:rPr>
                 <w:rStyle w:val="Hipervnculo"/>
@@ -1321,7 +1321,7 @@
                 <w:noProof/>
                 <w:webHidden/>
               </w:rPr>
-              <w:instrText xml:space="preserve"> PAGEREF _Toc164966425 \h </w:instrText>
+              <w:instrText xml:space="preserve"> PAGEREF _Toc165882905 \h </w:instrText>
             </w:r>
             <w:r>
               <w:rPr>
@@ -1367,7 +1367,7 @@
               <w14:ligatures w14:val="none"/>
             </w:rPr>
           </w:pPr>
-          <w:hyperlink w:anchor="_Toc164966426" w:history="1">
+          <w:hyperlink w:anchor="_Toc165882906" w:history="1">
             <w:r>
               <w:rPr>
                 <w:rStyle w:val="Hipervnculo"/>
@@ -1394,7 +1394,7 @@
                 <w:noProof/>
                 <w:webHidden/>
               </w:rPr>
-              <w:instrText xml:space="preserve"> PAGEREF _Toc164966426 \h </w:instrText>
+              <w:instrText xml:space="preserve"> PAGEREF _Toc165882906 \h </w:instrText>
             </w:r>
             <w:r>
               <w:rPr>
@@ -1440,7 +1440,7 @@
               <w14:ligatures w14:val="none"/>
             </w:rPr>
           </w:pPr>
-          <w:hyperlink w:anchor="_Toc164966427" w:history="1">
+          <w:hyperlink w:anchor="_Toc165882907" w:history="1">
             <w:r>
               <w:rPr>
                 <w:rStyle w:val="Hipervnculo"/>
@@ -1467,7 +1467,7 @@
                 <w:noProof/>
                 <w:webHidden/>
               </w:rPr>
-              <w:instrText xml:space="preserve"> PAGEREF _Toc164966427 \h </w:instrText>
+              <w:instrText xml:space="preserve"> PAGEREF _Toc165882907 \h </w:instrText>
             </w:r>
             <w:r>
               <w:rPr>
@@ -1487,7 +1487,7 @@
                 <w:noProof/>
                 <w:webHidden/>
               </w:rPr>
-              <w:t>5</w:t>
+              <w:t>4</w:t>
             </w:r>
             <w:r>
               <w:rPr>
@@ -1513,7 +1513,7 @@
               <w14:ligatures w14:val="none"/>
             </w:rPr>
           </w:pPr>
-          <w:hyperlink w:anchor="_Toc164966428" w:history="1">
+          <w:hyperlink w:anchor="_Toc165882908" w:history="1">
             <w:r>
               <w:rPr>
                 <w:rStyle w:val="Hipervnculo"/>
@@ -1540,7 +1540,7 @@
                 <w:noProof/>
                 <w:webHidden/>
               </w:rPr>
-              <w:instrText xml:space="preserve"> PAGEREF _Toc164966428 \h </w:instrText>
+              <w:instrText xml:space="preserve"> PAGEREF _Toc165882908 \h </w:instrText>
             </w:r>
             <w:r>
               <w:rPr>
@@ -1560,7 +1560,7 @@
                 <w:noProof/>
                 <w:webHidden/>
               </w:rPr>
-              <w:t>6</w:t>
+              <w:t>5</w:t>
             </w:r>
             <w:r>
               <w:rPr>
@@ -1586,7 +1586,7 @@
               <w14:ligatures w14:val="none"/>
             </w:rPr>
           </w:pPr>
-          <w:hyperlink w:anchor="_Toc164966429" w:history="1">
+          <w:hyperlink w:anchor="_Toc165882909" w:history="1">
             <w:r>
               <w:rPr>
                 <w:rStyle w:val="Hipervnculo"/>
@@ -1613,7 +1613,7 @@
                 <w:noProof/>
                 <w:webHidden/>
               </w:rPr>
-              <w:instrText xml:space="preserve"> PAGEREF _Toc164966429 \h </w:instrText>
+              <w:instrText xml:space="preserve"> PAGEREF _Toc165882909 \h </w:instrText>
             </w:r>
             <w:r>
               <w:rPr>
@@ -1633,7 +1633,7 @@
                 <w:noProof/>
                 <w:webHidden/>
               </w:rPr>
-              <w:t>10</w:t>
+              <w:t>8</w:t>
             </w:r>
             <w:r>
               <w:rPr>
@@ -1659,7 +1659,7 @@
               <w14:ligatures w14:val="none"/>
             </w:rPr>
           </w:pPr>
-          <w:hyperlink w:anchor="_Toc164966430" w:history="1">
+          <w:hyperlink w:anchor="_Toc165882910" w:history="1">
             <w:r>
               <w:rPr>
                 <w:rStyle w:val="Hipervnculo"/>
@@ -1686,7 +1686,7 @@
                 <w:noProof/>
                 <w:webHidden/>
               </w:rPr>
-              <w:instrText xml:space="preserve"> PAGEREF _Toc164966430 \h </w:instrText>
+              <w:instrText xml:space="preserve"> PAGEREF _Toc165882910 \h </w:instrText>
             </w:r>
             <w:r>
               <w:rPr>
@@ -1706,7 +1706,7 @@
                 <w:noProof/>
                 <w:webHidden/>
               </w:rPr>
-              <w:t>11</w:t>
+              <w:t>9</w:t>
             </w:r>
             <w:r>
               <w:rPr>
@@ -1732,7 +1732,7 @@
               <w14:ligatures w14:val="none"/>
             </w:rPr>
           </w:pPr>
-          <w:hyperlink w:anchor="_Toc164966431" w:history="1">
+          <w:hyperlink w:anchor="_Toc165882911" w:history="1">
             <w:r>
               <w:rPr>
                 <w:rStyle w:val="Hipervnculo"/>
@@ -1759,7 +1759,7 @@
                 <w:noProof/>
                 <w:webHidden/>
               </w:rPr>
-              <w:instrText xml:space="preserve"> PAGEREF _Toc164966431 \h </w:instrText>
+              <w:instrText xml:space="preserve"> PAGEREF _Toc165882911 \h </w:instrText>
             </w:r>
             <w:r>
               <w:rPr>
@@ -1779,7 +1779,7 @@
                 <w:noProof/>
                 <w:webHidden/>
               </w:rPr>
-              <w:t>11</w:t>
+              <w:t>9</w:t>
             </w:r>
             <w:r>
               <w:rPr>
@@ -1805,7 +1805,7 @@
               <w14:ligatures w14:val="none"/>
             </w:rPr>
           </w:pPr>
-          <w:hyperlink w:anchor="_Toc164966432" w:history="1">
+          <w:hyperlink w:anchor="_Toc165882912" w:history="1">
             <w:r>
               <w:rPr>
                 <w:rStyle w:val="Hipervnculo"/>
@@ -1832,7 +1832,7 @@
                 <w:noProof/>
                 <w:webHidden/>
               </w:rPr>
-              <w:instrText xml:space="preserve"> PAGEREF _Toc164966432 \h </w:instrText>
+              <w:instrText xml:space="preserve"> PAGEREF _Toc165882912 \h </w:instrText>
             </w:r>
             <w:r>
               <w:rPr>
@@ -1852,7 +1852,7 @@
                 <w:noProof/>
                 <w:webHidden/>
               </w:rPr>
-              <w:t>12</w:t>
+              <w:t>9</w:t>
             </w:r>
             <w:r>
               <w:rPr>
@@ -1878,7 +1878,7 @@
               <w14:ligatures w14:val="none"/>
             </w:rPr>
           </w:pPr>
-          <w:hyperlink w:anchor="_Toc164966433" w:history="1">
+          <w:hyperlink w:anchor="_Toc165882913" w:history="1">
             <w:r>
               <w:rPr>
                 <w:rStyle w:val="Hipervnculo"/>
@@ -1905,7 +1905,7 @@
                 <w:noProof/>
                 <w:webHidden/>
               </w:rPr>
-              <w:instrText xml:space="preserve"> PAGEREF _Toc164966433 \h </w:instrText>
+              <w:instrText xml:space="preserve"> PAGEREF _Toc165882913 \h </w:instrText>
             </w:r>
             <w:r>
               <w:rPr>
@@ -1925,7 +1925,7 @@
                 <w:noProof/>
                 <w:webHidden/>
               </w:rPr>
-              <w:t>12</w:t>
+              <w:t>10</w:t>
             </w:r>
             <w:r>
               <w:rPr>
@@ -1951,7 +1951,7 @@
               <w14:ligatures w14:val="none"/>
             </w:rPr>
           </w:pPr>
-          <w:hyperlink w:anchor="_Toc164966434" w:history="1">
+          <w:hyperlink w:anchor="_Toc165882914" w:history="1">
             <w:r>
               <w:rPr>
                 <w:rStyle w:val="Hipervnculo"/>
@@ -1978,7 +1978,7 @@
                 <w:noProof/>
                 <w:webHidden/>
               </w:rPr>
-              <w:instrText xml:space="preserve"> PAGEREF _Toc164966434 \h </w:instrText>
+              <w:instrText xml:space="preserve"> PAGEREF _Toc165882914 \h </w:instrText>
             </w:r>
             <w:r>
               <w:rPr>
@@ -1998,7 +1998,7 @@
                 <w:noProof/>
                 <w:webHidden/>
               </w:rPr>
-              <w:t>13</w:t>
+              <w:t>11</w:t>
             </w:r>
             <w:r>
               <w:rPr>
@@ -2024,7 +2024,7 @@
               <w14:ligatures w14:val="none"/>
             </w:rPr>
           </w:pPr>
-          <w:hyperlink w:anchor="_Toc164966435" w:history="1">
+          <w:hyperlink w:anchor="_Toc165882915" w:history="1">
             <w:r>
               <w:rPr>
                 <w:rStyle w:val="Hipervnculo"/>
@@ -2051,7 +2051,7 @@
                 <w:noProof/>
                 <w:webHidden/>
               </w:rPr>
-              <w:instrText xml:space="preserve"> PAGEREF _Toc164966435 \h </w:instrText>
+              <w:instrText xml:space="preserve"> PAGEREF _Toc165882915 \h </w:instrText>
             </w:r>
             <w:r>
               <w:rPr>
@@ -2071,7 +2071,7 @@
                 <w:noProof/>
                 <w:webHidden/>
               </w:rPr>
-              <w:t>13</w:t>
+              <w:t>11</w:t>
             </w:r>
             <w:r>
               <w:rPr>
@@ -2097,7 +2097,7 @@
               <w14:ligatures w14:val="none"/>
             </w:rPr>
           </w:pPr>
-          <w:hyperlink w:anchor="_Toc164966436" w:history="1">
+          <w:hyperlink w:anchor="_Toc165882916" w:history="1">
             <w:r>
               <w:rPr>
                 <w:rStyle w:val="Hipervnculo"/>
@@ -2124,7 +2124,7 @@
                 <w:noProof/>
                 <w:webHidden/>
               </w:rPr>
-              <w:instrText xml:space="preserve"> PAGEREF _Toc164966436 \h </w:instrText>
+              <w:instrText xml:space="preserve"> PAGEREF _Toc165882916 \h </w:instrText>
             </w:r>
             <w:r>
               <w:rPr>
@@ -2144,7 +2144,7 @@
                 <w:noProof/>
                 <w:webHidden/>
               </w:rPr>
-              <w:t>14</w:t>
+              <w:t>12</w:t>
             </w:r>
             <w:r>
               <w:rPr>
@@ -2170,7 +2170,7 @@
               <w14:ligatures w14:val="none"/>
             </w:rPr>
           </w:pPr>
-          <w:hyperlink w:anchor="_Toc164966437" w:history="1">
+          <w:hyperlink w:anchor="_Toc165882917" w:history="1">
             <w:r>
               <w:rPr>
                 <w:rStyle w:val="Hipervnculo"/>
@@ -2197,7 +2197,7 @@
                 <w:noProof/>
                 <w:webHidden/>
               </w:rPr>
-              <w:instrText xml:space="preserve"> PAGEREF _Toc164966437 \h </w:instrText>
+              <w:instrText xml:space="preserve"> PAGEREF _Toc165882917 \h </w:instrText>
             </w:r>
             <w:r>
               <w:rPr>
@@ -2217,7 +2217,7 @@
                 <w:noProof/>
                 <w:webHidden/>
               </w:rPr>
-              <w:t>15</w:t>
+              <w:t>13</w:t>
             </w:r>
             <w:r>
               <w:rPr>
@@ -2243,7 +2243,7 @@
               <w14:ligatures w14:val="none"/>
             </w:rPr>
           </w:pPr>
-          <w:hyperlink w:anchor="_Toc164966438" w:history="1">
+          <w:hyperlink w:anchor="_Toc165882918" w:history="1">
             <w:r>
               <w:rPr>
                 <w:rStyle w:val="Hipervnculo"/>
@@ -2270,7 +2270,7 @@
                 <w:noProof/>
                 <w:webHidden/>
               </w:rPr>
-              <w:instrText xml:space="preserve"> PAGEREF _Toc164966438 \h </w:instrText>
+              <w:instrText xml:space="preserve"> PAGEREF _Toc165882918 \h </w:instrText>
             </w:r>
             <w:r>
               <w:rPr>
@@ -2290,7 +2290,7 @@
                 <w:noProof/>
                 <w:webHidden/>
               </w:rPr>
-              <w:t>18</w:t>
+              <w:t>15</w:t>
             </w:r>
             <w:r>
               <w:rPr>
@@ -2316,7 +2316,7 @@
               <w14:ligatures w14:val="none"/>
             </w:rPr>
           </w:pPr>
-          <w:hyperlink w:anchor="_Toc164966439" w:history="1">
+          <w:hyperlink w:anchor="_Toc165882919" w:history="1">
             <w:r>
               <w:rPr>
                 <w:rStyle w:val="Hipervnculo"/>
@@ -2343,7 +2343,7 @@
                 <w:noProof/>
                 <w:webHidden/>
               </w:rPr>
-              <w:instrText xml:space="preserve"> PAGEREF _Toc164966439 \h </w:instrText>
+              <w:instrText xml:space="preserve"> PAGEREF _Toc165882919 \h </w:instrText>
             </w:r>
             <w:r>
               <w:rPr>
@@ -2363,7 +2363,7 @@
                 <w:noProof/>
                 <w:webHidden/>
               </w:rPr>
-              <w:t>20</w:t>
+              <w:t>16</w:t>
             </w:r>
             <w:r>
               <w:rPr>
@@ -2389,7 +2389,7 @@
               <w14:ligatures w14:val="none"/>
             </w:rPr>
           </w:pPr>
-          <w:hyperlink w:anchor="_Toc164966440" w:history="1">
+          <w:hyperlink w:anchor="_Toc165882920" w:history="1">
             <w:r>
               <w:rPr>
                 <w:rStyle w:val="Hipervnculo"/>
@@ -2416,7 +2416,7 @@
                 <w:noProof/>
                 <w:webHidden/>
               </w:rPr>
-              <w:instrText xml:space="preserve"> PAGEREF _Toc164966440 \h </w:instrText>
+              <w:instrText xml:space="preserve"> PAGEREF _Toc165882920 \h </w:instrText>
             </w:r>
             <w:r>
               <w:rPr>
@@ -2436,7 +2436,7 @@
                 <w:noProof/>
                 <w:webHidden/>
               </w:rPr>
-              <w:t>20</w:t>
+              <w:t>17</w:t>
             </w:r>
             <w:r>
               <w:rPr>
@@ -2462,7 +2462,7 @@
               <w14:ligatures w14:val="none"/>
             </w:rPr>
           </w:pPr>
-          <w:hyperlink w:anchor="_Toc164966441" w:history="1">
+          <w:hyperlink w:anchor="_Toc165882921" w:history="1">
             <w:r>
               <w:rPr>
                 <w:rStyle w:val="Hipervnculo"/>
@@ -2489,7 +2489,7 @@
                 <w:noProof/>
                 <w:webHidden/>
               </w:rPr>
-              <w:instrText xml:space="preserve"> PAGEREF _Toc164966441 \h </w:instrText>
+              <w:instrText xml:space="preserve"> PAGEREF _Toc165882921 \h </w:instrText>
             </w:r>
             <w:r>
               <w:rPr>
@@ -2509,7 +2509,7 @@
                 <w:noProof/>
                 <w:webHidden/>
               </w:rPr>
-              <w:t>20</w:t>
+              <w:t>17</w:t>
             </w:r>
             <w:r>
               <w:rPr>
@@ -2535,7 +2535,7 @@
               <w14:ligatures w14:val="none"/>
             </w:rPr>
           </w:pPr>
-          <w:hyperlink w:anchor="_Toc164966442" w:history="1">
+          <w:hyperlink w:anchor="_Toc165882922" w:history="1">
             <w:r>
               <w:rPr>
                 <w:rStyle w:val="Hipervnculo"/>
@@ -2562,7 +2562,7 @@
                 <w:noProof/>
                 <w:webHidden/>
               </w:rPr>
-              <w:instrText xml:space="preserve"> PAGEREF _Toc164966442 \h </w:instrText>
+              <w:instrText xml:space="preserve"> PAGEREF _Toc165882922 \h </w:instrText>
             </w:r>
             <w:r>
               <w:rPr>
@@ -2582,7 +2582,7 @@
                 <w:noProof/>
                 <w:webHidden/>
               </w:rPr>
-              <w:t>21</w:t>
+              <w:t>17</w:t>
             </w:r>
             <w:r>
               <w:rPr>
@@ -2608,7 +2608,7 @@
               <w14:ligatures w14:val="none"/>
             </w:rPr>
           </w:pPr>
-          <w:hyperlink w:anchor="_Toc164966443" w:history="1">
+          <w:hyperlink w:anchor="_Toc165882923" w:history="1">
             <w:r>
               <w:rPr>
                 <w:rStyle w:val="Hipervnculo"/>
@@ -2635,7 +2635,7 @@
                 <w:noProof/>
                 <w:webHidden/>
               </w:rPr>
-              <w:instrText xml:space="preserve"> PAGEREF _Toc164966443 \h </w:instrText>
+              <w:instrText xml:space="preserve"> PAGEREF _Toc165882923 \h </w:instrText>
             </w:r>
             <w:r>
               <w:rPr>
@@ -2655,7 +2655,7 @@
                 <w:noProof/>
                 <w:webHidden/>
               </w:rPr>
-              <w:t>21</w:t>
+              <w:t>18</w:t>
             </w:r>
             <w:r>
               <w:rPr>
@@ -2681,7 +2681,7 @@
               <w14:ligatures w14:val="none"/>
             </w:rPr>
           </w:pPr>
-          <w:hyperlink w:anchor="_Toc164966444" w:history="1">
+          <w:hyperlink w:anchor="_Toc165882924" w:history="1">
             <w:r>
               <w:rPr>
                 <w:rStyle w:val="Hipervnculo"/>
@@ -2708,7 +2708,7 @@
                 <w:noProof/>
                 <w:webHidden/>
               </w:rPr>
-              <w:instrText xml:space="preserve"> PAGEREF _Toc164966444 \h </w:instrText>
+              <w:instrText xml:space="preserve"> PAGEREF _Toc165882924 \h </w:instrText>
             </w:r>
             <w:r>
               <w:rPr>
@@ -2728,7 +2728,7 @@
                 <w:noProof/>
                 <w:webHidden/>
               </w:rPr>
-              <w:t>22</w:t>
+              <w:t>18</w:t>
             </w:r>
             <w:r>
               <w:rPr>
@@ -2754,7 +2754,7 @@
               <w14:ligatures w14:val="none"/>
             </w:rPr>
           </w:pPr>
-          <w:hyperlink w:anchor="_Toc164966445" w:history="1">
+          <w:hyperlink w:anchor="_Toc165882925" w:history="1">
             <w:r>
               <w:rPr>
                 <w:rStyle w:val="Hipervnculo"/>
@@ -2781,7 +2781,7 @@
                 <w:noProof/>
                 <w:webHidden/>
               </w:rPr>
-              <w:instrText xml:space="preserve"> PAGEREF _Toc164966445 \h </w:instrText>
+              <w:instrText xml:space="preserve"> PAGEREF _Toc165882925 \h </w:instrText>
             </w:r>
             <w:r>
               <w:rPr>
@@ -2801,7 +2801,7 @@
                 <w:noProof/>
                 <w:webHidden/>
               </w:rPr>
-              <w:t>22</w:t>
+              <w:t>18</w:t>
             </w:r>
             <w:r>
               <w:rPr>
@@ -2827,7 +2827,7 @@
               <w14:ligatures w14:val="none"/>
             </w:rPr>
           </w:pPr>
-          <w:hyperlink w:anchor="_Toc164966446" w:history="1">
+          <w:hyperlink w:anchor="_Toc165882926" w:history="1">
             <w:r>
               <w:rPr>
                 <w:rStyle w:val="Hipervnculo"/>
@@ -2854,7 +2854,7 @@
                 <w:noProof/>
                 <w:webHidden/>
               </w:rPr>
-              <w:instrText xml:space="preserve"> PAGEREF _Toc164966446 \h </w:instrText>
+              <w:instrText xml:space="preserve"> PAGEREF _Toc165882926 \h </w:instrText>
             </w:r>
             <w:r>
               <w:rPr>
@@ -2874,7 +2874,7 @@
                 <w:noProof/>
                 <w:webHidden/>
               </w:rPr>
-              <w:t>22</w:t>
+              <w:t>18</w:t>
             </w:r>
             <w:r>
               <w:rPr>
@@ -2900,7 +2900,7 @@
               <w14:ligatures w14:val="none"/>
             </w:rPr>
           </w:pPr>
-          <w:hyperlink w:anchor="_Toc164966447" w:history="1">
+          <w:hyperlink w:anchor="_Toc165882927" w:history="1">
             <w:r>
               <w:rPr>
                 <w:rStyle w:val="Hipervnculo"/>
@@ -2927,7 +2927,7 @@
                 <w:noProof/>
                 <w:webHidden/>
               </w:rPr>
-              <w:instrText xml:space="preserve"> PAGEREF _Toc164966447 \h </w:instrText>
+              <w:instrText xml:space="preserve"> PAGEREF _Toc165882927 \h </w:instrText>
             </w:r>
             <w:r>
               <w:rPr>
@@ -2947,7 +2947,80 @@
                 <w:noProof/>
                 <w:webHidden/>
               </w:rPr>
-              <w:t>22</w:t>
+              <w:t>18</w:t>
+            </w:r>
+            <w:r>
+              <w:rPr>
+                <w:noProof/>
+                <w:webHidden/>
+              </w:rPr>
+              <w:fldChar w:fldCharType="end"/>
+            </w:r>
+          </w:hyperlink>
+        </w:p>
+        <w:p>
+          <w:pPr>
+            <w:pStyle w:val="TDC1"/>
+            <w:tabs>
+              <w:tab w:val="right" w:leader="dot" w:pos="8494"/>
+            </w:tabs>
+            <w:rPr>
+              <w:rFonts w:asciiTheme="minorHAnsi" w:eastAsiaTheme="minorEastAsia" w:hAnsiTheme="minorHAnsi"/>
+              <w:noProof/>
+              <w:kern w:val="0"/>
+              <w:sz w:val="22"/>
+              <w:lang w:eastAsia="es-ES"/>
+              <w14:ligatures w14:val="none"/>
+            </w:rPr>
+          </w:pPr>
+          <w:hyperlink w:anchor="_Toc165882928" w:history="1">
+            <w:r>
+              <w:rPr>
+                <w:rStyle w:val="Hipervnculo"/>
+                <w:noProof/>
+              </w:rPr>
+              <w:t>Bibliografía</w:t>
+            </w:r>
+            <w:r>
+              <w:rPr>
+                <w:noProof/>
+                <w:webHidden/>
+              </w:rPr>
+              <w:tab/>
+            </w:r>
+            <w:r>
+              <w:rPr>
+                <w:noProof/>
+                <w:webHidden/>
+              </w:rPr>
+              <w:fldChar w:fldCharType="begin"/>
+            </w:r>
+            <w:r>
+              <w:rPr>
+                <w:noProof/>
+                <w:webHidden/>
+              </w:rPr>
+              <w:instrText xml:space="preserve"> PAGEREF _Toc165882928 \h </w:instrText>
+            </w:r>
+            <w:r>
+              <w:rPr>
+                <w:noProof/>
+                <w:webHidden/>
+              </w:rPr>
+            </w:r>
+            <w:r>
+              <w:rPr>
+                <w:noProof/>
+                <w:webHidden/>
+              </w:rPr>
+              <w:fldChar w:fldCharType="separate"/>
+            </w:r>
+            <w:r>
+              <w:rPr>
+                <w:noProof/>
+                <w:webHidden/>
+              </w:rPr>
+              <w:t>18</w:t>
             </w:r>
             <w:r>
               <w:rPr>
@@ -2978,7 +3051,7 @@
       <w:pPr>
         <w:pStyle w:val="Ttulo1"/>
       </w:pPr>
-      <w:bookmarkStart w:id="0" w:name="_Toc164966422"/>
+      <w:bookmarkStart w:id="0" w:name="_Toc165882902"/>
       <w:r>
         <w:lastRenderedPageBreak/>
         <w:t>Planificación</w:t>
@@ -2986,108 +3059,115 @@
       <w:bookmarkEnd w:id="0"/>
     </w:p>
     <w:p/>
+    <w:p>
+      <w:pPr>
+        <w:pStyle w:val="Ttulo2"/>
+      </w:pPr>
+      <w:bookmarkStart w:id="1" w:name="_Toc165882903"/>
+      <w:r>
+        <w:t>Anteproyecto</w:t>
+      </w:r>
+      <w:bookmarkEnd w:id="1"/>
+    </w:p>
     <w:p/>
     <w:p>
       <w:pPr>
-        <w:pStyle w:val="Ttulo2"/>
-      </w:pPr>
-      <w:bookmarkStart w:id="1" w:name="_Toc164966423"/>
-      <w:r>
-        <w:t>Anteproyecto</w:t>
-      </w:r>
-      <w:bookmarkEnd w:id="1"/>
+        <w:pStyle w:val="Ttulo3"/>
+      </w:pPr>
+      <w:bookmarkStart w:id="2" w:name="_Toc165882904"/>
+      <w:r>
+        <w:t>Presentación del problema planteado</w:t>
+      </w:r>
+      <w:bookmarkEnd w:id="2"/>
     </w:p>
     <w:p/>
+    <w:p>
+      <w:r>
+        <w:t xml:space="preserve">La aplicación tiene como objetivo abordar las necesidades del centro de estudios </w:t>
+      </w:r>
+      <w:proofErr w:type="spellStart"/>
+      <w:r>
+        <w:t>Ceinmark</w:t>
+      </w:r>
+      <w:proofErr w:type="spellEnd"/>
+      <w:r>
+        <w:t xml:space="preserve">. En este centro educativo, los estudiantes pueden </w:t>
+      </w:r>
+      <w:r>
+        <w:t>usar</w:t>
+      </w:r>
+      <w:r>
+        <w:t xml:space="preserve"> portátiles </w:t>
+      </w:r>
+      <w:r>
+        <w:t>del centro</w:t>
+      </w:r>
+      <w:r>
+        <w:t xml:space="preserve"> durante las horas de clase, los cuales incluyen sus respectivos cargadores.</w:t>
+      </w:r>
+    </w:p>
+    <w:p>
+      <w:r>
+        <w:t>Actualmente, la administración y seguimiento de los portátiles se lleva a cabo mediante una hoja de cálculo Excel. Aunque este método ha cumplido su función hasta ahora, presenta limitaciones, como una visibilidad limitada de la información y el riesgo de pérdida de datos.</w:t>
+      </w:r>
+    </w:p>
+    <w:p>
+      <w:r>
+        <w:t>Estas limitaciones pueden traducirse en errores, pérdida de información y dificultades en la gestión de los dispositivos tecnológicos, impactando negativamente en la eficacia del alquiler diseñado para beneficiar a los alumnos del centro.</w:t>
+      </w:r>
+    </w:p>
+    <w:p>
+      <w:r>
+        <w:t>La falta de eficacia podría llevar a considerar la eliminación de esta modalidad, lo cual resultaría desfavorable para los estudiantes.</w:t>
+      </w:r>
+    </w:p>
+    <w:p>
+      <w:r>
+        <w:t>Para el centro, sería más beneficioso conservar y mejorar este servicio de alquiler, garantizando una gestión más eficaz y evitando posibles decisiones que pudieran perjudicar a los alumnos.</w:t>
+      </w:r>
+    </w:p>
     <w:p/>
     <w:p>
       <w:pPr>
         <w:pStyle w:val="Ttulo3"/>
       </w:pPr>
-      <w:bookmarkStart w:id="2" w:name="_Toc164966424"/>
-      <w:r>
-        <w:t>Presentación del problema planteado</w:t>
-      </w:r>
-      <w:bookmarkEnd w:id="2"/>
+      <w:bookmarkStart w:id="3" w:name="_Toc165882905"/>
+      <w:r>
+        <w:t>Objetivos</w:t>
+      </w:r>
+      <w:bookmarkEnd w:id="3"/>
     </w:p>
     <w:p/>
     <w:p>
       <w:r>
-        <w:t xml:space="preserve">La aplicación tiene como objetivo abordar las necesidades del centro de estudios Ceinmark. En este centro educativo, los estudiantes pueden </w:t>
-      </w:r>
-      <w:r>
-        <w:t>usar</w:t>
-      </w:r>
-      <w:r>
-        <w:t xml:space="preserve"> portátiles </w:t>
-      </w:r>
-      <w:r>
-        <w:t>del centro</w:t>
-      </w:r>
-      <w:r>
-        <w:t xml:space="preserve"> durante las horas de clase, los cuales incluyen sus respectivos cargadores.</w:t>
-      </w:r>
-    </w:p>
-    <w:p>
-      <w:r>
-        <w:t>Actualmente, la administración y seguimiento de los portátiles se lleva a cabo mediante una hoja de cálculo Excel. Aunque este método ha cumplido su función hasta ahora, presenta limitaciones, como una visibilidad limitada de la información y el riesgo de pérdida de datos.</w:t>
-      </w:r>
-    </w:p>
-    <w:p>
-      <w:r>
-        <w:t>Estas limitaciones pueden traducirse en errores, pérdida de información y dificultades en la gestión de los dispositivos tecnológicos, impactando negativamente en la eficacia del alquiler diseñado para beneficiar a los alumnos del centro.</w:t>
-      </w:r>
-    </w:p>
-    <w:p>
-      <w:r>
-        <w:t>La falta de eficacia podría llevar a considerar la eliminación de esta modalidad, lo cual resultaría desfavorable para los estudiantes.</w:t>
-      </w:r>
-    </w:p>
-    <w:p>
-      <w:r>
-        <w:t>Para el centro, sería más beneficioso conservar y mejorar este servicio de alquiler, garantizando una gestión más eficaz y evitando posibles decisiones que pudieran perjudicar a los alumnos.</w:t>
+        <w:t>El objetivo es garantizar un acceso fluido a los dispositivos que el centro de estudios proporciona a sus alumnos, simplificando la gestión y evitando posibles pérdidas de información.</w:t>
+      </w:r>
+    </w:p>
+    <w:p>
+      <w:r>
+        <w:t>Para lograr este objetivo, se implementarán códigos QR que los profesores escanearán. Al escanear un código QR, se accederá a la información del dispositivo, proporcionando detalles sobre su estado y permitiendo saber al profesor si el portátil está disponible o no.</w:t>
+      </w:r>
+    </w:p>
+    <w:p>
+      <w:r>
+        <w:t xml:space="preserve">En la página de inicio, se mostrarán gráficos que brindarán a los usuarios información sobre el estado de los portátiles y cargadores, el uso de dispositivos </w:t>
+      </w:r>
+      <w:r>
+        <w:lastRenderedPageBreak/>
+        <w:t>por ciclo formativo, la capacidad de los almacenes y el historial de uso de los dispositivos a lo largo del tiempo.</w:t>
+      </w:r>
+    </w:p>
+    <w:p>
+      <w:r>
+        <w:t>Adicionalmente, se proporcionará al usuario administrador un sistema que facilitará la gestión de alumnos, cursos, portátiles, cargadores y almacenes. Este sistema permitirá realizar búsquedas, aplicar filtros y descargar la información en formato PDF. Para agilizar la introducción de datos, el usuario administrador podrá importar archivos CSV, lo que simplificará el proceso y ahorrará tiempo.</w:t>
       </w:r>
     </w:p>
     <w:p/>
-    <w:p/>
     <w:p>
       <w:pPr>
         <w:pStyle w:val="Ttulo3"/>
       </w:pPr>
-      <w:bookmarkStart w:id="3" w:name="_Toc164966425"/>
-      <w:r>
-        <w:t>Objetivos</w:t>
-      </w:r>
-      <w:bookmarkEnd w:id="3"/>
-    </w:p>
-    <w:p/>
-    <w:p>
-      <w:r>
-        <w:lastRenderedPageBreak/>
-        <w:t>El objetivo es garantizar un acceso fluido a los dispositivos que el centro de estudios proporciona a sus alumnos, simplificando la gestión y evitando posibles pérdidas de información.</w:t>
-      </w:r>
-    </w:p>
-    <w:p>
-      <w:r>
-        <w:t>Para lograr este objetivo, se implementarán códigos QR que los profesores escanearán. Al escanear un código QR, se accederá a la información del dispositivo, proporcionando detalles sobre su estado y permitiendo saber al profesor si el portátil está disponible o no.</w:t>
-      </w:r>
-    </w:p>
-    <w:p>
-      <w:r>
-        <w:t>En la página de inicio, se mostrarán gráficos que brindarán a los usuarios información sobre el estado de los portátiles y cargadores, el uso de dispositivos por ciclo formativo, la capacidad de los almacenes y el historial de uso de los dispositivos a lo largo del tiempo.</w:t>
-      </w:r>
-    </w:p>
-    <w:p>
-      <w:r>
-        <w:t>Adicionalmente, se proporcionará al usuario administrador un sistema que facilitará la gestión de alumnos, cursos, portátiles, cargadores y almacenes. Este sistema permitirá realizar búsquedas, aplicar filtros y descargar la información en formato PDF. Para agilizar la introducción de datos, el usuario administrador podrá importar archivos CSV, lo que simplificará el proceso y ahorrará tiempo.</w:t>
-      </w:r>
-    </w:p>
-    <w:p/>
-    <w:p/>
-    <w:p>
-      <w:pPr>
-        <w:pStyle w:val="Ttulo3"/>
-      </w:pPr>
-      <w:bookmarkStart w:id="4" w:name="_Toc164966426"/>
+      <w:bookmarkStart w:id="4" w:name="_Toc165882906"/>
       <w:r>
         <w:t>Diagrama DAFO</w:t>
       </w:r>
@@ -3099,7 +3179,6 @@
         <w:rPr>
           <w:noProof/>
         </w:rPr>
-        <w:lastRenderedPageBreak/>
         <w:drawing>
           <wp:inline distT="0" distB="0" distL="0" distR="0" wp14:anchorId="0A15181C" wp14:editId="561F6C98">
             <wp:extent cx="5400040" cy="5400040"/>
@@ -3151,233 +3230,258 @@
       </w:r>
     </w:p>
     <w:p/>
+    <w:p>
+      <w:pPr>
+        <w:pStyle w:val="Ttulo3"/>
+      </w:pPr>
+      <w:bookmarkStart w:id="5" w:name="_Toc165882907"/>
+      <w:r>
+        <w:t>Descripción técnica</w:t>
+      </w:r>
+      <w:bookmarkEnd w:id="5"/>
+    </w:p>
     <w:p/>
     <w:p>
+      <w:r>
+        <w:t>Para la implementación del proyecto, se emplearán las siguientes tecnologías:</w:t>
+      </w:r>
+    </w:p>
+    <w:p>
+      <w:r>
+        <w:lastRenderedPageBreak/>
+        <w:t>Lenguajes de programación:</w:t>
+      </w:r>
+    </w:p>
+    <w:p>
+      <w:pPr>
+        <w:pStyle w:val="Prrafodelista"/>
+        <w:numPr>
+          <w:ilvl w:val="0"/>
+          <w:numId w:val="3"/>
+        </w:numPr>
+      </w:pPr>
+      <w:r>
+        <w:t>MySQL: Sistema de gestión de la base de datos de la aplicación.</w:t>
+      </w:r>
+    </w:p>
+    <w:p>
+      <w:pPr>
+        <w:pStyle w:val="Prrafodelista"/>
+        <w:numPr>
+          <w:ilvl w:val="0"/>
+          <w:numId w:val="3"/>
+        </w:numPr>
+      </w:pPr>
+      <w:r>
+        <w:t>PHP: Lenguaje de programación que trabaja con bases de datos para implementar funciones dinámicas en la aplicación web.</w:t>
+      </w:r>
+    </w:p>
+    <w:p>
+      <w:r>
+        <w:t>Lenguajes de marcas:</w:t>
+      </w:r>
+    </w:p>
+    <w:p>
+      <w:pPr>
+        <w:pStyle w:val="Prrafodelista"/>
+        <w:numPr>
+          <w:ilvl w:val="0"/>
+          <w:numId w:val="3"/>
+        </w:numPr>
+      </w:pPr>
+      <w:r>
+        <w:t>HTML y CSS: Lenguajes para estructurar y estilizar las páginas web.</w:t>
+      </w:r>
+    </w:p>
+    <w:p>
+      <w:proofErr w:type="spellStart"/>
+      <w:r>
+        <w:t>Frameworks</w:t>
+      </w:r>
+      <w:proofErr w:type="spellEnd"/>
+      <w:r>
+        <w:t>:</w:t>
+      </w:r>
+    </w:p>
+    <w:p>
+      <w:pPr>
+        <w:pStyle w:val="Prrafodelista"/>
+        <w:numPr>
+          <w:ilvl w:val="0"/>
+          <w:numId w:val="3"/>
+        </w:numPr>
+      </w:pPr>
+      <w:r>
+        <w:t>Yii2: Framework de PHP en el que se implementara la aplicación web.</w:t>
+      </w:r>
+    </w:p>
+    <w:p>
+      <w:pPr>
+        <w:pStyle w:val="Prrafodelista"/>
+        <w:numPr>
+          <w:ilvl w:val="0"/>
+          <w:numId w:val="3"/>
+        </w:numPr>
+      </w:pPr>
+      <w:r>
+        <w:t>Bootstrap: Framework para configurar la arquitectura y facilitar la implementación de código HTML y CSS.</w:t>
+      </w:r>
+    </w:p>
+    <w:p>
+      <w:r>
+        <w:t>Entornos de desarrollo:</w:t>
+      </w:r>
+    </w:p>
+    <w:p>
+      <w:pPr>
+        <w:pStyle w:val="Prrafodelista"/>
+        <w:numPr>
+          <w:ilvl w:val="0"/>
+          <w:numId w:val="3"/>
+        </w:numPr>
+      </w:pPr>
+      <w:r>
+        <w:t>NetBeans: Entorno de desarrollo</w:t>
+      </w:r>
+    </w:p>
+    <w:p>
+      <w:pPr>
+        <w:pStyle w:val="Prrafodelista"/>
+        <w:numPr>
+          <w:ilvl w:val="0"/>
+          <w:numId w:val="3"/>
+        </w:numPr>
+      </w:pPr>
+      <w:r>
+        <w:t xml:space="preserve">Visual Studio </w:t>
+      </w:r>
+      <w:proofErr w:type="spellStart"/>
+      <w:r>
+        <w:t>Code</w:t>
+      </w:r>
+      <w:proofErr w:type="spellEnd"/>
+      <w:r>
+        <w:t>: Entorno de desarrollo</w:t>
+      </w:r>
+    </w:p>
+    <w:p>
+      <w:pPr>
+        <w:pStyle w:val="Prrafodelista"/>
+        <w:numPr>
+          <w:ilvl w:val="0"/>
+          <w:numId w:val="3"/>
+        </w:numPr>
+      </w:pPr>
+      <w:proofErr w:type="spellStart"/>
+      <w:r>
+        <w:t>dbForge</w:t>
+      </w:r>
+      <w:proofErr w:type="spellEnd"/>
+      <w:r>
+        <w:t xml:space="preserve"> Studio: Entorno de desarrollo para gestionar la base de datos</w:t>
+      </w:r>
+    </w:p>
+    <w:p>
+      <w:r>
+        <w:t>Otras tecnologías:</w:t>
+      </w:r>
+    </w:p>
+    <w:p>
+      <w:pPr>
+        <w:pStyle w:val="Prrafodelista"/>
+        <w:numPr>
+          <w:ilvl w:val="0"/>
+          <w:numId w:val="3"/>
+        </w:numPr>
+      </w:pPr>
+      <w:r>
+        <w:t>Git: Sistema de control de versiones para gestionar el desarrollo del proyecto.</w:t>
+      </w:r>
+    </w:p>
+    <w:p>
+      <w:pPr>
+        <w:pStyle w:val="Prrafodelista"/>
+        <w:numPr>
+          <w:ilvl w:val="0"/>
+          <w:numId w:val="3"/>
+        </w:numPr>
+      </w:pPr>
+      <w:proofErr w:type="spellStart"/>
+      <w:r>
+        <w:t>Figma</w:t>
+      </w:r>
+      <w:proofErr w:type="spellEnd"/>
+      <w:r>
+        <w:t>: Herramienta para diseñar la interfaz de usuario.</w:t>
+      </w:r>
+    </w:p>
+    <w:p>
+      <w:pPr>
+        <w:pStyle w:val="Prrafodelista"/>
+        <w:numPr>
+          <w:ilvl w:val="0"/>
+          <w:numId w:val="3"/>
+        </w:numPr>
+      </w:pPr>
+      <w:r>
+        <w:t>Dia: Aplicación para crear diagramas.</w:t>
+      </w:r>
+    </w:p>
+    <w:p>
+      <w:pPr>
+        <w:pStyle w:val="Prrafodelista"/>
+        <w:numPr>
+          <w:ilvl w:val="0"/>
+          <w:numId w:val="3"/>
+        </w:numPr>
+      </w:pPr>
+      <w:proofErr w:type="spellStart"/>
+      <w:r>
+        <w:t>Canva</w:t>
+      </w:r>
+      <w:proofErr w:type="spellEnd"/>
+      <w:r>
+        <w:t>: Plataforma para realizar diseños y presentaciones.</w:t>
+      </w:r>
+    </w:p>
+    <w:p>
+      <w:pPr>
+        <w:pStyle w:val="Prrafodelista"/>
+        <w:numPr>
+          <w:ilvl w:val="0"/>
+          <w:numId w:val="3"/>
+        </w:numPr>
+      </w:pPr>
+      <w:r>
+        <w:t>Notion: Aplicación para gestionar el proyecto y tomar notas.</w:t>
+      </w:r>
+    </w:p>
+    <w:p>
+      <w:pPr>
+        <w:pStyle w:val="Prrafodelista"/>
+        <w:numPr>
+          <w:ilvl w:val="0"/>
+          <w:numId w:val="3"/>
+        </w:numPr>
+      </w:pPr>
+      <w:r>
+        <w:t>PowerPoint: Aplicación para realizar presentaciones.</w:t>
+      </w:r>
+      <w:r>
+        <w:t>\</w:t>
+      </w:r>
+    </w:p>
+    <w:p/>
+    <w:p>
       <w:pPr>
         <w:pStyle w:val="Ttulo3"/>
       </w:pPr>
-      <w:bookmarkStart w:id="5" w:name="_Toc164966427"/>
-      <w:r>
-        <w:t>Descripción técnica</w:t>
-      </w:r>
-      <w:bookmarkEnd w:id="5"/>
-    </w:p>
-    <w:p/>
-    <w:p>
-      <w:r>
-        <w:t>Para la implementación del proyecto, se emplearán las siguientes tecnologías:</w:t>
-      </w:r>
-    </w:p>
-    <w:p>
-      <w:r>
-        <w:t>Lenguajes de programación:</w:t>
-      </w:r>
-    </w:p>
-    <w:p>
-      <w:pPr>
-        <w:pStyle w:val="Prrafodelista"/>
-        <w:numPr>
-          <w:ilvl w:val="0"/>
-          <w:numId w:val="3"/>
-        </w:numPr>
-      </w:pPr>
-      <w:r>
-        <w:t>MySQL: Sistema de gestión de la base de datos de la aplicación.</w:t>
-      </w:r>
-    </w:p>
-    <w:p>
-      <w:pPr>
-        <w:pStyle w:val="Prrafodelista"/>
-        <w:numPr>
-          <w:ilvl w:val="0"/>
-          <w:numId w:val="3"/>
-        </w:numPr>
-      </w:pPr>
-      <w:r>
-        <w:t>PHP: Lenguaje de programación que trabaja con bases de datos para implementar funciones dinámicas en la aplicación web.</w:t>
-      </w:r>
-    </w:p>
-    <w:p>
-      <w:r>
-        <w:lastRenderedPageBreak/>
-        <w:t>Lenguajes de marcas:</w:t>
-      </w:r>
-    </w:p>
-    <w:p>
-      <w:pPr>
-        <w:pStyle w:val="Prrafodelista"/>
-        <w:numPr>
-          <w:ilvl w:val="0"/>
-          <w:numId w:val="3"/>
-        </w:numPr>
-      </w:pPr>
-      <w:r>
-        <w:t>HTML y CSS: Lenguajes para estructurar y estilizar las páginas web.</w:t>
-      </w:r>
-    </w:p>
-    <w:p>
-      <w:r>
-        <w:t>Frameworks:</w:t>
-      </w:r>
-    </w:p>
-    <w:p>
-      <w:pPr>
-        <w:pStyle w:val="Prrafodelista"/>
-        <w:numPr>
-          <w:ilvl w:val="0"/>
-          <w:numId w:val="3"/>
-        </w:numPr>
-      </w:pPr>
-      <w:r>
-        <w:t>Yii2: Framework de PHP en el que se implementara la aplicación web.</w:t>
-      </w:r>
-    </w:p>
-    <w:p>
-      <w:pPr>
-        <w:pStyle w:val="Prrafodelista"/>
-        <w:numPr>
-          <w:ilvl w:val="0"/>
-          <w:numId w:val="3"/>
-        </w:numPr>
-      </w:pPr>
-      <w:r>
-        <w:t>Bootstrap: Framework para configurar la arquitectura y facilitar la implementación de código HTML y CSS.</w:t>
-      </w:r>
-    </w:p>
-    <w:p>
-      <w:r>
-        <w:t>Entornos de desarrollo:</w:t>
-      </w:r>
-    </w:p>
-    <w:p>
-      <w:pPr>
-        <w:pStyle w:val="Prrafodelista"/>
-        <w:numPr>
-          <w:ilvl w:val="0"/>
-          <w:numId w:val="3"/>
-        </w:numPr>
-      </w:pPr>
-      <w:r>
-        <w:t>NetBeans: Entorno de desarrollo</w:t>
-      </w:r>
-    </w:p>
-    <w:p>
-      <w:pPr>
-        <w:pStyle w:val="Prrafodelista"/>
-        <w:numPr>
-          <w:ilvl w:val="0"/>
-          <w:numId w:val="3"/>
-        </w:numPr>
-      </w:pPr>
-      <w:r>
-        <w:t>Visual Studio Code: Entorno de desarrollo</w:t>
-      </w:r>
-    </w:p>
-    <w:p>
-      <w:pPr>
-        <w:pStyle w:val="Prrafodelista"/>
-        <w:numPr>
-          <w:ilvl w:val="0"/>
-          <w:numId w:val="3"/>
-        </w:numPr>
-      </w:pPr>
-      <w:r>
-        <w:t>dbForge Studio: Entorno de desarrollo para gestionar la base de datos</w:t>
-      </w:r>
-    </w:p>
-    <w:p>
-      <w:r>
-        <w:t>Otras tecnologías:</w:t>
-      </w:r>
-    </w:p>
-    <w:p>
-      <w:pPr>
-        <w:pStyle w:val="Prrafodelista"/>
-        <w:numPr>
-          <w:ilvl w:val="0"/>
-          <w:numId w:val="3"/>
-        </w:numPr>
-      </w:pPr>
-      <w:r>
-        <w:t>Git: Sistema de control de versiones para gestionar el desarrollo del proyecto.</w:t>
-      </w:r>
-    </w:p>
-    <w:p>
-      <w:pPr>
-        <w:pStyle w:val="Prrafodelista"/>
-        <w:numPr>
-          <w:ilvl w:val="0"/>
-          <w:numId w:val="3"/>
-        </w:numPr>
-      </w:pPr>
-      <w:r>
-        <w:t>Figma: Herramienta para diseñar la interfaz de usuario.</w:t>
-      </w:r>
-    </w:p>
-    <w:p>
-      <w:pPr>
-        <w:pStyle w:val="Prrafodelista"/>
-        <w:numPr>
-          <w:ilvl w:val="0"/>
-          <w:numId w:val="3"/>
-        </w:numPr>
-      </w:pPr>
-      <w:r>
-        <w:t>Dia: Aplicación para crear diagramas.</w:t>
-      </w:r>
-    </w:p>
-    <w:p>
-      <w:pPr>
-        <w:pStyle w:val="Prrafodelista"/>
-        <w:numPr>
-          <w:ilvl w:val="0"/>
-          <w:numId w:val="3"/>
-        </w:numPr>
-      </w:pPr>
-      <w:r>
-        <w:t>Canva: Plataforma para realizar diseños y presentaciones.</w:t>
-      </w:r>
-    </w:p>
-    <w:p>
-      <w:pPr>
-        <w:pStyle w:val="Prrafodelista"/>
-        <w:numPr>
-          <w:ilvl w:val="0"/>
-          <w:numId w:val="3"/>
-        </w:numPr>
-      </w:pPr>
-      <w:r>
-        <w:t>Notion: Aplicación para gestionar el proyecto y tomar notas.</w:t>
-      </w:r>
-    </w:p>
-    <w:p>
-      <w:pPr>
-        <w:pStyle w:val="Prrafodelista"/>
-        <w:numPr>
-          <w:ilvl w:val="0"/>
-          <w:numId w:val="3"/>
-        </w:numPr>
-      </w:pPr>
-      <w:r>
-        <w:t>PowerPoint: Aplicación para realizar presentaciones.</w:t>
-      </w:r>
-      <w:r>
-        <w:t>\</w:t>
-      </w:r>
-    </w:p>
-    <w:p/>
-    <w:p/>
-    <w:p>
-      <w:pPr>
-        <w:pStyle w:val="Ttulo3"/>
-      </w:pPr>
-      <w:bookmarkStart w:id="6" w:name="_Toc164966428"/>
+      <w:bookmarkStart w:id="6" w:name="_Toc165882908"/>
       <w:r>
         <w:t>Planificación del trabajo</w:t>
       </w:r>
       <w:bookmarkEnd w:id="6"/>
     </w:p>
-    <w:p/>
     <w:p/>
     <w:p>
       <w:pPr>
@@ -3455,7 +3559,6 @@
         </w:numPr>
       </w:pPr>
       <w:r>
-        <w:lastRenderedPageBreak/>
         <w:t>Desarrollo del anteproyecto</w:t>
       </w:r>
     </w:p>
@@ -3527,6 +3630,7 @@
         </w:numPr>
       </w:pPr>
       <w:r>
+        <w:lastRenderedPageBreak/>
         <w:t>Análisis de funciones</w:t>
       </w:r>
     </w:p>
@@ -3539,8 +3643,13 @@
         </w:numPr>
       </w:pPr>
       <w:r>
-        <w:t>Prototipado de la interfaz de Figma</w:t>
-      </w:r>
+        <w:t xml:space="preserve">Prototipado de la interfaz de </w:t>
+      </w:r>
+      <w:proofErr w:type="spellStart"/>
+      <w:r>
+        <w:t>Figma</w:t>
+      </w:r>
+      <w:proofErr w:type="spellEnd"/>
     </w:p>
     <w:p>
       <w:pPr>
@@ -3598,8 +3707,13 @@
         </w:numPr>
       </w:pPr>
       <w:r>
-        <w:t>Prototipado de la interfaz de Figma</w:t>
-      </w:r>
+        <w:t xml:space="preserve">Prototipado de la interfaz de </w:t>
+      </w:r>
+      <w:proofErr w:type="spellStart"/>
+      <w:r>
+        <w:t>Figma</w:t>
+      </w:r>
+      <w:proofErr w:type="spellEnd"/>
     </w:p>
     <w:p>
       <w:pPr>
@@ -3657,8 +3771,13 @@
         </w:numPr>
       </w:pPr>
       <w:r>
-        <w:t>Prototipado de la interfaz de Figma</w:t>
-      </w:r>
+        <w:t xml:space="preserve">Prototipado de la interfaz de </w:t>
+      </w:r>
+      <w:proofErr w:type="spellStart"/>
+      <w:r>
+        <w:t>Figma</w:t>
+      </w:r>
+      <w:proofErr w:type="spellEnd"/>
     </w:p>
     <w:p>
       <w:r>
@@ -3674,8 +3793,13 @@
         </w:numPr>
       </w:pPr>
       <w:r>
-        <w:t>Prototipado de la interfaz de Figma</w:t>
-      </w:r>
+        <w:t xml:space="preserve">Prototipado de la interfaz de </w:t>
+      </w:r>
+      <w:proofErr w:type="spellStart"/>
+      <w:r>
+        <w:t>Figma</w:t>
+      </w:r>
+      <w:proofErr w:type="spellEnd"/>
     </w:p>
     <w:p>
       <w:pPr>
@@ -3721,8 +3845,13 @@
         </w:numPr>
       </w:pPr>
       <w:r>
-        <w:t>Prototipado de la interfaz de Figma</w:t>
-      </w:r>
+        <w:t xml:space="preserve">Prototipado de la interfaz de </w:t>
+      </w:r>
+      <w:proofErr w:type="spellStart"/>
+      <w:r>
+        <w:t>Figma</w:t>
+      </w:r>
+      <w:proofErr w:type="spellEnd"/>
     </w:p>
     <w:p>
       <w:pPr>
@@ -3768,8 +3897,13 @@
         </w:numPr>
       </w:pPr>
       <w:r>
-        <w:t>Prototipado de la interfaz de Figma</w:t>
-      </w:r>
+        <w:t xml:space="preserve">Prototipado de la interfaz de </w:t>
+      </w:r>
+      <w:proofErr w:type="spellStart"/>
+      <w:r>
+        <w:t>Figma</w:t>
+      </w:r>
+      <w:proofErr w:type="spellEnd"/>
     </w:p>
     <w:p>
       <w:pPr>
@@ -3898,7 +4032,6 @@
         </w:numPr>
       </w:pPr>
       <w:r>
-        <w:lastRenderedPageBreak/>
         <w:t>Desarrollo de la estructura y estilos de la aplicación</w:t>
       </w:r>
     </w:p>
@@ -4031,6 +4164,7 @@
         </w:numPr>
       </w:pPr>
       <w:r>
+        <w:lastRenderedPageBreak/>
         <w:t>Codificación de la aplicación</w:t>
       </w:r>
     </w:p>
@@ -4353,7 +4487,6 @@
         </w:numPr>
       </w:pPr>
       <w:r>
-        <w:lastRenderedPageBreak/>
         <w:t>Codificación de la aplicación</w:t>
       </w:r>
     </w:p>
@@ -4548,6 +4681,7 @@
     </w:p>
     <w:p>
       <w:r>
+        <w:lastRenderedPageBreak/>
         <w:t xml:space="preserve">Semana 22 (27/05/2024 </w:t>
       </w:r>
       <w:r>
@@ -4641,7 +4775,6 @@
       </w:r>
     </w:p>
     <w:p/>
-    <w:p/>
     <w:p>
       <w:pPr>
         <w:pStyle w:val="Ttulo4"/>
@@ -4656,7 +4789,6 @@
         <w:rPr>
           <w:noProof/>
         </w:rPr>
-        <w:lastRenderedPageBreak/>
         <w:drawing>
           <wp:inline distT="0" distB="0" distL="0" distR="0" wp14:anchorId="6F429978" wp14:editId="4CA3D35E">
             <wp:extent cx="5400040" cy="5487035"/>
@@ -4708,173 +4840,169 @@
       </w:r>
     </w:p>
     <w:p/>
+    <w:p>
+      <w:pPr>
+        <w:pStyle w:val="Ttulo3"/>
+      </w:pPr>
+      <w:bookmarkStart w:id="7" w:name="_Toc165882909"/>
+      <w:r>
+        <w:t>Descripción de la documentación a entregar</w:t>
+      </w:r>
+      <w:bookmarkEnd w:id="7"/>
+    </w:p>
     <w:p/>
     <w:p>
+      <w:r>
+        <w:lastRenderedPageBreak/>
+        <w:t>A continuación, se presentan los documentos que serán entregados:</w:t>
+      </w:r>
+    </w:p>
+    <w:p>
+      <w:pPr>
+        <w:pStyle w:val="Prrafodelista"/>
+        <w:numPr>
+          <w:ilvl w:val="0"/>
+          <w:numId w:val="6"/>
+        </w:numPr>
+      </w:pPr>
+      <w:r>
+        <w:t>Productos de la planificación: Anteproyecto</w:t>
+      </w:r>
+    </w:p>
+    <w:p>
+      <w:pPr>
+        <w:pStyle w:val="Prrafodelista"/>
+        <w:numPr>
+          <w:ilvl w:val="0"/>
+          <w:numId w:val="6"/>
+        </w:numPr>
+      </w:pPr>
+      <w:r>
+        <w:t>Productos del análisis: Diagrama Entidad-Relación y diagrama de casos de uso.</w:t>
+      </w:r>
+    </w:p>
+    <w:p>
+      <w:pPr>
+        <w:pStyle w:val="Prrafodelista"/>
+        <w:numPr>
+          <w:ilvl w:val="0"/>
+          <w:numId w:val="6"/>
+        </w:numPr>
+      </w:pPr>
+      <w:r>
+        <w:t>Productos del diseño: Prototipo de la interfaz, diagrama de clases, diagrama relacional, documento del color y tipografía.</w:t>
+      </w:r>
+    </w:p>
+    <w:p>
+      <w:pPr>
+        <w:pStyle w:val="Prrafodelista"/>
+        <w:numPr>
+          <w:ilvl w:val="0"/>
+          <w:numId w:val="6"/>
+        </w:numPr>
+      </w:pPr>
+      <w:r>
+        <w:t>Productos de la implementación: Documentación del código.</w:t>
+      </w:r>
+    </w:p>
+    <w:p>
+      <w:pPr>
+        <w:pStyle w:val="Prrafodelista"/>
+        <w:numPr>
+          <w:ilvl w:val="0"/>
+          <w:numId w:val="6"/>
+        </w:numPr>
+      </w:pPr>
+      <w:r>
+        <w:t>Productos de las pruebas. Pruebas realizadas y resultados obtenidos.</w:t>
+      </w:r>
+    </w:p>
+    <w:p>
+      <w:pPr>
+        <w:pStyle w:val="Prrafodelista"/>
+        <w:numPr>
+          <w:ilvl w:val="0"/>
+          <w:numId w:val="6"/>
+        </w:numPr>
+      </w:pPr>
+      <w:r>
+        <w:t>Memoria del proyecto: Diario de trabajo (tareas realizadas, dificultades encontradas, cambios, problemas y soluciones aportadas).</w:t>
+      </w:r>
+    </w:p>
+    <w:p/>
+    <w:p>
       <w:pPr>
         <w:pStyle w:val="Ttulo3"/>
       </w:pPr>
-      <w:bookmarkStart w:id="7" w:name="_Toc164966429"/>
-      <w:r>
-        <w:t>Descripción de la documentación a entregar</w:t>
-      </w:r>
-      <w:bookmarkEnd w:id="7"/>
+      <w:bookmarkStart w:id="8" w:name="_Toc165882910"/>
+      <w:r>
+        <w:t>Bibliografía</w:t>
+      </w:r>
+      <w:bookmarkEnd w:id="8"/>
     </w:p>
     <w:p/>
     <w:p>
       <w:r>
-        <w:t>A continuación, se presentan los documentos que serán entregados:</w:t>
-      </w:r>
-    </w:p>
-    <w:p>
-      <w:pPr>
-        <w:pStyle w:val="Prrafodelista"/>
-        <w:numPr>
-          <w:ilvl w:val="0"/>
-          <w:numId w:val="6"/>
-        </w:numPr>
-      </w:pPr>
-      <w:r>
-        <w:t>Productos de la planificación: Anteproyecto</w:t>
-      </w:r>
-    </w:p>
-    <w:p>
-      <w:pPr>
-        <w:pStyle w:val="Prrafodelista"/>
-        <w:numPr>
-          <w:ilvl w:val="0"/>
-          <w:numId w:val="6"/>
-        </w:numPr>
-      </w:pPr>
-      <w:r>
-        <w:t>Productos del análisis: Diagrama Entidad-Relación y diagrama de casos de uso.</w:t>
-      </w:r>
-    </w:p>
-    <w:p>
-      <w:pPr>
-        <w:pStyle w:val="Prrafodelista"/>
-        <w:numPr>
-          <w:ilvl w:val="0"/>
-          <w:numId w:val="6"/>
-        </w:numPr>
-      </w:pPr>
-      <w:r>
-        <w:t>Productos del diseño: Prototipo de la interfaz, diagrama de clases, diagrama relacional, documento del color y tipografía.</w:t>
-      </w:r>
-    </w:p>
-    <w:p>
-      <w:pPr>
-        <w:pStyle w:val="Prrafodelista"/>
-        <w:numPr>
-          <w:ilvl w:val="0"/>
-          <w:numId w:val="6"/>
-        </w:numPr>
-      </w:pPr>
-      <w:r>
-        <w:t>Productos de la implementación: Documentación del código.</w:t>
-      </w:r>
-    </w:p>
-    <w:p>
-      <w:pPr>
-        <w:pStyle w:val="Prrafodelista"/>
-        <w:numPr>
-          <w:ilvl w:val="0"/>
-          <w:numId w:val="6"/>
-        </w:numPr>
-      </w:pPr>
-      <w:r>
-        <w:t>Productos de las pruebas. Pruebas realizadas y resultados obtenidos.</w:t>
-      </w:r>
-    </w:p>
-    <w:p>
-      <w:pPr>
-        <w:pStyle w:val="Prrafodelista"/>
-        <w:numPr>
-          <w:ilvl w:val="0"/>
-          <w:numId w:val="6"/>
-        </w:numPr>
-      </w:pPr>
-      <w:r>
-        <w:lastRenderedPageBreak/>
-        <w:t>Memoria del proyecto: Diario de trabajo (tareas realizadas, dificultades encontradas, cambios, problemas y soluciones aportadas).</w:t>
+        <w:t>28/12/2023 Desarrollo de la portada, encabezado y los diferentes puntos del anteproyecto.</w:t>
+      </w:r>
+    </w:p>
+    <w:p>
+      <w:r>
+        <w:t>29/12/2023 Desarrollo de la presentación del problema planteado.</w:t>
+      </w:r>
+    </w:p>
+    <w:p>
+      <w:r>
+        <w:t>30/12/2023 Desarrollo del DAFO y de la descripción de la documentación a entregar.</w:t>
+      </w:r>
+    </w:p>
+    <w:p>
+      <w:r>
+        <w:t>31/12/2023 Desarrollo de la descripción técnica.</w:t>
+      </w:r>
+    </w:p>
+    <w:p>
+      <w:r>
+        <w:t>04/01/2024 Desarrollo de los objetivos.</w:t>
+      </w:r>
+    </w:p>
+    <w:p>
+      <w:r>
+        <w:t>05/01/2024 Desarrollo del diagrama de Gantt.</w:t>
+      </w:r>
+    </w:p>
+    <w:p>
+      <w:r>
+        <w:t>07/01/2024 Desarrollo de la planificación del trabajo y la estimación temporal.</w:t>
+      </w:r>
+    </w:p>
+    <w:p>
+      <w:r>
+        <w:t>08/01/2024 Implementación del DAFO, corrección de la descripción técnica, mejora de los objetivos y de la planificación del trabajo.</w:t>
+      </w:r>
+    </w:p>
+    <w:p>
+      <w:r>
+        <w:t>09/01/2024 Mejora del diagrama de Gantt y corrección de la planificación del trabajo.</w:t>
       </w:r>
     </w:p>
     <w:p/>
+    <w:p>
+      <w:pPr>
+        <w:pStyle w:val="Ttulo1"/>
+      </w:pPr>
+      <w:bookmarkStart w:id="9" w:name="_Toc165882911"/>
+      <w:r>
+        <w:t>Análisis</w:t>
+      </w:r>
+      <w:bookmarkEnd w:id="9"/>
+    </w:p>
     <w:p/>
     <w:p>
       <w:pPr>
-        <w:pStyle w:val="Ttulo3"/>
-      </w:pPr>
-      <w:bookmarkStart w:id="8" w:name="_Toc164966430"/>
-      <w:r>
-        <w:t>Bibliografía</w:t>
-      </w:r>
-      <w:bookmarkEnd w:id="8"/>
-    </w:p>
-    <w:p/>
-    <w:p>
-      <w:r>
-        <w:t>28/12/2023 Desarrollo de la portada, encabezado y los diferentes puntos del anteproyecto.</w:t>
-      </w:r>
-    </w:p>
-    <w:p>
-      <w:r>
-        <w:t>29/12/2023 Desarrollo de la presentación del problema planteado.</w:t>
-      </w:r>
-    </w:p>
-    <w:p>
-      <w:r>
-        <w:t>30/12/2023 Desarrollo del DAFO y de la descripción de la documentación a entregar.</w:t>
-      </w:r>
-    </w:p>
-    <w:p>
-      <w:r>
-        <w:t>31/12/2023 Desarrollo de la descripción técnica.</w:t>
-      </w:r>
-    </w:p>
-    <w:p>
-      <w:r>
-        <w:t>04/01/2024 Desarrollo de los objetivos.</w:t>
-      </w:r>
-    </w:p>
-    <w:p>
-      <w:r>
-        <w:t>05/01/2024 Desarrollo del diagrama de Gantt.</w:t>
-      </w:r>
-    </w:p>
-    <w:p>
-      <w:r>
-        <w:t>07/01/2024 Desarrollo de la planificación del trabajo y la estimación temporal.</w:t>
-      </w:r>
-    </w:p>
-    <w:p>
-      <w:r>
-        <w:t>08/01/2024 Implementación del DAFO, corrección de la descripción técnica, mejora de los objetivos y de la planificación del trabajo.</w:t>
-      </w:r>
-    </w:p>
-    <w:p>
-      <w:r>
-        <w:t>09/01/2024 Mejora del diagrama de Gantt y corrección de la planificación del trabajo.</w:t>
-      </w:r>
-    </w:p>
-    <w:p/>
-    <w:p/>
-    <w:p>
-      <w:pPr>
-        <w:pStyle w:val="Ttulo1"/>
-      </w:pPr>
-      <w:bookmarkStart w:id="9" w:name="_Toc164966431"/>
-      <w:r>
-        <w:t>Análisis</w:t>
-      </w:r>
-      <w:bookmarkEnd w:id="9"/>
-    </w:p>
-    <w:p/>
-    <w:p/>
-    <w:p>
-      <w:pPr>
         <w:pStyle w:val="Ttulo2"/>
       </w:pPr>
-      <w:bookmarkStart w:id="10" w:name="_Toc164966432"/>
+      <w:bookmarkStart w:id="10" w:name="_Toc165882912"/>
       <w:r>
         <w:t>D</w:t>
       </w:r>
@@ -4950,12 +5078,11 @@
       </w:r>
     </w:p>
     <w:p/>
-    <w:p/>
     <w:p>
       <w:pPr>
         <w:pStyle w:val="Ttulo2"/>
       </w:pPr>
-      <w:bookmarkStart w:id="11" w:name="_Toc164966433"/>
+      <w:bookmarkStart w:id="11" w:name="_Toc165882913"/>
       <w:r>
         <w:t>Diagrama de casos de uso</w:t>
       </w:r>
@@ -5019,61 +5146,66 @@
       </w:r>
     </w:p>
     <w:p/>
+    <w:p>
+      <w:pPr>
+        <w:pStyle w:val="Ttulo1"/>
+      </w:pPr>
+      <w:bookmarkStart w:id="12" w:name="_Toc165882914"/>
+      <w:r>
+        <w:t>D</w:t>
+      </w:r>
+      <w:r>
+        <w:t>iseño</w:t>
+      </w:r>
+      <w:bookmarkEnd w:id="12"/>
+    </w:p>
     <w:p/>
     <w:p>
       <w:pPr>
-        <w:pStyle w:val="Ttulo1"/>
-      </w:pPr>
-      <w:bookmarkStart w:id="12" w:name="_Toc164966434"/>
-      <w:r>
-        <w:t>D</w:t>
-      </w:r>
-      <w:r>
-        <w:t>iseño</w:t>
-      </w:r>
-      <w:bookmarkEnd w:id="12"/>
+        <w:pStyle w:val="Ttulo2"/>
+      </w:pPr>
+      <w:bookmarkStart w:id="13" w:name="_Toc165882915"/>
+      <w:r>
+        <w:t>P</w:t>
+      </w:r>
+      <w:r>
+        <w:t>rototipo de la interfaz</w:t>
+      </w:r>
+      <w:bookmarkEnd w:id="13"/>
     </w:p>
     <w:p/>
+    <w:p>
+      <w:r>
+        <w:t xml:space="preserve">A continuación, presento los prototipos de interfaz que he desarrollado en </w:t>
+      </w:r>
+      <w:proofErr w:type="spellStart"/>
+      <w:r>
+        <w:t>Figma</w:t>
+      </w:r>
+      <w:proofErr w:type="spellEnd"/>
+      <w:r>
+        <w:t>, detallando sus características y funcionalidades.</w:t>
+      </w:r>
+    </w:p>
+    <w:p>
+      <w:r>
+        <w:t xml:space="preserve">Además de los cambios entre las versiones </w:t>
+      </w:r>
+      <w:r>
+        <w:t xml:space="preserve">de las páginas </w:t>
+      </w:r>
+      <w:r>
+        <w:t>prototipadas, también se puede observar una evolución en el diseño y la disposición tanto del encabezado como del pie de página.</w:t>
+      </w:r>
+    </w:p>
     <w:p/>
     <w:p>
       <w:pPr>
-        <w:pStyle w:val="Ttulo2"/>
-      </w:pPr>
-      <w:bookmarkStart w:id="13" w:name="_Toc164966435"/>
-      <w:r>
-        <w:t>P</w:t>
-      </w:r>
-      <w:r>
-        <w:t>rototipo de la interfaz</w:t>
-      </w:r>
-      <w:bookmarkEnd w:id="13"/>
-    </w:p>
-    <w:p/>
-    <w:p>
-      <w:r>
-        <w:t>A continuación, presento los prototipos de interfaz que he desarrollado en Figma, detallando sus características y funcionalidades.</w:t>
-      </w:r>
-    </w:p>
-    <w:p>
+        <w:pStyle w:val="Ttulo3"/>
+      </w:pPr>
+      <w:bookmarkStart w:id="14" w:name="_Toc165882916"/>
       <w:r>
         <w:lastRenderedPageBreak/>
-        <w:t xml:space="preserve">Además de los cambios entre las versiones </w:t>
-      </w:r>
-      <w:r>
-        <w:t xml:space="preserve">de las páginas </w:t>
-      </w:r>
-      <w:r>
-        <w:t>prototipadas, también se puede observar una evolución en el diseño y la disposición tanto del encabezado como del pie de página.</w:t>
-      </w:r>
-    </w:p>
-    <w:p/>
-    <w:p/>
-    <w:p>
-      <w:pPr>
-        <w:pStyle w:val="Ttulo3"/>
-      </w:pPr>
-      <w:bookmarkStart w:id="14" w:name="_Toc164966436"/>
-      <w:r>
         <w:t>Página de inicio</w:t>
       </w:r>
       <w:bookmarkEnd w:id="14"/>
@@ -5225,12 +5357,11 @@
       </w:r>
     </w:p>
     <w:p/>
-    <w:p/>
     <w:p>
       <w:pPr>
         <w:pStyle w:val="Ttulo3"/>
       </w:pPr>
-      <w:bookmarkStart w:id="15" w:name="_Toc164966437"/>
+      <w:bookmarkStart w:id="15" w:name="_Toc165882917"/>
       <w:r>
         <w:t>Página de panel</w:t>
       </w:r>
@@ -5330,7 +5461,11 @@
         <w:t>as de la</w:t>
       </w:r>
       <w:r>
-        <w:t xml:space="preserve"> página. Sin embargo, posteriormente eliminé este texto ya que no encajaba con el estilo de la aplicación; era demasiado extenso y podía resultar fatigante para la vista, además de que no estaba claro qué información debía contener.</w:t>
+        <w:t xml:space="preserve"> página. Sin embargo, posteriormente eliminé este texto ya que no encajaba con el estilo </w:t>
+      </w:r>
+      <w:r>
+        <w:lastRenderedPageBreak/>
+        <w:t>de la aplicación; era demasiado extenso y podía resultar fatigante para la vista, además de que no estaba claro qué información debía contener.</w:t>
       </w:r>
     </w:p>
     <w:p>
@@ -5399,9 +5534,11 @@
       <w:r>
         <w:t xml:space="preserve">del prototipo de esta página, la renombré primero como 'Gráficos' y finalmente como 'Panel', tomando inspiración de los </w:t>
       </w:r>
+      <w:proofErr w:type="spellStart"/>
       <w:r>
         <w:t>dashboards</w:t>
       </w:r>
+      <w:proofErr w:type="spellEnd"/>
       <w:r>
         <w:t xml:space="preserve"> </w:t>
       </w:r>
@@ -5472,12 +5609,11 @@
       </w:r>
     </w:p>
     <w:p/>
-    <w:p/>
     <w:p>
       <w:pPr>
         <w:pStyle w:val="Ttulo3"/>
       </w:pPr>
-      <w:bookmarkStart w:id="16" w:name="_Toc164966438"/>
+      <w:bookmarkStart w:id="16" w:name="_Toc165882918"/>
       <w:r>
         <w:t>Página de gestión de portátiles</w:t>
       </w:r>
@@ -5680,12 +5816,11 @@
       </w:r>
     </w:p>
     <w:p/>
-    <w:p/>
     <w:p>
       <w:pPr>
         <w:pStyle w:val="Ttulo2"/>
       </w:pPr>
-      <w:bookmarkStart w:id="17" w:name="_Toc164966439"/>
+      <w:bookmarkStart w:id="17" w:name="_Toc165882919"/>
       <w:r>
         <w:t>Esquemas de la interfaz</w:t>
       </w:r>
@@ -5693,13 +5828,11 @@
     </w:p>
     <w:p/>
     <w:p/>
-    <w:p/>
-    <w:p/>
     <w:p>
       <w:pPr>
         <w:pStyle w:val="Ttulo2"/>
       </w:pPr>
-      <w:bookmarkStart w:id="18" w:name="_Toc164966440"/>
+      <w:bookmarkStart w:id="18" w:name="_Toc165882920"/>
       <w:r>
         <w:t>Diagrama de clases</w:t>
       </w:r>
@@ -5762,12 +5895,11 @@
       </w:r>
     </w:p>
     <w:p/>
-    <w:p/>
     <w:p>
       <w:pPr>
         <w:pStyle w:val="Ttulo2"/>
       </w:pPr>
-      <w:bookmarkStart w:id="19" w:name="_Toc164966441"/>
+      <w:bookmarkStart w:id="19" w:name="_Toc165882921"/>
       <w:r>
         <w:t>Diagrama relacional</w:t>
       </w:r>
@@ -5830,12 +5962,11 @@
       </w:r>
     </w:p>
     <w:p/>
-    <w:p/>
     <w:p>
       <w:pPr>
         <w:pStyle w:val="Ttulo2"/>
       </w:pPr>
-      <w:bookmarkStart w:id="20" w:name="_Toc164966442"/>
+      <w:bookmarkStart w:id="20" w:name="_Toc165882922"/>
       <w:r>
         <w:t>Color y tipografía</w:t>
       </w:r>
@@ -5846,16 +5977,51 @@
     <w:p/>
     <w:p>
       <w:r>
-        <w:t>La aplicación web utilizará la tipografía Roboto debido a su legibilidad, que garantiza una experiencia de usuario fluida. Además, Roboto ofrece un estilo agradable a la vista para el público objetivo, transmitiendo una sensación de profesionalidad. En caso de que haya algún problema al cargar la tipografía, se utilizará la tipografía sans-serif que presente similitudes con Roboto para mantener la coherencia visual y la legibilidad en la interfaz.</w:t>
+        <w:t xml:space="preserve">La aplicación web utilizará la tipografía </w:t>
+      </w:r>
+      <w:proofErr w:type="spellStart"/>
+      <w:r>
+        <w:t>Roboto</w:t>
+      </w:r>
+      <w:proofErr w:type="spellEnd"/>
+      <w:r>
+        <w:t xml:space="preserve"> debido a su legibilidad, que garantiza una experiencia de usuario fluida. Además, </w:t>
+      </w:r>
+      <w:proofErr w:type="spellStart"/>
+      <w:r>
+        <w:t>Roboto</w:t>
+      </w:r>
+      <w:proofErr w:type="spellEnd"/>
+      <w:r>
+        <w:t xml:space="preserve"> ofrece un estilo agradable a la vista para el público objetivo, transmitiendo una sensación de </w:t>
+      </w:r>
+      <w:r>
+        <w:lastRenderedPageBreak/>
+        <w:t xml:space="preserve">profesionalidad. En caso de que haya algún problema al cargar la tipografía, se utilizará la tipografía </w:t>
+      </w:r>
+      <w:proofErr w:type="spellStart"/>
+      <w:r>
+        <w:t>sans-serif</w:t>
+      </w:r>
+      <w:proofErr w:type="spellEnd"/>
+      <w:r>
+        <w:t xml:space="preserve"> que presente similitudes con </w:t>
+      </w:r>
+      <w:proofErr w:type="spellStart"/>
+      <w:r>
+        <w:t>Roboto</w:t>
+      </w:r>
+      <w:proofErr w:type="spellEnd"/>
+      <w:r>
+        <w:t xml:space="preserve"> para mantener la coherencia visual y la legibilidad en la interfaz.</w:t>
       </w:r>
     </w:p>
     <w:p/>
-    <w:p/>
     <w:p>
       <w:pPr>
         <w:pStyle w:val="Ttulo1"/>
       </w:pPr>
-      <w:bookmarkStart w:id="21" w:name="_Toc164966443"/>
+      <w:bookmarkStart w:id="21" w:name="_Toc165882923"/>
       <w:r>
         <w:t>Implementación</w:t>
       </w:r>
@@ -5864,24 +6030,22 @@
     <w:p/>
     <w:p/>
     <w:p/>
+    <w:p>
+      <w:pPr>
+        <w:pStyle w:val="Ttulo1"/>
+      </w:pPr>
+      <w:bookmarkStart w:id="22" w:name="_Toc165882924"/>
+      <w:r>
+        <w:t>Pruebas</w:t>
+      </w:r>
+      <w:bookmarkEnd w:id="22"/>
+    </w:p>
     <w:p/>
     <w:p>
       <w:pPr>
-        <w:pStyle w:val="Ttulo1"/>
-      </w:pPr>
-      <w:bookmarkStart w:id="22" w:name="_Toc164966444"/>
-      <w:r>
-        <w:t>Pruebas</w:t>
-      </w:r>
-      <w:bookmarkEnd w:id="22"/>
-    </w:p>
-    <w:p/>
-    <w:p/>
-    <w:p>
-      <w:pPr>
         <w:pStyle w:val="Ttulo2"/>
       </w:pPr>
-      <w:bookmarkStart w:id="23" w:name="_Toc164966445"/>
+      <w:bookmarkStart w:id="23" w:name="_Toc165882925"/>
       <w:r>
         <w:t>Pruebas realizadas</w:t>
       </w:r>
@@ -5890,12 +6054,11 @@
     <w:p/>
     <w:p/>
     <w:p/>
-    <w:p/>
     <w:p>
       <w:pPr>
         <w:pStyle w:val="Ttulo2"/>
       </w:pPr>
-      <w:bookmarkStart w:id="24" w:name="_Toc164966446"/>
+      <w:bookmarkStart w:id="24" w:name="_Toc165882926"/>
       <w:r>
         <w:t>Resultados obtenidos</w:t>
       </w:r>
@@ -5904,12 +6067,11 @@
     <w:p/>
     <w:p/>
     <w:p/>
-    <w:p/>
     <w:p>
       <w:pPr>
         <w:pStyle w:val="Ttulo1"/>
       </w:pPr>
-      <w:bookmarkStart w:id="25" w:name="_Toc164966447"/>
+      <w:bookmarkStart w:id="25" w:name="_Toc165882927"/>
       <w:r>
         <w:t>Diario de trabajo</w:t>
       </w:r>
@@ -5917,6 +6079,17 @@
     </w:p>
     <w:p/>
     <w:p/>
+    <w:p/>
+    <w:p>
+      <w:pPr>
+        <w:pStyle w:val="Ttulo1"/>
+      </w:pPr>
+      <w:bookmarkStart w:id="26" w:name="_Toc165882928"/>
+      <w:r>
+        <w:t>Bibliografía</w:t>
+      </w:r>
+      <w:bookmarkEnd w:id="26"/>
+    </w:p>
     <w:sectPr>
       <w:footerReference w:type="default" r:id="rId23"/>
       <w:pgSz w:w="11906" w:h="16838"/>
@@ -7194,14 +7367,14 @@
   <w:style w:type="paragraph" w:default="1" w:styleId="Normal">
     <w:name w:val="Normal"/>
     <w:qFormat/>
-    <w:rsid w:val="00085239"/>
+    <w:rsid w:val="00035775"/>
     <w:pPr>
       <w:jc w:val="both"/>
     </w:pPr>
     <w:rPr>
       <w:rFonts w:ascii="Roboto" w:hAnsi="Roboto"/>
       <w:kern w:val="2"/>
-      <w:sz w:val="28"/>
+      <w:sz w:val="24"/>
       <w14:ligatures w14:val="standardContextual"/>
     </w:rPr>
   </w:style>
@@ -7212,7 +7385,7 @@
     <w:link w:val="Ttulo1Car"/>
     <w:uiPriority w:val="9"/>
     <w:qFormat/>
-    <w:rsid w:val="00D225E7"/>
+    <w:rsid w:val="00035775"/>
     <w:pPr>
       <w:keepNext/>
       <w:keepLines/>
@@ -7223,7 +7396,7 @@
       <w:rFonts w:eastAsiaTheme="majorEastAsia" w:cstheme="majorBidi"/>
       <w:b/>
       <w:color w:val="4F4FFF"/>
-      <w:sz w:val="64"/>
+      <w:sz w:val="56"/>
       <w:szCs w:val="32"/>
     </w:rPr>
   </w:style>
@@ -7235,7 +7408,7 @@
     <w:uiPriority w:val="9"/>
     <w:unhideWhenUsed/>
     <w:qFormat/>
-    <w:rsid w:val="00D225E7"/>
+    <w:rsid w:val="00035775"/>
     <w:pPr>
       <w:keepNext/>
       <w:keepLines/>
@@ -7246,7 +7419,7 @@
       <w:rFonts w:eastAsiaTheme="majorEastAsia" w:cstheme="majorBidi"/>
       <w:b/>
       <w:color w:val="4F4FFF"/>
-      <w:sz w:val="48"/>
+      <w:sz w:val="44"/>
       <w:szCs w:val="26"/>
     </w:rPr>
   </w:style>
@@ -7281,7 +7454,7 @@
     <w:uiPriority w:val="9"/>
     <w:unhideWhenUsed/>
     <w:qFormat/>
-    <w:rsid w:val="009E2DB8"/>
+    <w:rsid w:val="00035775"/>
     <w:pPr>
       <w:keepNext/>
       <w:keepLines/>
@@ -7379,13 +7552,13 @@
     <w:basedOn w:val="Fuentedeprrafopredeter"/>
     <w:link w:val="Ttulo1"/>
     <w:uiPriority w:val="9"/>
-    <w:rsid w:val="00D225E7"/>
+    <w:rsid w:val="00035775"/>
     <w:rPr>
       <w:rFonts w:ascii="Roboto" w:eastAsiaTheme="majorEastAsia" w:hAnsi="Roboto" w:cstheme="majorBidi"/>
       <w:b/>
       <w:color w:val="4F4FFF"/>
       <w:kern w:val="2"/>
-      <w:sz w:val="64"/>
+      <w:sz w:val="56"/>
       <w:szCs w:val="32"/>
       <w14:ligatures w14:val="standardContextual"/>
     </w:rPr>
@@ -7412,13 +7585,13 @@
     <w:basedOn w:val="Fuentedeprrafopredeter"/>
     <w:link w:val="Ttulo2"/>
     <w:uiPriority w:val="9"/>
-    <w:rsid w:val="00D225E7"/>
+    <w:rsid w:val="00035775"/>
     <w:rPr>
       <w:rFonts w:ascii="Roboto" w:eastAsiaTheme="majorEastAsia" w:hAnsi="Roboto" w:cstheme="majorBidi"/>
       <w:b/>
       <w:color w:val="4F4FFF"/>
       <w:kern w:val="2"/>
-      <w:sz w:val="48"/>
+      <w:sz w:val="44"/>
       <w:szCs w:val="26"/>
       <w14:ligatures w14:val="standardContextual"/>
     </w:rPr>
@@ -7517,7 +7690,7 @@
     <w:basedOn w:val="Fuentedeprrafopredeter"/>
     <w:link w:val="Ttulo4"/>
     <w:uiPriority w:val="9"/>
-    <w:rsid w:val="009E2DB8"/>
+    <w:rsid w:val="00035775"/>
     <w:rPr>
       <w:rFonts w:ascii="Roboto" w:eastAsiaTheme="majorEastAsia" w:hAnsi="Roboto" w:cstheme="majorBidi"/>
       <w:iCs/>

</xml_diff>

<commit_message>
Documentación del color y tipografía añadida y diagrama de casos de uso corregido
</commit_message>
<xml_diff>
--- a/documents/documentación.docx
+++ b/documents/documentación.docx
@@ -848,6 +848,7 @@
                               <w:rPr>
                                 <w:rFonts w:cs="Open Sans"/>
                                 <w:color w:val="FFFFFF" w:themeColor="background1"/>
+                                <w:lang w:val="en-US"/>
                               </w:rPr>
                             </w:pPr>
                             <w:r>
@@ -855,8 +856,9 @@
                                 <w:rFonts w:cs="Open Sans"/>
                                 <w:color w:val="FFFFFF" w:themeColor="background1"/>
                                 <w:szCs w:val="28"/>
+                                <w:lang w:val="en-US"/>
                               </w:rPr>
-                              <w:t>Fecha y ciudad</w:t>
+                              <w:t>Santander</w:t>
                             </w:r>
                           </w:p>
                         </w:txbxContent>
@@ -878,7 +880,11 @@
           </mc:Choice>
           <mc:Fallback>
             <w:pict>
-              <v:shape w14:anchorId="269A4F68" id="Cuadro de texto 10" o:spid="_x0000_s1032" type="#_x0000_t202" style="position:absolute;left:0;text-align:left;margin-left:0;margin-top:0;width:320.3pt;height:31.4pt;z-index:251665408;visibility:visible;mso-wrap-style:square;mso-height-percent:0;mso-wrap-distance-left:9pt;mso-wrap-distance-top:0;mso-wrap-distance-right:9pt;mso-wrap-distance-bottom:0;mso-position-horizontal:center;mso-position-horizontal-relative:margin;mso-position-vertical:bottom;mso-position-vertical-relative:margin;mso-height-percent:0;mso-height-relative:margin;v-text-anchor:middle" o:gfxdata="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" filled="f" stroked="f" strokeweight=".5pt">
+              <v:shapetype w14:anchorId="269A4F68" id="_x0000_t202" coordsize="21600,21600" o:spt="202" path="m,l,21600r21600,l21600,xe">
+                <v:stroke joinstyle="miter"/>
+                <v:path gradientshapeok="t" o:connecttype="rect"/>
+              </v:shapetype>
+              <v:shape id="Cuadro de texto 10" o:spid="_x0000_s1032" type="#_x0000_t202" style="position:absolute;left:0;text-align:left;margin-left:0;margin-top:0;width:320.3pt;height:31.4pt;z-index:251665408;visibility:visible;mso-wrap-style:square;mso-height-percent:0;mso-wrap-distance-left:9pt;mso-wrap-distance-top:0;mso-wrap-distance-right:9pt;mso-wrap-distance-bottom:0;mso-position-horizontal:center;mso-position-horizontal-relative:margin;mso-position-vertical:bottom;mso-position-vertical-relative:margin;mso-height-percent:0;mso-height-relative:margin;v-text-anchor:middle" o:gfxdata="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" filled="f" stroked="f" strokeweight=".5pt">
                 <v:textbox>
                   <w:txbxContent>
                     <w:p>
@@ -887,6 +893,7 @@
                         <w:rPr>
                           <w:rFonts w:cs="Open Sans"/>
                           <w:color w:val="FFFFFF" w:themeColor="background1"/>
+                          <w:lang w:val="en-US"/>
                         </w:rPr>
                       </w:pPr>
                       <w:r>
@@ -894,8 +901,9 @@
                           <w:rFonts w:cs="Open Sans"/>
                           <w:color w:val="FFFFFF" w:themeColor="background1"/>
                           <w:szCs w:val="28"/>
+                          <w:lang w:val="en-US"/>
                         </w:rPr>
-                        <w:t>Fecha y ciudad</w:t>
+                        <w:t>Santander</w:t>
                       </w:r>
                     </w:p>
                   </w:txbxContent>
@@ -1075,7 +1083,7 @@
           <w:r>
             <w:fldChar w:fldCharType="separate"/>
           </w:r>
-          <w:hyperlink w:anchor="_Toc165882902" w:history="1">
+          <w:hyperlink w:anchor="_Toc166259021" w:history="1">
             <w:r>
               <w:rPr>
                 <w:rStyle w:val="Hipervnculo"/>
@@ -1102,7 +1110,7 @@
                 <w:noProof/>
                 <w:webHidden/>
               </w:rPr>
-              <w:instrText xml:space="preserve"> PAGEREF _Toc165882902 \h </w:instrText>
+              <w:instrText xml:space="preserve"> PAGEREF _Toc166259021 \h </w:instrText>
             </w:r>
             <w:r>
               <w:rPr>
@@ -1148,7 +1156,7 @@
               <w14:ligatures w14:val="none"/>
             </w:rPr>
           </w:pPr>
-          <w:hyperlink w:anchor="_Toc165882903" w:history="1">
+          <w:hyperlink w:anchor="_Toc166259022" w:history="1">
             <w:r>
               <w:rPr>
                 <w:rStyle w:val="Hipervnculo"/>
@@ -1175,7 +1183,7 @@
                 <w:noProof/>
                 <w:webHidden/>
               </w:rPr>
-              <w:instrText xml:space="preserve"> PAGEREF _Toc165882903 \h </w:instrText>
+              <w:instrText xml:space="preserve"> PAGEREF _Toc166259022 \h </w:instrText>
             </w:r>
             <w:r>
               <w:rPr>
@@ -1221,7 +1229,7 @@
               <w14:ligatures w14:val="none"/>
             </w:rPr>
           </w:pPr>
-          <w:hyperlink w:anchor="_Toc165882904" w:history="1">
+          <w:hyperlink w:anchor="_Toc166259023" w:history="1">
             <w:r>
               <w:rPr>
                 <w:rStyle w:val="Hipervnculo"/>
@@ -1248,7 +1256,7 @@
                 <w:noProof/>
                 <w:webHidden/>
               </w:rPr>
-              <w:instrText xml:space="preserve"> PAGEREF _Toc165882904 \h </w:instrText>
+              <w:instrText xml:space="preserve"> PAGEREF _Toc166259023 \h </w:instrText>
             </w:r>
             <w:r>
               <w:rPr>
@@ -1294,7 +1302,7 @@
               <w14:ligatures w14:val="none"/>
             </w:rPr>
           </w:pPr>
-          <w:hyperlink w:anchor="_Toc165882905" w:history="1">
+          <w:hyperlink w:anchor="_Toc166259024" w:history="1">
             <w:r>
               <w:rPr>
                 <w:rStyle w:val="Hipervnculo"/>
@@ -1321,7 +1329,7 @@
                 <w:noProof/>
                 <w:webHidden/>
               </w:rPr>
-              <w:instrText xml:space="preserve"> PAGEREF _Toc165882905 \h </w:instrText>
+              <w:instrText xml:space="preserve"> PAGEREF _Toc166259024 \h </w:instrText>
             </w:r>
             <w:r>
               <w:rPr>
@@ -1367,7 +1375,7 @@
               <w14:ligatures w14:val="none"/>
             </w:rPr>
           </w:pPr>
-          <w:hyperlink w:anchor="_Toc165882906" w:history="1">
+          <w:hyperlink w:anchor="_Toc166259025" w:history="1">
             <w:r>
               <w:rPr>
                 <w:rStyle w:val="Hipervnculo"/>
@@ -1394,7 +1402,7 @@
                 <w:noProof/>
                 <w:webHidden/>
               </w:rPr>
-              <w:instrText xml:space="preserve"> PAGEREF _Toc165882906 \h </w:instrText>
+              <w:instrText xml:space="preserve"> PAGEREF _Toc166259025 \h </w:instrText>
             </w:r>
             <w:r>
               <w:rPr>
@@ -1440,7 +1448,7 @@
               <w14:ligatures w14:val="none"/>
             </w:rPr>
           </w:pPr>
-          <w:hyperlink w:anchor="_Toc165882907" w:history="1">
+          <w:hyperlink w:anchor="_Toc166259026" w:history="1">
             <w:r>
               <w:rPr>
                 <w:rStyle w:val="Hipervnculo"/>
@@ -1467,7 +1475,7 @@
                 <w:noProof/>
                 <w:webHidden/>
               </w:rPr>
-              <w:instrText xml:space="preserve"> PAGEREF _Toc165882907 \h </w:instrText>
+              <w:instrText xml:space="preserve"> PAGEREF _Toc166259026 \h </w:instrText>
             </w:r>
             <w:r>
               <w:rPr>
@@ -1513,7 +1521,7 @@
               <w14:ligatures w14:val="none"/>
             </w:rPr>
           </w:pPr>
-          <w:hyperlink w:anchor="_Toc165882908" w:history="1">
+          <w:hyperlink w:anchor="_Toc166259027" w:history="1">
             <w:r>
               <w:rPr>
                 <w:rStyle w:val="Hipervnculo"/>
@@ -1540,7 +1548,7 @@
                 <w:noProof/>
                 <w:webHidden/>
               </w:rPr>
-              <w:instrText xml:space="preserve"> PAGEREF _Toc165882908 \h </w:instrText>
+              <w:instrText xml:space="preserve"> PAGEREF _Toc166259027 \h </w:instrText>
             </w:r>
             <w:r>
               <w:rPr>
@@ -1586,7 +1594,7 @@
               <w14:ligatures w14:val="none"/>
             </w:rPr>
           </w:pPr>
-          <w:hyperlink w:anchor="_Toc165882909" w:history="1">
+          <w:hyperlink w:anchor="_Toc166259028" w:history="1">
             <w:r>
               <w:rPr>
                 <w:rStyle w:val="Hipervnculo"/>
@@ -1613,7 +1621,7 @@
                 <w:noProof/>
                 <w:webHidden/>
               </w:rPr>
-              <w:instrText xml:space="preserve"> PAGEREF _Toc165882909 \h </w:instrText>
+              <w:instrText xml:space="preserve"> PAGEREF _Toc166259028 \h </w:instrText>
             </w:r>
             <w:r>
               <w:rPr>
@@ -1659,7 +1667,7 @@
               <w14:ligatures w14:val="none"/>
             </w:rPr>
           </w:pPr>
-          <w:hyperlink w:anchor="_Toc165882910" w:history="1">
+          <w:hyperlink w:anchor="_Toc166259029" w:history="1">
             <w:r>
               <w:rPr>
                 <w:rStyle w:val="Hipervnculo"/>
@@ -1686,7 +1694,7 @@
                 <w:noProof/>
                 <w:webHidden/>
               </w:rPr>
-              <w:instrText xml:space="preserve"> PAGEREF _Toc165882910 \h </w:instrText>
+              <w:instrText xml:space="preserve"> PAGEREF _Toc166259029 \h </w:instrText>
             </w:r>
             <w:r>
               <w:rPr>
@@ -1732,7 +1740,7 @@
               <w14:ligatures w14:val="none"/>
             </w:rPr>
           </w:pPr>
-          <w:hyperlink w:anchor="_Toc165882911" w:history="1">
+          <w:hyperlink w:anchor="_Toc166259030" w:history="1">
             <w:r>
               <w:rPr>
                 <w:rStyle w:val="Hipervnculo"/>
@@ -1759,7 +1767,7 @@
                 <w:noProof/>
                 <w:webHidden/>
               </w:rPr>
-              <w:instrText xml:space="preserve"> PAGEREF _Toc165882911 \h </w:instrText>
+              <w:instrText xml:space="preserve"> PAGEREF _Toc166259030 \h </w:instrText>
             </w:r>
             <w:r>
               <w:rPr>
@@ -1805,7 +1813,7 @@
               <w14:ligatures w14:val="none"/>
             </w:rPr>
           </w:pPr>
-          <w:hyperlink w:anchor="_Toc165882912" w:history="1">
+          <w:hyperlink w:anchor="_Toc166259031" w:history="1">
             <w:r>
               <w:rPr>
                 <w:rStyle w:val="Hipervnculo"/>
@@ -1832,7 +1840,7 @@
                 <w:noProof/>
                 <w:webHidden/>
               </w:rPr>
-              <w:instrText xml:space="preserve"> PAGEREF _Toc165882912 \h </w:instrText>
+              <w:instrText xml:space="preserve"> PAGEREF _Toc166259031 \h </w:instrText>
             </w:r>
             <w:r>
               <w:rPr>
@@ -1878,7 +1886,7 @@
               <w14:ligatures w14:val="none"/>
             </w:rPr>
           </w:pPr>
-          <w:hyperlink w:anchor="_Toc165882913" w:history="1">
+          <w:hyperlink w:anchor="_Toc166259032" w:history="1">
             <w:r>
               <w:rPr>
                 <w:rStyle w:val="Hipervnculo"/>
@@ -1905,7 +1913,7 @@
                 <w:noProof/>
                 <w:webHidden/>
               </w:rPr>
-              <w:instrText xml:space="preserve"> PAGEREF _Toc165882913 \h </w:instrText>
+              <w:instrText xml:space="preserve"> PAGEREF _Toc166259032 \h </w:instrText>
             </w:r>
             <w:r>
               <w:rPr>
@@ -1951,7 +1959,7 @@
               <w14:ligatures w14:val="none"/>
             </w:rPr>
           </w:pPr>
-          <w:hyperlink w:anchor="_Toc165882914" w:history="1">
+          <w:hyperlink w:anchor="_Toc166259033" w:history="1">
             <w:r>
               <w:rPr>
                 <w:rStyle w:val="Hipervnculo"/>
@@ -1978,7 +1986,7 @@
                 <w:noProof/>
                 <w:webHidden/>
               </w:rPr>
-              <w:instrText xml:space="preserve"> PAGEREF _Toc165882914 \h </w:instrText>
+              <w:instrText xml:space="preserve"> PAGEREF _Toc166259033 \h </w:instrText>
             </w:r>
             <w:r>
               <w:rPr>
@@ -2024,7 +2032,7 @@
               <w14:ligatures w14:val="none"/>
             </w:rPr>
           </w:pPr>
-          <w:hyperlink w:anchor="_Toc165882915" w:history="1">
+          <w:hyperlink w:anchor="_Toc166259034" w:history="1">
             <w:r>
               <w:rPr>
                 <w:rStyle w:val="Hipervnculo"/>
@@ -2051,7 +2059,7 @@
                 <w:noProof/>
                 <w:webHidden/>
               </w:rPr>
-              <w:instrText xml:space="preserve"> PAGEREF _Toc165882915 \h </w:instrText>
+              <w:instrText xml:space="preserve"> PAGEREF _Toc166259034 \h </w:instrText>
             </w:r>
             <w:r>
               <w:rPr>
@@ -2097,7 +2105,7 @@
               <w14:ligatures w14:val="none"/>
             </w:rPr>
           </w:pPr>
-          <w:hyperlink w:anchor="_Toc165882916" w:history="1">
+          <w:hyperlink w:anchor="_Toc166259035" w:history="1">
             <w:r>
               <w:rPr>
                 <w:rStyle w:val="Hipervnculo"/>
@@ -2124,7 +2132,7 @@
                 <w:noProof/>
                 <w:webHidden/>
               </w:rPr>
-              <w:instrText xml:space="preserve"> PAGEREF _Toc165882916 \h </w:instrText>
+              <w:instrText xml:space="preserve"> PAGEREF _Toc166259035 \h </w:instrText>
             </w:r>
             <w:r>
               <w:rPr>
@@ -2170,7 +2178,7 @@
               <w14:ligatures w14:val="none"/>
             </w:rPr>
           </w:pPr>
-          <w:hyperlink w:anchor="_Toc165882917" w:history="1">
+          <w:hyperlink w:anchor="_Toc166259036" w:history="1">
             <w:r>
               <w:rPr>
                 <w:rStyle w:val="Hipervnculo"/>
@@ -2197,7 +2205,7 @@
                 <w:noProof/>
                 <w:webHidden/>
               </w:rPr>
-              <w:instrText xml:space="preserve"> PAGEREF _Toc165882917 \h </w:instrText>
+              <w:instrText xml:space="preserve"> PAGEREF _Toc166259036 \h </w:instrText>
             </w:r>
             <w:r>
               <w:rPr>
@@ -2243,7 +2251,7 @@
               <w14:ligatures w14:val="none"/>
             </w:rPr>
           </w:pPr>
-          <w:hyperlink w:anchor="_Toc165882918" w:history="1">
+          <w:hyperlink w:anchor="_Toc166259037" w:history="1">
             <w:r>
               <w:rPr>
                 <w:rStyle w:val="Hipervnculo"/>
@@ -2270,7 +2278,7 @@
                 <w:noProof/>
                 <w:webHidden/>
               </w:rPr>
-              <w:instrText xml:space="preserve"> PAGEREF _Toc165882918 \h </w:instrText>
+              <w:instrText xml:space="preserve"> PAGEREF _Toc166259037 \h </w:instrText>
             </w:r>
             <w:r>
               <w:rPr>
@@ -2316,7 +2324,7 @@
               <w14:ligatures w14:val="none"/>
             </w:rPr>
           </w:pPr>
-          <w:hyperlink w:anchor="_Toc165882919" w:history="1">
+          <w:hyperlink w:anchor="_Toc166259038" w:history="1">
             <w:r>
               <w:rPr>
                 <w:rStyle w:val="Hipervnculo"/>
@@ -2343,7 +2351,7 @@
                 <w:noProof/>
                 <w:webHidden/>
               </w:rPr>
-              <w:instrText xml:space="preserve"> PAGEREF _Toc165882919 \h </w:instrText>
+              <w:instrText xml:space="preserve"> PAGEREF _Toc166259038 \h </w:instrText>
             </w:r>
             <w:r>
               <w:rPr>
@@ -2389,7 +2397,7 @@
               <w14:ligatures w14:val="none"/>
             </w:rPr>
           </w:pPr>
-          <w:hyperlink w:anchor="_Toc165882920" w:history="1">
+          <w:hyperlink w:anchor="_Toc166259039" w:history="1">
             <w:r>
               <w:rPr>
                 <w:rStyle w:val="Hipervnculo"/>
@@ -2416,7 +2424,7 @@
                 <w:noProof/>
                 <w:webHidden/>
               </w:rPr>
-              <w:instrText xml:space="preserve"> PAGEREF _Toc165882920 \h </w:instrText>
+              <w:instrText xml:space="preserve"> PAGEREF _Toc166259039 \h </w:instrText>
             </w:r>
             <w:r>
               <w:rPr>
@@ -2462,7 +2470,7 @@
               <w14:ligatures w14:val="none"/>
             </w:rPr>
           </w:pPr>
-          <w:hyperlink w:anchor="_Toc165882921" w:history="1">
+          <w:hyperlink w:anchor="_Toc166259040" w:history="1">
             <w:r>
               <w:rPr>
                 <w:rStyle w:val="Hipervnculo"/>
@@ -2489,7 +2497,7 @@
                 <w:noProof/>
                 <w:webHidden/>
               </w:rPr>
-              <w:instrText xml:space="preserve"> PAGEREF _Toc165882921 \h </w:instrText>
+              <w:instrText xml:space="preserve"> PAGEREF _Toc166259040 \h </w:instrText>
             </w:r>
             <w:r>
               <w:rPr>
@@ -2535,7 +2543,7 @@
               <w14:ligatures w14:val="none"/>
             </w:rPr>
           </w:pPr>
-          <w:hyperlink w:anchor="_Toc165882922" w:history="1">
+          <w:hyperlink w:anchor="_Toc166259041" w:history="1">
             <w:r>
               <w:rPr>
                 <w:rStyle w:val="Hipervnculo"/>
@@ -2562,7 +2570,7 @@
                 <w:noProof/>
                 <w:webHidden/>
               </w:rPr>
-              <w:instrText xml:space="preserve"> PAGEREF _Toc165882922 \h </w:instrText>
+              <w:instrText xml:space="preserve"> PAGEREF _Toc166259041 \h </w:instrText>
             </w:r>
             <w:r>
               <w:rPr>
@@ -2608,7 +2616,7 @@
               <w14:ligatures w14:val="none"/>
             </w:rPr>
           </w:pPr>
-          <w:hyperlink w:anchor="_Toc165882923" w:history="1">
+          <w:hyperlink w:anchor="_Toc166259042" w:history="1">
             <w:r>
               <w:rPr>
                 <w:rStyle w:val="Hipervnculo"/>
@@ -2635,7 +2643,7 @@
                 <w:noProof/>
                 <w:webHidden/>
               </w:rPr>
-              <w:instrText xml:space="preserve"> PAGEREF _Toc165882923 \h </w:instrText>
+              <w:instrText xml:space="preserve"> PAGEREF _Toc166259042 \h </w:instrText>
             </w:r>
             <w:r>
               <w:rPr>
@@ -2681,7 +2689,7 @@
               <w14:ligatures w14:val="none"/>
             </w:rPr>
           </w:pPr>
-          <w:hyperlink w:anchor="_Toc165882924" w:history="1">
+          <w:hyperlink w:anchor="_Toc166259043" w:history="1">
             <w:r>
               <w:rPr>
                 <w:rStyle w:val="Hipervnculo"/>
@@ -2708,7 +2716,7 @@
                 <w:noProof/>
                 <w:webHidden/>
               </w:rPr>
-              <w:instrText xml:space="preserve"> PAGEREF _Toc165882924 \h </w:instrText>
+              <w:instrText xml:space="preserve"> PAGEREF _Toc166259043 \h </w:instrText>
             </w:r>
             <w:r>
               <w:rPr>
@@ -2754,7 +2762,7 @@
               <w14:ligatures w14:val="none"/>
             </w:rPr>
           </w:pPr>
-          <w:hyperlink w:anchor="_Toc165882925" w:history="1">
+          <w:hyperlink w:anchor="_Toc166259044" w:history="1">
             <w:r>
               <w:rPr>
                 <w:rStyle w:val="Hipervnculo"/>
@@ -2781,7 +2789,7 @@
                 <w:noProof/>
                 <w:webHidden/>
               </w:rPr>
-              <w:instrText xml:space="preserve"> PAGEREF _Toc165882925 \h </w:instrText>
+              <w:instrText xml:space="preserve"> PAGEREF _Toc166259044 \h </w:instrText>
             </w:r>
             <w:r>
               <w:rPr>
@@ -2827,7 +2835,7 @@
               <w14:ligatures w14:val="none"/>
             </w:rPr>
           </w:pPr>
-          <w:hyperlink w:anchor="_Toc165882926" w:history="1">
+          <w:hyperlink w:anchor="_Toc166259045" w:history="1">
             <w:r>
               <w:rPr>
                 <w:rStyle w:val="Hipervnculo"/>
@@ -2854,7 +2862,7 @@
                 <w:noProof/>
                 <w:webHidden/>
               </w:rPr>
-              <w:instrText xml:space="preserve"> PAGEREF _Toc165882926 \h </w:instrText>
+              <w:instrText xml:space="preserve"> PAGEREF _Toc166259045 \h </w:instrText>
             </w:r>
             <w:r>
               <w:rPr>
@@ -2900,7 +2908,7 @@
               <w14:ligatures w14:val="none"/>
             </w:rPr>
           </w:pPr>
-          <w:hyperlink w:anchor="_Toc165882927" w:history="1">
+          <w:hyperlink w:anchor="_Toc166259046" w:history="1">
             <w:r>
               <w:rPr>
                 <w:rStyle w:val="Hipervnculo"/>
@@ -2927,7 +2935,7 @@
                 <w:noProof/>
                 <w:webHidden/>
               </w:rPr>
-              <w:instrText xml:space="preserve"> PAGEREF _Toc165882927 \h </w:instrText>
+              <w:instrText xml:space="preserve"> PAGEREF _Toc166259046 \h </w:instrText>
             </w:r>
             <w:r>
               <w:rPr>
@@ -2947,7 +2955,7 @@
                 <w:noProof/>
                 <w:webHidden/>
               </w:rPr>
-              <w:t>18</w:t>
+              <w:t>19</w:t>
             </w:r>
             <w:r>
               <w:rPr>
@@ -2973,7 +2981,7 @@
               <w14:ligatures w14:val="none"/>
             </w:rPr>
           </w:pPr>
-          <w:hyperlink w:anchor="_Toc165882928" w:history="1">
+          <w:hyperlink w:anchor="_Toc166259047" w:history="1">
             <w:r>
               <w:rPr>
                 <w:rStyle w:val="Hipervnculo"/>
@@ -3000,7 +3008,7 @@
                 <w:noProof/>
                 <w:webHidden/>
               </w:rPr>
-              <w:instrText xml:space="preserve"> PAGEREF _Toc165882928 \h </w:instrText>
+              <w:instrText xml:space="preserve"> PAGEREF _Toc166259047 \h </w:instrText>
             </w:r>
             <w:r>
               <w:rPr>
@@ -3020,7 +3028,7 @@
                 <w:noProof/>
                 <w:webHidden/>
               </w:rPr>
-              <w:t>18</w:t>
+              <w:t>19</w:t>
             </w:r>
             <w:r>
               <w:rPr>
@@ -3051,7 +3059,7 @@
       <w:pPr>
         <w:pStyle w:val="Ttulo1"/>
       </w:pPr>
-      <w:bookmarkStart w:id="0" w:name="_Toc165882902"/>
+      <w:bookmarkStart w:id="0" w:name="_Toc166259021"/>
       <w:r>
         <w:lastRenderedPageBreak/>
         <w:t>Planificación</w:t>
@@ -3063,7 +3071,7 @@
       <w:pPr>
         <w:pStyle w:val="Ttulo2"/>
       </w:pPr>
-      <w:bookmarkStart w:id="1" w:name="_Toc165882903"/>
+      <w:bookmarkStart w:id="1" w:name="_Toc166259022"/>
       <w:r>
         <w:t>Anteproyecto</w:t>
       </w:r>
@@ -3074,7 +3082,7 @@
       <w:pPr>
         <w:pStyle w:val="Ttulo3"/>
       </w:pPr>
-      <w:bookmarkStart w:id="2" w:name="_Toc165882904"/>
+      <w:bookmarkStart w:id="2" w:name="_Toc166259023"/>
       <w:r>
         <w:t>Presentación del problema planteado</w:t>
       </w:r>
@@ -3131,7 +3139,7 @@
       <w:pPr>
         <w:pStyle w:val="Ttulo3"/>
       </w:pPr>
-      <w:bookmarkStart w:id="3" w:name="_Toc165882905"/>
+      <w:bookmarkStart w:id="3" w:name="_Toc166259024"/>
       <w:r>
         <w:t>Objetivos</w:t>
       </w:r>
@@ -3167,7 +3175,7 @@
       <w:pPr>
         <w:pStyle w:val="Ttulo3"/>
       </w:pPr>
-      <w:bookmarkStart w:id="4" w:name="_Toc165882906"/>
+      <w:bookmarkStart w:id="4" w:name="_Toc166259025"/>
       <w:r>
         <w:t>Diagrama DAFO</w:t>
       </w:r>
@@ -3234,7 +3242,7 @@
       <w:pPr>
         <w:pStyle w:val="Ttulo3"/>
       </w:pPr>
-      <w:bookmarkStart w:id="5" w:name="_Toc165882907"/>
+      <w:bookmarkStart w:id="5" w:name="_Toc166259026"/>
       <w:r>
         <w:t>Descripción técnica</w:t>
       </w:r>
@@ -3476,7 +3484,7 @@
       <w:pPr>
         <w:pStyle w:val="Ttulo3"/>
       </w:pPr>
-      <w:bookmarkStart w:id="6" w:name="_Toc165882908"/>
+      <w:bookmarkStart w:id="6" w:name="_Toc166259027"/>
       <w:r>
         <w:t>Planificación del trabajo</w:t>
       </w:r>
@@ -4844,7 +4852,7 @@
       <w:pPr>
         <w:pStyle w:val="Ttulo3"/>
       </w:pPr>
-      <w:bookmarkStart w:id="7" w:name="_Toc165882909"/>
+      <w:bookmarkStart w:id="7" w:name="_Toc166259028"/>
       <w:r>
         <w:t>Descripción de la documentación a entregar</w:t>
       </w:r>
@@ -4934,7 +4942,7 @@
       <w:pPr>
         <w:pStyle w:val="Ttulo3"/>
       </w:pPr>
-      <w:bookmarkStart w:id="8" w:name="_Toc165882910"/>
+      <w:bookmarkStart w:id="8" w:name="_Toc166259029"/>
       <w:r>
         <w:t>Bibliografía</w:t>
       </w:r>
@@ -4991,7 +4999,7 @@
       <w:pPr>
         <w:pStyle w:val="Ttulo1"/>
       </w:pPr>
-      <w:bookmarkStart w:id="9" w:name="_Toc165882911"/>
+      <w:bookmarkStart w:id="9" w:name="_Toc166259030"/>
       <w:r>
         <w:t>Análisis</w:t>
       </w:r>
@@ -5002,7 +5010,7 @@
       <w:pPr>
         <w:pStyle w:val="Ttulo2"/>
       </w:pPr>
-      <w:bookmarkStart w:id="10" w:name="_Toc165882912"/>
+      <w:bookmarkStart w:id="10" w:name="_Toc166259031"/>
       <w:r>
         <w:t>D</w:t>
       </w:r>
@@ -5082,7 +5090,7 @@
       <w:pPr>
         <w:pStyle w:val="Ttulo2"/>
       </w:pPr>
-      <w:bookmarkStart w:id="11" w:name="_Toc165882913"/>
+      <w:bookmarkStart w:id="11" w:name="_Toc166259032"/>
       <w:r>
         <w:t>Diagrama de casos de uso</w:t>
       </w:r>
@@ -5096,10 +5104,10 @@
         </w:rPr>
         <w:lastRenderedPageBreak/>
         <w:drawing>
-          <wp:inline distT="0" distB="0" distL="0" distR="0" wp14:anchorId="1B49FA67" wp14:editId="1F73B1E7">
-            <wp:extent cx="5400040" cy="5657850"/>
+          <wp:inline distT="0" distB="0" distL="0" distR="0" wp14:anchorId="5B268A55" wp14:editId="4FAE0BAE">
+            <wp:extent cx="5400040" cy="5661660"/>
             <wp:effectExtent l="0" t="0" r="0" b="0"/>
-            <wp:docPr id="24" name="Imagen 24"/>
+            <wp:docPr id="22" name="Imagen 22"/>
             <wp:cNvGraphicFramePr>
               <a:graphicFrameLocks xmlns:a="http://schemas.openxmlformats.org/drawingml/2006/main" noChangeAspect="1"/>
             </wp:cNvGraphicFramePr>
@@ -5128,7 +5136,7 @@
                   <pic:spPr bwMode="auto">
                     <a:xfrm>
                       <a:off x="0" y="0"/>
-                      <a:ext cx="5400040" cy="5657850"/>
+                      <a:ext cx="5400040" cy="5661660"/>
                     </a:xfrm>
                     <a:prstGeom prst="rect">
                       <a:avLst/>
@@ -5150,7 +5158,7 @@
       <w:pPr>
         <w:pStyle w:val="Ttulo1"/>
       </w:pPr>
-      <w:bookmarkStart w:id="12" w:name="_Toc165882914"/>
+      <w:bookmarkStart w:id="12" w:name="_Toc166259033"/>
       <w:r>
         <w:t>D</w:t>
       </w:r>
@@ -5164,7 +5172,7 @@
       <w:pPr>
         <w:pStyle w:val="Ttulo2"/>
       </w:pPr>
-      <w:bookmarkStart w:id="13" w:name="_Toc165882915"/>
+      <w:bookmarkStart w:id="13" w:name="_Toc166259034"/>
       <w:r>
         <w:t>P</w:t>
       </w:r>
@@ -5203,7 +5211,7 @@
       <w:pPr>
         <w:pStyle w:val="Ttulo3"/>
       </w:pPr>
-      <w:bookmarkStart w:id="14" w:name="_Toc165882916"/>
+      <w:bookmarkStart w:id="14" w:name="_Toc166259035"/>
       <w:r>
         <w:lastRenderedPageBreak/>
         <w:t>Página de inicio</w:t>
@@ -5361,7 +5369,7 @@
       <w:pPr>
         <w:pStyle w:val="Ttulo3"/>
       </w:pPr>
-      <w:bookmarkStart w:id="15" w:name="_Toc165882917"/>
+      <w:bookmarkStart w:id="15" w:name="_Toc166259036"/>
       <w:r>
         <w:t>Página de panel</w:t>
       </w:r>
@@ -5613,7 +5621,7 @@
       <w:pPr>
         <w:pStyle w:val="Ttulo3"/>
       </w:pPr>
-      <w:bookmarkStart w:id="16" w:name="_Toc165882918"/>
+      <w:bookmarkStart w:id="16" w:name="_Toc166259037"/>
       <w:r>
         <w:t>Página de gestión de portátiles</w:t>
       </w:r>
@@ -5820,7 +5828,7 @@
       <w:pPr>
         <w:pStyle w:val="Ttulo2"/>
       </w:pPr>
-      <w:bookmarkStart w:id="17" w:name="_Toc165882919"/>
+      <w:bookmarkStart w:id="17" w:name="_Toc166259038"/>
       <w:r>
         <w:t>Esquemas de la interfaz</w:t>
       </w:r>
@@ -5832,7 +5840,7 @@
       <w:pPr>
         <w:pStyle w:val="Ttulo2"/>
       </w:pPr>
-      <w:bookmarkStart w:id="18" w:name="_Toc165882920"/>
+      <w:bookmarkStart w:id="18" w:name="_Toc166259039"/>
       <w:r>
         <w:t>Diagrama de clases</w:t>
       </w:r>
@@ -5899,7 +5907,7 @@
       <w:pPr>
         <w:pStyle w:val="Ttulo2"/>
       </w:pPr>
-      <w:bookmarkStart w:id="19" w:name="_Toc165882921"/>
+      <w:bookmarkStart w:id="19" w:name="_Toc166259040"/>
       <w:r>
         <w:t>Diagrama relacional</w:t>
       </w:r>
@@ -5966,103 +5974,151 @@
       <w:pPr>
         <w:pStyle w:val="Ttulo2"/>
       </w:pPr>
-      <w:bookmarkStart w:id="20" w:name="_Toc165882922"/>
+      <w:bookmarkStart w:id="20" w:name="_Toc166259041"/>
       <w:r>
         <w:t>Color y tipografía</w:t>
       </w:r>
       <w:bookmarkEnd w:id="20"/>
+    </w:p>
+    <w:p/>
+    <w:p>
+      <w:r>
+        <w:t xml:space="preserve">El color primario #4040FF es un tono de azul vibrante que da una sensación de orden y limpieza, transmitiendo calma y seriedad. Su tonalidad intensa sugiere una estructura sólida y organizada, lo cual puede ser útil en contextos donde se valora la precisión y la eficiencia. Este tono de azul también puede ser asociado con la confianza y la estabilidad, ya que su presencia transmite un sentido de fiabilidad y control. En resumen, el uso de este color puede contribuir a generar </w:t>
+      </w:r>
+      <w:r>
+        <w:lastRenderedPageBreak/>
+        <w:t>una impresión positiva y profesional, así como a establecer un ambiente propicio para la concentración y la toma de decisiones informadas.</w:t>
+      </w:r>
+    </w:p>
+    <w:p>
+      <w:r>
+        <w:t xml:space="preserve">Junto al color primario, se emplea el color secundario #99FF33, que complementa al primario y se utiliza para representar botones en estado </w:t>
+      </w:r>
+      <w:proofErr w:type="spellStart"/>
+      <w:r>
+        <w:t>hover</w:t>
+      </w:r>
+      <w:proofErr w:type="spellEnd"/>
+      <w:r>
+        <w:t xml:space="preserve"> o activos.</w:t>
+      </w:r>
+    </w:p>
+    <w:p>
+      <w:r>
+        <w:t>En la aplicación, se utilizan los colores #00F377, #4040FF, #FF0033 y #FFD000 para representar el estado de los datos o expresar la finalidad de algún botón.</w:t>
+      </w:r>
+    </w:p>
+    <w:p>
+      <w:r>
+        <w:t xml:space="preserve">Por </w:t>
+      </w:r>
+      <w:r>
+        <w:t>último</w:t>
+      </w:r>
+      <w:r>
+        <w:t>, para asegurar una experiencia visual confortable y evitar la fatiga ocular, se opta por sustituir los colores negro y blanco por tonos más suaves. El color negro se reemplaza por #333333, un gris oscuro que proporciona contraste sin ser tan agresivo como el negro puro. Por otro lado, el blanco se cambia por #E3E3E3, un tono ligeramente grisáceo que aún conserva la luminosidad necesaria sin resultar demasiado brillante ni deslumbrante.</w:t>
+      </w:r>
+    </w:p>
+    <w:p>
+      <w:r>
+        <w:t>Por otra parte, l</w:t>
+      </w:r>
+      <w:r>
+        <w:t xml:space="preserve">a aplicación web utilizará la tipografía </w:t>
+      </w:r>
+      <w:proofErr w:type="spellStart"/>
+      <w:r>
+        <w:t>Roboto</w:t>
+      </w:r>
+      <w:proofErr w:type="spellEnd"/>
+      <w:r>
+        <w:t xml:space="preserve"> debido a su legibilidad, que garantiza una experiencia de usuario fluida. Además, </w:t>
+      </w:r>
+      <w:proofErr w:type="spellStart"/>
+      <w:r>
+        <w:t>Roboto</w:t>
+      </w:r>
+      <w:proofErr w:type="spellEnd"/>
+      <w:r>
+        <w:t xml:space="preserve"> ofrece un estilo agradable a la vista para el público objetivo, transmitiendo una sensación de profesionalidad. En caso de que haya algún problema al cargar la tipografía, se utilizará la tipografía </w:t>
+      </w:r>
+      <w:proofErr w:type="spellStart"/>
+      <w:r>
+        <w:t>sans-serif</w:t>
+      </w:r>
+      <w:proofErr w:type="spellEnd"/>
+      <w:r>
+        <w:t xml:space="preserve"> que presente similitudes con </w:t>
+      </w:r>
+      <w:proofErr w:type="spellStart"/>
+      <w:r>
+        <w:t>Roboto</w:t>
+      </w:r>
+      <w:proofErr w:type="spellEnd"/>
+      <w:r>
+        <w:t xml:space="preserve"> para mantener la coherencia visual y la legibilidad en la interfaz.</w:t>
+      </w:r>
+    </w:p>
+    <w:p/>
+    <w:p>
+      <w:pPr>
+        <w:pStyle w:val="Ttulo1"/>
+      </w:pPr>
+      <w:bookmarkStart w:id="21" w:name="_Toc166259042"/>
+      <w:r>
+        <w:t>Implementación</w:t>
+      </w:r>
+      <w:bookmarkEnd w:id="21"/>
     </w:p>
     <w:p/>
     <w:p/>
     <w:p/>
     <w:p>
-      <w:r>
-        <w:t xml:space="preserve">La aplicación web utilizará la tipografía </w:t>
-      </w:r>
-      <w:proofErr w:type="spellStart"/>
-      <w:r>
-        <w:t>Roboto</w:t>
-      </w:r>
-      <w:proofErr w:type="spellEnd"/>
-      <w:r>
-        <w:t xml:space="preserve"> debido a su legibilidad, que garantiza una experiencia de usuario fluida. Además, </w:t>
-      </w:r>
-      <w:proofErr w:type="spellStart"/>
-      <w:r>
-        <w:t>Roboto</w:t>
-      </w:r>
-      <w:proofErr w:type="spellEnd"/>
-      <w:r>
-        <w:t xml:space="preserve"> ofrece un estilo agradable a la vista para el público objetivo, transmitiendo una sensación de </w:t>
-      </w:r>
-      <w:r>
-        <w:lastRenderedPageBreak/>
-        <w:t xml:space="preserve">profesionalidad. En caso de que haya algún problema al cargar la tipografía, se utilizará la tipografía </w:t>
-      </w:r>
-      <w:proofErr w:type="spellStart"/>
-      <w:r>
-        <w:t>sans-serif</w:t>
-      </w:r>
-      <w:proofErr w:type="spellEnd"/>
-      <w:r>
-        <w:t xml:space="preserve"> que presente similitudes con </w:t>
-      </w:r>
-      <w:proofErr w:type="spellStart"/>
-      <w:r>
-        <w:t>Roboto</w:t>
-      </w:r>
-      <w:proofErr w:type="spellEnd"/>
-      <w:r>
-        <w:t xml:space="preserve"> para mantener la coherencia visual y la legibilidad en la interfaz.</w:t>
-      </w:r>
+      <w:pPr>
+        <w:pStyle w:val="Ttulo1"/>
+      </w:pPr>
+      <w:bookmarkStart w:id="22" w:name="_Toc166259043"/>
+      <w:r>
+        <w:t>Pruebas</w:t>
+      </w:r>
+      <w:bookmarkEnd w:id="22"/>
     </w:p>
     <w:p/>
     <w:p>
       <w:pPr>
-        <w:pStyle w:val="Ttulo1"/>
-      </w:pPr>
-      <w:bookmarkStart w:id="21" w:name="_Toc165882923"/>
-      <w:r>
-        <w:t>Implementación</w:t>
-      </w:r>
-      <w:bookmarkEnd w:id="21"/>
+        <w:pStyle w:val="Ttulo2"/>
+      </w:pPr>
+      <w:bookmarkStart w:id="23" w:name="_Toc166259044"/>
+      <w:r>
+        <w:t>Pruebas realizadas</w:t>
+      </w:r>
+      <w:bookmarkEnd w:id="23"/>
     </w:p>
     <w:p/>
     <w:p/>
     <w:p/>
     <w:p>
       <w:pPr>
-        <w:pStyle w:val="Ttulo1"/>
-      </w:pPr>
-      <w:bookmarkStart w:id="22" w:name="_Toc165882924"/>
-      <w:r>
-        <w:t>Pruebas</w:t>
-      </w:r>
-      <w:bookmarkEnd w:id="22"/>
-    </w:p>
-    <w:p/>
-    <w:p>
-      <w:pPr>
         <w:pStyle w:val="Ttulo2"/>
       </w:pPr>
-      <w:bookmarkStart w:id="23" w:name="_Toc165882925"/>
-      <w:r>
-        <w:t>Pruebas realizadas</w:t>
-      </w:r>
-      <w:bookmarkEnd w:id="23"/>
+      <w:bookmarkStart w:id="24" w:name="_Toc166259045"/>
+      <w:r>
+        <w:t>Resultados obtenidos</w:t>
+      </w:r>
+      <w:bookmarkEnd w:id="24"/>
     </w:p>
     <w:p/>
     <w:p/>
     <w:p/>
     <w:p>
       <w:pPr>
-        <w:pStyle w:val="Ttulo2"/>
-      </w:pPr>
-      <w:bookmarkStart w:id="24" w:name="_Toc165882926"/>
-      <w:r>
-        <w:t>Resultados obtenidos</w:t>
-      </w:r>
-      <w:bookmarkEnd w:id="24"/>
+        <w:pStyle w:val="Ttulo1"/>
+      </w:pPr>
+      <w:bookmarkStart w:id="25" w:name="_Toc166259046"/>
+      <w:r>
+        <w:t>Diario de trabajo</w:t>
+      </w:r>
+      <w:bookmarkEnd w:id="25"/>
     </w:p>
     <w:p/>
     <w:p/>
@@ -6071,20 +6127,7 @@
       <w:pPr>
         <w:pStyle w:val="Ttulo1"/>
       </w:pPr>
-      <w:bookmarkStart w:id="25" w:name="_Toc165882927"/>
-      <w:r>
-        <w:t>Diario de trabajo</w:t>
-      </w:r>
-      <w:bookmarkEnd w:id="25"/>
-    </w:p>
-    <w:p/>
-    <w:p/>
-    <w:p/>
-    <w:p>
-      <w:pPr>
-        <w:pStyle w:val="Ttulo1"/>
-      </w:pPr>
-      <w:bookmarkStart w:id="26" w:name="_Toc165882928"/>
+      <w:bookmarkStart w:id="26" w:name="_Toc166259047"/>
       <w:r>
         <w:t>Bibliografía</w:t>
       </w:r>

</xml_diff>

<commit_message>
Corrección del diagrama entidad relación y relacional y desarrollo de las reglas de negocio de la aplicación
</commit_message>
<xml_diff>
--- a/documents/documentación.docx
+++ b/documents/documentación.docx
@@ -914,6 +914,8 @@
           </mc:Fallback>
         </mc:AlternateContent>
       </w:r>
+    </w:p>
+    <w:p>
       <w:r>
         <w:rPr>
           <w:noProof/>
@@ -921,16 +923,16 @@
         <mc:AlternateContent>
           <mc:Choice Requires="wps">
             <w:drawing>
-              <wp:anchor distT="0" distB="0" distL="114300" distR="114300" simplePos="0" relativeHeight="251659264" behindDoc="0" locked="0" layoutInCell="1" allowOverlap="1" wp14:anchorId="561B25B7" wp14:editId="4A3D34A1">
+              <wp:anchor distT="0" distB="0" distL="114300" distR="114300" simplePos="0" relativeHeight="251659264" behindDoc="0" locked="0" layoutInCell="1" allowOverlap="1" wp14:anchorId="561B25B7" wp14:editId="0796CF3C">
                 <wp:simplePos x="0" y="0"/>
                 <wp:positionH relativeFrom="column">
                   <wp:posOffset>-1080135</wp:posOffset>
                 </wp:positionH>
                 <wp:positionV relativeFrom="paragraph">
-                  <wp:posOffset>6711619</wp:posOffset>
+                  <wp:posOffset>6406601</wp:posOffset>
                 </wp:positionV>
-                <wp:extent cx="7547020" cy="3079446"/>
-                <wp:effectExtent l="0" t="0" r="15875" b="26035"/>
+                <wp:extent cx="7546975" cy="3509319"/>
+                <wp:effectExtent l="0" t="0" r="15875" b="15240"/>
                 <wp:wrapNone/>
                 <wp:docPr id="1" name="Rectangle 2"/>
                 <wp:cNvGraphicFramePr>
@@ -945,7 +947,7 @@
                       <wps:spPr bwMode="auto">
                         <a:xfrm>
                           <a:off x="0" y="0"/>
-                          <a:ext cx="7547020" cy="3079446"/>
+                          <a:ext cx="7546975" cy="3509319"/>
                         </a:xfrm>
                         <a:prstGeom prst="rect">
                           <a:avLst/>
@@ -991,7 +993,7 @@
           </mc:Choice>
           <mc:Fallback>
             <w:pict>
-              <v:rect w14:anchorId="561B25B7" id="Rectangle 2" o:spid="_x0000_s1033" style="position:absolute;left:0;text-align:left;margin-left:-85.05pt;margin-top:528.45pt;width:594.25pt;height:242.5pt;z-index:251659264;visibility:visible;mso-wrap-style:square;mso-width-percent:0;mso-height-percent:0;mso-wrap-distance-left:9pt;mso-wrap-distance-top:0;mso-wrap-distance-right:9pt;mso-wrap-distance-bottom:0;mso-position-horizontal:absolute;mso-position-horizontal-relative:text;mso-position-vertical:absolute;mso-position-vertical-relative:text;mso-width-percent:0;mso-height-percent:0;mso-width-relative:page;mso-height-relative:page;v-text-anchor:middle" o:gfxdata="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" fillcolor="#3636ff" strokecolor="#4f4fff">
+              <v:rect w14:anchorId="561B25B7" id="Rectangle 2" o:spid="_x0000_s1033" style="position:absolute;left:0;text-align:left;margin-left:-85.05pt;margin-top:504.45pt;width:594.25pt;height:276.3pt;z-index:251659264;visibility:visible;mso-wrap-style:square;mso-width-percent:0;mso-height-percent:0;mso-wrap-distance-left:9pt;mso-wrap-distance-top:0;mso-wrap-distance-right:9pt;mso-wrap-distance-bottom:0;mso-position-horizontal:absolute;mso-position-horizontal-relative:text;mso-position-vertical:absolute;mso-position-vertical-relative:text;mso-width-percent:0;mso-height-percent:0;mso-width-relative:page;mso-height-relative:page;v-text-anchor:middle" o:gfxdata="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" fillcolor="#3636ff" strokecolor="#4f4fff">
                 <v:textbox style="layout-flow:vertical;mso-layout-flow-alt:bottom-to-top">
                   <w:txbxContent>
                     <w:p>
@@ -1012,8 +1014,6 @@
           </mc:Fallback>
         </mc:AlternateContent>
       </w:r>
-    </w:p>
-    <w:p>
       <w:r>
         <w:br w:type="page"/>
       </w:r>
@@ -1083,7 +1083,7 @@
           <w:r>
             <w:fldChar w:fldCharType="separate"/>
           </w:r>
-          <w:hyperlink w:anchor="_Toc166259021" w:history="1">
+          <w:hyperlink w:anchor="_Toc166750483" w:history="1">
             <w:r>
               <w:rPr>
                 <w:rStyle w:val="Hipervnculo"/>
@@ -1110,7 +1110,7 @@
                 <w:noProof/>
                 <w:webHidden/>
               </w:rPr>
-              <w:instrText xml:space="preserve"> PAGEREF _Toc166259021 \h </w:instrText>
+              <w:instrText xml:space="preserve"> PAGEREF _Toc166750483 \h </w:instrText>
             </w:r>
             <w:r>
               <w:rPr>
@@ -1156,7 +1156,7 @@
               <w14:ligatures w14:val="none"/>
             </w:rPr>
           </w:pPr>
-          <w:hyperlink w:anchor="_Toc166259022" w:history="1">
+          <w:hyperlink w:anchor="_Toc166750484" w:history="1">
             <w:r>
               <w:rPr>
                 <w:rStyle w:val="Hipervnculo"/>
@@ -1183,7 +1183,7 @@
                 <w:noProof/>
                 <w:webHidden/>
               </w:rPr>
-              <w:instrText xml:space="preserve"> PAGEREF _Toc166259022 \h </w:instrText>
+              <w:instrText xml:space="preserve"> PAGEREF _Toc166750484 \h </w:instrText>
             </w:r>
             <w:r>
               <w:rPr>
@@ -1229,7 +1229,7 @@
               <w14:ligatures w14:val="none"/>
             </w:rPr>
           </w:pPr>
-          <w:hyperlink w:anchor="_Toc166259023" w:history="1">
+          <w:hyperlink w:anchor="_Toc166750485" w:history="1">
             <w:r>
               <w:rPr>
                 <w:rStyle w:val="Hipervnculo"/>
@@ -1256,7 +1256,7 @@
                 <w:noProof/>
                 <w:webHidden/>
               </w:rPr>
-              <w:instrText xml:space="preserve"> PAGEREF _Toc166259023 \h </w:instrText>
+              <w:instrText xml:space="preserve"> PAGEREF _Toc166750485 \h </w:instrText>
             </w:r>
             <w:r>
               <w:rPr>
@@ -1302,7 +1302,7 @@
               <w14:ligatures w14:val="none"/>
             </w:rPr>
           </w:pPr>
-          <w:hyperlink w:anchor="_Toc166259024" w:history="1">
+          <w:hyperlink w:anchor="_Toc166750486" w:history="1">
             <w:r>
               <w:rPr>
                 <w:rStyle w:val="Hipervnculo"/>
@@ -1329,7 +1329,7 @@
                 <w:noProof/>
                 <w:webHidden/>
               </w:rPr>
-              <w:instrText xml:space="preserve"> PAGEREF _Toc166259024 \h </w:instrText>
+              <w:instrText xml:space="preserve"> PAGEREF _Toc166750486 \h </w:instrText>
             </w:r>
             <w:r>
               <w:rPr>
@@ -1375,7 +1375,7 @@
               <w14:ligatures w14:val="none"/>
             </w:rPr>
           </w:pPr>
-          <w:hyperlink w:anchor="_Toc166259025" w:history="1">
+          <w:hyperlink w:anchor="_Toc166750487" w:history="1">
             <w:r>
               <w:rPr>
                 <w:rStyle w:val="Hipervnculo"/>
@@ -1402,7 +1402,7 @@
                 <w:noProof/>
                 <w:webHidden/>
               </w:rPr>
-              <w:instrText xml:space="preserve"> PAGEREF _Toc166259025 \h </w:instrText>
+              <w:instrText xml:space="preserve"> PAGEREF _Toc166750487 \h </w:instrText>
             </w:r>
             <w:r>
               <w:rPr>
@@ -1448,7 +1448,7 @@
               <w14:ligatures w14:val="none"/>
             </w:rPr>
           </w:pPr>
-          <w:hyperlink w:anchor="_Toc166259026" w:history="1">
+          <w:hyperlink w:anchor="_Toc166750488" w:history="1">
             <w:r>
               <w:rPr>
                 <w:rStyle w:val="Hipervnculo"/>
@@ -1475,7 +1475,7 @@
                 <w:noProof/>
                 <w:webHidden/>
               </w:rPr>
-              <w:instrText xml:space="preserve"> PAGEREF _Toc166259026 \h </w:instrText>
+              <w:instrText xml:space="preserve"> PAGEREF _Toc166750488 \h </w:instrText>
             </w:r>
             <w:r>
               <w:rPr>
@@ -1521,7 +1521,7 @@
               <w14:ligatures w14:val="none"/>
             </w:rPr>
           </w:pPr>
-          <w:hyperlink w:anchor="_Toc166259027" w:history="1">
+          <w:hyperlink w:anchor="_Toc166750489" w:history="1">
             <w:r>
               <w:rPr>
                 <w:rStyle w:val="Hipervnculo"/>
@@ -1548,7 +1548,7 @@
                 <w:noProof/>
                 <w:webHidden/>
               </w:rPr>
-              <w:instrText xml:space="preserve"> PAGEREF _Toc166259027 \h </w:instrText>
+              <w:instrText xml:space="preserve"> PAGEREF _Toc166750489 \h </w:instrText>
             </w:r>
             <w:r>
               <w:rPr>
@@ -1594,7 +1594,7 @@
               <w14:ligatures w14:val="none"/>
             </w:rPr>
           </w:pPr>
-          <w:hyperlink w:anchor="_Toc166259028" w:history="1">
+          <w:hyperlink w:anchor="_Toc166750490" w:history="1">
             <w:r>
               <w:rPr>
                 <w:rStyle w:val="Hipervnculo"/>
@@ -1621,7 +1621,7 @@
                 <w:noProof/>
                 <w:webHidden/>
               </w:rPr>
-              <w:instrText xml:space="preserve"> PAGEREF _Toc166259028 \h </w:instrText>
+              <w:instrText xml:space="preserve"> PAGEREF _Toc166750490 \h </w:instrText>
             </w:r>
             <w:r>
               <w:rPr>
@@ -1667,7 +1667,7 @@
               <w14:ligatures w14:val="none"/>
             </w:rPr>
           </w:pPr>
-          <w:hyperlink w:anchor="_Toc166259029" w:history="1">
+          <w:hyperlink w:anchor="_Toc166750491" w:history="1">
             <w:r>
               <w:rPr>
                 <w:rStyle w:val="Hipervnculo"/>
@@ -1694,7 +1694,7 @@
                 <w:noProof/>
                 <w:webHidden/>
               </w:rPr>
-              <w:instrText xml:space="preserve"> PAGEREF _Toc166259029 \h </w:instrText>
+              <w:instrText xml:space="preserve"> PAGEREF _Toc166750491 \h </w:instrText>
             </w:r>
             <w:r>
               <w:rPr>
@@ -1740,7 +1740,7 @@
               <w14:ligatures w14:val="none"/>
             </w:rPr>
           </w:pPr>
-          <w:hyperlink w:anchor="_Toc166259030" w:history="1">
+          <w:hyperlink w:anchor="_Toc166750492" w:history="1">
             <w:r>
               <w:rPr>
                 <w:rStyle w:val="Hipervnculo"/>
@@ -1767,7 +1767,7 @@
                 <w:noProof/>
                 <w:webHidden/>
               </w:rPr>
-              <w:instrText xml:space="preserve"> PAGEREF _Toc166259030 \h </w:instrText>
+              <w:instrText xml:space="preserve"> PAGEREF _Toc166750492 \h </w:instrText>
             </w:r>
             <w:r>
               <w:rPr>
@@ -1813,13 +1813,13 @@
               <w14:ligatures w14:val="none"/>
             </w:rPr>
           </w:pPr>
-          <w:hyperlink w:anchor="_Toc166259031" w:history="1">
+          <w:hyperlink w:anchor="_Toc166750493" w:history="1">
             <w:r>
               <w:rPr>
                 <w:rStyle w:val="Hipervnculo"/>
                 <w:noProof/>
               </w:rPr>
-              <w:t>Diagrama Entidad-Relación</w:t>
+              <w:t>Reglas de negocio</w:t>
             </w:r>
             <w:r>
               <w:rPr>
@@ -1840,7 +1840,7 @@
                 <w:noProof/>
                 <w:webHidden/>
               </w:rPr>
-              <w:instrText xml:space="preserve"> PAGEREF _Toc166259031 \h </w:instrText>
+              <w:instrText xml:space="preserve"> PAGEREF _Toc166750493 \h </w:instrText>
             </w:r>
             <w:r>
               <w:rPr>
@@ -1886,12 +1886,85 @@
               <w14:ligatures w14:val="none"/>
             </w:rPr>
           </w:pPr>
-          <w:hyperlink w:anchor="_Toc166259032" w:history="1">
+          <w:hyperlink w:anchor="_Toc166750494" w:history="1">
             <w:r>
               <w:rPr>
                 <w:rStyle w:val="Hipervnculo"/>
                 <w:noProof/>
               </w:rPr>
+              <w:t>Diagrama Entidad-Relación</w:t>
+            </w:r>
+            <w:r>
+              <w:rPr>
+                <w:noProof/>
+                <w:webHidden/>
+              </w:rPr>
+              <w:tab/>
+            </w:r>
+            <w:r>
+              <w:rPr>
+                <w:noProof/>
+                <w:webHidden/>
+              </w:rPr>
+              <w:fldChar w:fldCharType="begin"/>
+            </w:r>
+            <w:r>
+              <w:rPr>
+                <w:noProof/>
+                <w:webHidden/>
+              </w:rPr>
+              <w:instrText xml:space="preserve"> PAGEREF _Toc166750494 \h </w:instrText>
+            </w:r>
+            <w:r>
+              <w:rPr>
+                <w:noProof/>
+                <w:webHidden/>
+              </w:rPr>
+            </w:r>
+            <w:r>
+              <w:rPr>
+                <w:noProof/>
+                <w:webHidden/>
+              </w:rPr>
+              <w:fldChar w:fldCharType="separate"/>
+            </w:r>
+            <w:r>
+              <w:rPr>
+                <w:noProof/>
+                <w:webHidden/>
+              </w:rPr>
+              <w:t>10</w:t>
+            </w:r>
+            <w:r>
+              <w:rPr>
+                <w:noProof/>
+                <w:webHidden/>
+              </w:rPr>
+              <w:fldChar w:fldCharType="end"/>
+            </w:r>
+          </w:hyperlink>
+        </w:p>
+        <w:p>
+          <w:pPr>
+            <w:pStyle w:val="TDC2"/>
+            <w:tabs>
+              <w:tab w:val="right" w:leader="dot" w:pos="8494"/>
+            </w:tabs>
+            <w:rPr>
+              <w:rFonts w:asciiTheme="minorHAnsi" w:eastAsiaTheme="minorEastAsia" w:hAnsiTheme="minorHAnsi"/>
+              <w:noProof/>
+              <w:kern w:val="0"/>
+              <w:sz w:val="22"/>
+              <w:lang w:eastAsia="es-ES"/>
+              <w14:ligatures w14:val="none"/>
+            </w:rPr>
+          </w:pPr>
+          <w:hyperlink w:anchor="_Toc166750495" w:history="1">
+            <w:r>
+              <w:rPr>
+                <w:rStyle w:val="Hipervnculo"/>
+                <w:noProof/>
+              </w:rPr>
               <w:t>Diagrama de casos de uso</w:t>
             </w:r>
             <w:r>
@@ -1913,7 +1986,7 @@
                 <w:noProof/>
                 <w:webHidden/>
               </w:rPr>
-              <w:instrText xml:space="preserve"> PAGEREF _Toc166259032 \h </w:instrText>
+              <w:instrText xml:space="preserve"> PAGEREF _Toc166750495 \h </w:instrText>
             </w:r>
             <w:r>
               <w:rPr>
@@ -1959,7 +2032,7 @@
               <w14:ligatures w14:val="none"/>
             </w:rPr>
           </w:pPr>
-          <w:hyperlink w:anchor="_Toc166259033" w:history="1">
+          <w:hyperlink w:anchor="_Toc166750496" w:history="1">
             <w:r>
               <w:rPr>
                 <w:rStyle w:val="Hipervnculo"/>
@@ -1986,7 +2059,7 @@
                 <w:noProof/>
                 <w:webHidden/>
               </w:rPr>
-              <w:instrText xml:space="preserve"> PAGEREF _Toc166259033 \h </w:instrText>
+              <w:instrText xml:space="preserve"> PAGEREF _Toc166750496 \h </w:instrText>
             </w:r>
             <w:r>
               <w:rPr>
@@ -2032,7 +2105,7 @@
               <w14:ligatures w14:val="none"/>
             </w:rPr>
           </w:pPr>
-          <w:hyperlink w:anchor="_Toc166259034" w:history="1">
+          <w:hyperlink w:anchor="_Toc166750497" w:history="1">
             <w:r>
               <w:rPr>
                 <w:rStyle w:val="Hipervnculo"/>
@@ -2059,7 +2132,7 @@
                 <w:noProof/>
                 <w:webHidden/>
               </w:rPr>
-              <w:instrText xml:space="preserve"> PAGEREF _Toc166259034 \h </w:instrText>
+              <w:instrText xml:space="preserve"> PAGEREF _Toc166750497 \h </w:instrText>
             </w:r>
             <w:r>
               <w:rPr>
@@ -2105,7 +2178,7 @@
               <w14:ligatures w14:val="none"/>
             </w:rPr>
           </w:pPr>
-          <w:hyperlink w:anchor="_Toc166259035" w:history="1">
+          <w:hyperlink w:anchor="_Toc166750498" w:history="1">
             <w:r>
               <w:rPr>
                 <w:rStyle w:val="Hipervnculo"/>
@@ -2132,7 +2205,7 @@
                 <w:noProof/>
                 <w:webHidden/>
               </w:rPr>
-              <w:instrText xml:space="preserve"> PAGEREF _Toc166259035 \h </w:instrText>
+              <w:instrText xml:space="preserve"> PAGEREF _Toc166750498 \h </w:instrText>
             </w:r>
             <w:r>
               <w:rPr>
@@ -2178,7 +2251,7 @@
               <w14:ligatures w14:val="none"/>
             </w:rPr>
           </w:pPr>
-          <w:hyperlink w:anchor="_Toc166259036" w:history="1">
+          <w:hyperlink w:anchor="_Toc166750499" w:history="1">
             <w:r>
               <w:rPr>
                 <w:rStyle w:val="Hipervnculo"/>
@@ -2205,7 +2278,7 @@
                 <w:noProof/>
                 <w:webHidden/>
               </w:rPr>
-              <w:instrText xml:space="preserve"> PAGEREF _Toc166259036 \h </w:instrText>
+              <w:instrText xml:space="preserve"> PAGEREF _Toc166750499 \h </w:instrText>
             </w:r>
             <w:r>
               <w:rPr>
@@ -2251,7 +2324,7 @@
               <w14:ligatures w14:val="none"/>
             </w:rPr>
           </w:pPr>
-          <w:hyperlink w:anchor="_Toc166259037" w:history="1">
+          <w:hyperlink w:anchor="_Toc166750500" w:history="1">
             <w:r>
               <w:rPr>
                 <w:rStyle w:val="Hipervnculo"/>
@@ -2278,7 +2351,7 @@
                 <w:noProof/>
                 <w:webHidden/>
               </w:rPr>
-              <w:instrText xml:space="preserve"> PAGEREF _Toc166259037 \h </w:instrText>
+              <w:instrText xml:space="preserve"> PAGEREF _Toc166750500 \h </w:instrText>
             </w:r>
             <w:r>
               <w:rPr>
@@ -2324,7 +2397,7 @@
               <w14:ligatures w14:val="none"/>
             </w:rPr>
           </w:pPr>
-          <w:hyperlink w:anchor="_Toc166259038" w:history="1">
+          <w:hyperlink w:anchor="_Toc166750501" w:history="1">
             <w:r>
               <w:rPr>
                 <w:rStyle w:val="Hipervnculo"/>
@@ -2351,7 +2424,7 @@
                 <w:noProof/>
                 <w:webHidden/>
               </w:rPr>
-              <w:instrText xml:space="preserve"> PAGEREF _Toc166259038 \h </w:instrText>
+              <w:instrText xml:space="preserve"> PAGEREF _Toc166750501 \h </w:instrText>
             </w:r>
             <w:r>
               <w:rPr>
@@ -2397,7 +2470,7 @@
               <w14:ligatures w14:val="none"/>
             </w:rPr>
           </w:pPr>
-          <w:hyperlink w:anchor="_Toc166259039" w:history="1">
+          <w:hyperlink w:anchor="_Toc166750502" w:history="1">
             <w:r>
               <w:rPr>
                 <w:rStyle w:val="Hipervnculo"/>
@@ -2424,7 +2497,7 @@
                 <w:noProof/>
                 <w:webHidden/>
               </w:rPr>
-              <w:instrText xml:space="preserve"> PAGEREF _Toc166259039 \h </w:instrText>
+              <w:instrText xml:space="preserve"> PAGEREF _Toc166750502 \h </w:instrText>
             </w:r>
             <w:r>
               <w:rPr>
@@ -2470,7 +2543,7 @@
               <w14:ligatures w14:val="none"/>
             </w:rPr>
           </w:pPr>
-          <w:hyperlink w:anchor="_Toc166259040" w:history="1">
+          <w:hyperlink w:anchor="_Toc166750503" w:history="1">
             <w:r>
               <w:rPr>
                 <w:rStyle w:val="Hipervnculo"/>
@@ -2497,7 +2570,7 @@
                 <w:noProof/>
                 <w:webHidden/>
               </w:rPr>
-              <w:instrText xml:space="preserve"> PAGEREF _Toc166259040 \h </w:instrText>
+              <w:instrText xml:space="preserve"> PAGEREF _Toc166750503 \h </w:instrText>
             </w:r>
             <w:r>
               <w:rPr>
@@ -2543,7 +2616,7 @@
               <w14:ligatures w14:val="none"/>
             </w:rPr>
           </w:pPr>
-          <w:hyperlink w:anchor="_Toc166259041" w:history="1">
+          <w:hyperlink w:anchor="_Toc166750504" w:history="1">
             <w:r>
               <w:rPr>
                 <w:rStyle w:val="Hipervnculo"/>
@@ -2570,7 +2643,7 @@
                 <w:noProof/>
                 <w:webHidden/>
               </w:rPr>
-              <w:instrText xml:space="preserve"> PAGEREF _Toc166259041 \h </w:instrText>
+              <w:instrText xml:space="preserve"> PAGEREF _Toc166750504 \h </w:instrText>
             </w:r>
             <w:r>
               <w:rPr>
@@ -2616,7 +2689,7 @@
               <w14:ligatures w14:val="none"/>
             </w:rPr>
           </w:pPr>
-          <w:hyperlink w:anchor="_Toc166259042" w:history="1">
+          <w:hyperlink w:anchor="_Toc166750505" w:history="1">
             <w:r>
               <w:rPr>
                 <w:rStyle w:val="Hipervnculo"/>
@@ -2643,7 +2716,7 @@
                 <w:noProof/>
                 <w:webHidden/>
               </w:rPr>
-              <w:instrText xml:space="preserve"> PAGEREF _Toc166259042 \h </w:instrText>
+              <w:instrText xml:space="preserve"> PAGEREF _Toc166750505 \h </w:instrText>
             </w:r>
             <w:r>
               <w:rPr>
@@ -2689,7 +2762,7 @@
               <w14:ligatures w14:val="none"/>
             </w:rPr>
           </w:pPr>
-          <w:hyperlink w:anchor="_Toc166259043" w:history="1">
+          <w:hyperlink w:anchor="_Toc166750506" w:history="1">
             <w:r>
               <w:rPr>
                 <w:rStyle w:val="Hipervnculo"/>
@@ -2716,7 +2789,7 @@
                 <w:noProof/>
                 <w:webHidden/>
               </w:rPr>
-              <w:instrText xml:space="preserve"> PAGEREF _Toc166259043 \h </w:instrText>
+              <w:instrText xml:space="preserve"> PAGEREF _Toc166750506 \h </w:instrText>
             </w:r>
             <w:r>
               <w:rPr>
@@ -2762,7 +2835,7 @@
               <w14:ligatures w14:val="none"/>
             </w:rPr>
           </w:pPr>
-          <w:hyperlink w:anchor="_Toc166259044" w:history="1">
+          <w:hyperlink w:anchor="_Toc166750507" w:history="1">
             <w:r>
               <w:rPr>
                 <w:rStyle w:val="Hipervnculo"/>
@@ -2789,7 +2862,7 @@
                 <w:noProof/>
                 <w:webHidden/>
               </w:rPr>
-              <w:instrText xml:space="preserve"> PAGEREF _Toc166259044 \h </w:instrText>
+              <w:instrText xml:space="preserve"> PAGEREF _Toc166750507 \h </w:instrText>
             </w:r>
             <w:r>
               <w:rPr>
@@ -2835,7 +2908,7 @@
               <w14:ligatures w14:val="none"/>
             </w:rPr>
           </w:pPr>
-          <w:hyperlink w:anchor="_Toc166259045" w:history="1">
+          <w:hyperlink w:anchor="_Toc166750508" w:history="1">
             <w:r>
               <w:rPr>
                 <w:rStyle w:val="Hipervnculo"/>
@@ -2862,7 +2935,7 @@
                 <w:noProof/>
                 <w:webHidden/>
               </w:rPr>
-              <w:instrText xml:space="preserve"> PAGEREF _Toc166259045 \h </w:instrText>
+              <w:instrText xml:space="preserve"> PAGEREF _Toc166750508 \h </w:instrText>
             </w:r>
             <w:r>
               <w:rPr>
@@ -2908,7 +2981,7 @@
               <w14:ligatures w14:val="none"/>
             </w:rPr>
           </w:pPr>
-          <w:hyperlink w:anchor="_Toc166259046" w:history="1">
+          <w:hyperlink w:anchor="_Toc166750509" w:history="1">
             <w:r>
               <w:rPr>
                 <w:rStyle w:val="Hipervnculo"/>
@@ -2935,7 +3008,7 @@
                 <w:noProof/>
                 <w:webHidden/>
               </w:rPr>
-              <w:instrText xml:space="preserve"> PAGEREF _Toc166259046 \h </w:instrText>
+              <w:instrText xml:space="preserve"> PAGEREF _Toc166750509 \h </w:instrText>
             </w:r>
             <w:r>
               <w:rPr>
@@ -2981,7 +3054,7 @@
               <w14:ligatures w14:val="none"/>
             </w:rPr>
           </w:pPr>
-          <w:hyperlink w:anchor="_Toc166259047" w:history="1">
+          <w:hyperlink w:anchor="_Toc166750510" w:history="1">
             <w:r>
               <w:rPr>
                 <w:rStyle w:val="Hipervnculo"/>
@@ -3008,7 +3081,7 @@
                 <w:noProof/>
                 <w:webHidden/>
               </w:rPr>
-              <w:instrText xml:space="preserve"> PAGEREF _Toc166259047 \h </w:instrText>
+              <w:instrText xml:space="preserve"> PAGEREF _Toc166750510 \h </w:instrText>
             </w:r>
             <w:r>
               <w:rPr>
@@ -3059,7 +3132,7 @@
       <w:pPr>
         <w:pStyle w:val="Ttulo1"/>
       </w:pPr>
-      <w:bookmarkStart w:id="0" w:name="_Toc166259021"/>
+      <w:bookmarkStart w:id="0" w:name="_Toc166750483"/>
       <w:r>
         <w:lastRenderedPageBreak/>
         <w:t>Planificación</w:t>
@@ -3071,7 +3144,7 @@
       <w:pPr>
         <w:pStyle w:val="Ttulo2"/>
       </w:pPr>
-      <w:bookmarkStart w:id="1" w:name="_Toc166259022"/>
+      <w:bookmarkStart w:id="1" w:name="_Toc166750484"/>
       <w:r>
         <w:t>Anteproyecto</w:t>
       </w:r>
@@ -3082,7 +3155,7 @@
       <w:pPr>
         <w:pStyle w:val="Ttulo3"/>
       </w:pPr>
-      <w:bookmarkStart w:id="2" w:name="_Toc166259023"/>
+      <w:bookmarkStart w:id="2" w:name="_Toc166750485"/>
       <w:r>
         <w:t>Presentación del problema planteado</w:t>
       </w:r>
@@ -3139,7 +3212,7 @@
       <w:pPr>
         <w:pStyle w:val="Ttulo3"/>
       </w:pPr>
-      <w:bookmarkStart w:id="3" w:name="_Toc166259024"/>
+      <w:bookmarkStart w:id="3" w:name="_Toc166750486"/>
       <w:r>
         <w:t>Objetivos</w:t>
       </w:r>
@@ -3175,7 +3248,7 @@
       <w:pPr>
         <w:pStyle w:val="Ttulo3"/>
       </w:pPr>
-      <w:bookmarkStart w:id="4" w:name="_Toc166259025"/>
+      <w:bookmarkStart w:id="4" w:name="_Toc166750487"/>
       <w:r>
         <w:t>Diagrama DAFO</w:t>
       </w:r>
@@ -3242,7 +3315,7 @@
       <w:pPr>
         <w:pStyle w:val="Ttulo3"/>
       </w:pPr>
-      <w:bookmarkStart w:id="5" w:name="_Toc166259026"/>
+      <w:bookmarkStart w:id="5" w:name="_Toc166750488"/>
       <w:r>
         <w:t>Descripción técnica</w:t>
       </w:r>
@@ -3484,7 +3557,7 @@
       <w:pPr>
         <w:pStyle w:val="Ttulo3"/>
       </w:pPr>
-      <w:bookmarkStart w:id="6" w:name="_Toc166259027"/>
+      <w:bookmarkStart w:id="6" w:name="_Toc166750489"/>
       <w:r>
         <w:t>Planificación del trabajo</w:t>
       </w:r>
@@ -4852,7 +4925,7 @@
       <w:pPr>
         <w:pStyle w:val="Ttulo3"/>
       </w:pPr>
-      <w:bookmarkStart w:id="7" w:name="_Toc166259028"/>
+      <w:bookmarkStart w:id="7" w:name="_Toc166750490"/>
       <w:r>
         <w:t>Descripción de la documentación a entregar</w:t>
       </w:r>
@@ -4942,7 +5015,7 @@
       <w:pPr>
         <w:pStyle w:val="Ttulo3"/>
       </w:pPr>
-      <w:bookmarkStart w:id="8" w:name="_Toc166259029"/>
+      <w:bookmarkStart w:id="8" w:name="_Toc166750491"/>
       <w:r>
         <w:t>Bibliografía</w:t>
       </w:r>
@@ -4999,7 +5072,7 @@
       <w:pPr>
         <w:pStyle w:val="Ttulo1"/>
       </w:pPr>
-      <w:bookmarkStart w:id="9" w:name="_Toc166259030"/>
+      <w:bookmarkStart w:id="9" w:name="_Toc166750492"/>
       <w:r>
         <w:t>Análisis</w:t>
       </w:r>
@@ -5010,7 +5083,41 @@
       <w:pPr>
         <w:pStyle w:val="Ttulo2"/>
       </w:pPr>
-      <w:bookmarkStart w:id="10" w:name="_Toc166259031"/>
+      <w:bookmarkStart w:id="10" w:name="_Toc166750493"/>
+      <w:r>
+        <w:t>Reglas de negocio</w:t>
+      </w:r>
+      <w:bookmarkEnd w:id="10"/>
+    </w:p>
+    <w:p/>
+    <w:p>
+      <w:r>
+        <w:t>Cuando un portátil se avería, la relación que tiene con el cargador se elimina e igual si un cargador se avería, la relación con el portátil se elimina.</w:t>
+      </w:r>
+    </w:p>
+    <w:p>
+      <w:r>
+        <w:lastRenderedPageBreak/>
+        <w:t>Cuando un portátil se avería, los alumnos que usan el portátil se quedan sin portátil.</w:t>
+      </w:r>
+    </w:p>
+    <w:p>
+      <w:r>
+        <w:t>Un alumno podrá estar en varios cursos durante el mismo año</w:t>
+      </w:r>
+      <w:r>
+        <w:t xml:space="preserve"> </w:t>
+      </w:r>
+      <w:r>
+        <w:t>siempre que estos no tengan el mismo turno.</w:t>
+      </w:r>
+    </w:p>
+    <w:p/>
+    <w:p>
+      <w:pPr>
+        <w:pStyle w:val="Ttulo2"/>
+      </w:pPr>
+      <w:bookmarkStart w:id="11" w:name="_Toc166750494"/>
       <w:r>
         <w:t>D</w:t>
       </w:r>
@@ -5026,7 +5133,7 @@
       <w:r>
         <w:t>elación</w:t>
       </w:r>
-      <w:bookmarkEnd w:id="10"/>
+      <w:bookmarkEnd w:id="11"/>
     </w:p>
     <w:p/>
     <w:p>
@@ -5034,12 +5141,11 @@
         <w:rPr>
           <w:noProof/>
         </w:rPr>
-        <w:lastRenderedPageBreak/>
         <w:drawing>
-          <wp:inline distT="0" distB="0" distL="0" distR="0" wp14:anchorId="48F93774" wp14:editId="09D06A37">
-            <wp:extent cx="5400040" cy="4586605"/>
-            <wp:effectExtent l="0" t="0" r="0" b="4445"/>
-            <wp:docPr id="12" name="Imagen 12"/>
+          <wp:inline distT="0" distB="0" distL="0" distR="0" wp14:anchorId="271FCD95" wp14:editId="6150472B">
+            <wp:extent cx="5400040" cy="4636770"/>
+            <wp:effectExtent l="0" t="0" r="0" b="0"/>
+            <wp:docPr id="24" name="Imagen 24"/>
             <wp:cNvGraphicFramePr>
               <a:graphicFrameLocks xmlns:a="http://schemas.openxmlformats.org/drawingml/2006/main" noChangeAspect="1"/>
             </wp:cNvGraphicFramePr>
@@ -5047,7 +5153,7 @@
               <a:graphicData uri="http://schemas.openxmlformats.org/drawingml/2006/picture">
                 <pic:pic xmlns:pic="http://schemas.openxmlformats.org/drawingml/2006/picture">
                   <pic:nvPicPr>
-                    <pic:cNvPr id="0" name="Picture 3"/>
+                    <pic:cNvPr id="0" name="Picture 1"/>
                     <pic:cNvPicPr>
                       <a:picLocks noChangeAspect="1" noChangeArrowheads="1"/>
                     </pic:cNvPicPr>
@@ -5068,7 +5174,7 @@
                   <pic:spPr bwMode="auto">
                     <a:xfrm>
                       <a:off x="0" y="0"/>
-                      <a:ext cx="5400040" cy="4586605"/>
+                      <a:ext cx="5400040" cy="4636770"/>
                     </a:xfrm>
                     <a:prstGeom prst="rect">
                       <a:avLst/>
@@ -5090,11 +5196,11 @@
       <w:pPr>
         <w:pStyle w:val="Ttulo2"/>
       </w:pPr>
-      <w:bookmarkStart w:id="11" w:name="_Toc166259032"/>
+      <w:bookmarkStart w:id="12" w:name="_Toc166750495"/>
       <w:r>
         <w:t>Diagrama de casos de uso</w:t>
       </w:r>
-      <w:bookmarkEnd w:id="11"/>
+      <w:bookmarkEnd w:id="12"/>
     </w:p>
     <w:p/>
     <w:p>
@@ -5158,28 +5264,28 @@
       <w:pPr>
         <w:pStyle w:val="Ttulo1"/>
       </w:pPr>
-      <w:bookmarkStart w:id="12" w:name="_Toc166259033"/>
+      <w:bookmarkStart w:id="13" w:name="_Toc166750496"/>
       <w:r>
         <w:t>D</w:t>
       </w:r>
       <w:r>
         <w:t>iseño</w:t>
       </w:r>
-      <w:bookmarkEnd w:id="12"/>
+      <w:bookmarkEnd w:id="13"/>
     </w:p>
     <w:p/>
     <w:p>
       <w:pPr>
         <w:pStyle w:val="Ttulo2"/>
       </w:pPr>
-      <w:bookmarkStart w:id="13" w:name="_Toc166259034"/>
+      <w:bookmarkStart w:id="14" w:name="_Toc166750497"/>
       <w:r>
         <w:t>P</w:t>
       </w:r>
       <w:r>
         <w:t>rototipo de la interfaz</w:t>
       </w:r>
-      <w:bookmarkEnd w:id="13"/>
+      <w:bookmarkEnd w:id="14"/>
     </w:p>
     <w:p/>
     <w:p>
@@ -5211,12 +5317,12 @@
       <w:pPr>
         <w:pStyle w:val="Ttulo3"/>
       </w:pPr>
-      <w:bookmarkStart w:id="14" w:name="_Toc166259035"/>
+      <w:bookmarkStart w:id="15" w:name="_Toc166750498"/>
       <w:r>
         <w:lastRenderedPageBreak/>
         <w:t>Página de inicio</w:t>
       </w:r>
-      <w:bookmarkEnd w:id="14"/>
+      <w:bookmarkEnd w:id="15"/>
     </w:p>
     <w:p/>
     <w:p>
@@ -5369,11 +5475,11 @@
       <w:pPr>
         <w:pStyle w:val="Ttulo3"/>
       </w:pPr>
-      <w:bookmarkStart w:id="15" w:name="_Toc166259036"/>
+      <w:bookmarkStart w:id="16" w:name="_Toc166750499"/>
       <w:r>
         <w:t>Página de panel</w:t>
       </w:r>
-      <w:bookmarkEnd w:id="15"/>
+      <w:bookmarkEnd w:id="16"/>
     </w:p>
     <w:p/>
     <w:p>
@@ -5621,11 +5727,11 @@
       <w:pPr>
         <w:pStyle w:val="Ttulo3"/>
       </w:pPr>
-      <w:bookmarkStart w:id="16" w:name="_Toc166259037"/>
+      <w:bookmarkStart w:id="17" w:name="_Toc166750500"/>
       <w:r>
         <w:t>Página de gestión de portátiles</w:t>
       </w:r>
-      <w:bookmarkEnd w:id="16"/>
+      <w:bookmarkEnd w:id="17"/>
     </w:p>
     <w:p/>
     <w:p>
@@ -5828,11 +5934,11 @@
       <w:pPr>
         <w:pStyle w:val="Ttulo2"/>
       </w:pPr>
-      <w:bookmarkStart w:id="17" w:name="_Toc166259038"/>
+      <w:bookmarkStart w:id="18" w:name="_Toc166750501"/>
       <w:r>
         <w:t>Esquemas de la interfaz</w:t>
       </w:r>
-      <w:bookmarkEnd w:id="17"/>
+      <w:bookmarkEnd w:id="18"/>
     </w:p>
     <w:p/>
     <w:p/>
@@ -5840,11 +5946,11 @@
       <w:pPr>
         <w:pStyle w:val="Ttulo2"/>
       </w:pPr>
-      <w:bookmarkStart w:id="18" w:name="_Toc166259039"/>
+      <w:bookmarkStart w:id="19" w:name="_Toc166750502"/>
       <w:r>
         <w:t>Diagrama de clases</w:t>
       </w:r>
-      <w:bookmarkEnd w:id="18"/>
+      <w:bookmarkEnd w:id="19"/>
     </w:p>
     <w:p/>
     <w:p>
@@ -5907,11 +6013,11 @@
       <w:pPr>
         <w:pStyle w:val="Ttulo2"/>
       </w:pPr>
-      <w:bookmarkStart w:id="19" w:name="_Toc166259040"/>
+      <w:bookmarkStart w:id="20" w:name="_Toc166750503"/>
       <w:r>
         <w:t>Diagrama relacional</w:t>
       </w:r>
-      <w:bookmarkEnd w:id="19"/>
+      <w:bookmarkEnd w:id="20"/>
     </w:p>
     <w:p/>
     <w:p>
@@ -5920,10 +6026,10 @@
           <w:noProof/>
         </w:rPr>
         <w:drawing>
-          <wp:inline distT="0" distB="0" distL="0" distR="0" wp14:anchorId="1A80BD5D" wp14:editId="62D9F686">
-            <wp:extent cx="5400040" cy="1958340"/>
-            <wp:effectExtent l="0" t="0" r="0" b="3810"/>
-            <wp:docPr id="13" name="Imagen 13"/>
+          <wp:inline distT="0" distB="0" distL="0" distR="0" wp14:anchorId="6968283F" wp14:editId="4F8FD212">
+            <wp:extent cx="5400040" cy="2035175"/>
+            <wp:effectExtent l="0" t="0" r="0" b="3175"/>
+            <wp:docPr id="25" name="Imagen 25"/>
             <wp:cNvGraphicFramePr>
               <a:graphicFrameLocks xmlns:a="http://schemas.openxmlformats.org/drawingml/2006/main" noChangeAspect="1"/>
             </wp:cNvGraphicFramePr>
@@ -5931,7 +6037,7 @@
               <a:graphicData uri="http://schemas.openxmlformats.org/drawingml/2006/picture">
                 <pic:pic xmlns:pic="http://schemas.openxmlformats.org/drawingml/2006/picture">
                   <pic:nvPicPr>
-                    <pic:cNvPr id="0" name="Picture 5"/>
+                    <pic:cNvPr id="0" name="Picture 3"/>
                     <pic:cNvPicPr>
                       <a:picLocks noChangeAspect="1" noChangeArrowheads="1"/>
                     </pic:cNvPicPr>
@@ -5952,7 +6058,7 @@
                   <pic:spPr bwMode="auto">
                     <a:xfrm>
                       <a:off x="0" y="0"/>
-                      <a:ext cx="5400040" cy="1958340"/>
+                      <a:ext cx="5400040" cy="2035175"/>
                     </a:xfrm>
                     <a:prstGeom prst="rect">
                       <a:avLst/>
@@ -5974,11 +6080,11 @@
       <w:pPr>
         <w:pStyle w:val="Ttulo2"/>
       </w:pPr>
-      <w:bookmarkStart w:id="20" w:name="_Toc166259041"/>
+      <w:bookmarkStart w:id="21" w:name="_Toc166750504"/>
       <w:r>
         <w:t>Color y tipografía</w:t>
       </w:r>
-      <w:bookmarkEnd w:id="20"/>
+      <w:bookmarkEnd w:id="21"/>
     </w:p>
     <w:p/>
     <w:p>
@@ -6010,13 +6116,7 @@
     </w:p>
     <w:p>
       <w:r>
-        <w:t xml:space="preserve">Por </w:t>
-      </w:r>
-      <w:r>
-        <w:t>último</w:t>
-      </w:r>
-      <w:r>
-        <w:t>, para asegurar una experiencia visual confortable y evitar la fatiga ocular, se opta por sustituir los colores negro y blanco por tonos más suaves. El color negro se reemplaza por #333333, un gris oscuro que proporciona contraste sin ser tan agresivo como el negro puro. Por otro lado, el blanco se cambia por #E3E3E3, un tono ligeramente grisáceo que aún conserva la luminosidad necesaria sin resultar demasiado brillante ni deslumbrante.</w:t>
+        <w:t>Por último, para asegurar una experiencia visual confortable y evitar la fatiga ocular, se opta por sustituir los colores negro y blanco por tonos más suaves. El color negro se reemplaza por #333333, un gris oscuro que proporciona contraste sin ser tan agresivo como el negro puro. Por otro lado, el blanco se cambia por #E3E3E3, un tono ligeramente grisáceo que aún conserva la luminosidad necesaria sin resultar demasiado brillante ni deslumbrante.</w:t>
       </w:r>
     </w:p>
     <w:p>
@@ -6064,11 +6164,11 @@
       <w:pPr>
         <w:pStyle w:val="Ttulo1"/>
       </w:pPr>
-      <w:bookmarkStart w:id="21" w:name="_Toc166259042"/>
+      <w:bookmarkStart w:id="22" w:name="_Toc166750505"/>
       <w:r>
         <w:t>Implementación</w:t>
       </w:r>
-      <w:bookmarkEnd w:id="21"/>
+      <w:bookmarkEnd w:id="22"/>
     </w:p>
     <w:p/>
     <w:p/>
@@ -6077,22 +6177,22 @@
       <w:pPr>
         <w:pStyle w:val="Ttulo1"/>
       </w:pPr>
-      <w:bookmarkStart w:id="22" w:name="_Toc166259043"/>
+      <w:bookmarkStart w:id="23" w:name="_Toc166750506"/>
       <w:r>
         <w:t>Pruebas</w:t>
       </w:r>
-      <w:bookmarkEnd w:id="22"/>
+      <w:bookmarkEnd w:id="23"/>
     </w:p>
     <w:p/>
     <w:p>
       <w:pPr>
         <w:pStyle w:val="Ttulo2"/>
       </w:pPr>
-      <w:bookmarkStart w:id="23" w:name="_Toc166259044"/>
+      <w:bookmarkStart w:id="24" w:name="_Toc166750507"/>
       <w:r>
         <w:t>Pruebas realizadas</w:t>
       </w:r>
-      <w:bookmarkEnd w:id="23"/>
+      <w:bookmarkEnd w:id="24"/>
     </w:p>
     <w:p/>
     <w:p/>
@@ -6101,11 +6201,11 @@
       <w:pPr>
         <w:pStyle w:val="Ttulo2"/>
       </w:pPr>
-      <w:bookmarkStart w:id="24" w:name="_Toc166259045"/>
+      <w:bookmarkStart w:id="25" w:name="_Toc166750508"/>
       <w:r>
         <w:t>Resultados obtenidos</w:t>
       </w:r>
-      <w:bookmarkEnd w:id="24"/>
+      <w:bookmarkEnd w:id="25"/>
     </w:p>
     <w:p/>
     <w:p/>
@@ -6114,11 +6214,11 @@
       <w:pPr>
         <w:pStyle w:val="Ttulo1"/>
       </w:pPr>
-      <w:bookmarkStart w:id="25" w:name="_Toc166259046"/>
+      <w:bookmarkStart w:id="26" w:name="_Toc166750509"/>
       <w:r>
         <w:t>Diario de trabajo</w:t>
       </w:r>
-      <w:bookmarkEnd w:id="25"/>
+      <w:bookmarkEnd w:id="26"/>
     </w:p>
     <w:p/>
     <w:p/>
@@ -6127,11 +6227,11 @@
       <w:pPr>
         <w:pStyle w:val="Ttulo1"/>
       </w:pPr>
-      <w:bookmarkStart w:id="26" w:name="_Toc166259047"/>
+      <w:bookmarkStart w:id="27" w:name="_Toc166750510"/>
       <w:r>
         <w:t>Bibliografía</w:t>
       </w:r>
-      <w:bookmarkEnd w:id="26"/>
+      <w:bookmarkEnd w:id="27"/>
     </w:p>
     <w:sectPr>
       <w:footerReference w:type="default" r:id="rId23"/>

</xml_diff>

<commit_message>
Finalización del DAFO e implementación en la documentación
</commit_message>
<xml_diff>
--- a/documents/documentación.docx
+++ b/documents/documentación.docx
@@ -880,11 +880,7 @@
           </mc:Choice>
           <mc:Fallback>
             <w:pict>
-              <v:shapetype w14:anchorId="269A4F68" id="_x0000_t202" coordsize="21600,21600" o:spt="202" path="m,l,21600r21600,l21600,xe">
-                <v:stroke joinstyle="miter"/>
-                <v:path gradientshapeok="t" o:connecttype="rect"/>
-              </v:shapetype>
-              <v:shape id="Cuadro de texto 10" o:spid="_x0000_s1032" type="#_x0000_t202" style="position:absolute;left:0;text-align:left;margin-left:0;margin-top:0;width:320.3pt;height:31.4pt;z-index:251665408;visibility:visible;mso-wrap-style:square;mso-height-percent:0;mso-wrap-distance-left:9pt;mso-wrap-distance-top:0;mso-wrap-distance-right:9pt;mso-wrap-distance-bottom:0;mso-position-horizontal:center;mso-position-horizontal-relative:margin;mso-position-vertical:bottom;mso-position-vertical-relative:margin;mso-height-percent:0;mso-height-relative:margin;v-text-anchor:middle" o:gfxdata="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" filled="f" stroked="f" strokeweight=".5pt">
+              <v:shape w14:anchorId="269A4F68" id="Cuadro de texto 10" o:spid="_x0000_s1032" type="#_x0000_t202" style="position:absolute;left:0;text-align:left;margin-left:0;margin-top:0;width:320.3pt;height:31.4pt;z-index:251665408;visibility:visible;mso-wrap-style:square;mso-height-percent:0;mso-wrap-distance-left:9pt;mso-wrap-distance-top:0;mso-wrap-distance-right:9pt;mso-wrap-distance-bottom:0;mso-position-horizontal:center;mso-position-horizontal-relative:margin;mso-position-vertical:bottom;mso-position-vertical-relative:margin;mso-height-percent:0;mso-height-relative:margin;v-text-anchor:middle" o:gfxdata="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" filled="f" stroked="f" strokeweight=".5pt">
                 <v:textbox>
                   <w:txbxContent>
                     <w:p>
@@ -1083,7 +1079,7 @@
           <w:r>
             <w:fldChar w:fldCharType="separate"/>
           </w:r>
-          <w:hyperlink w:anchor="_Toc166750483" w:history="1">
+          <w:hyperlink w:anchor="_Toc166838238" w:history="1">
             <w:r>
               <w:rPr>
                 <w:rStyle w:val="Hipervnculo"/>
@@ -1110,7 +1106,7 @@
                 <w:noProof/>
                 <w:webHidden/>
               </w:rPr>
-              <w:instrText xml:space="preserve"> PAGEREF _Toc166750483 \h </w:instrText>
+              <w:instrText xml:space="preserve"> PAGEREF _Toc166838238 \h </w:instrText>
             </w:r>
             <w:r>
               <w:rPr>
@@ -1156,7 +1152,7 @@
               <w14:ligatures w14:val="none"/>
             </w:rPr>
           </w:pPr>
-          <w:hyperlink w:anchor="_Toc166750484" w:history="1">
+          <w:hyperlink w:anchor="_Toc166838239" w:history="1">
             <w:r>
               <w:rPr>
                 <w:rStyle w:val="Hipervnculo"/>
@@ -1183,7 +1179,7 @@
                 <w:noProof/>
                 <w:webHidden/>
               </w:rPr>
-              <w:instrText xml:space="preserve"> PAGEREF _Toc166750484 \h </w:instrText>
+              <w:instrText xml:space="preserve"> PAGEREF _Toc166838239 \h </w:instrText>
             </w:r>
             <w:r>
               <w:rPr>
@@ -1229,7 +1225,7 @@
               <w14:ligatures w14:val="none"/>
             </w:rPr>
           </w:pPr>
-          <w:hyperlink w:anchor="_Toc166750485" w:history="1">
+          <w:hyperlink w:anchor="_Toc166838240" w:history="1">
             <w:r>
               <w:rPr>
                 <w:rStyle w:val="Hipervnculo"/>
@@ -1256,7 +1252,7 @@
                 <w:noProof/>
                 <w:webHidden/>
               </w:rPr>
-              <w:instrText xml:space="preserve"> PAGEREF _Toc166750485 \h </w:instrText>
+              <w:instrText xml:space="preserve"> PAGEREF _Toc166838240 \h </w:instrText>
             </w:r>
             <w:r>
               <w:rPr>
@@ -1302,7 +1298,7 @@
               <w14:ligatures w14:val="none"/>
             </w:rPr>
           </w:pPr>
-          <w:hyperlink w:anchor="_Toc166750486" w:history="1">
+          <w:hyperlink w:anchor="_Toc166838241" w:history="1">
             <w:r>
               <w:rPr>
                 <w:rStyle w:val="Hipervnculo"/>
@@ -1329,7 +1325,7 @@
                 <w:noProof/>
                 <w:webHidden/>
               </w:rPr>
-              <w:instrText xml:space="preserve"> PAGEREF _Toc166750486 \h </w:instrText>
+              <w:instrText xml:space="preserve"> PAGEREF _Toc166838241 \h </w:instrText>
             </w:r>
             <w:r>
               <w:rPr>
@@ -1375,7 +1371,7 @@
               <w14:ligatures w14:val="none"/>
             </w:rPr>
           </w:pPr>
-          <w:hyperlink w:anchor="_Toc166750487" w:history="1">
+          <w:hyperlink w:anchor="_Toc166838242" w:history="1">
             <w:r>
               <w:rPr>
                 <w:rStyle w:val="Hipervnculo"/>
@@ -1402,7 +1398,7 @@
                 <w:noProof/>
                 <w:webHidden/>
               </w:rPr>
-              <w:instrText xml:space="preserve"> PAGEREF _Toc166750487 \h </w:instrText>
+              <w:instrText xml:space="preserve"> PAGEREF _Toc166838242 \h </w:instrText>
             </w:r>
             <w:r>
               <w:rPr>
@@ -1448,7 +1444,7 @@
               <w14:ligatures w14:val="none"/>
             </w:rPr>
           </w:pPr>
-          <w:hyperlink w:anchor="_Toc166750488" w:history="1">
+          <w:hyperlink w:anchor="_Toc166838243" w:history="1">
             <w:r>
               <w:rPr>
                 <w:rStyle w:val="Hipervnculo"/>
@@ -1475,7 +1471,7 @@
                 <w:noProof/>
                 <w:webHidden/>
               </w:rPr>
-              <w:instrText xml:space="preserve"> PAGEREF _Toc166750488 \h </w:instrText>
+              <w:instrText xml:space="preserve"> PAGEREF _Toc166838243 \h </w:instrText>
             </w:r>
             <w:r>
               <w:rPr>
@@ -1521,7 +1517,7 @@
               <w14:ligatures w14:val="none"/>
             </w:rPr>
           </w:pPr>
-          <w:hyperlink w:anchor="_Toc166750489" w:history="1">
+          <w:hyperlink w:anchor="_Toc166838244" w:history="1">
             <w:r>
               <w:rPr>
                 <w:rStyle w:val="Hipervnculo"/>
@@ -1548,7 +1544,7 @@
                 <w:noProof/>
                 <w:webHidden/>
               </w:rPr>
-              <w:instrText xml:space="preserve"> PAGEREF _Toc166750489 \h </w:instrText>
+              <w:instrText xml:space="preserve"> PAGEREF _Toc166838244 \h </w:instrText>
             </w:r>
             <w:r>
               <w:rPr>
@@ -1594,7 +1590,7 @@
               <w14:ligatures w14:val="none"/>
             </w:rPr>
           </w:pPr>
-          <w:hyperlink w:anchor="_Toc166750490" w:history="1">
+          <w:hyperlink w:anchor="_Toc166838245" w:history="1">
             <w:r>
               <w:rPr>
                 <w:rStyle w:val="Hipervnculo"/>
@@ -1621,7 +1617,7 @@
                 <w:noProof/>
                 <w:webHidden/>
               </w:rPr>
-              <w:instrText xml:space="preserve"> PAGEREF _Toc166750490 \h </w:instrText>
+              <w:instrText xml:space="preserve"> PAGEREF _Toc166838245 \h </w:instrText>
             </w:r>
             <w:r>
               <w:rPr>
@@ -1641,7 +1637,7 @@
                 <w:noProof/>
                 <w:webHidden/>
               </w:rPr>
-              <w:t>8</w:t>
+              <w:t>9</w:t>
             </w:r>
             <w:r>
               <w:rPr>
@@ -1667,7 +1663,7 @@
               <w14:ligatures w14:val="none"/>
             </w:rPr>
           </w:pPr>
-          <w:hyperlink w:anchor="_Toc166750491" w:history="1">
+          <w:hyperlink w:anchor="_Toc166838246" w:history="1">
             <w:r>
               <w:rPr>
                 <w:rStyle w:val="Hipervnculo"/>
@@ -1694,7 +1690,7 @@
                 <w:noProof/>
                 <w:webHidden/>
               </w:rPr>
-              <w:instrText xml:space="preserve"> PAGEREF _Toc166750491 \h </w:instrText>
+              <w:instrText xml:space="preserve"> PAGEREF _Toc166838246 \h </w:instrText>
             </w:r>
             <w:r>
               <w:rPr>
@@ -1714,7 +1710,7 @@
                 <w:noProof/>
                 <w:webHidden/>
               </w:rPr>
-              <w:t>9</w:t>
+              <w:t>10</w:t>
             </w:r>
             <w:r>
               <w:rPr>
@@ -1740,7 +1736,7 @@
               <w14:ligatures w14:val="none"/>
             </w:rPr>
           </w:pPr>
-          <w:hyperlink w:anchor="_Toc166750492" w:history="1">
+          <w:hyperlink w:anchor="_Toc166838247" w:history="1">
             <w:r>
               <w:rPr>
                 <w:rStyle w:val="Hipervnculo"/>
@@ -1767,7 +1763,7 @@
                 <w:noProof/>
                 <w:webHidden/>
               </w:rPr>
-              <w:instrText xml:space="preserve"> PAGEREF _Toc166750492 \h </w:instrText>
+              <w:instrText xml:space="preserve"> PAGEREF _Toc166838247 \h </w:instrText>
             </w:r>
             <w:r>
               <w:rPr>
@@ -1787,7 +1783,7 @@
                 <w:noProof/>
                 <w:webHidden/>
               </w:rPr>
-              <w:t>9</w:t>
+              <w:t>10</w:t>
             </w:r>
             <w:r>
               <w:rPr>
@@ -1813,13 +1809,27 @@
               <w14:ligatures w14:val="none"/>
             </w:rPr>
           </w:pPr>
-          <w:hyperlink w:anchor="_Toc166750493" w:history="1">
+          <w:hyperlink w:anchor="_Toc166838248" w:history="1">
             <w:r>
               <w:rPr>
                 <w:rStyle w:val="Hipervnculo"/>
                 <w:noProof/>
               </w:rPr>
-              <w:t>Reglas de negocio</w:t>
+              <w:t>Público obj</w:t>
+            </w:r>
+            <w:r>
+              <w:rPr>
+                <w:rStyle w:val="Hipervnculo"/>
+                <w:noProof/>
+              </w:rPr>
+              <w:t>e</w:t>
+            </w:r>
+            <w:r>
+              <w:rPr>
+                <w:rStyle w:val="Hipervnculo"/>
+                <w:noProof/>
+              </w:rPr>
+              <w:t>tivo</w:t>
             </w:r>
             <w:r>
               <w:rPr>
@@ -1840,7 +1850,7 @@
                 <w:noProof/>
                 <w:webHidden/>
               </w:rPr>
-              <w:instrText xml:space="preserve"> PAGEREF _Toc166750493 \h </w:instrText>
+              <w:instrText xml:space="preserve"> PAGEREF _Toc166838248 \h </w:instrText>
             </w:r>
             <w:r>
               <w:rPr>
@@ -1860,7 +1870,7 @@
                 <w:noProof/>
                 <w:webHidden/>
               </w:rPr>
-              <w:t>9</w:t>
+              <w:t>10</w:t>
             </w:r>
             <w:r>
               <w:rPr>
@@ -1886,13 +1896,13 @@
               <w14:ligatures w14:val="none"/>
             </w:rPr>
           </w:pPr>
-          <w:hyperlink w:anchor="_Toc166750494" w:history="1">
+          <w:hyperlink w:anchor="_Toc166838249" w:history="1">
             <w:r>
               <w:rPr>
                 <w:rStyle w:val="Hipervnculo"/>
                 <w:noProof/>
               </w:rPr>
-              <w:t>Diagrama Entidad-Relación</w:t>
+              <w:t>Nombre de la aplicación</w:t>
             </w:r>
             <w:r>
               <w:rPr>
@@ -1913,7 +1923,7 @@
                 <w:noProof/>
                 <w:webHidden/>
               </w:rPr>
-              <w:instrText xml:space="preserve"> PAGEREF _Toc166750494 \h </w:instrText>
+              <w:instrText xml:space="preserve"> PAGEREF _Toc166838249 \h </w:instrText>
             </w:r>
             <w:r>
               <w:rPr>
@@ -1959,12 +1969,158 @@
               <w14:ligatures w14:val="none"/>
             </w:rPr>
           </w:pPr>
-          <w:hyperlink w:anchor="_Toc166750495" w:history="1">
+          <w:hyperlink w:anchor="_Toc166838250" w:history="1">
             <w:r>
               <w:rPr>
                 <w:rStyle w:val="Hipervnculo"/>
                 <w:noProof/>
               </w:rPr>
+              <w:t>Reglas de negocio</w:t>
+            </w:r>
+            <w:r>
+              <w:rPr>
+                <w:noProof/>
+                <w:webHidden/>
+              </w:rPr>
+              <w:tab/>
+            </w:r>
+            <w:r>
+              <w:rPr>
+                <w:noProof/>
+                <w:webHidden/>
+              </w:rPr>
+              <w:fldChar w:fldCharType="begin"/>
+            </w:r>
+            <w:r>
+              <w:rPr>
+                <w:noProof/>
+                <w:webHidden/>
+              </w:rPr>
+              <w:instrText xml:space="preserve"> PAGEREF _Toc166838250 \h </w:instrText>
+            </w:r>
+            <w:r>
+              <w:rPr>
+                <w:noProof/>
+                <w:webHidden/>
+              </w:rPr>
+            </w:r>
+            <w:r>
+              <w:rPr>
+                <w:noProof/>
+                <w:webHidden/>
+              </w:rPr>
+              <w:fldChar w:fldCharType="separate"/>
+            </w:r>
+            <w:r>
+              <w:rPr>
+                <w:noProof/>
+                <w:webHidden/>
+              </w:rPr>
+              <w:t>11</w:t>
+            </w:r>
+            <w:r>
+              <w:rPr>
+                <w:noProof/>
+                <w:webHidden/>
+              </w:rPr>
+              <w:fldChar w:fldCharType="end"/>
+            </w:r>
+          </w:hyperlink>
+        </w:p>
+        <w:p>
+          <w:pPr>
+            <w:pStyle w:val="TDC2"/>
+            <w:tabs>
+              <w:tab w:val="right" w:leader="dot" w:pos="8494"/>
+            </w:tabs>
+            <w:rPr>
+              <w:rFonts w:asciiTheme="minorHAnsi" w:eastAsiaTheme="minorEastAsia" w:hAnsiTheme="minorHAnsi"/>
+              <w:noProof/>
+              <w:kern w:val="0"/>
+              <w:sz w:val="22"/>
+              <w:lang w:eastAsia="es-ES"/>
+              <w14:ligatures w14:val="none"/>
+            </w:rPr>
+          </w:pPr>
+          <w:hyperlink w:anchor="_Toc166838251" w:history="1">
+            <w:r>
+              <w:rPr>
+                <w:rStyle w:val="Hipervnculo"/>
+                <w:noProof/>
+              </w:rPr>
+              <w:t>Diagrama Entidad-Relación</w:t>
+            </w:r>
+            <w:r>
+              <w:rPr>
+                <w:noProof/>
+                <w:webHidden/>
+              </w:rPr>
+              <w:tab/>
+            </w:r>
+            <w:r>
+              <w:rPr>
+                <w:noProof/>
+                <w:webHidden/>
+              </w:rPr>
+              <w:fldChar w:fldCharType="begin"/>
+            </w:r>
+            <w:r>
+              <w:rPr>
+                <w:noProof/>
+                <w:webHidden/>
+              </w:rPr>
+              <w:instrText xml:space="preserve"> PAGEREF _Toc166838251 \h </w:instrText>
+            </w:r>
+            <w:r>
+              <w:rPr>
+                <w:noProof/>
+                <w:webHidden/>
+              </w:rPr>
+            </w:r>
+            <w:r>
+              <w:rPr>
+                <w:noProof/>
+                <w:webHidden/>
+              </w:rPr>
+              <w:fldChar w:fldCharType="separate"/>
+            </w:r>
+            <w:r>
+              <w:rPr>
+                <w:noProof/>
+                <w:webHidden/>
+              </w:rPr>
+              <w:t>11</w:t>
+            </w:r>
+            <w:r>
+              <w:rPr>
+                <w:noProof/>
+                <w:webHidden/>
+              </w:rPr>
+              <w:fldChar w:fldCharType="end"/>
+            </w:r>
+          </w:hyperlink>
+        </w:p>
+        <w:p>
+          <w:pPr>
+            <w:pStyle w:val="TDC2"/>
+            <w:tabs>
+              <w:tab w:val="right" w:leader="dot" w:pos="8494"/>
+            </w:tabs>
+            <w:rPr>
+              <w:rFonts w:asciiTheme="minorHAnsi" w:eastAsiaTheme="minorEastAsia" w:hAnsiTheme="minorHAnsi"/>
+              <w:noProof/>
+              <w:kern w:val="0"/>
+              <w:sz w:val="22"/>
+              <w:lang w:eastAsia="es-ES"/>
+              <w14:ligatures w14:val="none"/>
+            </w:rPr>
+          </w:pPr>
+          <w:hyperlink w:anchor="_Toc166838252" w:history="1">
+            <w:r>
+              <w:rPr>
+                <w:rStyle w:val="Hipervnculo"/>
+                <w:noProof/>
+              </w:rPr>
               <w:t>Diagrama de casos de uso</w:t>
             </w:r>
             <w:r>
@@ -1986,7 +2142,7 @@
                 <w:noProof/>
                 <w:webHidden/>
               </w:rPr>
-              <w:instrText xml:space="preserve"> PAGEREF _Toc166750495 \h </w:instrText>
+              <w:instrText xml:space="preserve"> PAGEREF _Toc166838252 \h </w:instrText>
             </w:r>
             <w:r>
               <w:rPr>
@@ -2006,7 +2162,7 @@
                 <w:noProof/>
                 <w:webHidden/>
               </w:rPr>
-              <w:t>10</w:t>
+              <w:t>11</w:t>
             </w:r>
             <w:r>
               <w:rPr>
@@ -2032,7 +2188,7 @@
               <w14:ligatures w14:val="none"/>
             </w:rPr>
           </w:pPr>
-          <w:hyperlink w:anchor="_Toc166750496" w:history="1">
+          <w:hyperlink w:anchor="_Toc166838253" w:history="1">
             <w:r>
               <w:rPr>
                 <w:rStyle w:val="Hipervnculo"/>
@@ -2059,7 +2215,7 @@
                 <w:noProof/>
                 <w:webHidden/>
               </w:rPr>
-              <w:instrText xml:space="preserve"> PAGEREF _Toc166750496 \h </w:instrText>
+              <w:instrText xml:space="preserve"> PAGEREF _Toc166838253 \h </w:instrText>
             </w:r>
             <w:r>
               <w:rPr>
@@ -2079,7 +2235,7 @@
                 <w:noProof/>
                 <w:webHidden/>
               </w:rPr>
-              <w:t>11</w:t>
+              <w:t>12</w:t>
             </w:r>
             <w:r>
               <w:rPr>
@@ -2105,7 +2261,7 @@
               <w14:ligatures w14:val="none"/>
             </w:rPr>
           </w:pPr>
-          <w:hyperlink w:anchor="_Toc166750497" w:history="1">
+          <w:hyperlink w:anchor="_Toc166838254" w:history="1">
             <w:r>
               <w:rPr>
                 <w:rStyle w:val="Hipervnculo"/>
@@ -2132,7 +2288,7 @@
                 <w:noProof/>
                 <w:webHidden/>
               </w:rPr>
-              <w:instrText xml:space="preserve"> PAGEREF _Toc166750497 \h </w:instrText>
+              <w:instrText xml:space="preserve"> PAGEREF _Toc166838254 \h </w:instrText>
             </w:r>
             <w:r>
               <w:rPr>
@@ -2152,7 +2308,7 @@
                 <w:noProof/>
                 <w:webHidden/>
               </w:rPr>
-              <w:t>11</w:t>
+              <w:t>12</w:t>
             </w:r>
             <w:r>
               <w:rPr>
@@ -2178,7 +2334,7 @@
               <w14:ligatures w14:val="none"/>
             </w:rPr>
           </w:pPr>
-          <w:hyperlink w:anchor="_Toc166750498" w:history="1">
+          <w:hyperlink w:anchor="_Toc166838255" w:history="1">
             <w:r>
               <w:rPr>
                 <w:rStyle w:val="Hipervnculo"/>
@@ -2205,7 +2361,7 @@
                 <w:noProof/>
                 <w:webHidden/>
               </w:rPr>
-              <w:instrText xml:space="preserve"> PAGEREF _Toc166750498 \h </w:instrText>
+              <w:instrText xml:space="preserve"> PAGEREF _Toc166838255 \h </w:instrText>
             </w:r>
             <w:r>
               <w:rPr>
@@ -2225,7 +2381,7 @@
                 <w:noProof/>
                 <w:webHidden/>
               </w:rPr>
-              <w:t>12</w:t>
+              <w:t>13</w:t>
             </w:r>
             <w:r>
               <w:rPr>
@@ -2251,7 +2407,7 @@
               <w14:ligatures w14:val="none"/>
             </w:rPr>
           </w:pPr>
-          <w:hyperlink w:anchor="_Toc166750499" w:history="1">
+          <w:hyperlink w:anchor="_Toc166838256" w:history="1">
             <w:r>
               <w:rPr>
                 <w:rStyle w:val="Hipervnculo"/>
@@ -2278,7 +2434,7 @@
                 <w:noProof/>
                 <w:webHidden/>
               </w:rPr>
-              <w:instrText xml:space="preserve"> PAGEREF _Toc166750499 \h </w:instrText>
+              <w:instrText xml:space="preserve"> PAGEREF _Toc166838256 \h </w:instrText>
             </w:r>
             <w:r>
               <w:rPr>
@@ -2298,7 +2454,7 @@
                 <w:noProof/>
                 <w:webHidden/>
               </w:rPr>
-              <w:t>13</w:t>
+              <w:t>14</w:t>
             </w:r>
             <w:r>
               <w:rPr>
@@ -2324,7 +2480,7 @@
               <w14:ligatures w14:val="none"/>
             </w:rPr>
           </w:pPr>
-          <w:hyperlink w:anchor="_Toc166750500" w:history="1">
+          <w:hyperlink w:anchor="_Toc166838257" w:history="1">
             <w:r>
               <w:rPr>
                 <w:rStyle w:val="Hipervnculo"/>
@@ -2351,7 +2507,7 @@
                 <w:noProof/>
                 <w:webHidden/>
               </w:rPr>
-              <w:instrText xml:space="preserve"> PAGEREF _Toc166750500 \h </w:instrText>
+              <w:instrText xml:space="preserve"> PAGEREF _Toc166838257 \h </w:instrText>
             </w:r>
             <w:r>
               <w:rPr>
@@ -2371,7 +2527,7 @@
                 <w:noProof/>
                 <w:webHidden/>
               </w:rPr>
-              <w:t>15</w:t>
+              <w:t>16</w:t>
             </w:r>
             <w:r>
               <w:rPr>
@@ -2397,7 +2553,7 @@
               <w14:ligatures w14:val="none"/>
             </w:rPr>
           </w:pPr>
-          <w:hyperlink w:anchor="_Toc166750501" w:history="1">
+          <w:hyperlink w:anchor="_Toc166838258" w:history="1">
             <w:r>
               <w:rPr>
                 <w:rStyle w:val="Hipervnculo"/>
@@ -2424,7 +2580,7 @@
                 <w:noProof/>
                 <w:webHidden/>
               </w:rPr>
-              <w:instrText xml:space="preserve"> PAGEREF _Toc166750501 \h </w:instrText>
+              <w:instrText xml:space="preserve"> PAGEREF _Toc166838258 \h </w:instrText>
             </w:r>
             <w:r>
               <w:rPr>
@@ -2444,7 +2600,7 @@
                 <w:noProof/>
                 <w:webHidden/>
               </w:rPr>
-              <w:t>16</w:t>
+              <w:t>17</w:t>
             </w:r>
             <w:r>
               <w:rPr>
@@ -2470,7 +2626,7 @@
               <w14:ligatures w14:val="none"/>
             </w:rPr>
           </w:pPr>
-          <w:hyperlink w:anchor="_Toc166750502" w:history="1">
+          <w:hyperlink w:anchor="_Toc166838259" w:history="1">
             <w:r>
               <w:rPr>
                 <w:rStyle w:val="Hipervnculo"/>
@@ -2497,7 +2653,7 @@
                 <w:noProof/>
                 <w:webHidden/>
               </w:rPr>
-              <w:instrText xml:space="preserve"> PAGEREF _Toc166750502 \h </w:instrText>
+              <w:instrText xml:space="preserve"> PAGEREF _Toc166838259 \h </w:instrText>
             </w:r>
             <w:r>
               <w:rPr>
@@ -2517,7 +2673,7 @@
                 <w:noProof/>
                 <w:webHidden/>
               </w:rPr>
-              <w:t>17</w:t>
+              <w:t>18</w:t>
             </w:r>
             <w:r>
               <w:rPr>
@@ -2543,7 +2699,7 @@
               <w14:ligatures w14:val="none"/>
             </w:rPr>
           </w:pPr>
-          <w:hyperlink w:anchor="_Toc166750503" w:history="1">
+          <w:hyperlink w:anchor="_Toc166838260" w:history="1">
             <w:r>
               <w:rPr>
                 <w:rStyle w:val="Hipervnculo"/>
@@ -2570,7 +2726,7 @@
                 <w:noProof/>
                 <w:webHidden/>
               </w:rPr>
-              <w:instrText xml:space="preserve"> PAGEREF _Toc166750503 \h </w:instrText>
+              <w:instrText xml:space="preserve"> PAGEREF _Toc166838260 \h </w:instrText>
             </w:r>
             <w:r>
               <w:rPr>
@@ -2590,7 +2746,7 @@
                 <w:noProof/>
                 <w:webHidden/>
               </w:rPr>
-              <w:t>17</w:t>
+              <w:t>18</w:t>
             </w:r>
             <w:r>
               <w:rPr>
@@ -2616,7 +2772,7 @@
               <w14:ligatures w14:val="none"/>
             </w:rPr>
           </w:pPr>
-          <w:hyperlink w:anchor="_Toc166750504" w:history="1">
+          <w:hyperlink w:anchor="_Toc166838261" w:history="1">
             <w:r>
               <w:rPr>
                 <w:rStyle w:val="Hipervnculo"/>
@@ -2643,7 +2799,7 @@
                 <w:noProof/>
                 <w:webHidden/>
               </w:rPr>
-              <w:instrText xml:space="preserve"> PAGEREF _Toc166750504 \h </w:instrText>
+              <w:instrText xml:space="preserve"> PAGEREF _Toc166838261 \h </w:instrText>
             </w:r>
             <w:r>
               <w:rPr>
@@ -2663,7 +2819,7 @@
                 <w:noProof/>
                 <w:webHidden/>
               </w:rPr>
-              <w:t>17</w:t>
+              <w:t>18</w:t>
             </w:r>
             <w:r>
               <w:rPr>
@@ -2689,7 +2845,7 @@
               <w14:ligatures w14:val="none"/>
             </w:rPr>
           </w:pPr>
-          <w:hyperlink w:anchor="_Toc166750505" w:history="1">
+          <w:hyperlink w:anchor="_Toc166838262" w:history="1">
             <w:r>
               <w:rPr>
                 <w:rStyle w:val="Hipervnculo"/>
@@ -2716,7 +2872,7 @@
                 <w:noProof/>
                 <w:webHidden/>
               </w:rPr>
-              <w:instrText xml:space="preserve"> PAGEREF _Toc166750505 \h </w:instrText>
+              <w:instrText xml:space="preserve"> PAGEREF _Toc166838262 \h </w:instrText>
             </w:r>
             <w:r>
               <w:rPr>
@@ -2736,7 +2892,7 @@
                 <w:noProof/>
                 <w:webHidden/>
               </w:rPr>
-              <w:t>18</w:t>
+              <w:t>19</w:t>
             </w:r>
             <w:r>
               <w:rPr>
@@ -2762,7 +2918,7 @@
               <w14:ligatures w14:val="none"/>
             </w:rPr>
           </w:pPr>
-          <w:hyperlink w:anchor="_Toc166750506" w:history="1">
+          <w:hyperlink w:anchor="_Toc166838263" w:history="1">
             <w:r>
               <w:rPr>
                 <w:rStyle w:val="Hipervnculo"/>
@@ -2789,7 +2945,7 @@
                 <w:noProof/>
                 <w:webHidden/>
               </w:rPr>
-              <w:instrText xml:space="preserve"> PAGEREF _Toc166750506 \h </w:instrText>
+              <w:instrText xml:space="preserve"> PAGEREF _Toc166838263 \h </w:instrText>
             </w:r>
             <w:r>
               <w:rPr>
@@ -2809,7 +2965,7 @@
                 <w:noProof/>
                 <w:webHidden/>
               </w:rPr>
-              <w:t>18</w:t>
+              <w:t>19</w:t>
             </w:r>
             <w:r>
               <w:rPr>
@@ -2835,7 +2991,7 @@
               <w14:ligatures w14:val="none"/>
             </w:rPr>
           </w:pPr>
-          <w:hyperlink w:anchor="_Toc166750507" w:history="1">
+          <w:hyperlink w:anchor="_Toc166838264" w:history="1">
             <w:r>
               <w:rPr>
                 <w:rStyle w:val="Hipervnculo"/>
@@ -2862,7 +3018,7 @@
                 <w:noProof/>
                 <w:webHidden/>
               </w:rPr>
-              <w:instrText xml:space="preserve"> PAGEREF _Toc166750507 \h </w:instrText>
+              <w:instrText xml:space="preserve"> PAGEREF _Toc166838264 \h </w:instrText>
             </w:r>
             <w:r>
               <w:rPr>
@@ -2882,7 +3038,7 @@
                 <w:noProof/>
                 <w:webHidden/>
               </w:rPr>
-              <w:t>18</w:t>
+              <w:t>19</w:t>
             </w:r>
             <w:r>
               <w:rPr>
@@ -2908,7 +3064,7 @@
               <w14:ligatures w14:val="none"/>
             </w:rPr>
           </w:pPr>
-          <w:hyperlink w:anchor="_Toc166750508" w:history="1">
+          <w:hyperlink w:anchor="_Toc166838265" w:history="1">
             <w:r>
               <w:rPr>
                 <w:rStyle w:val="Hipervnculo"/>
@@ -2935,7 +3091,7 @@
                 <w:noProof/>
                 <w:webHidden/>
               </w:rPr>
-              <w:instrText xml:space="preserve"> PAGEREF _Toc166750508 \h </w:instrText>
+              <w:instrText xml:space="preserve"> PAGEREF _Toc166838265 \h </w:instrText>
             </w:r>
             <w:r>
               <w:rPr>
@@ -2955,7 +3111,7 @@
                 <w:noProof/>
                 <w:webHidden/>
               </w:rPr>
-              <w:t>18</w:t>
+              <w:t>19</w:t>
             </w:r>
             <w:r>
               <w:rPr>
@@ -2981,7 +3137,7 @@
               <w14:ligatures w14:val="none"/>
             </w:rPr>
           </w:pPr>
-          <w:hyperlink w:anchor="_Toc166750509" w:history="1">
+          <w:hyperlink w:anchor="_Toc166838266" w:history="1">
             <w:r>
               <w:rPr>
                 <w:rStyle w:val="Hipervnculo"/>
@@ -3008,7 +3164,7 @@
                 <w:noProof/>
                 <w:webHidden/>
               </w:rPr>
-              <w:instrText xml:space="preserve"> PAGEREF _Toc166750509 \h </w:instrText>
+              <w:instrText xml:space="preserve"> PAGEREF _Toc166838266 \h </w:instrText>
             </w:r>
             <w:r>
               <w:rPr>
@@ -3028,7 +3184,7 @@
                 <w:noProof/>
                 <w:webHidden/>
               </w:rPr>
-              <w:t>19</w:t>
+              <w:t>20</w:t>
             </w:r>
             <w:r>
               <w:rPr>
@@ -3054,7 +3210,7 @@
               <w14:ligatures w14:val="none"/>
             </w:rPr>
           </w:pPr>
-          <w:hyperlink w:anchor="_Toc166750510" w:history="1">
+          <w:hyperlink w:anchor="_Toc166838267" w:history="1">
             <w:r>
               <w:rPr>
                 <w:rStyle w:val="Hipervnculo"/>
@@ -3081,7 +3237,7 @@
                 <w:noProof/>
                 <w:webHidden/>
               </w:rPr>
-              <w:instrText xml:space="preserve"> PAGEREF _Toc166750510 \h </w:instrText>
+              <w:instrText xml:space="preserve"> PAGEREF _Toc166838267 \h </w:instrText>
             </w:r>
             <w:r>
               <w:rPr>
@@ -3101,7 +3257,7 @@
                 <w:noProof/>
                 <w:webHidden/>
               </w:rPr>
-              <w:t>19</w:t>
+              <w:t>20</w:t>
             </w:r>
             <w:r>
               <w:rPr>
@@ -3132,7 +3288,7 @@
       <w:pPr>
         <w:pStyle w:val="Ttulo1"/>
       </w:pPr>
-      <w:bookmarkStart w:id="0" w:name="_Toc166750483"/>
+      <w:bookmarkStart w:id="0" w:name="_Toc166838238"/>
       <w:r>
         <w:lastRenderedPageBreak/>
         <w:t>Planificación</w:t>
@@ -3144,7 +3300,7 @@
       <w:pPr>
         <w:pStyle w:val="Ttulo2"/>
       </w:pPr>
-      <w:bookmarkStart w:id="1" w:name="_Toc166750484"/>
+      <w:bookmarkStart w:id="1" w:name="_Toc166838239"/>
       <w:r>
         <w:t>Anteproyecto</w:t>
       </w:r>
@@ -3155,7 +3311,7 @@
       <w:pPr>
         <w:pStyle w:val="Ttulo3"/>
       </w:pPr>
-      <w:bookmarkStart w:id="2" w:name="_Toc166750485"/>
+      <w:bookmarkStart w:id="2" w:name="_Toc166838240"/>
       <w:r>
         <w:t>Presentación del problema planteado</w:t>
       </w:r>
@@ -3164,15 +3320,7 @@
     <w:p/>
     <w:p>
       <w:r>
-        <w:t xml:space="preserve">La aplicación tiene como objetivo abordar las necesidades del centro de estudios </w:t>
-      </w:r>
-      <w:proofErr w:type="spellStart"/>
-      <w:r>
-        <w:t>Ceinmark</w:t>
-      </w:r>
-      <w:proofErr w:type="spellEnd"/>
-      <w:r>
-        <w:t xml:space="preserve">. En este centro educativo, los estudiantes pueden </w:t>
+        <w:t xml:space="preserve">La aplicación tiene como objetivo abordar las necesidades del centro de estudios Ceinmark. En este centro educativo, los estudiantes pueden </w:t>
       </w:r>
       <w:r>
         <w:t>usar</w:t>
@@ -3212,7 +3360,7 @@
       <w:pPr>
         <w:pStyle w:val="Ttulo3"/>
       </w:pPr>
-      <w:bookmarkStart w:id="3" w:name="_Toc166750486"/>
+      <w:bookmarkStart w:id="3" w:name="_Toc166838241"/>
       <w:r>
         <w:t>Objetivos</w:t>
       </w:r>
@@ -3248,7 +3396,7 @@
       <w:pPr>
         <w:pStyle w:val="Ttulo3"/>
       </w:pPr>
-      <w:bookmarkStart w:id="4" w:name="_Toc166750487"/>
+      <w:bookmarkStart w:id="4" w:name="_Toc166838242"/>
       <w:r>
         <w:t>Diagrama DAFO</w:t>
       </w:r>
@@ -3261,10 +3409,10 @@
           <w:noProof/>
         </w:rPr>
         <w:drawing>
-          <wp:inline distT="0" distB="0" distL="0" distR="0" wp14:anchorId="0A15181C" wp14:editId="561F6C98">
+          <wp:inline distT="0" distB="0" distL="0" distR="0" wp14:anchorId="69D3ED67" wp14:editId="11734BF3">
             <wp:extent cx="5400040" cy="5400040"/>
             <wp:effectExtent l="0" t="0" r="0" b="0"/>
-            <wp:docPr id="15" name="Imagen 15"/>
+            <wp:docPr id="12" name="Imagen 12"/>
             <wp:cNvGraphicFramePr>
               <a:graphicFrameLocks xmlns:a="http://schemas.openxmlformats.org/drawingml/2006/main" noChangeAspect="1"/>
             </wp:cNvGraphicFramePr>
@@ -3272,7 +3420,7 @@
               <a:graphicData uri="http://schemas.openxmlformats.org/drawingml/2006/picture">
                 <pic:pic xmlns:pic="http://schemas.openxmlformats.org/drawingml/2006/picture">
                   <pic:nvPicPr>
-                    <pic:cNvPr id="0" name="Picture 3"/>
+                    <pic:cNvPr id="0" name="Picture 1"/>
                     <pic:cNvPicPr>
                       <a:picLocks noChangeAspect="1" noChangeArrowheads="1"/>
                     </pic:cNvPicPr>
@@ -3315,7 +3463,7 @@
       <w:pPr>
         <w:pStyle w:val="Ttulo3"/>
       </w:pPr>
-      <w:bookmarkStart w:id="5" w:name="_Toc166750488"/>
+      <w:bookmarkStart w:id="5" w:name="_Toc166838243"/>
       <w:r>
         <w:t>Descripción técnica</w:t>
       </w:r>
@@ -3338,11 +3486,57 @@
         <w:pStyle w:val="Prrafodelista"/>
         <w:numPr>
           <w:ilvl w:val="0"/>
+          <w:numId w:val="9"/>
+        </w:numPr>
+      </w:pPr>
+      <w:r>
+        <w:t>JavaScript: Lenguaje de programación que permite agregar interactividad y dinamismo.</w:t>
+      </w:r>
+    </w:p>
+    <w:p>
+      <w:pPr>
+        <w:pStyle w:val="Prrafodelista"/>
+        <w:numPr>
+          <w:ilvl w:val="0"/>
+          <w:numId w:val="9"/>
+        </w:numPr>
+      </w:pPr>
+      <w:r>
+        <w:t>MySQL: Sistema de gestión de la base de datos de la aplicación.</w:t>
+      </w:r>
+    </w:p>
+    <w:p>
+      <w:pPr>
+        <w:pStyle w:val="Prrafodelista"/>
+        <w:numPr>
+          <w:ilvl w:val="0"/>
+          <w:numId w:val="9"/>
+        </w:numPr>
+      </w:pPr>
+      <w:r>
+        <w:t>PHP: Lenguaje de programación que trabaja con bases de datos para implementar funciones dinámicas en la aplicación web.</w:t>
+      </w:r>
+    </w:p>
+    <w:p>
+      <w:r>
+        <w:t>Lenguajes de marcas:</w:t>
+      </w:r>
+    </w:p>
+    <w:p>
+      <w:pPr>
+        <w:pStyle w:val="Prrafodelista"/>
+        <w:numPr>
+          <w:ilvl w:val="0"/>
           <w:numId w:val="3"/>
         </w:numPr>
       </w:pPr>
       <w:r>
-        <w:t>MySQL: Sistema de gestión de la base de datos de la aplicación.</w:t>
+        <w:t>HTML y CSS: Lenguajes para estructurar y estilizar las páginas web.</w:t>
+      </w:r>
+    </w:p>
+    <w:p>
+      <w:r>
+        <w:t>Frameworks:</w:t>
       </w:r>
     </w:p>
     <w:p>
@@ -3354,12 +3548,7 @@
         </w:numPr>
       </w:pPr>
       <w:r>
-        <w:t>PHP: Lenguaje de programación que trabaja con bases de datos para implementar funciones dinámicas en la aplicación web.</w:t>
-      </w:r>
-    </w:p>
-    <w:p>
-      <w:r>
-        <w:t>Lenguajes de marcas:</w:t>
+        <w:t>Bootstrap: Framework para configurar la arquitectura y facilitar la implementación de código HTML y CSS.</w:t>
       </w:r>
     </w:p>
     <w:p>
@@ -3371,17 +3560,53 @@
         </w:numPr>
       </w:pPr>
       <w:r>
-        <w:t>HTML y CSS: Lenguajes para estructurar y estilizar las páginas web.</w:t>
-      </w:r>
-    </w:p>
-    <w:p>
-      <w:proofErr w:type="spellStart"/>
-      <w:r>
-        <w:t>Frameworks</w:t>
-      </w:r>
-      <w:proofErr w:type="spellEnd"/>
-      <w:r>
-        <w:t>:</w:t>
+        <w:t>Yii2: Framework de PHP en el que se implementará la aplicación web.</w:t>
+      </w:r>
+    </w:p>
+    <w:p>
+      <w:r>
+        <w:t>Bibliotecas:</w:t>
+      </w:r>
+    </w:p>
+    <w:p>
+      <w:pPr>
+        <w:pStyle w:val="Prrafodelista"/>
+        <w:numPr>
+          <w:ilvl w:val="0"/>
+          <w:numId w:val="8"/>
+        </w:numPr>
+      </w:pPr>
+      <w:r>
+        <w:t>Charts.js: Biblioteca de JavaScript que permite crear gráficos interactivos.</w:t>
+      </w:r>
+    </w:p>
+    <w:p>
+      <w:pPr>
+        <w:pStyle w:val="Prrafodelista"/>
+        <w:numPr>
+          <w:ilvl w:val="0"/>
+          <w:numId w:val="8"/>
+        </w:numPr>
+      </w:pPr>
+      <w:r>
+        <w:t>Html5-QRCode: Biblioteca de JavaScript que permite generar códigos QR.</w:t>
+      </w:r>
+    </w:p>
+    <w:p>
+      <w:pPr>
+        <w:pStyle w:val="Prrafodelista"/>
+        <w:numPr>
+          <w:ilvl w:val="0"/>
+          <w:numId w:val="8"/>
+        </w:numPr>
+      </w:pPr>
+      <w:r>
+        <w:t>JQuery: Biblioteca de JavaScript que simplifica la manipulación del contenido y la estructura, la gestión de eventos, las animaciones y las solicitudes AJAX en páginas web.</w:t>
+      </w:r>
+    </w:p>
+    <w:p>
+      <w:r>
+        <w:t>Entornos de desarrollo:</w:t>
       </w:r>
     </w:p>
     <w:p>
@@ -3393,7 +3618,7 @@
         </w:numPr>
       </w:pPr>
       <w:r>
-        <w:t>Yii2: Framework de PHP en el que se implementara la aplicación web.</w:t>
+        <w:t>dbForge Studio: Entorno de desarrollo para gestionar la base de datos.</w:t>
       </w:r>
     </w:p>
     <w:p>
@@ -3405,12 +3630,7 @@
         </w:numPr>
       </w:pPr>
       <w:r>
-        <w:t>Bootstrap: Framework para configurar la arquitectura y facilitar la implementación de código HTML y CSS.</w:t>
-      </w:r>
-    </w:p>
-    <w:p>
-      <w:r>
-        <w:t>Entornos de desarrollo:</w:t>
+        <w:t>NetBeans: Entorno de desarrollo.</w:t>
       </w:r>
     </w:p>
     <w:p>
@@ -3422,44 +3642,7 @@
         </w:numPr>
       </w:pPr>
       <w:r>
-        <w:t>NetBeans: Entorno de desarrollo</w:t>
-      </w:r>
-    </w:p>
-    <w:p>
-      <w:pPr>
-        <w:pStyle w:val="Prrafodelista"/>
-        <w:numPr>
-          <w:ilvl w:val="0"/>
-          <w:numId w:val="3"/>
-        </w:numPr>
-      </w:pPr>
-      <w:r>
-        <w:t xml:space="preserve">Visual Studio </w:t>
-      </w:r>
-      <w:proofErr w:type="spellStart"/>
-      <w:r>
-        <w:t>Code</w:t>
-      </w:r>
-      <w:proofErr w:type="spellEnd"/>
-      <w:r>
-        <w:t>: Entorno de desarrollo</w:t>
-      </w:r>
-    </w:p>
-    <w:p>
-      <w:pPr>
-        <w:pStyle w:val="Prrafodelista"/>
-        <w:numPr>
-          <w:ilvl w:val="0"/>
-          <w:numId w:val="3"/>
-        </w:numPr>
-      </w:pPr>
-      <w:proofErr w:type="spellStart"/>
-      <w:r>
-        <w:t>dbForge</w:t>
-      </w:r>
-      <w:proofErr w:type="spellEnd"/>
-      <w:r>
-        <w:t xml:space="preserve"> Studio: Entorno de desarrollo para gestionar la base de datos</w:t>
+        <w:t>Visual Studio Code: Entorno de desarrollo.</w:t>
       </w:r>
     </w:p>
     <w:p>
@@ -3472,7 +3655,43 @@
         <w:pStyle w:val="Prrafodelista"/>
         <w:numPr>
           <w:ilvl w:val="0"/>
-          <w:numId w:val="3"/>
+          <w:numId w:val="7"/>
+        </w:numPr>
+      </w:pPr>
+      <w:r>
+        <w:t>Canva: Plataforma para realizar diseños y presentaciones.</w:t>
+      </w:r>
+    </w:p>
+    <w:p>
+      <w:pPr>
+        <w:pStyle w:val="Prrafodelista"/>
+        <w:numPr>
+          <w:ilvl w:val="0"/>
+          <w:numId w:val="7"/>
+        </w:numPr>
+      </w:pPr>
+      <w:r>
+        <w:t>Dia: Aplicación para crear diagramas.</w:t>
+      </w:r>
+    </w:p>
+    <w:p>
+      <w:pPr>
+        <w:pStyle w:val="Prrafodelista"/>
+        <w:numPr>
+          <w:ilvl w:val="0"/>
+          <w:numId w:val="7"/>
+        </w:numPr>
+      </w:pPr>
+      <w:r>
+        <w:t>Figma: Herramienta para diseñar la interfaz de usuario.</w:t>
+      </w:r>
+    </w:p>
+    <w:p>
+      <w:pPr>
+        <w:pStyle w:val="Prrafodelista"/>
+        <w:numPr>
+          <w:ilvl w:val="0"/>
+          <w:numId w:val="7"/>
         </w:numPr>
       </w:pPr>
       <w:r>
@@ -3484,53 +3703,19 @@
         <w:pStyle w:val="Prrafodelista"/>
         <w:numPr>
           <w:ilvl w:val="0"/>
-          <w:numId w:val="3"/>
-        </w:numPr>
-      </w:pPr>
-      <w:proofErr w:type="spellStart"/>
-      <w:r>
-        <w:t>Figma</w:t>
-      </w:r>
-      <w:proofErr w:type="spellEnd"/>
-      <w:r>
-        <w:t>: Herramienta para diseñar la interfaz de usuario.</w:t>
-      </w:r>
-    </w:p>
-    <w:p>
-      <w:pPr>
-        <w:pStyle w:val="Prrafodelista"/>
-        <w:numPr>
-          <w:ilvl w:val="0"/>
-          <w:numId w:val="3"/>
-        </w:numPr>
-      </w:pPr>
-      <w:r>
-        <w:t>Dia: Aplicación para crear diagramas.</w:t>
-      </w:r>
-    </w:p>
-    <w:p>
-      <w:pPr>
-        <w:pStyle w:val="Prrafodelista"/>
-        <w:numPr>
-          <w:ilvl w:val="0"/>
-          <w:numId w:val="3"/>
-        </w:numPr>
-      </w:pPr>
-      <w:proofErr w:type="spellStart"/>
-      <w:r>
-        <w:t>Canva</w:t>
-      </w:r>
-      <w:proofErr w:type="spellEnd"/>
-      <w:r>
-        <w:t>: Plataforma para realizar diseños y presentaciones.</w:t>
-      </w:r>
-    </w:p>
-    <w:p>
-      <w:pPr>
-        <w:pStyle w:val="Prrafodelista"/>
-        <w:numPr>
-          <w:ilvl w:val="0"/>
-          <w:numId w:val="3"/>
+          <w:numId w:val="7"/>
+        </w:numPr>
+      </w:pPr>
+      <w:r>
+        <w:t>Miro: Plataforma de colaboración en la que se pueden gestionar proyectos y diseñar gráficos.</w:t>
+      </w:r>
+    </w:p>
+    <w:p>
+      <w:pPr>
+        <w:pStyle w:val="Prrafodelista"/>
+        <w:numPr>
+          <w:ilvl w:val="0"/>
+          <w:numId w:val="7"/>
         </w:numPr>
       </w:pPr>
       <w:r>
@@ -3542,39 +3727,41 @@
         <w:pStyle w:val="Prrafodelista"/>
         <w:numPr>
           <w:ilvl w:val="0"/>
-          <w:numId w:val="3"/>
+          <w:numId w:val="7"/>
         </w:numPr>
       </w:pPr>
       <w:r>
         <w:t>PowerPoint: Aplicación para realizar presentaciones.</w:t>
       </w:r>
-      <w:r>
-        <w:t>\</w:t>
-      </w:r>
+    </w:p>
+    <w:p>
+      <w:pPr>
+        <w:ind w:left="360"/>
+      </w:pPr>
+    </w:p>
+    <w:p>
+      <w:pPr>
+        <w:pStyle w:val="Ttulo3"/>
+      </w:pPr>
+      <w:bookmarkStart w:id="6" w:name="_Toc166838244"/>
+      <w:r>
+        <w:t>Planificación del trabajo</w:t>
+      </w:r>
+      <w:bookmarkEnd w:id="6"/>
     </w:p>
     <w:p/>
     <w:p>
       <w:pPr>
-        <w:pStyle w:val="Ttulo3"/>
-      </w:pPr>
-      <w:bookmarkStart w:id="6" w:name="_Toc166750489"/>
-      <w:r>
-        <w:t>Planificación del trabajo</w:t>
-      </w:r>
-      <w:bookmarkEnd w:id="6"/>
+        <w:pStyle w:val="Ttulo4"/>
+      </w:pPr>
+      <w:r>
+        <w:t>Estimación temporal</w:t>
+      </w:r>
     </w:p>
     <w:p/>
     <w:p>
-      <w:pPr>
-        <w:pStyle w:val="Ttulo4"/>
-      </w:pPr>
-      <w:r>
-        <w:t>Estimación temporal</w:t>
-      </w:r>
-    </w:p>
-    <w:p/>
-    <w:p>
-      <w:r>
+      <w:r>
+        <w:lastRenderedPageBreak/>
         <w:t xml:space="preserve">Semana 1 (01/01/2024 </w:t>
       </w:r>
       <w:r>
@@ -3711,7 +3898,6 @@
         </w:numPr>
       </w:pPr>
       <w:r>
-        <w:lastRenderedPageBreak/>
         <w:t>Análisis de funciones</w:t>
       </w:r>
     </w:p>
@@ -3724,13 +3910,8 @@
         </w:numPr>
       </w:pPr>
       <w:r>
-        <w:t xml:space="preserve">Prototipado de la interfaz de </w:t>
-      </w:r>
-      <w:proofErr w:type="spellStart"/>
-      <w:r>
-        <w:t>Figma</w:t>
-      </w:r>
-      <w:proofErr w:type="spellEnd"/>
+        <w:t>Prototipado de la interfaz de Figma</w:t>
+      </w:r>
     </w:p>
     <w:p>
       <w:pPr>
@@ -3788,13 +3969,8 @@
         </w:numPr>
       </w:pPr>
       <w:r>
-        <w:t xml:space="preserve">Prototipado de la interfaz de </w:t>
-      </w:r>
-      <w:proofErr w:type="spellStart"/>
-      <w:r>
-        <w:t>Figma</w:t>
-      </w:r>
-      <w:proofErr w:type="spellEnd"/>
+        <w:t>Prototipado de la interfaz de Figma</w:t>
+      </w:r>
     </w:p>
     <w:p>
       <w:pPr>
@@ -3852,13 +4028,8 @@
         </w:numPr>
       </w:pPr>
       <w:r>
-        <w:t xml:space="preserve">Prototipado de la interfaz de </w:t>
-      </w:r>
-      <w:proofErr w:type="spellStart"/>
-      <w:r>
-        <w:t>Figma</w:t>
-      </w:r>
-      <w:proofErr w:type="spellEnd"/>
+        <w:t>Prototipado de la interfaz de Figma</w:t>
+      </w:r>
     </w:p>
     <w:p>
       <w:r>
@@ -3874,13 +4045,8 @@
         </w:numPr>
       </w:pPr>
       <w:r>
-        <w:t xml:space="preserve">Prototipado de la interfaz de </w:t>
-      </w:r>
-      <w:proofErr w:type="spellStart"/>
-      <w:r>
-        <w:t>Figma</w:t>
-      </w:r>
-      <w:proofErr w:type="spellEnd"/>
+        <w:t>Prototipado de la interfaz de Figma</w:t>
+      </w:r>
     </w:p>
     <w:p>
       <w:pPr>
@@ -3926,13 +4092,8 @@
         </w:numPr>
       </w:pPr>
       <w:r>
-        <w:t xml:space="preserve">Prototipado de la interfaz de </w:t>
-      </w:r>
-      <w:proofErr w:type="spellStart"/>
-      <w:r>
-        <w:t>Figma</w:t>
-      </w:r>
-      <w:proofErr w:type="spellEnd"/>
+        <w:t>Prototipado de la interfaz de Figma</w:t>
+      </w:r>
     </w:p>
     <w:p>
       <w:pPr>
@@ -3978,13 +4139,8 @@
         </w:numPr>
       </w:pPr>
       <w:r>
-        <w:t xml:space="preserve">Prototipado de la interfaz de </w:t>
-      </w:r>
-      <w:proofErr w:type="spellStart"/>
-      <w:r>
-        <w:t>Figma</w:t>
-      </w:r>
-      <w:proofErr w:type="spellEnd"/>
+        <w:t>Prototipado de la interfaz de Figma</w:t>
+      </w:r>
     </w:p>
     <w:p>
       <w:pPr>
@@ -4118,6 +4274,7 @@
     </w:p>
     <w:p>
       <w:r>
+        <w:lastRenderedPageBreak/>
         <w:t xml:space="preserve">Semana 11 (11/03/2024 </w:t>
       </w:r>
       <w:r>
@@ -4245,7 +4402,6 @@
         </w:numPr>
       </w:pPr>
       <w:r>
-        <w:lastRenderedPageBreak/>
         <w:t>Codificación de la aplicación</w:t>
       </w:r>
     </w:p>
@@ -4639,6 +4795,7 @@
         </w:numPr>
       </w:pPr>
       <w:r>
+        <w:lastRenderedPageBreak/>
         <w:t>Desarrollo de la presentación</w:t>
       </w:r>
     </w:p>
@@ -4762,7 +4919,6 @@
     </w:p>
     <w:p>
       <w:r>
-        <w:lastRenderedPageBreak/>
         <w:t xml:space="preserve">Semana 22 (27/05/2024 </w:t>
       </w:r>
       <w:r>
@@ -4870,6 +5026,7 @@
         <w:rPr>
           <w:noProof/>
         </w:rPr>
+        <w:lastRenderedPageBreak/>
         <w:drawing>
           <wp:inline distT="0" distB="0" distL="0" distR="0" wp14:anchorId="6F429978" wp14:editId="4CA3D35E">
             <wp:extent cx="5400040" cy="5487035"/>
@@ -4925,7 +5082,7 @@
       <w:pPr>
         <w:pStyle w:val="Ttulo3"/>
       </w:pPr>
-      <w:bookmarkStart w:id="7" w:name="_Toc166750490"/>
+      <w:bookmarkStart w:id="7" w:name="_Toc166838245"/>
       <w:r>
         <w:t>Descripción de la documentación a entregar</w:t>
       </w:r>
@@ -4934,160 +5091,201 @@
     <w:p/>
     <w:p>
       <w:r>
+        <w:t>A continuación, se presentan los documentos que serán entregados:</w:t>
+      </w:r>
+    </w:p>
+    <w:p>
+      <w:pPr>
+        <w:pStyle w:val="Prrafodelista"/>
+        <w:numPr>
+          <w:ilvl w:val="0"/>
+          <w:numId w:val="6"/>
+        </w:numPr>
+      </w:pPr>
+      <w:r>
+        <w:t>Productos de la planificación: Anteproyecto</w:t>
+      </w:r>
+    </w:p>
+    <w:p>
+      <w:pPr>
+        <w:pStyle w:val="Prrafodelista"/>
+        <w:numPr>
+          <w:ilvl w:val="0"/>
+          <w:numId w:val="6"/>
+        </w:numPr>
+      </w:pPr>
+      <w:r>
+        <w:t>Productos del análisis: Diagrama Entidad-Relación y diagrama de casos de uso.</w:t>
+      </w:r>
+    </w:p>
+    <w:p>
+      <w:pPr>
+        <w:pStyle w:val="Prrafodelista"/>
+        <w:numPr>
+          <w:ilvl w:val="0"/>
+          <w:numId w:val="6"/>
+        </w:numPr>
+      </w:pPr>
+      <w:r>
+        <w:t>Productos del diseño: Prototipo de la interfaz, diagrama de clases, diagrama relacional, documento del color y tipografía.</w:t>
+      </w:r>
+    </w:p>
+    <w:p>
+      <w:pPr>
+        <w:pStyle w:val="Prrafodelista"/>
+        <w:numPr>
+          <w:ilvl w:val="0"/>
+          <w:numId w:val="6"/>
+        </w:numPr>
+      </w:pPr>
+      <w:r>
+        <w:t>Productos de la implementación: Documentación del código.</w:t>
+      </w:r>
+    </w:p>
+    <w:p>
+      <w:pPr>
+        <w:pStyle w:val="Prrafodelista"/>
+        <w:numPr>
+          <w:ilvl w:val="0"/>
+          <w:numId w:val="6"/>
+        </w:numPr>
+      </w:pPr>
+      <w:r>
+        <w:t>Productos de las pruebas. Pruebas realizadas y resultados obtenidos.</w:t>
+      </w:r>
+    </w:p>
+    <w:p>
+      <w:pPr>
+        <w:pStyle w:val="Prrafodelista"/>
+        <w:numPr>
+          <w:ilvl w:val="0"/>
+          <w:numId w:val="6"/>
+        </w:numPr>
+      </w:pPr>
+      <w:r>
+        <w:t>Memoria del proyecto: Diario de trabajo (tareas realizadas, dificultades encontradas, cambios, problemas y soluciones aportadas).</w:t>
+      </w:r>
+    </w:p>
+    <w:p/>
+    <w:p>
+      <w:pPr>
+        <w:pStyle w:val="Ttulo3"/>
+      </w:pPr>
+      <w:bookmarkStart w:id="8" w:name="_Toc166838246"/>
+      <w:r>
         <w:lastRenderedPageBreak/>
-        <w:t>A continuación, se presentan los documentos que serán entregados:</w:t>
-      </w:r>
-    </w:p>
-    <w:p>
-      <w:pPr>
-        <w:pStyle w:val="Prrafodelista"/>
-        <w:numPr>
-          <w:ilvl w:val="0"/>
-          <w:numId w:val="6"/>
-        </w:numPr>
-      </w:pPr>
-      <w:r>
-        <w:t>Productos de la planificación: Anteproyecto</w:t>
-      </w:r>
-    </w:p>
-    <w:p>
-      <w:pPr>
-        <w:pStyle w:val="Prrafodelista"/>
-        <w:numPr>
-          <w:ilvl w:val="0"/>
-          <w:numId w:val="6"/>
-        </w:numPr>
-      </w:pPr>
-      <w:r>
-        <w:t>Productos del análisis: Diagrama Entidad-Relación y diagrama de casos de uso.</w:t>
-      </w:r>
-    </w:p>
-    <w:p>
-      <w:pPr>
-        <w:pStyle w:val="Prrafodelista"/>
-        <w:numPr>
-          <w:ilvl w:val="0"/>
-          <w:numId w:val="6"/>
-        </w:numPr>
-      </w:pPr>
-      <w:r>
-        <w:t>Productos del diseño: Prototipo de la interfaz, diagrama de clases, diagrama relacional, documento del color y tipografía.</w:t>
-      </w:r>
-    </w:p>
-    <w:p>
-      <w:pPr>
-        <w:pStyle w:val="Prrafodelista"/>
-        <w:numPr>
-          <w:ilvl w:val="0"/>
-          <w:numId w:val="6"/>
-        </w:numPr>
-      </w:pPr>
-      <w:r>
-        <w:t>Productos de la implementación: Documentación del código.</w:t>
-      </w:r>
-    </w:p>
-    <w:p>
-      <w:pPr>
-        <w:pStyle w:val="Prrafodelista"/>
-        <w:numPr>
-          <w:ilvl w:val="0"/>
-          <w:numId w:val="6"/>
-        </w:numPr>
-      </w:pPr>
-      <w:r>
-        <w:t>Productos de las pruebas. Pruebas realizadas y resultados obtenidos.</w:t>
-      </w:r>
-    </w:p>
-    <w:p>
-      <w:pPr>
-        <w:pStyle w:val="Prrafodelista"/>
-        <w:numPr>
-          <w:ilvl w:val="0"/>
-          <w:numId w:val="6"/>
-        </w:numPr>
-      </w:pPr>
-      <w:r>
-        <w:t>Memoria del proyecto: Diario de trabajo (tareas realizadas, dificultades encontradas, cambios, problemas y soluciones aportadas).</w:t>
-      </w:r>
+        <w:t>Bibliografía</w:t>
+      </w:r>
+      <w:bookmarkEnd w:id="8"/>
     </w:p>
     <w:p/>
     <w:p>
-      <w:pPr>
-        <w:pStyle w:val="Ttulo3"/>
-      </w:pPr>
-      <w:bookmarkStart w:id="8" w:name="_Toc166750491"/>
-      <w:r>
-        <w:t>Bibliografía</w:t>
-      </w:r>
-      <w:bookmarkEnd w:id="8"/>
+      <w:r>
+        <w:t>28/12/2023 Desarrollo de la portada, encabezado y los diferentes puntos del anteproyecto.</w:t>
+      </w:r>
+    </w:p>
+    <w:p>
+      <w:r>
+        <w:t>29/12/2023 Desarrollo de la presentación del problema planteado.</w:t>
+      </w:r>
+    </w:p>
+    <w:p>
+      <w:r>
+        <w:t>30/12/2023 Desarrollo del DAFO y de la descripción de la documentación a entregar.</w:t>
+      </w:r>
+    </w:p>
+    <w:p>
+      <w:r>
+        <w:t>31/12/2023 Desarrollo de la descripción técnica.</w:t>
+      </w:r>
+    </w:p>
+    <w:p>
+      <w:r>
+        <w:t>04/01/2024 Desarrollo de los objetivos.</w:t>
+      </w:r>
+    </w:p>
+    <w:p>
+      <w:r>
+        <w:t>05/01/2024 Desarrollo del diagrama de Gantt.</w:t>
+      </w:r>
+    </w:p>
+    <w:p>
+      <w:r>
+        <w:t>07/01/2024 Desarrollo de la planificación del trabajo y la estimación temporal.</w:t>
+      </w:r>
+    </w:p>
+    <w:p>
+      <w:r>
+        <w:t>08/01/2024 Implementación del DAFO, corrección de la descripción técnica, mejora de los objetivos y de la planificación del trabajo.</w:t>
+      </w:r>
+    </w:p>
+    <w:p>
+      <w:r>
+        <w:t>09/01/2024 Mejora del diagrama de Gantt y corrección de la planificación del trabajo.</w:t>
+      </w:r>
     </w:p>
     <w:p/>
     <w:p>
-      <w:r>
-        <w:t>28/12/2023 Desarrollo de la portada, encabezado y los diferentes puntos del anteproyecto.</w:t>
-      </w:r>
-    </w:p>
-    <w:p>
-      <w:r>
-        <w:t>29/12/2023 Desarrollo de la presentación del problema planteado.</w:t>
-      </w:r>
-    </w:p>
-    <w:p>
-      <w:r>
-        <w:t>30/12/2023 Desarrollo del DAFO y de la descripción de la documentación a entregar.</w:t>
-      </w:r>
-    </w:p>
-    <w:p>
-      <w:r>
-        <w:t>31/12/2023 Desarrollo de la descripción técnica.</w:t>
-      </w:r>
-    </w:p>
-    <w:p>
-      <w:r>
-        <w:t>04/01/2024 Desarrollo de los objetivos.</w:t>
-      </w:r>
-    </w:p>
-    <w:p>
-      <w:r>
-        <w:t>05/01/2024 Desarrollo del diagrama de Gantt.</w:t>
-      </w:r>
-    </w:p>
-    <w:p>
-      <w:r>
-        <w:t>07/01/2024 Desarrollo de la planificación del trabajo y la estimación temporal.</w:t>
-      </w:r>
-    </w:p>
-    <w:p>
-      <w:r>
-        <w:t>08/01/2024 Implementación del DAFO, corrección de la descripción técnica, mejora de los objetivos y de la planificación del trabajo.</w:t>
-      </w:r>
-    </w:p>
-    <w:p>
-      <w:r>
-        <w:t>09/01/2024 Mejora del diagrama de Gantt y corrección de la planificación del trabajo.</w:t>
-      </w:r>
+      <w:pPr>
+        <w:pStyle w:val="Ttulo1"/>
+      </w:pPr>
+      <w:bookmarkStart w:id="9" w:name="_Toc166838247"/>
+      <w:r>
+        <w:t>Análisis</w:t>
+      </w:r>
+      <w:bookmarkEnd w:id="9"/>
     </w:p>
     <w:p/>
     <w:p>
       <w:pPr>
-        <w:pStyle w:val="Ttulo1"/>
-      </w:pPr>
-      <w:bookmarkStart w:id="9" w:name="_Toc166750492"/>
-      <w:r>
-        <w:t>Análisis</w:t>
-      </w:r>
-      <w:bookmarkEnd w:id="9"/>
+        <w:pStyle w:val="Ttulo2"/>
+      </w:pPr>
+      <w:bookmarkStart w:id="10" w:name="_Toc166838248"/>
+      <w:r>
+        <w:t>Público objetivo</w:t>
+      </w:r>
+      <w:bookmarkEnd w:id="10"/>
     </w:p>
     <w:p/>
     <w:p>
+      <w:r>
+        <w:t xml:space="preserve">La aplicación </w:t>
+      </w:r>
+      <w:r>
+        <w:t xml:space="preserve">web </w:t>
+      </w:r>
+      <w:r>
+        <w:t>está dirigida a profesores y administradores informáticos de centros educativos que proporcionan a sus alumnos acceso a ordenadores durante las jornadas lectivas. Se enfoca principalmente en centros de formación profesional, aunque también es adecuada para otras modalidades educativas.</w:t>
+      </w:r>
+    </w:p>
+    <w:p/>
+    <w:p>
       <w:pPr>
         <w:pStyle w:val="Ttulo2"/>
       </w:pPr>
-      <w:bookmarkStart w:id="10" w:name="_Toc166750493"/>
-      <w:r>
+      <w:bookmarkStart w:id="11" w:name="_Toc166838249"/>
+      <w:r>
+        <w:t>Nombre de la aplicación</w:t>
+      </w:r>
+      <w:bookmarkEnd w:id="11"/>
+    </w:p>
+    <w:p/>
+    <w:p>
+      <w:r>
+        <w:t>El nombre de la aplicación, GDCE, proviene del acrónimo de "Gestión de Dispositivos en Centros de Estudio", encapsulando de manera concisa el propósito principal de la aplicación.</w:t>
+      </w:r>
+    </w:p>
+    <w:p/>
+    <w:p>
+      <w:pPr>
+        <w:pStyle w:val="Ttulo2"/>
+      </w:pPr>
+      <w:bookmarkStart w:id="12" w:name="_Toc166838250"/>
+      <w:r>
+        <w:lastRenderedPageBreak/>
         <w:t>Reglas de negocio</w:t>
       </w:r>
-      <w:bookmarkEnd w:id="10"/>
+      <w:bookmarkEnd w:id="12"/>
     </w:p>
     <w:p/>
     <w:p>
@@ -5097,7 +5295,6 @@
     </w:p>
     <w:p>
       <w:r>
-        <w:lastRenderedPageBreak/>
         <w:t>Cuando un portátil se avería, los alumnos que usan el portátil se quedan sin portátil.</w:t>
       </w:r>
     </w:p>
@@ -5106,6 +5303,9 @@
         <w:t>Un alumno podrá estar en varios cursos durante el mismo año</w:t>
       </w:r>
       <w:r>
+        <w:t>,</w:t>
+      </w:r>
+      <w:r>
         <w:t xml:space="preserve"> </w:t>
       </w:r>
       <w:r>
@@ -5117,7 +5317,7 @@
       <w:pPr>
         <w:pStyle w:val="Ttulo2"/>
       </w:pPr>
-      <w:bookmarkStart w:id="11" w:name="_Toc166750494"/>
+      <w:bookmarkStart w:id="13" w:name="_Toc166838251"/>
       <w:r>
         <w:t>D</w:t>
       </w:r>
@@ -5133,7 +5333,7 @@
       <w:r>
         <w:t>elación</w:t>
       </w:r>
-      <w:bookmarkEnd w:id="11"/>
+      <w:bookmarkEnd w:id="13"/>
     </w:p>
     <w:p/>
     <w:p>
@@ -5196,11 +5396,11 @@
       <w:pPr>
         <w:pStyle w:val="Ttulo2"/>
       </w:pPr>
-      <w:bookmarkStart w:id="12" w:name="_Toc166750495"/>
+      <w:bookmarkStart w:id="14" w:name="_Toc166838252"/>
       <w:r>
         <w:t>Diagrama de casos de uso</w:t>
       </w:r>
-      <w:bookmarkEnd w:id="12"/>
+      <w:bookmarkEnd w:id="14"/>
     </w:p>
     <w:p/>
     <w:p>
@@ -5264,41 +5464,33 @@
       <w:pPr>
         <w:pStyle w:val="Ttulo1"/>
       </w:pPr>
-      <w:bookmarkStart w:id="13" w:name="_Toc166750496"/>
+      <w:bookmarkStart w:id="15" w:name="_Toc166838253"/>
       <w:r>
         <w:t>D</w:t>
       </w:r>
       <w:r>
         <w:t>iseño</w:t>
       </w:r>
-      <w:bookmarkEnd w:id="13"/>
+      <w:bookmarkEnd w:id="15"/>
     </w:p>
     <w:p/>
     <w:p>
       <w:pPr>
         <w:pStyle w:val="Ttulo2"/>
       </w:pPr>
-      <w:bookmarkStart w:id="14" w:name="_Toc166750497"/>
+      <w:bookmarkStart w:id="16" w:name="_Toc166838254"/>
       <w:r>
         <w:t>P</w:t>
       </w:r>
       <w:r>
         <w:t>rototipo de la interfaz</w:t>
       </w:r>
-      <w:bookmarkEnd w:id="14"/>
+      <w:bookmarkEnd w:id="16"/>
     </w:p>
     <w:p/>
     <w:p>
       <w:r>
-        <w:t xml:space="preserve">A continuación, presento los prototipos de interfaz que he desarrollado en </w:t>
-      </w:r>
-      <w:proofErr w:type="spellStart"/>
-      <w:r>
-        <w:t>Figma</w:t>
-      </w:r>
-      <w:proofErr w:type="spellEnd"/>
-      <w:r>
-        <w:t>, detallando sus características y funcionalidades.</w:t>
+        <w:t>A continuación, presento los prototipos de interfaz que he desarrollado en Figma, detallando sus características y funcionalidades.</w:t>
       </w:r>
     </w:p>
     <w:p>
@@ -5317,12 +5509,12 @@
       <w:pPr>
         <w:pStyle w:val="Ttulo3"/>
       </w:pPr>
-      <w:bookmarkStart w:id="15" w:name="_Toc166750498"/>
+      <w:bookmarkStart w:id="17" w:name="_Toc166838255"/>
       <w:r>
         <w:lastRenderedPageBreak/>
         <w:t>Página de inicio</w:t>
       </w:r>
-      <w:bookmarkEnd w:id="15"/>
+      <w:bookmarkEnd w:id="17"/>
     </w:p>
     <w:p/>
     <w:p>
@@ -5475,11 +5667,11 @@
       <w:pPr>
         <w:pStyle w:val="Ttulo3"/>
       </w:pPr>
-      <w:bookmarkStart w:id="16" w:name="_Toc166750499"/>
+      <w:bookmarkStart w:id="18" w:name="_Toc166838256"/>
       <w:r>
         <w:t>Página de panel</w:t>
       </w:r>
-      <w:bookmarkEnd w:id="16"/>
+      <w:bookmarkEnd w:id="18"/>
     </w:p>
     <w:p/>
     <w:p>
@@ -5648,11 +5840,9 @@
       <w:r>
         <w:t xml:space="preserve">del prototipo de esta página, la renombré primero como 'Gráficos' y finalmente como 'Panel', tomando inspiración de los </w:t>
       </w:r>
-      <w:proofErr w:type="spellStart"/>
       <w:r>
         <w:t>dashboards</w:t>
       </w:r>
-      <w:proofErr w:type="spellEnd"/>
       <w:r>
         <w:t xml:space="preserve"> </w:t>
       </w:r>
@@ -5727,11 +5917,11 @@
       <w:pPr>
         <w:pStyle w:val="Ttulo3"/>
       </w:pPr>
-      <w:bookmarkStart w:id="17" w:name="_Toc166750500"/>
+      <w:bookmarkStart w:id="19" w:name="_Toc166838257"/>
       <w:r>
         <w:t>Página de gestión de portátiles</w:t>
       </w:r>
-      <w:bookmarkEnd w:id="17"/>
+      <w:bookmarkEnd w:id="19"/>
     </w:p>
     <w:p/>
     <w:p>
@@ -5934,11 +6124,11 @@
       <w:pPr>
         <w:pStyle w:val="Ttulo2"/>
       </w:pPr>
-      <w:bookmarkStart w:id="18" w:name="_Toc166750501"/>
+      <w:bookmarkStart w:id="20" w:name="_Toc166838258"/>
       <w:r>
         <w:t>Esquemas de la interfaz</w:t>
       </w:r>
-      <w:bookmarkEnd w:id="18"/>
+      <w:bookmarkEnd w:id="20"/>
     </w:p>
     <w:p/>
     <w:p/>
@@ -5946,11 +6136,11 @@
       <w:pPr>
         <w:pStyle w:val="Ttulo2"/>
       </w:pPr>
-      <w:bookmarkStart w:id="19" w:name="_Toc166750502"/>
+      <w:bookmarkStart w:id="21" w:name="_Toc166838259"/>
       <w:r>
         <w:t>Diagrama de clases</w:t>
       </w:r>
-      <w:bookmarkEnd w:id="19"/>
+      <w:bookmarkEnd w:id="21"/>
     </w:p>
     <w:p/>
     <w:p>
@@ -6013,11 +6203,11 @@
       <w:pPr>
         <w:pStyle w:val="Ttulo2"/>
       </w:pPr>
-      <w:bookmarkStart w:id="20" w:name="_Toc166750503"/>
+      <w:bookmarkStart w:id="22" w:name="_Toc166838260"/>
       <w:r>
         <w:t>Diagrama relacional</w:t>
       </w:r>
-      <w:bookmarkEnd w:id="20"/>
+      <w:bookmarkEnd w:id="22"/>
     </w:p>
     <w:p/>
     <w:p>
@@ -6080,11 +6270,11 @@
       <w:pPr>
         <w:pStyle w:val="Ttulo2"/>
       </w:pPr>
-      <w:bookmarkStart w:id="21" w:name="_Toc166750504"/>
+      <w:bookmarkStart w:id="23" w:name="_Toc166838261"/>
       <w:r>
         <w:t>Color y tipografía</w:t>
       </w:r>
-      <w:bookmarkEnd w:id="21"/>
+      <w:bookmarkEnd w:id="23"/>
     </w:p>
     <w:p/>
     <w:p>
@@ -6098,15 +6288,7 @@
     </w:p>
     <w:p>
       <w:r>
-        <w:t xml:space="preserve">Junto al color primario, se emplea el color secundario #99FF33, que complementa al primario y se utiliza para representar botones en estado </w:t>
-      </w:r>
-      <w:proofErr w:type="spellStart"/>
-      <w:r>
-        <w:t>hover</w:t>
-      </w:r>
-      <w:proofErr w:type="spellEnd"/>
-      <w:r>
-        <w:t xml:space="preserve"> o activos.</w:t>
+        <w:t>Junto al color primario, se emplea el color secundario #99FF33, que complementa al primario y se utiliza para representar botones en estado hover o activos.</w:t>
       </w:r>
     </w:p>
     <w:p>
@@ -6124,39 +6306,7 @@
         <w:t>Por otra parte, l</w:t>
       </w:r>
       <w:r>
-        <w:t xml:space="preserve">a aplicación web utilizará la tipografía </w:t>
-      </w:r>
-      <w:proofErr w:type="spellStart"/>
-      <w:r>
-        <w:t>Roboto</w:t>
-      </w:r>
-      <w:proofErr w:type="spellEnd"/>
-      <w:r>
-        <w:t xml:space="preserve"> debido a su legibilidad, que garantiza una experiencia de usuario fluida. Además, </w:t>
-      </w:r>
-      <w:proofErr w:type="spellStart"/>
-      <w:r>
-        <w:t>Roboto</w:t>
-      </w:r>
-      <w:proofErr w:type="spellEnd"/>
-      <w:r>
-        <w:t xml:space="preserve"> ofrece un estilo agradable a la vista para el público objetivo, transmitiendo una sensación de profesionalidad. En caso de que haya algún problema al cargar la tipografía, se utilizará la tipografía </w:t>
-      </w:r>
-      <w:proofErr w:type="spellStart"/>
-      <w:r>
-        <w:t>sans-serif</w:t>
-      </w:r>
-      <w:proofErr w:type="spellEnd"/>
-      <w:r>
-        <w:t xml:space="preserve"> que presente similitudes con </w:t>
-      </w:r>
-      <w:proofErr w:type="spellStart"/>
-      <w:r>
-        <w:t>Roboto</w:t>
-      </w:r>
-      <w:proofErr w:type="spellEnd"/>
-      <w:r>
-        <w:t xml:space="preserve"> para mantener la coherencia visual y la legibilidad en la interfaz.</w:t>
+        <w:t>a aplicación web utilizará la tipografía Roboto debido a su legibilidad, que garantiza una experiencia de usuario fluida. Además, Roboto ofrece un estilo agradable a la vista para el público objetivo, transmitiendo una sensación de profesionalidad. En caso de que haya algún problema al cargar la tipografía, se utilizará la tipografía sans-serif que presente similitudes con Roboto para mantener la coherencia visual y la legibilidad en la interfaz.</w:t>
       </w:r>
     </w:p>
     <w:p/>
@@ -6164,11 +6314,11 @@
       <w:pPr>
         <w:pStyle w:val="Ttulo1"/>
       </w:pPr>
-      <w:bookmarkStart w:id="22" w:name="_Toc166750505"/>
+      <w:bookmarkStart w:id="24" w:name="_Toc166838262"/>
       <w:r>
         <w:t>Implementación</w:t>
       </w:r>
-      <w:bookmarkEnd w:id="22"/>
+      <w:bookmarkEnd w:id="24"/>
     </w:p>
     <w:p/>
     <w:p/>
@@ -6177,22 +6327,22 @@
       <w:pPr>
         <w:pStyle w:val="Ttulo1"/>
       </w:pPr>
-      <w:bookmarkStart w:id="23" w:name="_Toc166750506"/>
+      <w:bookmarkStart w:id="25" w:name="_Toc166838263"/>
       <w:r>
         <w:t>Pruebas</w:t>
       </w:r>
-      <w:bookmarkEnd w:id="23"/>
+      <w:bookmarkEnd w:id="25"/>
     </w:p>
     <w:p/>
     <w:p>
       <w:pPr>
         <w:pStyle w:val="Ttulo2"/>
       </w:pPr>
-      <w:bookmarkStart w:id="24" w:name="_Toc166750507"/>
+      <w:bookmarkStart w:id="26" w:name="_Toc166838264"/>
       <w:r>
         <w:t>Pruebas realizadas</w:t>
       </w:r>
-      <w:bookmarkEnd w:id="24"/>
+      <w:bookmarkEnd w:id="26"/>
     </w:p>
     <w:p/>
     <w:p/>
@@ -6201,11 +6351,11 @@
       <w:pPr>
         <w:pStyle w:val="Ttulo2"/>
       </w:pPr>
-      <w:bookmarkStart w:id="25" w:name="_Toc166750508"/>
+      <w:bookmarkStart w:id="27" w:name="_Toc166838265"/>
       <w:r>
         <w:t>Resultados obtenidos</w:t>
       </w:r>
-      <w:bookmarkEnd w:id="25"/>
+      <w:bookmarkEnd w:id="27"/>
     </w:p>
     <w:p/>
     <w:p/>
@@ -6214,11 +6364,11 @@
       <w:pPr>
         <w:pStyle w:val="Ttulo1"/>
       </w:pPr>
-      <w:bookmarkStart w:id="26" w:name="_Toc166750509"/>
+      <w:bookmarkStart w:id="28" w:name="_Toc166838266"/>
       <w:r>
         <w:t>Diario de trabajo</w:t>
       </w:r>
-      <w:bookmarkEnd w:id="26"/>
+      <w:bookmarkEnd w:id="28"/>
     </w:p>
     <w:p/>
     <w:p/>
@@ -6227,11 +6377,11 @@
       <w:pPr>
         <w:pStyle w:val="Ttulo1"/>
       </w:pPr>
-      <w:bookmarkStart w:id="27" w:name="_Toc166750510"/>
+      <w:bookmarkStart w:id="29" w:name="_Toc166838267"/>
       <w:r>
         <w:t>Bibliografía</w:t>
       </w:r>
-      <w:bookmarkEnd w:id="27"/>
+      <w:bookmarkEnd w:id="29"/>
     </w:p>
     <w:sectPr>
       <w:footerReference w:type="default" r:id="rId23"/>
@@ -6531,9 +6681,9 @@
     </w:lvl>
   </w:abstractNum>
   <w:abstractNum w:abstractNumId="1" w15:restartNumberingAfterBreak="0">
-    <w:nsid w:val="42101B58"/>
+    <w:nsid w:val="08364219"/>
     <w:multiLevelType w:val="hybridMultilevel"/>
-    <w:tmpl w:val="84E4BFCA"/>
+    <w:tmpl w:val="E2B4C458"/>
     <w:lvl w:ilvl="0" w:tplc="1A0CBA70">
       <w:numFmt w:val="bullet"/>
       <w:lvlText w:val=""/>
@@ -6643,6 +6793,230 @@
     </w:lvl>
   </w:abstractNum>
   <w:abstractNum w:abstractNumId="2" w15:restartNumberingAfterBreak="0">
+    <w:nsid w:val="2DC21762"/>
+    <w:multiLevelType w:val="hybridMultilevel"/>
+    <w:tmpl w:val="4EA204E4"/>
+    <w:lvl w:ilvl="0" w:tplc="1A0CBA70">
+      <w:numFmt w:val="bullet"/>
+      <w:lvlText w:val=""/>
+      <w:lvlJc w:val="left"/>
+      <w:pPr>
+        <w:ind w:left="720" w:hanging="360"/>
+      </w:pPr>
+      <w:rPr>
+        <w:rFonts w:ascii="Symbol" w:eastAsiaTheme="minorHAnsi" w:hAnsi="Symbol" w:cstheme="minorBidi" w:hint="default"/>
+      </w:rPr>
+    </w:lvl>
+    <w:lvl w:ilvl="1" w:tplc="0C0A0003" w:tentative="1">
+      <w:start w:val="1"/>
+      <w:numFmt w:val="bullet"/>
+      <w:lvlText w:val="o"/>
+      <w:lvlJc w:val="left"/>
+      <w:pPr>
+        <w:ind w:left="1440" w:hanging="360"/>
+      </w:pPr>
+      <w:rPr>
+        <w:rFonts w:ascii="Courier New" w:hAnsi="Courier New" w:cs="Courier New" w:hint="default"/>
+      </w:rPr>
+    </w:lvl>
+    <w:lvl w:ilvl="2" w:tplc="0C0A0005" w:tentative="1">
+      <w:start w:val="1"/>
+      <w:numFmt w:val="bullet"/>
+      <w:lvlText w:val=""/>
+      <w:lvlJc w:val="left"/>
+      <w:pPr>
+        <w:ind w:left="2160" w:hanging="360"/>
+      </w:pPr>
+      <w:rPr>
+        <w:rFonts w:ascii="Wingdings" w:hAnsi="Wingdings" w:hint="default"/>
+      </w:rPr>
+    </w:lvl>
+    <w:lvl w:ilvl="3" w:tplc="0C0A0001" w:tentative="1">
+      <w:start w:val="1"/>
+      <w:numFmt w:val="bullet"/>
+      <w:lvlText w:val=""/>
+      <w:lvlJc w:val="left"/>
+      <w:pPr>
+        <w:ind w:left="2880" w:hanging="360"/>
+      </w:pPr>
+      <w:rPr>
+        <w:rFonts w:ascii="Symbol" w:hAnsi="Symbol" w:hint="default"/>
+      </w:rPr>
+    </w:lvl>
+    <w:lvl w:ilvl="4" w:tplc="0C0A0003" w:tentative="1">
+      <w:start w:val="1"/>
+      <w:numFmt w:val="bullet"/>
+      <w:lvlText w:val="o"/>
+      <w:lvlJc w:val="left"/>
+      <w:pPr>
+        <w:ind w:left="3600" w:hanging="360"/>
+      </w:pPr>
+      <w:rPr>
+        <w:rFonts w:ascii="Courier New" w:hAnsi="Courier New" w:cs="Courier New" w:hint="default"/>
+      </w:rPr>
+    </w:lvl>
+    <w:lvl w:ilvl="5" w:tplc="0C0A0005" w:tentative="1">
+      <w:start w:val="1"/>
+      <w:numFmt w:val="bullet"/>
+      <w:lvlText w:val=""/>
+      <w:lvlJc w:val="left"/>
+      <w:pPr>
+        <w:ind w:left="4320" w:hanging="360"/>
+      </w:pPr>
+      <w:rPr>
+        <w:rFonts w:ascii="Wingdings" w:hAnsi="Wingdings" w:hint="default"/>
+      </w:rPr>
+    </w:lvl>
+    <w:lvl w:ilvl="6" w:tplc="0C0A0001" w:tentative="1">
+      <w:start w:val="1"/>
+      <w:numFmt w:val="bullet"/>
+      <w:lvlText w:val=""/>
+      <w:lvlJc w:val="left"/>
+      <w:pPr>
+        <w:ind w:left="5040" w:hanging="360"/>
+      </w:pPr>
+      <w:rPr>
+        <w:rFonts w:ascii="Symbol" w:hAnsi="Symbol" w:hint="default"/>
+      </w:rPr>
+    </w:lvl>
+    <w:lvl w:ilvl="7" w:tplc="0C0A0003" w:tentative="1">
+      <w:start w:val="1"/>
+      <w:numFmt w:val="bullet"/>
+      <w:lvlText w:val="o"/>
+      <w:lvlJc w:val="left"/>
+      <w:pPr>
+        <w:ind w:left="5760" w:hanging="360"/>
+      </w:pPr>
+      <w:rPr>
+        <w:rFonts w:ascii="Courier New" w:hAnsi="Courier New" w:cs="Courier New" w:hint="default"/>
+      </w:rPr>
+    </w:lvl>
+    <w:lvl w:ilvl="8" w:tplc="0C0A0005" w:tentative="1">
+      <w:start w:val="1"/>
+      <w:numFmt w:val="bullet"/>
+      <w:lvlText w:val=""/>
+      <w:lvlJc w:val="left"/>
+      <w:pPr>
+        <w:ind w:left="6480" w:hanging="360"/>
+      </w:pPr>
+      <w:rPr>
+        <w:rFonts w:ascii="Wingdings" w:hAnsi="Wingdings" w:hint="default"/>
+      </w:rPr>
+    </w:lvl>
+  </w:abstractNum>
+  <w:abstractNum w:abstractNumId="3" w15:restartNumberingAfterBreak="0">
+    <w:nsid w:val="42101B58"/>
+    <w:multiLevelType w:val="hybridMultilevel"/>
+    <w:tmpl w:val="84E4BFCA"/>
+    <w:lvl w:ilvl="0" w:tplc="1A0CBA70">
+      <w:numFmt w:val="bullet"/>
+      <w:lvlText w:val=""/>
+      <w:lvlJc w:val="left"/>
+      <w:pPr>
+        <w:ind w:left="720" w:hanging="360"/>
+      </w:pPr>
+      <w:rPr>
+        <w:rFonts w:ascii="Symbol" w:eastAsiaTheme="minorHAnsi" w:hAnsi="Symbol" w:cstheme="minorBidi" w:hint="default"/>
+      </w:rPr>
+    </w:lvl>
+    <w:lvl w:ilvl="1" w:tplc="0C0A0003" w:tentative="1">
+      <w:start w:val="1"/>
+      <w:numFmt w:val="bullet"/>
+      <w:lvlText w:val="o"/>
+      <w:lvlJc w:val="left"/>
+      <w:pPr>
+        <w:ind w:left="1440" w:hanging="360"/>
+      </w:pPr>
+      <w:rPr>
+        <w:rFonts w:ascii="Courier New" w:hAnsi="Courier New" w:cs="Courier New" w:hint="default"/>
+      </w:rPr>
+    </w:lvl>
+    <w:lvl w:ilvl="2" w:tplc="0C0A0005" w:tentative="1">
+      <w:start w:val="1"/>
+      <w:numFmt w:val="bullet"/>
+      <w:lvlText w:val=""/>
+      <w:lvlJc w:val="left"/>
+      <w:pPr>
+        <w:ind w:left="2160" w:hanging="360"/>
+      </w:pPr>
+      <w:rPr>
+        <w:rFonts w:ascii="Wingdings" w:hAnsi="Wingdings" w:hint="default"/>
+      </w:rPr>
+    </w:lvl>
+    <w:lvl w:ilvl="3" w:tplc="0C0A0001" w:tentative="1">
+      <w:start w:val="1"/>
+      <w:numFmt w:val="bullet"/>
+      <w:lvlText w:val=""/>
+      <w:lvlJc w:val="left"/>
+      <w:pPr>
+        <w:ind w:left="2880" w:hanging="360"/>
+      </w:pPr>
+      <w:rPr>
+        <w:rFonts w:ascii="Symbol" w:hAnsi="Symbol" w:hint="default"/>
+      </w:rPr>
+    </w:lvl>
+    <w:lvl w:ilvl="4" w:tplc="0C0A0003" w:tentative="1">
+      <w:start w:val="1"/>
+      <w:numFmt w:val="bullet"/>
+      <w:lvlText w:val="o"/>
+      <w:lvlJc w:val="left"/>
+      <w:pPr>
+        <w:ind w:left="3600" w:hanging="360"/>
+      </w:pPr>
+      <w:rPr>
+        <w:rFonts w:ascii="Courier New" w:hAnsi="Courier New" w:cs="Courier New" w:hint="default"/>
+      </w:rPr>
+    </w:lvl>
+    <w:lvl w:ilvl="5" w:tplc="0C0A0005" w:tentative="1">
+      <w:start w:val="1"/>
+      <w:numFmt w:val="bullet"/>
+      <w:lvlText w:val=""/>
+      <w:lvlJc w:val="left"/>
+      <w:pPr>
+        <w:ind w:left="4320" w:hanging="360"/>
+      </w:pPr>
+      <w:rPr>
+        <w:rFonts w:ascii="Wingdings" w:hAnsi="Wingdings" w:hint="default"/>
+      </w:rPr>
+    </w:lvl>
+    <w:lvl w:ilvl="6" w:tplc="0C0A0001" w:tentative="1">
+      <w:start w:val="1"/>
+      <w:numFmt w:val="bullet"/>
+      <w:lvlText w:val=""/>
+      <w:lvlJc w:val="left"/>
+      <w:pPr>
+        <w:ind w:left="5040" w:hanging="360"/>
+      </w:pPr>
+      <w:rPr>
+        <w:rFonts w:ascii="Symbol" w:hAnsi="Symbol" w:hint="default"/>
+      </w:rPr>
+    </w:lvl>
+    <w:lvl w:ilvl="7" w:tplc="0C0A0003" w:tentative="1">
+      <w:start w:val="1"/>
+      <w:numFmt w:val="bullet"/>
+      <w:lvlText w:val="o"/>
+      <w:lvlJc w:val="left"/>
+      <w:pPr>
+        <w:ind w:left="5760" w:hanging="360"/>
+      </w:pPr>
+      <w:rPr>
+        <w:rFonts w:ascii="Courier New" w:hAnsi="Courier New" w:cs="Courier New" w:hint="default"/>
+      </w:rPr>
+    </w:lvl>
+    <w:lvl w:ilvl="8" w:tplc="0C0A0005" w:tentative="1">
+      <w:start w:val="1"/>
+      <w:numFmt w:val="bullet"/>
+      <w:lvlText w:val=""/>
+      <w:lvlJc w:val="left"/>
+      <w:pPr>
+        <w:ind w:left="6480" w:hanging="360"/>
+      </w:pPr>
+      <w:rPr>
+        <w:rFonts w:ascii="Wingdings" w:hAnsi="Wingdings" w:hint="default"/>
+      </w:rPr>
+    </w:lvl>
+  </w:abstractNum>
+  <w:abstractNum w:abstractNumId="4" w15:restartNumberingAfterBreak="0">
     <w:nsid w:val="5C1D03B8"/>
     <w:multiLevelType w:val="hybridMultilevel"/>
     <w:tmpl w:val="CB1ECF06"/>
@@ -6755,7 +7129,7 @@
       </w:rPr>
     </w:lvl>
   </w:abstractNum>
-  <w:abstractNum w:abstractNumId="3" w15:restartNumberingAfterBreak="0">
+  <w:abstractNum w:abstractNumId="5" w15:restartNumberingAfterBreak="0">
     <w:nsid w:val="5D3B7503"/>
     <w:multiLevelType w:val="hybridMultilevel"/>
     <w:tmpl w:val="5510B0A6"/>
@@ -6867,7 +7241,7 @@
       </w:rPr>
     </w:lvl>
   </w:abstractNum>
-  <w:abstractNum w:abstractNumId="4" w15:restartNumberingAfterBreak="0">
+  <w:abstractNum w:abstractNumId="6" w15:restartNumberingAfterBreak="0">
     <w:nsid w:val="696062ED"/>
     <w:multiLevelType w:val="hybridMultilevel"/>
     <w:tmpl w:val="F384B806"/>
@@ -6979,10 +7353,10 @@
       </w:rPr>
     </w:lvl>
   </w:abstractNum>
-  <w:abstractNum w:abstractNumId="5" w15:restartNumberingAfterBreak="0">
-    <w:nsid w:val="7D6C5976"/>
+  <w:abstractNum w:abstractNumId="7" w15:restartNumberingAfterBreak="0">
+    <w:nsid w:val="6EEB7D1A"/>
     <w:multiLevelType w:val="hybridMultilevel"/>
-    <w:tmpl w:val="F992F6D2"/>
+    <w:tmpl w:val="224411E4"/>
     <w:lvl w:ilvl="0" w:tplc="1A0CBA70">
       <w:numFmt w:val="bullet"/>
       <w:lvlText w:val=""/>
@@ -7091,22 +7465,143 @@
       </w:rPr>
     </w:lvl>
   </w:abstractNum>
+  <w:abstractNum w:abstractNumId="8" w15:restartNumberingAfterBreak="0">
+    <w:nsid w:val="7D6C5976"/>
+    <w:multiLevelType w:val="hybridMultilevel"/>
+    <w:tmpl w:val="A7DE9C7C"/>
+    <w:lvl w:ilvl="0" w:tplc="1A0CBA70">
+      <w:numFmt w:val="bullet"/>
+      <w:lvlText w:val=""/>
+      <w:lvlJc w:val="left"/>
+      <w:pPr>
+        <w:ind w:left="720" w:hanging="360"/>
+      </w:pPr>
+      <w:rPr>
+        <w:rFonts w:ascii="Symbol" w:eastAsiaTheme="minorHAnsi" w:hAnsi="Symbol" w:cstheme="minorBidi" w:hint="default"/>
+      </w:rPr>
+    </w:lvl>
+    <w:lvl w:ilvl="1" w:tplc="0C0A0003" w:tentative="1">
+      <w:start w:val="1"/>
+      <w:numFmt w:val="bullet"/>
+      <w:lvlText w:val="o"/>
+      <w:lvlJc w:val="left"/>
+      <w:pPr>
+        <w:ind w:left="1440" w:hanging="360"/>
+      </w:pPr>
+      <w:rPr>
+        <w:rFonts w:ascii="Courier New" w:hAnsi="Courier New" w:cs="Courier New" w:hint="default"/>
+      </w:rPr>
+    </w:lvl>
+    <w:lvl w:ilvl="2" w:tplc="0C0A0005" w:tentative="1">
+      <w:start w:val="1"/>
+      <w:numFmt w:val="bullet"/>
+      <w:lvlText w:val=""/>
+      <w:lvlJc w:val="left"/>
+      <w:pPr>
+        <w:ind w:left="2160" w:hanging="360"/>
+      </w:pPr>
+      <w:rPr>
+        <w:rFonts w:ascii="Wingdings" w:hAnsi="Wingdings" w:hint="default"/>
+      </w:rPr>
+    </w:lvl>
+    <w:lvl w:ilvl="3" w:tplc="0C0A0001" w:tentative="1">
+      <w:start w:val="1"/>
+      <w:numFmt w:val="bullet"/>
+      <w:lvlText w:val=""/>
+      <w:lvlJc w:val="left"/>
+      <w:pPr>
+        <w:ind w:left="2880" w:hanging="360"/>
+      </w:pPr>
+      <w:rPr>
+        <w:rFonts w:ascii="Symbol" w:hAnsi="Symbol" w:hint="default"/>
+      </w:rPr>
+    </w:lvl>
+    <w:lvl w:ilvl="4" w:tplc="0C0A0003" w:tentative="1">
+      <w:start w:val="1"/>
+      <w:numFmt w:val="bullet"/>
+      <w:lvlText w:val="o"/>
+      <w:lvlJc w:val="left"/>
+      <w:pPr>
+        <w:ind w:left="3600" w:hanging="360"/>
+      </w:pPr>
+      <w:rPr>
+        <w:rFonts w:ascii="Courier New" w:hAnsi="Courier New" w:cs="Courier New" w:hint="default"/>
+      </w:rPr>
+    </w:lvl>
+    <w:lvl w:ilvl="5" w:tplc="0C0A0005" w:tentative="1">
+      <w:start w:val="1"/>
+      <w:numFmt w:val="bullet"/>
+      <w:lvlText w:val=""/>
+      <w:lvlJc w:val="left"/>
+      <w:pPr>
+        <w:ind w:left="4320" w:hanging="360"/>
+      </w:pPr>
+      <w:rPr>
+        <w:rFonts w:ascii="Wingdings" w:hAnsi="Wingdings" w:hint="default"/>
+      </w:rPr>
+    </w:lvl>
+    <w:lvl w:ilvl="6" w:tplc="0C0A0001" w:tentative="1">
+      <w:start w:val="1"/>
+      <w:numFmt w:val="bullet"/>
+      <w:lvlText w:val=""/>
+      <w:lvlJc w:val="left"/>
+      <w:pPr>
+        <w:ind w:left="5040" w:hanging="360"/>
+      </w:pPr>
+      <w:rPr>
+        <w:rFonts w:ascii="Symbol" w:hAnsi="Symbol" w:hint="default"/>
+      </w:rPr>
+    </w:lvl>
+    <w:lvl w:ilvl="7" w:tplc="0C0A0003" w:tentative="1">
+      <w:start w:val="1"/>
+      <w:numFmt w:val="bullet"/>
+      <w:lvlText w:val="o"/>
+      <w:lvlJc w:val="left"/>
+      <w:pPr>
+        <w:ind w:left="5760" w:hanging="360"/>
+      </w:pPr>
+      <w:rPr>
+        <w:rFonts w:ascii="Courier New" w:hAnsi="Courier New" w:cs="Courier New" w:hint="default"/>
+      </w:rPr>
+    </w:lvl>
+    <w:lvl w:ilvl="8" w:tplc="0C0A0005" w:tentative="1">
+      <w:start w:val="1"/>
+      <w:numFmt w:val="bullet"/>
+      <w:lvlText w:val=""/>
+      <w:lvlJc w:val="left"/>
+      <w:pPr>
+        <w:ind w:left="6480" w:hanging="360"/>
+      </w:pPr>
+      <w:rPr>
+        <w:rFonts w:ascii="Wingdings" w:hAnsi="Wingdings" w:hint="default"/>
+      </w:rPr>
+    </w:lvl>
+  </w:abstractNum>
   <w:num w:numId="1">
-    <w:abstractNumId w:val="2"/>
+    <w:abstractNumId w:val="4"/>
   </w:num>
   <w:num w:numId="2">
-    <w:abstractNumId w:val="3"/>
+    <w:abstractNumId w:val="5"/>
   </w:num>
   <w:num w:numId="3">
-    <w:abstractNumId w:val="5"/>
+    <w:abstractNumId w:val="8"/>
   </w:num>
   <w:num w:numId="4">
     <w:abstractNumId w:val="0"/>
   </w:num>
   <w:num w:numId="5">
-    <w:abstractNumId w:val="4"/>
+    <w:abstractNumId w:val="6"/>
   </w:num>
   <w:num w:numId="6">
+    <w:abstractNumId w:val="3"/>
+  </w:num>
+  <w:num w:numId="7">
+    <w:abstractNumId w:val="2"/>
+  </w:num>
+  <w:num w:numId="8">
+    <w:abstractNumId w:val="7"/>
+  </w:num>
+  <w:num w:numId="9">
     <w:abstractNumId w:val="1"/>
   </w:num>
 </w:numbering>

</xml_diff>

<commit_message>
Documentación de los colores y la tipografía
</commit_message>
<xml_diff>
--- a/documents/documentación.docx
+++ b/documents/documentación.docx
@@ -10,7 +10,7 @@
         <mc:AlternateContent>
           <mc:Choice Requires="wps">
             <w:drawing>
-              <wp:anchor distT="0" distB="0" distL="114300" distR="114300" simplePos="0" relativeHeight="251666432" behindDoc="0" locked="0" layoutInCell="1" allowOverlap="1" wp14:anchorId="3E018E09" wp14:editId="5CB2C24A">
+              <wp:anchor distT="0" distB="0" distL="114300" distR="114300" simplePos="0" relativeHeight="251666432" behindDoc="0" locked="0" layoutInCell="1" allowOverlap="1" wp14:anchorId="3E018E09" wp14:editId="51A725D9">
                 <wp:simplePos x="0" y="0"/>
                 <wp:positionH relativeFrom="margin">
                   <wp:posOffset>669290</wp:posOffset>
@@ -462,128 +462,7 @@
         <mc:AlternateContent>
           <mc:Choice Requires="wps">
             <w:drawing>
-              <wp:anchor distT="0" distB="0" distL="114300" distR="114300" simplePos="0" relativeHeight="251661312" behindDoc="0" locked="0" layoutInCell="1" allowOverlap="1" wp14:anchorId="642D21F8" wp14:editId="327D1E75">
-                <wp:simplePos x="0" y="0"/>
-                <wp:positionH relativeFrom="margin">
-                  <wp:posOffset>671195</wp:posOffset>
-                </wp:positionH>
-                <wp:positionV relativeFrom="margin">
-                  <wp:posOffset>3177540</wp:posOffset>
-                </wp:positionV>
-                <wp:extent cx="4067810" cy="527685"/>
-                <wp:effectExtent l="0" t="0" r="0" b="5715"/>
-                <wp:wrapSquare wrapText="bothSides"/>
-                <wp:docPr id="5" name="Cuadro de texto 5"/>
-                <wp:cNvGraphicFramePr/>
-                <a:graphic xmlns:a="http://schemas.openxmlformats.org/drawingml/2006/main">
-                  <a:graphicData uri="http://schemas.microsoft.com/office/word/2010/wordprocessingShape">
-                    <wps:wsp>
-                      <wps:cNvSpPr txBox="1"/>
-                      <wps:spPr>
-                        <a:xfrm>
-                          <a:off x="0" y="0"/>
-                          <a:ext cx="4067810" cy="527685"/>
-                        </a:xfrm>
-                        <a:prstGeom prst="rect">
-                          <a:avLst/>
-                        </a:prstGeom>
-                        <a:noFill/>
-                        <a:ln w="6350">
-                          <a:noFill/>
-                        </a:ln>
-                      </wps:spPr>
-                      <wps:txbx>
-                        <w:txbxContent>
-                          <w:p>
-                            <w:pPr>
-                              <w:jc w:val="center"/>
-                              <w:rPr>
-                                <w:rFonts w:cs="Open Sans"/>
-                                <w:b/>
-                                <w:bCs/>
-                                <w:color w:val="4F4FFF"/>
-                                <w:sz w:val="44"/>
-                                <w:szCs w:val="44"/>
-                                <w:lang w:val="en-US"/>
-                              </w:rPr>
-                            </w:pPr>
-                            <w:r>
-                              <w:rPr>
-                                <w:rFonts w:cs="Open Sans"/>
-                                <w:b/>
-                                <w:bCs/>
-                                <w:color w:val="4F4FFF"/>
-                                <w:sz w:val="44"/>
-                                <w:szCs w:val="44"/>
-                                <w:lang w:val="en-US"/>
-                              </w:rPr>
-                              <w:t>GDCE</w:t>
-                            </w:r>
-                          </w:p>
-                        </w:txbxContent>
-                      </wps:txbx>
-                      <wps:bodyPr rot="0" spcFirstLastPara="0" vertOverflow="overflow" horzOverflow="overflow" vert="horz" wrap="square" lIns="91440" tIns="45720" rIns="91440" bIns="45720" numCol="1" spcCol="0" rtlCol="0" fromWordArt="0" anchor="ctr" anchorCtr="0" forceAA="0" compatLnSpc="1">
-                        <a:prstTxWarp prst="textNoShape">
-                          <a:avLst/>
-                        </a:prstTxWarp>
-                        <a:noAutofit/>
-                      </wps:bodyPr>
-                    </wps:wsp>
-                  </a:graphicData>
-                </a:graphic>
-                <wp14:sizeRelV relativeFrom="margin">
-                  <wp14:pctHeight>0</wp14:pctHeight>
-                </wp14:sizeRelV>
-              </wp:anchor>
-            </w:drawing>
-          </mc:Choice>
-          <mc:Fallback>
-            <w:pict>
-              <v:shape w14:anchorId="642D21F8" id="Cuadro de texto 5" o:spid="_x0000_s1029" type="#_x0000_t202" style="position:absolute;left:0;text-align:left;margin-left:52.85pt;margin-top:250.2pt;width:320.3pt;height:41.55pt;z-index:251661312;visibility:visible;mso-wrap-style:square;mso-height-percent:0;mso-wrap-distance-left:9pt;mso-wrap-distance-top:0;mso-wrap-distance-right:9pt;mso-wrap-distance-bottom:0;mso-position-horizontal:absolute;mso-position-horizontal-relative:margin;mso-position-vertical:absolute;mso-position-vertical-relative:margin;mso-height-percent:0;mso-height-relative:margin;v-text-anchor:middle" o:gfxdata="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" filled="f" stroked="f" strokeweight=".5pt">
-                <v:textbox>
-                  <w:txbxContent>
-                    <w:p>
-                      <w:pPr>
-                        <w:jc w:val="center"/>
-                        <w:rPr>
-                          <w:rFonts w:cs="Open Sans"/>
-                          <w:b/>
-                          <w:bCs/>
-                          <w:color w:val="4F4FFF"/>
-                          <w:sz w:val="44"/>
-                          <w:szCs w:val="44"/>
-                          <w:lang w:val="en-US"/>
-                        </w:rPr>
-                      </w:pPr>
-                      <w:r>
-                        <w:rPr>
-                          <w:rFonts w:cs="Open Sans"/>
-                          <w:b/>
-                          <w:bCs/>
-                          <w:color w:val="4F4FFF"/>
-                          <w:sz w:val="44"/>
-                          <w:szCs w:val="44"/>
-                          <w:lang w:val="en-US"/>
-                        </w:rPr>
-                        <w:t>GDCE</w:t>
-                      </w:r>
-                    </w:p>
-                  </w:txbxContent>
-                </v:textbox>
-                <w10:wrap type="square" anchorx="margin" anchory="margin"/>
-              </v:shape>
-            </w:pict>
-          </mc:Fallback>
-        </mc:AlternateContent>
-      </w:r>
-      <w:r>
-        <w:rPr>
-          <w:noProof/>
-        </w:rPr>
-        <mc:AlternateContent>
-          <mc:Choice Requires="wps">
-            <w:drawing>
-              <wp:anchor distT="0" distB="0" distL="114300" distR="114300" simplePos="0" relativeHeight="251664384" behindDoc="0" locked="0" layoutInCell="1" allowOverlap="1" wp14:anchorId="05062F8C" wp14:editId="595AB472">
+              <wp:anchor distT="0" distB="0" distL="114300" distR="114300" simplePos="0" relativeHeight="251664384" behindDoc="0" locked="0" layoutInCell="1" allowOverlap="1" wp14:anchorId="05062F8C" wp14:editId="1340437F">
                 <wp:simplePos x="0" y="0"/>
                 <wp:positionH relativeFrom="margin">
                   <wp:posOffset>666115</wp:posOffset>
@@ -652,7 +531,7 @@
           </mc:Choice>
           <mc:Fallback>
             <w:pict>
-              <v:shape w14:anchorId="05062F8C" id="Cuadro de texto 9" o:spid="_x0000_s1030" type="#_x0000_t202" style="position:absolute;left:0;text-align:left;margin-left:52.45pt;margin-top:179pt;width:320.3pt;height:34.45pt;z-index:251664384;visibility:visible;mso-wrap-style:square;mso-height-percent:0;mso-wrap-distance-left:9pt;mso-wrap-distance-top:0;mso-wrap-distance-right:9pt;mso-wrap-distance-bottom:0;mso-position-horizontal:absolute;mso-position-horizontal-relative:margin;mso-position-vertical:absolute;mso-position-vertical-relative:margin;mso-height-percent:0;mso-height-relative:margin;v-text-anchor:middle" o:gfxdata="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" filled="f" stroked="f" strokeweight=".5pt">
+              <v:shape w14:anchorId="05062F8C" id="Cuadro de texto 9" o:spid="_x0000_s1029" type="#_x0000_t202" style="position:absolute;left:0;text-align:left;margin-left:52.45pt;margin-top:179pt;width:320.3pt;height:34.45pt;z-index:251664384;visibility:visible;mso-wrap-style:square;mso-height-percent:0;mso-wrap-distance-left:9pt;mso-wrap-distance-top:0;mso-wrap-distance-right:9pt;mso-wrap-distance-bottom:0;mso-position-horizontal:absolute;mso-position-horizontal-relative:margin;mso-position-vertical:absolute;mso-position-vertical-relative:margin;mso-height-percent:0;mso-height-relative:margin;v-text-anchor:middle" o:gfxdata="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" filled="f" stroked="f" strokeweight=".5pt">
                 <v:textbox>
                   <w:txbxContent>
                     <w:p>
@@ -767,7 +646,7 @@
           </mc:Choice>
           <mc:Fallback>
             <w:pict>
-              <v:shape w14:anchorId="07C96829" id="Cuadro de texto 8" o:spid="_x0000_s1031" type="#_x0000_t202" style="position:absolute;left:0;text-align:left;margin-left:10.35pt;margin-top:145.7pt;width:404.5pt;height:35.45pt;z-index:251663360;visibility:visible;mso-wrap-style:square;mso-width-percent:0;mso-height-percent:0;mso-wrap-distance-left:9pt;mso-wrap-distance-top:0;mso-wrap-distance-right:9pt;mso-wrap-distance-bottom:0;mso-position-horizontal:absolute;mso-position-horizontal-relative:margin;mso-position-vertical:absolute;mso-position-vertical-relative:margin;mso-width-percent:0;mso-height-percent:0;mso-width-relative:margin;mso-height-relative:margin;v-text-anchor:middle" o:gfxdata="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" filled="f" stroked="f" strokeweight=".5pt">
+              <v:shape w14:anchorId="07C96829" id="Cuadro de texto 8" o:spid="_x0000_s1030" type="#_x0000_t202" style="position:absolute;left:0;text-align:left;margin-left:10.35pt;margin-top:145.7pt;width:404.5pt;height:35.45pt;z-index:251663360;visibility:visible;mso-wrap-style:square;mso-width-percent:0;mso-height-percent:0;mso-wrap-distance-left:9pt;mso-wrap-distance-top:0;mso-wrap-distance-right:9pt;mso-wrap-distance-bottom:0;mso-position-horizontal:absolute;mso-position-horizontal-relative:margin;mso-position-vertical:absolute;mso-position-vertical-relative:margin;mso-width-percent:0;mso-height-percent:0;mso-width-relative:margin;mso-height-relative:margin;v-text-anchor:middle" o:gfxdata="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" filled="f" stroked="f" strokeweight=".5pt">
                 <v:textbox>
                   <w:txbxContent>
                     <w:p>
@@ -858,6 +737,15 @@
                                 <w:szCs w:val="28"/>
                                 <w:lang w:val="en-US"/>
                               </w:rPr>
+                              <w:t xml:space="preserve">09/06/2024 - </w:t>
+                            </w:r>
+                            <w:r>
+                              <w:rPr>
+                                <w:rFonts w:cs="Open Sans"/>
+                                <w:color w:val="FFFFFF" w:themeColor="background1"/>
+                                <w:szCs w:val="28"/>
+                                <w:lang w:val="en-US"/>
+                              </w:rPr>
                               <w:t>Santander</w:t>
                             </w:r>
                           </w:p>
@@ -880,7 +768,7 @@
           </mc:Choice>
           <mc:Fallback>
             <w:pict>
-              <v:shape w14:anchorId="269A4F68" id="Cuadro de texto 10" o:spid="_x0000_s1032" type="#_x0000_t202" style="position:absolute;left:0;text-align:left;margin-left:0;margin-top:0;width:320.3pt;height:31.4pt;z-index:251665408;visibility:visible;mso-wrap-style:square;mso-height-percent:0;mso-wrap-distance-left:9pt;mso-wrap-distance-top:0;mso-wrap-distance-right:9pt;mso-wrap-distance-bottom:0;mso-position-horizontal:center;mso-position-horizontal-relative:margin;mso-position-vertical:bottom;mso-position-vertical-relative:margin;mso-height-percent:0;mso-height-relative:margin;v-text-anchor:middle" o:gfxdata="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" filled="f" stroked="f" strokeweight=".5pt">
+              <v:shape w14:anchorId="269A4F68" id="Cuadro de texto 10" o:spid="_x0000_s1031" type="#_x0000_t202" style="position:absolute;left:0;text-align:left;margin-left:0;margin-top:0;width:320.3pt;height:31.4pt;z-index:251665408;visibility:visible;mso-wrap-style:square;mso-height-percent:0;mso-wrap-distance-left:9pt;mso-wrap-distance-top:0;mso-wrap-distance-right:9pt;mso-wrap-distance-bottom:0;mso-position-horizontal:center;mso-position-horizontal-relative:margin;mso-position-vertical:bottom;mso-position-vertical-relative:margin;mso-height-percent:0;mso-height-relative:margin;v-text-anchor:middle" o:gfxdata="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" filled="f" stroked="f" strokeweight=".5pt">
                 <v:textbox>
                   <w:txbxContent>
                     <w:p>
@@ -899,6 +787,15 @@
                           <w:szCs w:val="28"/>
                           <w:lang w:val="en-US"/>
                         </w:rPr>
+                        <w:t xml:space="preserve">09/06/2024 - </w:t>
+                      </w:r>
+                      <w:r>
+                        <w:rPr>
+                          <w:rFonts w:cs="Open Sans"/>
+                          <w:color w:val="FFFFFF" w:themeColor="background1"/>
+                          <w:szCs w:val="28"/>
+                          <w:lang w:val="en-US"/>
+                        </w:rPr>
                         <w:t>Santander</w:t>
                       </w:r>
                     </w:p>
@@ -919,7 +816,216 @@
         <mc:AlternateContent>
           <mc:Choice Requires="wps">
             <w:drawing>
-              <wp:anchor distT="0" distB="0" distL="114300" distR="114300" simplePos="0" relativeHeight="251659264" behindDoc="0" locked="0" layoutInCell="1" allowOverlap="1" wp14:anchorId="561B25B7" wp14:editId="0796CF3C">
+              <wp:anchor distT="0" distB="0" distL="114300" distR="114300" simplePos="0" relativeHeight="251661312" behindDoc="0" locked="0" layoutInCell="1" allowOverlap="1" wp14:anchorId="642D21F8" wp14:editId="6A7C61F1">
+                <wp:simplePos x="0" y="0"/>
+                <wp:positionH relativeFrom="margin">
+                  <wp:posOffset>666750</wp:posOffset>
+                </wp:positionH>
+                <wp:positionV relativeFrom="margin">
+                  <wp:posOffset>3181985</wp:posOffset>
+                </wp:positionV>
+                <wp:extent cx="4067810" cy="1282700"/>
+                <wp:effectExtent l="0" t="0" r="0" b="0"/>
+                <wp:wrapSquare wrapText="bothSides"/>
+                <wp:docPr id="5" name="Cuadro de texto 5"/>
+                <wp:cNvGraphicFramePr/>
+                <a:graphic xmlns:a="http://schemas.openxmlformats.org/drawingml/2006/main">
+                  <a:graphicData uri="http://schemas.microsoft.com/office/word/2010/wordprocessingShape">
+                    <wps:wsp>
+                      <wps:cNvSpPr txBox="1"/>
+                      <wps:spPr>
+                        <a:xfrm>
+                          <a:off x="0" y="0"/>
+                          <a:ext cx="4067810" cy="1282700"/>
+                        </a:xfrm>
+                        <a:prstGeom prst="rect">
+                          <a:avLst/>
+                        </a:prstGeom>
+                        <a:noFill/>
+                        <a:ln w="6350">
+                          <a:noFill/>
+                        </a:ln>
+                      </wps:spPr>
+                      <wps:txbx>
+                        <w:txbxContent>
+                          <w:p>
+                            <w:pPr>
+                              <w:jc w:val="center"/>
+                              <w:rPr>
+                                <w:rFonts w:cs="Open Sans"/>
+                                <w:b/>
+                                <w:bCs/>
+                                <w:color w:val="16697A"/>
+                                <w:sz w:val="44"/>
+                                <w:szCs w:val="44"/>
+                              </w:rPr>
+                            </w:pPr>
+                            <w:r>
+                              <w:rPr>
+                                <w:rFonts w:cs="Open Sans"/>
+                                <w:b/>
+                                <w:bCs/>
+                                <w:color w:val="16697A"/>
+                                <w:sz w:val="44"/>
+                                <w:szCs w:val="44"/>
+                              </w:rPr>
+                              <w:t>GDCE</w:t>
+                            </w:r>
+                          </w:p>
+                          <w:p>
+                            <w:pPr>
+                              <w:jc w:val="center"/>
+                              <w:rPr>
+                                <w:rFonts w:cs="Open Sans"/>
+                                <w:b/>
+                                <w:bCs/>
+                                <w:color w:val="4F4FFF"/>
+                                <w:sz w:val="44"/>
+                                <w:szCs w:val="44"/>
+                              </w:rPr>
+                            </w:pPr>
+                            <w:r>
+                              <w:rPr>
+                                <w:rFonts w:cs="Open Sans"/>
+                                <w:b/>
+                                <w:bCs/>
+                                <w:color w:val="16697A"/>
+                                <w:sz w:val="44"/>
+                                <w:szCs w:val="44"/>
+                              </w:rPr>
+                              <w:t>Gesti</w:t>
+                            </w:r>
+                            <w:r>
+                              <w:rPr>
+                                <w:rFonts w:cs="Open Sans"/>
+                                <w:b/>
+                                <w:bCs/>
+                                <w:color w:val="16697A"/>
+                                <w:sz w:val="44"/>
+                                <w:szCs w:val="44"/>
+                              </w:rPr>
+                              <w:t>ó</w:t>
+                            </w:r>
+                            <w:r>
+                              <w:rPr>
+                                <w:rFonts w:cs="Open Sans"/>
+                                <w:b/>
+                                <w:bCs/>
+                                <w:color w:val="16697A"/>
+                                <w:sz w:val="44"/>
+                                <w:szCs w:val="44"/>
+                              </w:rPr>
+                              <w:t>n de Dispositivos en Centros de Estudio</w:t>
+                            </w:r>
+                          </w:p>
+                        </w:txbxContent>
+                      </wps:txbx>
+                      <wps:bodyPr rot="0" spcFirstLastPara="0" vertOverflow="overflow" horzOverflow="overflow" vert="horz" wrap="square" lIns="91440" tIns="45720" rIns="91440" bIns="45720" numCol="1" spcCol="0" rtlCol="0" fromWordArt="0" anchor="ctr" anchorCtr="0" forceAA="0" compatLnSpc="1">
+                        <a:prstTxWarp prst="textNoShape">
+                          <a:avLst/>
+                        </a:prstTxWarp>
+                        <a:noAutofit/>
+                      </wps:bodyPr>
+                    </wps:wsp>
+                  </a:graphicData>
+                </a:graphic>
+                <wp14:sizeRelV relativeFrom="margin">
+                  <wp14:pctHeight>0</wp14:pctHeight>
+                </wp14:sizeRelV>
+              </wp:anchor>
+            </w:drawing>
+          </mc:Choice>
+          <mc:Fallback>
+            <w:pict>
+              <v:shape w14:anchorId="642D21F8" id="Cuadro de texto 5" o:spid="_x0000_s1032" type="#_x0000_t202" style="position:absolute;left:0;text-align:left;margin-left:52.5pt;margin-top:250.55pt;width:320.3pt;height:101pt;z-index:251661312;visibility:visible;mso-wrap-style:square;mso-height-percent:0;mso-wrap-distance-left:9pt;mso-wrap-distance-top:0;mso-wrap-distance-right:9pt;mso-wrap-distance-bottom:0;mso-position-horizontal:absolute;mso-position-horizontal-relative:margin;mso-position-vertical:absolute;mso-position-vertical-relative:margin;mso-height-percent:0;mso-height-relative:margin;v-text-anchor:middle" o:gfxdata="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" filled="f" stroked="f" strokeweight=".5pt">
+                <v:textbox>
+                  <w:txbxContent>
+                    <w:p>
+                      <w:pPr>
+                        <w:jc w:val="center"/>
+                        <w:rPr>
+                          <w:rFonts w:cs="Open Sans"/>
+                          <w:b/>
+                          <w:bCs/>
+                          <w:color w:val="16697A"/>
+                          <w:sz w:val="44"/>
+                          <w:szCs w:val="44"/>
+                        </w:rPr>
+                      </w:pPr>
+                      <w:r>
+                        <w:rPr>
+                          <w:rFonts w:cs="Open Sans"/>
+                          <w:b/>
+                          <w:bCs/>
+                          <w:color w:val="16697A"/>
+                          <w:sz w:val="44"/>
+                          <w:szCs w:val="44"/>
+                        </w:rPr>
+                        <w:t>GDCE</w:t>
+                      </w:r>
+                    </w:p>
+                    <w:p>
+                      <w:pPr>
+                        <w:jc w:val="center"/>
+                        <w:rPr>
+                          <w:rFonts w:cs="Open Sans"/>
+                          <w:b/>
+                          <w:bCs/>
+                          <w:color w:val="4F4FFF"/>
+                          <w:sz w:val="44"/>
+                          <w:szCs w:val="44"/>
+                        </w:rPr>
+                      </w:pPr>
+                      <w:r>
+                        <w:rPr>
+                          <w:rFonts w:cs="Open Sans"/>
+                          <w:b/>
+                          <w:bCs/>
+                          <w:color w:val="16697A"/>
+                          <w:sz w:val="44"/>
+                          <w:szCs w:val="44"/>
+                        </w:rPr>
+                        <w:t>Gesti</w:t>
+                      </w:r>
+                      <w:r>
+                        <w:rPr>
+                          <w:rFonts w:cs="Open Sans"/>
+                          <w:b/>
+                          <w:bCs/>
+                          <w:color w:val="16697A"/>
+                          <w:sz w:val="44"/>
+                          <w:szCs w:val="44"/>
+                        </w:rPr>
+                        <w:t>ó</w:t>
+                      </w:r>
+                      <w:r>
+                        <w:rPr>
+                          <w:rFonts w:cs="Open Sans"/>
+                          <w:b/>
+                          <w:bCs/>
+                          <w:color w:val="16697A"/>
+                          <w:sz w:val="44"/>
+                          <w:szCs w:val="44"/>
+                        </w:rPr>
+                        <w:t>n de Dispositivos en Centros de Estudio</w:t>
+                      </w:r>
+                    </w:p>
+                  </w:txbxContent>
+                </v:textbox>
+                <w10:wrap type="square" anchorx="margin" anchory="margin"/>
+              </v:shape>
+            </w:pict>
+          </mc:Fallback>
+        </mc:AlternateContent>
+      </w:r>
+      <w:r>
+        <w:rPr>
+          <w:noProof/>
+        </w:rPr>
+        <mc:AlternateContent>
+          <mc:Choice Requires="wps">
+            <w:drawing>
+              <wp:anchor distT="0" distB="0" distL="114300" distR="114300" simplePos="0" relativeHeight="251659264" behindDoc="0" locked="0" layoutInCell="1" allowOverlap="1" wp14:anchorId="561B25B7" wp14:editId="0CA650F0">
                 <wp:simplePos x="0" y="0"/>
                 <wp:positionH relativeFrom="column">
                   <wp:posOffset>-1080135</wp:posOffset>
@@ -949,7 +1055,7 @@
                           <a:avLst/>
                         </a:prstGeom>
                         <a:solidFill>
-                          <a:srgbClr val="3636FF"/>
+                          <a:srgbClr val="489FB5"/>
                         </a:solidFill>
                         <a:ln>
                           <a:solidFill>
@@ -989,7 +1095,7 @@
           </mc:Choice>
           <mc:Fallback>
             <w:pict>
-              <v:rect w14:anchorId="561B25B7" id="Rectangle 2" o:spid="_x0000_s1033" style="position:absolute;left:0;text-align:left;margin-left:-85.05pt;margin-top:504.45pt;width:594.25pt;height:276.3pt;z-index:251659264;visibility:visible;mso-wrap-style:square;mso-width-percent:0;mso-height-percent:0;mso-wrap-distance-left:9pt;mso-wrap-distance-top:0;mso-wrap-distance-right:9pt;mso-wrap-distance-bottom:0;mso-position-horizontal:absolute;mso-position-horizontal-relative:text;mso-position-vertical:absolute;mso-position-vertical-relative:text;mso-width-percent:0;mso-height-percent:0;mso-width-relative:page;mso-height-relative:page;v-text-anchor:middle" o:gfxdata="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" fillcolor="#3636ff" strokecolor="#4f4fff">
+              <v:rect w14:anchorId="561B25B7" id="Rectangle 2" o:spid="_x0000_s1033" style="position:absolute;left:0;text-align:left;margin-left:-85.05pt;margin-top:504.45pt;width:594.25pt;height:276.3pt;z-index:251659264;visibility:visible;mso-wrap-style:square;mso-width-percent:0;mso-height-percent:0;mso-wrap-distance-left:9pt;mso-wrap-distance-top:0;mso-wrap-distance-right:9pt;mso-wrap-distance-bottom:0;mso-position-horizontal:absolute;mso-position-horizontal-relative:text;mso-position-vertical:absolute;mso-position-vertical-relative:text;mso-width-percent:0;mso-height-percent:0;mso-width-relative:page;mso-height-relative:page;v-text-anchor:middle" o:gfxdata="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" fillcolor="#489fb5" strokecolor="#4f4fff">
                 <v:textbox style="layout-flow:vertical;mso-layout-flow-alt:bottom-to-top">
                   <w:txbxContent>
                     <w:p>
@@ -1029,7 +1135,7 @@
         <w:rPr>
           <w:b/>
           <w:bCs/>
-          <w:color w:val="auto"/>
+          <w:color w:val="333333"/>
         </w:rPr>
       </w:sdtEndPr>
       <w:sdtContent>
@@ -1048,7 +1154,7 @@
             <w:rPr>
               <w:b/>
               <w:bCs/>
-              <w:color w:val="4F4FFF"/>
+              <w:color w:val="16697A"/>
               <w:sz w:val="56"/>
               <w:szCs w:val="56"/>
             </w:rPr>
@@ -1064,6 +1170,7 @@
             <w:rPr>
               <w:rFonts w:asciiTheme="minorHAnsi" w:eastAsiaTheme="minorEastAsia" w:hAnsiTheme="minorHAnsi"/>
               <w:noProof/>
+              <w:color w:val="auto"/>
               <w:kern w:val="0"/>
               <w:sz w:val="22"/>
               <w:lang w:eastAsia="es-ES"/>
@@ -1079,7 +1186,7 @@
           <w:r>
             <w:fldChar w:fldCharType="separate"/>
           </w:r>
-          <w:hyperlink w:anchor="_Toc166838238" w:history="1">
+          <w:hyperlink w:anchor="_Toc168162821" w:history="1">
             <w:r>
               <w:rPr>
                 <w:rStyle w:val="Hipervnculo"/>
@@ -1106,7 +1213,7 @@
                 <w:noProof/>
                 <w:webHidden/>
               </w:rPr>
-              <w:instrText xml:space="preserve"> PAGEREF _Toc166838238 \h </w:instrText>
+              <w:instrText xml:space="preserve"> PAGEREF _Toc168162821 \h </w:instrText>
             </w:r>
             <w:r>
               <w:rPr>
@@ -1146,13 +1253,14 @@
             <w:rPr>
               <w:rFonts w:asciiTheme="minorHAnsi" w:eastAsiaTheme="minorEastAsia" w:hAnsiTheme="minorHAnsi"/>
               <w:noProof/>
+              <w:color w:val="auto"/>
               <w:kern w:val="0"/>
               <w:sz w:val="22"/>
               <w:lang w:eastAsia="es-ES"/>
               <w14:ligatures w14:val="none"/>
             </w:rPr>
           </w:pPr>
-          <w:hyperlink w:anchor="_Toc166838239" w:history="1">
+          <w:hyperlink w:anchor="_Toc168162822" w:history="1">
             <w:r>
               <w:rPr>
                 <w:rStyle w:val="Hipervnculo"/>
@@ -1179,7 +1287,7 @@
                 <w:noProof/>
                 <w:webHidden/>
               </w:rPr>
-              <w:instrText xml:space="preserve"> PAGEREF _Toc166838239 \h </w:instrText>
+              <w:instrText xml:space="preserve"> PAGEREF _Toc168162822 \h </w:instrText>
             </w:r>
             <w:r>
               <w:rPr>
@@ -1219,13 +1327,14 @@
             <w:rPr>
               <w:rFonts w:asciiTheme="minorHAnsi" w:eastAsiaTheme="minorEastAsia" w:hAnsiTheme="minorHAnsi"/>
               <w:noProof/>
+              <w:color w:val="auto"/>
               <w:kern w:val="0"/>
               <w:sz w:val="22"/>
               <w:lang w:eastAsia="es-ES"/>
               <w14:ligatures w14:val="none"/>
             </w:rPr>
           </w:pPr>
-          <w:hyperlink w:anchor="_Toc166838240" w:history="1">
+          <w:hyperlink w:anchor="_Toc168162823" w:history="1">
             <w:r>
               <w:rPr>
                 <w:rStyle w:val="Hipervnculo"/>
@@ -1252,7 +1361,7 @@
                 <w:noProof/>
                 <w:webHidden/>
               </w:rPr>
-              <w:instrText xml:space="preserve"> PAGEREF _Toc166838240 \h </w:instrText>
+              <w:instrText xml:space="preserve"> PAGEREF _Toc168162823 \h </w:instrText>
             </w:r>
             <w:r>
               <w:rPr>
@@ -1292,13 +1401,14 @@
             <w:rPr>
               <w:rFonts w:asciiTheme="minorHAnsi" w:eastAsiaTheme="minorEastAsia" w:hAnsiTheme="minorHAnsi"/>
               <w:noProof/>
+              <w:color w:val="auto"/>
               <w:kern w:val="0"/>
               <w:sz w:val="22"/>
               <w:lang w:eastAsia="es-ES"/>
               <w14:ligatures w14:val="none"/>
             </w:rPr>
           </w:pPr>
-          <w:hyperlink w:anchor="_Toc166838241" w:history="1">
+          <w:hyperlink w:anchor="_Toc168162824" w:history="1">
             <w:r>
               <w:rPr>
                 <w:rStyle w:val="Hipervnculo"/>
@@ -1325,7 +1435,7 @@
                 <w:noProof/>
                 <w:webHidden/>
               </w:rPr>
-              <w:instrText xml:space="preserve"> PAGEREF _Toc166838241 \h </w:instrText>
+              <w:instrText xml:space="preserve"> PAGEREF _Toc168162824 \h </w:instrText>
             </w:r>
             <w:r>
               <w:rPr>
@@ -1365,13 +1475,14 @@
             <w:rPr>
               <w:rFonts w:asciiTheme="minorHAnsi" w:eastAsiaTheme="minorEastAsia" w:hAnsiTheme="minorHAnsi"/>
               <w:noProof/>
+              <w:color w:val="auto"/>
               <w:kern w:val="0"/>
               <w:sz w:val="22"/>
               <w:lang w:eastAsia="es-ES"/>
               <w14:ligatures w14:val="none"/>
             </w:rPr>
           </w:pPr>
-          <w:hyperlink w:anchor="_Toc166838242" w:history="1">
+          <w:hyperlink w:anchor="_Toc168162825" w:history="1">
             <w:r>
               <w:rPr>
                 <w:rStyle w:val="Hipervnculo"/>
@@ -1398,7 +1509,7 @@
                 <w:noProof/>
                 <w:webHidden/>
               </w:rPr>
-              <w:instrText xml:space="preserve"> PAGEREF _Toc166838242 \h </w:instrText>
+              <w:instrText xml:space="preserve"> PAGEREF _Toc168162825 \h </w:instrText>
             </w:r>
             <w:r>
               <w:rPr>
@@ -1438,13 +1549,14 @@
             <w:rPr>
               <w:rFonts w:asciiTheme="minorHAnsi" w:eastAsiaTheme="minorEastAsia" w:hAnsiTheme="minorHAnsi"/>
               <w:noProof/>
+              <w:color w:val="auto"/>
               <w:kern w:val="0"/>
               <w:sz w:val="22"/>
               <w:lang w:eastAsia="es-ES"/>
               <w14:ligatures w14:val="none"/>
             </w:rPr>
           </w:pPr>
-          <w:hyperlink w:anchor="_Toc166838243" w:history="1">
+          <w:hyperlink w:anchor="_Toc168162826" w:history="1">
             <w:r>
               <w:rPr>
                 <w:rStyle w:val="Hipervnculo"/>
@@ -1471,7 +1583,7 @@
                 <w:noProof/>
                 <w:webHidden/>
               </w:rPr>
-              <w:instrText xml:space="preserve"> PAGEREF _Toc166838243 \h </w:instrText>
+              <w:instrText xml:space="preserve"> PAGEREF _Toc168162826 \h </w:instrText>
             </w:r>
             <w:r>
               <w:rPr>
@@ -1511,13 +1623,14 @@
             <w:rPr>
               <w:rFonts w:asciiTheme="minorHAnsi" w:eastAsiaTheme="minorEastAsia" w:hAnsiTheme="minorHAnsi"/>
               <w:noProof/>
+              <w:color w:val="auto"/>
               <w:kern w:val="0"/>
               <w:sz w:val="22"/>
               <w:lang w:eastAsia="es-ES"/>
               <w14:ligatures w14:val="none"/>
             </w:rPr>
           </w:pPr>
-          <w:hyperlink w:anchor="_Toc166838244" w:history="1">
+          <w:hyperlink w:anchor="_Toc168162827" w:history="1">
             <w:r>
               <w:rPr>
                 <w:rStyle w:val="Hipervnculo"/>
@@ -1544,7 +1657,7 @@
                 <w:noProof/>
                 <w:webHidden/>
               </w:rPr>
-              <w:instrText xml:space="preserve"> PAGEREF _Toc166838244 \h </w:instrText>
+              <w:instrText xml:space="preserve"> PAGEREF _Toc168162827 \h </w:instrText>
             </w:r>
             <w:r>
               <w:rPr>
@@ -1584,13 +1697,14 @@
             <w:rPr>
               <w:rFonts w:asciiTheme="minorHAnsi" w:eastAsiaTheme="minorEastAsia" w:hAnsiTheme="minorHAnsi"/>
               <w:noProof/>
+              <w:color w:val="auto"/>
               <w:kern w:val="0"/>
               <w:sz w:val="22"/>
               <w:lang w:eastAsia="es-ES"/>
               <w14:ligatures w14:val="none"/>
             </w:rPr>
           </w:pPr>
-          <w:hyperlink w:anchor="_Toc166838245" w:history="1">
+          <w:hyperlink w:anchor="_Toc168162828" w:history="1">
             <w:r>
               <w:rPr>
                 <w:rStyle w:val="Hipervnculo"/>
@@ -1617,7 +1731,7 @@
                 <w:noProof/>
                 <w:webHidden/>
               </w:rPr>
-              <w:instrText xml:space="preserve"> PAGEREF _Toc166838245 \h </w:instrText>
+              <w:instrText xml:space="preserve"> PAGEREF _Toc168162828 \h </w:instrText>
             </w:r>
             <w:r>
               <w:rPr>
@@ -1657,13 +1771,14 @@
             <w:rPr>
               <w:rFonts w:asciiTheme="minorHAnsi" w:eastAsiaTheme="minorEastAsia" w:hAnsiTheme="minorHAnsi"/>
               <w:noProof/>
+              <w:color w:val="auto"/>
               <w:kern w:val="0"/>
               <w:sz w:val="22"/>
               <w:lang w:eastAsia="es-ES"/>
               <w14:ligatures w14:val="none"/>
             </w:rPr>
           </w:pPr>
-          <w:hyperlink w:anchor="_Toc166838246" w:history="1">
+          <w:hyperlink w:anchor="_Toc168162829" w:history="1">
             <w:r>
               <w:rPr>
                 <w:rStyle w:val="Hipervnculo"/>
@@ -1690,7 +1805,7 @@
                 <w:noProof/>
                 <w:webHidden/>
               </w:rPr>
-              <w:instrText xml:space="preserve"> PAGEREF _Toc166838246 \h </w:instrText>
+              <w:instrText xml:space="preserve"> PAGEREF _Toc168162829 \h </w:instrText>
             </w:r>
             <w:r>
               <w:rPr>
@@ -1730,13 +1845,14 @@
             <w:rPr>
               <w:rFonts w:asciiTheme="minorHAnsi" w:eastAsiaTheme="minorEastAsia" w:hAnsiTheme="minorHAnsi"/>
               <w:noProof/>
+              <w:color w:val="auto"/>
               <w:kern w:val="0"/>
               <w:sz w:val="22"/>
               <w:lang w:eastAsia="es-ES"/>
               <w14:ligatures w14:val="none"/>
             </w:rPr>
           </w:pPr>
-          <w:hyperlink w:anchor="_Toc166838247" w:history="1">
+          <w:hyperlink w:anchor="_Toc168162830" w:history="1">
             <w:r>
               <w:rPr>
                 <w:rStyle w:val="Hipervnculo"/>
@@ -1763,7 +1879,7 @@
                 <w:noProof/>
                 <w:webHidden/>
               </w:rPr>
-              <w:instrText xml:space="preserve"> PAGEREF _Toc166838247 \h </w:instrText>
+              <w:instrText xml:space="preserve"> PAGEREF _Toc168162830 \h </w:instrText>
             </w:r>
             <w:r>
               <w:rPr>
@@ -1803,33 +1919,20 @@
             <w:rPr>
               <w:rFonts w:asciiTheme="minorHAnsi" w:eastAsiaTheme="minorEastAsia" w:hAnsiTheme="minorHAnsi"/>
               <w:noProof/>
+              <w:color w:val="auto"/>
               <w:kern w:val="0"/>
               <w:sz w:val="22"/>
               <w:lang w:eastAsia="es-ES"/>
               <w14:ligatures w14:val="none"/>
             </w:rPr>
           </w:pPr>
-          <w:hyperlink w:anchor="_Toc166838248" w:history="1">
+          <w:hyperlink w:anchor="_Toc168162831" w:history="1">
             <w:r>
               <w:rPr>
                 <w:rStyle w:val="Hipervnculo"/>
                 <w:noProof/>
               </w:rPr>
-              <w:t>Público obj</w:t>
-            </w:r>
-            <w:r>
-              <w:rPr>
-                <w:rStyle w:val="Hipervnculo"/>
-                <w:noProof/>
-              </w:rPr>
-              <w:t>e</w:t>
-            </w:r>
-            <w:r>
-              <w:rPr>
-                <w:rStyle w:val="Hipervnculo"/>
-                <w:noProof/>
-              </w:rPr>
-              <w:t>tivo</w:t>
+              <w:t>Público objetivo</w:t>
             </w:r>
             <w:r>
               <w:rPr>
@@ -1850,7 +1953,7 @@
                 <w:noProof/>
                 <w:webHidden/>
               </w:rPr>
-              <w:instrText xml:space="preserve"> PAGEREF _Toc166838248 \h </w:instrText>
+              <w:instrText xml:space="preserve"> PAGEREF _Toc168162831 \h </w:instrText>
             </w:r>
             <w:r>
               <w:rPr>
@@ -1890,13 +1993,14 @@
             <w:rPr>
               <w:rFonts w:asciiTheme="minorHAnsi" w:eastAsiaTheme="minorEastAsia" w:hAnsiTheme="minorHAnsi"/>
               <w:noProof/>
+              <w:color w:val="auto"/>
               <w:kern w:val="0"/>
               <w:sz w:val="22"/>
               <w:lang w:eastAsia="es-ES"/>
               <w14:ligatures w14:val="none"/>
             </w:rPr>
           </w:pPr>
-          <w:hyperlink w:anchor="_Toc166838249" w:history="1">
+          <w:hyperlink w:anchor="_Toc168162832" w:history="1">
             <w:r>
               <w:rPr>
                 <w:rStyle w:val="Hipervnculo"/>
@@ -1923,7 +2027,7 @@
                 <w:noProof/>
                 <w:webHidden/>
               </w:rPr>
-              <w:instrText xml:space="preserve"> PAGEREF _Toc166838249 \h </w:instrText>
+              <w:instrText xml:space="preserve"> PAGEREF _Toc168162832 \h </w:instrText>
             </w:r>
             <w:r>
               <w:rPr>
@@ -1963,13 +2067,14 @@
             <w:rPr>
               <w:rFonts w:asciiTheme="minorHAnsi" w:eastAsiaTheme="minorEastAsia" w:hAnsiTheme="minorHAnsi"/>
               <w:noProof/>
+              <w:color w:val="auto"/>
               <w:kern w:val="0"/>
               <w:sz w:val="22"/>
               <w:lang w:eastAsia="es-ES"/>
               <w14:ligatures w14:val="none"/>
             </w:rPr>
           </w:pPr>
-          <w:hyperlink w:anchor="_Toc166838250" w:history="1">
+          <w:hyperlink w:anchor="_Toc168162833" w:history="1">
             <w:r>
               <w:rPr>
                 <w:rStyle w:val="Hipervnculo"/>
@@ -1996,7 +2101,7 @@
                 <w:noProof/>
                 <w:webHidden/>
               </w:rPr>
-              <w:instrText xml:space="preserve"> PAGEREF _Toc166838250 \h </w:instrText>
+              <w:instrText xml:space="preserve"> PAGEREF _Toc168162833 \h </w:instrText>
             </w:r>
             <w:r>
               <w:rPr>
@@ -2036,13 +2141,14 @@
             <w:rPr>
               <w:rFonts w:asciiTheme="minorHAnsi" w:eastAsiaTheme="minorEastAsia" w:hAnsiTheme="minorHAnsi"/>
               <w:noProof/>
+              <w:color w:val="auto"/>
               <w:kern w:val="0"/>
               <w:sz w:val="22"/>
               <w:lang w:eastAsia="es-ES"/>
               <w14:ligatures w14:val="none"/>
             </w:rPr>
           </w:pPr>
-          <w:hyperlink w:anchor="_Toc166838251" w:history="1">
+          <w:hyperlink w:anchor="_Toc168162834" w:history="1">
             <w:r>
               <w:rPr>
                 <w:rStyle w:val="Hipervnculo"/>
@@ -2069,7 +2175,7 @@
                 <w:noProof/>
                 <w:webHidden/>
               </w:rPr>
-              <w:instrText xml:space="preserve"> PAGEREF _Toc166838251 \h </w:instrText>
+              <w:instrText xml:space="preserve"> PAGEREF _Toc168162834 \h </w:instrText>
             </w:r>
             <w:r>
               <w:rPr>
@@ -2109,13 +2215,14 @@
             <w:rPr>
               <w:rFonts w:asciiTheme="minorHAnsi" w:eastAsiaTheme="minorEastAsia" w:hAnsiTheme="minorHAnsi"/>
               <w:noProof/>
+              <w:color w:val="auto"/>
               <w:kern w:val="0"/>
               <w:sz w:val="22"/>
               <w:lang w:eastAsia="es-ES"/>
               <w14:ligatures w14:val="none"/>
             </w:rPr>
           </w:pPr>
-          <w:hyperlink w:anchor="_Toc166838252" w:history="1">
+          <w:hyperlink w:anchor="_Toc168162835" w:history="1">
             <w:r>
               <w:rPr>
                 <w:rStyle w:val="Hipervnculo"/>
@@ -2142,7 +2249,7 @@
                 <w:noProof/>
                 <w:webHidden/>
               </w:rPr>
-              <w:instrText xml:space="preserve"> PAGEREF _Toc166838252 \h </w:instrText>
+              <w:instrText xml:space="preserve"> PAGEREF _Toc168162835 \h </w:instrText>
             </w:r>
             <w:r>
               <w:rPr>
@@ -2182,13 +2289,14 @@
             <w:rPr>
               <w:rFonts w:asciiTheme="minorHAnsi" w:eastAsiaTheme="minorEastAsia" w:hAnsiTheme="minorHAnsi"/>
               <w:noProof/>
+              <w:color w:val="auto"/>
               <w:kern w:val="0"/>
               <w:sz w:val="22"/>
               <w:lang w:eastAsia="es-ES"/>
               <w14:ligatures w14:val="none"/>
             </w:rPr>
           </w:pPr>
-          <w:hyperlink w:anchor="_Toc166838253" w:history="1">
+          <w:hyperlink w:anchor="_Toc168162836" w:history="1">
             <w:r>
               <w:rPr>
                 <w:rStyle w:val="Hipervnculo"/>
@@ -2215,7 +2323,7 @@
                 <w:noProof/>
                 <w:webHidden/>
               </w:rPr>
-              <w:instrText xml:space="preserve"> PAGEREF _Toc166838253 \h </w:instrText>
+              <w:instrText xml:space="preserve"> PAGEREF _Toc168162836 \h </w:instrText>
             </w:r>
             <w:r>
               <w:rPr>
@@ -2255,13 +2363,14 @@
             <w:rPr>
               <w:rFonts w:asciiTheme="minorHAnsi" w:eastAsiaTheme="minorEastAsia" w:hAnsiTheme="minorHAnsi"/>
               <w:noProof/>
+              <w:color w:val="auto"/>
               <w:kern w:val="0"/>
               <w:sz w:val="22"/>
               <w:lang w:eastAsia="es-ES"/>
               <w14:ligatures w14:val="none"/>
             </w:rPr>
           </w:pPr>
-          <w:hyperlink w:anchor="_Toc166838254" w:history="1">
+          <w:hyperlink w:anchor="_Toc168162837" w:history="1">
             <w:r>
               <w:rPr>
                 <w:rStyle w:val="Hipervnculo"/>
@@ -2288,7 +2397,7 @@
                 <w:noProof/>
                 <w:webHidden/>
               </w:rPr>
-              <w:instrText xml:space="preserve"> PAGEREF _Toc166838254 \h </w:instrText>
+              <w:instrText xml:space="preserve"> PAGEREF _Toc168162837 \h </w:instrText>
             </w:r>
             <w:r>
               <w:rPr>
@@ -2328,13 +2437,14 @@
             <w:rPr>
               <w:rFonts w:asciiTheme="minorHAnsi" w:eastAsiaTheme="minorEastAsia" w:hAnsiTheme="minorHAnsi"/>
               <w:noProof/>
+              <w:color w:val="auto"/>
               <w:kern w:val="0"/>
               <w:sz w:val="22"/>
               <w:lang w:eastAsia="es-ES"/>
               <w14:ligatures w14:val="none"/>
             </w:rPr>
           </w:pPr>
-          <w:hyperlink w:anchor="_Toc166838255" w:history="1">
+          <w:hyperlink w:anchor="_Toc168162838" w:history="1">
             <w:r>
               <w:rPr>
                 <w:rStyle w:val="Hipervnculo"/>
@@ -2361,7 +2471,7 @@
                 <w:noProof/>
                 <w:webHidden/>
               </w:rPr>
-              <w:instrText xml:space="preserve"> PAGEREF _Toc166838255 \h </w:instrText>
+              <w:instrText xml:space="preserve"> PAGEREF _Toc168162838 \h </w:instrText>
             </w:r>
             <w:r>
               <w:rPr>
@@ -2401,13 +2511,14 @@
             <w:rPr>
               <w:rFonts w:asciiTheme="minorHAnsi" w:eastAsiaTheme="minorEastAsia" w:hAnsiTheme="minorHAnsi"/>
               <w:noProof/>
+              <w:color w:val="auto"/>
               <w:kern w:val="0"/>
               <w:sz w:val="22"/>
               <w:lang w:eastAsia="es-ES"/>
               <w14:ligatures w14:val="none"/>
             </w:rPr>
           </w:pPr>
-          <w:hyperlink w:anchor="_Toc166838256" w:history="1">
+          <w:hyperlink w:anchor="_Toc168162839" w:history="1">
             <w:r>
               <w:rPr>
                 <w:rStyle w:val="Hipervnculo"/>
@@ -2434,7 +2545,7 @@
                 <w:noProof/>
                 <w:webHidden/>
               </w:rPr>
-              <w:instrText xml:space="preserve"> PAGEREF _Toc166838256 \h </w:instrText>
+              <w:instrText xml:space="preserve"> PAGEREF _Toc168162839 \h </w:instrText>
             </w:r>
             <w:r>
               <w:rPr>
@@ -2474,13 +2585,14 @@
             <w:rPr>
               <w:rFonts w:asciiTheme="minorHAnsi" w:eastAsiaTheme="minorEastAsia" w:hAnsiTheme="minorHAnsi"/>
               <w:noProof/>
+              <w:color w:val="auto"/>
               <w:kern w:val="0"/>
               <w:sz w:val="22"/>
               <w:lang w:eastAsia="es-ES"/>
               <w14:ligatures w14:val="none"/>
             </w:rPr>
           </w:pPr>
-          <w:hyperlink w:anchor="_Toc166838257" w:history="1">
+          <w:hyperlink w:anchor="_Toc168162840" w:history="1">
             <w:r>
               <w:rPr>
                 <w:rStyle w:val="Hipervnculo"/>
@@ -2507,7 +2619,7 @@
                 <w:noProof/>
                 <w:webHidden/>
               </w:rPr>
-              <w:instrText xml:space="preserve"> PAGEREF _Toc166838257 \h </w:instrText>
+              <w:instrText xml:space="preserve"> PAGEREF _Toc168162840 \h </w:instrText>
             </w:r>
             <w:r>
               <w:rPr>
@@ -2547,13 +2659,14 @@
             <w:rPr>
               <w:rFonts w:asciiTheme="minorHAnsi" w:eastAsiaTheme="minorEastAsia" w:hAnsiTheme="minorHAnsi"/>
               <w:noProof/>
+              <w:color w:val="auto"/>
               <w:kern w:val="0"/>
               <w:sz w:val="22"/>
               <w:lang w:eastAsia="es-ES"/>
               <w14:ligatures w14:val="none"/>
             </w:rPr>
           </w:pPr>
-          <w:hyperlink w:anchor="_Toc166838258" w:history="1">
+          <w:hyperlink w:anchor="_Toc168162841" w:history="1">
             <w:r>
               <w:rPr>
                 <w:rStyle w:val="Hipervnculo"/>
@@ -2580,7 +2693,7 @@
                 <w:noProof/>
                 <w:webHidden/>
               </w:rPr>
-              <w:instrText xml:space="preserve"> PAGEREF _Toc166838258 \h </w:instrText>
+              <w:instrText xml:space="preserve"> PAGEREF _Toc168162841 \h </w:instrText>
             </w:r>
             <w:r>
               <w:rPr>
@@ -2620,13 +2733,14 @@
             <w:rPr>
               <w:rFonts w:asciiTheme="minorHAnsi" w:eastAsiaTheme="minorEastAsia" w:hAnsiTheme="minorHAnsi"/>
               <w:noProof/>
+              <w:color w:val="auto"/>
               <w:kern w:val="0"/>
               <w:sz w:val="22"/>
               <w:lang w:eastAsia="es-ES"/>
               <w14:ligatures w14:val="none"/>
             </w:rPr>
           </w:pPr>
-          <w:hyperlink w:anchor="_Toc166838259" w:history="1">
+          <w:hyperlink w:anchor="_Toc168162842" w:history="1">
             <w:r>
               <w:rPr>
                 <w:rStyle w:val="Hipervnculo"/>
@@ -2653,7 +2767,7 @@
                 <w:noProof/>
                 <w:webHidden/>
               </w:rPr>
-              <w:instrText xml:space="preserve"> PAGEREF _Toc166838259 \h </w:instrText>
+              <w:instrText xml:space="preserve"> PAGEREF _Toc168162842 \h </w:instrText>
             </w:r>
             <w:r>
               <w:rPr>
@@ -2693,13 +2807,14 @@
             <w:rPr>
               <w:rFonts w:asciiTheme="minorHAnsi" w:eastAsiaTheme="minorEastAsia" w:hAnsiTheme="minorHAnsi"/>
               <w:noProof/>
+              <w:color w:val="auto"/>
               <w:kern w:val="0"/>
               <w:sz w:val="22"/>
               <w:lang w:eastAsia="es-ES"/>
               <w14:ligatures w14:val="none"/>
             </w:rPr>
           </w:pPr>
-          <w:hyperlink w:anchor="_Toc166838260" w:history="1">
+          <w:hyperlink w:anchor="_Toc168162843" w:history="1">
             <w:r>
               <w:rPr>
                 <w:rStyle w:val="Hipervnculo"/>
@@ -2726,7 +2841,7 @@
                 <w:noProof/>
                 <w:webHidden/>
               </w:rPr>
-              <w:instrText xml:space="preserve"> PAGEREF _Toc166838260 \h </w:instrText>
+              <w:instrText xml:space="preserve"> PAGEREF _Toc168162843 \h </w:instrText>
             </w:r>
             <w:r>
               <w:rPr>
@@ -2766,13 +2881,14 @@
             <w:rPr>
               <w:rFonts w:asciiTheme="minorHAnsi" w:eastAsiaTheme="minorEastAsia" w:hAnsiTheme="minorHAnsi"/>
               <w:noProof/>
+              <w:color w:val="auto"/>
               <w:kern w:val="0"/>
               <w:sz w:val="22"/>
               <w:lang w:eastAsia="es-ES"/>
               <w14:ligatures w14:val="none"/>
             </w:rPr>
           </w:pPr>
-          <w:hyperlink w:anchor="_Toc166838261" w:history="1">
+          <w:hyperlink w:anchor="_Toc168162844" w:history="1">
             <w:r>
               <w:rPr>
                 <w:rStyle w:val="Hipervnculo"/>
@@ -2799,7 +2915,7 @@
                 <w:noProof/>
                 <w:webHidden/>
               </w:rPr>
-              <w:instrText xml:space="preserve"> PAGEREF _Toc166838261 \h </w:instrText>
+              <w:instrText xml:space="preserve"> PAGEREF _Toc168162844 \h </w:instrText>
             </w:r>
             <w:r>
               <w:rPr>
@@ -2839,13 +2955,14 @@
             <w:rPr>
               <w:rFonts w:asciiTheme="minorHAnsi" w:eastAsiaTheme="minorEastAsia" w:hAnsiTheme="minorHAnsi"/>
               <w:noProof/>
+              <w:color w:val="auto"/>
               <w:kern w:val="0"/>
               <w:sz w:val="22"/>
               <w:lang w:eastAsia="es-ES"/>
               <w14:ligatures w14:val="none"/>
             </w:rPr>
           </w:pPr>
-          <w:hyperlink w:anchor="_Toc166838262" w:history="1">
+          <w:hyperlink w:anchor="_Toc168162845" w:history="1">
             <w:r>
               <w:rPr>
                 <w:rStyle w:val="Hipervnculo"/>
@@ -2872,7 +2989,7 @@
                 <w:noProof/>
                 <w:webHidden/>
               </w:rPr>
-              <w:instrText xml:space="preserve"> PAGEREF _Toc166838262 \h </w:instrText>
+              <w:instrText xml:space="preserve"> PAGEREF _Toc168162845 \h </w:instrText>
             </w:r>
             <w:r>
               <w:rPr>
@@ -2912,13 +3029,14 @@
             <w:rPr>
               <w:rFonts w:asciiTheme="minorHAnsi" w:eastAsiaTheme="minorEastAsia" w:hAnsiTheme="minorHAnsi"/>
               <w:noProof/>
+              <w:color w:val="auto"/>
               <w:kern w:val="0"/>
               <w:sz w:val="22"/>
               <w:lang w:eastAsia="es-ES"/>
               <w14:ligatures w14:val="none"/>
             </w:rPr>
           </w:pPr>
-          <w:hyperlink w:anchor="_Toc166838263" w:history="1">
+          <w:hyperlink w:anchor="_Toc168162846" w:history="1">
             <w:r>
               <w:rPr>
                 <w:rStyle w:val="Hipervnculo"/>
@@ -2945,7 +3063,7 @@
                 <w:noProof/>
                 <w:webHidden/>
               </w:rPr>
-              <w:instrText xml:space="preserve"> PAGEREF _Toc166838263 \h </w:instrText>
+              <w:instrText xml:space="preserve"> PAGEREF _Toc168162846 \h </w:instrText>
             </w:r>
             <w:r>
               <w:rPr>
@@ -2985,13 +3103,14 @@
             <w:rPr>
               <w:rFonts w:asciiTheme="minorHAnsi" w:eastAsiaTheme="minorEastAsia" w:hAnsiTheme="minorHAnsi"/>
               <w:noProof/>
+              <w:color w:val="auto"/>
               <w:kern w:val="0"/>
               <w:sz w:val="22"/>
               <w:lang w:eastAsia="es-ES"/>
               <w14:ligatures w14:val="none"/>
             </w:rPr>
           </w:pPr>
-          <w:hyperlink w:anchor="_Toc166838264" w:history="1">
+          <w:hyperlink w:anchor="_Toc168162847" w:history="1">
             <w:r>
               <w:rPr>
                 <w:rStyle w:val="Hipervnculo"/>
@@ -3018,7 +3137,7 @@
                 <w:noProof/>
                 <w:webHidden/>
               </w:rPr>
-              <w:instrText xml:space="preserve"> PAGEREF _Toc166838264 \h </w:instrText>
+              <w:instrText xml:space="preserve"> PAGEREF _Toc168162847 \h </w:instrText>
             </w:r>
             <w:r>
               <w:rPr>
@@ -3058,13 +3177,14 @@
             <w:rPr>
               <w:rFonts w:asciiTheme="minorHAnsi" w:eastAsiaTheme="minorEastAsia" w:hAnsiTheme="minorHAnsi"/>
               <w:noProof/>
+              <w:color w:val="auto"/>
               <w:kern w:val="0"/>
               <w:sz w:val="22"/>
               <w:lang w:eastAsia="es-ES"/>
               <w14:ligatures w14:val="none"/>
             </w:rPr>
           </w:pPr>
-          <w:hyperlink w:anchor="_Toc166838265" w:history="1">
+          <w:hyperlink w:anchor="_Toc168162848" w:history="1">
             <w:r>
               <w:rPr>
                 <w:rStyle w:val="Hipervnculo"/>
@@ -3091,7 +3211,7 @@
                 <w:noProof/>
                 <w:webHidden/>
               </w:rPr>
-              <w:instrText xml:space="preserve"> PAGEREF _Toc166838265 \h </w:instrText>
+              <w:instrText xml:space="preserve"> PAGEREF _Toc168162848 \h </w:instrText>
             </w:r>
             <w:r>
               <w:rPr>
@@ -3131,13 +3251,14 @@
             <w:rPr>
               <w:rFonts w:asciiTheme="minorHAnsi" w:eastAsiaTheme="minorEastAsia" w:hAnsiTheme="minorHAnsi"/>
               <w:noProof/>
+              <w:color w:val="auto"/>
               <w:kern w:val="0"/>
               <w:sz w:val="22"/>
               <w:lang w:eastAsia="es-ES"/>
               <w14:ligatures w14:val="none"/>
             </w:rPr>
           </w:pPr>
-          <w:hyperlink w:anchor="_Toc166838266" w:history="1">
+          <w:hyperlink w:anchor="_Toc168162849" w:history="1">
             <w:r>
               <w:rPr>
                 <w:rStyle w:val="Hipervnculo"/>
@@ -3164,7 +3285,7 @@
                 <w:noProof/>
                 <w:webHidden/>
               </w:rPr>
-              <w:instrText xml:space="preserve"> PAGEREF _Toc166838266 \h </w:instrText>
+              <w:instrText xml:space="preserve"> PAGEREF _Toc168162849 \h </w:instrText>
             </w:r>
             <w:r>
               <w:rPr>
@@ -3204,13 +3325,14 @@
             <w:rPr>
               <w:rFonts w:asciiTheme="minorHAnsi" w:eastAsiaTheme="minorEastAsia" w:hAnsiTheme="minorHAnsi"/>
               <w:noProof/>
+              <w:color w:val="auto"/>
               <w:kern w:val="0"/>
               <w:sz w:val="22"/>
               <w:lang w:eastAsia="es-ES"/>
               <w14:ligatures w14:val="none"/>
             </w:rPr>
           </w:pPr>
-          <w:hyperlink w:anchor="_Toc166838267" w:history="1">
+          <w:hyperlink w:anchor="_Toc168162850" w:history="1">
             <w:r>
               <w:rPr>
                 <w:rStyle w:val="Hipervnculo"/>
@@ -3237,7 +3359,7 @@
                 <w:noProof/>
                 <w:webHidden/>
               </w:rPr>
-              <w:instrText xml:space="preserve"> PAGEREF _Toc166838267 \h </w:instrText>
+              <w:instrText xml:space="preserve"> PAGEREF _Toc168162850 \h </w:instrText>
             </w:r>
             <w:r>
               <w:rPr>
@@ -3288,7 +3410,7 @@
       <w:pPr>
         <w:pStyle w:val="Ttulo1"/>
       </w:pPr>
-      <w:bookmarkStart w:id="0" w:name="_Toc166838238"/>
+      <w:bookmarkStart w:id="0" w:name="_Toc168162821"/>
       <w:r>
         <w:lastRenderedPageBreak/>
         <w:t>Planificación</w:t>
@@ -3300,7 +3422,7 @@
       <w:pPr>
         <w:pStyle w:val="Ttulo2"/>
       </w:pPr>
-      <w:bookmarkStart w:id="1" w:name="_Toc166838239"/>
+      <w:bookmarkStart w:id="1" w:name="_Toc168162822"/>
       <w:r>
         <w:t>Anteproyecto</w:t>
       </w:r>
@@ -3311,7 +3433,7 @@
       <w:pPr>
         <w:pStyle w:val="Ttulo3"/>
       </w:pPr>
-      <w:bookmarkStart w:id="2" w:name="_Toc166838240"/>
+      <w:bookmarkStart w:id="2" w:name="_Toc168162823"/>
       <w:r>
         <w:t>Presentación del problema planteado</w:t>
       </w:r>
@@ -3320,7 +3442,15 @@
     <w:p/>
     <w:p>
       <w:r>
-        <w:t xml:space="preserve">La aplicación tiene como objetivo abordar las necesidades del centro de estudios Ceinmark. En este centro educativo, los estudiantes pueden </w:t>
+        <w:t xml:space="preserve">La aplicación tiene como objetivo abordar las necesidades del centro de estudios </w:t>
+      </w:r>
+      <w:proofErr w:type="spellStart"/>
+      <w:r>
+        <w:t>Ceinmark</w:t>
+      </w:r>
+      <w:proofErr w:type="spellEnd"/>
+      <w:r>
+        <w:t xml:space="preserve">. En este centro educativo, los estudiantes pueden </w:t>
       </w:r>
       <w:r>
         <w:t>usar</w:t>
@@ -3360,7 +3490,7 @@
       <w:pPr>
         <w:pStyle w:val="Ttulo3"/>
       </w:pPr>
-      <w:bookmarkStart w:id="3" w:name="_Toc166838241"/>
+      <w:bookmarkStart w:id="3" w:name="_Toc168162824"/>
       <w:r>
         <w:t>Objetivos</w:t>
       </w:r>
@@ -3396,7 +3526,7 @@
       <w:pPr>
         <w:pStyle w:val="Ttulo3"/>
       </w:pPr>
-      <w:bookmarkStart w:id="4" w:name="_Toc166838242"/>
+      <w:bookmarkStart w:id="4" w:name="_Toc168162825"/>
       <w:r>
         <w:t>Diagrama DAFO</w:t>
       </w:r>
@@ -3463,7 +3593,7 @@
       <w:pPr>
         <w:pStyle w:val="Ttulo3"/>
       </w:pPr>
-      <w:bookmarkStart w:id="5" w:name="_Toc166838243"/>
+      <w:bookmarkStart w:id="5" w:name="_Toc168162826"/>
       <w:r>
         <w:t>Descripción técnica</w:t>
       </w:r>
@@ -3535,8 +3665,13 @@
       </w:r>
     </w:p>
     <w:p>
-      <w:r>
-        <w:t>Frameworks:</w:t>
+      <w:proofErr w:type="spellStart"/>
+      <w:r>
+        <w:t>Frameworks</w:t>
+      </w:r>
+      <w:proofErr w:type="spellEnd"/>
+      <w:r>
+        <w:t>:</w:t>
       </w:r>
     </w:p>
     <w:p>
@@ -3617,8 +3752,13 @@
           <w:numId w:val="3"/>
         </w:numPr>
       </w:pPr>
-      <w:r>
-        <w:t>dbForge Studio: Entorno de desarrollo para gestionar la base de datos.</w:t>
+      <w:proofErr w:type="spellStart"/>
+      <w:r>
+        <w:t>dbForge</w:t>
+      </w:r>
+      <w:proofErr w:type="spellEnd"/>
+      <w:r>
+        <w:t xml:space="preserve"> Studio: Entorno de desarrollo para gestionar la base de datos.</w:t>
       </w:r>
     </w:p>
     <w:p>
@@ -3642,7 +3782,15 @@
         </w:numPr>
       </w:pPr>
       <w:r>
-        <w:t>Visual Studio Code: Entorno de desarrollo.</w:t>
+        <w:t xml:space="preserve">Visual Studio </w:t>
+      </w:r>
+      <w:proofErr w:type="spellStart"/>
+      <w:r>
+        <w:t>Code</w:t>
+      </w:r>
+      <w:proofErr w:type="spellEnd"/>
+      <w:r>
+        <w:t>: Entorno de desarrollo.</w:t>
       </w:r>
     </w:p>
     <w:p>
@@ -3658,8 +3806,13 @@
           <w:numId w:val="7"/>
         </w:numPr>
       </w:pPr>
-      <w:r>
-        <w:t>Canva: Plataforma para realizar diseños y presentaciones.</w:t>
+      <w:proofErr w:type="spellStart"/>
+      <w:r>
+        <w:t>Canva</w:t>
+      </w:r>
+      <w:proofErr w:type="spellEnd"/>
+      <w:r>
+        <w:t>: Plataforma para realizar diseños y presentaciones.</w:t>
       </w:r>
     </w:p>
     <w:p>
@@ -3682,8 +3835,13 @@
           <w:numId w:val="7"/>
         </w:numPr>
       </w:pPr>
-      <w:r>
-        <w:t>Figma: Herramienta para diseñar la interfaz de usuario.</w:t>
+      <w:proofErr w:type="spellStart"/>
+      <w:r>
+        <w:t>Figma</w:t>
+      </w:r>
+      <w:proofErr w:type="spellEnd"/>
+      <w:r>
+        <w:t>: Herramienta para diseñar la interfaz de usuario.</w:t>
       </w:r>
     </w:p>
     <w:p>
@@ -3743,7 +3901,7 @@
       <w:pPr>
         <w:pStyle w:val="Ttulo3"/>
       </w:pPr>
-      <w:bookmarkStart w:id="6" w:name="_Toc166838244"/>
+      <w:bookmarkStart w:id="6" w:name="_Toc168162827"/>
       <w:r>
         <w:t>Planificación del trabajo</w:t>
       </w:r>
@@ -3910,8 +4068,13 @@
         </w:numPr>
       </w:pPr>
       <w:r>
-        <w:t>Prototipado de la interfaz de Figma</w:t>
-      </w:r>
+        <w:t xml:space="preserve">Prototipado de la interfaz de </w:t>
+      </w:r>
+      <w:proofErr w:type="spellStart"/>
+      <w:r>
+        <w:t>Figma</w:t>
+      </w:r>
+      <w:proofErr w:type="spellEnd"/>
     </w:p>
     <w:p>
       <w:pPr>
@@ -3969,8 +4132,13 @@
         </w:numPr>
       </w:pPr>
       <w:r>
-        <w:t>Prototipado de la interfaz de Figma</w:t>
-      </w:r>
+        <w:t xml:space="preserve">Prototipado de la interfaz de </w:t>
+      </w:r>
+      <w:proofErr w:type="spellStart"/>
+      <w:r>
+        <w:t>Figma</w:t>
+      </w:r>
+      <w:proofErr w:type="spellEnd"/>
     </w:p>
     <w:p>
       <w:pPr>
@@ -4028,8 +4196,13 @@
         </w:numPr>
       </w:pPr>
       <w:r>
-        <w:t>Prototipado de la interfaz de Figma</w:t>
-      </w:r>
+        <w:t xml:space="preserve">Prototipado de la interfaz de </w:t>
+      </w:r>
+      <w:proofErr w:type="spellStart"/>
+      <w:r>
+        <w:t>Figma</w:t>
+      </w:r>
+      <w:proofErr w:type="spellEnd"/>
     </w:p>
     <w:p>
       <w:r>
@@ -4045,8 +4218,13 @@
         </w:numPr>
       </w:pPr>
       <w:r>
-        <w:t>Prototipado de la interfaz de Figma</w:t>
-      </w:r>
+        <w:t xml:space="preserve">Prototipado de la interfaz de </w:t>
+      </w:r>
+      <w:proofErr w:type="spellStart"/>
+      <w:r>
+        <w:t>Figma</w:t>
+      </w:r>
+      <w:proofErr w:type="spellEnd"/>
     </w:p>
     <w:p>
       <w:pPr>
@@ -4092,8 +4270,13 @@
         </w:numPr>
       </w:pPr>
       <w:r>
-        <w:t>Prototipado de la interfaz de Figma</w:t>
-      </w:r>
+        <w:t xml:space="preserve">Prototipado de la interfaz de </w:t>
+      </w:r>
+      <w:proofErr w:type="spellStart"/>
+      <w:r>
+        <w:t>Figma</w:t>
+      </w:r>
+      <w:proofErr w:type="spellEnd"/>
     </w:p>
     <w:p>
       <w:pPr>
@@ -4139,8 +4322,13 @@
         </w:numPr>
       </w:pPr>
       <w:r>
-        <w:t>Prototipado de la interfaz de Figma</w:t>
-      </w:r>
+        <w:t xml:space="preserve">Prototipado de la interfaz de </w:t>
+      </w:r>
+      <w:proofErr w:type="spellStart"/>
+      <w:r>
+        <w:t>Figma</w:t>
+      </w:r>
+      <w:proofErr w:type="spellEnd"/>
     </w:p>
     <w:p>
       <w:pPr>
@@ -5082,7 +5270,7 @@
       <w:pPr>
         <w:pStyle w:val="Ttulo3"/>
       </w:pPr>
-      <w:bookmarkStart w:id="7" w:name="_Toc166838245"/>
+      <w:bookmarkStart w:id="7" w:name="_Toc168162828"/>
       <w:r>
         <w:t>Descripción de la documentación a entregar</w:t>
       </w:r>
@@ -5171,7 +5359,7 @@
       <w:pPr>
         <w:pStyle w:val="Ttulo3"/>
       </w:pPr>
-      <w:bookmarkStart w:id="8" w:name="_Toc166838246"/>
+      <w:bookmarkStart w:id="8" w:name="_Toc168162829"/>
       <w:r>
         <w:lastRenderedPageBreak/>
         <w:t>Bibliografía</w:t>
@@ -5229,7 +5417,7 @@
       <w:pPr>
         <w:pStyle w:val="Ttulo1"/>
       </w:pPr>
-      <w:bookmarkStart w:id="9" w:name="_Toc166838247"/>
+      <w:bookmarkStart w:id="9" w:name="_Toc168162830"/>
       <w:r>
         <w:t>Análisis</w:t>
       </w:r>
@@ -5240,7 +5428,7 @@
       <w:pPr>
         <w:pStyle w:val="Ttulo2"/>
       </w:pPr>
-      <w:bookmarkStart w:id="10" w:name="_Toc166838248"/>
+      <w:bookmarkStart w:id="10" w:name="_Toc168162831"/>
       <w:r>
         <w:t>Público objetivo</w:t>
       </w:r>
@@ -5263,7 +5451,7 @@
       <w:pPr>
         <w:pStyle w:val="Ttulo2"/>
       </w:pPr>
-      <w:bookmarkStart w:id="11" w:name="_Toc166838249"/>
+      <w:bookmarkStart w:id="11" w:name="_Toc168162832"/>
       <w:r>
         <w:t>Nombre de la aplicación</w:t>
       </w:r>
@@ -5280,7 +5468,7 @@
       <w:pPr>
         <w:pStyle w:val="Ttulo2"/>
       </w:pPr>
-      <w:bookmarkStart w:id="12" w:name="_Toc166838250"/>
+      <w:bookmarkStart w:id="12" w:name="_Toc168162833"/>
       <w:r>
         <w:lastRenderedPageBreak/>
         <w:t>Reglas de negocio</w:t>
@@ -5317,7 +5505,7 @@
       <w:pPr>
         <w:pStyle w:val="Ttulo2"/>
       </w:pPr>
-      <w:bookmarkStart w:id="13" w:name="_Toc166838251"/>
+      <w:bookmarkStart w:id="13" w:name="_Toc168162834"/>
       <w:r>
         <w:t>D</w:t>
       </w:r>
@@ -5396,7 +5584,7 @@
       <w:pPr>
         <w:pStyle w:val="Ttulo2"/>
       </w:pPr>
-      <w:bookmarkStart w:id="14" w:name="_Toc166838252"/>
+      <w:bookmarkStart w:id="14" w:name="_Toc168162835"/>
       <w:r>
         <w:t>Diagrama de casos de uso</w:t>
       </w:r>
@@ -5464,7 +5652,7 @@
       <w:pPr>
         <w:pStyle w:val="Ttulo1"/>
       </w:pPr>
-      <w:bookmarkStart w:id="15" w:name="_Toc166838253"/>
+      <w:bookmarkStart w:id="15" w:name="_Toc168162836"/>
       <w:r>
         <w:t>D</w:t>
       </w:r>
@@ -5478,7 +5666,7 @@
       <w:pPr>
         <w:pStyle w:val="Ttulo2"/>
       </w:pPr>
-      <w:bookmarkStart w:id="16" w:name="_Toc166838254"/>
+      <w:bookmarkStart w:id="16" w:name="_Toc168162837"/>
       <w:r>
         <w:t>P</w:t>
       </w:r>
@@ -5490,7 +5678,15 @@
     <w:p/>
     <w:p>
       <w:r>
-        <w:t>A continuación, presento los prototipos de interfaz que he desarrollado en Figma, detallando sus características y funcionalidades.</w:t>
+        <w:t xml:space="preserve">A continuación, presento los prototipos de interfaz que he desarrollado en </w:t>
+      </w:r>
+      <w:proofErr w:type="spellStart"/>
+      <w:r>
+        <w:t>Figma</w:t>
+      </w:r>
+      <w:proofErr w:type="spellEnd"/>
+      <w:r>
+        <w:t>, detallando sus características y funcionalidades.</w:t>
       </w:r>
     </w:p>
     <w:p>
@@ -5509,7 +5705,7 @@
       <w:pPr>
         <w:pStyle w:val="Ttulo3"/>
       </w:pPr>
-      <w:bookmarkStart w:id="17" w:name="_Toc166838255"/>
+      <w:bookmarkStart w:id="17" w:name="_Toc168162838"/>
       <w:r>
         <w:lastRenderedPageBreak/>
         <w:t>Página de inicio</w:t>
@@ -5667,7 +5863,7 @@
       <w:pPr>
         <w:pStyle w:val="Ttulo3"/>
       </w:pPr>
-      <w:bookmarkStart w:id="18" w:name="_Toc166838256"/>
+      <w:bookmarkStart w:id="18" w:name="_Toc168162839"/>
       <w:r>
         <w:t>Página de panel</w:t>
       </w:r>
@@ -5840,9 +6036,11 @@
       <w:r>
         <w:t xml:space="preserve">del prototipo de esta página, la renombré primero como 'Gráficos' y finalmente como 'Panel', tomando inspiración de los </w:t>
       </w:r>
+      <w:proofErr w:type="spellStart"/>
       <w:r>
         <w:t>dashboards</w:t>
       </w:r>
+      <w:proofErr w:type="spellEnd"/>
       <w:r>
         <w:t xml:space="preserve"> </w:t>
       </w:r>
@@ -5917,7 +6115,7 @@
       <w:pPr>
         <w:pStyle w:val="Ttulo3"/>
       </w:pPr>
-      <w:bookmarkStart w:id="19" w:name="_Toc166838257"/>
+      <w:bookmarkStart w:id="19" w:name="_Toc168162840"/>
       <w:r>
         <w:t>Página de gestión de portátiles</w:t>
       </w:r>
@@ -6124,7 +6322,7 @@
       <w:pPr>
         <w:pStyle w:val="Ttulo2"/>
       </w:pPr>
-      <w:bookmarkStart w:id="20" w:name="_Toc166838258"/>
+      <w:bookmarkStart w:id="20" w:name="_Toc168162841"/>
       <w:r>
         <w:t>Esquemas de la interfaz</w:t>
       </w:r>
@@ -6136,7 +6334,7 @@
       <w:pPr>
         <w:pStyle w:val="Ttulo2"/>
       </w:pPr>
-      <w:bookmarkStart w:id="21" w:name="_Toc166838259"/>
+      <w:bookmarkStart w:id="21" w:name="_Toc168162842"/>
       <w:r>
         <w:t>Diagrama de clases</w:t>
       </w:r>
@@ -6203,7 +6401,7 @@
       <w:pPr>
         <w:pStyle w:val="Ttulo2"/>
       </w:pPr>
-      <w:bookmarkStart w:id="22" w:name="_Toc166838260"/>
+      <w:bookmarkStart w:id="22" w:name="_Toc168162843"/>
       <w:r>
         <w:t>Diagrama relacional</w:t>
       </w:r>
@@ -6270,51 +6468,257 @@
       <w:pPr>
         <w:pStyle w:val="Ttulo2"/>
       </w:pPr>
-      <w:bookmarkStart w:id="23" w:name="_Toc166838261"/>
-      <w:r>
-        <w:t>Color y tipografía</w:t>
+      <w:bookmarkStart w:id="23" w:name="_Toc168162844"/>
+      <w:r>
+        <w:t>Paleta de colores</w:t>
       </w:r>
       <w:bookmarkEnd w:id="23"/>
     </w:p>
     <w:p/>
     <w:p>
       <w:r>
-        <w:t xml:space="preserve">El color primario #4040FF es un tono de azul vibrante que da una sensación de orden y limpieza, transmitiendo calma y seriedad. Su tonalidad intensa sugiere una estructura sólida y organizada, lo cual puede ser útil en contextos donde se valora la precisión y la eficiencia. Este tono de azul también puede ser asociado con la confianza y la estabilidad, ya que su presencia transmite un sentido de fiabilidad y control. En resumen, el uso de este color puede contribuir a generar </w:t>
+        <w:t xml:space="preserve">La paleta de colores de la aplicación se compone de tres tonos de azul (#16697A, #489FB5, #82C0CC). Estas tonalidades sugieren una estructura sólida y organizada, reflejando precisión y eficiencia. El azul también se asocia con la confianza y la estabilidad, transmitiendo fiabilidad y control. En resumen, el uso de estos colores puede contribuir a generar una impresión positiva y profesional, </w:t>
       </w:r>
       <w:r>
         <w:lastRenderedPageBreak/>
-        <w:t>una impresión positiva y profesional, así como a establecer un ambiente propicio para la concentración y la toma de decisiones informadas.</w:t>
-      </w:r>
-    </w:p>
-    <w:p>
-      <w:r>
-        <w:t>Junto al color primario, se emplea el color secundario #99FF33, que complementa al primario y se utiliza para representar botones en estado hover o activos.</w:t>
-      </w:r>
-    </w:p>
-    <w:p>
-      <w:r>
-        <w:t>En la aplicación, se utilizan los colores #00F377, #4040FF, #FF0033 y #FFD000 para representar el estado de los datos o expresar la finalidad de algún botón.</w:t>
-      </w:r>
-    </w:p>
-    <w:p>
-      <w:r>
-        <w:t>Por último, para asegurar una experiencia visual confortable y evitar la fatiga ocular, se opta por sustituir los colores negro y blanco por tonos más suaves. El color negro se reemplaza por #333333, un gris oscuro que proporciona contraste sin ser tan agresivo como el negro puro. Por otro lado, el blanco se cambia por #E3E3E3, un tono ligeramente grisáceo que aún conserva la luminosidad necesaria sin resultar demasiado brillante ni deslumbrante.</w:t>
-      </w:r>
-    </w:p>
-    <w:p>
-      <w:r>
-        <w:t>Por otra parte, l</w:t>
-      </w:r>
-      <w:r>
-        <w:t>a aplicación web utilizará la tipografía Roboto debido a su legibilidad, que garantiza una experiencia de usuario fluida. Además, Roboto ofrece un estilo agradable a la vista para el público objetivo, transmitiendo una sensación de profesionalidad. En caso de que haya algún problema al cargar la tipografía, se utilizará la tipografía sans-serif que presente similitudes con Roboto para mantener la coherencia visual y la legibilidad en la interfaz.</w:t>
+        <w:t>además de establecer un ambiente propicio para la concentración y la toma de decisiones.</w:t>
       </w:r>
     </w:p>
     <w:p/>
     <w:p>
+      <w:r>
+        <w:t>Para asegurar una experiencia visual confortable y evitar la fatiga ocular, se han sustituido los colores negro y blanco por tonos más suaves. El negro se ha reemplazado por #333333, un gris oscuro que proporciona contraste sin ser tan agresivo como el negro puro. Por otro lado, el blanco se ha cambiado por #E3E3E3, un tono ligeramente grisáceo que mantiene la luminosidad necesaria sin resultar demasiado brillante ni deslumbrante.</w:t>
+      </w:r>
+    </w:p>
+    <w:p>
+      <w:r>
+        <w:rPr>
+          <w:noProof/>
+        </w:rPr>
+        <w:drawing>
+          <wp:inline distT="0" distB="0" distL="0" distR="0" wp14:anchorId="4436CADA" wp14:editId="42042816">
+            <wp:extent cx="3036194" cy="4352925"/>
+            <wp:effectExtent l="0" t="0" r="0" b="0"/>
+            <wp:docPr id="15" name="Imagen 15"/>
+            <wp:cNvGraphicFramePr>
+              <a:graphicFrameLocks xmlns:a="http://schemas.openxmlformats.org/drawingml/2006/main" noChangeAspect="1"/>
+            </wp:cNvGraphicFramePr>
+            <a:graphic xmlns:a="http://schemas.openxmlformats.org/drawingml/2006/main">
+              <a:graphicData uri="http://schemas.openxmlformats.org/drawingml/2006/picture">
+                <pic:pic xmlns:pic="http://schemas.openxmlformats.org/drawingml/2006/picture">
+                  <pic:nvPicPr>
+                    <pic:cNvPr id="0" name="Picture 1"/>
+                    <pic:cNvPicPr>
+                      <a:picLocks noChangeAspect="1" noChangeArrowheads="1"/>
+                    </pic:cNvPicPr>
+                  </pic:nvPicPr>
+                  <pic:blipFill>
+                    <a:blip r:embed="rId23" cstate="print">
+                      <a:extLst>
+                        <a:ext uri="{28A0092B-C50C-407E-A947-70E740481C1C}">
+                          <a14:useLocalDpi xmlns:a14="http://schemas.microsoft.com/office/drawing/2010/main" val="0"/>
+                        </a:ext>
+                      </a:extLst>
+                    </a:blip>
+                    <a:srcRect/>
+                    <a:stretch>
+                      <a:fillRect/>
+                    </a:stretch>
+                  </pic:blipFill>
+                  <pic:spPr bwMode="auto">
+                    <a:xfrm>
+                      <a:off x="0" y="0"/>
+                      <a:ext cx="3047381" cy="4368963"/>
+                    </a:xfrm>
+                    <a:prstGeom prst="rect">
+                      <a:avLst/>
+                    </a:prstGeom>
+                    <a:noFill/>
+                    <a:ln>
+                      <a:noFill/>
+                    </a:ln>
+                  </pic:spPr>
+                </pic:pic>
+              </a:graphicData>
+            </a:graphic>
+          </wp:inline>
+        </w:drawing>
+      </w:r>
+    </w:p>
+    <w:p/>
+    <w:p>
+      <w:pPr>
+        <w:pStyle w:val="Ttulo2"/>
+      </w:pPr>
+      <w:r>
+        <w:t>Tipografía</w:t>
+      </w:r>
+    </w:p>
+    <w:p/>
+    <w:p>
+      <w:r>
+        <w:t>L</w:t>
+      </w:r>
+      <w:r>
+        <w:t xml:space="preserve">a aplicación web utiliza la tipografía </w:t>
+      </w:r>
+      <w:proofErr w:type="spellStart"/>
+      <w:r>
+        <w:t>Roboto</w:t>
+      </w:r>
+      <w:proofErr w:type="spellEnd"/>
+      <w:r>
+        <w:t xml:space="preserve"> debido a su legibilidad, que garantiza una experiencia de usuario fluida. Además, </w:t>
+      </w:r>
+      <w:proofErr w:type="spellStart"/>
+      <w:r>
+        <w:t>Roboto</w:t>
+      </w:r>
+      <w:proofErr w:type="spellEnd"/>
+      <w:r>
+        <w:t xml:space="preserve"> ofrece un estilo agradable a la vista para el público objetivo, transmitiendo una sensación de profesionalidad. En caso de que haya algún problema al cargar la tipografía, se utilizará la tipografía </w:t>
+      </w:r>
+      <w:proofErr w:type="spellStart"/>
+      <w:r>
+        <w:t>sans-serif</w:t>
+      </w:r>
+      <w:proofErr w:type="spellEnd"/>
+      <w:r>
+        <w:t xml:space="preserve"> que present</w:t>
+      </w:r>
+      <w:r>
+        <w:t>a</w:t>
+      </w:r>
+      <w:r>
+        <w:t xml:space="preserve"> similitudes con </w:t>
+      </w:r>
+      <w:proofErr w:type="spellStart"/>
+      <w:r>
+        <w:t>Roboto</w:t>
+      </w:r>
+      <w:proofErr w:type="spellEnd"/>
+      <w:r>
+        <w:t xml:space="preserve"> para mantener la coherencia visual y la legibilidad en la interfaz.</w:t>
+      </w:r>
+    </w:p>
+    <w:p/>
+    <w:p>
+      <w:r>
+        <w:rPr>
+          <w:noProof/>
+        </w:rPr>
+        <w:lastRenderedPageBreak/>
+        <w:drawing>
+          <wp:inline distT="0" distB="0" distL="0" distR="0" wp14:anchorId="7714473E" wp14:editId="7B388BCD">
+            <wp:extent cx="5400040" cy="2790190"/>
+            <wp:effectExtent l="0" t="0" r="0" b="0"/>
+            <wp:docPr id="27" name="Imagen 27"/>
+            <wp:cNvGraphicFramePr>
+              <a:graphicFrameLocks xmlns:a="http://schemas.openxmlformats.org/drawingml/2006/main" noChangeAspect="1"/>
+            </wp:cNvGraphicFramePr>
+            <a:graphic xmlns:a="http://schemas.openxmlformats.org/drawingml/2006/main">
+              <a:graphicData uri="http://schemas.openxmlformats.org/drawingml/2006/picture">
+                <pic:pic xmlns:pic="http://schemas.openxmlformats.org/drawingml/2006/picture">
+                  <pic:nvPicPr>
+                    <pic:cNvPr id="0" name="Picture 4"/>
+                    <pic:cNvPicPr>
+                      <a:picLocks noChangeAspect="1" noChangeArrowheads="1"/>
+                    </pic:cNvPicPr>
+                  </pic:nvPicPr>
+                  <pic:blipFill>
+                    <a:blip r:embed="rId24">
+                      <a:extLst>
+                        <a:ext uri="{28A0092B-C50C-407E-A947-70E740481C1C}">
+                          <a14:useLocalDpi xmlns:a14="http://schemas.microsoft.com/office/drawing/2010/main" val="0"/>
+                        </a:ext>
+                      </a:extLst>
+                    </a:blip>
+                    <a:srcRect/>
+                    <a:stretch>
+                      <a:fillRect/>
+                    </a:stretch>
+                  </pic:blipFill>
+                  <pic:spPr bwMode="auto">
+                    <a:xfrm>
+                      <a:off x="0" y="0"/>
+                      <a:ext cx="5400040" cy="2790190"/>
+                    </a:xfrm>
+                    <a:prstGeom prst="rect">
+                      <a:avLst/>
+                    </a:prstGeom>
+                    <a:noFill/>
+                    <a:ln>
+                      <a:noFill/>
+                    </a:ln>
+                  </pic:spPr>
+                </pic:pic>
+              </a:graphicData>
+            </a:graphic>
+          </wp:inline>
+        </w:drawing>
+      </w:r>
+    </w:p>
+    <w:p>
+      <w:r>
+        <w:rPr>
+          <w:noProof/>
+        </w:rPr>
+        <w:drawing>
+          <wp:inline distT="0" distB="0" distL="0" distR="0" wp14:anchorId="5FFE0A09" wp14:editId="0A500C05">
+            <wp:extent cx="5400040" cy="2700020"/>
+            <wp:effectExtent l="0" t="0" r="0" b="5080"/>
+            <wp:docPr id="26" name="Imagen 26"/>
+            <wp:cNvGraphicFramePr>
+              <a:graphicFrameLocks xmlns:a="http://schemas.openxmlformats.org/drawingml/2006/main" noChangeAspect="1"/>
+            </wp:cNvGraphicFramePr>
+            <a:graphic xmlns:a="http://schemas.openxmlformats.org/drawingml/2006/main">
+              <a:graphicData uri="http://schemas.openxmlformats.org/drawingml/2006/picture">
+                <pic:pic xmlns:pic="http://schemas.openxmlformats.org/drawingml/2006/picture">
+                  <pic:nvPicPr>
+                    <pic:cNvPr id="0" name="Picture 3"/>
+                    <pic:cNvPicPr>
+                      <a:picLocks noChangeAspect="1" noChangeArrowheads="1"/>
+                    </pic:cNvPicPr>
+                  </pic:nvPicPr>
+                  <pic:blipFill>
+                    <a:blip r:embed="rId25">
+                      <a:extLst>
+                        <a:ext uri="{28A0092B-C50C-407E-A947-70E740481C1C}">
+                          <a14:useLocalDpi xmlns:a14="http://schemas.microsoft.com/office/drawing/2010/main" val="0"/>
+                        </a:ext>
+                      </a:extLst>
+                    </a:blip>
+                    <a:srcRect/>
+                    <a:stretch>
+                      <a:fillRect/>
+                    </a:stretch>
+                  </pic:blipFill>
+                  <pic:spPr bwMode="auto">
+                    <a:xfrm>
+                      <a:off x="0" y="0"/>
+                      <a:ext cx="5400040" cy="2700020"/>
+                    </a:xfrm>
+                    <a:prstGeom prst="rect">
+                      <a:avLst/>
+                    </a:prstGeom>
+                    <a:noFill/>
+                    <a:ln>
+                      <a:noFill/>
+                    </a:ln>
+                  </pic:spPr>
+                </pic:pic>
+              </a:graphicData>
+            </a:graphic>
+          </wp:inline>
+        </w:drawing>
+      </w:r>
+    </w:p>
+    <w:p/>
+    <w:p>
       <w:pPr>
         <w:pStyle w:val="Ttulo1"/>
       </w:pPr>
-      <w:bookmarkStart w:id="24" w:name="_Toc166838262"/>
+      <w:bookmarkStart w:id="24" w:name="_Toc168162845"/>
       <w:r>
         <w:t>Implementación</w:t>
       </w:r>
@@ -6327,7 +6731,7 @@
       <w:pPr>
         <w:pStyle w:val="Ttulo1"/>
       </w:pPr>
-      <w:bookmarkStart w:id="25" w:name="_Toc166838263"/>
+      <w:bookmarkStart w:id="25" w:name="_Toc168162846"/>
       <w:r>
         <w:t>Pruebas</w:t>
       </w:r>
@@ -6338,7 +6742,7 @@
       <w:pPr>
         <w:pStyle w:val="Ttulo2"/>
       </w:pPr>
-      <w:bookmarkStart w:id="26" w:name="_Toc166838264"/>
+      <w:bookmarkStart w:id="26" w:name="_Toc168162847"/>
       <w:r>
         <w:t>Pruebas realizadas</w:t>
       </w:r>
@@ -6351,7 +6755,7 @@
       <w:pPr>
         <w:pStyle w:val="Ttulo2"/>
       </w:pPr>
-      <w:bookmarkStart w:id="27" w:name="_Toc166838265"/>
+      <w:bookmarkStart w:id="27" w:name="_Toc168162848"/>
       <w:r>
         <w:t>Resultados obtenidos</w:t>
       </w:r>
@@ -6360,11 +6764,12 @@
     <w:p/>
     <w:p/>
     <w:p/>
+    <w:p/>
     <w:p>
       <w:pPr>
         <w:pStyle w:val="Ttulo1"/>
       </w:pPr>
-      <w:bookmarkStart w:id="28" w:name="_Toc166838266"/>
+      <w:bookmarkStart w:id="28" w:name="_Toc168162849"/>
       <w:r>
         <w:t>Diario de trabajo</w:t>
       </w:r>
@@ -6377,14 +6782,14 @@
       <w:pPr>
         <w:pStyle w:val="Ttulo1"/>
       </w:pPr>
-      <w:bookmarkStart w:id="29" w:name="_Toc166838267"/>
+      <w:bookmarkStart w:id="29" w:name="_Toc168162850"/>
       <w:r>
         <w:t>Bibliografía</w:t>
       </w:r>
       <w:bookmarkEnd w:id="29"/>
     </w:p>
     <w:sectPr>
-      <w:footerReference w:type="default" r:id="rId23"/>
+      <w:footerReference w:type="default" r:id="rId26"/>
       <w:pgSz w:w="11906" w:h="16838"/>
       <w:pgMar w:top="1135" w:right="1701" w:bottom="1276" w:left="1701" w:header="284" w:footer="282" w:gutter="0"/>
       <w:cols w:space="708"/>
@@ -8005,12 +8410,13 @@
   <w:style w:type="paragraph" w:default="1" w:styleId="Normal">
     <w:name w:val="Normal"/>
     <w:qFormat/>
-    <w:rsid w:val="00035775"/>
+    <w:rsid w:val="002214DB"/>
     <w:pPr>
       <w:jc w:val="both"/>
     </w:pPr>
     <w:rPr>
       <w:rFonts w:ascii="Roboto" w:hAnsi="Roboto"/>
+      <w:color w:val="333333"/>
       <w:kern w:val="2"/>
       <w:sz w:val="24"/>
       <w14:ligatures w14:val="standardContextual"/>
@@ -8023,7 +8429,7 @@
     <w:link w:val="Ttulo1Car"/>
     <w:uiPriority w:val="9"/>
     <w:qFormat/>
-    <w:rsid w:val="00035775"/>
+    <w:rsid w:val="002214DB"/>
     <w:pPr>
       <w:keepNext/>
       <w:keepLines/>
@@ -8033,7 +8439,7 @@
     <w:rPr>
       <w:rFonts w:eastAsiaTheme="majorEastAsia" w:cstheme="majorBidi"/>
       <w:b/>
-      <w:color w:val="4F4FFF"/>
+      <w:color w:val="16697A"/>
       <w:sz w:val="56"/>
       <w:szCs w:val="32"/>
     </w:rPr>
@@ -8046,7 +8452,7 @@
     <w:uiPriority w:val="9"/>
     <w:unhideWhenUsed/>
     <w:qFormat/>
-    <w:rsid w:val="00035775"/>
+    <w:rsid w:val="00155341"/>
     <w:pPr>
       <w:keepNext/>
       <w:keepLines/>
@@ -8056,7 +8462,7 @@
     <w:rPr>
       <w:rFonts w:eastAsiaTheme="majorEastAsia" w:cstheme="majorBidi"/>
       <w:b/>
-      <w:color w:val="4F4FFF"/>
+      <w:color w:val="489FB5"/>
       <w:sz w:val="44"/>
       <w:szCs w:val="26"/>
     </w:rPr>
@@ -8069,7 +8475,7 @@
     <w:uiPriority w:val="9"/>
     <w:unhideWhenUsed/>
     <w:qFormat/>
-    <w:rsid w:val="009E2DB8"/>
+    <w:rsid w:val="00155341"/>
     <w:pPr>
       <w:keepNext/>
       <w:keepLines/>
@@ -8079,7 +8485,7 @@
     <w:rPr>
       <w:rFonts w:eastAsiaTheme="majorEastAsia" w:cstheme="majorBidi"/>
       <w:b/>
-      <w:color w:val="4F4FFF"/>
+      <w:color w:val="82C0CC"/>
       <w:sz w:val="40"/>
       <w:szCs w:val="24"/>
     </w:rPr>
@@ -8092,7 +8498,7 @@
     <w:uiPriority w:val="9"/>
     <w:unhideWhenUsed/>
     <w:qFormat/>
-    <w:rsid w:val="00035775"/>
+    <w:rsid w:val="00155341"/>
     <w:pPr>
       <w:keepNext/>
       <w:keepLines/>
@@ -8102,8 +8508,28 @@
     <w:rPr>
       <w:rFonts w:eastAsiaTheme="majorEastAsia" w:cstheme="majorBidi"/>
       <w:iCs/>
-      <w:color w:val="4F4FFF"/>
+      <w:color w:val="82C0CC"/>
       <w:sz w:val="36"/>
+    </w:rPr>
+  </w:style>
+  <w:style w:type="paragraph" w:styleId="Ttulo5">
+    <w:name w:val="heading 5"/>
+    <w:basedOn w:val="Normal"/>
+    <w:next w:val="Normal"/>
+    <w:link w:val="Ttulo5Car"/>
+    <w:uiPriority w:val="9"/>
+    <w:semiHidden/>
+    <w:unhideWhenUsed/>
+    <w:qFormat/>
+    <w:rsid w:val="00022C5B"/>
+    <w:pPr>
+      <w:keepNext/>
+      <w:keepLines/>
+      <w:spacing w:before="40" w:after="0"/>
+      <w:outlineLvl w:val="4"/>
+    </w:pPr>
+    <w:rPr>
+      <w:rFonts w:asciiTheme="majorHAnsi" w:eastAsiaTheme="majorEastAsia" w:hAnsiTheme="majorHAnsi" w:cstheme="majorBidi"/>
     </w:rPr>
   </w:style>
   <w:style w:type="character" w:default="1" w:styleId="Fuentedeprrafopredeter">
@@ -8190,11 +8616,11 @@
     <w:basedOn w:val="Fuentedeprrafopredeter"/>
     <w:link w:val="Ttulo1"/>
     <w:uiPriority w:val="9"/>
-    <w:rsid w:val="00035775"/>
+    <w:rsid w:val="002214DB"/>
     <w:rPr>
       <w:rFonts w:ascii="Roboto" w:eastAsiaTheme="majorEastAsia" w:hAnsi="Roboto" w:cstheme="majorBidi"/>
       <w:b/>
-      <w:color w:val="4F4FFF"/>
+      <w:color w:val="16697A"/>
       <w:kern w:val="2"/>
       <w:sz w:val="56"/>
       <w:szCs w:val="32"/>
@@ -8223,11 +8649,11 @@
     <w:basedOn w:val="Fuentedeprrafopredeter"/>
     <w:link w:val="Ttulo2"/>
     <w:uiPriority w:val="9"/>
-    <w:rsid w:val="00035775"/>
+    <w:rsid w:val="00155341"/>
     <w:rPr>
       <w:rFonts w:ascii="Roboto" w:eastAsiaTheme="majorEastAsia" w:hAnsi="Roboto" w:cstheme="majorBidi"/>
       <w:b/>
-      <w:color w:val="4F4FFF"/>
+      <w:color w:val="489FB5"/>
       <w:kern w:val="2"/>
       <w:sz w:val="44"/>
       <w:szCs w:val="26"/>
@@ -8299,11 +8725,11 @@
     <w:basedOn w:val="Fuentedeprrafopredeter"/>
     <w:link w:val="Ttulo3"/>
     <w:uiPriority w:val="9"/>
-    <w:rsid w:val="009E2DB8"/>
+    <w:rsid w:val="00155341"/>
     <w:rPr>
       <w:rFonts w:ascii="Roboto" w:eastAsiaTheme="majorEastAsia" w:hAnsi="Roboto" w:cstheme="majorBidi"/>
       <w:b/>
-      <w:color w:val="4F4FFF"/>
+      <w:color w:val="82C0CC"/>
       <w:kern w:val="2"/>
       <w:sz w:val="40"/>
       <w:szCs w:val="24"/>
@@ -8328,13 +8754,28 @@
     <w:basedOn w:val="Fuentedeprrafopredeter"/>
     <w:link w:val="Ttulo4"/>
     <w:uiPriority w:val="9"/>
-    <w:rsid w:val="00035775"/>
+    <w:rsid w:val="00155341"/>
     <w:rPr>
       <w:rFonts w:ascii="Roboto" w:eastAsiaTheme="majorEastAsia" w:hAnsi="Roboto" w:cstheme="majorBidi"/>
       <w:iCs/>
-      <w:color w:val="4F4FFF"/>
+      <w:color w:val="82C0CC"/>
       <w:kern w:val="2"/>
       <w:sz w:val="36"/>
+      <w14:ligatures w14:val="standardContextual"/>
+    </w:rPr>
+  </w:style>
+  <w:style w:type="character" w:customStyle="1" w:styleId="Ttulo5Car">
+    <w:name w:val="Título 5 Car"/>
+    <w:basedOn w:val="Fuentedeprrafopredeter"/>
+    <w:link w:val="Ttulo5"/>
+    <w:uiPriority w:val="9"/>
+    <w:semiHidden/>
+    <w:rsid w:val="00022C5B"/>
+    <w:rPr>
+      <w:rFonts w:asciiTheme="majorHAnsi" w:eastAsiaTheme="majorEastAsia" w:hAnsiTheme="majorHAnsi" w:cstheme="majorBidi"/>
+      <w:color w:val="333333"/>
+      <w:kern w:val="2"/>
+      <w:sz w:val="24"/>
       <w14:ligatures w14:val="standardContextual"/>
     </w:rPr>
   </w:style>

</xml_diff>

<commit_message>
Documentados los apartados de planificación y análisis
</commit_message>
<xml_diff>
--- a/documents/documentación.docx
+++ b/documents/documentación.docx
@@ -7,125 +7,8 @@
         <w:rPr>
           <w:noProof/>
         </w:rPr>
-        <mc:AlternateContent>
-          <mc:Choice Requires="wps">
-            <w:drawing>
-              <wp:anchor distT="0" distB="0" distL="114300" distR="114300" simplePos="0" relativeHeight="251666432" behindDoc="0" locked="0" layoutInCell="1" allowOverlap="1" wp14:anchorId="3E018E09" wp14:editId="51A725D9">
-                <wp:simplePos x="0" y="0"/>
-                <wp:positionH relativeFrom="margin">
-                  <wp:posOffset>669290</wp:posOffset>
-                </wp:positionH>
-                <wp:positionV relativeFrom="margin">
-                  <wp:posOffset>4665345</wp:posOffset>
-                </wp:positionV>
-                <wp:extent cx="4067810" cy="803910"/>
-                <wp:effectExtent l="0" t="0" r="0" b="0"/>
-                <wp:wrapSquare wrapText="bothSides"/>
-                <wp:docPr id="11" name="Cuadro de texto 11"/>
-                <wp:cNvGraphicFramePr/>
-                <a:graphic xmlns:a="http://schemas.openxmlformats.org/drawingml/2006/main">
-                  <a:graphicData uri="http://schemas.microsoft.com/office/word/2010/wordprocessingShape">
-                    <wps:wsp>
-                      <wps:cNvSpPr txBox="1"/>
-                      <wps:spPr>
-                        <a:xfrm>
-                          <a:off x="0" y="0"/>
-                          <a:ext cx="4067810" cy="803910"/>
-                        </a:xfrm>
-                        <a:prstGeom prst="rect">
-                          <a:avLst/>
-                        </a:prstGeom>
-                        <a:noFill/>
-                        <a:ln w="6350">
-                          <a:noFill/>
-                        </a:ln>
-                      </wps:spPr>
-                      <wps:txbx>
-                        <w:txbxContent>
-                          <w:p>
-                            <w:pPr>
-                              <w:jc w:val="center"/>
-                              <w:rPr>
-                                <w:rFonts w:cs="Open Sans"/>
-                                <w:b/>
-                                <w:bCs/>
-                                <w:sz w:val="32"/>
-                                <w:szCs w:val="32"/>
-                              </w:rPr>
-                            </w:pPr>
-                            <w:r>
-                              <w:rPr>
-                                <w:rFonts w:cs="Open Sans"/>
-                                <w:b/>
-                                <w:bCs/>
-                                <w:sz w:val="40"/>
-                                <w:szCs w:val="40"/>
-                              </w:rPr>
-                              <w:t>Técnico Superior en Desarrollo de Aplicaciones Multiplataforma</w:t>
-                            </w:r>
-                          </w:p>
-                        </w:txbxContent>
-                      </wps:txbx>
-                      <wps:bodyPr rot="0" spcFirstLastPara="0" vertOverflow="overflow" horzOverflow="overflow" vert="horz" wrap="square" lIns="91440" tIns="45720" rIns="91440" bIns="45720" numCol="1" spcCol="0" rtlCol="0" fromWordArt="0" anchor="ctr" anchorCtr="0" forceAA="0" compatLnSpc="1">
-                        <a:prstTxWarp prst="textNoShape">
-                          <a:avLst/>
-                        </a:prstTxWarp>
-                        <a:noAutofit/>
-                      </wps:bodyPr>
-                    </wps:wsp>
-                  </a:graphicData>
-                </a:graphic>
-                <wp14:sizeRelV relativeFrom="margin">
-                  <wp14:pctHeight>0</wp14:pctHeight>
-                </wp14:sizeRelV>
-              </wp:anchor>
-            </w:drawing>
-          </mc:Choice>
-          <mc:Fallback>
-            <w:pict>
-              <v:shapetype w14:anchorId="3E018E09" id="_x0000_t202" coordsize="21600,21600" o:spt="202" path="m,l,21600r21600,l21600,xe">
-                <v:stroke joinstyle="miter"/>
-                <v:path gradientshapeok="t" o:connecttype="rect"/>
-              </v:shapetype>
-              <v:shape id="Cuadro de texto 11" o:spid="_x0000_s1026" type="#_x0000_t202" style="position:absolute;left:0;text-align:left;margin-left:52.7pt;margin-top:367.35pt;width:320.3pt;height:63.3pt;z-index:251666432;visibility:visible;mso-wrap-style:square;mso-height-percent:0;mso-wrap-distance-left:9pt;mso-wrap-distance-top:0;mso-wrap-distance-right:9pt;mso-wrap-distance-bottom:0;mso-position-horizontal:absolute;mso-position-horizontal-relative:margin;mso-position-vertical:absolute;mso-position-vertical-relative:margin;mso-height-percent:0;mso-height-relative:margin;v-text-anchor:middle" o:gfxdata="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" filled="f" stroked="f" strokeweight=".5pt">
-                <v:textbox>
-                  <w:txbxContent>
-                    <w:p>
-                      <w:pPr>
-                        <w:jc w:val="center"/>
-                        <w:rPr>
-                          <w:rFonts w:cs="Open Sans"/>
-                          <w:b/>
-                          <w:bCs/>
-                          <w:sz w:val="32"/>
-                          <w:szCs w:val="32"/>
-                        </w:rPr>
-                      </w:pPr>
-                      <w:r>
-                        <w:rPr>
-                          <w:rFonts w:cs="Open Sans"/>
-                          <w:b/>
-                          <w:bCs/>
-                          <w:sz w:val="40"/>
-                          <w:szCs w:val="40"/>
-                        </w:rPr>
-                        <w:t>Técnico Superior en Desarrollo de Aplicaciones Multiplataforma</w:t>
-                      </w:r>
-                    </w:p>
-                  </w:txbxContent>
-                </v:textbox>
-                <w10:wrap type="square" anchorx="margin" anchory="margin"/>
-              </v:shape>
-            </w:pict>
-          </mc:Fallback>
-        </mc:AlternateContent>
-      </w:r>
-      <w:r>
-        <w:rPr>
-          <w:noProof/>
-        </w:rPr>
         <w:drawing>
-          <wp:anchor distT="0" distB="0" distL="114300" distR="114300" simplePos="0" relativeHeight="251660288" behindDoc="1" locked="0" layoutInCell="1" allowOverlap="1" wp14:anchorId="50D4749D" wp14:editId="018A7BD0">
+          <wp:anchor distT="0" distB="0" distL="114300" distR="114300" simplePos="0" relativeHeight="251660288" behindDoc="1" locked="0" layoutInCell="1" allowOverlap="1" wp14:anchorId="50D4749D" wp14:editId="291A22C0">
             <wp:simplePos x="0" y="0"/>
             <wp:positionH relativeFrom="margin">
               <wp:posOffset>1891665</wp:posOffset>
@@ -355,114 +238,7 @@
         <mc:AlternateContent>
           <mc:Choice Requires="wps">
             <w:drawing>
-              <wp:anchor distT="0" distB="0" distL="114300" distR="114300" simplePos="0" relativeHeight="251662336" behindDoc="0" locked="0" layoutInCell="1" allowOverlap="1" wp14:anchorId="0B3EF6E8" wp14:editId="0992EA24">
-                <wp:simplePos x="0" y="0"/>
-                <wp:positionH relativeFrom="margin">
-                  <wp:posOffset>666115</wp:posOffset>
-                </wp:positionH>
-                <wp:positionV relativeFrom="margin">
-                  <wp:posOffset>3829050</wp:posOffset>
-                </wp:positionV>
-                <wp:extent cx="4067810" cy="423545"/>
-                <wp:effectExtent l="0" t="0" r="0" b="0"/>
-                <wp:wrapSquare wrapText="bothSides"/>
-                <wp:docPr id="7" name="Cuadro de texto 7"/>
-                <wp:cNvGraphicFramePr/>
-                <a:graphic xmlns:a="http://schemas.openxmlformats.org/drawingml/2006/main">
-                  <a:graphicData uri="http://schemas.microsoft.com/office/word/2010/wordprocessingShape">
-                    <wps:wsp>
-                      <wps:cNvSpPr txBox="1"/>
-                      <wps:spPr>
-                        <a:xfrm>
-                          <a:off x="0" y="0"/>
-                          <a:ext cx="4067810" cy="423545"/>
-                        </a:xfrm>
-                        <a:prstGeom prst="rect">
-                          <a:avLst/>
-                        </a:prstGeom>
-                        <a:noFill/>
-                        <a:ln w="6350">
-                          <a:noFill/>
-                        </a:ln>
-                      </wps:spPr>
-                      <wps:txbx>
-                        <w:txbxContent>
-                          <w:p>
-                            <w:pPr>
-                              <w:jc w:val="center"/>
-                              <w:rPr>
-                                <w:rFonts w:cs="Open Sans"/>
-                                <w:sz w:val="38"/>
-                                <w:szCs w:val="38"/>
-                                <w:lang w:val="en-US"/>
-                              </w:rPr>
-                            </w:pPr>
-                            <w:r>
-                              <w:rPr>
-                                <w:rFonts w:cs="Open Sans"/>
-                                <w:sz w:val="38"/>
-                                <w:szCs w:val="38"/>
-                              </w:rPr>
-                              <w:t>Nombre del director/a</w:t>
-                            </w:r>
-                          </w:p>
-                        </w:txbxContent>
-                      </wps:txbx>
-                      <wps:bodyPr rot="0" spcFirstLastPara="0" vertOverflow="overflow" horzOverflow="overflow" vert="horz" wrap="square" lIns="91440" tIns="45720" rIns="91440" bIns="45720" numCol="1" spcCol="0" rtlCol="0" fromWordArt="0" anchor="ctr" anchorCtr="0" forceAA="0" compatLnSpc="1">
-                        <a:prstTxWarp prst="textNoShape">
-                          <a:avLst/>
-                        </a:prstTxWarp>
-                        <a:noAutofit/>
-                      </wps:bodyPr>
-                    </wps:wsp>
-                  </a:graphicData>
-                </a:graphic>
-                <wp14:sizeRelV relativeFrom="margin">
-                  <wp14:pctHeight>0</wp14:pctHeight>
-                </wp14:sizeRelV>
-              </wp:anchor>
-            </w:drawing>
-          </mc:Choice>
-          <mc:Fallback>
-            <w:pict>
-              <v:shape w14:anchorId="0B3EF6E8" id="Cuadro de texto 7" o:spid="_x0000_s1028" type="#_x0000_t202" style="position:absolute;left:0;text-align:left;margin-left:52.45pt;margin-top:301.5pt;width:320.3pt;height:33.35pt;z-index:251662336;visibility:visible;mso-wrap-style:square;mso-height-percent:0;mso-wrap-distance-left:9pt;mso-wrap-distance-top:0;mso-wrap-distance-right:9pt;mso-wrap-distance-bottom:0;mso-position-horizontal:absolute;mso-position-horizontal-relative:margin;mso-position-vertical:absolute;mso-position-vertical-relative:margin;mso-height-percent:0;mso-height-relative:margin;v-text-anchor:middle" o:gfxdata="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" filled="f" stroked="f" strokeweight=".5pt">
-                <v:textbox>
-                  <w:txbxContent>
-                    <w:p>
-                      <w:pPr>
-                        <w:jc w:val="center"/>
-                        <w:rPr>
-                          <w:rFonts w:cs="Open Sans"/>
-                          <w:sz w:val="38"/>
-                          <w:szCs w:val="38"/>
-                          <w:lang w:val="en-US"/>
-                        </w:rPr>
-                      </w:pPr>
-                      <w:r>
-                        <w:rPr>
-                          <w:rFonts w:cs="Open Sans"/>
-                          <w:sz w:val="38"/>
-                          <w:szCs w:val="38"/>
-                        </w:rPr>
-                        <w:t>Nombre del director/a</w:t>
-                      </w:r>
-                    </w:p>
-                  </w:txbxContent>
-                </v:textbox>
-                <w10:wrap type="square" anchorx="margin" anchory="margin"/>
-              </v:shape>
-            </w:pict>
-          </mc:Fallback>
-        </mc:AlternateContent>
-      </w:r>
-      <w:r>
-        <w:rPr>
-          <w:noProof/>
-        </w:rPr>
-        <mc:AlternateContent>
-          <mc:Choice Requires="wps">
-            <w:drawing>
-              <wp:anchor distT="0" distB="0" distL="114300" distR="114300" simplePos="0" relativeHeight="251664384" behindDoc="0" locked="0" layoutInCell="1" allowOverlap="1" wp14:anchorId="05062F8C" wp14:editId="1340437F">
+              <wp:anchor distT="0" distB="0" distL="114300" distR="114300" simplePos="0" relativeHeight="251664384" behindDoc="0" locked="0" layoutInCell="1" allowOverlap="1" wp14:anchorId="05062F8C" wp14:editId="251CE803">
                 <wp:simplePos x="0" y="0"/>
                 <wp:positionH relativeFrom="margin">
                   <wp:posOffset>666115</wp:posOffset>
@@ -531,7 +307,11 @@
           </mc:Choice>
           <mc:Fallback>
             <w:pict>
-              <v:shape w14:anchorId="05062F8C" id="Cuadro de texto 9" o:spid="_x0000_s1029" type="#_x0000_t202" style="position:absolute;left:0;text-align:left;margin-left:52.45pt;margin-top:179pt;width:320.3pt;height:34.45pt;z-index:251664384;visibility:visible;mso-wrap-style:square;mso-height-percent:0;mso-wrap-distance-left:9pt;mso-wrap-distance-top:0;mso-wrap-distance-right:9pt;mso-wrap-distance-bottom:0;mso-position-horizontal:absolute;mso-position-horizontal-relative:margin;mso-position-vertical:absolute;mso-position-vertical-relative:margin;mso-height-percent:0;mso-height-relative:margin;v-text-anchor:middle" o:gfxdata="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" filled="f" stroked="f" strokeweight=".5pt">
+              <v:shapetype w14:anchorId="05062F8C" id="_x0000_t202" coordsize="21600,21600" o:spt="202" path="m,l,21600r21600,l21600,xe">
+                <v:stroke joinstyle="miter"/>
+                <v:path gradientshapeok="t" o:connecttype="rect"/>
+              </v:shapetype>
+              <v:shape id="Cuadro de texto 9" o:spid="_x0000_s1027" type="#_x0000_t202" style="position:absolute;left:0;text-align:left;margin-left:52.45pt;margin-top:179pt;width:320.3pt;height:34.45pt;z-index:251664384;visibility:visible;mso-wrap-style:square;mso-height-percent:0;mso-wrap-distance-left:9pt;mso-wrap-distance-top:0;mso-wrap-distance-right:9pt;mso-wrap-distance-bottom:0;mso-position-horizontal:absolute;mso-position-horizontal-relative:margin;mso-position-vertical:absolute;mso-position-vertical-relative:margin;mso-height-percent:0;mso-height-relative:margin;v-text-anchor:middle" o:gfxdata="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" filled="f" stroked="f" strokeweight=".5pt">
                 <v:textbox>
                   <w:txbxContent>
                     <w:p>
@@ -816,6 +596,119 @@
         <mc:AlternateContent>
           <mc:Choice Requires="wps">
             <w:drawing>
+              <wp:anchor distT="0" distB="0" distL="114300" distR="114300" simplePos="0" relativeHeight="251666432" behindDoc="0" locked="0" layoutInCell="1" allowOverlap="1" wp14:anchorId="3E018E09" wp14:editId="690B1ECD">
+                <wp:simplePos x="0" y="0"/>
+                <wp:positionH relativeFrom="margin">
+                  <wp:align>center</wp:align>
+                </wp:positionH>
+                <wp:positionV relativeFrom="margin">
+                  <wp:posOffset>5046345</wp:posOffset>
+                </wp:positionV>
+                <wp:extent cx="4067810" cy="803910"/>
+                <wp:effectExtent l="0" t="0" r="0" b="0"/>
+                <wp:wrapSquare wrapText="bothSides"/>
+                <wp:docPr id="11" name="Cuadro de texto 11"/>
+                <wp:cNvGraphicFramePr/>
+                <a:graphic xmlns:a="http://schemas.openxmlformats.org/drawingml/2006/main">
+                  <a:graphicData uri="http://schemas.microsoft.com/office/word/2010/wordprocessingShape">
+                    <wps:wsp>
+                      <wps:cNvSpPr txBox="1"/>
+                      <wps:spPr>
+                        <a:xfrm>
+                          <a:off x="0" y="0"/>
+                          <a:ext cx="4067810" cy="803910"/>
+                        </a:xfrm>
+                        <a:prstGeom prst="rect">
+                          <a:avLst/>
+                        </a:prstGeom>
+                        <a:noFill/>
+                        <a:ln w="6350">
+                          <a:noFill/>
+                        </a:ln>
+                      </wps:spPr>
+                      <wps:txbx>
+                        <w:txbxContent>
+                          <w:p>
+                            <w:pPr>
+                              <w:jc w:val="center"/>
+                              <w:rPr>
+                                <w:rFonts w:cs="Open Sans"/>
+                                <w:b/>
+                                <w:bCs/>
+                                <w:sz w:val="32"/>
+                                <w:szCs w:val="32"/>
+                              </w:rPr>
+                            </w:pPr>
+                            <w:r>
+                              <w:rPr>
+                                <w:rFonts w:cs="Open Sans"/>
+                                <w:b/>
+                                <w:bCs/>
+                                <w:sz w:val="40"/>
+                                <w:szCs w:val="40"/>
+                              </w:rPr>
+                              <w:t>Técnico Superior en Desarrollo de Aplicaciones Multiplataforma</w:t>
+                            </w:r>
+                          </w:p>
+                        </w:txbxContent>
+                      </wps:txbx>
+                      <wps:bodyPr rot="0" spcFirstLastPara="0" vertOverflow="overflow" horzOverflow="overflow" vert="horz" wrap="square" lIns="91440" tIns="45720" rIns="91440" bIns="45720" numCol="1" spcCol="0" rtlCol="0" fromWordArt="0" anchor="ctr" anchorCtr="0" forceAA="0" compatLnSpc="1">
+                        <a:prstTxWarp prst="textNoShape">
+                          <a:avLst/>
+                        </a:prstTxWarp>
+                        <a:noAutofit/>
+                      </wps:bodyPr>
+                    </wps:wsp>
+                  </a:graphicData>
+                </a:graphic>
+                <wp14:sizeRelV relativeFrom="margin">
+                  <wp14:pctHeight>0</wp14:pctHeight>
+                </wp14:sizeRelV>
+              </wp:anchor>
+            </w:drawing>
+          </mc:Choice>
+          <mc:Fallback>
+            <w:pict>
+              <v:shape w14:anchorId="3E018E09" id="Cuadro de texto 11" o:spid="_x0000_s1030" type="#_x0000_t202" style="position:absolute;left:0;text-align:left;margin-left:0;margin-top:397.35pt;width:320.3pt;height:63.3pt;z-index:251666432;visibility:visible;mso-wrap-style:square;mso-height-percent:0;mso-wrap-distance-left:9pt;mso-wrap-distance-top:0;mso-wrap-distance-right:9pt;mso-wrap-distance-bottom:0;mso-position-horizontal:center;mso-position-horizontal-relative:margin;mso-position-vertical:absolute;mso-position-vertical-relative:margin;mso-height-percent:0;mso-height-relative:margin;v-text-anchor:middle" o:gfxdata="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" filled="f" stroked="f" strokeweight=".5pt">
+                <v:textbox>
+                  <w:txbxContent>
+                    <w:p>
+                      <w:pPr>
+                        <w:jc w:val="center"/>
+                        <w:rPr>
+                          <w:rFonts w:cs="Open Sans"/>
+                          <w:b/>
+                          <w:bCs/>
+                          <w:sz w:val="32"/>
+                          <w:szCs w:val="32"/>
+                        </w:rPr>
+                      </w:pPr>
+                      <w:r>
+                        <w:rPr>
+                          <w:rFonts w:cs="Open Sans"/>
+                          <w:b/>
+                          <w:bCs/>
+                          <w:sz w:val="40"/>
+                          <w:szCs w:val="40"/>
+                        </w:rPr>
+                        <w:t>Técnico Superior en Desarrollo de Aplicaciones Multiplataforma</w:t>
+                      </w:r>
+                    </w:p>
+                  </w:txbxContent>
+                </v:textbox>
+                <w10:wrap type="square" anchorx="margin" anchory="margin"/>
+              </v:shape>
+            </w:pict>
+          </mc:Fallback>
+        </mc:AlternateContent>
+      </w:r>
+      <w:r>
+        <w:rPr>
+          <w:noProof/>
+        </w:rPr>
+        <mc:AlternateContent>
+          <mc:Choice Requires="wps">
+            <w:drawing>
               <wp:anchor distT="0" distB="0" distL="114300" distR="114300" simplePos="0" relativeHeight="251661312" behindDoc="0" locked="0" layoutInCell="1" allowOverlap="1" wp14:anchorId="642D21F8" wp14:editId="6A7C61F1">
                 <wp:simplePos x="0" y="0"/>
                 <wp:positionH relativeFrom="margin">
@@ -879,7 +772,6 @@
                                 <w:rFonts w:cs="Open Sans"/>
                                 <w:b/>
                                 <w:bCs/>
-                                <w:color w:val="4F4FFF"/>
                                 <w:sz w:val="44"/>
                                 <w:szCs w:val="44"/>
                               </w:rPr>
@@ -889,33 +781,10 @@
                                 <w:rFonts w:cs="Open Sans"/>
                                 <w:b/>
                                 <w:bCs/>
-                                <w:color w:val="16697A"/>
                                 <w:sz w:val="44"/>
                                 <w:szCs w:val="44"/>
                               </w:rPr>
-                              <w:t>Gesti</w:t>
-                            </w:r>
-                            <w:r>
-                              <w:rPr>
-                                <w:rFonts w:cs="Open Sans"/>
-                                <w:b/>
-                                <w:bCs/>
-                                <w:color w:val="16697A"/>
-                                <w:sz w:val="44"/>
-                                <w:szCs w:val="44"/>
-                              </w:rPr>
-                              <w:t>ó</w:t>
-                            </w:r>
-                            <w:r>
-                              <w:rPr>
-                                <w:rFonts w:cs="Open Sans"/>
-                                <w:b/>
-                                <w:bCs/>
-                                <w:color w:val="16697A"/>
-                                <w:sz w:val="44"/>
-                                <w:szCs w:val="44"/>
-                              </w:rPr>
-                              <w:t>n de Dispositivos en Centros de Estudio</w:t>
+                              <w:t>Gestión de Dispositivos en Centros de Estudio</w:t>
                             </w:r>
                           </w:p>
                         </w:txbxContent>
@@ -937,7 +806,7 @@
           </mc:Choice>
           <mc:Fallback>
             <w:pict>
-              <v:shape w14:anchorId="642D21F8" id="Cuadro de texto 5" o:spid="_x0000_s1032" type="#_x0000_t202" style="position:absolute;left:0;text-align:left;margin-left:52.5pt;margin-top:250.55pt;width:320.3pt;height:101pt;z-index:251661312;visibility:visible;mso-wrap-style:square;mso-height-percent:0;mso-wrap-distance-left:9pt;mso-wrap-distance-top:0;mso-wrap-distance-right:9pt;mso-wrap-distance-bottom:0;mso-position-horizontal:absolute;mso-position-horizontal-relative:margin;mso-position-vertical:absolute;mso-position-vertical-relative:margin;mso-height-percent:0;mso-height-relative:margin;v-text-anchor:middle" o:gfxdata="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" filled="f" stroked="f" strokeweight=".5pt">
+              <v:shape w14:anchorId="642D21F8" id="Cuadro de texto 5" o:spid="_x0000_s1031" type="#_x0000_t202" style="position:absolute;left:0;text-align:left;margin-left:52.5pt;margin-top:250.55pt;width:320.3pt;height:101pt;z-index:251661312;visibility:visible;mso-wrap-style:square;mso-height-percent:0;mso-wrap-distance-left:9pt;mso-wrap-distance-top:0;mso-wrap-distance-right:9pt;mso-wrap-distance-bottom:0;mso-position-horizontal:absolute;mso-position-horizontal-relative:margin;mso-position-vertical:absolute;mso-position-vertical-relative:margin;mso-height-percent:0;mso-height-relative:margin;v-text-anchor:middle" o:gfxdata="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" filled="f" stroked="f" strokeweight=".5pt">
                 <v:textbox>
                   <w:txbxContent>
                     <w:p>
@@ -971,7 +840,6 @@
                           <w:rFonts w:cs="Open Sans"/>
                           <w:b/>
                           <w:bCs/>
-                          <w:color w:val="4F4FFF"/>
                           <w:sz w:val="44"/>
                           <w:szCs w:val="44"/>
                         </w:rPr>
@@ -981,33 +849,10 @@
                           <w:rFonts w:cs="Open Sans"/>
                           <w:b/>
                           <w:bCs/>
-                          <w:color w:val="16697A"/>
                           <w:sz w:val="44"/>
                           <w:szCs w:val="44"/>
                         </w:rPr>
-                        <w:t>Gesti</w:t>
-                      </w:r>
-                      <w:r>
-                        <w:rPr>
-                          <w:rFonts w:cs="Open Sans"/>
-                          <w:b/>
-                          <w:bCs/>
-                          <w:color w:val="16697A"/>
-                          <w:sz w:val="44"/>
-                          <w:szCs w:val="44"/>
-                        </w:rPr>
-                        <w:t>ó</w:t>
-                      </w:r>
-                      <w:r>
-                        <w:rPr>
-                          <w:rFonts w:cs="Open Sans"/>
-                          <w:b/>
-                          <w:bCs/>
-                          <w:color w:val="16697A"/>
-                          <w:sz w:val="44"/>
-                          <w:szCs w:val="44"/>
-                        </w:rPr>
-                        <w:t>n de Dispositivos en Centros de Estudio</w:t>
+                        <w:t>Gestión de Dispositivos en Centros de Estudio</w:t>
                       </w:r>
                     </w:p>
                   </w:txbxContent>
@@ -1025,7 +870,7 @@
         <mc:AlternateContent>
           <mc:Choice Requires="wps">
             <w:drawing>
-              <wp:anchor distT="0" distB="0" distL="114300" distR="114300" simplePos="0" relativeHeight="251659264" behindDoc="0" locked="0" layoutInCell="1" allowOverlap="1" wp14:anchorId="561B25B7" wp14:editId="0CA650F0">
+              <wp:anchor distT="0" distB="0" distL="114300" distR="114300" simplePos="0" relativeHeight="251659264" behindDoc="0" locked="0" layoutInCell="1" allowOverlap="1" wp14:anchorId="561B25B7" wp14:editId="3579748A">
                 <wp:simplePos x="0" y="0"/>
                 <wp:positionH relativeFrom="column">
                   <wp:posOffset>-1080135</wp:posOffset>
@@ -1059,7 +904,7 @@
                         </a:solidFill>
                         <a:ln>
                           <a:solidFill>
-                            <a:srgbClr val="4F4FFF"/>
+                            <a:srgbClr val="489FB5"/>
                           </a:solidFill>
                         </a:ln>
                       </wps:spPr>
@@ -1095,7 +940,7 @@
           </mc:Choice>
           <mc:Fallback>
             <w:pict>
-              <v:rect w14:anchorId="561B25B7" id="Rectangle 2" o:spid="_x0000_s1033" style="position:absolute;left:0;text-align:left;margin-left:-85.05pt;margin-top:504.45pt;width:594.25pt;height:276.3pt;z-index:251659264;visibility:visible;mso-wrap-style:square;mso-width-percent:0;mso-height-percent:0;mso-wrap-distance-left:9pt;mso-wrap-distance-top:0;mso-wrap-distance-right:9pt;mso-wrap-distance-bottom:0;mso-position-horizontal:absolute;mso-position-horizontal-relative:text;mso-position-vertical:absolute;mso-position-vertical-relative:text;mso-width-percent:0;mso-height-percent:0;mso-width-relative:page;mso-height-relative:page;v-text-anchor:middle" o:gfxdata="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" fillcolor="#489fb5" strokecolor="#4f4fff">
+              <v:rect w14:anchorId="561B25B7" id="Rectangle 2" o:spid="_x0000_s1032" style="position:absolute;left:0;text-align:left;margin-left:-85.05pt;margin-top:504.45pt;width:594.25pt;height:276.3pt;z-index:251659264;visibility:visible;mso-wrap-style:square;mso-width-percent:0;mso-height-percent:0;mso-wrap-distance-left:9pt;mso-wrap-distance-top:0;mso-wrap-distance-right:9pt;mso-wrap-distance-bottom:0;mso-position-horizontal:absolute;mso-position-horizontal-relative:text;mso-position-vertical:absolute;mso-position-vertical-relative:text;mso-width-percent:0;mso-height-percent:0;mso-width-relative:page;mso-height-relative:page;v-text-anchor:middle" o:gfxdata="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" fillcolor="#489fb5" strokecolor="#489fb5">
                 <v:textbox style="layout-flow:vertical;mso-layout-flow-alt:bottom-to-top">
                   <w:txbxContent>
                     <w:p>
@@ -1186,7 +1031,7 @@
           <w:r>
             <w:fldChar w:fldCharType="separate"/>
           </w:r>
-          <w:hyperlink w:anchor="_Toc168162821" w:history="1">
+          <w:hyperlink w:anchor="_Toc168496212" w:history="1">
             <w:r>
               <w:rPr>
                 <w:rStyle w:val="Hipervnculo"/>
@@ -1213,7 +1058,7 @@
                 <w:noProof/>
                 <w:webHidden/>
               </w:rPr>
-              <w:instrText xml:space="preserve"> PAGEREF _Toc168162821 \h </w:instrText>
+              <w:instrText xml:space="preserve"> PAGEREF _Toc168496212 \h </w:instrText>
             </w:r>
             <w:r>
               <w:rPr>
@@ -1260,7 +1105,7 @@
               <w14:ligatures w14:val="none"/>
             </w:rPr>
           </w:pPr>
-          <w:hyperlink w:anchor="_Toc168162822" w:history="1">
+          <w:hyperlink w:anchor="_Toc168496213" w:history="1">
             <w:r>
               <w:rPr>
                 <w:rStyle w:val="Hipervnculo"/>
@@ -1287,7 +1132,7 @@
                 <w:noProof/>
                 <w:webHidden/>
               </w:rPr>
-              <w:instrText xml:space="preserve"> PAGEREF _Toc168162822 \h </w:instrText>
+              <w:instrText xml:space="preserve"> PAGEREF _Toc168496213 \h </w:instrText>
             </w:r>
             <w:r>
               <w:rPr>
@@ -1334,7 +1179,7 @@
               <w14:ligatures w14:val="none"/>
             </w:rPr>
           </w:pPr>
-          <w:hyperlink w:anchor="_Toc168162823" w:history="1">
+          <w:hyperlink w:anchor="_Toc168496214" w:history="1">
             <w:r>
               <w:rPr>
                 <w:rStyle w:val="Hipervnculo"/>
@@ -1361,7 +1206,7 @@
                 <w:noProof/>
                 <w:webHidden/>
               </w:rPr>
-              <w:instrText xml:space="preserve"> PAGEREF _Toc168162823 \h </w:instrText>
+              <w:instrText xml:space="preserve"> PAGEREF _Toc168496214 \h </w:instrText>
             </w:r>
             <w:r>
               <w:rPr>
@@ -1408,7 +1253,7 @@
               <w14:ligatures w14:val="none"/>
             </w:rPr>
           </w:pPr>
-          <w:hyperlink w:anchor="_Toc168162824" w:history="1">
+          <w:hyperlink w:anchor="_Toc168496215" w:history="1">
             <w:r>
               <w:rPr>
                 <w:rStyle w:val="Hipervnculo"/>
@@ -1435,7 +1280,7 @@
                 <w:noProof/>
                 <w:webHidden/>
               </w:rPr>
-              <w:instrText xml:space="preserve"> PAGEREF _Toc168162824 \h </w:instrText>
+              <w:instrText xml:space="preserve"> PAGEREF _Toc168496215 \h </w:instrText>
             </w:r>
             <w:r>
               <w:rPr>
@@ -1482,7 +1327,7 @@
               <w14:ligatures w14:val="none"/>
             </w:rPr>
           </w:pPr>
-          <w:hyperlink w:anchor="_Toc168162825" w:history="1">
+          <w:hyperlink w:anchor="_Toc168496216" w:history="1">
             <w:r>
               <w:rPr>
                 <w:rStyle w:val="Hipervnculo"/>
@@ -1509,7 +1354,7 @@
                 <w:noProof/>
                 <w:webHidden/>
               </w:rPr>
-              <w:instrText xml:space="preserve"> PAGEREF _Toc168162825 \h </w:instrText>
+              <w:instrText xml:space="preserve"> PAGEREF _Toc168496216 \h </w:instrText>
             </w:r>
             <w:r>
               <w:rPr>
@@ -1556,7 +1401,7 @@
               <w14:ligatures w14:val="none"/>
             </w:rPr>
           </w:pPr>
-          <w:hyperlink w:anchor="_Toc168162826" w:history="1">
+          <w:hyperlink w:anchor="_Toc168496217" w:history="1">
             <w:r>
               <w:rPr>
                 <w:rStyle w:val="Hipervnculo"/>
@@ -1583,7 +1428,7 @@
                 <w:noProof/>
                 <w:webHidden/>
               </w:rPr>
-              <w:instrText xml:space="preserve"> PAGEREF _Toc168162826 \h </w:instrText>
+              <w:instrText xml:space="preserve"> PAGEREF _Toc168496217 \h </w:instrText>
             </w:r>
             <w:r>
               <w:rPr>
@@ -1603,7 +1448,7 @@
                 <w:noProof/>
                 <w:webHidden/>
               </w:rPr>
-              <w:t>4</w:t>
+              <w:t>5</w:t>
             </w:r>
             <w:r>
               <w:rPr>
@@ -1630,7 +1475,7 @@
               <w14:ligatures w14:val="none"/>
             </w:rPr>
           </w:pPr>
-          <w:hyperlink w:anchor="_Toc168162827" w:history="1">
+          <w:hyperlink w:anchor="_Toc168496218" w:history="1">
             <w:r>
               <w:rPr>
                 <w:rStyle w:val="Hipervnculo"/>
@@ -1657,7 +1502,7 @@
                 <w:noProof/>
                 <w:webHidden/>
               </w:rPr>
-              <w:instrText xml:space="preserve"> PAGEREF _Toc168162827 \h </w:instrText>
+              <w:instrText xml:space="preserve"> PAGEREF _Toc168496218 \h </w:instrText>
             </w:r>
             <w:r>
               <w:rPr>
@@ -1677,7 +1522,7 @@
                 <w:noProof/>
                 <w:webHidden/>
               </w:rPr>
-              <w:t>5</w:t>
+              <w:t>6</w:t>
             </w:r>
             <w:r>
               <w:rPr>
@@ -1704,7 +1549,7 @@
               <w14:ligatures w14:val="none"/>
             </w:rPr>
           </w:pPr>
-          <w:hyperlink w:anchor="_Toc168162828" w:history="1">
+          <w:hyperlink w:anchor="_Toc168496219" w:history="1">
             <w:r>
               <w:rPr>
                 <w:rStyle w:val="Hipervnculo"/>
@@ -1731,7 +1576,7 @@
                 <w:noProof/>
                 <w:webHidden/>
               </w:rPr>
-              <w:instrText xml:space="preserve"> PAGEREF _Toc168162828 \h </w:instrText>
+              <w:instrText xml:space="preserve"> PAGEREF _Toc168496219 \h </w:instrText>
             </w:r>
             <w:r>
               <w:rPr>
@@ -1778,7 +1623,7 @@
               <w14:ligatures w14:val="none"/>
             </w:rPr>
           </w:pPr>
-          <w:hyperlink w:anchor="_Toc168162829" w:history="1">
+          <w:hyperlink w:anchor="_Toc168496220" w:history="1">
             <w:r>
               <w:rPr>
                 <w:rStyle w:val="Hipervnculo"/>
@@ -1805,7 +1650,7 @@
                 <w:noProof/>
                 <w:webHidden/>
               </w:rPr>
-              <w:instrText xml:space="preserve"> PAGEREF _Toc168162829 \h </w:instrText>
+              <w:instrText xml:space="preserve"> PAGEREF _Toc168496220 \h </w:instrText>
             </w:r>
             <w:r>
               <w:rPr>
@@ -1852,7 +1697,7 @@
               <w14:ligatures w14:val="none"/>
             </w:rPr>
           </w:pPr>
-          <w:hyperlink w:anchor="_Toc168162830" w:history="1">
+          <w:hyperlink w:anchor="_Toc168496221" w:history="1">
             <w:r>
               <w:rPr>
                 <w:rStyle w:val="Hipervnculo"/>
@@ -1879,7 +1724,7 @@
                 <w:noProof/>
                 <w:webHidden/>
               </w:rPr>
-              <w:instrText xml:space="preserve"> PAGEREF _Toc168162830 \h </w:instrText>
+              <w:instrText xml:space="preserve"> PAGEREF _Toc168496221 \h </w:instrText>
             </w:r>
             <w:r>
               <w:rPr>
@@ -1926,7 +1771,7 @@
               <w14:ligatures w14:val="none"/>
             </w:rPr>
           </w:pPr>
-          <w:hyperlink w:anchor="_Toc168162831" w:history="1">
+          <w:hyperlink w:anchor="_Toc168496222" w:history="1">
             <w:r>
               <w:rPr>
                 <w:rStyle w:val="Hipervnculo"/>
@@ -1953,7 +1798,7 @@
                 <w:noProof/>
                 <w:webHidden/>
               </w:rPr>
-              <w:instrText xml:space="preserve"> PAGEREF _Toc168162831 \h </w:instrText>
+              <w:instrText xml:space="preserve"> PAGEREF _Toc168496222 \h </w:instrText>
             </w:r>
             <w:r>
               <w:rPr>
@@ -2000,7 +1845,7 @@
               <w14:ligatures w14:val="none"/>
             </w:rPr>
           </w:pPr>
-          <w:hyperlink w:anchor="_Toc168162832" w:history="1">
+          <w:hyperlink w:anchor="_Toc168496223" w:history="1">
             <w:r>
               <w:rPr>
                 <w:rStyle w:val="Hipervnculo"/>
@@ -2027,7 +1872,7 @@
                 <w:noProof/>
                 <w:webHidden/>
               </w:rPr>
-              <w:instrText xml:space="preserve"> PAGEREF _Toc168162832 \h </w:instrText>
+              <w:instrText xml:space="preserve"> PAGEREF _Toc168496223 \h </w:instrText>
             </w:r>
             <w:r>
               <w:rPr>
@@ -2074,7 +1919,7 @@
               <w14:ligatures w14:val="none"/>
             </w:rPr>
           </w:pPr>
-          <w:hyperlink w:anchor="_Toc168162833" w:history="1">
+          <w:hyperlink w:anchor="_Toc168496224" w:history="1">
             <w:r>
               <w:rPr>
                 <w:rStyle w:val="Hipervnculo"/>
@@ -2101,7 +1946,7 @@
                 <w:noProof/>
                 <w:webHidden/>
               </w:rPr>
-              <w:instrText xml:space="preserve"> PAGEREF _Toc168162833 \h </w:instrText>
+              <w:instrText xml:space="preserve"> PAGEREF _Toc168496224 \h </w:instrText>
             </w:r>
             <w:r>
               <w:rPr>
@@ -2148,7 +1993,7 @@
               <w14:ligatures w14:val="none"/>
             </w:rPr>
           </w:pPr>
-          <w:hyperlink w:anchor="_Toc168162834" w:history="1">
+          <w:hyperlink w:anchor="_Toc168496225" w:history="1">
             <w:r>
               <w:rPr>
                 <w:rStyle w:val="Hipervnculo"/>
@@ -2175,7 +2020,7 @@
                 <w:noProof/>
                 <w:webHidden/>
               </w:rPr>
-              <w:instrText xml:space="preserve"> PAGEREF _Toc168162834 \h </w:instrText>
+              <w:instrText xml:space="preserve"> PAGEREF _Toc168496225 \h </w:instrText>
             </w:r>
             <w:r>
               <w:rPr>
@@ -2222,7 +2067,7 @@
               <w14:ligatures w14:val="none"/>
             </w:rPr>
           </w:pPr>
-          <w:hyperlink w:anchor="_Toc168162835" w:history="1">
+          <w:hyperlink w:anchor="_Toc168496226" w:history="1">
             <w:r>
               <w:rPr>
                 <w:rStyle w:val="Hipervnculo"/>
@@ -2249,7 +2094,7 @@
                 <w:noProof/>
                 <w:webHidden/>
               </w:rPr>
-              <w:instrText xml:space="preserve"> PAGEREF _Toc168162835 \h </w:instrText>
+              <w:instrText xml:space="preserve"> PAGEREF _Toc168496226 \h </w:instrText>
             </w:r>
             <w:r>
               <w:rPr>
@@ -2269,7 +2114,7 @@
                 <w:noProof/>
                 <w:webHidden/>
               </w:rPr>
-              <w:t>11</w:t>
+              <w:t>12</w:t>
             </w:r>
             <w:r>
               <w:rPr>
@@ -2296,7 +2141,7 @@
               <w14:ligatures w14:val="none"/>
             </w:rPr>
           </w:pPr>
-          <w:hyperlink w:anchor="_Toc168162836" w:history="1">
+          <w:hyperlink w:anchor="_Toc168496227" w:history="1">
             <w:r>
               <w:rPr>
                 <w:rStyle w:val="Hipervnculo"/>
@@ -2323,7 +2168,7 @@
                 <w:noProof/>
                 <w:webHidden/>
               </w:rPr>
-              <w:instrText xml:space="preserve"> PAGEREF _Toc168162836 \h </w:instrText>
+              <w:instrText xml:space="preserve"> PAGEREF _Toc168496227 \h </w:instrText>
             </w:r>
             <w:r>
               <w:rPr>
@@ -2343,7 +2188,7 @@
                 <w:noProof/>
                 <w:webHidden/>
               </w:rPr>
-              <w:t>12</w:t>
+              <w:t>13</w:t>
             </w:r>
             <w:r>
               <w:rPr>
@@ -2370,7 +2215,7 @@
               <w14:ligatures w14:val="none"/>
             </w:rPr>
           </w:pPr>
-          <w:hyperlink w:anchor="_Toc168162837" w:history="1">
+          <w:hyperlink w:anchor="_Toc168496228" w:history="1">
             <w:r>
               <w:rPr>
                 <w:rStyle w:val="Hipervnculo"/>
@@ -2397,7 +2242,7 @@
                 <w:noProof/>
                 <w:webHidden/>
               </w:rPr>
-              <w:instrText xml:space="preserve"> PAGEREF _Toc168162837 \h </w:instrText>
+              <w:instrText xml:space="preserve"> PAGEREF _Toc168496228 \h </w:instrText>
             </w:r>
             <w:r>
               <w:rPr>
@@ -2417,7 +2262,7 @@
                 <w:noProof/>
                 <w:webHidden/>
               </w:rPr>
-              <w:t>12</w:t>
+              <w:t>13</w:t>
             </w:r>
             <w:r>
               <w:rPr>
@@ -2444,7 +2289,7 @@
               <w14:ligatures w14:val="none"/>
             </w:rPr>
           </w:pPr>
-          <w:hyperlink w:anchor="_Toc168162838" w:history="1">
+          <w:hyperlink w:anchor="_Toc168496229" w:history="1">
             <w:r>
               <w:rPr>
                 <w:rStyle w:val="Hipervnculo"/>
@@ -2471,7 +2316,7 @@
                 <w:noProof/>
                 <w:webHidden/>
               </w:rPr>
-              <w:instrText xml:space="preserve"> PAGEREF _Toc168162838 \h </w:instrText>
+              <w:instrText xml:space="preserve"> PAGEREF _Toc168496229 \h </w:instrText>
             </w:r>
             <w:r>
               <w:rPr>
@@ -2518,7 +2363,7 @@
               <w14:ligatures w14:val="none"/>
             </w:rPr>
           </w:pPr>
-          <w:hyperlink w:anchor="_Toc168162839" w:history="1">
+          <w:hyperlink w:anchor="_Toc168496230" w:history="1">
             <w:r>
               <w:rPr>
                 <w:rStyle w:val="Hipervnculo"/>
@@ -2545,7 +2390,7 @@
                 <w:noProof/>
                 <w:webHidden/>
               </w:rPr>
-              <w:instrText xml:space="preserve"> PAGEREF _Toc168162839 \h </w:instrText>
+              <w:instrText xml:space="preserve"> PAGEREF _Toc168496230 \h </w:instrText>
             </w:r>
             <w:r>
               <w:rPr>
@@ -2592,7 +2437,7 @@
               <w14:ligatures w14:val="none"/>
             </w:rPr>
           </w:pPr>
-          <w:hyperlink w:anchor="_Toc168162840" w:history="1">
+          <w:hyperlink w:anchor="_Toc168496231" w:history="1">
             <w:r>
               <w:rPr>
                 <w:rStyle w:val="Hipervnculo"/>
@@ -2619,7 +2464,7 @@
                 <w:noProof/>
                 <w:webHidden/>
               </w:rPr>
-              <w:instrText xml:space="preserve"> PAGEREF _Toc168162840 \h </w:instrText>
+              <w:instrText xml:space="preserve"> PAGEREF _Toc168496231 \h </w:instrText>
             </w:r>
             <w:r>
               <w:rPr>
@@ -2666,7 +2511,7 @@
               <w14:ligatures w14:val="none"/>
             </w:rPr>
           </w:pPr>
-          <w:hyperlink w:anchor="_Toc168162841" w:history="1">
+          <w:hyperlink w:anchor="_Toc168496232" w:history="1">
             <w:r>
               <w:rPr>
                 <w:rStyle w:val="Hipervnculo"/>
@@ -2693,7 +2538,7 @@
                 <w:noProof/>
                 <w:webHidden/>
               </w:rPr>
-              <w:instrText xml:space="preserve"> PAGEREF _Toc168162841 \h </w:instrText>
+              <w:instrText xml:space="preserve"> PAGEREF _Toc168496232 \h </w:instrText>
             </w:r>
             <w:r>
               <w:rPr>
@@ -2740,7 +2585,7 @@
               <w14:ligatures w14:val="none"/>
             </w:rPr>
           </w:pPr>
-          <w:hyperlink w:anchor="_Toc168162842" w:history="1">
+          <w:hyperlink w:anchor="_Toc168496233" w:history="1">
             <w:r>
               <w:rPr>
                 <w:rStyle w:val="Hipervnculo"/>
@@ -2767,7 +2612,7 @@
                 <w:noProof/>
                 <w:webHidden/>
               </w:rPr>
-              <w:instrText xml:space="preserve"> PAGEREF _Toc168162842 \h </w:instrText>
+              <w:instrText xml:space="preserve"> PAGEREF _Toc168496233 \h </w:instrText>
             </w:r>
             <w:r>
               <w:rPr>
@@ -2814,7 +2659,7 @@
               <w14:ligatures w14:val="none"/>
             </w:rPr>
           </w:pPr>
-          <w:hyperlink w:anchor="_Toc168162843" w:history="1">
+          <w:hyperlink w:anchor="_Toc168496234" w:history="1">
             <w:r>
               <w:rPr>
                 <w:rStyle w:val="Hipervnculo"/>
@@ -2841,7 +2686,7 @@
                 <w:noProof/>
                 <w:webHidden/>
               </w:rPr>
-              <w:instrText xml:space="preserve"> PAGEREF _Toc168162843 \h </w:instrText>
+              <w:instrText xml:space="preserve"> PAGEREF _Toc168496234 \h </w:instrText>
             </w:r>
             <w:r>
               <w:rPr>
@@ -2888,13 +2733,13 @@
               <w14:ligatures w14:val="none"/>
             </w:rPr>
           </w:pPr>
-          <w:hyperlink w:anchor="_Toc168162844" w:history="1">
+          <w:hyperlink w:anchor="_Toc168496235" w:history="1">
             <w:r>
               <w:rPr>
                 <w:rStyle w:val="Hipervnculo"/>
                 <w:noProof/>
               </w:rPr>
-              <w:t>Color y tipografía</w:t>
+              <w:t>Paleta de colores</w:t>
             </w:r>
             <w:r>
               <w:rPr>
@@ -2915,7 +2760,7 @@
                 <w:noProof/>
                 <w:webHidden/>
               </w:rPr>
-              <w:instrText xml:space="preserve"> PAGEREF _Toc168162844 \h </w:instrText>
+              <w:instrText xml:space="preserve"> PAGEREF _Toc168496235 \h </w:instrText>
             </w:r>
             <w:r>
               <w:rPr>
@@ -2936,6 +2781,80 @@
                 <w:webHidden/>
               </w:rPr>
               <w:t>18</w:t>
+            </w:r>
+            <w:r>
+              <w:rPr>
+                <w:noProof/>
+                <w:webHidden/>
+              </w:rPr>
+              <w:fldChar w:fldCharType="end"/>
+            </w:r>
+          </w:hyperlink>
+        </w:p>
+        <w:p>
+          <w:pPr>
+            <w:pStyle w:val="TDC2"/>
+            <w:tabs>
+              <w:tab w:val="right" w:leader="dot" w:pos="8494"/>
+            </w:tabs>
+            <w:rPr>
+              <w:rFonts w:asciiTheme="minorHAnsi" w:eastAsiaTheme="minorEastAsia" w:hAnsiTheme="minorHAnsi"/>
+              <w:noProof/>
+              <w:color w:val="auto"/>
+              <w:kern w:val="0"/>
+              <w:sz w:val="22"/>
+              <w:lang w:eastAsia="es-ES"/>
+              <w14:ligatures w14:val="none"/>
+            </w:rPr>
+          </w:pPr>
+          <w:hyperlink w:anchor="_Toc168496236" w:history="1">
+            <w:r>
+              <w:rPr>
+                <w:rStyle w:val="Hipervnculo"/>
+                <w:noProof/>
+              </w:rPr>
+              <w:t>Tipografía</w:t>
+            </w:r>
+            <w:r>
+              <w:rPr>
+                <w:noProof/>
+                <w:webHidden/>
+              </w:rPr>
+              <w:tab/>
+            </w:r>
+            <w:r>
+              <w:rPr>
+                <w:noProof/>
+                <w:webHidden/>
+              </w:rPr>
+              <w:fldChar w:fldCharType="begin"/>
+            </w:r>
+            <w:r>
+              <w:rPr>
+                <w:noProof/>
+                <w:webHidden/>
+              </w:rPr>
+              <w:instrText xml:space="preserve"> PAGEREF _Toc168496236 \h </w:instrText>
+            </w:r>
+            <w:r>
+              <w:rPr>
+                <w:noProof/>
+                <w:webHidden/>
+              </w:rPr>
+            </w:r>
+            <w:r>
+              <w:rPr>
+                <w:noProof/>
+                <w:webHidden/>
+              </w:rPr>
+              <w:fldChar w:fldCharType="separate"/>
+            </w:r>
+            <w:r>
+              <w:rPr>
+                <w:noProof/>
+                <w:webHidden/>
+              </w:rPr>
+              <w:t>19</w:t>
             </w:r>
             <w:r>
               <w:rPr>
@@ -2962,7 +2881,7 @@
               <w14:ligatures w14:val="none"/>
             </w:rPr>
           </w:pPr>
-          <w:hyperlink w:anchor="_Toc168162845" w:history="1">
+          <w:hyperlink w:anchor="_Toc168496237" w:history="1">
             <w:r>
               <w:rPr>
                 <w:rStyle w:val="Hipervnculo"/>
@@ -2989,7 +2908,7 @@
                 <w:noProof/>
                 <w:webHidden/>
               </w:rPr>
-              <w:instrText xml:space="preserve"> PAGEREF _Toc168162845 \h </w:instrText>
+              <w:instrText xml:space="preserve"> PAGEREF _Toc168496237 \h </w:instrText>
             </w:r>
             <w:r>
               <w:rPr>
@@ -3009,7 +2928,7 @@
                 <w:noProof/>
                 <w:webHidden/>
               </w:rPr>
-              <w:t>19</w:t>
+              <w:t>20</w:t>
             </w:r>
             <w:r>
               <w:rPr>
@@ -3036,7 +2955,7 @@
               <w14:ligatures w14:val="none"/>
             </w:rPr>
           </w:pPr>
-          <w:hyperlink w:anchor="_Toc168162846" w:history="1">
+          <w:hyperlink w:anchor="_Toc168496238" w:history="1">
             <w:r>
               <w:rPr>
                 <w:rStyle w:val="Hipervnculo"/>
@@ -3063,7 +2982,7 @@
                 <w:noProof/>
                 <w:webHidden/>
               </w:rPr>
-              <w:instrText xml:space="preserve"> PAGEREF _Toc168162846 \h </w:instrText>
+              <w:instrText xml:space="preserve"> PAGEREF _Toc168496238 \h </w:instrText>
             </w:r>
             <w:r>
               <w:rPr>
@@ -3083,7 +3002,7 @@
                 <w:noProof/>
                 <w:webHidden/>
               </w:rPr>
-              <w:t>19</w:t>
+              <w:t>20</w:t>
             </w:r>
             <w:r>
               <w:rPr>
@@ -3110,7 +3029,7 @@
               <w14:ligatures w14:val="none"/>
             </w:rPr>
           </w:pPr>
-          <w:hyperlink w:anchor="_Toc168162847" w:history="1">
+          <w:hyperlink w:anchor="_Toc168496239" w:history="1">
             <w:r>
               <w:rPr>
                 <w:rStyle w:val="Hipervnculo"/>
@@ -3137,7 +3056,7 @@
                 <w:noProof/>
                 <w:webHidden/>
               </w:rPr>
-              <w:instrText xml:space="preserve"> PAGEREF _Toc168162847 \h </w:instrText>
+              <w:instrText xml:space="preserve"> PAGEREF _Toc168496239 \h </w:instrText>
             </w:r>
             <w:r>
               <w:rPr>
@@ -3157,7 +3076,7 @@
                 <w:noProof/>
                 <w:webHidden/>
               </w:rPr>
-              <w:t>19</w:t>
+              <w:t>20</w:t>
             </w:r>
             <w:r>
               <w:rPr>
@@ -3184,7 +3103,7 @@
               <w14:ligatures w14:val="none"/>
             </w:rPr>
           </w:pPr>
-          <w:hyperlink w:anchor="_Toc168162848" w:history="1">
+          <w:hyperlink w:anchor="_Toc168496240" w:history="1">
             <w:r>
               <w:rPr>
                 <w:rStyle w:val="Hipervnculo"/>
@@ -3211,7 +3130,7 @@
                 <w:noProof/>
                 <w:webHidden/>
               </w:rPr>
-              <w:instrText xml:space="preserve"> PAGEREF _Toc168162848 \h </w:instrText>
+              <w:instrText xml:space="preserve"> PAGEREF _Toc168496240 \h </w:instrText>
             </w:r>
             <w:r>
               <w:rPr>
@@ -3231,7 +3150,7 @@
                 <w:noProof/>
                 <w:webHidden/>
               </w:rPr>
-              <w:t>19</w:t>
+              <w:t>21</w:t>
             </w:r>
             <w:r>
               <w:rPr>
@@ -3258,7 +3177,7 @@
               <w14:ligatures w14:val="none"/>
             </w:rPr>
           </w:pPr>
-          <w:hyperlink w:anchor="_Toc168162849" w:history="1">
+          <w:hyperlink w:anchor="_Toc168496241" w:history="1">
             <w:r>
               <w:rPr>
                 <w:rStyle w:val="Hipervnculo"/>
@@ -3285,7 +3204,7 @@
                 <w:noProof/>
                 <w:webHidden/>
               </w:rPr>
-              <w:instrText xml:space="preserve"> PAGEREF _Toc168162849 \h </w:instrText>
+              <w:instrText xml:space="preserve"> PAGEREF _Toc168496241 \h </w:instrText>
             </w:r>
             <w:r>
               <w:rPr>
@@ -3305,7 +3224,7 @@
                 <w:noProof/>
                 <w:webHidden/>
               </w:rPr>
-              <w:t>20</w:t>
+              <w:t>21</w:t>
             </w:r>
             <w:r>
               <w:rPr>
@@ -3332,7 +3251,7 @@
               <w14:ligatures w14:val="none"/>
             </w:rPr>
           </w:pPr>
-          <w:hyperlink w:anchor="_Toc168162850" w:history="1">
+          <w:hyperlink w:anchor="_Toc168496242" w:history="1">
             <w:r>
               <w:rPr>
                 <w:rStyle w:val="Hipervnculo"/>
@@ -3359,7 +3278,7 @@
                 <w:noProof/>
                 <w:webHidden/>
               </w:rPr>
-              <w:instrText xml:space="preserve"> PAGEREF _Toc168162850 \h </w:instrText>
+              <w:instrText xml:space="preserve"> PAGEREF _Toc168496242 \h </w:instrText>
             </w:r>
             <w:r>
               <w:rPr>
@@ -3379,7 +3298,7 @@
                 <w:noProof/>
                 <w:webHidden/>
               </w:rPr>
-              <w:t>20</w:t>
+              <w:t>21</w:t>
             </w:r>
             <w:r>
               <w:rPr>
@@ -3410,7 +3329,7 @@
       <w:pPr>
         <w:pStyle w:val="Ttulo1"/>
       </w:pPr>
-      <w:bookmarkStart w:id="0" w:name="_Toc168162821"/>
+      <w:bookmarkStart w:id="0" w:name="_Toc168496212"/>
       <w:r>
         <w:lastRenderedPageBreak/>
         <w:t>Planificación</w:t>
@@ -3422,7 +3341,7 @@
       <w:pPr>
         <w:pStyle w:val="Ttulo2"/>
       </w:pPr>
-      <w:bookmarkStart w:id="1" w:name="_Toc168162822"/>
+      <w:bookmarkStart w:id="1" w:name="_Toc168496213"/>
       <w:r>
         <w:t>Anteproyecto</w:t>
       </w:r>
@@ -3433,7 +3352,7 @@
       <w:pPr>
         <w:pStyle w:val="Ttulo3"/>
       </w:pPr>
-      <w:bookmarkStart w:id="2" w:name="_Toc168162823"/>
+      <w:bookmarkStart w:id="2" w:name="_Toc168496214"/>
       <w:r>
         <w:t>Presentación del problema planteado</w:t>
       </w:r>
@@ -3490,7 +3409,7 @@
       <w:pPr>
         <w:pStyle w:val="Ttulo3"/>
       </w:pPr>
-      <w:bookmarkStart w:id="3" w:name="_Toc168162824"/>
+      <w:bookmarkStart w:id="3" w:name="_Toc168496215"/>
       <w:r>
         <w:t>Objetivos</w:t>
       </w:r>
@@ -3526,7 +3445,7 @@
       <w:pPr>
         <w:pStyle w:val="Ttulo3"/>
       </w:pPr>
-      <w:bookmarkStart w:id="4" w:name="_Toc168162825"/>
+      <w:bookmarkStart w:id="4" w:name="_Toc168496216"/>
       <w:r>
         <w:t>Diagrama DAFO</w:t>
       </w:r>
@@ -3588,338 +3507,341 @@
         </w:drawing>
       </w:r>
     </w:p>
+    <w:p>
+      <w:pPr>
+        <w:jc w:val="left"/>
+      </w:pPr>
+      <w:r>
+        <w:br w:type="page"/>
+      </w:r>
+    </w:p>
+    <w:p>
+      <w:pPr>
+        <w:pStyle w:val="Ttulo3"/>
+      </w:pPr>
+      <w:bookmarkStart w:id="5" w:name="_Toc168496217"/>
+      <w:r>
+        <w:lastRenderedPageBreak/>
+        <w:t>Descripción técnica</w:t>
+      </w:r>
+      <w:bookmarkEnd w:id="5"/>
+    </w:p>
     <w:p/>
     <w:p>
+      <w:r>
+        <w:t>Para la implementación del proyecto, se emplearán las siguientes tecnologías:</w:t>
+      </w:r>
+    </w:p>
+    <w:p>
+      <w:r>
+        <w:t>Lenguajes de programación:</w:t>
+      </w:r>
+    </w:p>
+    <w:p>
+      <w:pPr>
+        <w:pStyle w:val="Prrafodelista"/>
+        <w:numPr>
+          <w:ilvl w:val="0"/>
+          <w:numId w:val="9"/>
+        </w:numPr>
+      </w:pPr>
+      <w:r>
+        <w:t>JavaScript: Lenguaje de programación que permite agregar interactividad y dinamismo.</w:t>
+      </w:r>
+    </w:p>
+    <w:p>
+      <w:pPr>
+        <w:pStyle w:val="Prrafodelista"/>
+        <w:numPr>
+          <w:ilvl w:val="0"/>
+          <w:numId w:val="9"/>
+        </w:numPr>
+      </w:pPr>
+      <w:r>
+        <w:t>MySQL: Sistema de gestión de la base de datos de la aplicación.</w:t>
+      </w:r>
+    </w:p>
+    <w:p>
+      <w:pPr>
+        <w:pStyle w:val="Prrafodelista"/>
+        <w:numPr>
+          <w:ilvl w:val="0"/>
+          <w:numId w:val="9"/>
+        </w:numPr>
+      </w:pPr>
+      <w:r>
+        <w:t>PHP: Lenguaje de programación que trabaja con bases de datos para implementar funciones dinámicas en la aplicación web.</w:t>
+      </w:r>
+    </w:p>
+    <w:p>
+      <w:r>
+        <w:t>Lenguajes de marcas:</w:t>
+      </w:r>
+    </w:p>
+    <w:p>
+      <w:pPr>
+        <w:pStyle w:val="Prrafodelista"/>
+        <w:numPr>
+          <w:ilvl w:val="0"/>
+          <w:numId w:val="3"/>
+        </w:numPr>
+      </w:pPr>
+      <w:r>
+        <w:t>HTML y CSS: Lenguajes para estructurar y estilizar las páginas web.</w:t>
+      </w:r>
+    </w:p>
+    <w:p>
+      <w:proofErr w:type="spellStart"/>
+      <w:r>
+        <w:t>Frameworks</w:t>
+      </w:r>
+      <w:proofErr w:type="spellEnd"/>
+      <w:r>
+        <w:t>:</w:t>
+      </w:r>
+    </w:p>
+    <w:p>
+      <w:pPr>
+        <w:pStyle w:val="Prrafodelista"/>
+        <w:numPr>
+          <w:ilvl w:val="0"/>
+          <w:numId w:val="3"/>
+        </w:numPr>
+      </w:pPr>
+      <w:r>
+        <w:t>Bootstrap: Framework para configurar la arquitectura y facilitar la implementación de código HTML y CSS.</w:t>
+      </w:r>
+    </w:p>
+    <w:p>
+      <w:pPr>
+        <w:pStyle w:val="Prrafodelista"/>
+        <w:numPr>
+          <w:ilvl w:val="0"/>
+          <w:numId w:val="3"/>
+        </w:numPr>
+      </w:pPr>
+      <w:r>
+        <w:t>Yii2: Framework de PHP en el que se implementará la aplicación web.</w:t>
+      </w:r>
+    </w:p>
+    <w:p>
+      <w:r>
+        <w:t>Bibliotecas:</w:t>
+      </w:r>
+    </w:p>
+    <w:p>
+      <w:pPr>
+        <w:pStyle w:val="Prrafodelista"/>
+        <w:numPr>
+          <w:ilvl w:val="0"/>
+          <w:numId w:val="8"/>
+        </w:numPr>
+      </w:pPr>
+      <w:r>
+        <w:t>Charts.js: Biblioteca de JavaScript que permite crear gráficos interactivos.</w:t>
+      </w:r>
+    </w:p>
+    <w:p>
+      <w:pPr>
+        <w:pStyle w:val="Prrafodelista"/>
+        <w:numPr>
+          <w:ilvl w:val="0"/>
+          <w:numId w:val="8"/>
+        </w:numPr>
+      </w:pPr>
+      <w:r>
+        <w:t>Html5-QRCode: Biblioteca de JavaScript que permite generar códigos QR.</w:t>
+      </w:r>
+    </w:p>
+    <w:p>
+      <w:pPr>
+        <w:pStyle w:val="Prrafodelista"/>
+        <w:numPr>
+          <w:ilvl w:val="0"/>
+          <w:numId w:val="8"/>
+        </w:numPr>
+      </w:pPr>
+      <w:r>
+        <w:t>JQuery: Biblioteca de JavaScript que simplifica la manipulación del contenido y la estructura, la gestión de eventos, las animaciones y las solicitudes AJAX en páginas web.</w:t>
+      </w:r>
+    </w:p>
+    <w:p>
+      <w:r>
+        <w:t>Entornos de desarrollo:</w:t>
+      </w:r>
+    </w:p>
+    <w:p>
+      <w:pPr>
+        <w:pStyle w:val="Prrafodelista"/>
+        <w:numPr>
+          <w:ilvl w:val="0"/>
+          <w:numId w:val="3"/>
+        </w:numPr>
+      </w:pPr>
+      <w:proofErr w:type="spellStart"/>
+      <w:r>
+        <w:t>dbForge</w:t>
+      </w:r>
+      <w:proofErr w:type="spellEnd"/>
+      <w:r>
+        <w:t xml:space="preserve"> Studio: Entorno de desarrollo para gestionar la base de datos.</w:t>
+      </w:r>
+    </w:p>
+    <w:p>
+      <w:pPr>
+        <w:pStyle w:val="Prrafodelista"/>
+        <w:numPr>
+          <w:ilvl w:val="0"/>
+          <w:numId w:val="3"/>
+        </w:numPr>
+      </w:pPr>
+      <w:r>
+        <w:t>NetBeans: Entorno de desarrollo.</w:t>
+      </w:r>
+    </w:p>
+    <w:p>
+      <w:pPr>
+        <w:pStyle w:val="Prrafodelista"/>
+        <w:numPr>
+          <w:ilvl w:val="0"/>
+          <w:numId w:val="3"/>
+        </w:numPr>
+      </w:pPr>
+      <w:r>
+        <w:t xml:space="preserve">Visual Studio </w:t>
+      </w:r>
+      <w:proofErr w:type="spellStart"/>
+      <w:r>
+        <w:t>Code</w:t>
+      </w:r>
+      <w:proofErr w:type="spellEnd"/>
+      <w:r>
+        <w:t>: Entorno de desarrollo.</w:t>
+      </w:r>
+    </w:p>
+    <w:p>
+      <w:r>
+        <w:t>Otras tecnologías:</w:t>
+      </w:r>
+    </w:p>
+    <w:p>
+      <w:pPr>
+        <w:pStyle w:val="Prrafodelista"/>
+        <w:numPr>
+          <w:ilvl w:val="0"/>
+          <w:numId w:val="7"/>
+        </w:numPr>
+      </w:pPr>
+      <w:proofErr w:type="spellStart"/>
+      <w:r>
+        <w:t>Canva</w:t>
+      </w:r>
+      <w:proofErr w:type="spellEnd"/>
+      <w:r>
+        <w:t>: Plataforma para realizar diseños y presentaciones.</w:t>
+      </w:r>
+    </w:p>
+    <w:p>
+      <w:pPr>
+        <w:pStyle w:val="Prrafodelista"/>
+        <w:numPr>
+          <w:ilvl w:val="0"/>
+          <w:numId w:val="7"/>
+        </w:numPr>
+      </w:pPr>
+      <w:r>
+        <w:t>Dia: Aplicación para crear diagramas.</w:t>
+      </w:r>
+    </w:p>
+    <w:p>
+      <w:pPr>
+        <w:pStyle w:val="Prrafodelista"/>
+        <w:numPr>
+          <w:ilvl w:val="0"/>
+          <w:numId w:val="7"/>
+        </w:numPr>
+      </w:pPr>
+      <w:proofErr w:type="spellStart"/>
+      <w:r>
+        <w:t>Figma</w:t>
+      </w:r>
+      <w:proofErr w:type="spellEnd"/>
+      <w:r>
+        <w:t>: Herramienta para diseñar la interfaz de usuario.</w:t>
+      </w:r>
+    </w:p>
+    <w:p>
+      <w:pPr>
+        <w:pStyle w:val="Prrafodelista"/>
+        <w:numPr>
+          <w:ilvl w:val="0"/>
+          <w:numId w:val="7"/>
+        </w:numPr>
+      </w:pPr>
+      <w:r>
+        <w:t>Git: Sistema de control de versiones para gestionar el desarrollo del proyecto.</w:t>
+      </w:r>
+    </w:p>
+    <w:p>
+      <w:pPr>
+        <w:pStyle w:val="Prrafodelista"/>
+        <w:numPr>
+          <w:ilvl w:val="0"/>
+          <w:numId w:val="7"/>
+        </w:numPr>
+      </w:pPr>
+      <w:r>
+        <w:t>Miro: Plataforma de colaboración en la que se pueden gestionar proyectos y diseñar gráficos.</w:t>
+      </w:r>
+    </w:p>
+    <w:p>
+      <w:pPr>
+        <w:pStyle w:val="Prrafodelista"/>
+        <w:numPr>
+          <w:ilvl w:val="0"/>
+          <w:numId w:val="7"/>
+        </w:numPr>
+      </w:pPr>
+      <w:r>
+        <w:t>Notion: Aplicación para gestionar el proyecto y tomar notas.</w:t>
+      </w:r>
+    </w:p>
+    <w:p>
+      <w:pPr>
+        <w:pStyle w:val="Prrafodelista"/>
+        <w:numPr>
+          <w:ilvl w:val="0"/>
+          <w:numId w:val="7"/>
+        </w:numPr>
+      </w:pPr>
+      <w:r>
+        <w:t>PowerPoint: Aplicación para realizar presentaciones.</w:t>
+      </w:r>
+    </w:p>
+    <w:p/>
+    <w:p>
       <w:pPr>
         <w:pStyle w:val="Ttulo3"/>
       </w:pPr>
-      <w:bookmarkStart w:id="5" w:name="_Toc168162826"/>
-      <w:r>
-        <w:t>Descripción técnica</w:t>
-      </w:r>
-      <w:bookmarkEnd w:id="5"/>
+      <w:bookmarkStart w:id="6" w:name="_Toc168496218"/>
+      <w:r>
+        <w:lastRenderedPageBreak/>
+        <w:t>Planificación del trabajo</w:t>
+      </w:r>
+      <w:bookmarkEnd w:id="6"/>
     </w:p>
     <w:p/>
     <w:p>
-      <w:r>
-        <w:t>Para la implementación del proyecto, se emplearán las siguientes tecnologías:</w:t>
-      </w:r>
-    </w:p>
-    <w:p>
-      <w:r>
-        <w:lastRenderedPageBreak/>
-        <w:t>Lenguajes de programación:</w:t>
-      </w:r>
-    </w:p>
-    <w:p>
-      <w:pPr>
-        <w:pStyle w:val="Prrafodelista"/>
-        <w:numPr>
-          <w:ilvl w:val="0"/>
-          <w:numId w:val="9"/>
-        </w:numPr>
-      </w:pPr>
-      <w:r>
-        <w:t>JavaScript: Lenguaje de programación que permite agregar interactividad y dinamismo.</w:t>
-      </w:r>
-    </w:p>
-    <w:p>
-      <w:pPr>
-        <w:pStyle w:val="Prrafodelista"/>
-        <w:numPr>
-          <w:ilvl w:val="0"/>
-          <w:numId w:val="9"/>
-        </w:numPr>
-      </w:pPr>
-      <w:r>
-        <w:t>MySQL: Sistema de gestión de la base de datos de la aplicación.</w:t>
-      </w:r>
-    </w:p>
-    <w:p>
-      <w:pPr>
-        <w:pStyle w:val="Prrafodelista"/>
-        <w:numPr>
-          <w:ilvl w:val="0"/>
-          <w:numId w:val="9"/>
-        </w:numPr>
-      </w:pPr>
-      <w:r>
-        <w:t>PHP: Lenguaje de programación que trabaja con bases de datos para implementar funciones dinámicas en la aplicación web.</w:t>
-      </w:r>
-    </w:p>
-    <w:p>
-      <w:r>
-        <w:t>Lenguajes de marcas:</w:t>
-      </w:r>
-    </w:p>
-    <w:p>
-      <w:pPr>
-        <w:pStyle w:val="Prrafodelista"/>
-        <w:numPr>
-          <w:ilvl w:val="0"/>
-          <w:numId w:val="3"/>
-        </w:numPr>
-      </w:pPr>
-      <w:r>
-        <w:t>HTML y CSS: Lenguajes para estructurar y estilizar las páginas web.</w:t>
-      </w:r>
-    </w:p>
-    <w:p>
-      <w:proofErr w:type="spellStart"/>
-      <w:r>
-        <w:t>Frameworks</w:t>
-      </w:r>
-      <w:proofErr w:type="spellEnd"/>
-      <w:r>
-        <w:t>:</w:t>
-      </w:r>
-    </w:p>
-    <w:p>
-      <w:pPr>
-        <w:pStyle w:val="Prrafodelista"/>
-        <w:numPr>
-          <w:ilvl w:val="0"/>
-          <w:numId w:val="3"/>
-        </w:numPr>
-      </w:pPr>
-      <w:r>
-        <w:t>Bootstrap: Framework para configurar la arquitectura y facilitar la implementación de código HTML y CSS.</w:t>
-      </w:r>
-    </w:p>
-    <w:p>
-      <w:pPr>
-        <w:pStyle w:val="Prrafodelista"/>
-        <w:numPr>
-          <w:ilvl w:val="0"/>
-          <w:numId w:val="3"/>
-        </w:numPr>
-      </w:pPr>
-      <w:r>
-        <w:t>Yii2: Framework de PHP en el que se implementará la aplicación web.</w:t>
-      </w:r>
-    </w:p>
-    <w:p>
-      <w:r>
-        <w:t>Bibliotecas:</w:t>
-      </w:r>
-    </w:p>
-    <w:p>
-      <w:pPr>
-        <w:pStyle w:val="Prrafodelista"/>
-        <w:numPr>
-          <w:ilvl w:val="0"/>
-          <w:numId w:val="8"/>
-        </w:numPr>
-      </w:pPr>
-      <w:r>
-        <w:t>Charts.js: Biblioteca de JavaScript que permite crear gráficos interactivos.</w:t>
-      </w:r>
-    </w:p>
-    <w:p>
-      <w:pPr>
-        <w:pStyle w:val="Prrafodelista"/>
-        <w:numPr>
-          <w:ilvl w:val="0"/>
-          <w:numId w:val="8"/>
-        </w:numPr>
-      </w:pPr>
-      <w:r>
-        <w:t>Html5-QRCode: Biblioteca de JavaScript que permite generar códigos QR.</w:t>
-      </w:r>
-    </w:p>
-    <w:p>
-      <w:pPr>
-        <w:pStyle w:val="Prrafodelista"/>
-        <w:numPr>
-          <w:ilvl w:val="0"/>
-          <w:numId w:val="8"/>
-        </w:numPr>
-      </w:pPr>
-      <w:r>
-        <w:t>JQuery: Biblioteca de JavaScript que simplifica la manipulación del contenido y la estructura, la gestión de eventos, las animaciones y las solicitudes AJAX en páginas web.</w:t>
-      </w:r>
-    </w:p>
-    <w:p>
-      <w:r>
-        <w:t>Entornos de desarrollo:</w:t>
-      </w:r>
-    </w:p>
-    <w:p>
-      <w:pPr>
-        <w:pStyle w:val="Prrafodelista"/>
-        <w:numPr>
-          <w:ilvl w:val="0"/>
-          <w:numId w:val="3"/>
-        </w:numPr>
-      </w:pPr>
-      <w:proofErr w:type="spellStart"/>
-      <w:r>
-        <w:t>dbForge</w:t>
-      </w:r>
-      <w:proofErr w:type="spellEnd"/>
-      <w:r>
-        <w:t xml:space="preserve"> Studio: Entorno de desarrollo para gestionar la base de datos.</w:t>
-      </w:r>
-    </w:p>
-    <w:p>
-      <w:pPr>
-        <w:pStyle w:val="Prrafodelista"/>
-        <w:numPr>
-          <w:ilvl w:val="0"/>
-          <w:numId w:val="3"/>
-        </w:numPr>
-      </w:pPr>
-      <w:r>
-        <w:t>NetBeans: Entorno de desarrollo.</w:t>
-      </w:r>
-    </w:p>
-    <w:p>
-      <w:pPr>
-        <w:pStyle w:val="Prrafodelista"/>
-        <w:numPr>
-          <w:ilvl w:val="0"/>
-          <w:numId w:val="3"/>
-        </w:numPr>
-      </w:pPr>
-      <w:r>
-        <w:t xml:space="preserve">Visual Studio </w:t>
-      </w:r>
-      <w:proofErr w:type="spellStart"/>
-      <w:r>
-        <w:t>Code</w:t>
-      </w:r>
-      <w:proofErr w:type="spellEnd"/>
-      <w:r>
-        <w:t>: Entorno de desarrollo.</w:t>
-      </w:r>
-    </w:p>
-    <w:p>
-      <w:r>
-        <w:t>Otras tecnologías:</w:t>
-      </w:r>
-    </w:p>
-    <w:p>
-      <w:pPr>
-        <w:pStyle w:val="Prrafodelista"/>
-        <w:numPr>
-          <w:ilvl w:val="0"/>
-          <w:numId w:val="7"/>
-        </w:numPr>
-      </w:pPr>
-      <w:proofErr w:type="spellStart"/>
-      <w:r>
-        <w:t>Canva</w:t>
-      </w:r>
-      <w:proofErr w:type="spellEnd"/>
-      <w:r>
-        <w:t>: Plataforma para realizar diseños y presentaciones.</w:t>
-      </w:r>
-    </w:p>
-    <w:p>
-      <w:pPr>
-        <w:pStyle w:val="Prrafodelista"/>
-        <w:numPr>
-          <w:ilvl w:val="0"/>
-          <w:numId w:val="7"/>
-        </w:numPr>
-      </w:pPr>
-      <w:r>
-        <w:t>Dia: Aplicación para crear diagramas.</w:t>
-      </w:r>
-    </w:p>
-    <w:p>
-      <w:pPr>
-        <w:pStyle w:val="Prrafodelista"/>
-        <w:numPr>
-          <w:ilvl w:val="0"/>
-          <w:numId w:val="7"/>
-        </w:numPr>
-      </w:pPr>
-      <w:proofErr w:type="spellStart"/>
-      <w:r>
-        <w:t>Figma</w:t>
-      </w:r>
-      <w:proofErr w:type="spellEnd"/>
-      <w:r>
-        <w:t>: Herramienta para diseñar la interfaz de usuario.</w:t>
-      </w:r>
-    </w:p>
-    <w:p>
-      <w:pPr>
-        <w:pStyle w:val="Prrafodelista"/>
-        <w:numPr>
-          <w:ilvl w:val="0"/>
-          <w:numId w:val="7"/>
-        </w:numPr>
-      </w:pPr>
-      <w:r>
-        <w:t>Git: Sistema de control de versiones para gestionar el desarrollo del proyecto.</w:t>
-      </w:r>
-    </w:p>
-    <w:p>
-      <w:pPr>
-        <w:pStyle w:val="Prrafodelista"/>
-        <w:numPr>
-          <w:ilvl w:val="0"/>
-          <w:numId w:val="7"/>
-        </w:numPr>
-      </w:pPr>
-      <w:r>
-        <w:t>Miro: Plataforma de colaboración en la que se pueden gestionar proyectos y diseñar gráficos.</w:t>
-      </w:r>
-    </w:p>
-    <w:p>
-      <w:pPr>
-        <w:pStyle w:val="Prrafodelista"/>
-        <w:numPr>
-          <w:ilvl w:val="0"/>
-          <w:numId w:val="7"/>
-        </w:numPr>
-      </w:pPr>
-      <w:r>
-        <w:t>Notion: Aplicación para gestionar el proyecto y tomar notas.</w:t>
-      </w:r>
-    </w:p>
-    <w:p>
-      <w:pPr>
-        <w:pStyle w:val="Prrafodelista"/>
-        <w:numPr>
-          <w:ilvl w:val="0"/>
-          <w:numId w:val="7"/>
-        </w:numPr>
-      </w:pPr>
-      <w:r>
-        <w:t>PowerPoint: Aplicación para realizar presentaciones.</w:t>
-      </w:r>
-    </w:p>
-    <w:p>
-      <w:pPr>
-        <w:ind w:left="360"/>
-      </w:pPr>
-    </w:p>
-    <w:p>
-      <w:pPr>
-        <w:pStyle w:val="Ttulo3"/>
-      </w:pPr>
-      <w:bookmarkStart w:id="6" w:name="_Toc168162827"/>
-      <w:r>
-        <w:t>Planificación del trabajo</w:t>
-      </w:r>
-      <w:bookmarkEnd w:id="6"/>
+      <w:pPr>
+        <w:pStyle w:val="Ttulo4"/>
+      </w:pPr>
+      <w:r>
+        <w:t>Estimación temporal</w:t>
+      </w:r>
     </w:p>
     <w:p/>
     <w:p>
-      <w:pPr>
-        <w:pStyle w:val="Ttulo4"/>
-      </w:pPr>
-      <w:r>
-        <w:t>Estimación temporal</w:t>
-      </w:r>
-    </w:p>
-    <w:p/>
-    <w:p>
-      <w:r>
-        <w:lastRenderedPageBreak/>
+      <w:r>
         <w:t xml:space="preserve">Semana 1 (01/01/2024 </w:t>
       </w:r>
       <w:r>
@@ -4398,6 +4320,7 @@
         </w:numPr>
       </w:pPr>
       <w:r>
+        <w:lastRenderedPageBreak/>
         <w:t>Codificación de la aplicación</w:t>
       </w:r>
     </w:p>
@@ -4462,7 +4385,6 @@
     </w:p>
     <w:p>
       <w:r>
-        <w:lastRenderedPageBreak/>
         <w:t xml:space="preserve">Semana 11 (11/03/2024 </w:t>
       </w:r>
       <w:r>
@@ -4912,6 +4834,7 @@
         </w:numPr>
       </w:pPr>
       <w:r>
+        <w:lastRenderedPageBreak/>
         <w:t>Codificación de la aplicación</w:t>
       </w:r>
     </w:p>
@@ -4983,7 +4906,6 @@
         </w:numPr>
       </w:pPr>
       <w:r>
-        <w:lastRenderedPageBreak/>
         <w:t>Desarrollo de la presentación</w:t>
       </w:r>
     </w:p>
@@ -5199,12 +5121,20 @@
         <w:t>Preparación de la presentación</w:t>
       </w:r>
     </w:p>
-    <w:p/>
+    <w:p>
+      <w:pPr>
+        <w:jc w:val="left"/>
+      </w:pPr>
+      <w:r>
+        <w:br w:type="page"/>
+      </w:r>
+    </w:p>
     <w:p>
       <w:pPr>
         <w:pStyle w:val="Ttulo4"/>
       </w:pPr>
       <w:r>
+        <w:lastRenderedPageBreak/>
         <w:t>Diagrama de Gantt</w:t>
       </w:r>
     </w:p>
@@ -5214,11 +5144,10 @@
         <w:rPr>
           <w:noProof/>
         </w:rPr>
-        <w:lastRenderedPageBreak/>
         <w:drawing>
-          <wp:inline distT="0" distB="0" distL="0" distR="0" wp14:anchorId="6F429978" wp14:editId="4CA3D35E">
-            <wp:extent cx="5400040" cy="5487035"/>
-            <wp:effectExtent l="0" t="0" r="0" b="0"/>
+          <wp:inline distT="0" distB="0" distL="0" distR="0" wp14:anchorId="6F429978" wp14:editId="129A6FE8">
+            <wp:extent cx="5000625" cy="5081184"/>
+            <wp:effectExtent l="0" t="0" r="0" b="5715"/>
             <wp:docPr id="6" name="Imagen 6"/>
             <wp:cNvGraphicFramePr>
               <a:graphicFrameLocks xmlns:a="http://schemas.openxmlformats.org/drawingml/2006/main" noChangeAspect="1"/>
@@ -5233,7 +5162,7 @@
                     </pic:cNvPicPr>
                   </pic:nvPicPr>
                   <pic:blipFill>
-                    <a:blip r:embed="rId10">
+                    <a:blip r:embed="rId10" cstate="print">
                       <a:extLst>
                         <a:ext uri="{28A0092B-C50C-407E-A947-70E740481C1C}">
                           <a14:useLocalDpi xmlns:a14="http://schemas.microsoft.com/office/drawing/2010/main" val="0"/>
@@ -5248,7 +5177,7 @@
                   <pic:spPr bwMode="auto">
                     <a:xfrm>
                       <a:off x="0" y="0"/>
-                      <a:ext cx="5400040" cy="5487035"/>
+                      <a:ext cx="5017235" cy="5098062"/>
                     </a:xfrm>
                     <a:prstGeom prst="rect">
                       <a:avLst/>
@@ -5270,7 +5199,7 @@
       <w:pPr>
         <w:pStyle w:val="Ttulo3"/>
       </w:pPr>
-      <w:bookmarkStart w:id="7" w:name="_Toc168162828"/>
+      <w:bookmarkStart w:id="7" w:name="_Toc168496219"/>
       <w:r>
         <w:t>Descripción de la documentación a entregar</w:t>
       </w:r>
@@ -5354,12 +5283,19 @@
         <w:t>Memoria del proyecto: Diario de trabajo (tareas realizadas, dificultades encontradas, cambios, problemas y soluciones aportadas).</w:t>
       </w:r>
     </w:p>
-    <w:p/>
+    <w:p>
+      <w:pPr>
+        <w:jc w:val="left"/>
+      </w:pPr>
+      <w:r>
+        <w:br w:type="page"/>
+      </w:r>
+    </w:p>
     <w:p>
       <w:pPr>
         <w:pStyle w:val="Ttulo3"/>
       </w:pPr>
-      <w:bookmarkStart w:id="8" w:name="_Toc168162829"/>
+      <w:bookmarkStart w:id="8" w:name="_Toc168496220"/>
       <w:r>
         <w:lastRenderedPageBreak/>
         <w:t>Bibliografía</w:t>
@@ -5417,7 +5353,7 @@
       <w:pPr>
         <w:pStyle w:val="Ttulo1"/>
       </w:pPr>
-      <w:bookmarkStart w:id="9" w:name="_Toc168162830"/>
+      <w:bookmarkStart w:id="9" w:name="_Toc168496221"/>
       <w:r>
         <w:t>Análisis</w:t>
       </w:r>
@@ -5428,7 +5364,7 @@
       <w:pPr>
         <w:pStyle w:val="Ttulo2"/>
       </w:pPr>
-      <w:bookmarkStart w:id="10" w:name="_Toc168162831"/>
+      <w:bookmarkStart w:id="10" w:name="_Toc168496222"/>
       <w:r>
         <w:t>Público objetivo</w:t>
       </w:r>
@@ -5437,13 +5373,10 @@
     <w:p/>
     <w:p>
       <w:r>
-        <w:t xml:space="preserve">La aplicación </w:t>
-      </w:r>
-      <w:r>
-        <w:t xml:space="preserve">web </w:t>
-      </w:r>
-      <w:r>
-        <w:t>está dirigida a profesores y administradores informáticos de centros educativos que proporcionan a sus alumnos acceso a ordenadores durante las jornadas lectivas. Se enfoca principalmente en centros de formación profesional, aunque también es adecuada para otras modalidades educativas.</w:t>
+        <w:t>La aplicación web está dirigida a profesores y administradores informáticos de centros educativos que proporcionan a sus alumnos acceso a ordenadores durante las jornadas lectivas. Se enfoca principalmente en centros de formación profesional, aunque también es adecuada para otras modalidades educativas.</w:t>
+      </w:r>
+      <w:r>
+        <w:tab/>
       </w:r>
     </w:p>
     <w:p/>
@@ -5451,7 +5384,7 @@
       <w:pPr>
         <w:pStyle w:val="Ttulo2"/>
       </w:pPr>
-      <w:bookmarkStart w:id="11" w:name="_Toc168162832"/>
+      <w:bookmarkStart w:id="11" w:name="_Toc168496223"/>
       <w:r>
         <w:t>Nombre de la aplicación</w:t>
       </w:r>
@@ -5468,7 +5401,7 @@
       <w:pPr>
         <w:pStyle w:val="Ttulo2"/>
       </w:pPr>
-      <w:bookmarkStart w:id="12" w:name="_Toc168162833"/>
+      <w:bookmarkStart w:id="12" w:name="_Toc168496224"/>
       <w:r>
         <w:lastRenderedPageBreak/>
         <w:t>Reglas de negocio</w:t>
@@ -5477,27 +5410,123 @@
     </w:p>
     <w:p/>
     <w:p>
-      <w:r>
-        <w:t>Cuando un portátil se avería, la relación que tiene con el cargador se elimina e igual si un cargador se avería, la relación con el portátil se elimina.</w:t>
-      </w:r>
-    </w:p>
-    <w:p>
-      <w:r>
-        <w:t>Cuando un portátil se avería, los alumnos que usan el portátil se quedan sin portátil.</w:t>
-      </w:r>
-    </w:p>
-    <w:p>
-      <w:r>
-        <w:t>Un alumno podrá estar en varios cursos durante el mismo año</w:t>
-      </w:r>
-      <w:r>
-        <w:t>,</w:t>
-      </w:r>
-      <w:r>
-        <w:t xml:space="preserve"> </w:t>
-      </w:r>
-      <w:r>
-        <w:t>siempre que estos no tengan el mismo turno.</w:t>
+      <w:pPr>
+        <w:pStyle w:val="Prrafodelista"/>
+        <w:numPr>
+          <w:ilvl w:val="0"/>
+          <w:numId w:val="10"/>
+        </w:numPr>
+      </w:pPr>
+      <w:r>
+        <w:t>La capacidad máxima de un almacén nunca podrá ser un número negativo.</w:t>
+      </w:r>
+    </w:p>
+    <w:p>
+      <w:pPr>
+        <w:pStyle w:val="Prrafodelista"/>
+        <w:numPr>
+          <w:ilvl w:val="0"/>
+          <w:numId w:val="10"/>
+        </w:numPr>
+      </w:pPr>
+      <w:r>
+        <w:t>No puede haber dos alumnos con el mismo nombre y apellidos o con el mismo DNI/NIE.</w:t>
+      </w:r>
+    </w:p>
+    <w:p>
+      <w:pPr>
+        <w:pStyle w:val="Prrafodelista"/>
+        <w:numPr>
+          <w:ilvl w:val="0"/>
+          <w:numId w:val="10"/>
+        </w:numPr>
+      </w:pPr>
+      <w:r>
+        <w:t>El DNI debe tener un formato correcto.</w:t>
+      </w:r>
+    </w:p>
+    <w:p>
+      <w:pPr>
+        <w:pStyle w:val="Prrafodelista"/>
+        <w:numPr>
+          <w:ilvl w:val="0"/>
+          <w:numId w:val="10"/>
+        </w:numPr>
+      </w:pPr>
+      <w:r>
+        <w:t>Los alumnos que no cursen ningún curso no podrán tener un portátil.</w:t>
+      </w:r>
+    </w:p>
+    <w:p>
+      <w:pPr>
+        <w:pStyle w:val="Prrafodelista"/>
+        <w:numPr>
+          <w:ilvl w:val="0"/>
+          <w:numId w:val="10"/>
+        </w:numPr>
+      </w:pPr>
+      <w:r>
+        <w:t>Si el portátil de un alumno pasa a estado averiado, el alumno perderá el portátil.</w:t>
+      </w:r>
+    </w:p>
+    <w:p>
+      <w:pPr>
+        <w:pStyle w:val="Prrafodelista"/>
+        <w:numPr>
+          <w:ilvl w:val="0"/>
+          <w:numId w:val="10"/>
+        </w:numPr>
+      </w:pPr>
+      <w:r>
+        <w:t>No podrá haber dos aplicaciones con el mismo nombre.</w:t>
+      </w:r>
+    </w:p>
+    <w:p>
+      <w:pPr>
+        <w:pStyle w:val="Prrafodelista"/>
+        <w:numPr>
+          <w:ilvl w:val="0"/>
+          <w:numId w:val="10"/>
+        </w:numPr>
+      </w:pPr>
+      <w:r>
+        <w:t>Un cargador está disponible si no está vinculado a ningún portátil y si no está averiado.</w:t>
+      </w:r>
+    </w:p>
+    <w:p>
+      <w:pPr>
+        <w:pStyle w:val="Prrafodelista"/>
+        <w:numPr>
+          <w:ilvl w:val="0"/>
+          <w:numId w:val="10"/>
+        </w:numPr>
+      </w:pPr>
+      <w:r>
+        <w:t>Si un portátil o un cargador cambia su estado a averiado, se eliminará su relación con el otro dispositivo.</w:t>
+      </w:r>
+    </w:p>
+    <w:p>
+      <w:pPr>
+        <w:pStyle w:val="Prrafodelista"/>
+        <w:numPr>
+          <w:ilvl w:val="0"/>
+          <w:numId w:val="10"/>
+        </w:numPr>
+      </w:pPr>
+      <w:r>
+        <w:t>Un alumno podrá estar en varios cursos durante el mismo año, siempre que estos no tengan el mismo turno.</w:t>
+      </w:r>
+    </w:p>
+    <w:p>
+      <w:pPr>
+        <w:pStyle w:val="Prrafodelista"/>
+        <w:numPr>
+          <w:ilvl w:val="0"/>
+          <w:numId w:val="10"/>
+        </w:numPr>
+      </w:pPr>
+      <w:r>
+        <w:t>Si un alumno cursa un curso en el turno de mañana, su portátil estará en estado no disponible durante el turno de mañana, y lo mismo aplicará para el turno de tarde si el curso se imparte por las tardes.</w:t>
       </w:r>
     </w:p>
     <w:p/>
@@ -5505,7 +5534,7 @@
       <w:pPr>
         <w:pStyle w:val="Ttulo2"/>
       </w:pPr>
-      <w:bookmarkStart w:id="13" w:name="_Toc168162834"/>
+      <w:bookmarkStart w:id="13" w:name="_Toc168496225"/>
       <w:r>
         <w:t>D</w:t>
       </w:r>
@@ -5530,8 +5559,8 @@
           <w:noProof/>
         </w:rPr>
         <w:drawing>
-          <wp:inline distT="0" distB="0" distL="0" distR="0" wp14:anchorId="271FCD95" wp14:editId="6150472B">
-            <wp:extent cx="5400040" cy="4636770"/>
+          <wp:inline distT="0" distB="0" distL="0" distR="0" wp14:anchorId="271FCD95" wp14:editId="23ED9712">
+            <wp:extent cx="4371975" cy="3754018"/>
             <wp:effectExtent l="0" t="0" r="0" b="0"/>
             <wp:docPr id="24" name="Imagen 24"/>
             <wp:cNvGraphicFramePr>
@@ -5562,7 +5591,7 @@
                   <pic:spPr bwMode="auto">
                     <a:xfrm>
                       <a:off x="0" y="0"/>
-                      <a:ext cx="5400040" cy="4636770"/>
+                      <a:ext cx="4394921" cy="3773721"/>
                     </a:xfrm>
                     <a:prstGeom prst="rect">
                       <a:avLst/>
@@ -5579,13 +5608,13 @@
         </w:drawing>
       </w:r>
     </w:p>
-    <w:p/>
     <w:p>
       <w:pPr>
         <w:pStyle w:val="Ttulo2"/>
       </w:pPr>
-      <w:bookmarkStart w:id="14" w:name="_Toc168162835"/>
-      <w:r>
+      <w:bookmarkStart w:id="14" w:name="_Toc168496226"/>
+      <w:r>
+        <w:lastRenderedPageBreak/>
         <w:t>Diagrama de casos de uso</w:t>
       </w:r>
       <w:bookmarkEnd w:id="14"/>
@@ -5596,12 +5625,11 @@
         <w:rPr>
           <w:noProof/>
         </w:rPr>
-        <w:lastRenderedPageBreak/>
         <w:drawing>
-          <wp:inline distT="0" distB="0" distL="0" distR="0" wp14:anchorId="5B268A55" wp14:editId="4FAE0BAE">
-            <wp:extent cx="5400040" cy="5661660"/>
-            <wp:effectExtent l="0" t="0" r="0" b="0"/>
-            <wp:docPr id="22" name="Imagen 22"/>
+          <wp:inline distT="0" distB="0" distL="0" distR="0" wp14:anchorId="00DD4F5E" wp14:editId="3D351849">
+            <wp:extent cx="5400675" cy="7505700"/>
+            <wp:effectExtent l="0" t="0" r="9525" b="0"/>
+            <wp:docPr id="13" name="Imagen 13"/>
             <wp:cNvGraphicFramePr>
               <a:graphicFrameLocks xmlns:a="http://schemas.openxmlformats.org/drawingml/2006/main" noChangeAspect="1"/>
             </wp:cNvGraphicFramePr>
@@ -5630,7 +5658,7 @@
                   <pic:spPr bwMode="auto">
                     <a:xfrm>
                       <a:off x="0" y="0"/>
-                      <a:ext cx="5400040" cy="5661660"/>
+                      <a:ext cx="5400675" cy="7505700"/>
                     </a:xfrm>
                     <a:prstGeom prst="rect">
                       <a:avLst/>
@@ -5652,8 +5680,9 @@
       <w:pPr>
         <w:pStyle w:val="Ttulo1"/>
       </w:pPr>
-      <w:bookmarkStart w:id="15" w:name="_Toc168162836"/>
-      <w:r>
+      <w:bookmarkStart w:id="15" w:name="_Toc168496227"/>
+      <w:r>
+        <w:lastRenderedPageBreak/>
         <w:t>D</w:t>
       </w:r>
       <w:r>
@@ -5666,7 +5695,7 @@
       <w:pPr>
         <w:pStyle w:val="Ttulo2"/>
       </w:pPr>
-      <w:bookmarkStart w:id="16" w:name="_Toc168162837"/>
+      <w:bookmarkStart w:id="16" w:name="_Toc168496228"/>
       <w:r>
         <w:t>P</w:t>
       </w:r>
@@ -5705,9 +5734,8 @@
       <w:pPr>
         <w:pStyle w:val="Ttulo3"/>
       </w:pPr>
-      <w:bookmarkStart w:id="17" w:name="_Toc168162838"/>
-      <w:r>
-        <w:lastRenderedPageBreak/>
+      <w:bookmarkStart w:id="17" w:name="_Toc168496229"/>
+      <w:r>
         <w:t>Página de inicio</w:t>
       </w:r>
       <w:bookmarkEnd w:id="17"/>
@@ -5863,7 +5891,7 @@
       <w:pPr>
         <w:pStyle w:val="Ttulo3"/>
       </w:pPr>
-      <w:bookmarkStart w:id="18" w:name="_Toc168162839"/>
+      <w:bookmarkStart w:id="18" w:name="_Toc168496230"/>
       <w:r>
         <w:t>Página de panel</w:t>
       </w:r>
@@ -6115,7 +6143,7 @@
       <w:pPr>
         <w:pStyle w:val="Ttulo3"/>
       </w:pPr>
-      <w:bookmarkStart w:id="19" w:name="_Toc168162840"/>
+      <w:bookmarkStart w:id="19" w:name="_Toc168496231"/>
       <w:r>
         <w:t>Página de gestión de portátiles</w:t>
       </w:r>
@@ -6322,7 +6350,7 @@
       <w:pPr>
         <w:pStyle w:val="Ttulo2"/>
       </w:pPr>
-      <w:bookmarkStart w:id="20" w:name="_Toc168162841"/>
+      <w:bookmarkStart w:id="20" w:name="_Toc168496232"/>
       <w:r>
         <w:t>Esquemas de la interfaz</w:t>
       </w:r>
@@ -6334,7 +6362,7 @@
       <w:pPr>
         <w:pStyle w:val="Ttulo2"/>
       </w:pPr>
-      <w:bookmarkStart w:id="21" w:name="_Toc168162842"/>
+      <w:bookmarkStart w:id="21" w:name="_Toc168496233"/>
       <w:r>
         <w:t>Diagrama de clases</w:t>
       </w:r>
@@ -6401,7 +6429,7 @@
       <w:pPr>
         <w:pStyle w:val="Ttulo2"/>
       </w:pPr>
-      <w:bookmarkStart w:id="22" w:name="_Toc168162843"/>
+      <w:bookmarkStart w:id="22" w:name="_Toc168496234"/>
       <w:r>
         <w:t>Diagrama relacional</w:t>
       </w:r>
@@ -6468,7 +6496,7 @@
       <w:pPr>
         <w:pStyle w:val="Ttulo2"/>
       </w:pPr>
-      <w:bookmarkStart w:id="23" w:name="_Toc168162844"/>
+      <w:bookmarkStart w:id="23" w:name="_Toc168496235"/>
       <w:r>
         <w:t>Paleta de colores</w:t>
       </w:r>
@@ -6550,9 +6578,11 @@
       <w:pPr>
         <w:pStyle w:val="Ttulo2"/>
       </w:pPr>
+      <w:bookmarkStart w:id="24" w:name="_Toc168496236"/>
       <w:r>
         <w:t>Tipografía</w:t>
       </w:r>
+      <w:bookmarkEnd w:id="24"/>
     </w:p>
     <w:p/>
     <w:p>
@@ -6718,11 +6748,11 @@
       <w:pPr>
         <w:pStyle w:val="Ttulo1"/>
       </w:pPr>
-      <w:bookmarkStart w:id="24" w:name="_Toc168162845"/>
+      <w:bookmarkStart w:id="25" w:name="_Toc168496237"/>
       <w:r>
         <w:t>Implementación</w:t>
       </w:r>
-      <w:bookmarkEnd w:id="24"/>
+      <w:bookmarkEnd w:id="25"/>
     </w:p>
     <w:p/>
     <w:p/>
@@ -6731,22 +6761,22 @@
       <w:pPr>
         <w:pStyle w:val="Ttulo1"/>
       </w:pPr>
-      <w:bookmarkStart w:id="25" w:name="_Toc168162846"/>
+      <w:bookmarkStart w:id="26" w:name="_Toc168496238"/>
       <w:r>
         <w:t>Pruebas</w:t>
       </w:r>
-      <w:bookmarkEnd w:id="25"/>
+      <w:bookmarkEnd w:id="26"/>
     </w:p>
     <w:p/>
     <w:p>
       <w:pPr>
         <w:pStyle w:val="Ttulo2"/>
       </w:pPr>
-      <w:bookmarkStart w:id="26" w:name="_Toc168162847"/>
+      <w:bookmarkStart w:id="27" w:name="_Toc168496239"/>
       <w:r>
         <w:t>Pruebas realizadas</w:t>
       </w:r>
-      <w:bookmarkEnd w:id="26"/>
+      <w:bookmarkEnd w:id="27"/>
     </w:p>
     <w:p/>
     <w:p/>
@@ -6755,11 +6785,11 @@
       <w:pPr>
         <w:pStyle w:val="Ttulo2"/>
       </w:pPr>
-      <w:bookmarkStart w:id="27" w:name="_Toc168162848"/>
+      <w:bookmarkStart w:id="28" w:name="_Toc168496240"/>
       <w:r>
         <w:t>Resultados obtenidos</w:t>
       </w:r>
-      <w:bookmarkEnd w:id="27"/>
+      <w:bookmarkEnd w:id="28"/>
     </w:p>
     <w:p/>
     <w:p/>
@@ -6769,11 +6799,11 @@
       <w:pPr>
         <w:pStyle w:val="Ttulo1"/>
       </w:pPr>
-      <w:bookmarkStart w:id="28" w:name="_Toc168162849"/>
+      <w:bookmarkStart w:id="29" w:name="_Toc168496241"/>
       <w:r>
         <w:t>Diario de trabajo</w:t>
       </w:r>
-      <w:bookmarkEnd w:id="28"/>
+      <w:bookmarkEnd w:id="29"/>
     </w:p>
     <w:p/>
     <w:p/>
@@ -6782,11 +6812,11 @@
       <w:pPr>
         <w:pStyle w:val="Ttulo1"/>
       </w:pPr>
-      <w:bookmarkStart w:id="29" w:name="_Toc168162850"/>
+      <w:bookmarkStart w:id="30" w:name="_Toc168496242"/>
       <w:r>
         <w:t>Bibliografía</w:t>
       </w:r>
-      <w:bookmarkEnd w:id="29"/>
+      <w:bookmarkEnd w:id="30"/>
     </w:p>
     <w:sectPr>
       <w:footerReference w:type="default" r:id="rId26"/>
@@ -6858,6 +6888,7 @@
               <w:rPr>
                 <w:b/>
                 <w:bCs/>
+                <w:color w:val="16697A"/>
                 <w:szCs w:val="24"/>
               </w:rPr>
               <w:fldChar w:fldCharType="begin"/>
@@ -6866,6 +6897,7 @@
               <w:rPr>
                 <w:b/>
                 <w:bCs/>
+                <w:color w:val="16697A"/>
               </w:rPr>
               <w:instrText>PAGE</w:instrText>
             </w:r>
@@ -6873,6 +6905,7 @@
               <w:rPr>
                 <w:b/>
                 <w:bCs/>
+                <w:color w:val="16697A"/>
                 <w:szCs w:val="24"/>
               </w:rPr>
               <w:fldChar w:fldCharType="separate"/>
@@ -6881,6 +6914,7 @@
               <w:rPr>
                 <w:b/>
                 <w:bCs/>
+                <w:color w:val="16697A"/>
               </w:rPr>
               <w:t>2</w:t>
             </w:r>
@@ -6888,6 +6922,7 @@
               <w:rPr>
                 <w:b/>
                 <w:bCs/>
+                <w:color w:val="16697A"/>
                 <w:szCs w:val="24"/>
               </w:rPr>
               <w:fldChar w:fldCharType="end"/>
@@ -7883,6 +7918,119 @@
       </w:pPr>
       <w:rPr>
         <w:rFonts w:ascii="Symbol" w:eastAsiaTheme="minorHAnsi" w:hAnsi="Symbol" w:cstheme="minorBidi" w:hint="default"/>
+      </w:rPr>
+    </w:lvl>
+    <w:lvl w:ilvl="1" w:tplc="0C0A0003" w:tentative="1">
+      <w:start w:val="1"/>
+      <w:numFmt w:val="bullet"/>
+      <w:lvlText w:val="o"/>
+      <w:lvlJc w:val="left"/>
+      <w:pPr>
+        <w:ind w:left="1440" w:hanging="360"/>
+      </w:pPr>
+      <w:rPr>
+        <w:rFonts w:ascii="Courier New" w:hAnsi="Courier New" w:cs="Courier New" w:hint="default"/>
+      </w:rPr>
+    </w:lvl>
+    <w:lvl w:ilvl="2" w:tplc="0C0A0005" w:tentative="1">
+      <w:start w:val="1"/>
+      <w:numFmt w:val="bullet"/>
+      <w:lvlText w:val=""/>
+      <w:lvlJc w:val="left"/>
+      <w:pPr>
+        <w:ind w:left="2160" w:hanging="360"/>
+      </w:pPr>
+      <w:rPr>
+        <w:rFonts w:ascii="Wingdings" w:hAnsi="Wingdings" w:hint="default"/>
+      </w:rPr>
+    </w:lvl>
+    <w:lvl w:ilvl="3" w:tplc="0C0A0001" w:tentative="1">
+      <w:start w:val="1"/>
+      <w:numFmt w:val="bullet"/>
+      <w:lvlText w:val=""/>
+      <w:lvlJc w:val="left"/>
+      <w:pPr>
+        <w:ind w:left="2880" w:hanging="360"/>
+      </w:pPr>
+      <w:rPr>
+        <w:rFonts w:ascii="Symbol" w:hAnsi="Symbol" w:hint="default"/>
+      </w:rPr>
+    </w:lvl>
+    <w:lvl w:ilvl="4" w:tplc="0C0A0003" w:tentative="1">
+      <w:start w:val="1"/>
+      <w:numFmt w:val="bullet"/>
+      <w:lvlText w:val="o"/>
+      <w:lvlJc w:val="left"/>
+      <w:pPr>
+        <w:ind w:left="3600" w:hanging="360"/>
+      </w:pPr>
+      <w:rPr>
+        <w:rFonts w:ascii="Courier New" w:hAnsi="Courier New" w:cs="Courier New" w:hint="default"/>
+      </w:rPr>
+    </w:lvl>
+    <w:lvl w:ilvl="5" w:tplc="0C0A0005" w:tentative="1">
+      <w:start w:val="1"/>
+      <w:numFmt w:val="bullet"/>
+      <w:lvlText w:val=""/>
+      <w:lvlJc w:val="left"/>
+      <w:pPr>
+        <w:ind w:left="4320" w:hanging="360"/>
+      </w:pPr>
+      <w:rPr>
+        <w:rFonts w:ascii="Wingdings" w:hAnsi="Wingdings" w:hint="default"/>
+      </w:rPr>
+    </w:lvl>
+    <w:lvl w:ilvl="6" w:tplc="0C0A0001" w:tentative="1">
+      <w:start w:val="1"/>
+      <w:numFmt w:val="bullet"/>
+      <w:lvlText w:val=""/>
+      <w:lvlJc w:val="left"/>
+      <w:pPr>
+        <w:ind w:left="5040" w:hanging="360"/>
+      </w:pPr>
+      <w:rPr>
+        <w:rFonts w:ascii="Symbol" w:hAnsi="Symbol" w:hint="default"/>
+      </w:rPr>
+    </w:lvl>
+    <w:lvl w:ilvl="7" w:tplc="0C0A0003" w:tentative="1">
+      <w:start w:val="1"/>
+      <w:numFmt w:val="bullet"/>
+      <w:lvlText w:val="o"/>
+      <w:lvlJc w:val="left"/>
+      <w:pPr>
+        <w:ind w:left="5760" w:hanging="360"/>
+      </w:pPr>
+      <w:rPr>
+        <w:rFonts w:ascii="Courier New" w:hAnsi="Courier New" w:cs="Courier New" w:hint="default"/>
+      </w:rPr>
+    </w:lvl>
+    <w:lvl w:ilvl="8" w:tplc="0C0A0005" w:tentative="1">
+      <w:start w:val="1"/>
+      <w:numFmt w:val="bullet"/>
+      <w:lvlText w:val=""/>
+      <w:lvlJc w:val="left"/>
+      <w:pPr>
+        <w:ind w:left="6480" w:hanging="360"/>
+      </w:pPr>
+      <w:rPr>
+        <w:rFonts w:ascii="Wingdings" w:hAnsi="Wingdings" w:hint="default"/>
+      </w:rPr>
+    </w:lvl>
+  </w:abstractNum>
+  <w:abstractNum w:abstractNumId="9" w15:restartNumberingAfterBreak="0">
+    <w:nsid w:val="7E4C7C0A"/>
+    <w:multiLevelType w:val="hybridMultilevel"/>
+    <w:tmpl w:val="CF7C67B0"/>
+    <w:lvl w:ilvl="0" w:tplc="0C0A0001">
+      <w:start w:val="1"/>
+      <w:numFmt w:val="bullet"/>
+      <w:lvlText w:val=""/>
+      <w:lvlJc w:val="left"/>
+      <w:pPr>
+        <w:ind w:left="720" w:hanging="360"/>
+      </w:pPr>
+      <w:rPr>
+        <w:rFonts w:ascii="Symbol" w:hAnsi="Symbol" w:hint="default"/>
       </w:rPr>
     </w:lvl>
     <w:lvl w:ilvl="1" w:tplc="0C0A0003" w:tentative="1">
@@ -8008,6 +8156,9 @@
   </w:num>
   <w:num w:numId="9">
     <w:abstractNumId w:val="1"/>
+  </w:num>
+  <w:num w:numId="10">
+    <w:abstractNumId w:val="9"/>
   </w:num>
 </w:numbering>
 </file>

</xml_diff>

<commit_message>
Documentado el apartado de diseño
</commit_message>
<xml_diff>
--- a/documents/documentación.docx
+++ b/documents/documentación.docx
@@ -989,7 +989,7 @@
             <w:rPr>
               <w:b/>
               <w:bCs/>
-              <w:color w:val="4F4FFF"/>
+              <w:color w:val="16697A"/>
               <w:sz w:val="64"/>
               <w:szCs w:val="64"/>
               <w:lang w:val="en-US"/>
@@ -1031,7 +1031,7 @@
           <w:r>
             <w:fldChar w:fldCharType="separate"/>
           </w:r>
-          <w:hyperlink w:anchor="_Toc168496212" w:history="1">
+          <w:hyperlink w:anchor="_Toc168509010" w:history="1">
             <w:r>
               <w:rPr>
                 <w:rStyle w:val="Hipervnculo"/>
@@ -1058,7 +1058,7 @@
                 <w:noProof/>
                 <w:webHidden/>
               </w:rPr>
-              <w:instrText xml:space="preserve"> PAGEREF _Toc168496212 \h </w:instrText>
+              <w:instrText xml:space="preserve"> PAGEREF _Toc168509010 \h </w:instrText>
             </w:r>
             <w:r>
               <w:rPr>
@@ -1105,7 +1105,7 @@
               <w14:ligatures w14:val="none"/>
             </w:rPr>
           </w:pPr>
-          <w:hyperlink w:anchor="_Toc168496213" w:history="1">
+          <w:hyperlink w:anchor="_Toc168509011" w:history="1">
             <w:r>
               <w:rPr>
                 <w:rStyle w:val="Hipervnculo"/>
@@ -1132,7 +1132,7 @@
                 <w:noProof/>
                 <w:webHidden/>
               </w:rPr>
-              <w:instrText xml:space="preserve"> PAGEREF _Toc168496213 \h </w:instrText>
+              <w:instrText xml:space="preserve"> PAGEREF _Toc168509011 \h </w:instrText>
             </w:r>
             <w:r>
               <w:rPr>
@@ -1179,7 +1179,7 @@
               <w14:ligatures w14:val="none"/>
             </w:rPr>
           </w:pPr>
-          <w:hyperlink w:anchor="_Toc168496214" w:history="1">
+          <w:hyperlink w:anchor="_Toc168509012" w:history="1">
             <w:r>
               <w:rPr>
                 <w:rStyle w:val="Hipervnculo"/>
@@ -1206,7 +1206,7 @@
                 <w:noProof/>
                 <w:webHidden/>
               </w:rPr>
-              <w:instrText xml:space="preserve"> PAGEREF _Toc168496214 \h </w:instrText>
+              <w:instrText xml:space="preserve"> PAGEREF _Toc168509012 \h </w:instrText>
             </w:r>
             <w:r>
               <w:rPr>
@@ -1253,7 +1253,7 @@
               <w14:ligatures w14:val="none"/>
             </w:rPr>
           </w:pPr>
-          <w:hyperlink w:anchor="_Toc168496215" w:history="1">
+          <w:hyperlink w:anchor="_Toc168509013" w:history="1">
             <w:r>
               <w:rPr>
                 <w:rStyle w:val="Hipervnculo"/>
@@ -1280,7 +1280,7 @@
                 <w:noProof/>
                 <w:webHidden/>
               </w:rPr>
-              <w:instrText xml:space="preserve"> PAGEREF _Toc168496215 \h </w:instrText>
+              <w:instrText xml:space="preserve"> PAGEREF _Toc168509013 \h </w:instrText>
             </w:r>
             <w:r>
               <w:rPr>
@@ -1327,7 +1327,7 @@
               <w14:ligatures w14:val="none"/>
             </w:rPr>
           </w:pPr>
-          <w:hyperlink w:anchor="_Toc168496216" w:history="1">
+          <w:hyperlink w:anchor="_Toc168509014" w:history="1">
             <w:r>
               <w:rPr>
                 <w:rStyle w:val="Hipervnculo"/>
@@ -1354,7 +1354,7 @@
                 <w:noProof/>
                 <w:webHidden/>
               </w:rPr>
-              <w:instrText xml:space="preserve"> PAGEREF _Toc168496216 \h </w:instrText>
+              <w:instrText xml:space="preserve"> PAGEREF _Toc168509014 \h </w:instrText>
             </w:r>
             <w:r>
               <w:rPr>
@@ -1401,7 +1401,7 @@
               <w14:ligatures w14:val="none"/>
             </w:rPr>
           </w:pPr>
-          <w:hyperlink w:anchor="_Toc168496217" w:history="1">
+          <w:hyperlink w:anchor="_Toc168509015" w:history="1">
             <w:r>
               <w:rPr>
                 <w:rStyle w:val="Hipervnculo"/>
@@ -1428,7 +1428,7 @@
                 <w:noProof/>
                 <w:webHidden/>
               </w:rPr>
-              <w:instrText xml:space="preserve"> PAGEREF _Toc168496217 \h </w:instrText>
+              <w:instrText xml:space="preserve"> PAGEREF _Toc168509015 \h </w:instrText>
             </w:r>
             <w:r>
               <w:rPr>
@@ -1475,7 +1475,7 @@
               <w14:ligatures w14:val="none"/>
             </w:rPr>
           </w:pPr>
-          <w:hyperlink w:anchor="_Toc168496218" w:history="1">
+          <w:hyperlink w:anchor="_Toc168509016" w:history="1">
             <w:r>
               <w:rPr>
                 <w:rStyle w:val="Hipervnculo"/>
@@ -1502,7 +1502,7 @@
                 <w:noProof/>
                 <w:webHidden/>
               </w:rPr>
-              <w:instrText xml:space="preserve"> PAGEREF _Toc168496218 \h </w:instrText>
+              <w:instrText xml:space="preserve"> PAGEREF _Toc168509016 \h </w:instrText>
             </w:r>
             <w:r>
               <w:rPr>
@@ -1549,7 +1549,7 @@
               <w14:ligatures w14:val="none"/>
             </w:rPr>
           </w:pPr>
-          <w:hyperlink w:anchor="_Toc168496219" w:history="1">
+          <w:hyperlink w:anchor="_Toc168509017" w:history="1">
             <w:r>
               <w:rPr>
                 <w:rStyle w:val="Hipervnculo"/>
@@ -1576,7 +1576,7 @@
                 <w:noProof/>
                 <w:webHidden/>
               </w:rPr>
-              <w:instrText xml:space="preserve"> PAGEREF _Toc168496219 \h </w:instrText>
+              <w:instrText xml:space="preserve"> PAGEREF _Toc168509017 \h </w:instrText>
             </w:r>
             <w:r>
               <w:rPr>
@@ -1623,7 +1623,7 @@
               <w14:ligatures w14:val="none"/>
             </w:rPr>
           </w:pPr>
-          <w:hyperlink w:anchor="_Toc168496220" w:history="1">
+          <w:hyperlink w:anchor="_Toc168509018" w:history="1">
             <w:r>
               <w:rPr>
                 <w:rStyle w:val="Hipervnculo"/>
@@ -1650,7 +1650,7 @@
                 <w:noProof/>
                 <w:webHidden/>
               </w:rPr>
-              <w:instrText xml:space="preserve"> PAGEREF _Toc168496220 \h </w:instrText>
+              <w:instrText xml:space="preserve"> PAGEREF _Toc168509018 \h </w:instrText>
             </w:r>
             <w:r>
               <w:rPr>
@@ -1697,7 +1697,7 @@
               <w14:ligatures w14:val="none"/>
             </w:rPr>
           </w:pPr>
-          <w:hyperlink w:anchor="_Toc168496221" w:history="1">
+          <w:hyperlink w:anchor="_Toc168509019" w:history="1">
             <w:r>
               <w:rPr>
                 <w:rStyle w:val="Hipervnculo"/>
@@ -1724,7 +1724,7 @@
                 <w:noProof/>
                 <w:webHidden/>
               </w:rPr>
-              <w:instrText xml:space="preserve"> PAGEREF _Toc168496221 \h </w:instrText>
+              <w:instrText xml:space="preserve"> PAGEREF _Toc168509019 \h </w:instrText>
             </w:r>
             <w:r>
               <w:rPr>
@@ -1744,7 +1744,7 @@
                 <w:noProof/>
                 <w:webHidden/>
               </w:rPr>
-              <w:t>10</w:t>
+              <w:t>11</w:t>
             </w:r>
             <w:r>
               <w:rPr>
@@ -1771,7 +1771,7 @@
               <w14:ligatures w14:val="none"/>
             </w:rPr>
           </w:pPr>
-          <w:hyperlink w:anchor="_Toc168496222" w:history="1">
+          <w:hyperlink w:anchor="_Toc168509020" w:history="1">
             <w:r>
               <w:rPr>
                 <w:rStyle w:val="Hipervnculo"/>
@@ -1798,7 +1798,7 @@
                 <w:noProof/>
                 <w:webHidden/>
               </w:rPr>
-              <w:instrText xml:space="preserve"> PAGEREF _Toc168496222 \h </w:instrText>
+              <w:instrText xml:space="preserve"> PAGEREF _Toc168509020 \h </w:instrText>
             </w:r>
             <w:r>
               <w:rPr>
@@ -1818,7 +1818,7 @@
                 <w:noProof/>
                 <w:webHidden/>
               </w:rPr>
-              <w:t>10</w:t>
+              <w:t>11</w:t>
             </w:r>
             <w:r>
               <w:rPr>
@@ -1845,7 +1845,7 @@
               <w14:ligatures w14:val="none"/>
             </w:rPr>
           </w:pPr>
-          <w:hyperlink w:anchor="_Toc168496223" w:history="1">
+          <w:hyperlink w:anchor="_Toc168509021" w:history="1">
             <w:r>
               <w:rPr>
                 <w:rStyle w:val="Hipervnculo"/>
@@ -1872,7 +1872,7 @@
                 <w:noProof/>
                 <w:webHidden/>
               </w:rPr>
-              <w:instrText xml:space="preserve"> PAGEREF _Toc168496223 \h </w:instrText>
+              <w:instrText xml:space="preserve"> PAGEREF _Toc168509021 \h </w:instrText>
             </w:r>
             <w:r>
               <w:rPr>
@@ -1892,7 +1892,7 @@
                 <w:noProof/>
                 <w:webHidden/>
               </w:rPr>
-              <w:t>10</w:t>
+              <w:t>11</w:t>
             </w:r>
             <w:r>
               <w:rPr>
@@ -1919,7 +1919,7 @@
               <w14:ligatures w14:val="none"/>
             </w:rPr>
           </w:pPr>
-          <w:hyperlink w:anchor="_Toc168496224" w:history="1">
+          <w:hyperlink w:anchor="_Toc168509022" w:history="1">
             <w:r>
               <w:rPr>
                 <w:rStyle w:val="Hipervnculo"/>
@@ -1946,7 +1946,7 @@
                 <w:noProof/>
                 <w:webHidden/>
               </w:rPr>
-              <w:instrText xml:space="preserve"> PAGEREF _Toc168496224 \h </w:instrText>
+              <w:instrText xml:space="preserve"> PAGEREF _Toc168509022 \h </w:instrText>
             </w:r>
             <w:r>
               <w:rPr>
@@ -1993,7 +1993,7 @@
               <w14:ligatures w14:val="none"/>
             </w:rPr>
           </w:pPr>
-          <w:hyperlink w:anchor="_Toc168496225" w:history="1">
+          <w:hyperlink w:anchor="_Toc168509023" w:history="1">
             <w:r>
               <w:rPr>
                 <w:rStyle w:val="Hipervnculo"/>
@@ -2020,7 +2020,7 @@
                 <w:noProof/>
                 <w:webHidden/>
               </w:rPr>
-              <w:instrText xml:space="preserve"> PAGEREF _Toc168496225 \h </w:instrText>
+              <w:instrText xml:space="preserve"> PAGEREF _Toc168509023 \h </w:instrText>
             </w:r>
             <w:r>
               <w:rPr>
@@ -2040,7 +2040,7 @@
                 <w:noProof/>
                 <w:webHidden/>
               </w:rPr>
-              <w:t>11</w:t>
+              <w:t>12</w:t>
             </w:r>
             <w:r>
               <w:rPr>
@@ -2067,7 +2067,7 @@
               <w14:ligatures w14:val="none"/>
             </w:rPr>
           </w:pPr>
-          <w:hyperlink w:anchor="_Toc168496226" w:history="1">
+          <w:hyperlink w:anchor="_Toc168509024" w:history="1">
             <w:r>
               <w:rPr>
                 <w:rStyle w:val="Hipervnculo"/>
@@ -2094,7 +2094,7 @@
                 <w:noProof/>
                 <w:webHidden/>
               </w:rPr>
-              <w:instrText xml:space="preserve"> PAGEREF _Toc168496226 \h </w:instrText>
+              <w:instrText xml:space="preserve"> PAGEREF _Toc168509024 \h </w:instrText>
             </w:r>
             <w:r>
               <w:rPr>
@@ -2114,7 +2114,7 @@
                 <w:noProof/>
                 <w:webHidden/>
               </w:rPr>
-              <w:t>12</w:t>
+              <w:t>13</w:t>
             </w:r>
             <w:r>
               <w:rPr>
@@ -2141,7 +2141,7 @@
               <w14:ligatures w14:val="none"/>
             </w:rPr>
           </w:pPr>
-          <w:hyperlink w:anchor="_Toc168496227" w:history="1">
+          <w:hyperlink w:anchor="_Toc168509025" w:history="1">
             <w:r>
               <w:rPr>
                 <w:rStyle w:val="Hipervnculo"/>
@@ -2168,7 +2168,7 @@
                 <w:noProof/>
                 <w:webHidden/>
               </w:rPr>
-              <w:instrText xml:space="preserve"> PAGEREF _Toc168496227 \h </w:instrText>
+              <w:instrText xml:space="preserve"> PAGEREF _Toc168509025 \h </w:instrText>
             </w:r>
             <w:r>
               <w:rPr>
@@ -2188,7 +2188,7 @@
                 <w:noProof/>
                 <w:webHidden/>
               </w:rPr>
-              <w:t>13</w:t>
+              <w:t>14</w:t>
             </w:r>
             <w:r>
               <w:rPr>
@@ -2215,7 +2215,7 @@
               <w14:ligatures w14:val="none"/>
             </w:rPr>
           </w:pPr>
-          <w:hyperlink w:anchor="_Toc168496228" w:history="1">
+          <w:hyperlink w:anchor="_Toc168509026" w:history="1">
             <w:r>
               <w:rPr>
                 <w:rStyle w:val="Hipervnculo"/>
@@ -2242,7 +2242,7 @@
                 <w:noProof/>
                 <w:webHidden/>
               </w:rPr>
-              <w:instrText xml:space="preserve"> PAGEREF _Toc168496228 \h </w:instrText>
+              <w:instrText xml:space="preserve"> PAGEREF _Toc168509026 \h </w:instrText>
             </w:r>
             <w:r>
               <w:rPr>
@@ -2262,7 +2262,7 @@
                 <w:noProof/>
                 <w:webHidden/>
               </w:rPr>
-              <w:t>13</w:t>
+              <w:t>14</w:t>
             </w:r>
             <w:r>
               <w:rPr>
@@ -2289,7 +2289,7 @@
               <w14:ligatures w14:val="none"/>
             </w:rPr>
           </w:pPr>
-          <w:hyperlink w:anchor="_Toc168496229" w:history="1">
+          <w:hyperlink w:anchor="_Toc168509027" w:history="1">
             <w:r>
               <w:rPr>
                 <w:rStyle w:val="Hipervnculo"/>
@@ -2316,7 +2316,7 @@
                 <w:noProof/>
                 <w:webHidden/>
               </w:rPr>
-              <w:instrText xml:space="preserve"> PAGEREF _Toc168496229 \h </w:instrText>
+              <w:instrText xml:space="preserve"> PAGEREF _Toc168509027 \h </w:instrText>
             </w:r>
             <w:r>
               <w:rPr>
@@ -2336,7 +2336,7 @@
                 <w:noProof/>
                 <w:webHidden/>
               </w:rPr>
-              <w:t>13</w:t>
+              <w:t>14</w:t>
             </w:r>
             <w:r>
               <w:rPr>
@@ -2363,7 +2363,7 @@
               <w14:ligatures w14:val="none"/>
             </w:rPr>
           </w:pPr>
-          <w:hyperlink w:anchor="_Toc168496230" w:history="1">
+          <w:hyperlink w:anchor="_Toc168509028" w:history="1">
             <w:r>
               <w:rPr>
                 <w:rStyle w:val="Hipervnculo"/>
@@ -2390,7 +2390,7 @@
                 <w:noProof/>
                 <w:webHidden/>
               </w:rPr>
-              <w:instrText xml:space="preserve"> PAGEREF _Toc168496230 \h </w:instrText>
+              <w:instrText xml:space="preserve"> PAGEREF _Toc168509028 \h </w:instrText>
             </w:r>
             <w:r>
               <w:rPr>
@@ -2410,7 +2410,7 @@
                 <w:noProof/>
                 <w:webHidden/>
               </w:rPr>
-              <w:t>14</w:t>
+              <w:t>15</w:t>
             </w:r>
             <w:r>
               <w:rPr>
@@ -2437,7 +2437,7 @@
               <w14:ligatures w14:val="none"/>
             </w:rPr>
           </w:pPr>
-          <w:hyperlink w:anchor="_Toc168496231" w:history="1">
+          <w:hyperlink w:anchor="_Toc168509029" w:history="1">
             <w:r>
               <w:rPr>
                 <w:rStyle w:val="Hipervnculo"/>
@@ -2464,7 +2464,7 @@
                 <w:noProof/>
                 <w:webHidden/>
               </w:rPr>
-              <w:instrText xml:space="preserve"> PAGEREF _Toc168496231 \h </w:instrText>
+              <w:instrText xml:space="preserve"> PAGEREF _Toc168509029 \h </w:instrText>
             </w:r>
             <w:r>
               <w:rPr>
@@ -2484,7 +2484,7 @@
                 <w:noProof/>
                 <w:webHidden/>
               </w:rPr>
-              <w:t>16</w:t>
+              <w:t>17</w:t>
             </w:r>
             <w:r>
               <w:rPr>
@@ -2511,13 +2511,27 @@
               <w14:ligatures w14:val="none"/>
             </w:rPr>
           </w:pPr>
-          <w:hyperlink w:anchor="_Toc168496232" w:history="1">
+          <w:hyperlink w:anchor="_Toc168509030" w:history="1">
             <w:r>
               <w:rPr>
                 <w:rStyle w:val="Hipervnculo"/>
                 <w:noProof/>
               </w:rPr>
-              <w:t>Esquemas de la interfaz</w:t>
+              <w:t>Diagr</w:t>
+            </w:r>
+            <w:r>
+              <w:rPr>
+                <w:rStyle w:val="Hipervnculo"/>
+                <w:noProof/>
+              </w:rPr>
+              <w:t>a</w:t>
+            </w:r>
+            <w:r>
+              <w:rPr>
+                <w:rStyle w:val="Hipervnculo"/>
+                <w:noProof/>
+              </w:rPr>
+              <w:t>ma de clases</w:t>
             </w:r>
             <w:r>
               <w:rPr>
@@ -2538,7 +2552,7 @@
                 <w:noProof/>
                 <w:webHidden/>
               </w:rPr>
-              <w:instrText xml:space="preserve"> PAGEREF _Toc168496232 \h </w:instrText>
+              <w:instrText xml:space="preserve"> PAGEREF _Toc168509030 \h </w:instrText>
             </w:r>
             <w:r>
               <w:rPr>
@@ -2558,7 +2572,7 @@
                 <w:noProof/>
                 <w:webHidden/>
               </w:rPr>
-              <w:t>17</w:t>
+              <w:t>19</w:t>
             </w:r>
             <w:r>
               <w:rPr>
@@ -2585,13 +2599,13 @@
               <w14:ligatures w14:val="none"/>
             </w:rPr>
           </w:pPr>
-          <w:hyperlink w:anchor="_Toc168496233" w:history="1">
+          <w:hyperlink w:anchor="_Toc168509031" w:history="1">
             <w:r>
               <w:rPr>
                 <w:rStyle w:val="Hipervnculo"/>
                 <w:noProof/>
               </w:rPr>
-              <w:t>Diagrama de clases</w:t>
+              <w:t>Diagrama relacional</w:t>
             </w:r>
             <w:r>
               <w:rPr>
@@ -2612,7 +2626,7 @@
                 <w:noProof/>
                 <w:webHidden/>
               </w:rPr>
-              <w:instrText xml:space="preserve"> PAGEREF _Toc168496233 \h </w:instrText>
+              <w:instrText xml:space="preserve"> PAGEREF _Toc168509031 \h </w:instrText>
             </w:r>
             <w:r>
               <w:rPr>
@@ -2632,7 +2646,7 @@
                 <w:noProof/>
                 <w:webHidden/>
               </w:rPr>
-              <w:t>18</w:t>
+              <w:t>19</w:t>
             </w:r>
             <w:r>
               <w:rPr>
@@ -2659,13 +2673,13 @@
               <w14:ligatures w14:val="none"/>
             </w:rPr>
           </w:pPr>
-          <w:hyperlink w:anchor="_Toc168496234" w:history="1">
+          <w:hyperlink w:anchor="_Toc168509032" w:history="1">
             <w:r>
               <w:rPr>
                 <w:rStyle w:val="Hipervnculo"/>
                 <w:noProof/>
               </w:rPr>
-              <w:t>Diagrama relacional</w:t>
+              <w:t>Paleta de colores</w:t>
             </w:r>
             <w:r>
               <w:rPr>
@@ -2686,7 +2700,7 @@
                 <w:noProof/>
                 <w:webHidden/>
               </w:rPr>
-              <w:instrText xml:space="preserve"> PAGEREF _Toc168496234 \h </w:instrText>
+              <w:instrText xml:space="preserve"> PAGEREF _Toc168509032 \h </w:instrText>
             </w:r>
             <w:r>
               <w:rPr>
@@ -2706,7 +2720,7 @@
                 <w:noProof/>
                 <w:webHidden/>
               </w:rPr>
-              <w:t>18</w:t>
+              <w:t>19</w:t>
             </w:r>
             <w:r>
               <w:rPr>
@@ -2733,13 +2747,13 @@
               <w14:ligatures w14:val="none"/>
             </w:rPr>
           </w:pPr>
-          <w:hyperlink w:anchor="_Toc168496235" w:history="1">
+          <w:hyperlink w:anchor="_Toc168509033" w:history="1">
             <w:r>
               <w:rPr>
                 <w:rStyle w:val="Hipervnculo"/>
                 <w:noProof/>
               </w:rPr>
-              <w:t>Paleta de colores</w:t>
+              <w:t>Tipografía</w:t>
             </w:r>
             <w:r>
               <w:rPr>
@@ -2760,7 +2774,7 @@
                 <w:noProof/>
                 <w:webHidden/>
               </w:rPr>
-              <w:instrText xml:space="preserve"> PAGEREF _Toc168496235 \h </w:instrText>
+              <w:instrText xml:space="preserve"> PAGEREF _Toc168509033 \h </w:instrText>
             </w:r>
             <w:r>
               <w:rPr>
@@ -2780,7 +2794,169 @@
                 <w:noProof/>
                 <w:webHidden/>
               </w:rPr>
-              <w:t>18</w:t>
+              <w:t>20</w:t>
+            </w:r>
+            <w:r>
+              <w:rPr>
+                <w:noProof/>
+                <w:webHidden/>
+              </w:rPr>
+              <w:fldChar w:fldCharType="end"/>
+            </w:r>
+          </w:hyperlink>
+        </w:p>
+        <w:p>
+          <w:pPr>
+            <w:pStyle w:val="TDC1"/>
+            <w:tabs>
+              <w:tab w:val="right" w:leader="dot" w:pos="8494"/>
+            </w:tabs>
+            <w:rPr>
+              <w:rFonts w:asciiTheme="minorHAnsi" w:eastAsiaTheme="minorEastAsia" w:hAnsiTheme="minorHAnsi"/>
+              <w:noProof/>
+              <w:color w:val="auto"/>
+              <w:kern w:val="0"/>
+              <w:sz w:val="22"/>
+              <w:lang w:eastAsia="es-ES"/>
+              <w14:ligatures w14:val="none"/>
+            </w:rPr>
+          </w:pPr>
+          <w:hyperlink w:anchor="_Toc168509034" w:history="1">
+            <w:r>
+              <w:rPr>
+                <w:rStyle w:val="Hipervnculo"/>
+                <w:noProof/>
+              </w:rPr>
+              <w:t>Implem</w:t>
+            </w:r>
+            <w:r>
+              <w:rPr>
+                <w:rStyle w:val="Hipervnculo"/>
+                <w:noProof/>
+              </w:rPr>
+              <w:t>e</w:t>
+            </w:r>
+            <w:r>
+              <w:rPr>
+                <w:rStyle w:val="Hipervnculo"/>
+                <w:noProof/>
+              </w:rPr>
+              <w:t>ntación</w:t>
+            </w:r>
+            <w:r>
+              <w:rPr>
+                <w:noProof/>
+                <w:webHidden/>
+              </w:rPr>
+              <w:tab/>
+            </w:r>
+            <w:r>
+              <w:rPr>
+                <w:noProof/>
+                <w:webHidden/>
+              </w:rPr>
+              <w:fldChar w:fldCharType="begin"/>
+            </w:r>
+            <w:r>
+              <w:rPr>
+                <w:noProof/>
+                <w:webHidden/>
+              </w:rPr>
+              <w:instrText xml:space="preserve"> PAGEREF _Toc168509034 \h </w:instrText>
+            </w:r>
+            <w:r>
+              <w:rPr>
+                <w:noProof/>
+                <w:webHidden/>
+              </w:rPr>
+            </w:r>
+            <w:r>
+              <w:rPr>
+                <w:noProof/>
+                <w:webHidden/>
+              </w:rPr>
+              <w:fldChar w:fldCharType="separate"/>
+            </w:r>
+            <w:r>
+              <w:rPr>
+                <w:noProof/>
+                <w:webHidden/>
+              </w:rPr>
+              <w:t>21</w:t>
+            </w:r>
+            <w:r>
+              <w:rPr>
+                <w:noProof/>
+                <w:webHidden/>
+              </w:rPr>
+              <w:fldChar w:fldCharType="end"/>
+            </w:r>
+          </w:hyperlink>
+        </w:p>
+        <w:p>
+          <w:pPr>
+            <w:pStyle w:val="TDC1"/>
+            <w:tabs>
+              <w:tab w:val="right" w:leader="dot" w:pos="8494"/>
+            </w:tabs>
+            <w:rPr>
+              <w:rFonts w:asciiTheme="minorHAnsi" w:eastAsiaTheme="minorEastAsia" w:hAnsiTheme="minorHAnsi"/>
+              <w:noProof/>
+              <w:color w:val="auto"/>
+              <w:kern w:val="0"/>
+              <w:sz w:val="22"/>
+              <w:lang w:eastAsia="es-ES"/>
+              <w14:ligatures w14:val="none"/>
+            </w:rPr>
+          </w:pPr>
+          <w:hyperlink w:anchor="_Toc168509035" w:history="1">
+            <w:r>
+              <w:rPr>
+                <w:rStyle w:val="Hipervnculo"/>
+                <w:noProof/>
+              </w:rPr>
+              <w:t>Pruebas</w:t>
+            </w:r>
+            <w:r>
+              <w:rPr>
+                <w:noProof/>
+                <w:webHidden/>
+              </w:rPr>
+              <w:tab/>
+            </w:r>
+            <w:r>
+              <w:rPr>
+                <w:noProof/>
+                <w:webHidden/>
+              </w:rPr>
+              <w:fldChar w:fldCharType="begin"/>
+            </w:r>
+            <w:r>
+              <w:rPr>
+                <w:noProof/>
+                <w:webHidden/>
+              </w:rPr>
+              <w:instrText xml:space="preserve"> PAGEREF _Toc168509035 \h </w:instrText>
+            </w:r>
+            <w:r>
+              <w:rPr>
+                <w:noProof/>
+                <w:webHidden/>
+              </w:rPr>
+            </w:r>
+            <w:r>
+              <w:rPr>
+                <w:noProof/>
+                <w:webHidden/>
+              </w:rPr>
+              <w:fldChar w:fldCharType="separate"/>
+            </w:r>
+            <w:r>
+              <w:rPr>
+                <w:noProof/>
+                <w:webHidden/>
+              </w:rPr>
+              <w:t>21</w:t>
             </w:r>
             <w:r>
               <w:rPr>
@@ -2807,13 +2983,13 @@
               <w14:ligatures w14:val="none"/>
             </w:rPr>
           </w:pPr>
-          <w:hyperlink w:anchor="_Toc168496236" w:history="1">
+          <w:hyperlink w:anchor="_Toc168509036" w:history="1">
             <w:r>
               <w:rPr>
                 <w:rStyle w:val="Hipervnculo"/>
                 <w:noProof/>
               </w:rPr>
-              <w:t>Tipografía</w:t>
+              <w:t>Pruebas realizadas</w:t>
             </w:r>
             <w:r>
               <w:rPr>
@@ -2834,7 +3010,7 @@
                 <w:noProof/>
                 <w:webHidden/>
               </w:rPr>
-              <w:instrText xml:space="preserve"> PAGEREF _Toc168496236 \h </w:instrText>
+              <w:instrText xml:space="preserve"> PAGEREF _Toc168509036 \h </w:instrText>
             </w:r>
             <w:r>
               <w:rPr>
@@ -2854,7 +3030,81 @@
                 <w:noProof/>
                 <w:webHidden/>
               </w:rPr>
-              <w:t>19</w:t>
+              <w:t>21</w:t>
+            </w:r>
+            <w:r>
+              <w:rPr>
+                <w:noProof/>
+                <w:webHidden/>
+              </w:rPr>
+              <w:fldChar w:fldCharType="end"/>
+            </w:r>
+          </w:hyperlink>
+        </w:p>
+        <w:p>
+          <w:pPr>
+            <w:pStyle w:val="TDC2"/>
+            <w:tabs>
+              <w:tab w:val="right" w:leader="dot" w:pos="8494"/>
+            </w:tabs>
+            <w:rPr>
+              <w:rFonts w:asciiTheme="minorHAnsi" w:eastAsiaTheme="minorEastAsia" w:hAnsiTheme="minorHAnsi"/>
+              <w:noProof/>
+              <w:color w:val="auto"/>
+              <w:kern w:val="0"/>
+              <w:sz w:val="22"/>
+              <w:lang w:eastAsia="es-ES"/>
+              <w14:ligatures w14:val="none"/>
+            </w:rPr>
+          </w:pPr>
+          <w:hyperlink w:anchor="_Toc168509037" w:history="1">
+            <w:r>
+              <w:rPr>
+                <w:rStyle w:val="Hipervnculo"/>
+                <w:noProof/>
+              </w:rPr>
+              <w:t>Resultados obtenidos</w:t>
+            </w:r>
+            <w:r>
+              <w:rPr>
+                <w:noProof/>
+                <w:webHidden/>
+              </w:rPr>
+              <w:tab/>
+            </w:r>
+            <w:r>
+              <w:rPr>
+                <w:noProof/>
+                <w:webHidden/>
+              </w:rPr>
+              <w:fldChar w:fldCharType="begin"/>
+            </w:r>
+            <w:r>
+              <w:rPr>
+                <w:noProof/>
+                <w:webHidden/>
+              </w:rPr>
+              <w:instrText xml:space="preserve"> PAGEREF _Toc168509037 \h </w:instrText>
+            </w:r>
+            <w:r>
+              <w:rPr>
+                <w:noProof/>
+                <w:webHidden/>
+              </w:rPr>
+            </w:r>
+            <w:r>
+              <w:rPr>
+                <w:noProof/>
+                <w:webHidden/>
+              </w:rPr>
+              <w:fldChar w:fldCharType="separate"/>
+            </w:r>
+            <w:r>
+              <w:rPr>
+                <w:noProof/>
+                <w:webHidden/>
+              </w:rPr>
+              <w:t>22</w:t>
             </w:r>
             <w:r>
               <w:rPr>
@@ -2881,13 +3131,13 @@
               <w14:ligatures w14:val="none"/>
             </w:rPr>
           </w:pPr>
-          <w:hyperlink w:anchor="_Toc168496237" w:history="1">
+          <w:hyperlink w:anchor="_Toc168509038" w:history="1">
             <w:r>
               <w:rPr>
                 <w:rStyle w:val="Hipervnculo"/>
                 <w:noProof/>
               </w:rPr>
-              <w:t>Implementación</w:t>
+              <w:t>Diario de trabajo</w:t>
             </w:r>
             <w:r>
               <w:rPr>
@@ -2908,7 +3158,7 @@
                 <w:noProof/>
                 <w:webHidden/>
               </w:rPr>
-              <w:instrText xml:space="preserve"> PAGEREF _Toc168496237 \h </w:instrText>
+              <w:instrText xml:space="preserve"> PAGEREF _Toc168509038 \h </w:instrText>
             </w:r>
             <w:r>
               <w:rPr>
@@ -2928,7 +3178,7 @@
                 <w:noProof/>
                 <w:webHidden/>
               </w:rPr>
-              <w:t>20</w:t>
+              <w:t>22</w:t>
             </w:r>
             <w:r>
               <w:rPr>
@@ -2955,13 +3205,13 @@
               <w14:ligatures w14:val="none"/>
             </w:rPr>
           </w:pPr>
-          <w:hyperlink w:anchor="_Toc168496238" w:history="1">
+          <w:hyperlink w:anchor="_Toc168509039" w:history="1">
             <w:r>
               <w:rPr>
                 <w:rStyle w:val="Hipervnculo"/>
                 <w:noProof/>
               </w:rPr>
-              <w:t>Pruebas</w:t>
+              <w:t>Bibliografía</w:t>
             </w:r>
             <w:r>
               <w:rPr>
@@ -2982,7 +3232,7 @@
                 <w:noProof/>
                 <w:webHidden/>
               </w:rPr>
-              <w:instrText xml:space="preserve"> PAGEREF _Toc168496238 \h </w:instrText>
+              <w:instrText xml:space="preserve"> PAGEREF _Toc168509039 \h </w:instrText>
             </w:r>
             <w:r>
               <w:rPr>
@@ -3002,303 +3252,7 @@
                 <w:noProof/>
                 <w:webHidden/>
               </w:rPr>
-              <w:t>20</w:t>
-            </w:r>
-            <w:r>
-              <w:rPr>
-                <w:noProof/>
-                <w:webHidden/>
-              </w:rPr>
-              <w:fldChar w:fldCharType="end"/>
-            </w:r>
-          </w:hyperlink>
-        </w:p>
-        <w:p>
-          <w:pPr>
-            <w:pStyle w:val="TDC2"/>
-            <w:tabs>
-              <w:tab w:val="right" w:leader="dot" w:pos="8494"/>
-            </w:tabs>
-            <w:rPr>
-              <w:rFonts w:asciiTheme="minorHAnsi" w:eastAsiaTheme="minorEastAsia" w:hAnsiTheme="minorHAnsi"/>
-              <w:noProof/>
-              <w:color w:val="auto"/>
-              <w:kern w:val="0"/>
-              <w:sz w:val="22"/>
-              <w:lang w:eastAsia="es-ES"/>
-              <w14:ligatures w14:val="none"/>
-            </w:rPr>
-          </w:pPr>
-          <w:hyperlink w:anchor="_Toc168496239" w:history="1">
-            <w:r>
-              <w:rPr>
-                <w:rStyle w:val="Hipervnculo"/>
-                <w:noProof/>
-              </w:rPr>
-              <w:t>Pruebas realizadas</w:t>
-            </w:r>
-            <w:r>
-              <w:rPr>
-                <w:noProof/>
-                <w:webHidden/>
-              </w:rPr>
-              <w:tab/>
-            </w:r>
-            <w:r>
-              <w:rPr>
-                <w:noProof/>
-                <w:webHidden/>
-              </w:rPr>
-              <w:fldChar w:fldCharType="begin"/>
-            </w:r>
-            <w:r>
-              <w:rPr>
-                <w:noProof/>
-                <w:webHidden/>
-              </w:rPr>
-              <w:instrText xml:space="preserve"> PAGEREF _Toc168496239 \h </w:instrText>
-            </w:r>
-            <w:r>
-              <w:rPr>
-                <w:noProof/>
-                <w:webHidden/>
-              </w:rPr>
-            </w:r>
-            <w:r>
-              <w:rPr>
-                <w:noProof/>
-                <w:webHidden/>
-              </w:rPr>
-              <w:fldChar w:fldCharType="separate"/>
-            </w:r>
-            <w:r>
-              <w:rPr>
-                <w:noProof/>
-                <w:webHidden/>
-              </w:rPr>
-              <w:t>20</w:t>
-            </w:r>
-            <w:r>
-              <w:rPr>
-                <w:noProof/>
-                <w:webHidden/>
-              </w:rPr>
-              <w:fldChar w:fldCharType="end"/>
-            </w:r>
-          </w:hyperlink>
-        </w:p>
-        <w:p>
-          <w:pPr>
-            <w:pStyle w:val="TDC2"/>
-            <w:tabs>
-              <w:tab w:val="right" w:leader="dot" w:pos="8494"/>
-            </w:tabs>
-            <w:rPr>
-              <w:rFonts w:asciiTheme="minorHAnsi" w:eastAsiaTheme="minorEastAsia" w:hAnsiTheme="minorHAnsi"/>
-              <w:noProof/>
-              <w:color w:val="auto"/>
-              <w:kern w:val="0"/>
-              <w:sz w:val="22"/>
-              <w:lang w:eastAsia="es-ES"/>
-              <w14:ligatures w14:val="none"/>
-            </w:rPr>
-          </w:pPr>
-          <w:hyperlink w:anchor="_Toc168496240" w:history="1">
-            <w:r>
-              <w:rPr>
-                <w:rStyle w:val="Hipervnculo"/>
-                <w:noProof/>
-              </w:rPr>
-              <w:t>Resultados obtenidos</w:t>
-            </w:r>
-            <w:r>
-              <w:rPr>
-                <w:noProof/>
-                <w:webHidden/>
-              </w:rPr>
-              <w:tab/>
-            </w:r>
-            <w:r>
-              <w:rPr>
-                <w:noProof/>
-                <w:webHidden/>
-              </w:rPr>
-              <w:fldChar w:fldCharType="begin"/>
-            </w:r>
-            <w:r>
-              <w:rPr>
-                <w:noProof/>
-                <w:webHidden/>
-              </w:rPr>
-              <w:instrText xml:space="preserve"> PAGEREF _Toc168496240 \h </w:instrText>
-            </w:r>
-            <w:r>
-              <w:rPr>
-                <w:noProof/>
-                <w:webHidden/>
-              </w:rPr>
-            </w:r>
-            <w:r>
-              <w:rPr>
-                <w:noProof/>
-                <w:webHidden/>
-              </w:rPr>
-              <w:fldChar w:fldCharType="separate"/>
-            </w:r>
-            <w:r>
-              <w:rPr>
-                <w:noProof/>
-                <w:webHidden/>
-              </w:rPr>
-              <w:t>21</w:t>
-            </w:r>
-            <w:r>
-              <w:rPr>
-                <w:noProof/>
-                <w:webHidden/>
-              </w:rPr>
-              <w:fldChar w:fldCharType="end"/>
-            </w:r>
-          </w:hyperlink>
-        </w:p>
-        <w:p>
-          <w:pPr>
-            <w:pStyle w:val="TDC1"/>
-            <w:tabs>
-              <w:tab w:val="right" w:leader="dot" w:pos="8494"/>
-            </w:tabs>
-            <w:rPr>
-              <w:rFonts w:asciiTheme="minorHAnsi" w:eastAsiaTheme="minorEastAsia" w:hAnsiTheme="minorHAnsi"/>
-              <w:noProof/>
-              <w:color w:val="auto"/>
-              <w:kern w:val="0"/>
-              <w:sz w:val="22"/>
-              <w:lang w:eastAsia="es-ES"/>
-              <w14:ligatures w14:val="none"/>
-            </w:rPr>
-          </w:pPr>
-          <w:hyperlink w:anchor="_Toc168496241" w:history="1">
-            <w:r>
-              <w:rPr>
-                <w:rStyle w:val="Hipervnculo"/>
-                <w:noProof/>
-              </w:rPr>
-              <w:t>Diario de trabajo</w:t>
-            </w:r>
-            <w:r>
-              <w:rPr>
-                <w:noProof/>
-                <w:webHidden/>
-              </w:rPr>
-              <w:tab/>
-            </w:r>
-            <w:r>
-              <w:rPr>
-                <w:noProof/>
-                <w:webHidden/>
-              </w:rPr>
-              <w:fldChar w:fldCharType="begin"/>
-            </w:r>
-            <w:r>
-              <w:rPr>
-                <w:noProof/>
-                <w:webHidden/>
-              </w:rPr>
-              <w:instrText xml:space="preserve"> PAGEREF _Toc168496241 \h </w:instrText>
-            </w:r>
-            <w:r>
-              <w:rPr>
-                <w:noProof/>
-                <w:webHidden/>
-              </w:rPr>
-            </w:r>
-            <w:r>
-              <w:rPr>
-                <w:noProof/>
-                <w:webHidden/>
-              </w:rPr>
-              <w:fldChar w:fldCharType="separate"/>
-            </w:r>
-            <w:r>
-              <w:rPr>
-                <w:noProof/>
-                <w:webHidden/>
-              </w:rPr>
-              <w:t>21</w:t>
-            </w:r>
-            <w:r>
-              <w:rPr>
-                <w:noProof/>
-                <w:webHidden/>
-              </w:rPr>
-              <w:fldChar w:fldCharType="end"/>
-            </w:r>
-          </w:hyperlink>
-        </w:p>
-        <w:p>
-          <w:pPr>
-            <w:pStyle w:val="TDC1"/>
-            <w:tabs>
-              <w:tab w:val="right" w:leader="dot" w:pos="8494"/>
-            </w:tabs>
-            <w:rPr>
-              <w:rFonts w:asciiTheme="minorHAnsi" w:eastAsiaTheme="minorEastAsia" w:hAnsiTheme="minorHAnsi"/>
-              <w:noProof/>
-              <w:color w:val="auto"/>
-              <w:kern w:val="0"/>
-              <w:sz w:val="22"/>
-              <w:lang w:eastAsia="es-ES"/>
-              <w14:ligatures w14:val="none"/>
-            </w:rPr>
-          </w:pPr>
-          <w:hyperlink w:anchor="_Toc168496242" w:history="1">
-            <w:r>
-              <w:rPr>
-                <w:rStyle w:val="Hipervnculo"/>
-                <w:noProof/>
-              </w:rPr>
-              <w:t>Bibliografía</w:t>
-            </w:r>
-            <w:r>
-              <w:rPr>
-                <w:noProof/>
-                <w:webHidden/>
-              </w:rPr>
-              <w:tab/>
-            </w:r>
-            <w:r>
-              <w:rPr>
-                <w:noProof/>
-                <w:webHidden/>
-              </w:rPr>
-              <w:fldChar w:fldCharType="begin"/>
-            </w:r>
-            <w:r>
-              <w:rPr>
-                <w:noProof/>
-                <w:webHidden/>
-              </w:rPr>
-              <w:instrText xml:space="preserve"> PAGEREF _Toc168496242 \h </w:instrText>
-            </w:r>
-            <w:r>
-              <w:rPr>
-                <w:noProof/>
-                <w:webHidden/>
-              </w:rPr>
-            </w:r>
-            <w:r>
-              <w:rPr>
-                <w:noProof/>
-                <w:webHidden/>
-              </w:rPr>
-              <w:fldChar w:fldCharType="separate"/>
-            </w:r>
-            <w:r>
-              <w:rPr>
-                <w:noProof/>
-                <w:webHidden/>
-              </w:rPr>
-              <w:t>21</w:t>
+              <w:t>22</w:t>
             </w:r>
             <w:r>
               <w:rPr>
@@ -3329,7 +3283,7 @@
       <w:pPr>
         <w:pStyle w:val="Ttulo1"/>
       </w:pPr>
-      <w:bookmarkStart w:id="0" w:name="_Toc168496212"/>
+      <w:bookmarkStart w:id="0" w:name="_Toc168509010"/>
       <w:r>
         <w:lastRenderedPageBreak/>
         <w:t>Planificación</w:t>
@@ -3341,7 +3295,7 @@
       <w:pPr>
         <w:pStyle w:val="Ttulo2"/>
       </w:pPr>
-      <w:bookmarkStart w:id="1" w:name="_Toc168496213"/>
+      <w:bookmarkStart w:id="1" w:name="_Toc168509011"/>
       <w:r>
         <w:t>Anteproyecto</w:t>
       </w:r>
@@ -3352,7 +3306,7 @@
       <w:pPr>
         <w:pStyle w:val="Ttulo3"/>
       </w:pPr>
-      <w:bookmarkStart w:id="2" w:name="_Toc168496214"/>
+      <w:bookmarkStart w:id="2" w:name="_Toc168509012"/>
       <w:r>
         <w:t>Presentación del problema planteado</w:t>
       </w:r>
@@ -3409,7 +3363,7 @@
       <w:pPr>
         <w:pStyle w:val="Ttulo3"/>
       </w:pPr>
-      <w:bookmarkStart w:id="3" w:name="_Toc168496215"/>
+      <w:bookmarkStart w:id="3" w:name="_Toc168509013"/>
       <w:r>
         <w:t>Objetivos</w:t>
       </w:r>
@@ -3445,7 +3399,7 @@
       <w:pPr>
         <w:pStyle w:val="Ttulo3"/>
       </w:pPr>
-      <w:bookmarkStart w:id="4" w:name="_Toc168496216"/>
+      <w:bookmarkStart w:id="4" w:name="_Toc168509014"/>
       <w:r>
         <w:t>Diagrama DAFO</w:t>
       </w:r>
@@ -3519,7 +3473,7 @@
       <w:pPr>
         <w:pStyle w:val="Ttulo3"/>
       </w:pPr>
-      <w:bookmarkStart w:id="5" w:name="_Toc168496217"/>
+      <w:bookmarkStart w:id="5" w:name="_Toc168509015"/>
       <w:r>
         <w:lastRenderedPageBreak/>
         <w:t>Descripción técnica</w:t>
@@ -3823,7 +3777,7 @@
       <w:pPr>
         <w:pStyle w:val="Ttulo3"/>
       </w:pPr>
-      <w:bookmarkStart w:id="6" w:name="_Toc168496218"/>
+      <w:bookmarkStart w:id="6" w:name="_Toc168509016"/>
       <w:r>
         <w:lastRenderedPageBreak/>
         <w:t>Planificación del trabajo</w:t>
@@ -5140,12 +5094,15 @@
     </w:p>
     <w:p/>
     <w:p>
+      <w:pPr>
+        <w:ind w:firstLine="284"/>
+      </w:pPr>
       <w:r>
         <w:rPr>
           <w:noProof/>
         </w:rPr>
         <w:drawing>
-          <wp:inline distT="0" distB="0" distL="0" distR="0" wp14:anchorId="6F429978" wp14:editId="129A6FE8">
+          <wp:inline distT="0" distB="0" distL="0" distR="0" wp14:anchorId="6F429978" wp14:editId="0BFE32C8">
             <wp:extent cx="5000625" cy="5081184"/>
             <wp:effectExtent l="0" t="0" r="0" b="5715"/>
             <wp:docPr id="6" name="Imagen 6"/>
@@ -5177,7 +5134,7 @@
                   <pic:spPr bwMode="auto">
                     <a:xfrm>
                       <a:off x="0" y="0"/>
-                      <a:ext cx="5017235" cy="5098062"/>
+                      <a:ext cx="5000625" cy="5081184"/>
                     </a:xfrm>
                     <a:prstGeom prst="rect">
                       <a:avLst/>
@@ -5199,7 +5156,7 @@
       <w:pPr>
         <w:pStyle w:val="Ttulo3"/>
       </w:pPr>
-      <w:bookmarkStart w:id="7" w:name="_Toc168496219"/>
+      <w:bookmarkStart w:id="7" w:name="_Toc168509017"/>
       <w:r>
         <w:t>Descripción de la documentación a entregar</w:t>
       </w:r>
@@ -5295,7 +5252,7 @@
       <w:pPr>
         <w:pStyle w:val="Ttulo3"/>
       </w:pPr>
-      <w:bookmarkStart w:id="8" w:name="_Toc168496220"/>
+      <w:bookmarkStart w:id="8" w:name="_Toc168509018"/>
       <w:r>
         <w:lastRenderedPageBreak/>
         <w:t>Bibliografía</w:t>
@@ -5348,35 +5305,60 @@
         <w:t>09/01/2024 Mejora del diagrama de Gantt y corrección de la planificación del trabajo.</w:t>
       </w:r>
     </w:p>
+    <w:p>
+      <w:pPr>
+        <w:jc w:val="left"/>
+      </w:pPr>
+      <w:r>
+        <w:br w:type="page"/>
+      </w:r>
+    </w:p>
+    <w:p>
+      <w:pPr>
+        <w:pStyle w:val="Ttulo1"/>
+      </w:pPr>
+      <w:bookmarkStart w:id="9" w:name="_Toc168509019"/>
+      <w:r>
+        <w:lastRenderedPageBreak/>
+        <w:t>Análisis</w:t>
+      </w:r>
+      <w:bookmarkEnd w:id="9"/>
+    </w:p>
     <w:p/>
     <w:p>
       <w:pPr>
-        <w:pStyle w:val="Ttulo1"/>
-      </w:pPr>
-      <w:bookmarkStart w:id="9" w:name="_Toc168496221"/>
-      <w:r>
-        <w:t>Análisis</w:t>
-      </w:r>
-      <w:bookmarkEnd w:id="9"/>
+        <w:pStyle w:val="Ttulo2"/>
+      </w:pPr>
+      <w:bookmarkStart w:id="10" w:name="_Toc168509020"/>
+      <w:r>
+        <w:t>Público objetivo</w:t>
+      </w:r>
+      <w:bookmarkEnd w:id="10"/>
     </w:p>
     <w:p/>
     <w:p>
+      <w:r>
+        <w:t>La aplicación web está dirigida a profesores y administradores informáticos de centros educativos que proporcionan a sus alumnos acceso a ordenadores durante las jornadas lectivas. Se enfoca principalmente en centros de formación profesional, aunque también es adecuada para otras modalidades educativas.</w:t>
+      </w:r>
+      <w:r>
+        <w:tab/>
+      </w:r>
+    </w:p>
+    <w:p/>
+    <w:p>
       <w:pPr>
         <w:pStyle w:val="Ttulo2"/>
       </w:pPr>
-      <w:bookmarkStart w:id="10" w:name="_Toc168496222"/>
-      <w:r>
-        <w:t>Público objetivo</w:t>
-      </w:r>
-      <w:bookmarkEnd w:id="10"/>
+      <w:bookmarkStart w:id="11" w:name="_Toc168509021"/>
+      <w:r>
+        <w:t>Nombre de la aplicación</w:t>
+      </w:r>
+      <w:bookmarkEnd w:id="11"/>
     </w:p>
     <w:p/>
     <w:p>
       <w:r>
-        <w:t>La aplicación web está dirigida a profesores y administradores informáticos de centros educativos que proporcionan a sus alumnos acceso a ordenadores durante las jornadas lectivas. Se enfoca principalmente en centros de formación profesional, aunque también es adecuada para otras modalidades educativas.</w:t>
-      </w:r>
-      <w:r>
-        <w:tab/>
+        <w:t>El nombre de la aplicación, GDCE, proviene del acrónimo de "Gestión de Dispositivos en Centros de Estudio", encapsulando de manera concisa el propósito principal de la aplicación.</w:t>
       </w:r>
     </w:p>
     <w:p/>
@@ -5384,184 +5366,174 @@
       <w:pPr>
         <w:pStyle w:val="Ttulo2"/>
       </w:pPr>
-      <w:bookmarkStart w:id="11" w:name="_Toc168496223"/>
-      <w:r>
-        <w:t>Nombre de la aplicación</w:t>
-      </w:r>
-      <w:bookmarkEnd w:id="11"/>
+      <w:bookmarkStart w:id="12" w:name="_Toc168509022"/>
+      <w:r>
+        <w:t>Reglas de negocio</w:t>
+      </w:r>
+      <w:bookmarkEnd w:id="12"/>
     </w:p>
     <w:p/>
     <w:p>
-      <w:r>
-        <w:t>El nombre de la aplicación, GDCE, proviene del acrónimo de "Gestión de Dispositivos en Centros de Estudio", encapsulando de manera concisa el propósito principal de la aplicación.</w:t>
-      </w:r>
+      <w:pPr>
+        <w:pStyle w:val="Prrafodelista"/>
+        <w:numPr>
+          <w:ilvl w:val="0"/>
+          <w:numId w:val="10"/>
+        </w:numPr>
+      </w:pPr>
+      <w:r>
+        <w:t>La capacidad máxima de un almacén nunca podrá ser un número negativo.</w:t>
+      </w:r>
+    </w:p>
+    <w:p>
+      <w:pPr>
+        <w:pStyle w:val="Prrafodelista"/>
+        <w:numPr>
+          <w:ilvl w:val="0"/>
+          <w:numId w:val="10"/>
+        </w:numPr>
+      </w:pPr>
+      <w:r>
+        <w:t>No puede haber dos alumnos con el mismo nombre y apellidos o con el mismo DNI/NIE.</w:t>
+      </w:r>
+    </w:p>
+    <w:p>
+      <w:pPr>
+        <w:pStyle w:val="Prrafodelista"/>
+        <w:numPr>
+          <w:ilvl w:val="0"/>
+          <w:numId w:val="10"/>
+        </w:numPr>
+      </w:pPr>
+      <w:r>
+        <w:t>El DNI debe tener un formato correcto.</w:t>
+      </w:r>
+    </w:p>
+    <w:p>
+      <w:pPr>
+        <w:pStyle w:val="Prrafodelista"/>
+        <w:numPr>
+          <w:ilvl w:val="0"/>
+          <w:numId w:val="10"/>
+        </w:numPr>
+      </w:pPr>
+      <w:r>
+        <w:t>Los alumnos que no cursen ningún curso no podrán tener un portátil.</w:t>
+      </w:r>
+    </w:p>
+    <w:p>
+      <w:pPr>
+        <w:pStyle w:val="Prrafodelista"/>
+        <w:numPr>
+          <w:ilvl w:val="0"/>
+          <w:numId w:val="10"/>
+        </w:numPr>
+      </w:pPr>
+      <w:r>
+        <w:t>Si el portátil de un alumno pasa a estado averiado, el alumno perderá el portátil.</w:t>
+      </w:r>
+    </w:p>
+    <w:p>
+      <w:pPr>
+        <w:pStyle w:val="Prrafodelista"/>
+        <w:numPr>
+          <w:ilvl w:val="0"/>
+          <w:numId w:val="10"/>
+        </w:numPr>
+      </w:pPr>
+      <w:r>
+        <w:t>No podrá haber dos aplicaciones con el mismo nombre.</w:t>
+      </w:r>
+    </w:p>
+    <w:p>
+      <w:pPr>
+        <w:pStyle w:val="Prrafodelista"/>
+        <w:numPr>
+          <w:ilvl w:val="0"/>
+          <w:numId w:val="10"/>
+        </w:numPr>
+      </w:pPr>
+      <w:r>
+        <w:t>Un cargador está disponible si no está vinculado a ningún portátil y si no está averiado.</w:t>
+      </w:r>
+    </w:p>
+    <w:p>
+      <w:pPr>
+        <w:pStyle w:val="Prrafodelista"/>
+        <w:numPr>
+          <w:ilvl w:val="0"/>
+          <w:numId w:val="10"/>
+        </w:numPr>
+      </w:pPr>
+      <w:r>
+        <w:t>Si un portátil o un cargador cambia su estado a averiado, se eliminará su relación con el otro dispositivo.</w:t>
+      </w:r>
+    </w:p>
+    <w:p>
+      <w:pPr>
+        <w:pStyle w:val="Prrafodelista"/>
+        <w:numPr>
+          <w:ilvl w:val="0"/>
+          <w:numId w:val="10"/>
+        </w:numPr>
+      </w:pPr>
+      <w:r>
+        <w:t>Un alumno podrá estar en varios cursos durante el mismo año, siempre que estos no tengan el mismo turno.</w:t>
+      </w:r>
+    </w:p>
+    <w:p>
+      <w:pPr>
+        <w:pStyle w:val="Prrafodelista"/>
+        <w:numPr>
+          <w:ilvl w:val="0"/>
+          <w:numId w:val="10"/>
+        </w:numPr>
+      </w:pPr>
+      <w:r>
+        <w:t>Si un alumno cursa un curso en el turno de mañana, su portátil estará en estado no disponible durante el turno de mañana, y lo mismo aplicará para el turno de tarde si el curso se imparte por las tardes.</w:t>
+      </w:r>
+    </w:p>
+    <w:p>
+      <w:pPr>
+        <w:jc w:val="left"/>
+      </w:pPr>
+    </w:p>
+    <w:p>
+      <w:pPr>
+        <w:pStyle w:val="Ttulo2"/>
+      </w:pPr>
+      <w:bookmarkStart w:id="13" w:name="_Toc168509023"/>
+      <w:r>
+        <w:lastRenderedPageBreak/>
+        <w:t>D</w:t>
+      </w:r>
+      <w:r>
+        <w:t>iagrama E</w:t>
+      </w:r>
+      <w:r>
+        <w:t>ntidad-</w:t>
+      </w:r>
+      <w:r>
+        <w:t>R</w:t>
+      </w:r>
+      <w:r>
+        <w:t>elación</w:t>
+      </w:r>
+      <w:bookmarkEnd w:id="13"/>
     </w:p>
     <w:p/>
     <w:p>
       <w:pPr>
-        <w:pStyle w:val="Ttulo2"/>
-      </w:pPr>
-      <w:bookmarkStart w:id="12" w:name="_Toc168496224"/>
-      <w:r>
-        <w:lastRenderedPageBreak/>
-        <w:t>Reglas de negocio</w:t>
-      </w:r>
-      <w:bookmarkEnd w:id="12"/>
-    </w:p>
-    <w:p/>
-    <w:p>
-      <w:pPr>
-        <w:pStyle w:val="Prrafodelista"/>
-        <w:numPr>
-          <w:ilvl w:val="0"/>
-          <w:numId w:val="10"/>
-        </w:numPr>
-      </w:pPr>
-      <w:r>
-        <w:t>La capacidad máxima de un almacén nunca podrá ser un número negativo.</w:t>
-      </w:r>
-    </w:p>
-    <w:p>
-      <w:pPr>
-        <w:pStyle w:val="Prrafodelista"/>
-        <w:numPr>
-          <w:ilvl w:val="0"/>
-          <w:numId w:val="10"/>
-        </w:numPr>
-      </w:pPr>
-      <w:r>
-        <w:t>No puede haber dos alumnos con el mismo nombre y apellidos o con el mismo DNI/NIE.</w:t>
-      </w:r>
-    </w:p>
-    <w:p>
-      <w:pPr>
-        <w:pStyle w:val="Prrafodelista"/>
-        <w:numPr>
-          <w:ilvl w:val="0"/>
-          <w:numId w:val="10"/>
-        </w:numPr>
-      </w:pPr>
-      <w:r>
-        <w:t>El DNI debe tener un formato correcto.</w:t>
-      </w:r>
-    </w:p>
-    <w:p>
-      <w:pPr>
-        <w:pStyle w:val="Prrafodelista"/>
-        <w:numPr>
-          <w:ilvl w:val="0"/>
-          <w:numId w:val="10"/>
-        </w:numPr>
-      </w:pPr>
-      <w:r>
-        <w:t>Los alumnos que no cursen ningún curso no podrán tener un portátil.</w:t>
-      </w:r>
-    </w:p>
-    <w:p>
-      <w:pPr>
-        <w:pStyle w:val="Prrafodelista"/>
-        <w:numPr>
-          <w:ilvl w:val="0"/>
-          <w:numId w:val="10"/>
-        </w:numPr>
-      </w:pPr>
-      <w:r>
-        <w:t>Si el portátil de un alumno pasa a estado averiado, el alumno perderá el portátil.</w:t>
-      </w:r>
-    </w:p>
-    <w:p>
-      <w:pPr>
-        <w:pStyle w:val="Prrafodelista"/>
-        <w:numPr>
-          <w:ilvl w:val="0"/>
-          <w:numId w:val="10"/>
-        </w:numPr>
-      </w:pPr>
-      <w:r>
-        <w:t>No podrá haber dos aplicaciones con el mismo nombre.</w:t>
-      </w:r>
-    </w:p>
-    <w:p>
-      <w:pPr>
-        <w:pStyle w:val="Prrafodelista"/>
-        <w:numPr>
-          <w:ilvl w:val="0"/>
-          <w:numId w:val="10"/>
-        </w:numPr>
-      </w:pPr>
-      <w:r>
-        <w:t>Un cargador está disponible si no está vinculado a ningún portátil y si no está averiado.</w:t>
-      </w:r>
-    </w:p>
-    <w:p>
-      <w:pPr>
-        <w:pStyle w:val="Prrafodelista"/>
-        <w:numPr>
-          <w:ilvl w:val="0"/>
-          <w:numId w:val="10"/>
-        </w:numPr>
-      </w:pPr>
-      <w:r>
-        <w:t>Si un portátil o un cargador cambia su estado a averiado, se eliminará su relación con el otro dispositivo.</w:t>
-      </w:r>
-    </w:p>
-    <w:p>
-      <w:pPr>
-        <w:pStyle w:val="Prrafodelista"/>
-        <w:numPr>
-          <w:ilvl w:val="0"/>
-          <w:numId w:val="10"/>
-        </w:numPr>
-      </w:pPr>
-      <w:r>
-        <w:t>Un alumno podrá estar en varios cursos durante el mismo año, siempre que estos no tengan el mismo turno.</w:t>
-      </w:r>
-    </w:p>
-    <w:p>
-      <w:pPr>
-        <w:pStyle w:val="Prrafodelista"/>
-        <w:numPr>
-          <w:ilvl w:val="0"/>
-          <w:numId w:val="10"/>
-        </w:numPr>
-      </w:pPr>
-      <w:r>
-        <w:t>Si un alumno cursa un curso en el turno de mañana, su portátil estará en estado no disponible durante el turno de mañana, y lo mismo aplicará para el turno de tarde si el curso se imparte por las tardes.</w:t>
-      </w:r>
-    </w:p>
-    <w:p/>
-    <w:p>
-      <w:pPr>
-        <w:pStyle w:val="Ttulo2"/>
-      </w:pPr>
-      <w:bookmarkStart w:id="13" w:name="_Toc168496225"/>
-      <w:r>
-        <w:t>D</w:t>
-      </w:r>
-      <w:r>
-        <w:t>iagrama E</w:t>
-      </w:r>
-      <w:r>
-        <w:t>ntidad-</w:t>
-      </w:r>
-      <w:r>
-        <w:t>R</w:t>
-      </w:r>
-      <w:r>
-        <w:t>elación</w:t>
-      </w:r>
-      <w:bookmarkEnd w:id="13"/>
-    </w:p>
-    <w:p/>
-    <w:p>
+        <w:ind w:firstLine="284"/>
+      </w:pPr>
       <w:r>
         <w:rPr>
           <w:noProof/>
         </w:rPr>
         <w:drawing>
-          <wp:inline distT="0" distB="0" distL="0" distR="0" wp14:anchorId="271FCD95" wp14:editId="23ED9712">
-            <wp:extent cx="4371975" cy="3754018"/>
-            <wp:effectExtent l="0" t="0" r="0" b="0"/>
+          <wp:inline distT="0" distB="0" distL="0" distR="0" wp14:anchorId="271FCD95" wp14:editId="2E4E9D58">
+            <wp:extent cx="5029200" cy="4318350"/>
+            <wp:effectExtent l="0" t="0" r="0" b="6350"/>
             <wp:docPr id="24" name="Imagen 24"/>
             <wp:cNvGraphicFramePr>
               <a:graphicFrameLocks xmlns:a="http://schemas.openxmlformats.org/drawingml/2006/main" noChangeAspect="1"/>
@@ -5591,7 +5563,7 @@
                   <pic:spPr bwMode="auto">
                     <a:xfrm>
                       <a:off x="0" y="0"/>
-                      <a:ext cx="4394921" cy="3773721"/>
+                      <a:ext cx="5120463" cy="4396713"/>
                     </a:xfrm>
                     <a:prstGeom prst="rect">
                       <a:avLst/>
@@ -5610,9 +5582,17 @@
     </w:p>
     <w:p>
       <w:pPr>
+        <w:jc w:val="left"/>
+      </w:pPr>
+      <w:r>
+        <w:br w:type="page"/>
+      </w:r>
+    </w:p>
+    <w:p>
+      <w:pPr>
         <w:pStyle w:val="Ttulo2"/>
       </w:pPr>
-      <w:bookmarkStart w:id="14" w:name="_Toc168496226"/>
+      <w:bookmarkStart w:id="14" w:name="_Toc168509024"/>
       <w:r>
         <w:lastRenderedPageBreak/>
         <w:t>Diagrama de casos de uso</w:t>
@@ -5621,14 +5601,17 @@
     </w:p>
     <w:p/>
     <w:p>
+      <w:pPr>
+        <w:ind w:firstLine="284"/>
+      </w:pPr>
       <w:r>
         <w:rPr>
           <w:noProof/>
         </w:rPr>
         <w:drawing>
-          <wp:inline distT="0" distB="0" distL="0" distR="0" wp14:anchorId="00DD4F5E" wp14:editId="3D351849">
-            <wp:extent cx="5400675" cy="7505700"/>
-            <wp:effectExtent l="0" t="0" r="9525" b="0"/>
+          <wp:inline distT="0" distB="0" distL="0" distR="0" wp14:anchorId="00DD4F5E" wp14:editId="7E2BE151">
+            <wp:extent cx="5019675" cy="6976198"/>
+            <wp:effectExtent l="0" t="0" r="0" b="0"/>
             <wp:docPr id="13" name="Imagen 13"/>
             <wp:cNvGraphicFramePr>
               <a:graphicFrameLocks xmlns:a="http://schemas.openxmlformats.org/drawingml/2006/main" noChangeAspect="1"/>
@@ -5658,7 +5641,7 @@
                   <pic:spPr bwMode="auto">
                     <a:xfrm>
                       <a:off x="0" y="0"/>
-                      <a:ext cx="5400675" cy="7505700"/>
+                      <a:ext cx="5032593" cy="6994151"/>
                     </a:xfrm>
                     <a:prstGeom prst="rect">
                       <a:avLst/>
@@ -5675,12 +5658,19 @@
         </w:drawing>
       </w:r>
     </w:p>
-    <w:p/>
+    <w:p>
+      <w:pPr>
+        <w:jc w:val="left"/>
+      </w:pPr>
+      <w:r>
+        <w:br w:type="page"/>
+      </w:r>
+    </w:p>
     <w:p>
       <w:pPr>
         <w:pStyle w:val="Ttulo1"/>
       </w:pPr>
-      <w:bookmarkStart w:id="15" w:name="_Toc168496227"/>
+      <w:bookmarkStart w:id="15" w:name="_Toc168509025"/>
       <w:r>
         <w:lastRenderedPageBreak/>
         <w:t>D</w:t>
@@ -5695,7 +5685,7 @@
       <w:pPr>
         <w:pStyle w:val="Ttulo2"/>
       </w:pPr>
-      <w:bookmarkStart w:id="16" w:name="_Toc168496228"/>
+      <w:bookmarkStart w:id="16" w:name="_Toc168509026"/>
       <w:r>
         <w:t>P</w:t>
       </w:r>
@@ -5734,7 +5724,7 @@
       <w:pPr>
         <w:pStyle w:val="Ttulo3"/>
       </w:pPr>
-      <w:bookmarkStart w:id="17" w:name="_Toc168496229"/>
+      <w:bookmarkStart w:id="17" w:name="_Toc168509027"/>
       <w:r>
         <w:t>Página de inicio</w:t>
       </w:r>
@@ -5763,15 +5753,19 @@
         <w:t xml:space="preserve"> dispositivo.</w:t>
       </w:r>
     </w:p>
-    <w:p>
+    <w:p/>
+    <w:p>
+      <w:pPr>
+        <w:ind w:firstLine="284"/>
+      </w:pPr>
       <w:r>
         <w:rPr>
           <w:noProof/>
         </w:rPr>
         <w:drawing>
-          <wp:inline distT="0" distB="0" distL="0" distR="0" wp14:anchorId="4FB71E45" wp14:editId="13B3F3BA">
-            <wp:extent cx="5400040" cy="3037840"/>
-            <wp:effectExtent l="0" t="0" r="0" b="0"/>
+          <wp:inline distT="0" distB="0" distL="0" distR="0" wp14:anchorId="4FB71E45" wp14:editId="7A192593">
+            <wp:extent cx="5010150" cy="2818504"/>
+            <wp:effectExtent l="0" t="0" r="0" b="1270"/>
             <wp:docPr id="3" name="Imagen 3"/>
             <wp:cNvGraphicFramePr>
               <a:graphicFrameLocks xmlns:a="http://schemas.openxmlformats.org/drawingml/2006/main" noChangeAspect="1"/>
@@ -5801,7 +5795,7 @@
                   <pic:spPr bwMode="auto">
                     <a:xfrm>
                       <a:off x="0" y="0"/>
-                      <a:ext cx="5400040" cy="3037840"/>
+                      <a:ext cx="5018150" cy="2823005"/>
                     </a:xfrm>
                     <a:prstGeom prst="rect">
                       <a:avLst/>
@@ -5831,14 +5825,17 @@
       </w:r>
     </w:p>
     <w:p>
+      <w:pPr>
+        <w:ind w:firstLine="284"/>
+      </w:pPr>
       <w:r>
         <w:rPr>
           <w:noProof/>
         </w:rPr>
         <w:lastRenderedPageBreak/>
         <w:drawing>
-          <wp:inline distT="0" distB="0" distL="0" distR="0" wp14:anchorId="054F318D" wp14:editId="4A2C964F">
-            <wp:extent cx="5391150" cy="3028950"/>
+          <wp:inline distT="0" distB="0" distL="0" distR="0" wp14:anchorId="054F318D" wp14:editId="42617FFE">
+            <wp:extent cx="5019675" cy="2820241"/>
             <wp:effectExtent l="0" t="0" r="0" b="0"/>
             <wp:docPr id="14" name="Imagen 14"/>
             <wp:cNvGraphicFramePr>
@@ -5869,7 +5866,7 @@
                   <pic:spPr bwMode="auto">
                     <a:xfrm>
                       <a:off x="0" y="0"/>
-                      <a:ext cx="5391150" cy="3028950"/>
+                      <a:ext cx="5033390" cy="2827947"/>
                     </a:xfrm>
                     <a:prstGeom prst="rect">
                       <a:avLst/>
@@ -5891,7 +5888,7 @@
       <w:pPr>
         <w:pStyle w:val="Ttulo3"/>
       </w:pPr>
-      <w:bookmarkStart w:id="18" w:name="_Toc168496230"/>
+      <w:bookmarkStart w:id="18" w:name="_Toc168509028"/>
       <w:r>
         <w:t>Página de panel</w:t>
       </w:r>
@@ -5915,15 +5912,19 @@
         <w:t>ncluía cinco gráficos: dos de ellos mostraban el estado de los portátiles y cargadores (disponibles, en uso o averiados), otro representaba el uso por ciclo formativo, uno mostraba la capacidad máxima y ocupada de cada almacén, y, por último, uno que indicaba el uso por año.</w:t>
       </w:r>
     </w:p>
-    <w:p>
+    <w:p/>
+    <w:p>
+      <w:pPr>
+        <w:ind w:firstLine="284"/>
+      </w:pPr>
       <w:r>
         <w:rPr>
           <w:noProof/>
         </w:rPr>
         <w:drawing>
-          <wp:inline distT="0" distB="0" distL="0" distR="0" wp14:anchorId="047E0BD5" wp14:editId="641C45E7">
-            <wp:extent cx="5391150" cy="3028950"/>
-            <wp:effectExtent l="0" t="0" r="0" b="0"/>
+          <wp:inline distT="0" distB="0" distL="0" distR="0" wp14:anchorId="047E0BD5" wp14:editId="5EADEDBB">
+            <wp:extent cx="5010150" cy="2814890"/>
+            <wp:effectExtent l="0" t="0" r="0" b="5080"/>
             <wp:docPr id="16" name="Imagen 16"/>
             <wp:cNvGraphicFramePr>
               <a:graphicFrameLocks xmlns:a="http://schemas.openxmlformats.org/drawingml/2006/main" noChangeAspect="1"/>
@@ -5953,7 +5954,7 @@
                   <pic:spPr bwMode="auto">
                     <a:xfrm>
                       <a:off x="0" y="0"/>
-                      <a:ext cx="5391150" cy="3028950"/>
+                      <a:ext cx="5022645" cy="2821910"/>
                     </a:xfrm>
                     <a:prstGeom prst="rect">
                       <a:avLst/>
@@ -5998,15 +5999,19 @@
         <w:t>de la aplicación; era demasiado extenso y podía resultar fatigante para la vista, además de que no estaba claro qué información debía contener.</w:t>
       </w:r>
     </w:p>
-    <w:p>
+    <w:p/>
+    <w:p>
+      <w:pPr>
+        <w:ind w:firstLine="284"/>
+      </w:pPr>
       <w:r>
         <w:rPr>
           <w:noProof/>
         </w:rPr>
         <w:drawing>
-          <wp:inline distT="0" distB="0" distL="0" distR="0" wp14:anchorId="4DB6CEDE" wp14:editId="58183912">
-            <wp:extent cx="5391150" cy="4552950"/>
-            <wp:effectExtent l="0" t="0" r="0" b="0"/>
+          <wp:inline distT="0" distB="0" distL="0" distR="0" wp14:anchorId="4DB6CEDE" wp14:editId="32194C74">
+            <wp:extent cx="5019675" cy="4239231"/>
+            <wp:effectExtent l="0" t="0" r="0" b="9525"/>
             <wp:docPr id="17" name="Imagen 17"/>
             <wp:cNvGraphicFramePr>
               <a:graphicFrameLocks xmlns:a="http://schemas.openxmlformats.org/drawingml/2006/main" noChangeAspect="1"/>
@@ -6036,7 +6041,7 @@
                   <pic:spPr bwMode="auto">
                     <a:xfrm>
                       <a:off x="0" y="0"/>
-                      <a:ext cx="5391150" cy="4552950"/>
+                      <a:ext cx="5030399" cy="4248287"/>
                     </a:xfrm>
                     <a:prstGeom prst="rect">
                       <a:avLst/>
@@ -6083,14 +6088,17 @@
       </w:r>
     </w:p>
     <w:p>
+      <w:pPr>
+        <w:ind w:firstLine="284"/>
+      </w:pPr>
       <w:r>
         <w:rPr>
           <w:noProof/>
         </w:rPr>
         <w:lastRenderedPageBreak/>
         <w:drawing>
-          <wp:inline distT="0" distB="0" distL="0" distR="0" wp14:anchorId="2DBB5F71" wp14:editId="0A687BE6">
-            <wp:extent cx="5391150" cy="3028950"/>
+          <wp:inline distT="0" distB="0" distL="0" distR="0" wp14:anchorId="2DBB5F71" wp14:editId="276AAFC5">
+            <wp:extent cx="5019675" cy="2820240"/>
             <wp:effectExtent l="0" t="0" r="0" b="0"/>
             <wp:docPr id="18" name="Imagen 18"/>
             <wp:cNvGraphicFramePr>
@@ -6121,7 +6129,7 @@
                   <pic:spPr bwMode="auto">
                     <a:xfrm>
                       <a:off x="0" y="0"/>
-                      <a:ext cx="5391150" cy="3028950"/>
+                      <a:ext cx="5124565" cy="2879171"/>
                     </a:xfrm>
                     <a:prstGeom prst="rect">
                       <a:avLst/>
@@ -6143,7 +6151,7 @@
       <w:pPr>
         <w:pStyle w:val="Ttulo3"/>
       </w:pPr>
-      <w:bookmarkStart w:id="19" w:name="_Toc168496231"/>
+      <w:bookmarkStart w:id="19" w:name="_Toc168509029"/>
       <w:r>
         <w:t>Página de gestión de portátiles</w:t>
       </w:r>
@@ -6167,14 +6175,18 @@
         <w:t>únicamente los portátiles de un estado determinado, permitiendo cambiar entre estados mediante tres botones, junto con un botón en la parte inferior para agregar uno nuevo.</w:t>
       </w:r>
     </w:p>
-    <w:p>
+    <w:p/>
+    <w:p>
+      <w:pPr>
+        <w:ind w:firstLine="284"/>
+      </w:pPr>
       <w:r>
         <w:rPr>
           <w:noProof/>
         </w:rPr>
         <w:drawing>
-          <wp:inline distT="0" distB="0" distL="0" distR="0" wp14:anchorId="412077A5" wp14:editId="030C8005">
-            <wp:extent cx="5391150" cy="3028950"/>
+          <wp:inline distT="0" distB="0" distL="0" distR="0" wp14:anchorId="412077A5" wp14:editId="6EB1CE6B">
+            <wp:extent cx="5029200" cy="2825593"/>
             <wp:effectExtent l="0" t="0" r="0" b="0"/>
             <wp:docPr id="19" name="Imagen 19"/>
             <wp:cNvGraphicFramePr>
@@ -6205,7 +6217,7 @@
                   <pic:spPr bwMode="auto">
                     <a:xfrm>
                       <a:off x="0" y="0"/>
-                      <a:ext cx="5391150" cy="3028950"/>
+                      <a:ext cx="5048394" cy="2836377"/>
                     </a:xfrm>
                     <a:prstGeom prst="rect">
                       <a:avLst/>
@@ -6224,14 +6236,17 @@
     </w:p>
     <w:p/>
     <w:p>
+      <w:pPr>
+        <w:ind w:firstLine="284"/>
+      </w:pPr>
       <w:r>
         <w:rPr>
           <w:noProof/>
         </w:rPr>
         <w:lastRenderedPageBreak/>
         <w:drawing>
-          <wp:inline distT="0" distB="0" distL="0" distR="0" wp14:anchorId="4579E02A" wp14:editId="32172E60">
-            <wp:extent cx="5391150" cy="3028950"/>
+          <wp:inline distT="0" distB="0" distL="0" distR="0" wp14:anchorId="4579E02A" wp14:editId="72CBE770">
+            <wp:extent cx="5019675" cy="2820241"/>
             <wp:effectExtent l="0" t="0" r="0" b="0"/>
             <wp:docPr id="21" name="Imagen 21"/>
             <wp:cNvGraphicFramePr>
@@ -6262,7 +6277,7 @@
                   <pic:spPr bwMode="auto">
                     <a:xfrm>
                       <a:off x="0" y="0"/>
-                      <a:ext cx="5391150" cy="3028950"/>
+                      <a:ext cx="5029510" cy="2825766"/>
                     </a:xfrm>
                     <a:prstGeom prst="rect">
                       <a:avLst/>
@@ -6290,15 +6305,19 @@
         <w:t>Este prototipo no llegó a ser maquetado debido a la falta de una funcionalidad clara y sencilla, por lo que fue descartado y reemplazado por la versión anterior.</w:t>
       </w:r>
     </w:p>
-    <w:p>
+    <w:p/>
+    <w:p>
+      <w:pPr>
+        <w:ind w:firstLine="284"/>
+      </w:pPr>
       <w:r>
         <w:rPr>
           <w:noProof/>
         </w:rPr>
         <w:drawing>
-          <wp:inline distT="0" distB="0" distL="0" distR="0" wp14:anchorId="3A2EB71A" wp14:editId="10ED75BC">
-            <wp:extent cx="5391150" cy="3028950"/>
-            <wp:effectExtent l="0" t="0" r="0" b="0"/>
+          <wp:inline distT="0" distB="0" distL="0" distR="0" wp14:anchorId="3A2EB71A" wp14:editId="55A5B1A6">
+            <wp:extent cx="5010150" cy="2814890"/>
+            <wp:effectExtent l="0" t="0" r="0" b="5080"/>
             <wp:docPr id="20" name="Imagen 20"/>
             <wp:cNvGraphicFramePr>
               <a:graphicFrameLocks xmlns:a="http://schemas.openxmlformats.org/drawingml/2006/main" noChangeAspect="1"/>
@@ -6328,7 +6347,7 @@
                   <pic:spPr bwMode="auto">
                     <a:xfrm>
                       <a:off x="0" y="0"/>
-                      <a:ext cx="5391150" cy="3028950"/>
+                      <a:ext cx="5019724" cy="2820269"/>
                     </a:xfrm>
                     <a:prstGeom prst="rect">
                       <a:avLst/>
@@ -6345,40 +6364,39 @@
         </w:drawing>
       </w:r>
     </w:p>
+    <w:p>
+      <w:pPr>
+        <w:jc w:val="left"/>
+      </w:pPr>
+      <w:r>
+        <w:br w:type="page"/>
+      </w:r>
+    </w:p>
+    <w:p>
+      <w:pPr>
+        <w:pStyle w:val="Ttulo2"/>
+      </w:pPr>
+      <w:bookmarkStart w:id="20" w:name="_Toc168509030"/>
+      <w:r>
+        <w:lastRenderedPageBreak/>
+        <w:t>Diagrama de clases</w:t>
+      </w:r>
+      <w:bookmarkEnd w:id="20"/>
+    </w:p>
     <w:p/>
     <w:p>
       <w:pPr>
-        <w:pStyle w:val="Ttulo2"/>
-      </w:pPr>
-      <w:bookmarkStart w:id="20" w:name="_Toc168496232"/>
-      <w:r>
-        <w:t>Esquemas de la interfaz</w:t>
-      </w:r>
-      <w:bookmarkEnd w:id="20"/>
-    </w:p>
-    <w:p/>
-    <w:p/>
-    <w:p>
-      <w:pPr>
-        <w:pStyle w:val="Ttulo2"/>
-      </w:pPr>
-      <w:bookmarkStart w:id="21" w:name="_Toc168496233"/>
-      <w:r>
-        <w:t>Diagrama de clases</w:t>
-      </w:r>
-      <w:bookmarkEnd w:id="21"/>
-    </w:p>
-    <w:p/>
-    <w:p>
+        <w:ind w:firstLine="284"/>
+      </w:pPr>
       <w:r>
         <w:rPr>
           <w:noProof/>
         </w:rPr>
         <w:drawing>
-          <wp:inline distT="0" distB="0" distL="0" distR="0" wp14:anchorId="202D3BD4" wp14:editId="79C48E7D">
-            <wp:extent cx="5391150" cy="2819400"/>
-            <wp:effectExtent l="0" t="0" r="0" b="0"/>
-            <wp:docPr id="23" name="Imagen 23"/>
+          <wp:inline distT="0" distB="0" distL="0" distR="0" wp14:anchorId="2701980E" wp14:editId="59A33887">
+            <wp:extent cx="5019675" cy="3421218"/>
+            <wp:effectExtent l="0" t="0" r="0" b="8255"/>
+            <wp:docPr id="7" name="Imagen 7"/>
             <wp:cNvGraphicFramePr>
               <a:graphicFrameLocks xmlns:a="http://schemas.openxmlformats.org/drawingml/2006/main" noChangeAspect="1"/>
             </wp:cNvGraphicFramePr>
@@ -6386,7 +6404,7 @@
               <a:graphicData uri="http://schemas.openxmlformats.org/drawingml/2006/picture">
                 <pic:pic xmlns:pic="http://schemas.openxmlformats.org/drawingml/2006/picture">
                   <pic:nvPicPr>
-                    <pic:cNvPr id="0" name="Picture 2"/>
+                    <pic:cNvPr id="0" name="Picture 1"/>
                     <pic:cNvPicPr>
                       <a:picLocks noChangeAspect="1" noChangeArrowheads="1"/>
                     </pic:cNvPicPr>
@@ -6407,7 +6425,7 @@
                   <pic:spPr bwMode="auto">
                     <a:xfrm>
                       <a:off x="0" y="0"/>
-                      <a:ext cx="5391150" cy="2819400"/>
+                      <a:ext cx="5026579" cy="3425924"/>
                     </a:xfrm>
                     <a:prstGeom prst="rect">
                       <a:avLst/>
@@ -6429,22 +6447,25 @@
       <w:pPr>
         <w:pStyle w:val="Ttulo2"/>
       </w:pPr>
-      <w:bookmarkStart w:id="22" w:name="_Toc168496234"/>
+      <w:bookmarkStart w:id="21" w:name="_Toc168509031"/>
       <w:r>
         <w:t>Diagrama relacional</w:t>
       </w:r>
-      <w:bookmarkEnd w:id="22"/>
+      <w:bookmarkEnd w:id="21"/>
     </w:p>
     <w:p/>
     <w:p>
+      <w:pPr>
+        <w:ind w:firstLine="284"/>
+      </w:pPr>
       <w:r>
         <w:rPr>
           <w:noProof/>
         </w:rPr>
         <w:drawing>
-          <wp:inline distT="0" distB="0" distL="0" distR="0" wp14:anchorId="6968283F" wp14:editId="4F8FD212">
-            <wp:extent cx="5400040" cy="2035175"/>
-            <wp:effectExtent l="0" t="0" r="0" b="3175"/>
+          <wp:inline distT="0" distB="0" distL="0" distR="0" wp14:anchorId="6968283F" wp14:editId="2FE3D0A8">
+            <wp:extent cx="5019675" cy="1891822"/>
+            <wp:effectExtent l="0" t="0" r="0" b="0"/>
             <wp:docPr id="25" name="Imagen 25"/>
             <wp:cNvGraphicFramePr>
               <a:graphicFrameLocks xmlns:a="http://schemas.openxmlformats.org/drawingml/2006/main" noChangeAspect="1"/>
@@ -6474,7 +6495,7 @@
                   <pic:spPr bwMode="auto">
                     <a:xfrm>
                       <a:off x="0" y="0"/>
-                      <a:ext cx="5400040" cy="2035175"/>
+                      <a:ext cx="5037441" cy="1898518"/>
                     </a:xfrm>
                     <a:prstGeom prst="rect">
                       <a:avLst/>
@@ -6496,11 +6517,11 @@
       <w:pPr>
         <w:pStyle w:val="Ttulo2"/>
       </w:pPr>
-      <w:bookmarkStart w:id="23" w:name="_Toc168496235"/>
+      <w:bookmarkStart w:id="22" w:name="_Toc168509032"/>
       <w:r>
         <w:t>Paleta de colores</w:t>
       </w:r>
-      <w:bookmarkEnd w:id="23"/>
+      <w:bookmarkEnd w:id="22"/>
     </w:p>
     <w:p/>
     <w:p>
@@ -6518,15 +6539,19 @@
         <w:t>Para asegurar una experiencia visual confortable y evitar la fatiga ocular, se han sustituido los colores negro y blanco por tonos más suaves. El negro se ha reemplazado por #333333, un gris oscuro que proporciona contraste sin ser tan agresivo como el negro puro. Por otro lado, el blanco se ha cambiado por #E3E3E3, un tono ligeramente grisáceo que mantiene la luminosidad necesaria sin resultar demasiado brillante ni deslumbrante.</w:t>
       </w:r>
     </w:p>
-    <w:p>
+    <w:p/>
+    <w:p>
+      <w:pPr>
+        <w:ind w:firstLine="284"/>
+      </w:pPr>
       <w:r>
         <w:rPr>
           <w:noProof/>
         </w:rPr>
         <w:drawing>
-          <wp:inline distT="0" distB="0" distL="0" distR="0" wp14:anchorId="4436CADA" wp14:editId="42042816">
-            <wp:extent cx="3036194" cy="4352925"/>
-            <wp:effectExtent l="0" t="0" r="0" b="0"/>
+          <wp:inline distT="0" distB="0" distL="0" distR="0" wp14:anchorId="4436CADA" wp14:editId="4E0F7EC3">
+            <wp:extent cx="3496423" cy="5012744"/>
+            <wp:effectExtent l="3810" t="0" r="0" b="0"/>
             <wp:docPr id="15" name="Imagen 15"/>
             <wp:cNvGraphicFramePr>
               <a:graphicFrameLocks xmlns:a="http://schemas.openxmlformats.org/drawingml/2006/main" noChangeAspect="1"/>
@@ -6554,9 +6579,9 @@
                     </a:stretch>
                   </pic:blipFill>
                   <pic:spPr bwMode="auto">
-                    <a:xfrm>
+                    <a:xfrm rot="16200000">
                       <a:off x="0" y="0"/>
-                      <a:ext cx="3047381" cy="4368963"/>
+                      <a:ext cx="3529189" cy="5059720"/>
                     </a:xfrm>
                     <a:prstGeom prst="rect">
                       <a:avLst/>
@@ -6578,11 +6603,11 @@
       <w:pPr>
         <w:pStyle w:val="Ttulo2"/>
       </w:pPr>
-      <w:bookmarkStart w:id="24" w:name="_Toc168496236"/>
+      <w:bookmarkStart w:id="23" w:name="_Toc168509033"/>
       <w:r>
         <w:t>Tipografía</w:t>
       </w:r>
-      <w:bookmarkEnd w:id="24"/>
+      <w:bookmarkEnd w:id="23"/>
     </w:p>
     <w:p/>
     <w:p>
@@ -6633,14 +6658,17 @@
     </w:p>
     <w:p/>
     <w:p>
+      <w:pPr>
+        <w:ind w:firstLine="284"/>
+      </w:pPr>
       <w:r>
         <w:rPr>
           <w:noProof/>
         </w:rPr>
         <w:lastRenderedPageBreak/>
         <w:drawing>
-          <wp:inline distT="0" distB="0" distL="0" distR="0" wp14:anchorId="7714473E" wp14:editId="7B388BCD">
-            <wp:extent cx="5400040" cy="2790190"/>
+          <wp:inline distT="0" distB="0" distL="0" distR="0" wp14:anchorId="7714473E" wp14:editId="08A2F4D3">
+            <wp:extent cx="5019675" cy="2593656"/>
             <wp:effectExtent l="0" t="0" r="0" b="0"/>
             <wp:docPr id="27" name="Imagen 27"/>
             <wp:cNvGraphicFramePr>
@@ -6671,7 +6699,7 @@
                   <pic:spPr bwMode="auto">
                     <a:xfrm>
                       <a:off x="0" y="0"/>
-                      <a:ext cx="5400040" cy="2790190"/>
+                      <a:ext cx="5023606" cy="2595687"/>
                     </a:xfrm>
                     <a:prstGeom prst="rect">
                       <a:avLst/>
@@ -6689,14 +6717,22 @@
       </w:r>
     </w:p>
     <w:p>
+      <w:pPr>
+        <w:ind w:firstLine="284"/>
+      </w:pPr>
+    </w:p>
+    <w:p>
+      <w:pPr>
+        <w:ind w:firstLine="284"/>
+      </w:pPr>
       <w:r>
         <w:rPr>
           <w:noProof/>
         </w:rPr>
         <w:drawing>
-          <wp:inline distT="0" distB="0" distL="0" distR="0" wp14:anchorId="5FFE0A09" wp14:editId="0A500C05">
-            <wp:extent cx="5400040" cy="2700020"/>
-            <wp:effectExtent l="0" t="0" r="0" b="5080"/>
+          <wp:inline distT="0" distB="0" distL="0" distR="0" wp14:anchorId="5FFE0A09" wp14:editId="0F9A3122">
+            <wp:extent cx="5010150" cy="2505075"/>
+            <wp:effectExtent l="0" t="0" r="0" b="9525"/>
             <wp:docPr id="26" name="Imagen 26"/>
             <wp:cNvGraphicFramePr>
               <a:graphicFrameLocks xmlns:a="http://schemas.openxmlformats.org/drawingml/2006/main" noChangeAspect="1"/>
@@ -6726,7 +6762,7 @@
                   <pic:spPr bwMode="auto">
                     <a:xfrm>
                       <a:off x="0" y="0"/>
-                      <a:ext cx="5400040" cy="2700020"/>
+                      <a:ext cx="5015204" cy="2507602"/>
                     </a:xfrm>
                     <a:prstGeom prst="rect">
                       <a:avLst/>
@@ -6748,11 +6784,11 @@
       <w:pPr>
         <w:pStyle w:val="Ttulo1"/>
       </w:pPr>
-      <w:bookmarkStart w:id="25" w:name="_Toc168496237"/>
+      <w:bookmarkStart w:id="24" w:name="_Toc168509034"/>
       <w:r>
         <w:t>Implementación</w:t>
       </w:r>
-      <w:bookmarkEnd w:id="25"/>
+      <w:bookmarkEnd w:id="24"/>
     </w:p>
     <w:p/>
     <w:p/>
@@ -6761,22 +6797,22 @@
       <w:pPr>
         <w:pStyle w:val="Ttulo1"/>
       </w:pPr>
-      <w:bookmarkStart w:id="26" w:name="_Toc168496238"/>
+      <w:bookmarkStart w:id="25" w:name="_Toc168509035"/>
       <w:r>
         <w:t>Pruebas</w:t>
       </w:r>
+      <w:bookmarkEnd w:id="25"/>
+    </w:p>
+    <w:p/>
+    <w:p>
+      <w:pPr>
+        <w:pStyle w:val="Ttulo2"/>
+      </w:pPr>
+      <w:bookmarkStart w:id="26" w:name="_Toc168509036"/>
+      <w:r>
+        <w:t>Pruebas realizadas</w:t>
+      </w:r>
       <w:bookmarkEnd w:id="26"/>
-    </w:p>
-    <w:p/>
-    <w:p>
-      <w:pPr>
-        <w:pStyle w:val="Ttulo2"/>
-      </w:pPr>
-      <w:bookmarkStart w:id="27" w:name="_Toc168496239"/>
-      <w:r>
-        <w:t>Pruebas realizadas</w:t>
-      </w:r>
-      <w:bookmarkEnd w:id="27"/>
     </w:p>
     <w:p/>
     <w:p/>
@@ -6785,11 +6821,11 @@
       <w:pPr>
         <w:pStyle w:val="Ttulo2"/>
       </w:pPr>
-      <w:bookmarkStart w:id="28" w:name="_Toc168496240"/>
+      <w:bookmarkStart w:id="27" w:name="_Toc168509037"/>
       <w:r>
         <w:t>Resultados obtenidos</w:t>
       </w:r>
-      <w:bookmarkEnd w:id="28"/>
+      <w:bookmarkEnd w:id="27"/>
     </w:p>
     <w:p/>
     <w:p/>
@@ -6799,11 +6835,11 @@
       <w:pPr>
         <w:pStyle w:val="Ttulo1"/>
       </w:pPr>
-      <w:bookmarkStart w:id="29" w:name="_Toc168496241"/>
+      <w:bookmarkStart w:id="28" w:name="_Toc168509038"/>
       <w:r>
         <w:t>Diario de trabajo</w:t>
       </w:r>
-      <w:bookmarkEnd w:id="29"/>
+      <w:bookmarkEnd w:id="28"/>
     </w:p>
     <w:p/>
     <w:p/>
@@ -6812,11 +6848,11 @@
       <w:pPr>
         <w:pStyle w:val="Ttulo1"/>
       </w:pPr>
-      <w:bookmarkStart w:id="30" w:name="_Toc168496242"/>
+      <w:bookmarkStart w:id="29" w:name="_Toc168509039"/>
       <w:r>
         <w:t>Bibliografía</w:t>
       </w:r>
-      <w:bookmarkEnd w:id="30"/>
+      <w:bookmarkEnd w:id="29"/>
     </w:p>
     <w:sectPr>
       <w:footerReference w:type="default" r:id="rId26"/>

</xml_diff>

<commit_message>
Documentado apartado de bibliografía
</commit_message>
<xml_diff>
--- a/documents/documentación.docx
+++ b/documents/documentación.docx
@@ -1031,7 +1031,7 @@
           <w:r>
             <w:fldChar w:fldCharType="separate"/>
           </w:r>
-          <w:hyperlink w:anchor="_Toc168509010" w:history="1">
+          <w:hyperlink w:anchor="_Toc168561421" w:history="1">
             <w:r>
               <w:rPr>
                 <w:rStyle w:val="Hipervnculo"/>
@@ -1058,7 +1058,7 @@
                 <w:noProof/>
                 <w:webHidden/>
               </w:rPr>
-              <w:instrText xml:space="preserve"> PAGEREF _Toc168509010 \h </w:instrText>
+              <w:instrText xml:space="preserve"> PAGEREF _Toc168561421 \h </w:instrText>
             </w:r>
             <w:r>
               <w:rPr>
@@ -1105,7 +1105,7 @@
               <w14:ligatures w14:val="none"/>
             </w:rPr>
           </w:pPr>
-          <w:hyperlink w:anchor="_Toc168509011" w:history="1">
+          <w:hyperlink w:anchor="_Toc168561422" w:history="1">
             <w:r>
               <w:rPr>
                 <w:rStyle w:val="Hipervnculo"/>
@@ -1132,7 +1132,7 @@
                 <w:noProof/>
                 <w:webHidden/>
               </w:rPr>
-              <w:instrText xml:space="preserve"> PAGEREF _Toc168509011 \h </w:instrText>
+              <w:instrText xml:space="preserve"> PAGEREF _Toc168561422 \h </w:instrText>
             </w:r>
             <w:r>
               <w:rPr>
@@ -1179,7 +1179,7 @@
               <w14:ligatures w14:val="none"/>
             </w:rPr>
           </w:pPr>
-          <w:hyperlink w:anchor="_Toc168509012" w:history="1">
+          <w:hyperlink w:anchor="_Toc168561423" w:history="1">
             <w:r>
               <w:rPr>
                 <w:rStyle w:val="Hipervnculo"/>
@@ -1206,7 +1206,7 @@
                 <w:noProof/>
                 <w:webHidden/>
               </w:rPr>
-              <w:instrText xml:space="preserve"> PAGEREF _Toc168509012 \h </w:instrText>
+              <w:instrText xml:space="preserve"> PAGEREF _Toc168561423 \h </w:instrText>
             </w:r>
             <w:r>
               <w:rPr>
@@ -1253,7 +1253,7 @@
               <w14:ligatures w14:val="none"/>
             </w:rPr>
           </w:pPr>
-          <w:hyperlink w:anchor="_Toc168509013" w:history="1">
+          <w:hyperlink w:anchor="_Toc168561424" w:history="1">
             <w:r>
               <w:rPr>
                 <w:rStyle w:val="Hipervnculo"/>
@@ -1280,7 +1280,7 @@
                 <w:noProof/>
                 <w:webHidden/>
               </w:rPr>
-              <w:instrText xml:space="preserve"> PAGEREF _Toc168509013 \h </w:instrText>
+              <w:instrText xml:space="preserve"> PAGEREF _Toc168561424 \h </w:instrText>
             </w:r>
             <w:r>
               <w:rPr>
@@ -1327,7 +1327,7 @@
               <w14:ligatures w14:val="none"/>
             </w:rPr>
           </w:pPr>
-          <w:hyperlink w:anchor="_Toc168509014" w:history="1">
+          <w:hyperlink w:anchor="_Toc168561425" w:history="1">
             <w:r>
               <w:rPr>
                 <w:rStyle w:val="Hipervnculo"/>
@@ -1354,7 +1354,7 @@
                 <w:noProof/>
                 <w:webHidden/>
               </w:rPr>
-              <w:instrText xml:space="preserve"> PAGEREF _Toc168509014 \h </w:instrText>
+              <w:instrText xml:space="preserve"> PAGEREF _Toc168561425 \h </w:instrText>
             </w:r>
             <w:r>
               <w:rPr>
@@ -1401,7 +1401,7 @@
               <w14:ligatures w14:val="none"/>
             </w:rPr>
           </w:pPr>
-          <w:hyperlink w:anchor="_Toc168509015" w:history="1">
+          <w:hyperlink w:anchor="_Toc168561426" w:history="1">
             <w:r>
               <w:rPr>
                 <w:rStyle w:val="Hipervnculo"/>
@@ -1428,7 +1428,7 @@
                 <w:noProof/>
                 <w:webHidden/>
               </w:rPr>
-              <w:instrText xml:space="preserve"> PAGEREF _Toc168509015 \h </w:instrText>
+              <w:instrText xml:space="preserve"> PAGEREF _Toc168561426 \h </w:instrText>
             </w:r>
             <w:r>
               <w:rPr>
@@ -1475,7 +1475,7 @@
               <w14:ligatures w14:val="none"/>
             </w:rPr>
           </w:pPr>
-          <w:hyperlink w:anchor="_Toc168509016" w:history="1">
+          <w:hyperlink w:anchor="_Toc168561427" w:history="1">
             <w:r>
               <w:rPr>
                 <w:rStyle w:val="Hipervnculo"/>
@@ -1502,7 +1502,7 @@
                 <w:noProof/>
                 <w:webHidden/>
               </w:rPr>
-              <w:instrText xml:space="preserve"> PAGEREF _Toc168509016 \h </w:instrText>
+              <w:instrText xml:space="preserve"> PAGEREF _Toc168561427 \h </w:instrText>
             </w:r>
             <w:r>
               <w:rPr>
@@ -1549,7 +1549,7 @@
               <w14:ligatures w14:val="none"/>
             </w:rPr>
           </w:pPr>
-          <w:hyperlink w:anchor="_Toc168509017" w:history="1">
+          <w:hyperlink w:anchor="_Toc168561428" w:history="1">
             <w:r>
               <w:rPr>
                 <w:rStyle w:val="Hipervnculo"/>
@@ -1576,7 +1576,7 @@
                 <w:noProof/>
                 <w:webHidden/>
               </w:rPr>
-              <w:instrText xml:space="preserve"> PAGEREF _Toc168509017 \h </w:instrText>
+              <w:instrText xml:space="preserve"> PAGEREF _Toc168561428 \h </w:instrText>
             </w:r>
             <w:r>
               <w:rPr>
@@ -1623,7 +1623,7 @@
               <w14:ligatures w14:val="none"/>
             </w:rPr>
           </w:pPr>
-          <w:hyperlink w:anchor="_Toc168509018" w:history="1">
+          <w:hyperlink w:anchor="_Toc168561429" w:history="1">
             <w:r>
               <w:rPr>
                 <w:rStyle w:val="Hipervnculo"/>
@@ -1650,7 +1650,7 @@
                 <w:noProof/>
                 <w:webHidden/>
               </w:rPr>
-              <w:instrText xml:space="preserve"> PAGEREF _Toc168509018 \h </w:instrText>
+              <w:instrText xml:space="preserve"> PAGEREF _Toc168561429 \h </w:instrText>
             </w:r>
             <w:r>
               <w:rPr>
@@ -1697,7 +1697,7 @@
               <w14:ligatures w14:val="none"/>
             </w:rPr>
           </w:pPr>
-          <w:hyperlink w:anchor="_Toc168509019" w:history="1">
+          <w:hyperlink w:anchor="_Toc168561430" w:history="1">
             <w:r>
               <w:rPr>
                 <w:rStyle w:val="Hipervnculo"/>
@@ -1724,7 +1724,7 @@
                 <w:noProof/>
                 <w:webHidden/>
               </w:rPr>
-              <w:instrText xml:space="preserve"> PAGEREF _Toc168509019 \h </w:instrText>
+              <w:instrText xml:space="preserve"> PAGEREF _Toc168561430 \h </w:instrText>
             </w:r>
             <w:r>
               <w:rPr>
@@ -1771,7 +1771,7 @@
               <w14:ligatures w14:val="none"/>
             </w:rPr>
           </w:pPr>
-          <w:hyperlink w:anchor="_Toc168509020" w:history="1">
+          <w:hyperlink w:anchor="_Toc168561431" w:history="1">
             <w:r>
               <w:rPr>
                 <w:rStyle w:val="Hipervnculo"/>
@@ -1798,7 +1798,7 @@
                 <w:noProof/>
                 <w:webHidden/>
               </w:rPr>
-              <w:instrText xml:space="preserve"> PAGEREF _Toc168509020 \h </w:instrText>
+              <w:instrText xml:space="preserve"> PAGEREF _Toc168561431 \h </w:instrText>
             </w:r>
             <w:r>
               <w:rPr>
@@ -1845,7 +1845,7 @@
               <w14:ligatures w14:val="none"/>
             </w:rPr>
           </w:pPr>
-          <w:hyperlink w:anchor="_Toc168509021" w:history="1">
+          <w:hyperlink w:anchor="_Toc168561432" w:history="1">
             <w:r>
               <w:rPr>
                 <w:rStyle w:val="Hipervnculo"/>
@@ -1872,7 +1872,7 @@
                 <w:noProof/>
                 <w:webHidden/>
               </w:rPr>
-              <w:instrText xml:space="preserve"> PAGEREF _Toc168509021 \h </w:instrText>
+              <w:instrText xml:space="preserve"> PAGEREF _Toc168561432 \h </w:instrText>
             </w:r>
             <w:r>
               <w:rPr>
@@ -1919,7 +1919,7 @@
               <w14:ligatures w14:val="none"/>
             </w:rPr>
           </w:pPr>
-          <w:hyperlink w:anchor="_Toc168509022" w:history="1">
+          <w:hyperlink w:anchor="_Toc168561433" w:history="1">
             <w:r>
               <w:rPr>
                 <w:rStyle w:val="Hipervnculo"/>
@@ -1946,7 +1946,7 @@
                 <w:noProof/>
                 <w:webHidden/>
               </w:rPr>
-              <w:instrText xml:space="preserve"> PAGEREF _Toc168509022 \h </w:instrText>
+              <w:instrText xml:space="preserve"> PAGEREF _Toc168561433 \h </w:instrText>
             </w:r>
             <w:r>
               <w:rPr>
@@ -1993,7 +1993,7 @@
               <w14:ligatures w14:val="none"/>
             </w:rPr>
           </w:pPr>
-          <w:hyperlink w:anchor="_Toc168509023" w:history="1">
+          <w:hyperlink w:anchor="_Toc168561434" w:history="1">
             <w:r>
               <w:rPr>
                 <w:rStyle w:val="Hipervnculo"/>
@@ -2020,7 +2020,7 @@
                 <w:noProof/>
                 <w:webHidden/>
               </w:rPr>
-              <w:instrText xml:space="preserve"> PAGEREF _Toc168509023 \h </w:instrText>
+              <w:instrText xml:space="preserve"> PAGEREF _Toc168561434 \h </w:instrText>
             </w:r>
             <w:r>
               <w:rPr>
@@ -2067,7 +2067,7 @@
               <w14:ligatures w14:val="none"/>
             </w:rPr>
           </w:pPr>
-          <w:hyperlink w:anchor="_Toc168509024" w:history="1">
+          <w:hyperlink w:anchor="_Toc168561435" w:history="1">
             <w:r>
               <w:rPr>
                 <w:rStyle w:val="Hipervnculo"/>
@@ -2094,7 +2094,7 @@
                 <w:noProof/>
                 <w:webHidden/>
               </w:rPr>
-              <w:instrText xml:space="preserve"> PAGEREF _Toc168509024 \h </w:instrText>
+              <w:instrText xml:space="preserve"> PAGEREF _Toc168561435 \h </w:instrText>
             </w:r>
             <w:r>
               <w:rPr>
@@ -2141,7 +2141,7 @@
               <w14:ligatures w14:val="none"/>
             </w:rPr>
           </w:pPr>
-          <w:hyperlink w:anchor="_Toc168509025" w:history="1">
+          <w:hyperlink w:anchor="_Toc168561436" w:history="1">
             <w:r>
               <w:rPr>
                 <w:rStyle w:val="Hipervnculo"/>
@@ -2168,7 +2168,7 @@
                 <w:noProof/>
                 <w:webHidden/>
               </w:rPr>
-              <w:instrText xml:space="preserve"> PAGEREF _Toc168509025 \h </w:instrText>
+              <w:instrText xml:space="preserve"> PAGEREF _Toc168561436 \h </w:instrText>
             </w:r>
             <w:r>
               <w:rPr>
@@ -2215,7 +2215,7 @@
               <w14:ligatures w14:val="none"/>
             </w:rPr>
           </w:pPr>
-          <w:hyperlink w:anchor="_Toc168509026" w:history="1">
+          <w:hyperlink w:anchor="_Toc168561437" w:history="1">
             <w:r>
               <w:rPr>
                 <w:rStyle w:val="Hipervnculo"/>
@@ -2242,7 +2242,7 @@
                 <w:noProof/>
                 <w:webHidden/>
               </w:rPr>
-              <w:instrText xml:space="preserve"> PAGEREF _Toc168509026 \h </w:instrText>
+              <w:instrText xml:space="preserve"> PAGEREF _Toc168561437 \h </w:instrText>
             </w:r>
             <w:r>
               <w:rPr>
@@ -2289,7 +2289,7 @@
               <w14:ligatures w14:val="none"/>
             </w:rPr>
           </w:pPr>
-          <w:hyperlink w:anchor="_Toc168509027" w:history="1">
+          <w:hyperlink w:anchor="_Toc168561438" w:history="1">
             <w:r>
               <w:rPr>
                 <w:rStyle w:val="Hipervnculo"/>
@@ -2316,7 +2316,7 @@
                 <w:noProof/>
                 <w:webHidden/>
               </w:rPr>
-              <w:instrText xml:space="preserve"> PAGEREF _Toc168509027 \h </w:instrText>
+              <w:instrText xml:space="preserve"> PAGEREF _Toc168561438 \h </w:instrText>
             </w:r>
             <w:r>
               <w:rPr>
@@ -2363,7 +2363,7 @@
               <w14:ligatures w14:val="none"/>
             </w:rPr>
           </w:pPr>
-          <w:hyperlink w:anchor="_Toc168509028" w:history="1">
+          <w:hyperlink w:anchor="_Toc168561439" w:history="1">
             <w:r>
               <w:rPr>
                 <w:rStyle w:val="Hipervnculo"/>
@@ -2390,7 +2390,7 @@
                 <w:noProof/>
                 <w:webHidden/>
               </w:rPr>
-              <w:instrText xml:space="preserve"> PAGEREF _Toc168509028 \h </w:instrText>
+              <w:instrText xml:space="preserve"> PAGEREF _Toc168561439 \h </w:instrText>
             </w:r>
             <w:r>
               <w:rPr>
@@ -2437,7 +2437,7 @@
               <w14:ligatures w14:val="none"/>
             </w:rPr>
           </w:pPr>
-          <w:hyperlink w:anchor="_Toc168509029" w:history="1">
+          <w:hyperlink w:anchor="_Toc168561440" w:history="1">
             <w:r>
               <w:rPr>
                 <w:rStyle w:val="Hipervnculo"/>
@@ -2464,7 +2464,7 @@
                 <w:noProof/>
                 <w:webHidden/>
               </w:rPr>
-              <w:instrText xml:space="preserve"> PAGEREF _Toc168509029 \h </w:instrText>
+              <w:instrText xml:space="preserve"> PAGEREF _Toc168561440 \h </w:instrText>
             </w:r>
             <w:r>
               <w:rPr>
@@ -2511,27 +2511,13 @@
               <w14:ligatures w14:val="none"/>
             </w:rPr>
           </w:pPr>
-          <w:hyperlink w:anchor="_Toc168509030" w:history="1">
+          <w:hyperlink w:anchor="_Toc168561441" w:history="1">
             <w:r>
               <w:rPr>
                 <w:rStyle w:val="Hipervnculo"/>
                 <w:noProof/>
               </w:rPr>
-              <w:t>Diagr</w:t>
-            </w:r>
-            <w:r>
-              <w:rPr>
-                <w:rStyle w:val="Hipervnculo"/>
-                <w:noProof/>
-              </w:rPr>
-              <w:t>a</w:t>
-            </w:r>
-            <w:r>
-              <w:rPr>
-                <w:rStyle w:val="Hipervnculo"/>
-                <w:noProof/>
-              </w:rPr>
-              <w:t>ma de clases</w:t>
+              <w:t>Diagrama de clases</w:t>
             </w:r>
             <w:r>
               <w:rPr>
@@ -2552,7 +2538,7 @@
                 <w:noProof/>
                 <w:webHidden/>
               </w:rPr>
-              <w:instrText xml:space="preserve"> PAGEREF _Toc168509030 \h </w:instrText>
+              <w:instrText xml:space="preserve"> PAGEREF _Toc168561441 \h </w:instrText>
             </w:r>
             <w:r>
               <w:rPr>
@@ -2599,7 +2585,7 @@
               <w14:ligatures w14:val="none"/>
             </w:rPr>
           </w:pPr>
-          <w:hyperlink w:anchor="_Toc168509031" w:history="1">
+          <w:hyperlink w:anchor="_Toc168561442" w:history="1">
             <w:r>
               <w:rPr>
                 <w:rStyle w:val="Hipervnculo"/>
@@ -2626,7 +2612,7 @@
                 <w:noProof/>
                 <w:webHidden/>
               </w:rPr>
-              <w:instrText xml:space="preserve"> PAGEREF _Toc168509031 \h </w:instrText>
+              <w:instrText xml:space="preserve"> PAGEREF _Toc168561442 \h </w:instrText>
             </w:r>
             <w:r>
               <w:rPr>
@@ -2673,7 +2659,7 @@
               <w14:ligatures w14:val="none"/>
             </w:rPr>
           </w:pPr>
-          <w:hyperlink w:anchor="_Toc168509032" w:history="1">
+          <w:hyperlink w:anchor="_Toc168561443" w:history="1">
             <w:r>
               <w:rPr>
                 <w:rStyle w:val="Hipervnculo"/>
@@ -2700,7 +2686,7 @@
                 <w:noProof/>
                 <w:webHidden/>
               </w:rPr>
-              <w:instrText xml:space="preserve"> PAGEREF _Toc168509032 \h </w:instrText>
+              <w:instrText xml:space="preserve"> PAGEREF _Toc168561443 \h </w:instrText>
             </w:r>
             <w:r>
               <w:rPr>
@@ -2747,7 +2733,7 @@
               <w14:ligatures w14:val="none"/>
             </w:rPr>
           </w:pPr>
-          <w:hyperlink w:anchor="_Toc168509033" w:history="1">
+          <w:hyperlink w:anchor="_Toc168561444" w:history="1">
             <w:r>
               <w:rPr>
                 <w:rStyle w:val="Hipervnculo"/>
@@ -2774,7 +2760,7 @@
                 <w:noProof/>
                 <w:webHidden/>
               </w:rPr>
-              <w:instrText xml:space="preserve"> PAGEREF _Toc168509033 \h </w:instrText>
+              <w:instrText xml:space="preserve"> PAGEREF _Toc168561444 \h </w:instrText>
             </w:r>
             <w:r>
               <w:rPr>
@@ -2821,27 +2807,13 @@
               <w14:ligatures w14:val="none"/>
             </w:rPr>
           </w:pPr>
-          <w:hyperlink w:anchor="_Toc168509034" w:history="1">
+          <w:hyperlink w:anchor="_Toc168561445" w:history="1">
             <w:r>
               <w:rPr>
                 <w:rStyle w:val="Hipervnculo"/>
                 <w:noProof/>
               </w:rPr>
-              <w:t>Implem</w:t>
-            </w:r>
-            <w:r>
-              <w:rPr>
-                <w:rStyle w:val="Hipervnculo"/>
-                <w:noProof/>
-              </w:rPr>
-              <w:t>e</w:t>
-            </w:r>
-            <w:r>
-              <w:rPr>
-                <w:rStyle w:val="Hipervnculo"/>
-                <w:noProof/>
-              </w:rPr>
-              <w:t>ntación</w:t>
+              <w:t>Implementación</w:t>
             </w:r>
             <w:r>
               <w:rPr>
@@ -2862,7 +2834,7 @@
                 <w:noProof/>
                 <w:webHidden/>
               </w:rPr>
-              <w:instrText xml:space="preserve"> PAGEREF _Toc168509034 \h </w:instrText>
+              <w:instrText xml:space="preserve"> PAGEREF _Toc168561445 \h </w:instrText>
             </w:r>
             <w:r>
               <w:rPr>
@@ -2909,7 +2881,7 @@
               <w14:ligatures w14:val="none"/>
             </w:rPr>
           </w:pPr>
-          <w:hyperlink w:anchor="_Toc168509035" w:history="1">
+          <w:hyperlink w:anchor="_Toc168561446" w:history="1">
             <w:r>
               <w:rPr>
                 <w:rStyle w:val="Hipervnculo"/>
@@ -2936,7 +2908,7 @@
                 <w:noProof/>
                 <w:webHidden/>
               </w:rPr>
-              <w:instrText xml:space="preserve"> PAGEREF _Toc168509035 \h </w:instrText>
+              <w:instrText xml:space="preserve"> PAGEREF _Toc168561446 \h </w:instrText>
             </w:r>
             <w:r>
               <w:rPr>
@@ -2983,7 +2955,7 @@
               <w14:ligatures w14:val="none"/>
             </w:rPr>
           </w:pPr>
-          <w:hyperlink w:anchor="_Toc168509036" w:history="1">
+          <w:hyperlink w:anchor="_Toc168561447" w:history="1">
             <w:r>
               <w:rPr>
                 <w:rStyle w:val="Hipervnculo"/>
@@ -3010,7 +2982,7 @@
                 <w:noProof/>
                 <w:webHidden/>
               </w:rPr>
-              <w:instrText xml:space="preserve"> PAGEREF _Toc168509036 \h </w:instrText>
+              <w:instrText xml:space="preserve"> PAGEREF _Toc168561447 \h </w:instrText>
             </w:r>
             <w:r>
               <w:rPr>
@@ -3057,7 +3029,7 @@
               <w14:ligatures w14:val="none"/>
             </w:rPr>
           </w:pPr>
-          <w:hyperlink w:anchor="_Toc168509037" w:history="1">
+          <w:hyperlink w:anchor="_Toc168561448" w:history="1">
             <w:r>
               <w:rPr>
                 <w:rStyle w:val="Hipervnculo"/>
@@ -3084,7 +3056,7 @@
                 <w:noProof/>
                 <w:webHidden/>
               </w:rPr>
-              <w:instrText xml:space="preserve"> PAGEREF _Toc168509037 \h </w:instrText>
+              <w:instrText xml:space="preserve"> PAGEREF _Toc168561448 \h </w:instrText>
             </w:r>
             <w:r>
               <w:rPr>
@@ -3131,7 +3103,7 @@
               <w14:ligatures w14:val="none"/>
             </w:rPr>
           </w:pPr>
-          <w:hyperlink w:anchor="_Toc168509038" w:history="1">
+          <w:hyperlink w:anchor="_Toc168561449" w:history="1">
             <w:r>
               <w:rPr>
                 <w:rStyle w:val="Hipervnculo"/>
@@ -3158,7 +3130,7 @@
                 <w:noProof/>
                 <w:webHidden/>
               </w:rPr>
-              <w:instrText xml:space="preserve"> PAGEREF _Toc168509038 \h </w:instrText>
+              <w:instrText xml:space="preserve"> PAGEREF _Toc168561449 \h </w:instrText>
             </w:r>
             <w:r>
               <w:rPr>
@@ -3205,7 +3177,7 @@
               <w14:ligatures w14:val="none"/>
             </w:rPr>
           </w:pPr>
-          <w:hyperlink w:anchor="_Toc168509039" w:history="1">
+          <w:hyperlink w:anchor="_Toc168561450" w:history="1">
             <w:r>
               <w:rPr>
                 <w:rStyle w:val="Hipervnculo"/>
@@ -3232,7 +3204,7 @@
                 <w:noProof/>
                 <w:webHidden/>
               </w:rPr>
-              <w:instrText xml:space="preserve"> PAGEREF _Toc168509039 \h </w:instrText>
+              <w:instrText xml:space="preserve"> PAGEREF _Toc168561450 \h </w:instrText>
             </w:r>
             <w:r>
               <w:rPr>
@@ -3283,7 +3255,7 @@
       <w:pPr>
         <w:pStyle w:val="Ttulo1"/>
       </w:pPr>
-      <w:bookmarkStart w:id="0" w:name="_Toc168509010"/>
+      <w:bookmarkStart w:id="0" w:name="_Toc168561421"/>
       <w:r>
         <w:lastRenderedPageBreak/>
         <w:t>Planificación</w:t>
@@ -3295,7 +3267,7 @@
       <w:pPr>
         <w:pStyle w:val="Ttulo2"/>
       </w:pPr>
-      <w:bookmarkStart w:id="1" w:name="_Toc168509011"/>
+      <w:bookmarkStart w:id="1" w:name="_Toc168561422"/>
       <w:r>
         <w:t>Anteproyecto</w:t>
       </w:r>
@@ -3306,7 +3278,7 @@
       <w:pPr>
         <w:pStyle w:val="Ttulo3"/>
       </w:pPr>
-      <w:bookmarkStart w:id="2" w:name="_Toc168509012"/>
+      <w:bookmarkStart w:id="2" w:name="_Toc168561423"/>
       <w:r>
         <w:t>Presentación del problema planteado</w:t>
       </w:r>
@@ -3363,7 +3335,7 @@
       <w:pPr>
         <w:pStyle w:val="Ttulo3"/>
       </w:pPr>
-      <w:bookmarkStart w:id="3" w:name="_Toc168509013"/>
+      <w:bookmarkStart w:id="3" w:name="_Toc168561424"/>
       <w:r>
         <w:t>Objetivos</w:t>
       </w:r>
@@ -3399,7 +3371,7 @@
       <w:pPr>
         <w:pStyle w:val="Ttulo3"/>
       </w:pPr>
-      <w:bookmarkStart w:id="4" w:name="_Toc168509014"/>
+      <w:bookmarkStart w:id="4" w:name="_Toc168561425"/>
       <w:r>
         <w:t>Diagrama DAFO</w:t>
       </w:r>
@@ -3473,7 +3445,7 @@
       <w:pPr>
         <w:pStyle w:val="Ttulo3"/>
       </w:pPr>
-      <w:bookmarkStart w:id="5" w:name="_Toc168509015"/>
+      <w:bookmarkStart w:id="5" w:name="_Toc168561426"/>
       <w:r>
         <w:lastRenderedPageBreak/>
         <w:t>Descripción técnica</w:t>
@@ -3777,7 +3749,7 @@
       <w:pPr>
         <w:pStyle w:val="Ttulo3"/>
       </w:pPr>
-      <w:bookmarkStart w:id="6" w:name="_Toc168509016"/>
+      <w:bookmarkStart w:id="6" w:name="_Toc168561427"/>
       <w:r>
         <w:lastRenderedPageBreak/>
         <w:t>Planificación del trabajo</w:t>
@@ -5156,7 +5128,7 @@
       <w:pPr>
         <w:pStyle w:val="Ttulo3"/>
       </w:pPr>
-      <w:bookmarkStart w:id="7" w:name="_Toc168509017"/>
+      <w:bookmarkStart w:id="7" w:name="_Toc168561428"/>
       <w:r>
         <w:t>Descripción de la documentación a entregar</w:t>
       </w:r>
@@ -5252,7 +5224,7 @@
       <w:pPr>
         <w:pStyle w:val="Ttulo3"/>
       </w:pPr>
-      <w:bookmarkStart w:id="8" w:name="_Toc168509018"/>
+      <w:bookmarkStart w:id="8" w:name="_Toc168561429"/>
       <w:r>
         <w:lastRenderedPageBreak/>
         <w:t>Bibliografía</w:t>
@@ -5317,7 +5289,7 @@
       <w:pPr>
         <w:pStyle w:val="Ttulo1"/>
       </w:pPr>
-      <w:bookmarkStart w:id="9" w:name="_Toc168509019"/>
+      <w:bookmarkStart w:id="9" w:name="_Toc168561430"/>
       <w:r>
         <w:lastRenderedPageBreak/>
         <w:t>Análisis</w:t>
@@ -5329,7 +5301,7 @@
       <w:pPr>
         <w:pStyle w:val="Ttulo2"/>
       </w:pPr>
-      <w:bookmarkStart w:id="10" w:name="_Toc168509020"/>
+      <w:bookmarkStart w:id="10" w:name="_Toc168561431"/>
       <w:r>
         <w:t>Público objetivo</w:t>
       </w:r>
@@ -5349,7 +5321,7 @@
       <w:pPr>
         <w:pStyle w:val="Ttulo2"/>
       </w:pPr>
-      <w:bookmarkStart w:id="11" w:name="_Toc168509021"/>
+      <w:bookmarkStart w:id="11" w:name="_Toc168561432"/>
       <w:r>
         <w:t>Nombre de la aplicación</w:t>
       </w:r>
@@ -5366,7 +5338,7 @@
       <w:pPr>
         <w:pStyle w:val="Ttulo2"/>
       </w:pPr>
-      <w:bookmarkStart w:id="12" w:name="_Toc168509022"/>
+      <w:bookmarkStart w:id="12" w:name="_Toc168561433"/>
       <w:r>
         <w:t>Reglas de negocio</w:t>
       </w:r>
@@ -5502,7 +5474,7 @@
       <w:pPr>
         <w:pStyle w:val="Ttulo2"/>
       </w:pPr>
-      <w:bookmarkStart w:id="13" w:name="_Toc168509023"/>
+      <w:bookmarkStart w:id="13" w:name="_Toc168561434"/>
       <w:r>
         <w:lastRenderedPageBreak/>
         <w:t>D</w:t>
@@ -5592,7 +5564,7 @@
       <w:pPr>
         <w:pStyle w:val="Ttulo2"/>
       </w:pPr>
-      <w:bookmarkStart w:id="14" w:name="_Toc168509024"/>
+      <w:bookmarkStart w:id="14" w:name="_Toc168561435"/>
       <w:r>
         <w:lastRenderedPageBreak/>
         <w:t>Diagrama de casos de uso</w:t>
@@ -5670,7 +5642,7 @@
       <w:pPr>
         <w:pStyle w:val="Ttulo1"/>
       </w:pPr>
-      <w:bookmarkStart w:id="15" w:name="_Toc168509025"/>
+      <w:bookmarkStart w:id="15" w:name="_Toc168561436"/>
       <w:r>
         <w:lastRenderedPageBreak/>
         <w:t>D</w:t>
@@ -5685,7 +5657,7 @@
       <w:pPr>
         <w:pStyle w:val="Ttulo2"/>
       </w:pPr>
-      <w:bookmarkStart w:id="16" w:name="_Toc168509026"/>
+      <w:bookmarkStart w:id="16" w:name="_Toc168561437"/>
       <w:r>
         <w:t>P</w:t>
       </w:r>
@@ -5724,7 +5696,7 @@
       <w:pPr>
         <w:pStyle w:val="Ttulo3"/>
       </w:pPr>
-      <w:bookmarkStart w:id="17" w:name="_Toc168509027"/>
+      <w:bookmarkStart w:id="17" w:name="_Toc168561438"/>
       <w:r>
         <w:t>Página de inicio</w:t>
       </w:r>
@@ -5888,7 +5860,7 @@
       <w:pPr>
         <w:pStyle w:val="Ttulo3"/>
       </w:pPr>
-      <w:bookmarkStart w:id="18" w:name="_Toc168509028"/>
+      <w:bookmarkStart w:id="18" w:name="_Toc168561439"/>
       <w:r>
         <w:t>Página de panel</w:t>
       </w:r>
@@ -6151,7 +6123,7 @@
       <w:pPr>
         <w:pStyle w:val="Ttulo3"/>
       </w:pPr>
-      <w:bookmarkStart w:id="19" w:name="_Toc168509029"/>
+      <w:bookmarkStart w:id="19" w:name="_Toc168561440"/>
       <w:r>
         <w:t>Página de gestión de portátiles</w:t>
       </w:r>
@@ -6376,7 +6348,7 @@
       <w:pPr>
         <w:pStyle w:val="Ttulo2"/>
       </w:pPr>
-      <w:bookmarkStart w:id="20" w:name="_Toc168509030"/>
+      <w:bookmarkStart w:id="20" w:name="_Toc168561441"/>
       <w:r>
         <w:lastRenderedPageBreak/>
         <w:t>Diagrama de clases</w:t>
@@ -6447,7 +6419,7 @@
       <w:pPr>
         <w:pStyle w:val="Ttulo2"/>
       </w:pPr>
-      <w:bookmarkStart w:id="21" w:name="_Toc168509031"/>
+      <w:bookmarkStart w:id="21" w:name="_Toc168561442"/>
       <w:r>
         <w:t>Diagrama relacional</w:t>
       </w:r>
@@ -6517,7 +6489,7 @@
       <w:pPr>
         <w:pStyle w:val="Ttulo2"/>
       </w:pPr>
-      <w:bookmarkStart w:id="22" w:name="_Toc168509032"/>
+      <w:bookmarkStart w:id="22" w:name="_Toc168561443"/>
       <w:r>
         <w:t>Paleta de colores</w:t>
       </w:r>
@@ -6603,7 +6575,7 @@
       <w:pPr>
         <w:pStyle w:val="Ttulo2"/>
       </w:pPr>
-      <w:bookmarkStart w:id="23" w:name="_Toc168509033"/>
+      <w:bookmarkStart w:id="23" w:name="_Toc168561444"/>
       <w:r>
         <w:t>Tipografía</w:t>
       </w:r>
@@ -6784,7 +6756,7 @@
       <w:pPr>
         <w:pStyle w:val="Ttulo1"/>
       </w:pPr>
-      <w:bookmarkStart w:id="24" w:name="_Toc168509034"/>
+      <w:bookmarkStart w:id="24" w:name="_Toc168561445"/>
       <w:r>
         <w:t>Implementación</w:t>
       </w:r>
@@ -6797,7 +6769,7 @@
       <w:pPr>
         <w:pStyle w:val="Ttulo1"/>
       </w:pPr>
-      <w:bookmarkStart w:id="25" w:name="_Toc168509035"/>
+      <w:bookmarkStart w:id="25" w:name="_Toc168561446"/>
       <w:r>
         <w:t>Pruebas</w:t>
       </w:r>
@@ -6808,7 +6780,7 @@
       <w:pPr>
         <w:pStyle w:val="Ttulo2"/>
       </w:pPr>
-      <w:bookmarkStart w:id="26" w:name="_Toc168509036"/>
+      <w:bookmarkStart w:id="26" w:name="_Toc168561447"/>
       <w:r>
         <w:t>Pruebas realizadas</w:t>
       </w:r>
@@ -6821,7 +6793,7 @@
       <w:pPr>
         <w:pStyle w:val="Ttulo2"/>
       </w:pPr>
-      <w:bookmarkStart w:id="27" w:name="_Toc168509037"/>
+      <w:bookmarkStart w:id="27" w:name="_Toc168561448"/>
       <w:r>
         <w:t>Resultados obtenidos</w:t>
       </w:r>
@@ -6835,7 +6807,7 @@
       <w:pPr>
         <w:pStyle w:val="Ttulo1"/>
       </w:pPr>
-      <w:bookmarkStart w:id="28" w:name="_Toc168509038"/>
+      <w:bookmarkStart w:id="28" w:name="_Toc168561449"/>
       <w:r>
         <w:t>Diario de trabajo</w:t>
       </w:r>
@@ -6848,14 +6820,583 @@
       <w:pPr>
         <w:pStyle w:val="Ttulo1"/>
       </w:pPr>
-      <w:bookmarkStart w:id="29" w:name="_Toc168509039"/>
+      <w:bookmarkStart w:id="29" w:name="_Toc168561450"/>
       <w:r>
         <w:t>Bibliografía</w:t>
       </w:r>
       <w:bookmarkEnd w:id="29"/>
     </w:p>
+    <w:p/>
+    <w:p>
+      <w:pPr>
+        <w:pStyle w:val="Prrafodelista"/>
+        <w:numPr>
+          <w:ilvl w:val="0"/>
+          <w:numId w:val="11"/>
+        </w:numPr>
+      </w:pPr>
+      <w:r>
+        <w:t>Animación botones cabecera</w:t>
+      </w:r>
+      <w:r>
+        <w:t xml:space="preserve"> | </w:t>
+      </w:r>
+      <w:hyperlink r:id="rId26" w:history="1">
+        <w:r>
+          <w:rPr>
+            <w:rStyle w:val="Hipervnculo"/>
+          </w:rPr>
+          <w:t>uiver</w:t>
+        </w:r>
+        <w:r>
+          <w:rPr>
+            <w:rStyle w:val="Hipervnculo"/>
+          </w:rPr>
+          <w:t>s</w:t>
+        </w:r>
+        <w:r>
+          <w:rPr>
+            <w:rStyle w:val="Hipervnculo"/>
+          </w:rPr>
+          <w:t>e.io</w:t>
+        </w:r>
+      </w:hyperlink>
+    </w:p>
+    <w:p>
+      <w:pPr>
+        <w:pStyle w:val="Prrafodelista"/>
+        <w:numPr>
+          <w:ilvl w:val="0"/>
+          <w:numId w:val="11"/>
+        </w:numPr>
+      </w:pPr>
+      <w:r>
+        <w:t>Certificado SSL en XAMPP</w:t>
+      </w:r>
+      <w:r>
+        <w:t xml:space="preserve"> </w:t>
+      </w:r>
+      <w:r>
+        <w:t xml:space="preserve">| </w:t>
+      </w:r>
+      <w:hyperlink r:id="rId27" w:history="1">
+        <w:r>
+          <w:rPr>
+            <w:rStyle w:val="Hipervnculo"/>
+          </w:rPr>
+          <w:t>youtube.c</w:t>
+        </w:r>
+        <w:r>
+          <w:rPr>
+            <w:rStyle w:val="Hipervnculo"/>
+          </w:rPr>
+          <w:t>o</w:t>
+        </w:r>
+        <w:r>
+          <w:rPr>
+            <w:rStyle w:val="Hipervnculo"/>
+          </w:rPr>
+          <w:t>m</w:t>
+        </w:r>
+      </w:hyperlink>
+    </w:p>
+    <w:p>
+      <w:pPr>
+        <w:pStyle w:val="Prrafodelista"/>
+        <w:numPr>
+          <w:ilvl w:val="0"/>
+          <w:numId w:val="11"/>
+        </w:numPr>
+        <w:rPr>
+          <w:lang w:val="en-US"/>
+        </w:rPr>
+      </w:pPr>
+      <w:proofErr w:type="spellStart"/>
+      <w:r>
+        <w:rPr>
+          <w:lang w:val="en-US"/>
+        </w:rPr>
+        <w:t>ChatGPT</w:t>
+      </w:r>
+      <w:proofErr w:type="spellEnd"/>
+      <w:r>
+        <w:rPr>
+          <w:lang w:val="en-US"/>
+        </w:rPr>
+        <w:t xml:space="preserve"> </w:t>
+      </w:r>
+      <w:r>
+        <w:rPr>
+          <w:lang w:val="en-US"/>
+        </w:rPr>
+        <w:t xml:space="preserve">| </w:t>
+      </w:r>
+      <w:hyperlink r:id="rId28" w:history="1">
+        <w:r>
+          <w:rPr>
+            <w:rStyle w:val="Hipervnculo"/>
+            <w:lang w:val="en-US"/>
+          </w:rPr>
+          <w:t>opena</w:t>
+        </w:r>
+        <w:r>
+          <w:rPr>
+            <w:rStyle w:val="Hipervnculo"/>
+            <w:lang w:val="en-US"/>
+          </w:rPr>
+          <w:t>i</w:t>
+        </w:r>
+        <w:r>
+          <w:rPr>
+            <w:rStyle w:val="Hipervnculo"/>
+            <w:lang w:val="en-US"/>
+          </w:rPr>
+          <w:t>.com</w:t>
+        </w:r>
+      </w:hyperlink>
+    </w:p>
+    <w:p>
+      <w:pPr>
+        <w:pStyle w:val="Prrafodelista"/>
+        <w:numPr>
+          <w:ilvl w:val="0"/>
+          <w:numId w:val="11"/>
+        </w:numPr>
+        <w:rPr>
+          <w:lang w:val="en-US"/>
+        </w:rPr>
+      </w:pPr>
+      <w:r>
+        <w:rPr>
+          <w:lang w:val="en-US"/>
+        </w:rPr>
+        <w:t>Copilot</w:t>
+      </w:r>
+      <w:r>
+        <w:rPr>
+          <w:lang w:val="en-US"/>
+        </w:rPr>
+        <w:t xml:space="preserve"> </w:t>
+      </w:r>
+      <w:r>
+        <w:rPr>
+          <w:lang w:val="en-US"/>
+        </w:rPr>
+        <w:t xml:space="preserve">| </w:t>
+      </w:r>
+      <w:hyperlink r:id="rId29" w:history="1">
+        <w:r>
+          <w:rPr>
+            <w:rStyle w:val="Hipervnculo"/>
+            <w:lang w:val="en-US"/>
+          </w:rPr>
+          <w:t>microsof</w:t>
+        </w:r>
+        <w:r>
+          <w:rPr>
+            <w:rStyle w:val="Hipervnculo"/>
+            <w:lang w:val="en-US"/>
+          </w:rPr>
+          <w:t>t</w:t>
+        </w:r>
+        <w:r>
+          <w:rPr>
+            <w:rStyle w:val="Hipervnculo"/>
+            <w:lang w:val="en-US"/>
+          </w:rPr>
+          <w:t>.com</w:t>
+        </w:r>
+      </w:hyperlink>
+    </w:p>
+    <w:p>
+      <w:pPr>
+        <w:pStyle w:val="Prrafodelista"/>
+        <w:numPr>
+          <w:ilvl w:val="0"/>
+          <w:numId w:val="11"/>
+        </w:numPr>
+      </w:pPr>
+      <w:r>
+        <w:t>Escáner de códigos QR</w:t>
+      </w:r>
+      <w:r>
+        <w:t xml:space="preserve"> </w:t>
+      </w:r>
+      <w:r>
+        <w:t xml:space="preserve">| </w:t>
+      </w:r>
+      <w:hyperlink r:id="rId30" w:history="1">
+        <w:r>
+          <w:rPr>
+            <w:rStyle w:val="Hipervnculo"/>
+          </w:rPr>
+          <w:t>ope</w:t>
+        </w:r>
+        <w:r>
+          <w:rPr>
+            <w:rStyle w:val="Hipervnculo"/>
+          </w:rPr>
+          <w:t>n</w:t>
+        </w:r>
+        <w:r>
+          <w:rPr>
+            <w:rStyle w:val="Hipervnculo"/>
+          </w:rPr>
+          <w:t>javascript.info</w:t>
+        </w:r>
+      </w:hyperlink>
+    </w:p>
+    <w:p>
+      <w:pPr>
+        <w:pStyle w:val="Prrafodelista"/>
+        <w:numPr>
+          <w:ilvl w:val="0"/>
+          <w:numId w:val="11"/>
+        </w:numPr>
+      </w:pPr>
+      <w:r>
+        <w:t>Formulario de búsqueda</w:t>
+      </w:r>
+      <w:r>
+        <w:t xml:space="preserve"> | </w:t>
+      </w:r>
+      <w:hyperlink r:id="rId31" w:history="1">
+        <w:r>
+          <w:rPr>
+            <w:rStyle w:val="Hipervnculo"/>
+          </w:rPr>
+          <w:t>stackove</w:t>
+        </w:r>
+        <w:r>
+          <w:rPr>
+            <w:rStyle w:val="Hipervnculo"/>
+          </w:rPr>
+          <w:t>r</w:t>
+        </w:r>
+        <w:r>
+          <w:rPr>
+            <w:rStyle w:val="Hipervnculo"/>
+          </w:rPr>
+          <w:t>flow.com</w:t>
+        </w:r>
+      </w:hyperlink>
+    </w:p>
+    <w:p>
+      <w:pPr>
+        <w:pStyle w:val="Prrafodelista"/>
+        <w:numPr>
+          <w:ilvl w:val="0"/>
+          <w:numId w:val="11"/>
+        </w:numPr>
+      </w:pPr>
+      <w:r>
+        <w:t>Generador y validador de DNI/NIE</w:t>
+      </w:r>
+      <w:r>
+        <w:t xml:space="preserve"> </w:t>
+      </w:r>
+      <w:r>
+        <w:t xml:space="preserve">| </w:t>
+      </w:r>
+      <w:hyperlink r:id="rId32" w:history="1">
+        <w:r>
+          <w:rPr>
+            <w:rStyle w:val="Hipervnculo"/>
+          </w:rPr>
+          <w:t>generador-de-d</w:t>
+        </w:r>
+        <w:r>
+          <w:rPr>
+            <w:rStyle w:val="Hipervnculo"/>
+          </w:rPr>
+          <w:t>n</w:t>
+        </w:r>
+        <w:r>
+          <w:rPr>
+            <w:rStyle w:val="Hipervnculo"/>
+          </w:rPr>
+          <w:t>i.com</w:t>
+        </w:r>
+      </w:hyperlink>
+    </w:p>
+    <w:p>
+      <w:pPr>
+        <w:pStyle w:val="Prrafodelista"/>
+        <w:numPr>
+          <w:ilvl w:val="0"/>
+          <w:numId w:val="11"/>
+        </w:numPr>
+      </w:pPr>
+      <w:r>
+        <w:t>Gráficos</w:t>
+      </w:r>
+      <w:r>
+        <w:t xml:space="preserve"> | </w:t>
+      </w:r>
+      <w:hyperlink r:id="rId33" w:history="1">
+        <w:r>
+          <w:rPr>
+            <w:rStyle w:val="Hipervnculo"/>
+          </w:rPr>
+          <w:t>chartjs.or</w:t>
+        </w:r>
+        <w:r>
+          <w:rPr>
+            <w:rStyle w:val="Hipervnculo"/>
+          </w:rPr>
+          <w:t>g</w:t>
+        </w:r>
+      </w:hyperlink>
+    </w:p>
+    <w:p>
+      <w:pPr>
+        <w:pStyle w:val="Prrafodelista"/>
+        <w:numPr>
+          <w:ilvl w:val="0"/>
+          <w:numId w:val="11"/>
+        </w:numPr>
+      </w:pPr>
+      <w:r>
+        <w:t>Implementación de los gráficos</w:t>
+      </w:r>
+      <w:r>
+        <w:t xml:space="preserve"> </w:t>
+      </w:r>
+      <w:r>
+        <w:t xml:space="preserve">| </w:t>
+      </w:r>
+      <w:hyperlink r:id="rId34" w:history="1">
+        <w:r>
+          <w:rPr>
+            <w:rStyle w:val="Hipervnculo"/>
+          </w:rPr>
+          <w:t>w3sc</w:t>
+        </w:r>
+        <w:r>
+          <w:rPr>
+            <w:rStyle w:val="Hipervnculo"/>
+          </w:rPr>
+          <w:t>h</w:t>
+        </w:r>
+        <w:r>
+          <w:rPr>
+            <w:rStyle w:val="Hipervnculo"/>
+          </w:rPr>
+          <w:t>ools.com</w:t>
+        </w:r>
+      </w:hyperlink>
+    </w:p>
+    <w:p>
+      <w:pPr>
+        <w:pStyle w:val="Prrafodelista"/>
+        <w:numPr>
+          <w:ilvl w:val="0"/>
+          <w:numId w:val="11"/>
+        </w:numPr>
+        <w:rPr>
+          <w:lang w:val="en-US"/>
+        </w:rPr>
+      </w:pPr>
+      <w:proofErr w:type="spellStart"/>
+      <w:r>
+        <w:rPr>
+          <w:lang w:val="en-US"/>
+        </w:rPr>
+        <w:t>Mensaje</w:t>
+      </w:r>
+      <w:proofErr w:type="spellEnd"/>
+      <w:r>
+        <w:rPr>
+          <w:lang w:val="en-US"/>
+        </w:rPr>
+        <w:t xml:space="preserve"> flash</w:t>
+      </w:r>
+      <w:r>
+        <w:rPr>
+          <w:lang w:val="en-US"/>
+        </w:rPr>
+        <w:t xml:space="preserve"> </w:t>
+      </w:r>
+      <w:r>
+        <w:rPr>
+          <w:lang w:val="en-US"/>
+        </w:rPr>
+        <w:t xml:space="preserve">| </w:t>
+      </w:r>
+      <w:hyperlink r:id="rId35" w:history="1">
+        <w:r>
+          <w:rPr>
+            <w:rStyle w:val="Hipervnculo"/>
+            <w:lang w:val="en-US"/>
+          </w:rPr>
+          <w:t>stackoverflow.</w:t>
+        </w:r>
+        <w:r>
+          <w:rPr>
+            <w:rStyle w:val="Hipervnculo"/>
+            <w:lang w:val="en-US"/>
+          </w:rPr>
+          <w:t>c</w:t>
+        </w:r>
+        <w:r>
+          <w:rPr>
+            <w:rStyle w:val="Hipervnculo"/>
+            <w:lang w:val="en-US"/>
+          </w:rPr>
+          <w:t>om</w:t>
+        </w:r>
+      </w:hyperlink>
+    </w:p>
+    <w:p>
+      <w:pPr>
+        <w:pStyle w:val="Prrafodelista"/>
+        <w:numPr>
+          <w:ilvl w:val="0"/>
+          <w:numId w:val="11"/>
+        </w:numPr>
+      </w:pPr>
+      <w:proofErr w:type="spellStart"/>
+      <w:r>
+        <w:t>Perplexity</w:t>
+      </w:r>
+      <w:proofErr w:type="spellEnd"/>
+      <w:r>
+        <w:t xml:space="preserve"> </w:t>
+      </w:r>
+      <w:r>
+        <w:t xml:space="preserve">| </w:t>
+      </w:r>
+      <w:hyperlink r:id="rId36" w:history="1">
+        <w:r>
+          <w:rPr>
+            <w:rStyle w:val="Hipervnculo"/>
+          </w:rPr>
+          <w:t>pe</w:t>
+        </w:r>
+        <w:r>
+          <w:rPr>
+            <w:rStyle w:val="Hipervnculo"/>
+          </w:rPr>
+          <w:t>r</w:t>
+        </w:r>
+        <w:r>
+          <w:rPr>
+            <w:rStyle w:val="Hipervnculo"/>
+          </w:rPr>
+          <w:t>plexity.ai</w:t>
+        </w:r>
+      </w:hyperlink>
+    </w:p>
+    <w:p>
+      <w:pPr>
+        <w:pStyle w:val="Prrafodelista"/>
+        <w:numPr>
+          <w:ilvl w:val="0"/>
+          <w:numId w:val="11"/>
+        </w:numPr>
+      </w:pPr>
+      <w:r>
+        <w:t>Restringir vista por usuario</w:t>
+      </w:r>
+      <w:r>
+        <w:t xml:space="preserve"> </w:t>
+      </w:r>
+      <w:r>
+        <w:t xml:space="preserve">| </w:t>
+      </w:r>
+      <w:hyperlink r:id="rId37" w:history="1">
+        <w:r>
+          <w:rPr>
+            <w:rStyle w:val="Hipervnculo"/>
+          </w:rPr>
+          <w:t>yiiframework</w:t>
+        </w:r>
+        <w:r>
+          <w:rPr>
+            <w:rStyle w:val="Hipervnculo"/>
+          </w:rPr>
+          <w:t>.</w:t>
+        </w:r>
+        <w:r>
+          <w:rPr>
+            <w:rStyle w:val="Hipervnculo"/>
+          </w:rPr>
+          <w:t>com</w:t>
+        </w:r>
+      </w:hyperlink>
+    </w:p>
+    <w:p>
+      <w:pPr>
+        <w:pStyle w:val="Prrafodelista"/>
+        <w:numPr>
+          <w:ilvl w:val="0"/>
+          <w:numId w:val="11"/>
+        </w:numPr>
+      </w:pPr>
+      <w:r>
+        <w:t>Tipografía</w:t>
+      </w:r>
+      <w:r>
+        <w:t xml:space="preserve"> </w:t>
+      </w:r>
+      <w:r>
+        <w:t xml:space="preserve">| </w:t>
+      </w:r>
+      <w:hyperlink r:id="rId38" w:history="1">
+        <w:r>
+          <w:rPr>
+            <w:rStyle w:val="Hipervnculo"/>
+          </w:rPr>
+          <w:t>google.</w:t>
+        </w:r>
+        <w:r>
+          <w:rPr>
+            <w:rStyle w:val="Hipervnculo"/>
+          </w:rPr>
+          <w:t>c</w:t>
+        </w:r>
+        <w:r>
+          <w:rPr>
+            <w:rStyle w:val="Hipervnculo"/>
+          </w:rPr>
+          <w:t>om</w:t>
+        </w:r>
+      </w:hyperlink>
+    </w:p>
+    <w:p>
+      <w:pPr>
+        <w:pStyle w:val="Prrafodelista"/>
+        <w:numPr>
+          <w:ilvl w:val="0"/>
+          <w:numId w:val="11"/>
+        </w:numPr>
+      </w:pPr>
+      <w:r>
+        <w:t>Validaciones</w:t>
+      </w:r>
+      <w:r>
+        <w:t xml:space="preserve"> </w:t>
+      </w:r>
+      <w:r>
+        <w:t xml:space="preserve">| </w:t>
+      </w:r>
+      <w:hyperlink r:id="rId39" w:history="1">
+        <w:r>
+          <w:rPr>
+            <w:rStyle w:val="Hipervnculo"/>
+          </w:rPr>
+          <w:t>yiiframework.co</w:t>
+        </w:r>
+        <w:r>
+          <w:rPr>
+            <w:rStyle w:val="Hipervnculo"/>
+          </w:rPr>
+          <w:t>m</w:t>
+        </w:r>
+      </w:hyperlink>
+    </w:p>
     <w:sectPr>
-      <w:footerReference w:type="default" r:id="rId26"/>
+      <w:footerReference w:type="default" r:id="rId40"/>
       <w:pgSz w:w="11906" w:h="16838"/>
       <w:pgMar w:top="1135" w:right="1701" w:bottom="1276" w:left="1701" w:header="284" w:footer="282" w:gutter="0"/>
       <w:cols w:space="708"/>
@@ -7381,6 +7922,119 @@
     </w:lvl>
   </w:abstractNum>
   <w:abstractNum w:abstractNumId="3" w15:restartNumberingAfterBreak="0">
+    <w:nsid w:val="377D6E4D"/>
+    <w:multiLevelType w:val="hybridMultilevel"/>
+    <w:tmpl w:val="B2CAA4B2"/>
+    <w:lvl w:ilvl="0" w:tplc="0C0A0001">
+      <w:start w:val="1"/>
+      <w:numFmt w:val="bullet"/>
+      <w:lvlText w:val=""/>
+      <w:lvlJc w:val="left"/>
+      <w:pPr>
+        <w:ind w:left="720" w:hanging="360"/>
+      </w:pPr>
+      <w:rPr>
+        <w:rFonts w:ascii="Symbol" w:hAnsi="Symbol" w:hint="default"/>
+      </w:rPr>
+    </w:lvl>
+    <w:lvl w:ilvl="1" w:tplc="0C0A0003" w:tentative="1">
+      <w:start w:val="1"/>
+      <w:numFmt w:val="bullet"/>
+      <w:lvlText w:val="o"/>
+      <w:lvlJc w:val="left"/>
+      <w:pPr>
+        <w:ind w:left="1440" w:hanging="360"/>
+      </w:pPr>
+      <w:rPr>
+        <w:rFonts w:ascii="Courier New" w:hAnsi="Courier New" w:cs="Courier New" w:hint="default"/>
+      </w:rPr>
+    </w:lvl>
+    <w:lvl w:ilvl="2" w:tplc="0C0A0005" w:tentative="1">
+      <w:start w:val="1"/>
+      <w:numFmt w:val="bullet"/>
+      <w:lvlText w:val=""/>
+      <w:lvlJc w:val="left"/>
+      <w:pPr>
+        <w:ind w:left="2160" w:hanging="360"/>
+      </w:pPr>
+      <w:rPr>
+        <w:rFonts w:ascii="Wingdings" w:hAnsi="Wingdings" w:hint="default"/>
+      </w:rPr>
+    </w:lvl>
+    <w:lvl w:ilvl="3" w:tplc="0C0A0001" w:tentative="1">
+      <w:start w:val="1"/>
+      <w:numFmt w:val="bullet"/>
+      <w:lvlText w:val=""/>
+      <w:lvlJc w:val="left"/>
+      <w:pPr>
+        <w:ind w:left="2880" w:hanging="360"/>
+      </w:pPr>
+      <w:rPr>
+        <w:rFonts w:ascii="Symbol" w:hAnsi="Symbol" w:hint="default"/>
+      </w:rPr>
+    </w:lvl>
+    <w:lvl w:ilvl="4" w:tplc="0C0A0003" w:tentative="1">
+      <w:start w:val="1"/>
+      <w:numFmt w:val="bullet"/>
+      <w:lvlText w:val="o"/>
+      <w:lvlJc w:val="left"/>
+      <w:pPr>
+        <w:ind w:left="3600" w:hanging="360"/>
+      </w:pPr>
+      <w:rPr>
+        <w:rFonts w:ascii="Courier New" w:hAnsi="Courier New" w:cs="Courier New" w:hint="default"/>
+      </w:rPr>
+    </w:lvl>
+    <w:lvl w:ilvl="5" w:tplc="0C0A0005" w:tentative="1">
+      <w:start w:val="1"/>
+      <w:numFmt w:val="bullet"/>
+      <w:lvlText w:val=""/>
+      <w:lvlJc w:val="left"/>
+      <w:pPr>
+        <w:ind w:left="4320" w:hanging="360"/>
+      </w:pPr>
+      <w:rPr>
+        <w:rFonts w:ascii="Wingdings" w:hAnsi="Wingdings" w:hint="default"/>
+      </w:rPr>
+    </w:lvl>
+    <w:lvl w:ilvl="6" w:tplc="0C0A0001" w:tentative="1">
+      <w:start w:val="1"/>
+      <w:numFmt w:val="bullet"/>
+      <w:lvlText w:val=""/>
+      <w:lvlJc w:val="left"/>
+      <w:pPr>
+        <w:ind w:left="5040" w:hanging="360"/>
+      </w:pPr>
+      <w:rPr>
+        <w:rFonts w:ascii="Symbol" w:hAnsi="Symbol" w:hint="default"/>
+      </w:rPr>
+    </w:lvl>
+    <w:lvl w:ilvl="7" w:tplc="0C0A0003" w:tentative="1">
+      <w:start w:val="1"/>
+      <w:numFmt w:val="bullet"/>
+      <w:lvlText w:val="o"/>
+      <w:lvlJc w:val="left"/>
+      <w:pPr>
+        <w:ind w:left="5760" w:hanging="360"/>
+      </w:pPr>
+      <w:rPr>
+        <w:rFonts w:ascii="Courier New" w:hAnsi="Courier New" w:cs="Courier New" w:hint="default"/>
+      </w:rPr>
+    </w:lvl>
+    <w:lvl w:ilvl="8" w:tplc="0C0A0005" w:tentative="1">
+      <w:start w:val="1"/>
+      <w:numFmt w:val="bullet"/>
+      <w:lvlText w:val=""/>
+      <w:lvlJc w:val="left"/>
+      <w:pPr>
+        <w:ind w:left="6480" w:hanging="360"/>
+      </w:pPr>
+      <w:rPr>
+        <w:rFonts w:ascii="Wingdings" w:hAnsi="Wingdings" w:hint="default"/>
+      </w:rPr>
+    </w:lvl>
+  </w:abstractNum>
+  <w:abstractNum w:abstractNumId="4" w15:restartNumberingAfterBreak="0">
     <w:nsid w:val="42101B58"/>
     <w:multiLevelType w:val="hybridMultilevel"/>
     <w:tmpl w:val="84E4BFCA"/>
@@ -7492,7 +8146,7 @@
       </w:rPr>
     </w:lvl>
   </w:abstractNum>
-  <w:abstractNum w:abstractNumId="4" w15:restartNumberingAfterBreak="0">
+  <w:abstractNum w:abstractNumId="5" w15:restartNumberingAfterBreak="0">
     <w:nsid w:val="5C1D03B8"/>
     <w:multiLevelType w:val="hybridMultilevel"/>
     <w:tmpl w:val="CB1ECF06"/>
@@ -7605,7 +8259,7 @@
       </w:rPr>
     </w:lvl>
   </w:abstractNum>
-  <w:abstractNum w:abstractNumId="5" w15:restartNumberingAfterBreak="0">
+  <w:abstractNum w:abstractNumId="6" w15:restartNumberingAfterBreak="0">
     <w:nsid w:val="5D3B7503"/>
     <w:multiLevelType w:val="hybridMultilevel"/>
     <w:tmpl w:val="5510B0A6"/>
@@ -7717,7 +8371,7 @@
       </w:rPr>
     </w:lvl>
   </w:abstractNum>
-  <w:abstractNum w:abstractNumId="6" w15:restartNumberingAfterBreak="0">
+  <w:abstractNum w:abstractNumId="7" w15:restartNumberingAfterBreak="0">
     <w:nsid w:val="696062ED"/>
     <w:multiLevelType w:val="hybridMultilevel"/>
     <w:tmpl w:val="F384B806"/>
@@ -7829,7 +8483,7 @@
       </w:rPr>
     </w:lvl>
   </w:abstractNum>
-  <w:abstractNum w:abstractNumId="7" w15:restartNumberingAfterBreak="0">
+  <w:abstractNum w:abstractNumId="8" w15:restartNumberingAfterBreak="0">
     <w:nsid w:val="6EEB7D1A"/>
     <w:multiLevelType w:val="hybridMultilevel"/>
     <w:tmpl w:val="224411E4"/>
@@ -7941,7 +8595,7 @@
       </w:rPr>
     </w:lvl>
   </w:abstractNum>
-  <w:abstractNum w:abstractNumId="8" w15:restartNumberingAfterBreak="0">
+  <w:abstractNum w:abstractNumId="9" w15:restartNumberingAfterBreak="0">
     <w:nsid w:val="7D6C5976"/>
     <w:multiLevelType w:val="hybridMultilevel"/>
     <w:tmpl w:val="A7DE9C7C"/>
@@ -8053,7 +8707,7 @@
       </w:rPr>
     </w:lvl>
   </w:abstractNum>
-  <w:abstractNum w:abstractNumId="9" w15:restartNumberingAfterBreak="0">
+  <w:abstractNum w:abstractNumId="10" w15:restartNumberingAfterBreak="0">
     <w:nsid w:val="7E4C7C0A"/>
     <w:multiLevelType w:val="hybridMultilevel"/>
     <w:tmpl w:val="CF7C67B0"/>
@@ -8167,34 +8821,37 @@
     </w:lvl>
   </w:abstractNum>
   <w:num w:numId="1">
-    <w:abstractNumId w:val="4"/>
+    <w:abstractNumId w:val="5"/>
   </w:num>
   <w:num w:numId="2">
-    <w:abstractNumId w:val="5"/>
+    <w:abstractNumId w:val="6"/>
   </w:num>
   <w:num w:numId="3">
-    <w:abstractNumId w:val="8"/>
+    <w:abstractNumId w:val="9"/>
   </w:num>
   <w:num w:numId="4">
     <w:abstractNumId w:val="0"/>
   </w:num>
   <w:num w:numId="5">
-    <w:abstractNumId w:val="6"/>
+    <w:abstractNumId w:val="7"/>
   </w:num>
   <w:num w:numId="6">
-    <w:abstractNumId w:val="3"/>
+    <w:abstractNumId w:val="4"/>
   </w:num>
   <w:num w:numId="7">
     <w:abstractNumId w:val="2"/>
   </w:num>
   <w:num w:numId="8">
-    <w:abstractNumId w:val="7"/>
+    <w:abstractNumId w:val="8"/>
   </w:num>
   <w:num w:numId="9">
     <w:abstractNumId w:val="1"/>
   </w:num>
   <w:num w:numId="10">
-    <w:abstractNumId w:val="9"/>
+    <w:abstractNumId w:val="10"/>
+  </w:num>
+  <w:num w:numId="11">
+    <w:abstractNumId w:val="3"/>
   </w:num>
 </w:numbering>
 </file>
@@ -8966,6 +9623,30 @@
       <w14:ligatures w14:val="standardContextual"/>
     </w:rPr>
   </w:style>
+  <w:style w:type="character" w:styleId="Mencinsinresolver">
+    <w:name w:val="Unresolved Mention"/>
+    <w:basedOn w:val="Fuentedeprrafopredeter"/>
+    <w:uiPriority w:val="99"/>
+    <w:semiHidden/>
+    <w:unhideWhenUsed/>
+    <w:rsid w:val="009A1E1A"/>
+    <w:rPr>
+      <w:color w:val="605E5C"/>
+      <w:shd w:val="clear" w:color="auto" w:fill="E1DFDD"/>
+    </w:rPr>
+  </w:style>
+  <w:style w:type="character" w:styleId="Hipervnculovisitado">
+    <w:name w:val="FollowedHyperlink"/>
+    <w:basedOn w:val="Fuentedeprrafopredeter"/>
+    <w:uiPriority w:val="99"/>
+    <w:semiHidden/>
+    <w:unhideWhenUsed/>
+    <w:rsid w:val="009A1E1A"/>
+    <w:rPr>
+      <w:color w:val="954F72" w:themeColor="followedHyperlink"/>
+      <w:u w:val="single"/>
+    </w:rPr>
+  </w:style>
 </w:styles>
 </file>
 

</xml_diff>

<commit_message>
Añadida una nueva regla de negocio
</commit_message>
<xml_diff>
--- a/documents/documentación.docx
+++ b/documents/documentación.docx
@@ -3287,15 +3287,7 @@
     <w:p/>
     <w:p>
       <w:r>
-        <w:t xml:space="preserve">La aplicación tiene como objetivo abordar las necesidades del centro de estudios </w:t>
-      </w:r>
-      <w:proofErr w:type="spellStart"/>
-      <w:r>
-        <w:t>Ceinmark</w:t>
-      </w:r>
-      <w:proofErr w:type="spellEnd"/>
-      <w:r>
-        <w:t xml:space="preserve">. En este centro educativo, los estudiantes pueden </w:t>
+        <w:t xml:space="preserve">La aplicación tiene como objetivo abordar las necesidades del centro de estudios Ceinmark. En este centro educativo, los estudiantes pueden </w:t>
       </w:r>
       <w:r>
         <w:t>usar</w:t>
@@ -3517,13 +3509,8 @@
       </w:r>
     </w:p>
     <w:p>
-      <w:proofErr w:type="spellStart"/>
-      <w:r>
-        <w:t>Frameworks</w:t>
-      </w:r>
-      <w:proofErr w:type="spellEnd"/>
-      <w:r>
-        <w:t>:</w:t>
+      <w:r>
+        <w:t>Frameworks:</w:t>
       </w:r>
     </w:p>
     <w:p>
@@ -3604,13 +3591,8 @@
           <w:numId w:val="3"/>
         </w:numPr>
       </w:pPr>
-      <w:proofErr w:type="spellStart"/>
-      <w:r>
-        <w:t>dbForge</w:t>
-      </w:r>
-      <w:proofErr w:type="spellEnd"/>
-      <w:r>
-        <w:t xml:space="preserve"> Studio: Entorno de desarrollo para gestionar la base de datos.</w:t>
+      <w:r>
+        <w:t>dbForge Studio: Entorno de desarrollo para gestionar la base de datos.</w:t>
       </w:r>
     </w:p>
     <w:p>
@@ -3634,15 +3616,7 @@
         </w:numPr>
       </w:pPr>
       <w:r>
-        <w:t xml:space="preserve">Visual Studio </w:t>
-      </w:r>
-      <w:proofErr w:type="spellStart"/>
-      <w:r>
-        <w:t>Code</w:t>
-      </w:r>
-      <w:proofErr w:type="spellEnd"/>
-      <w:r>
-        <w:t>: Entorno de desarrollo.</w:t>
+        <w:t>Visual Studio Code: Entorno de desarrollo.</w:t>
       </w:r>
     </w:p>
     <w:p>
@@ -3658,13 +3632,8 @@
           <w:numId w:val="7"/>
         </w:numPr>
       </w:pPr>
-      <w:proofErr w:type="spellStart"/>
-      <w:r>
-        <w:t>Canva</w:t>
-      </w:r>
-      <w:proofErr w:type="spellEnd"/>
-      <w:r>
-        <w:t>: Plataforma para realizar diseños y presentaciones.</w:t>
+      <w:r>
+        <w:t>Canva: Plataforma para realizar diseños y presentaciones.</w:t>
       </w:r>
     </w:p>
     <w:p>
@@ -3687,13 +3656,8 @@
           <w:numId w:val="7"/>
         </w:numPr>
       </w:pPr>
-      <w:proofErr w:type="spellStart"/>
-      <w:r>
-        <w:t>Figma</w:t>
-      </w:r>
-      <w:proofErr w:type="spellEnd"/>
-      <w:r>
-        <w:t>: Herramienta para diseñar la interfaz de usuario.</w:t>
+      <w:r>
+        <w:t>Figma: Herramienta para diseñar la interfaz de usuario.</w:t>
       </w:r>
     </w:p>
     <w:p>
@@ -3916,13 +3880,8 @@
         </w:numPr>
       </w:pPr>
       <w:r>
-        <w:t xml:space="preserve">Prototipado de la interfaz de </w:t>
-      </w:r>
-      <w:proofErr w:type="spellStart"/>
-      <w:r>
-        <w:t>Figma</w:t>
-      </w:r>
-      <w:proofErr w:type="spellEnd"/>
+        <w:t>Prototipado de la interfaz de Figma</w:t>
+      </w:r>
     </w:p>
     <w:p>
       <w:pPr>
@@ -3980,13 +3939,8 @@
         </w:numPr>
       </w:pPr>
       <w:r>
-        <w:t xml:space="preserve">Prototipado de la interfaz de </w:t>
-      </w:r>
-      <w:proofErr w:type="spellStart"/>
-      <w:r>
-        <w:t>Figma</w:t>
-      </w:r>
-      <w:proofErr w:type="spellEnd"/>
+        <w:t>Prototipado de la interfaz de Figma</w:t>
+      </w:r>
     </w:p>
     <w:p>
       <w:pPr>
@@ -4044,13 +3998,8 @@
         </w:numPr>
       </w:pPr>
       <w:r>
-        <w:t xml:space="preserve">Prototipado de la interfaz de </w:t>
-      </w:r>
-      <w:proofErr w:type="spellStart"/>
-      <w:r>
-        <w:t>Figma</w:t>
-      </w:r>
-      <w:proofErr w:type="spellEnd"/>
+        <w:t>Prototipado de la interfaz de Figma</w:t>
+      </w:r>
     </w:p>
     <w:p>
       <w:r>
@@ -4066,13 +4015,8 @@
         </w:numPr>
       </w:pPr>
       <w:r>
-        <w:t xml:space="preserve">Prototipado de la interfaz de </w:t>
-      </w:r>
-      <w:proofErr w:type="spellStart"/>
-      <w:r>
-        <w:t>Figma</w:t>
-      </w:r>
-      <w:proofErr w:type="spellEnd"/>
+        <w:t>Prototipado de la interfaz de Figma</w:t>
+      </w:r>
     </w:p>
     <w:p>
       <w:pPr>
@@ -4118,13 +4062,8 @@
         </w:numPr>
       </w:pPr>
       <w:r>
-        <w:t xml:space="preserve">Prototipado de la interfaz de </w:t>
-      </w:r>
-      <w:proofErr w:type="spellStart"/>
-      <w:r>
-        <w:t>Figma</w:t>
-      </w:r>
-      <w:proofErr w:type="spellEnd"/>
+        <w:t>Prototipado de la interfaz de Figma</w:t>
+      </w:r>
     </w:p>
     <w:p>
       <w:pPr>
@@ -4170,13 +4109,8 @@
         </w:numPr>
       </w:pPr>
       <w:r>
-        <w:t xml:space="preserve">Prototipado de la interfaz de </w:t>
-      </w:r>
-      <w:proofErr w:type="spellStart"/>
-      <w:r>
-        <w:t>Figma</w:t>
-      </w:r>
-      <w:proofErr w:type="spellEnd"/>
+        <w:t>Prototipado de la interfaz de Figma</w:t>
+      </w:r>
     </w:p>
     <w:p>
       <w:pPr>
@@ -5467,8 +5401,15 @@
     </w:p>
     <w:p>
       <w:pPr>
-        <w:jc w:val="left"/>
-      </w:pPr>
+        <w:pStyle w:val="Prrafodelista"/>
+        <w:numPr>
+          <w:ilvl w:val="0"/>
+          <w:numId w:val="10"/>
+        </w:numPr>
+      </w:pPr>
+      <w:r>
+        <w:t>Un alumno que esté matriculado en un curso de mañana y otro de tarde solo podrá reservar portátiles que estén disponibles en ambos turnos.</w:t>
+      </w:r>
     </w:p>
     <w:p>
       <w:pPr>
@@ -5669,15 +5610,7 @@
     <w:p/>
     <w:p>
       <w:r>
-        <w:t xml:space="preserve">A continuación, presento los prototipos de interfaz que he desarrollado en </w:t>
-      </w:r>
-      <w:proofErr w:type="spellStart"/>
-      <w:r>
-        <w:t>Figma</w:t>
-      </w:r>
-      <w:proofErr w:type="spellEnd"/>
-      <w:r>
-        <w:t>, detallando sus características y funcionalidades.</w:t>
+        <w:t>A continuación, presento los prototipos de interfaz que he desarrollado en Figma, detallando sus características y funcionalidades.</w:t>
       </w:r>
     </w:p>
     <w:p>
@@ -6041,11 +5974,9 @@
       <w:r>
         <w:t xml:space="preserve">del prototipo de esta página, la renombré primero como 'Gráficos' y finalmente como 'Panel', tomando inspiración de los </w:t>
       </w:r>
-      <w:proofErr w:type="spellStart"/>
       <w:r>
         <w:t>dashboards</w:t>
       </w:r>
-      <w:proofErr w:type="spellEnd"/>
       <w:r>
         <w:t xml:space="preserve"> </w:t>
       </w:r>
@@ -6587,45 +6518,13 @@
         <w:t>L</w:t>
       </w:r>
       <w:r>
-        <w:t xml:space="preserve">a aplicación web utiliza la tipografía </w:t>
-      </w:r>
-      <w:proofErr w:type="spellStart"/>
-      <w:r>
-        <w:t>Roboto</w:t>
-      </w:r>
-      <w:proofErr w:type="spellEnd"/>
-      <w:r>
-        <w:t xml:space="preserve"> debido a su legibilidad, que garantiza una experiencia de usuario fluida. Además, </w:t>
-      </w:r>
-      <w:proofErr w:type="spellStart"/>
-      <w:r>
-        <w:t>Roboto</w:t>
-      </w:r>
-      <w:proofErr w:type="spellEnd"/>
-      <w:r>
-        <w:t xml:space="preserve"> ofrece un estilo agradable a la vista para el público objetivo, transmitiendo una sensación de profesionalidad. En caso de que haya algún problema al cargar la tipografía, se utilizará la tipografía </w:t>
-      </w:r>
-      <w:proofErr w:type="spellStart"/>
-      <w:r>
-        <w:t>sans-serif</w:t>
-      </w:r>
-      <w:proofErr w:type="spellEnd"/>
-      <w:r>
-        <w:t xml:space="preserve"> que present</w:t>
+        <w:t>a aplicación web utiliza la tipografía Roboto debido a su legibilidad, que garantiza una experiencia de usuario fluida. Además, Roboto ofrece un estilo agradable a la vista para el público objetivo, transmitiendo una sensación de profesionalidad. En caso de que haya algún problema al cargar la tipografía, se utilizará la tipografía sans-serif que present</w:t>
       </w:r>
       <w:r>
         <w:t>a</w:t>
       </w:r>
       <w:r>
-        <w:t xml:space="preserve"> similitudes con </w:t>
-      </w:r>
-      <w:proofErr w:type="spellStart"/>
-      <w:r>
-        <w:t>Roboto</w:t>
-      </w:r>
-      <w:proofErr w:type="spellEnd"/>
-      <w:r>
-        <w:t xml:space="preserve"> para mantener la coherencia visual y la legibilidad en la interfaz.</w:t>
+        <w:t xml:space="preserve"> similitudes con Roboto para mantener la coherencia visual y la legibilidad en la interfaz.</w:t>
       </w:r>
     </w:p>
     <w:p/>
@@ -6846,19 +6745,7 @@
           <w:rPr>
             <w:rStyle w:val="Hipervnculo"/>
           </w:rPr>
-          <w:t>uiver</w:t>
-        </w:r>
-        <w:r>
-          <w:rPr>
-            <w:rStyle w:val="Hipervnculo"/>
-          </w:rPr>
-          <w:t>s</w:t>
-        </w:r>
-        <w:r>
-          <w:rPr>
-            <w:rStyle w:val="Hipervnculo"/>
-          </w:rPr>
-          <w:t>e.io</w:t>
+          <w:t>uiverse.io</w:t>
         </w:r>
       </w:hyperlink>
     </w:p>
@@ -6884,19 +6771,7 @@
           <w:rPr>
             <w:rStyle w:val="Hipervnculo"/>
           </w:rPr>
-          <w:t>youtube.c</w:t>
-        </w:r>
-        <w:r>
-          <w:rPr>
-            <w:rStyle w:val="Hipervnculo"/>
-          </w:rPr>
-          <w:t>o</w:t>
-        </w:r>
-        <w:r>
-          <w:rPr>
-            <w:rStyle w:val="Hipervnculo"/>
-          </w:rPr>
-          <w:t>m</w:t>
+          <w:t>youtube.com</w:t>
         </w:r>
       </w:hyperlink>
     </w:p>
@@ -6911,14 +6786,12 @@
           <w:lang w:val="en-US"/>
         </w:rPr>
       </w:pPr>
-      <w:proofErr w:type="spellStart"/>
       <w:r>
         <w:rPr>
           <w:lang w:val="en-US"/>
         </w:rPr>
         <w:t>ChatGPT</w:t>
       </w:r>
-      <w:proofErr w:type="spellEnd"/>
       <w:r>
         <w:rPr>
           <w:lang w:val="en-US"/>
@@ -6937,21 +6810,7 @@
             <w:rStyle w:val="Hipervnculo"/>
             <w:lang w:val="en-US"/>
           </w:rPr>
-          <w:t>opena</w:t>
-        </w:r>
-        <w:r>
-          <w:rPr>
-            <w:rStyle w:val="Hipervnculo"/>
-            <w:lang w:val="en-US"/>
-          </w:rPr>
-          <w:t>i</w:t>
-        </w:r>
-        <w:r>
-          <w:rPr>
-            <w:rStyle w:val="Hipervnculo"/>
-            <w:lang w:val="en-US"/>
-          </w:rPr>
-          <w:t>.com</w:t>
+          <w:t>openai.com</w:t>
         </w:r>
       </w:hyperlink>
     </w:p>
@@ -6990,21 +6849,7 @@
             <w:rStyle w:val="Hipervnculo"/>
             <w:lang w:val="en-US"/>
           </w:rPr>
-          <w:t>microsof</w:t>
-        </w:r>
-        <w:r>
-          <w:rPr>
-            <w:rStyle w:val="Hipervnculo"/>
-            <w:lang w:val="en-US"/>
-          </w:rPr>
-          <w:t>t</w:t>
-        </w:r>
-        <w:r>
-          <w:rPr>
-            <w:rStyle w:val="Hipervnculo"/>
-            <w:lang w:val="en-US"/>
-          </w:rPr>
-          <w:t>.com</w:t>
+          <w:t>microsoft.com</w:t>
         </w:r>
       </w:hyperlink>
     </w:p>
@@ -7030,19 +6875,7 @@
           <w:rPr>
             <w:rStyle w:val="Hipervnculo"/>
           </w:rPr>
-          <w:t>ope</w:t>
-        </w:r>
-        <w:r>
-          <w:rPr>
-            <w:rStyle w:val="Hipervnculo"/>
-          </w:rPr>
-          <w:t>n</w:t>
-        </w:r>
-        <w:r>
-          <w:rPr>
-            <w:rStyle w:val="Hipervnculo"/>
-          </w:rPr>
-          <w:t>javascript.info</w:t>
+          <w:t>openjavascript.info</w:t>
         </w:r>
       </w:hyperlink>
     </w:p>
@@ -7065,19 +6898,7 @@
           <w:rPr>
             <w:rStyle w:val="Hipervnculo"/>
           </w:rPr>
-          <w:t>stackove</w:t>
-        </w:r>
-        <w:r>
-          <w:rPr>
-            <w:rStyle w:val="Hipervnculo"/>
-          </w:rPr>
-          <w:t>r</w:t>
-        </w:r>
-        <w:r>
-          <w:rPr>
-            <w:rStyle w:val="Hipervnculo"/>
-          </w:rPr>
-          <w:t>flow.com</w:t>
+          <w:t>stackoverflow.com</w:t>
         </w:r>
       </w:hyperlink>
     </w:p>
@@ -7103,19 +6924,7 @@
           <w:rPr>
             <w:rStyle w:val="Hipervnculo"/>
           </w:rPr>
-          <w:t>generador-de-d</w:t>
-        </w:r>
-        <w:r>
-          <w:rPr>
-            <w:rStyle w:val="Hipervnculo"/>
-          </w:rPr>
-          <w:t>n</w:t>
-        </w:r>
-        <w:r>
-          <w:rPr>
-            <w:rStyle w:val="Hipervnculo"/>
-          </w:rPr>
-          <w:t>i.com</w:t>
+          <w:t>generador-de-dni.com</w:t>
         </w:r>
       </w:hyperlink>
     </w:p>
@@ -7138,13 +6947,7 @@
           <w:rPr>
             <w:rStyle w:val="Hipervnculo"/>
           </w:rPr>
-          <w:t>chartjs.or</w:t>
-        </w:r>
-        <w:r>
-          <w:rPr>
-            <w:rStyle w:val="Hipervnculo"/>
-          </w:rPr>
-          <w:t>g</w:t>
+          <w:t>chartjs.org</w:t>
         </w:r>
       </w:hyperlink>
     </w:p>
@@ -7170,19 +6973,7 @@
           <w:rPr>
             <w:rStyle w:val="Hipervnculo"/>
           </w:rPr>
-          <w:t>w3sc</w:t>
-        </w:r>
-        <w:r>
-          <w:rPr>
-            <w:rStyle w:val="Hipervnculo"/>
-          </w:rPr>
-          <w:t>h</w:t>
-        </w:r>
-        <w:r>
-          <w:rPr>
-            <w:rStyle w:val="Hipervnculo"/>
-          </w:rPr>
-          <w:t>ools.com</w:t>
+          <w:t>w3schools.com</w:t>
         </w:r>
       </w:hyperlink>
     </w:p>
@@ -7197,19 +6988,11 @@
           <w:lang w:val="en-US"/>
         </w:rPr>
       </w:pPr>
-      <w:proofErr w:type="spellStart"/>
       <w:r>
         <w:rPr>
           <w:lang w:val="en-US"/>
         </w:rPr>
-        <w:t>Mensaje</w:t>
-      </w:r>
-      <w:proofErr w:type="spellEnd"/>
-      <w:r>
-        <w:rPr>
-          <w:lang w:val="en-US"/>
-        </w:rPr>
-        <w:t xml:space="preserve"> flash</w:t>
+        <w:t>Mensaje flash</w:t>
       </w:r>
       <w:r>
         <w:rPr>
@@ -7229,21 +7012,7 @@
             <w:rStyle w:val="Hipervnculo"/>
             <w:lang w:val="en-US"/>
           </w:rPr>
-          <w:t>stackoverflow.</w:t>
-        </w:r>
-        <w:r>
-          <w:rPr>
-            <w:rStyle w:val="Hipervnculo"/>
-            <w:lang w:val="en-US"/>
-          </w:rPr>
-          <w:t>c</w:t>
-        </w:r>
-        <w:r>
-          <w:rPr>
-            <w:rStyle w:val="Hipervnculo"/>
-            <w:lang w:val="en-US"/>
-          </w:rPr>
-          <w:t>om</w:t>
+          <w:t>stackoverflow.com</w:t>
         </w:r>
       </w:hyperlink>
     </w:p>
@@ -7255,11 +7024,9 @@
           <w:numId w:val="11"/>
         </w:numPr>
       </w:pPr>
-      <w:proofErr w:type="spellStart"/>
       <w:r>
         <w:t>Perplexity</w:t>
       </w:r>
-      <w:proofErr w:type="spellEnd"/>
       <w:r>
         <w:t xml:space="preserve"> </w:t>
       </w:r>
@@ -7271,19 +7038,7 @@
           <w:rPr>
             <w:rStyle w:val="Hipervnculo"/>
           </w:rPr>
-          <w:t>pe</w:t>
-        </w:r>
-        <w:r>
-          <w:rPr>
-            <w:rStyle w:val="Hipervnculo"/>
-          </w:rPr>
-          <w:t>r</w:t>
-        </w:r>
-        <w:r>
-          <w:rPr>
-            <w:rStyle w:val="Hipervnculo"/>
-          </w:rPr>
-          <w:t>plexity.ai</w:t>
+          <w:t>perplexity.ai</w:t>
         </w:r>
       </w:hyperlink>
     </w:p>
@@ -7309,19 +7064,7 @@
           <w:rPr>
             <w:rStyle w:val="Hipervnculo"/>
           </w:rPr>
-          <w:t>yiiframework</w:t>
-        </w:r>
-        <w:r>
-          <w:rPr>
-            <w:rStyle w:val="Hipervnculo"/>
-          </w:rPr>
-          <w:t>.</w:t>
-        </w:r>
-        <w:r>
-          <w:rPr>
-            <w:rStyle w:val="Hipervnculo"/>
-          </w:rPr>
-          <w:t>com</w:t>
+          <w:t>yiiframework.com</w:t>
         </w:r>
       </w:hyperlink>
     </w:p>
@@ -7347,19 +7090,7 @@
           <w:rPr>
             <w:rStyle w:val="Hipervnculo"/>
           </w:rPr>
-          <w:t>google.</w:t>
-        </w:r>
-        <w:r>
-          <w:rPr>
-            <w:rStyle w:val="Hipervnculo"/>
-          </w:rPr>
-          <w:t>c</w:t>
-        </w:r>
-        <w:r>
-          <w:rPr>
-            <w:rStyle w:val="Hipervnculo"/>
-          </w:rPr>
-          <w:t>om</w:t>
+          <w:t>google.com</w:t>
         </w:r>
       </w:hyperlink>
     </w:p>
@@ -7385,13 +7116,7 @@
           <w:rPr>
             <w:rStyle w:val="Hipervnculo"/>
           </w:rPr>
-          <w:t>yiiframework.co</w:t>
-        </w:r>
-        <w:r>
-          <w:rPr>
-            <w:rStyle w:val="Hipervnculo"/>
-          </w:rPr>
-          <w:t>m</w:t>
+          <w:t>yiiframework.com</w:t>
         </w:r>
       </w:hyperlink>
     </w:p>

</xml_diff>

<commit_message>
Documentado apartado de pruebas realizadas
</commit_message>
<xml_diff>
--- a/documents/documentación.docx
+++ b/documents/documentación.docx
@@ -172,7 +172,11 @@
           </mc:Choice>
           <mc:Fallback>
             <w:pict>
-              <v:shape w14:anchorId="38BC86B2" id="Cuadro de texto 2" o:spid="_x0000_s1027" type="#_x0000_t202" style="position:absolute;left:0;text-align:left;margin-left:-62.75pt;margin-top:569pt;width:551.5pt;height:33.35pt;z-index:251667456;visibility:visible;mso-wrap-style:square;mso-width-percent:0;mso-height-percent:0;mso-wrap-distance-left:9pt;mso-wrap-distance-top:0;mso-wrap-distance-right:9pt;mso-wrap-distance-bottom:0;mso-position-horizontal:absolute;mso-position-horizontal-relative:margin;mso-position-vertical:absolute;mso-position-vertical-relative:margin;mso-width-percent:0;mso-height-percent:0;mso-width-relative:margin;mso-height-relative:margin;v-text-anchor:middle" o:gfxdata="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" filled="f" stroked="f" strokeweight=".5pt">
+              <v:shapetype w14:anchorId="38BC86B2" id="_x0000_t202" coordsize="21600,21600" o:spt="202" path="m,l,21600r21600,l21600,xe">
+                <v:stroke joinstyle="miter"/>
+                <v:path gradientshapeok="t" o:connecttype="rect"/>
+              </v:shapetype>
+              <v:shape id="Cuadro de texto 2" o:spid="_x0000_s1026" type="#_x0000_t202" style="position:absolute;left:0;text-align:left;margin-left:-62.75pt;margin-top:569pt;width:551.5pt;height:33.35pt;z-index:251667456;visibility:visible;mso-wrap-style:square;mso-width-percent:0;mso-height-percent:0;mso-wrap-distance-left:9pt;mso-wrap-distance-top:0;mso-wrap-distance-right:9pt;mso-wrap-distance-bottom:0;mso-position-horizontal:absolute;mso-position-horizontal-relative:margin;mso-position-vertical:absolute;mso-position-vertical-relative:margin;mso-width-percent:0;mso-height-percent:0;mso-width-relative:margin;mso-height-relative:margin;v-text-anchor:middle" o:gfxdata="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" filled="f" stroked="f" strokeweight=".5pt">
                 <v:textbox>
                   <w:txbxContent>
                     <w:p>
@@ -307,11 +311,7 @@
           </mc:Choice>
           <mc:Fallback>
             <w:pict>
-              <v:shapetype w14:anchorId="05062F8C" id="_x0000_t202" coordsize="21600,21600" o:spt="202" path="m,l,21600r21600,l21600,xe">
-                <v:stroke joinstyle="miter"/>
-                <v:path gradientshapeok="t" o:connecttype="rect"/>
-              </v:shapetype>
-              <v:shape id="Cuadro de texto 9" o:spid="_x0000_s1027" type="#_x0000_t202" style="position:absolute;left:0;text-align:left;margin-left:52.45pt;margin-top:179pt;width:320.3pt;height:34.45pt;z-index:251664384;visibility:visible;mso-wrap-style:square;mso-height-percent:0;mso-wrap-distance-left:9pt;mso-wrap-distance-top:0;mso-wrap-distance-right:9pt;mso-wrap-distance-bottom:0;mso-position-horizontal:absolute;mso-position-horizontal-relative:margin;mso-position-vertical:absolute;mso-position-vertical-relative:margin;mso-height-percent:0;mso-height-relative:margin;v-text-anchor:middle" o:gfxdata="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" filled="f" stroked="f" strokeweight=".5pt">
+              <v:shape w14:anchorId="05062F8C" id="Cuadro de texto 9" o:spid="_x0000_s1027" type="#_x0000_t202" style="position:absolute;left:0;text-align:left;margin-left:52.45pt;margin-top:179pt;width:320.3pt;height:34.45pt;z-index:251664384;visibility:visible;mso-wrap-style:square;mso-height-percent:0;mso-wrap-distance-left:9pt;mso-wrap-distance-top:0;mso-wrap-distance-right:9pt;mso-wrap-distance-bottom:0;mso-position-horizontal:absolute;mso-position-horizontal-relative:margin;mso-position-vertical:absolute;mso-position-vertical-relative:margin;mso-height-percent:0;mso-height-relative:margin;v-text-anchor:middle" o:gfxdata="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" filled="f" stroked="f" strokeweight=".5pt">
                 <v:textbox>
                   <w:txbxContent>
                     <w:p>
@@ -426,7 +426,7 @@
           </mc:Choice>
           <mc:Fallback>
             <w:pict>
-              <v:shape w14:anchorId="07C96829" id="Cuadro de texto 8" o:spid="_x0000_s1030" type="#_x0000_t202" style="position:absolute;left:0;text-align:left;margin-left:10.35pt;margin-top:145.7pt;width:404.5pt;height:35.45pt;z-index:251663360;visibility:visible;mso-wrap-style:square;mso-width-percent:0;mso-height-percent:0;mso-wrap-distance-left:9pt;mso-wrap-distance-top:0;mso-wrap-distance-right:9pt;mso-wrap-distance-bottom:0;mso-position-horizontal:absolute;mso-position-horizontal-relative:margin;mso-position-vertical:absolute;mso-position-vertical-relative:margin;mso-width-percent:0;mso-height-percent:0;mso-width-relative:margin;mso-height-relative:margin;v-text-anchor:middle" o:gfxdata="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" filled="f" stroked="f" strokeweight=".5pt">
+              <v:shape w14:anchorId="07C96829" id="Cuadro de texto 8" o:spid="_x0000_s1028" type="#_x0000_t202" style="position:absolute;left:0;text-align:left;margin-left:10.35pt;margin-top:145.7pt;width:404.5pt;height:35.45pt;z-index:251663360;visibility:visible;mso-wrap-style:square;mso-width-percent:0;mso-height-percent:0;mso-wrap-distance-left:9pt;mso-wrap-distance-top:0;mso-wrap-distance-right:9pt;mso-wrap-distance-bottom:0;mso-position-horizontal:absolute;mso-position-horizontal-relative:margin;mso-position-vertical:absolute;mso-position-vertical-relative:margin;mso-width-percent:0;mso-height-percent:0;mso-width-relative:margin;mso-height-relative:margin;v-text-anchor:middle" o:gfxdata="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" filled="f" stroked="f" strokeweight=".5pt">
                 <v:textbox>
                   <w:txbxContent>
                     <w:p>
@@ -548,7 +548,7 @@
           </mc:Choice>
           <mc:Fallback>
             <w:pict>
-              <v:shape w14:anchorId="269A4F68" id="Cuadro de texto 10" o:spid="_x0000_s1031" type="#_x0000_t202" style="position:absolute;left:0;text-align:left;margin-left:0;margin-top:0;width:320.3pt;height:31.4pt;z-index:251665408;visibility:visible;mso-wrap-style:square;mso-height-percent:0;mso-wrap-distance-left:9pt;mso-wrap-distance-top:0;mso-wrap-distance-right:9pt;mso-wrap-distance-bottom:0;mso-position-horizontal:center;mso-position-horizontal-relative:margin;mso-position-vertical:bottom;mso-position-vertical-relative:margin;mso-height-percent:0;mso-height-relative:margin;v-text-anchor:middle" o:gfxdata="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" filled="f" stroked="f" strokeweight=".5pt">
+              <v:shape w14:anchorId="269A4F68" id="Cuadro de texto 10" o:spid="_x0000_s1029" type="#_x0000_t202" style="position:absolute;left:0;text-align:left;margin-left:0;margin-top:0;width:320.3pt;height:31.4pt;z-index:251665408;visibility:visible;mso-wrap-style:square;mso-height-percent:0;mso-wrap-distance-left:9pt;mso-wrap-distance-top:0;mso-wrap-distance-right:9pt;mso-wrap-distance-bottom:0;mso-position-horizontal:center;mso-position-horizontal-relative:margin;mso-position-vertical:bottom;mso-position-vertical-relative:margin;mso-height-percent:0;mso-height-relative:margin;v-text-anchor:middle" o:gfxdata="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" filled="f" stroked="f" strokeweight=".5pt">
                 <v:textbox>
                   <w:txbxContent>
                     <w:p>
@@ -1031,7 +1031,7 @@
           <w:r>
             <w:fldChar w:fldCharType="separate"/>
           </w:r>
-          <w:hyperlink w:anchor="_Toc168561421" w:history="1">
+          <w:hyperlink w:anchor="_Toc168579930" w:history="1">
             <w:r>
               <w:rPr>
                 <w:rStyle w:val="Hipervnculo"/>
@@ -1058,7 +1058,7 @@
                 <w:noProof/>
                 <w:webHidden/>
               </w:rPr>
-              <w:instrText xml:space="preserve"> PAGEREF _Toc168561421 \h </w:instrText>
+              <w:instrText xml:space="preserve"> PAGEREF _Toc168579930 \h </w:instrText>
             </w:r>
             <w:r>
               <w:rPr>
@@ -1105,7 +1105,7 @@
               <w14:ligatures w14:val="none"/>
             </w:rPr>
           </w:pPr>
-          <w:hyperlink w:anchor="_Toc168561422" w:history="1">
+          <w:hyperlink w:anchor="_Toc168579931" w:history="1">
             <w:r>
               <w:rPr>
                 <w:rStyle w:val="Hipervnculo"/>
@@ -1132,7 +1132,7 @@
                 <w:noProof/>
                 <w:webHidden/>
               </w:rPr>
-              <w:instrText xml:space="preserve"> PAGEREF _Toc168561422 \h </w:instrText>
+              <w:instrText xml:space="preserve"> PAGEREF _Toc168579931 \h </w:instrText>
             </w:r>
             <w:r>
               <w:rPr>
@@ -1179,7 +1179,7 @@
               <w14:ligatures w14:val="none"/>
             </w:rPr>
           </w:pPr>
-          <w:hyperlink w:anchor="_Toc168561423" w:history="1">
+          <w:hyperlink w:anchor="_Toc168579932" w:history="1">
             <w:r>
               <w:rPr>
                 <w:rStyle w:val="Hipervnculo"/>
@@ -1206,7 +1206,7 @@
                 <w:noProof/>
                 <w:webHidden/>
               </w:rPr>
-              <w:instrText xml:space="preserve"> PAGEREF _Toc168561423 \h </w:instrText>
+              <w:instrText xml:space="preserve"> PAGEREF _Toc168579932 \h </w:instrText>
             </w:r>
             <w:r>
               <w:rPr>
@@ -1253,7 +1253,7 @@
               <w14:ligatures w14:val="none"/>
             </w:rPr>
           </w:pPr>
-          <w:hyperlink w:anchor="_Toc168561424" w:history="1">
+          <w:hyperlink w:anchor="_Toc168579933" w:history="1">
             <w:r>
               <w:rPr>
                 <w:rStyle w:val="Hipervnculo"/>
@@ -1280,7 +1280,7 @@
                 <w:noProof/>
                 <w:webHidden/>
               </w:rPr>
-              <w:instrText xml:space="preserve"> PAGEREF _Toc168561424 \h </w:instrText>
+              <w:instrText xml:space="preserve"> PAGEREF _Toc168579933 \h </w:instrText>
             </w:r>
             <w:r>
               <w:rPr>
@@ -1327,7 +1327,7 @@
               <w14:ligatures w14:val="none"/>
             </w:rPr>
           </w:pPr>
-          <w:hyperlink w:anchor="_Toc168561425" w:history="1">
+          <w:hyperlink w:anchor="_Toc168579934" w:history="1">
             <w:r>
               <w:rPr>
                 <w:rStyle w:val="Hipervnculo"/>
@@ -1354,7 +1354,7 @@
                 <w:noProof/>
                 <w:webHidden/>
               </w:rPr>
-              <w:instrText xml:space="preserve"> PAGEREF _Toc168561425 \h </w:instrText>
+              <w:instrText xml:space="preserve"> PAGEREF _Toc168579934 \h </w:instrText>
             </w:r>
             <w:r>
               <w:rPr>
@@ -1401,7 +1401,7 @@
               <w14:ligatures w14:val="none"/>
             </w:rPr>
           </w:pPr>
-          <w:hyperlink w:anchor="_Toc168561426" w:history="1">
+          <w:hyperlink w:anchor="_Toc168579935" w:history="1">
             <w:r>
               <w:rPr>
                 <w:rStyle w:val="Hipervnculo"/>
@@ -1428,7 +1428,7 @@
                 <w:noProof/>
                 <w:webHidden/>
               </w:rPr>
-              <w:instrText xml:space="preserve"> PAGEREF _Toc168561426 \h </w:instrText>
+              <w:instrText xml:space="preserve"> PAGEREF _Toc168579935 \h </w:instrText>
             </w:r>
             <w:r>
               <w:rPr>
@@ -1475,7 +1475,7 @@
               <w14:ligatures w14:val="none"/>
             </w:rPr>
           </w:pPr>
-          <w:hyperlink w:anchor="_Toc168561427" w:history="1">
+          <w:hyperlink w:anchor="_Toc168579936" w:history="1">
             <w:r>
               <w:rPr>
                 <w:rStyle w:val="Hipervnculo"/>
@@ -1502,7 +1502,7 @@
                 <w:noProof/>
                 <w:webHidden/>
               </w:rPr>
-              <w:instrText xml:space="preserve"> PAGEREF _Toc168561427 \h </w:instrText>
+              <w:instrText xml:space="preserve"> PAGEREF _Toc168579936 \h </w:instrText>
             </w:r>
             <w:r>
               <w:rPr>
@@ -1549,7 +1549,7 @@
               <w14:ligatures w14:val="none"/>
             </w:rPr>
           </w:pPr>
-          <w:hyperlink w:anchor="_Toc168561428" w:history="1">
+          <w:hyperlink w:anchor="_Toc168579937" w:history="1">
             <w:r>
               <w:rPr>
                 <w:rStyle w:val="Hipervnculo"/>
@@ -1576,7 +1576,7 @@
                 <w:noProof/>
                 <w:webHidden/>
               </w:rPr>
-              <w:instrText xml:space="preserve"> PAGEREF _Toc168561428 \h </w:instrText>
+              <w:instrText xml:space="preserve"> PAGEREF _Toc168579937 \h </w:instrText>
             </w:r>
             <w:r>
               <w:rPr>
@@ -1623,7 +1623,7 @@
               <w14:ligatures w14:val="none"/>
             </w:rPr>
           </w:pPr>
-          <w:hyperlink w:anchor="_Toc168561429" w:history="1">
+          <w:hyperlink w:anchor="_Toc168579938" w:history="1">
             <w:r>
               <w:rPr>
                 <w:rStyle w:val="Hipervnculo"/>
@@ -1650,7 +1650,7 @@
                 <w:noProof/>
                 <w:webHidden/>
               </w:rPr>
-              <w:instrText xml:space="preserve"> PAGEREF _Toc168561429 \h </w:instrText>
+              <w:instrText xml:space="preserve"> PAGEREF _Toc168579938 \h </w:instrText>
             </w:r>
             <w:r>
               <w:rPr>
@@ -1697,7 +1697,7 @@
               <w14:ligatures w14:val="none"/>
             </w:rPr>
           </w:pPr>
-          <w:hyperlink w:anchor="_Toc168561430" w:history="1">
+          <w:hyperlink w:anchor="_Toc168579939" w:history="1">
             <w:r>
               <w:rPr>
                 <w:rStyle w:val="Hipervnculo"/>
@@ -1724,7 +1724,7 @@
                 <w:noProof/>
                 <w:webHidden/>
               </w:rPr>
-              <w:instrText xml:space="preserve"> PAGEREF _Toc168561430 \h </w:instrText>
+              <w:instrText xml:space="preserve"> PAGEREF _Toc168579939 \h </w:instrText>
             </w:r>
             <w:r>
               <w:rPr>
@@ -1771,7 +1771,7 @@
               <w14:ligatures w14:val="none"/>
             </w:rPr>
           </w:pPr>
-          <w:hyperlink w:anchor="_Toc168561431" w:history="1">
+          <w:hyperlink w:anchor="_Toc168579940" w:history="1">
             <w:r>
               <w:rPr>
                 <w:rStyle w:val="Hipervnculo"/>
@@ -1798,7 +1798,7 @@
                 <w:noProof/>
                 <w:webHidden/>
               </w:rPr>
-              <w:instrText xml:space="preserve"> PAGEREF _Toc168561431 \h </w:instrText>
+              <w:instrText xml:space="preserve"> PAGEREF _Toc168579940 \h </w:instrText>
             </w:r>
             <w:r>
               <w:rPr>
@@ -1845,7 +1845,7 @@
               <w14:ligatures w14:val="none"/>
             </w:rPr>
           </w:pPr>
-          <w:hyperlink w:anchor="_Toc168561432" w:history="1">
+          <w:hyperlink w:anchor="_Toc168579941" w:history="1">
             <w:r>
               <w:rPr>
                 <w:rStyle w:val="Hipervnculo"/>
@@ -1872,7 +1872,7 @@
                 <w:noProof/>
                 <w:webHidden/>
               </w:rPr>
-              <w:instrText xml:space="preserve"> PAGEREF _Toc168561432 \h </w:instrText>
+              <w:instrText xml:space="preserve"> PAGEREF _Toc168579941 \h </w:instrText>
             </w:r>
             <w:r>
               <w:rPr>
@@ -1919,7 +1919,7 @@
               <w14:ligatures w14:val="none"/>
             </w:rPr>
           </w:pPr>
-          <w:hyperlink w:anchor="_Toc168561433" w:history="1">
+          <w:hyperlink w:anchor="_Toc168579942" w:history="1">
             <w:r>
               <w:rPr>
                 <w:rStyle w:val="Hipervnculo"/>
@@ -1946,7 +1946,7 @@
                 <w:noProof/>
                 <w:webHidden/>
               </w:rPr>
-              <w:instrText xml:space="preserve"> PAGEREF _Toc168561433 \h </w:instrText>
+              <w:instrText xml:space="preserve"> PAGEREF _Toc168579942 \h </w:instrText>
             </w:r>
             <w:r>
               <w:rPr>
@@ -1993,7 +1993,7 @@
               <w14:ligatures w14:val="none"/>
             </w:rPr>
           </w:pPr>
-          <w:hyperlink w:anchor="_Toc168561434" w:history="1">
+          <w:hyperlink w:anchor="_Toc168579943" w:history="1">
             <w:r>
               <w:rPr>
                 <w:rStyle w:val="Hipervnculo"/>
@@ -2020,7 +2020,7 @@
                 <w:noProof/>
                 <w:webHidden/>
               </w:rPr>
-              <w:instrText xml:space="preserve"> PAGEREF _Toc168561434 \h </w:instrText>
+              <w:instrText xml:space="preserve"> PAGEREF _Toc168579943 \h </w:instrText>
             </w:r>
             <w:r>
               <w:rPr>
@@ -2067,7 +2067,7 @@
               <w14:ligatures w14:val="none"/>
             </w:rPr>
           </w:pPr>
-          <w:hyperlink w:anchor="_Toc168561435" w:history="1">
+          <w:hyperlink w:anchor="_Toc168579944" w:history="1">
             <w:r>
               <w:rPr>
                 <w:rStyle w:val="Hipervnculo"/>
@@ -2094,7 +2094,7 @@
                 <w:noProof/>
                 <w:webHidden/>
               </w:rPr>
-              <w:instrText xml:space="preserve"> PAGEREF _Toc168561435 \h </w:instrText>
+              <w:instrText xml:space="preserve"> PAGEREF _Toc168579944 \h </w:instrText>
             </w:r>
             <w:r>
               <w:rPr>
@@ -2141,7 +2141,7 @@
               <w14:ligatures w14:val="none"/>
             </w:rPr>
           </w:pPr>
-          <w:hyperlink w:anchor="_Toc168561436" w:history="1">
+          <w:hyperlink w:anchor="_Toc168579945" w:history="1">
             <w:r>
               <w:rPr>
                 <w:rStyle w:val="Hipervnculo"/>
@@ -2168,7 +2168,7 @@
                 <w:noProof/>
                 <w:webHidden/>
               </w:rPr>
-              <w:instrText xml:space="preserve"> PAGEREF _Toc168561436 \h </w:instrText>
+              <w:instrText xml:space="preserve"> PAGEREF _Toc168579945 \h </w:instrText>
             </w:r>
             <w:r>
               <w:rPr>
@@ -2215,7 +2215,7 @@
               <w14:ligatures w14:val="none"/>
             </w:rPr>
           </w:pPr>
-          <w:hyperlink w:anchor="_Toc168561437" w:history="1">
+          <w:hyperlink w:anchor="_Toc168579946" w:history="1">
             <w:r>
               <w:rPr>
                 <w:rStyle w:val="Hipervnculo"/>
@@ -2242,7 +2242,7 @@
                 <w:noProof/>
                 <w:webHidden/>
               </w:rPr>
-              <w:instrText xml:space="preserve"> PAGEREF _Toc168561437 \h </w:instrText>
+              <w:instrText xml:space="preserve"> PAGEREF _Toc168579946 \h </w:instrText>
             </w:r>
             <w:r>
               <w:rPr>
@@ -2289,7 +2289,7 @@
               <w14:ligatures w14:val="none"/>
             </w:rPr>
           </w:pPr>
-          <w:hyperlink w:anchor="_Toc168561438" w:history="1">
+          <w:hyperlink w:anchor="_Toc168579947" w:history="1">
             <w:r>
               <w:rPr>
                 <w:rStyle w:val="Hipervnculo"/>
@@ -2316,7 +2316,7 @@
                 <w:noProof/>
                 <w:webHidden/>
               </w:rPr>
-              <w:instrText xml:space="preserve"> PAGEREF _Toc168561438 \h </w:instrText>
+              <w:instrText xml:space="preserve"> PAGEREF _Toc168579947 \h </w:instrText>
             </w:r>
             <w:r>
               <w:rPr>
@@ -2363,7 +2363,7 @@
               <w14:ligatures w14:val="none"/>
             </w:rPr>
           </w:pPr>
-          <w:hyperlink w:anchor="_Toc168561439" w:history="1">
+          <w:hyperlink w:anchor="_Toc168579948" w:history="1">
             <w:r>
               <w:rPr>
                 <w:rStyle w:val="Hipervnculo"/>
@@ -2390,7 +2390,7 @@
                 <w:noProof/>
                 <w:webHidden/>
               </w:rPr>
-              <w:instrText xml:space="preserve"> PAGEREF _Toc168561439 \h </w:instrText>
+              <w:instrText xml:space="preserve"> PAGEREF _Toc168579948 \h </w:instrText>
             </w:r>
             <w:r>
               <w:rPr>
@@ -2437,7 +2437,7 @@
               <w14:ligatures w14:val="none"/>
             </w:rPr>
           </w:pPr>
-          <w:hyperlink w:anchor="_Toc168561440" w:history="1">
+          <w:hyperlink w:anchor="_Toc168579949" w:history="1">
             <w:r>
               <w:rPr>
                 <w:rStyle w:val="Hipervnculo"/>
@@ -2464,7 +2464,7 @@
                 <w:noProof/>
                 <w:webHidden/>
               </w:rPr>
-              <w:instrText xml:space="preserve"> PAGEREF _Toc168561440 \h </w:instrText>
+              <w:instrText xml:space="preserve"> PAGEREF _Toc168579949 \h </w:instrText>
             </w:r>
             <w:r>
               <w:rPr>
@@ -2511,7 +2511,7 @@
               <w14:ligatures w14:val="none"/>
             </w:rPr>
           </w:pPr>
-          <w:hyperlink w:anchor="_Toc168561441" w:history="1">
+          <w:hyperlink w:anchor="_Toc168579950" w:history="1">
             <w:r>
               <w:rPr>
                 <w:rStyle w:val="Hipervnculo"/>
@@ -2538,7 +2538,7 @@
                 <w:noProof/>
                 <w:webHidden/>
               </w:rPr>
-              <w:instrText xml:space="preserve"> PAGEREF _Toc168561441 \h </w:instrText>
+              <w:instrText xml:space="preserve"> PAGEREF _Toc168579950 \h </w:instrText>
             </w:r>
             <w:r>
               <w:rPr>
@@ -2585,7 +2585,7 @@
               <w14:ligatures w14:val="none"/>
             </w:rPr>
           </w:pPr>
-          <w:hyperlink w:anchor="_Toc168561442" w:history="1">
+          <w:hyperlink w:anchor="_Toc168579951" w:history="1">
             <w:r>
               <w:rPr>
                 <w:rStyle w:val="Hipervnculo"/>
@@ -2612,7 +2612,7 @@
                 <w:noProof/>
                 <w:webHidden/>
               </w:rPr>
-              <w:instrText xml:space="preserve"> PAGEREF _Toc168561442 \h </w:instrText>
+              <w:instrText xml:space="preserve"> PAGEREF _Toc168579951 \h </w:instrText>
             </w:r>
             <w:r>
               <w:rPr>
@@ -2659,7 +2659,7 @@
               <w14:ligatures w14:val="none"/>
             </w:rPr>
           </w:pPr>
-          <w:hyperlink w:anchor="_Toc168561443" w:history="1">
+          <w:hyperlink w:anchor="_Toc168579952" w:history="1">
             <w:r>
               <w:rPr>
                 <w:rStyle w:val="Hipervnculo"/>
@@ -2686,7 +2686,7 @@
                 <w:noProof/>
                 <w:webHidden/>
               </w:rPr>
-              <w:instrText xml:space="preserve"> PAGEREF _Toc168561443 \h </w:instrText>
+              <w:instrText xml:space="preserve"> PAGEREF _Toc168579952 \h </w:instrText>
             </w:r>
             <w:r>
               <w:rPr>
@@ -2733,7 +2733,7 @@
               <w14:ligatures w14:val="none"/>
             </w:rPr>
           </w:pPr>
-          <w:hyperlink w:anchor="_Toc168561444" w:history="1">
+          <w:hyperlink w:anchor="_Toc168579953" w:history="1">
             <w:r>
               <w:rPr>
                 <w:rStyle w:val="Hipervnculo"/>
@@ -2760,7 +2760,7 @@
                 <w:noProof/>
                 <w:webHidden/>
               </w:rPr>
-              <w:instrText xml:space="preserve"> PAGEREF _Toc168561444 \h </w:instrText>
+              <w:instrText xml:space="preserve"> PAGEREF _Toc168579953 \h </w:instrText>
             </w:r>
             <w:r>
               <w:rPr>
@@ -2807,7 +2807,7 @@
               <w14:ligatures w14:val="none"/>
             </w:rPr>
           </w:pPr>
-          <w:hyperlink w:anchor="_Toc168561445" w:history="1">
+          <w:hyperlink w:anchor="_Toc168579954" w:history="1">
             <w:r>
               <w:rPr>
                 <w:rStyle w:val="Hipervnculo"/>
@@ -2834,7 +2834,7 @@
                 <w:noProof/>
                 <w:webHidden/>
               </w:rPr>
-              <w:instrText xml:space="preserve"> PAGEREF _Toc168561445 \h </w:instrText>
+              <w:instrText xml:space="preserve"> PAGEREF _Toc168579954 \h </w:instrText>
             </w:r>
             <w:r>
               <w:rPr>
@@ -2854,7 +2854,7 @@
                 <w:noProof/>
                 <w:webHidden/>
               </w:rPr>
-              <w:t>21</w:t>
+              <w:t>22</w:t>
             </w:r>
             <w:r>
               <w:rPr>
@@ -2881,7 +2881,7 @@
               <w14:ligatures w14:val="none"/>
             </w:rPr>
           </w:pPr>
-          <w:hyperlink w:anchor="_Toc168561446" w:history="1">
+          <w:hyperlink w:anchor="_Toc168579955" w:history="1">
             <w:r>
               <w:rPr>
                 <w:rStyle w:val="Hipervnculo"/>
@@ -2908,7 +2908,7 @@
                 <w:noProof/>
                 <w:webHidden/>
               </w:rPr>
-              <w:instrText xml:space="preserve"> PAGEREF _Toc168561446 \h </w:instrText>
+              <w:instrText xml:space="preserve"> PAGEREF _Toc168579955 \h </w:instrText>
             </w:r>
             <w:r>
               <w:rPr>
@@ -2928,7 +2928,7 @@
                 <w:noProof/>
                 <w:webHidden/>
               </w:rPr>
-              <w:t>21</w:t>
+              <w:t>23</w:t>
             </w:r>
             <w:r>
               <w:rPr>
@@ -2955,7 +2955,7 @@
               <w14:ligatures w14:val="none"/>
             </w:rPr>
           </w:pPr>
-          <w:hyperlink w:anchor="_Toc168561447" w:history="1">
+          <w:hyperlink w:anchor="_Toc168579956" w:history="1">
             <w:r>
               <w:rPr>
                 <w:rStyle w:val="Hipervnculo"/>
@@ -2982,7 +2982,7 @@
                 <w:noProof/>
                 <w:webHidden/>
               </w:rPr>
-              <w:instrText xml:space="preserve"> PAGEREF _Toc168561447 \h </w:instrText>
+              <w:instrText xml:space="preserve"> PAGEREF _Toc168579956 \h </w:instrText>
             </w:r>
             <w:r>
               <w:rPr>
@@ -3002,7 +3002,7 @@
                 <w:noProof/>
                 <w:webHidden/>
               </w:rPr>
-              <w:t>21</w:t>
+              <w:t>23</w:t>
             </w:r>
             <w:r>
               <w:rPr>
@@ -3029,7 +3029,7 @@
               <w14:ligatures w14:val="none"/>
             </w:rPr>
           </w:pPr>
-          <w:hyperlink w:anchor="_Toc168561448" w:history="1">
+          <w:hyperlink w:anchor="_Toc168579957" w:history="1">
             <w:r>
               <w:rPr>
                 <w:rStyle w:val="Hipervnculo"/>
@@ -3056,7 +3056,7 @@
                 <w:noProof/>
                 <w:webHidden/>
               </w:rPr>
-              <w:instrText xml:space="preserve"> PAGEREF _Toc168561448 \h </w:instrText>
+              <w:instrText xml:space="preserve"> PAGEREF _Toc168579957 \h </w:instrText>
             </w:r>
             <w:r>
               <w:rPr>
@@ -3076,7 +3076,7 @@
                 <w:noProof/>
                 <w:webHidden/>
               </w:rPr>
-              <w:t>22</w:t>
+              <w:t>23</w:t>
             </w:r>
             <w:r>
               <w:rPr>
@@ -3103,7 +3103,7 @@
               <w14:ligatures w14:val="none"/>
             </w:rPr>
           </w:pPr>
-          <w:hyperlink w:anchor="_Toc168561449" w:history="1">
+          <w:hyperlink w:anchor="_Toc168579958" w:history="1">
             <w:r>
               <w:rPr>
                 <w:rStyle w:val="Hipervnculo"/>
@@ -3130,7 +3130,7 @@
                 <w:noProof/>
                 <w:webHidden/>
               </w:rPr>
-              <w:instrText xml:space="preserve"> PAGEREF _Toc168561449 \h </w:instrText>
+              <w:instrText xml:space="preserve"> PAGEREF _Toc168579958 \h </w:instrText>
             </w:r>
             <w:r>
               <w:rPr>
@@ -3150,7 +3150,7 @@
                 <w:noProof/>
                 <w:webHidden/>
               </w:rPr>
-              <w:t>22</w:t>
+              <w:t>24</w:t>
             </w:r>
             <w:r>
               <w:rPr>
@@ -3177,7 +3177,7 @@
               <w14:ligatures w14:val="none"/>
             </w:rPr>
           </w:pPr>
-          <w:hyperlink w:anchor="_Toc168561450" w:history="1">
+          <w:hyperlink w:anchor="_Toc168579959" w:history="1">
             <w:r>
               <w:rPr>
                 <w:rStyle w:val="Hipervnculo"/>
@@ -3204,7 +3204,7 @@
                 <w:noProof/>
                 <w:webHidden/>
               </w:rPr>
-              <w:instrText xml:space="preserve"> PAGEREF _Toc168561450 \h </w:instrText>
+              <w:instrText xml:space="preserve"> PAGEREF _Toc168579959 \h </w:instrText>
             </w:r>
             <w:r>
               <w:rPr>
@@ -3224,7 +3224,7 @@
                 <w:noProof/>
                 <w:webHidden/>
               </w:rPr>
-              <w:t>22</w:t>
+              <w:t>24</w:t>
             </w:r>
             <w:r>
               <w:rPr>
@@ -3255,7 +3255,7 @@
       <w:pPr>
         <w:pStyle w:val="Ttulo1"/>
       </w:pPr>
-      <w:bookmarkStart w:id="0" w:name="_Toc168561421"/>
+      <w:bookmarkStart w:id="0" w:name="_Toc168579930"/>
       <w:r>
         <w:lastRenderedPageBreak/>
         <w:t>Planificación</w:t>
@@ -3267,7 +3267,7 @@
       <w:pPr>
         <w:pStyle w:val="Ttulo2"/>
       </w:pPr>
-      <w:bookmarkStart w:id="1" w:name="_Toc168561422"/>
+      <w:bookmarkStart w:id="1" w:name="_Toc168579931"/>
       <w:r>
         <w:t>Anteproyecto</w:t>
       </w:r>
@@ -3278,7 +3278,7 @@
       <w:pPr>
         <w:pStyle w:val="Ttulo3"/>
       </w:pPr>
-      <w:bookmarkStart w:id="2" w:name="_Toc168561423"/>
+      <w:bookmarkStart w:id="2" w:name="_Toc168579932"/>
       <w:r>
         <w:t>Presentación del problema planteado</w:t>
       </w:r>
@@ -3287,7 +3287,15 @@
     <w:p/>
     <w:p>
       <w:r>
-        <w:t xml:space="preserve">La aplicación tiene como objetivo abordar las necesidades del centro de estudios Ceinmark. En este centro educativo, los estudiantes pueden </w:t>
+        <w:t xml:space="preserve">La aplicación tiene como objetivo abordar las necesidades del centro de estudios </w:t>
+      </w:r>
+      <w:proofErr w:type="spellStart"/>
+      <w:r>
+        <w:t>Ceinmark</w:t>
+      </w:r>
+      <w:proofErr w:type="spellEnd"/>
+      <w:r>
+        <w:t xml:space="preserve">. En este centro educativo, los estudiantes pueden </w:t>
       </w:r>
       <w:r>
         <w:t>usar</w:t>
@@ -3327,7 +3335,7 @@
       <w:pPr>
         <w:pStyle w:val="Ttulo3"/>
       </w:pPr>
-      <w:bookmarkStart w:id="3" w:name="_Toc168561424"/>
+      <w:bookmarkStart w:id="3" w:name="_Toc168579933"/>
       <w:r>
         <w:t>Objetivos</w:t>
       </w:r>
@@ -3363,7 +3371,7 @@
       <w:pPr>
         <w:pStyle w:val="Ttulo3"/>
       </w:pPr>
-      <w:bookmarkStart w:id="4" w:name="_Toc168561425"/>
+      <w:bookmarkStart w:id="4" w:name="_Toc168579934"/>
       <w:r>
         <w:t>Diagrama DAFO</w:t>
       </w:r>
@@ -3437,7 +3445,7 @@
       <w:pPr>
         <w:pStyle w:val="Ttulo3"/>
       </w:pPr>
-      <w:bookmarkStart w:id="5" w:name="_Toc168561426"/>
+      <w:bookmarkStart w:id="5" w:name="_Toc168579935"/>
       <w:r>
         <w:lastRenderedPageBreak/>
         <w:t>Descripción técnica</w:t>
@@ -3509,8 +3517,13 @@
       </w:r>
     </w:p>
     <w:p>
-      <w:r>
-        <w:t>Frameworks:</w:t>
+      <w:proofErr w:type="spellStart"/>
+      <w:r>
+        <w:t>Frameworks</w:t>
+      </w:r>
+      <w:proofErr w:type="spellEnd"/>
+      <w:r>
+        <w:t>:</w:t>
       </w:r>
     </w:p>
     <w:p>
@@ -3591,8 +3604,13 @@
           <w:numId w:val="3"/>
         </w:numPr>
       </w:pPr>
-      <w:r>
-        <w:t>dbForge Studio: Entorno de desarrollo para gestionar la base de datos.</w:t>
+      <w:proofErr w:type="spellStart"/>
+      <w:r>
+        <w:t>dbForge</w:t>
+      </w:r>
+      <w:proofErr w:type="spellEnd"/>
+      <w:r>
+        <w:t xml:space="preserve"> Studio: Entorno de desarrollo para gestionar la base de datos.</w:t>
       </w:r>
     </w:p>
     <w:p>
@@ -3616,7 +3634,15 @@
         </w:numPr>
       </w:pPr>
       <w:r>
-        <w:t>Visual Studio Code: Entorno de desarrollo.</w:t>
+        <w:t xml:space="preserve">Visual Studio </w:t>
+      </w:r>
+      <w:proofErr w:type="spellStart"/>
+      <w:r>
+        <w:t>Code</w:t>
+      </w:r>
+      <w:proofErr w:type="spellEnd"/>
+      <w:r>
+        <w:t>: Entorno de desarrollo.</w:t>
       </w:r>
     </w:p>
     <w:p>
@@ -3632,8 +3658,13 @@
           <w:numId w:val="7"/>
         </w:numPr>
       </w:pPr>
-      <w:r>
-        <w:t>Canva: Plataforma para realizar diseños y presentaciones.</w:t>
+      <w:proofErr w:type="spellStart"/>
+      <w:r>
+        <w:t>Canva</w:t>
+      </w:r>
+      <w:proofErr w:type="spellEnd"/>
+      <w:r>
+        <w:t>: Plataforma para realizar diseños y presentaciones.</w:t>
       </w:r>
     </w:p>
     <w:p>
@@ -3656,8 +3687,13 @@
           <w:numId w:val="7"/>
         </w:numPr>
       </w:pPr>
-      <w:r>
-        <w:t>Figma: Herramienta para diseñar la interfaz de usuario.</w:t>
+      <w:proofErr w:type="spellStart"/>
+      <w:r>
+        <w:t>Figma</w:t>
+      </w:r>
+      <w:proofErr w:type="spellEnd"/>
+      <w:r>
+        <w:t>: Herramienta para diseñar la interfaz de usuario.</w:t>
       </w:r>
     </w:p>
     <w:p>
@@ -3713,7 +3749,7 @@
       <w:pPr>
         <w:pStyle w:val="Ttulo3"/>
       </w:pPr>
-      <w:bookmarkStart w:id="6" w:name="_Toc168561427"/>
+      <w:bookmarkStart w:id="6" w:name="_Toc168579936"/>
       <w:r>
         <w:lastRenderedPageBreak/>
         <w:t>Planificación del trabajo</w:t>
@@ -3880,8 +3916,13 @@
         </w:numPr>
       </w:pPr>
       <w:r>
-        <w:t>Prototipado de la interfaz de Figma</w:t>
-      </w:r>
+        <w:t xml:space="preserve">Prototipado de la interfaz de </w:t>
+      </w:r>
+      <w:proofErr w:type="spellStart"/>
+      <w:r>
+        <w:t>Figma</w:t>
+      </w:r>
+      <w:proofErr w:type="spellEnd"/>
     </w:p>
     <w:p>
       <w:pPr>
@@ -3939,8 +3980,13 @@
         </w:numPr>
       </w:pPr>
       <w:r>
-        <w:t>Prototipado de la interfaz de Figma</w:t>
-      </w:r>
+        <w:t xml:space="preserve">Prototipado de la interfaz de </w:t>
+      </w:r>
+      <w:proofErr w:type="spellStart"/>
+      <w:r>
+        <w:t>Figma</w:t>
+      </w:r>
+      <w:proofErr w:type="spellEnd"/>
     </w:p>
     <w:p>
       <w:pPr>
@@ -3998,8 +4044,13 @@
         </w:numPr>
       </w:pPr>
       <w:r>
-        <w:t>Prototipado de la interfaz de Figma</w:t>
-      </w:r>
+        <w:t xml:space="preserve">Prototipado de la interfaz de </w:t>
+      </w:r>
+      <w:proofErr w:type="spellStart"/>
+      <w:r>
+        <w:t>Figma</w:t>
+      </w:r>
+      <w:proofErr w:type="spellEnd"/>
     </w:p>
     <w:p>
       <w:r>
@@ -4015,8 +4066,13 @@
         </w:numPr>
       </w:pPr>
       <w:r>
-        <w:t>Prototipado de la interfaz de Figma</w:t>
-      </w:r>
+        <w:t xml:space="preserve">Prototipado de la interfaz de </w:t>
+      </w:r>
+      <w:proofErr w:type="spellStart"/>
+      <w:r>
+        <w:t>Figma</w:t>
+      </w:r>
+      <w:proofErr w:type="spellEnd"/>
     </w:p>
     <w:p>
       <w:pPr>
@@ -4062,8 +4118,13 @@
         </w:numPr>
       </w:pPr>
       <w:r>
-        <w:t>Prototipado de la interfaz de Figma</w:t>
-      </w:r>
+        <w:t xml:space="preserve">Prototipado de la interfaz de </w:t>
+      </w:r>
+      <w:proofErr w:type="spellStart"/>
+      <w:r>
+        <w:t>Figma</w:t>
+      </w:r>
+      <w:proofErr w:type="spellEnd"/>
     </w:p>
     <w:p>
       <w:pPr>
@@ -4109,8 +4170,13 @@
         </w:numPr>
       </w:pPr>
       <w:r>
-        <w:t>Prototipado de la interfaz de Figma</w:t>
-      </w:r>
+        <w:t xml:space="preserve">Prototipado de la interfaz de </w:t>
+      </w:r>
+      <w:proofErr w:type="spellStart"/>
+      <w:r>
+        <w:t>Figma</w:t>
+      </w:r>
+      <w:proofErr w:type="spellEnd"/>
     </w:p>
     <w:p>
       <w:pPr>
@@ -5062,7 +5128,7 @@
       <w:pPr>
         <w:pStyle w:val="Ttulo3"/>
       </w:pPr>
-      <w:bookmarkStart w:id="7" w:name="_Toc168561428"/>
+      <w:bookmarkStart w:id="7" w:name="_Toc168579937"/>
       <w:r>
         <w:t>Descripción de la documentación a entregar</w:t>
       </w:r>
@@ -5158,7 +5224,7 @@
       <w:pPr>
         <w:pStyle w:val="Ttulo3"/>
       </w:pPr>
-      <w:bookmarkStart w:id="8" w:name="_Toc168561429"/>
+      <w:bookmarkStart w:id="8" w:name="_Toc168579938"/>
       <w:r>
         <w:lastRenderedPageBreak/>
         <w:t>Bibliografía</w:t>
@@ -5223,7 +5289,7 @@
       <w:pPr>
         <w:pStyle w:val="Ttulo1"/>
       </w:pPr>
-      <w:bookmarkStart w:id="9" w:name="_Toc168561430"/>
+      <w:bookmarkStart w:id="9" w:name="_Toc168579939"/>
       <w:r>
         <w:lastRenderedPageBreak/>
         <w:t>Análisis</w:t>
@@ -5235,7 +5301,7 @@
       <w:pPr>
         <w:pStyle w:val="Ttulo2"/>
       </w:pPr>
-      <w:bookmarkStart w:id="10" w:name="_Toc168561431"/>
+      <w:bookmarkStart w:id="10" w:name="_Toc168579940"/>
       <w:r>
         <w:t>Público objetivo</w:t>
       </w:r>
@@ -5255,7 +5321,7 @@
       <w:pPr>
         <w:pStyle w:val="Ttulo2"/>
       </w:pPr>
-      <w:bookmarkStart w:id="11" w:name="_Toc168561432"/>
+      <w:bookmarkStart w:id="11" w:name="_Toc168579941"/>
       <w:r>
         <w:t>Nombre de la aplicación</w:t>
       </w:r>
@@ -5272,7 +5338,7 @@
       <w:pPr>
         <w:pStyle w:val="Ttulo2"/>
       </w:pPr>
-      <w:bookmarkStart w:id="12" w:name="_Toc168561433"/>
+      <w:bookmarkStart w:id="12" w:name="_Toc168579942"/>
       <w:r>
         <w:t>Reglas de negocio</w:t>
       </w:r>
@@ -5415,7 +5481,7 @@
       <w:pPr>
         <w:pStyle w:val="Ttulo2"/>
       </w:pPr>
-      <w:bookmarkStart w:id="13" w:name="_Toc168561434"/>
+      <w:bookmarkStart w:id="13" w:name="_Toc168579943"/>
       <w:r>
         <w:lastRenderedPageBreak/>
         <w:t>D</w:t>
@@ -5505,7 +5571,7 @@
       <w:pPr>
         <w:pStyle w:val="Ttulo2"/>
       </w:pPr>
-      <w:bookmarkStart w:id="14" w:name="_Toc168561435"/>
+      <w:bookmarkStart w:id="14" w:name="_Toc168579944"/>
       <w:r>
         <w:lastRenderedPageBreak/>
         <w:t>Diagrama de casos de uso</w:t>
@@ -5583,7 +5649,7 @@
       <w:pPr>
         <w:pStyle w:val="Ttulo1"/>
       </w:pPr>
-      <w:bookmarkStart w:id="15" w:name="_Toc168561436"/>
+      <w:bookmarkStart w:id="15" w:name="_Toc168579945"/>
       <w:r>
         <w:lastRenderedPageBreak/>
         <w:t>D</w:t>
@@ -5598,7 +5664,7 @@
       <w:pPr>
         <w:pStyle w:val="Ttulo2"/>
       </w:pPr>
-      <w:bookmarkStart w:id="16" w:name="_Toc168561437"/>
+      <w:bookmarkStart w:id="16" w:name="_Toc168579946"/>
       <w:r>
         <w:t>P</w:t>
       </w:r>
@@ -5610,7 +5676,15 @@
     <w:p/>
     <w:p>
       <w:r>
-        <w:t>A continuación, presento los prototipos de interfaz que he desarrollado en Figma, detallando sus características y funcionalidades.</w:t>
+        <w:t xml:space="preserve">A continuación, presento los prototipos de interfaz que he desarrollado en </w:t>
+      </w:r>
+      <w:proofErr w:type="spellStart"/>
+      <w:r>
+        <w:t>Figma</w:t>
+      </w:r>
+      <w:proofErr w:type="spellEnd"/>
+      <w:r>
+        <w:t>, detallando sus características y funcionalidades.</w:t>
       </w:r>
     </w:p>
     <w:p>
@@ -5629,7 +5703,7 @@
       <w:pPr>
         <w:pStyle w:val="Ttulo3"/>
       </w:pPr>
-      <w:bookmarkStart w:id="17" w:name="_Toc168561438"/>
+      <w:bookmarkStart w:id="17" w:name="_Toc168579947"/>
       <w:r>
         <w:t>Página de inicio</w:t>
       </w:r>
@@ -5793,7 +5867,7 @@
       <w:pPr>
         <w:pStyle w:val="Ttulo3"/>
       </w:pPr>
-      <w:bookmarkStart w:id="18" w:name="_Toc168561439"/>
+      <w:bookmarkStart w:id="18" w:name="_Toc168579948"/>
       <w:r>
         <w:t>Página de panel</w:t>
       </w:r>
@@ -5974,9 +6048,11 @@
       <w:r>
         <w:t xml:space="preserve">del prototipo de esta página, la renombré primero como 'Gráficos' y finalmente como 'Panel', tomando inspiración de los </w:t>
       </w:r>
+      <w:proofErr w:type="spellStart"/>
       <w:r>
         <w:t>dashboards</w:t>
       </w:r>
+      <w:proofErr w:type="spellEnd"/>
       <w:r>
         <w:t xml:space="preserve"> </w:t>
       </w:r>
@@ -6054,7 +6130,7 @@
       <w:pPr>
         <w:pStyle w:val="Ttulo3"/>
       </w:pPr>
-      <w:bookmarkStart w:id="19" w:name="_Toc168561440"/>
+      <w:bookmarkStart w:id="19" w:name="_Toc168579949"/>
       <w:r>
         <w:t>Página de gestión de portátiles</w:t>
       </w:r>
@@ -6279,7 +6355,7 @@
       <w:pPr>
         <w:pStyle w:val="Ttulo2"/>
       </w:pPr>
-      <w:bookmarkStart w:id="20" w:name="_Toc168561441"/>
+      <w:bookmarkStart w:id="20" w:name="_Toc168579950"/>
       <w:r>
         <w:lastRenderedPageBreak/>
         <w:t>Diagrama de clases</w:t>
@@ -6350,7 +6426,7 @@
       <w:pPr>
         <w:pStyle w:val="Ttulo2"/>
       </w:pPr>
-      <w:bookmarkStart w:id="21" w:name="_Toc168561442"/>
+      <w:bookmarkStart w:id="21" w:name="_Toc168579951"/>
       <w:r>
         <w:t>Diagrama relacional</w:t>
       </w:r>
@@ -6420,7 +6496,7 @@
       <w:pPr>
         <w:pStyle w:val="Ttulo2"/>
       </w:pPr>
-      <w:bookmarkStart w:id="22" w:name="_Toc168561443"/>
+      <w:bookmarkStart w:id="22" w:name="_Toc168579952"/>
       <w:r>
         <w:t>Paleta de colores</w:t>
       </w:r>
@@ -6506,7 +6582,7 @@
       <w:pPr>
         <w:pStyle w:val="Ttulo2"/>
       </w:pPr>
-      <w:bookmarkStart w:id="23" w:name="_Toc168561444"/>
+      <w:bookmarkStart w:id="23" w:name="_Toc168579953"/>
       <w:r>
         <w:t>Tipografía</w:t>
       </w:r>
@@ -6518,13 +6594,45 @@
         <w:t>L</w:t>
       </w:r>
       <w:r>
-        <w:t>a aplicación web utiliza la tipografía Roboto debido a su legibilidad, que garantiza una experiencia de usuario fluida. Además, Roboto ofrece un estilo agradable a la vista para el público objetivo, transmitiendo una sensación de profesionalidad. En caso de que haya algún problema al cargar la tipografía, se utilizará la tipografía sans-serif que present</w:t>
+        <w:t xml:space="preserve">a aplicación web utiliza la tipografía </w:t>
+      </w:r>
+      <w:proofErr w:type="spellStart"/>
+      <w:r>
+        <w:t>Roboto</w:t>
+      </w:r>
+      <w:proofErr w:type="spellEnd"/>
+      <w:r>
+        <w:t xml:space="preserve"> debido a su legibilidad, que garantiza una experiencia de usuario fluida. Además, </w:t>
+      </w:r>
+      <w:proofErr w:type="spellStart"/>
+      <w:r>
+        <w:t>Roboto</w:t>
+      </w:r>
+      <w:proofErr w:type="spellEnd"/>
+      <w:r>
+        <w:t xml:space="preserve"> ofrece un estilo agradable a la vista para el público objetivo, transmitiendo una sensación de profesionalidad. En caso de que haya algún problema al cargar la tipografía, se utilizará la tipografía </w:t>
+      </w:r>
+      <w:proofErr w:type="spellStart"/>
+      <w:r>
+        <w:t>sans-serif</w:t>
+      </w:r>
+      <w:proofErr w:type="spellEnd"/>
+      <w:r>
+        <w:t xml:space="preserve"> que present</w:t>
       </w:r>
       <w:r>
         <w:t>a</w:t>
       </w:r>
       <w:r>
-        <w:t xml:space="preserve"> similitudes con Roboto para mantener la coherencia visual y la legibilidad en la interfaz.</w:t>
+        <w:t xml:space="preserve"> similitudes con </w:t>
+      </w:r>
+      <w:proofErr w:type="spellStart"/>
+      <w:r>
+        <w:t>Roboto</w:t>
+      </w:r>
+      <w:proofErr w:type="spellEnd"/>
+      <w:r>
+        <w:t xml:space="preserve"> para mantener la coherencia visual y la legibilidad en la interfaz.</w:t>
       </w:r>
     </w:p>
     <w:p/>
@@ -6650,16 +6758,538 @@
         </w:drawing>
       </w:r>
     </w:p>
+    <w:p>
+      <w:pPr>
+        <w:jc w:val="left"/>
+      </w:pPr>
+      <w:r>
+        <w:br w:type="page"/>
+      </w:r>
+    </w:p>
+    <w:p>
+      <w:pPr>
+        <w:pStyle w:val="Ttulo1"/>
+      </w:pPr>
+      <w:bookmarkStart w:id="24" w:name="_Toc168579954"/>
+      <w:r>
+        <w:lastRenderedPageBreak/>
+        <w:t>Implementación</w:t>
+      </w:r>
+      <w:bookmarkEnd w:id="24"/>
+    </w:p>
+    <w:p>
+      <w:pPr>
+        <w:jc w:val="left"/>
+      </w:pPr>
+      <w:r>
+        <w:br w:type="page"/>
+      </w:r>
+    </w:p>
+    <w:p>
+      <w:pPr>
+        <w:pStyle w:val="Ttulo1"/>
+      </w:pPr>
+      <w:bookmarkStart w:id="25" w:name="_Toc168579955"/>
+      <w:r>
+        <w:lastRenderedPageBreak/>
+        <w:t>Pruebas</w:t>
+      </w:r>
+      <w:bookmarkEnd w:id="25"/>
+    </w:p>
     <w:p/>
     <w:p>
       <w:pPr>
+        <w:pStyle w:val="Ttulo2"/>
+      </w:pPr>
+      <w:bookmarkStart w:id="26" w:name="_Toc168579956"/>
+      <w:r>
+        <w:t xml:space="preserve">Pruebas </w:t>
+      </w:r>
+      <w:r>
+        <w:t>realizadas</w:t>
+      </w:r>
+      <w:bookmarkEnd w:id="26"/>
+    </w:p>
+    <w:p/>
+    <w:p>
+      <w:pPr>
+        <w:pStyle w:val="Prrafodelista"/>
+        <w:numPr>
+          <w:ilvl w:val="0"/>
+          <w:numId w:val="12"/>
+        </w:numPr>
+      </w:pPr>
+      <w:r>
+        <w:t>Actualización de registros en almacenes, portátiles, aplicaciones, cargadores, alumnos y cursos.</w:t>
+      </w:r>
+    </w:p>
+    <w:p>
+      <w:pPr>
+        <w:pStyle w:val="Prrafodelista"/>
+        <w:numPr>
+          <w:ilvl w:val="0"/>
+          <w:numId w:val="12"/>
+        </w:numPr>
+      </w:pPr>
+      <w:r>
+        <w:t>Creación de registros en portátiles, aplicaciones, cargadores, almacenes, alumnos y cursos.</w:t>
+      </w:r>
+    </w:p>
+    <w:p>
+      <w:pPr>
+        <w:pStyle w:val="Prrafodelista"/>
+        <w:numPr>
+          <w:ilvl w:val="0"/>
+          <w:numId w:val="12"/>
+        </w:numPr>
+      </w:pPr>
+      <w:r>
+        <w:t>Sincronización de almacenes con capacidades máximas negativas.</w:t>
+      </w:r>
+    </w:p>
+    <w:p>
+      <w:pPr>
+        <w:pStyle w:val="Prrafodelista"/>
+        <w:numPr>
+          <w:ilvl w:val="0"/>
+          <w:numId w:val="12"/>
+        </w:numPr>
+      </w:pPr>
+      <w:r>
+        <w:t>Introducción de valores negativos.</w:t>
+      </w:r>
+    </w:p>
+    <w:p>
+      <w:pPr>
+        <w:pStyle w:val="Prrafodelista"/>
+        <w:numPr>
+          <w:ilvl w:val="0"/>
+          <w:numId w:val="12"/>
+        </w:numPr>
+      </w:pPr>
+      <w:r>
+        <w:t>Introducción de valores demasiado altos en la capacidad de los almacenes.</w:t>
+      </w:r>
+    </w:p>
+    <w:p>
+      <w:pPr>
+        <w:pStyle w:val="Prrafodelista"/>
+        <w:numPr>
+          <w:ilvl w:val="0"/>
+          <w:numId w:val="12"/>
+        </w:numPr>
+      </w:pPr>
+      <w:r>
+        <w:t>Introducción de NIE en vez de DNI.</w:t>
+      </w:r>
+    </w:p>
+    <w:p>
+      <w:pPr>
+        <w:pStyle w:val="Prrafodelista"/>
+        <w:numPr>
+          <w:ilvl w:val="0"/>
+          <w:numId w:val="12"/>
+        </w:numPr>
+      </w:pPr>
+      <w:r>
+        <w:t>Eliminación de registros en almacenes, aplicaciones, portátiles, cargadores, alumnos y cursos.</w:t>
+      </w:r>
+    </w:p>
+    <w:p>
+      <w:pPr>
+        <w:pStyle w:val="Prrafodelista"/>
+        <w:numPr>
+          <w:ilvl w:val="0"/>
+          <w:numId w:val="12"/>
+        </w:numPr>
+      </w:pPr>
+      <w:r>
+        <w:t>Reserva de portátiles.</w:t>
+      </w:r>
+    </w:p>
+    <w:p>
+      <w:pPr>
+        <w:pStyle w:val="Prrafodelista"/>
+        <w:numPr>
+          <w:ilvl w:val="0"/>
+          <w:numId w:val="12"/>
+        </w:numPr>
+      </w:pPr>
+      <w:r>
+        <w:t>Actualización de registros de cargadores y portátiles.</w:t>
+      </w:r>
+    </w:p>
+    <w:p>
+      <w:pPr>
+        <w:pStyle w:val="Prrafodelista"/>
+        <w:numPr>
+          <w:ilvl w:val="0"/>
+          <w:numId w:val="12"/>
+        </w:numPr>
+      </w:pPr>
+      <w:r>
+        <w:t>Pruebas a usuarios relacionados con el desarrollo de software.</w:t>
+      </w:r>
+    </w:p>
+    <w:p>
+      <w:pPr>
+        <w:pStyle w:val="Prrafodelista"/>
+        <w:numPr>
+          <w:ilvl w:val="0"/>
+          <w:numId w:val="12"/>
+        </w:numPr>
+      </w:pPr>
+      <w:r>
+        <w:t>Pruebas a usuarios del sector de la informática no relacionados con el desarrollo de software.</w:t>
+      </w:r>
+    </w:p>
+    <w:p>
+      <w:pPr>
+        <w:pStyle w:val="Prrafodelista"/>
+        <w:numPr>
+          <w:ilvl w:val="0"/>
+          <w:numId w:val="12"/>
+        </w:numPr>
+      </w:pPr>
+      <w:r>
+        <w:t>Pruebas a usuarios no relacionados con la informática.</w:t>
+      </w:r>
+    </w:p>
+    <w:p/>
+    <w:p>
+      <w:pPr>
+        <w:pStyle w:val="Ttulo2"/>
+      </w:pPr>
+      <w:bookmarkStart w:id="27" w:name="_Toc168579957"/>
+      <w:r>
+        <w:t>Resultados obtenidos</w:t>
+      </w:r>
+      <w:bookmarkEnd w:id="27"/>
+    </w:p>
+    <w:p/>
+    <w:p>
+      <w:pPr>
+        <w:pStyle w:val="Prrafodelista"/>
+        <w:numPr>
+          <w:ilvl w:val="0"/>
+          <w:numId w:val="13"/>
+        </w:numPr>
+      </w:pPr>
+      <w:r>
+        <w:t>Implementar una función para convertir a positivo un valor de capacidad máxima negativa.</w:t>
+      </w:r>
+    </w:p>
+    <w:p>
+      <w:pPr>
+        <w:pStyle w:val="Prrafodelista"/>
+        <w:numPr>
+          <w:ilvl w:val="0"/>
+          <w:numId w:val="13"/>
+        </w:numPr>
+      </w:pPr>
+      <w:r>
+        <w:t>Limitar los almacenes que no tienen más capacidad.</w:t>
+      </w:r>
+    </w:p>
+    <w:p>
+      <w:pPr>
+        <w:pStyle w:val="Prrafodelista"/>
+        <w:numPr>
+          <w:ilvl w:val="0"/>
+          <w:numId w:val="13"/>
+        </w:numPr>
+      </w:pPr>
+      <w:r>
+        <w:t>Restringir los valores del atributo estado al crear un cargador a "Disponible" y "Averiado".</w:t>
+      </w:r>
+    </w:p>
+    <w:p>
+      <w:pPr>
+        <w:pStyle w:val="Prrafodelista"/>
+        <w:numPr>
+          <w:ilvl w:val="0"/>
+          <w:numId w:val="13"/>
+        </w:numPr>
+      </w:pPr>
+      <w:r>
+        <w:t>Al cambiar el nombre de una aplicación, actualizarlo en todas las relaciones correspondientes.</w:t>
+      </w:r>
+    </w:p>
+    <w:p>
+      <w:pPr>
+        <w:pStyle w:val="Prrafodelista"/>
+        <w:numPr>
+          <w:ilvl w:val="0"/>
+          <w:numId w:val="13"/>
+        </w:numPr>
+      </w:pPr>
+      <w:r>
+        <w:t>Implementar la actualización de los atributos aplicaciones y cargadores relacionados con portátiles.</w:t>
+      </w:r>
+    </w:p>
+    <w:p>
+      <w:pPr>
+        <w:pStyle w:val="Prrafodelista"/>
+        <w:numPr>
+          <w:ilvl w:val="0"/>
+          <w:numId w:val="13"/>
+        </w:numPr>
+      </w:pPr>
+      <w:r>
+        <w:t>Separar en el formulario de alumnos la selección de cursos entre cursos de mañana y tarde.</w:t>
+      </w:r>
+    </w:p>
+    <w:p>
+      <w:pPr>
+        <w:pStyle w:val="Prrafodelista"/>
+        <w:numPr>
+          <w:ilvl w:val="0"/>
+          <w:numId w:val="13"/>
+        </w:numPr>
+      </w:pPr>
+      <w:r>
+        <w:t>Corregir la función que genera la sigla para que guarde las letras sin tildes.</w:t>
+      </w:r>
+    </w:p>
+    <w:p>
+      <w:pPr>
+        <w:pStyle w:val="Prrafodelista"/>
+        <w:numPr>
+          <w:ilvl w:val="0"/>
+          <w:numId w:val="13"/>
+        </w:numPr>
+      </w:pPr>
+      <w:r>
+        <w:t>Añadir validaciones para valores enteros mínimos.</w:t>
+      </w:r>
+    </w:p>
+    <w:p>
+      <w:pPr>
+        <w:pStyle w:val="Prrafodelista"/>
+        <w:numPr>
+          <w:ilvl w:val="0"/>
+          <w:numId w:val="13"/>
+        </w:numPr>
+      </w:pPr>
+      <w:r>
+        <w:t>Al añadir una aplicación con un nombre largo y sin espacios, el nombre sale fuera de la caja en la página de gestión de aplicaciones.</w:t>
+      </w:r>
+    </w:p>
+    <w:p>
+      <w:pPr>
+        <w:pStyle w:val="Prrafodelista"/>
+        <w:numPr>
+          <w:ilvl w:val="0"/>
+          <w:numId w:val="13"/>
+        </w:numPr>
+      </w:pPr>
+      <w:r>
+        <w:lastRenderedPageBreak/>
+        <w:t>Modificar las reglas de los cursos para que las siglas no excedan el límite y se guarden correctamente.</w:t>
+      </w:r>
+    </w:p>
+    <w:p>
+      <w:pPr>
+        <w:pStyle w:val="Prrafodelista"/>
+        <w:numPr>
+          <w:ilvl w:val="0"/>
+          <w:numId w:val="13"/>
+        </w:numPr>
+      </w:pPr>
+      <w:r>
+        <w:t>Eliminar el mensaje de error al cargar el modal de actualización de curso.</w:t>
+      </w:r>
+    </w:p>
+    <w:p>
+      <w:pPr>
+        <w:pStyle w:val="Prrafodelista"/>
+        <w:numPr>
+          <w:ilvl w:val="0"/>
+          <w:numId w:val="13"/>
+        </w:numPr>
+      </w:pPr>
+      <w:r>
+        <w:t>Corregir la regla de atributo DNI en el modelo de alumnos para permitir valores NIE.</w:t>
+      </w:r>
+    </w:p>
+    <w:p>
+      <w:pPr>
+        <w:pStyle w:val="Prrafodelista"/>
+        <w:numPr>
+          <w:ilvl w:val="0"/>
+          <w:numId w:val="13"/>
+        </w:numPr>
+      </w:pPr>
+      <w:r>
+        <w:t>Implementar una regla para limitar el valor máximo de capacidad de los almacenes.</w:t>
+      </w:r>
+    </w:p>
+    <w:p>
+      <w:pPr>
+        <w:pStyle w:val="Prrafodelista"/>
+        <w:numPr>
+          <w:ilvl w:val="0"/>
+          <w:numId w:val="13"/>
+        </w:numPr>
+      </w:pPr>
+      <w:r>
+        <w:t xml:space="preserve">Al borrar un almacén, poner en </w:t>
+      </w:r>
+      <w:proofErr w:type="spellStart"/>
+      <w:r>
+        <w:t>null</w:t>
+      </w:r>
+      <w:proofErr w:type="spellEnd"/>
+      <w:r>
+        <w:t xml:space="preserve"> los campos </w:t>
+      </w:r>
+      <w:proofErr w:type="spellStart"/>
+      <w:r>
+        <w:t>id_almacen</w:t>
+      </w:r>
+      <w:proofErr w:type="spellEnd"/>
+      <w:r>
+        <w:t xml:space="preserve"> en sus relaciones.</w:t>
+      </w:r>
+    </w:p>
+    <w:p>
+      <w:pPr>
+        <w:pStyle w:val="Prrafodelista"/>
+        <w:numPr>
+          <w:ilvl w:val="0"/>
+          <w:numId w:val="13"/>
+        </w:numPr>
+      </w:pPr>
+      <w:r>
+        <w:t>Implementar un sincronizador que elimine las aplicaciones relacionadas con una aplicación borrada.</w:t>
+      </w:r>
+    </w:p>
+    <w:p>
+      <w:pPr>
+        <w:pStyle w:val="Prrafodelista"/>
+        <w:numPr>
+          <w:ilvl w:val="0"/>
+          <w:numId w:val="13"/>
+        </w:numPr>
+      </w:pPr>
+      <w:r>
+        <w:t>Requerir que los alumnos con matriculación en cursos de mañana y tarde solo puedan reservar un portátil disponible en ambos turnos.</w:t>
+      </w:r>
+    </w:p>
+    <w:p>
+      <w:pPr>
+        <w:pStyle w:val="Prrafodelista"/>
+        <w:numPr>
+          <w:ilvl w:val="0"/>
+          <w:numId w:val="13"/>
+        </w:numPr>
+      </w:pPr>
+      <w:r>
+        <w:t>Modificar la sincronización de cargadores para que no estén disponibles si están relacionados con un portátil.</w:t>
+      </w:r>
+    </w:p>
+    <w:p>
+      <w:pPr>
+        <w:pStyle w:val="Prrafodelista"/>
+        <w:numPr>
+          <w:ilvl w:val="0"/>
+          <w:numId w:val="17"/>
+        </w:numPr>
+      </w:pPr>
+      <w:r>
+        <w:t>Los colores de la paleta son muy saturados.</w:t>
+      </w:r>
+    </w:p>
+    <w:p>
+      <w:pPr>
+        <w:pStyle w:val="Prrafodelista"/>
+        <w:numPr>
+          <w:ilvl w:val="0"/>
+          <w:numId w:val="17"/>
+        </w:numPr>
+      </w:pPr>
+      <w:r>
+        <w:t xml:space="preserve">Cambiar los registros del </w:t>
+      </w:r>
+      <w:proofErr w:type="spellStart"/>
+      <w:r>
+        <w:t>gridview</w:t>
+      </w:r>
+      <w:proofErr w:type="spellEnd"/>
+      <w:r>
+        <w:t xml:space="preserve"> para que ocupen solo una línea.</w:t>
+      </w:r>
+    </w:p>
+    <w:p>
+      <w:pPr>
+        <w:pStyle w:val="Prrafodelista"/>
+        <w:numPr>
+          <w:ilvl w:val="0"/>
+          <w:numId w:val="17"/>
+        </w:numPr>
+      </w:pPr>
+      <w:r>
+        <w:t>Corregir funciones que fallan si la base de datos está vacía.</w:t>
+      </w:r>
+    </w:p>
+    <w:p>
+      <w:pPr>
+        <w:pStyle w:val="Prrafodelista"/>
+        <w:numPr>
+          <w:ilvl w:val="0"/>
+          <w:numId w:val="17"/>
+        </w:numPr>
+      </w:pPr>
+      <w:r>
+        <w:t>Cambiar los colores de las tablas y los botones.</w:t>
+      </w:r>
+    </w:p>
+    <w:p>
+      <w:pPr>
+        <w:pStyle w:val="Prrafodelista"/>
+        <w:numPr>
+          <w:ilvl w:val="0"/>
+          <w:numId w:val="17"/>
+        </w:numPr>
+      </w:pPr>
+      <w:r>
+        <w:t>Reorganizar el formulario de actualizar cursos.</w:t>
+      </w:r>
+    </w:p>
+    <w:p>
+      <w:pPr>
+        <w:pStyle w:val="Prrafodelista"/>
+        <w:numPr>
+          <w:ilvl w:val="0"/>
+          <w:numId w:val="17"/>
+        </w:numPr>
+      </w:pPr>
+      <w:r>
+        <w:t>Mostrar el curso del grado en la tabla de alumnos (1º o 2º).</w:t>
+      </w:r>
+    </w:p>
+    <w:p>
+      <w:pPr>
+        <w:pStyle w:val="Prrafodelista"/>
+        <w:numPr>
+          <w:ilvl w:val="0"/>
+          <w:numId w:val="17"/>
+        </w:numPr>
+      </w:pPr>
+      <w:r>
+        <w:t>Ordenar la tabla de cursos por nombre y año.</w:t>
+      </w:r>
+    </w:p>
+    <w:p/>
+    <w:p>
+      <w:pPr>
         <w:pStyle w:val="Ttulo1"/>
       </w:pPr>
-      <w:bookmarkStart w:id="24" w:name="_Toc168561445"/>
-      <w:r>
-        <w:t>Implementación</w:t>
-      </w:r>
-      <w:bookmarkEnd w:id="24"/>
+      <w:bookmarkStart w:id="28" w:name="_Toc168579958"/>
+      <w:r>
+        <w:t>Diario de trabajo</w:t>
+      </w:r>
+      <w:bookmarkEnd w:id="28"/>
     </w:p>
     <w:p/>
     <w:p/>
@@ -6668,58 +7298,7 @@
       <w:pPr>
         <w:pStyle w:val="Ttulo1"/>
       </w:pPr>
-      <w:bookmarkStart w:id="25" w:name="_Toc168561446"/>
-      <w:r>
-        <w:t>Pruebas</w:t>
-      </w:r>
-      <w:bookmarkEnd w:id="25"/>
-    </w:p>
-    <w:p/>
-    <w:p>
-      <w:pPr>
-        <w:pStyle w:val="Ttulo2"/>
-      </w:pPr>
-      <w:bookmarkStart w:id="26" w:name="_Toc168561447"/>
-      <w:r>
-        <w:t>Pruebas realizadas</w:t>
-      </w:r>
-      <w:bookmarkEnd w:id="26"/>
-    </w:p>
-    <w:p/>
-    <w:p/>
-    <w:p/>
-    <w:p>
-      <w:pPr>
-        <w:pStyle w:val="Ttulo2"/>
-      </w:pPr>
-      <w:bookmarkStart w:id="27" w:name="_Toc168561448"/>
-      <w:r>
-        <w:t>Resultados obtenidos</w:t>
-      </w:r>
-      <w:bookmarkEnd w:id="27"/>
-    </w:p>
-    <w:p/>
-    <w:p/>
-    <w:p/>
-    <w:p/>
-    <w:p>
-      <w:pPr>
-        <w:pStyle w:val="Ttulo1"/>
-      </w:pPr>
-      <w:bookmarkStart w:id="28" w:name="_Toc168561449"/>
-      <w:r>
-        <w:t>Diario de trabajo</w:t>
-      </w:r>
-      <w:bookmarkEnd w:id="28"/>
-    </w:p>
-    <w:p/>
-    <w:p/>
-    <w:p/>
-    <w:p>
-      <w:pPr>
-        <w:pStyle w:val="Ttulo1"/>
-      </w:pPr>
-      <w:bookmarkStart w:id="29" w:name="_Toc168561450"/>
+      <w:bookmarkStart w:id="29" w:name="_Toc168579959"/>
       <w:r>
         <w:t>Bibliografía</w:t>
       </w:r>
@@ -6786,12 +7365,14 @@
           <w:lang w:val="en-US"/>
         </w:rPr>
       </w:pPr>
+      <w:proofErr w:type="spellStart"/>
       <w:r>
         <w:rPr>
           <w:lang w:val="en-US"/>
         </w:rPr>
         <w:t>ChatGPT</w:t>
       </w:r>
+      <w:proofErr w:type="spellEnd"/>
       <w:r>
         <w:rPr>
           <w:lang w:val="en-US"/>
@@ -6988,11 +7569,19 @@
           <w:lang w:val="en-US"/>
         </w:rPr>
       </w:pPr>
+      <w:proofErr w:type="spellStart"/>
       <w:r>
         <w:rPr>
           <w:lang w:val="en-US"/>
         </w:rPr>
-        <w:t>Mensaje flash</w:t>
+        <w:t>Mensaje</w:t>
+      </w:r>
+      <w:proofErr w:type="spellEnd"/>
+      <w:r>
+        <w:rPr>
+          <w:lang w:val="en-US"/>
+        </w:rPr>
+        <w:t xml:space="preserve"> flash</w:t>
       </w:r>
       <w:r>
         <w:rPr>
@@ -7024,9 +7613,12 @@
           <w:numId w:val="11"/>
         </w:numPr>
       </w:pPr>
-      <w:r>
+      <w:proofErr w:type="spellStart"/>
+      <w:r>
+        <w:lastRenderedPageBreak/>
         <w:t>Perplexity</w:t>
       </w:r>
+      <w:proofErr w:type="spellEnd"/>
       <w:r>
         <w:t xml:space="preserve"> </w:t>
       </w:r>
@@ -7181,6 +7773,10 @@
           <w:p>
             <w:pPr>
               <w:pStyle w:val="Piedepgina"/>
+              <w:tabs>
+                <w:tab w:val="clear" w:pos="8504"/>
+              </w:tabs>
+              <w:ind w:right="140"/>
               <w:jc w:val="right"/>
             </w:pPr>
             <w:r>
@@ -7535,6 +8131,345 @@
     </w:lvl>
   </w:abstractNum>
   <w:abstractNum w:abstractNumId="2" w15:restartNumberingAfterBreak="0">
+    <w:nsid w:val="11035038"/>
+    <w:multiLevelType w:val="hybridMultilevel"/>
+    <w:tmpl w:val="52981240"/>
+    <w:lvl w:ilvl="0" w:tplc="0C0A0001">
+      <w:start w:val="1"/>
+      <w:numFmt w:val="bullet"/>
+      <w:lvlText w:val=""/>
+      <w:lvlJc w:val="left"/>
+      <w:pPr>
+        <w:ind w:left="720" w:hanging="360"/>
+      </w:pPr>
+      <w:rPr>
+        <w:rFonts w:ascii="Symbol" w:hAnsi="Symbol" w:hint="default"/>
+      </w:rPr>
+    </w:lvl>
+    <w:lvl w:ilvl="1" w:tplc="0C0A0003" w:tentative="1">
+      <w:start w:val="1"/>
+      <w:numFmt w:val="bullet"/>
+      <w:lvlText w:val="o"/>
+      <w:lvlJc w:val="left"/>
+      <w:pPr>
+        <w:ind w:left="1440" w:hanging="360"/>
+      </w:pPr>
+      <w:rPr>
+        <w:rFonts w:ascii="Courier New" w:hAnsi="Courier New" w:cs="Courier New" w:hint="default"/>
+      </w:rPr>
+    </w:lvl>
+    <w:lvl w:ilvl="2" w:tplc="0C0A0005" w:tentative="1">
+      <w:start w:val="1"/>
+      <w:numFmt w:val="bullet"/>
+      <w:lvlText w:val=""/>
+      <w:lvlJc w:val="left"/>
+      <w:pPr>
+        <w:ind w:left="2160" w:hanging="360"/>
+      </w:pPr>
+      <w:rPr>
+        <w:rFonts w:ascii="Wingdings" w:hAnsi="Wingdings" w:hint="default"/>
+      </w:rPr>
+    </w:lvl>
+    <w:lvl w:ilvl="3" w:tplc="0C0A0001" w:tentative="1">
+      <w:start w:val="1"/>
+      <w:numFmt w:val="bullet"/>
+      <w:lvlText w:val=""/>
+      <w:lvlJc w:val="left"/>
+      <w:pPr>
+        <w:ind w:left="2880" w:hanging="360"/>
+      </w:pPr>
+      <w:rPr>
+        <w:rFonts w:ascii="Symbol" w:hAnsi="Symbol" w:hint="default"/>
+      </w:rPr>
+    </w:lvl>
+    <w:lvl w:ilvl="4" w:tplc="0C0A0003" w:tentative="1">
+      <w:start w:val="1"/>
+      <w:numFmt w:val="bullet"/>
+      <w:lvlText w:val="o"/>
+      <w:lvlJc w:val="left"/>
+      <w:pPr>
+        <w:ind w:left="3600" w:hanging="360"/>
+      </w:pPr>
+      <w:rPr>
+        <w:rFonts w:ascii="Courier New" w:hAnsi="Courier New" w:cs="Courier New" w:hint="default"/>
+      </w:rPr>
+    </w:lvl>
+    <w:lvl w:ilvl="5" w:tplc="0C0A0005" w:tentative="1">
+      <w:start w:val="1"/>
+      <w:numFmt w:val="bullet"/>
+      <w:lvlText w:val=""/>
+      <w:lvlJc w:val="left"/>
+      <w:pPr>
+        <w:ind w:left="4320" w:hanging="360"/>
+      </w:pPr>
+      <w:rPr>
+        <w:rFonts w:ascii="Wingdings" w:hAnsi="Wingdings" w:hint="default"/>
+      </w:rPr>
+    </w:lvl>
+    <w:lvl w:ilvl="6" w:tplc="0C0A0001" w:tentative="1">
+      <w:start w:val="1"/>
+      <w:numFmt w:val="bullet"/>
+      <w:lvlText w:val=""/>
+      <w:lvlJc w:val="left"/>
+      <w:pPr>
+        <w:ind w:left="5040" w:hanging="360"/>
+      </w:pPr>
+      <w:rPr>
+        <w:rFonts w:ascii="Symbol" w:hAnsi="Symbol" w:hint="default"/>
+      </w:rPr>
+    </w:lvl>
+    <w:lvl w:ilvl="7" w:tplc="0C0A0003" w:tentative="1">
+      <w:start w:val="1"/>
+      <w:numFmt w:val="bullet"/>
+      <w:lvlText w:val="o"/>
+      <w:lvlJc w:val="left"/>
+      <w:pPr>
+        <w:ind w:left="5760" w:hanging="360"/>
+      </w:pPr>
+      <w:rPr>
+        <w:rFonts w:ascii="Courier New" w:hAnsi="Courier New" w:cs="Courier New" w:hint="default"/>
+      </w:rPr>
+    </w:lvl>
+    <w:lvl w:ilvl="8" w:tplc="0C0A0005" w:tentative="1">
+      <w:start w:val="1"/>
+      <w:numFmt w:val="bullet"/>
+      <w:lvlText w:val=""/>
+      <w:lvlJc w:val="left"/>
+      <w:pPr>
+        <w:ind w:left="6480" w:hanging="360"/>
+      </w:pPr>
+      <w:rPr>
+        <w:rFonts w:ascii="Wingdings" w:hAnsi="Wingdings" w:hint="default"/>
+      </w:rPr>
+    </w:lvl>
+  </w:abstractNum>
+  <w:abstractNum w:abstractNumId="3" w15:restartNumberingAfterBreak="0">
+    <w:nsid w:val="15951FD0"/>
+    <w:multiLevelType w:val="hybridMultilevel"/>
+    <w:tmpl w:val="58981B3A"/>
+    <w:lvl w:ilvl="0" w:tplc="0C0A0001">
+      <w:start w:val="1"/>
+      <w:numFmt w:val="bullet"/>
+      <w:lvlText w:val=""/>
+      <w:lvlJc w:val="left"/>
+      <w:pPr>
+        <w:ind w:left="720" w:hanging="360"/>
+      </w:pPr>
+      <w:rPr>
+        <w:rFonts w:ascii="Symbol" w:hAnsi="Symbol" w:hint="default"/>
+      </w:rPr>
+    </w:lvl>
+    <w:lvl w:ilvl="1" w:tplc="0C0A0003" w:tentative="1">
+      <w:start w:val="1"/>
+      <w:numFmt w:val="bullet"/>
+      <w:lvlText w:val="o"/>
+      <w:lvlJc w:val="left"/>
+      <w:pPr>
+        <w:ind w:left="1440" w:hanging="360"/>
+      </w:pPr>
+      <w:rPr>
+        <w:rFonts w:ascii="Courier New" w:hAnsi="Courier New" w:cs="Courier New" w:hint="default"/>
+      </w:rPr>
+    </w:lvl>
+    <w:lvl w:ilvl="2" w:tplc="0C0A0005" w:tentative="1">
+      <w:start w:val="1"/>
+      <w:numFmt w:val="bullet"/>
+      <w:lvlText w:val=""/>
+      <w:lvlJc w:val="left"/>
+      <w:pPr>
+        <w:ind w:left="2160" w:hanging="360"/>
+      </w:pPr>
+      <w:rPr>
+        <w:rFonts w:ascii="Wingdings" w:hAnsi="Wingdings" w:hint="default"/>
+      </w:rPr>
+    </w:lvl>
+    <w:lvl w:ilvl="3" w:tplc="0C0A0001" w:tentative="1">
+      <w:start w:val="1"/>
+      <w:numFmt w:val="bullet"/>
+      <w:lvlText w:val=""/>
+      <w:lvlJc w:val="left"/>
+      <w:pPr>
+        <w:ind w:left="2880" w:hanging="360"/>
+      </w:pPr>
+      <w:rPr>
+        <w:rFonts w:ascii="Symbol" w:hAnsi="Symbol" w:hint="default"/>
+      </w:rPr>
+    </w:lvl>
+    <w:lvl w:ilvl="4" w:tplc="0C0A0003" w:tentative="1">
+      <w:start w:val="1"/>
+      <w:numFmt w:val="bullet"/>
+      <w:lvlText w:val="o"/>
+      <w:lvlJc w:val="left"/>
+      <w:pPr>
+        <w:ind w:left="3600" w:hanging="360"/>
+      </w:pPr>
+      <w:rPr>
+        <w:rFonts w:ascii="Courier New" w:hAnsi="Courier New" w:cs="Courier New" w:hint="default"/>
+      </w:rPr>
+    </w:lvl>
+    <w:lvl w:ilvl="5" w:tplc="0C0A0005" w:tentative="1">
+      <w:start w:val="1"/>
+      <w:numFmt w:val="bullet"/>
+      <w:lvlText w:val=""/>
+      <w:lvlJc w:val="left"/>
+      <w:pPr>
+        <w:ind w:left="4320" w:hanging="360"/>
+      </w:pPr>
+      <w:rPr>
+        <w:rFonts w:ascii="Wingdings" w:hAnsi="Wingdings" w:hint="default"/>
+      </w:rPr>
+    </w:lvl>
+    <w:lvl w:ilvl="6" w:tplc="0C0A0001" w:tentative="1">
+      <w:start w:val="1"/>
+      <w:numFmt w:val="bullet"/>
+      <w:lvlText w:val=""/>
+      <w:lvlJc w:val="left"/>
+      <w:pPr>
+        <w:ind w:left="5040" w:hanging="360"/>
+      </w:pPr>
+      <w:rPr>
+        <w:rFonts w:ascii="Symbol" w:hAnsi="Symbol" w:hint="default"/>
+      </w:rPr>
+    </w:lvl>
+    <w:lvl w:ilvl="7" w:tplc="0C0A0003" w:tentative="1">
+      <w:start w:val="1"/>
+      <w:numFmt w:val="bullet"/>
+      <w:lvlText w:val="o"/>
+      <w:lvlJc w:val="left"/>
+      <w:pPr>
+        <w:ind w:left="5760" w:hanging="360"/>
+      </w:pPr>
+      <w:rPr>
+        <w:rFonts w:ascii="Courier New" w:hAnsi="Courier New" w:cs="Courier New" w:hint="default"/>
+      </w:rPr>
+    </w:lvl>
+    <w:lvl w:ilvl="8" w:tplc="0C0A0005" w:tentative="1">
+      <w:start w:val="1"/>
+      <w:numFmt w:val="bullet"/>
+      <w:lvlText w:val=""/>
+      <w:lvlJc w:val="left"/>
+      <w:pPr>
+        <w:ind w:left="6480" w:hanging="360"/>
+      </w:pPr>
+      <w:rPr>
+        <w:rFonts w:ascii="Wingdings" w:hAnsi="Wingdings" w:hint="default"/>
+      </w:rPr>
+    </w:lvl>
+  </w:abstractNum>
+  <w:abstractNum w:abstractNumId="4" w15:restartNumberingAfterBreak="0">
+    <w:nsid w:val="20F748B5"/>
+    <w:multiLevelType w:val="hybridMultilevel"/>
+    <w:tmpl w:val="8EBADF8A"/>
+    <w:lvl w:ilvl="0" w:tplc="0C0A0001">
+      <w:start w:val="1"/>
+      <w:numFmt w:val="bullet"/>
+      <w:lvlText w:val=""/>
+      <w:lvlJc w:val="left"/>
+      <w:pPr>
+        <w:ind w:left="720" w:hanging="360"/>
+      </w:pPr>
+      <w:rPr>
+        <w:rFonts w:ascii="Symbol" w:hAnsi="Symbol" w:hint="default"/>
+      </w:rPr>
+    </w:lvl>
+    <w:lvl w:ilvl="1" w:tplc="0C0A0003" w:tentative="1">
+      <w:start w:val="1"/>
+      <w:numFmt w:val="bullet"/>
+      <w:lvlText w:val="o"/>
+      <w:lvlJc w:val="left"/>
+      <w:pPr>
+        <w:ind w:left="1440" w:hanging="360"/>
+      </w:pPr>
+      <w:rPr>
+        <w:rFonts w:ascii="Courier New" w:hAnsi="Courier New" w:cs="Courier New" w:hint="default"/>
+      </w:rPr>
+    </w:lvl>
+    <w:lvl w:ilvl="2" w:tplc="0C0A0005" w:tentative="1">
+      <w:start w:val="1"/>
+      <w:numFmt w:val="bullet"/>
+      <w:lvlText w:val=""/>
+      <w:lvlJc w:val="left"/>
+      <w:pPr>
+        <w:ind w:left="2160" w:hanging="360"/>
+      </w:pPr>
+      <w:rPr>
+        <w:rFonts w:ascii="Wingdings" w:hAnsi="Wingdings" w:hint="default"/>
+      </w:rPr>
+    </w:lvl>
+    <w:lvl w:ilvl="3" w:tplc="0C0A0001" w:tentative="1">
+      <w:start w:val="1"/>
+      <w:numFmt w:val="bullet"/>
+      <w:lvlText w:val=""/>
+      <w:lvlJc w:val="left"/>
+      <w:pPr>
+        <w:ind w:left="2880" w:hanging="360"/>
+      </w:pPr>
+      <w:rPr>
+        <w:rFonts w:ascii="Symbol" w:hAnsi="Symbol" w:hint="default"/>
+      </w:rPr>
+    </w:lvl>
+    <w:lvl w:ilvl="4" w:tplc="0C0A0003" w:tentative="1">
+      <w:start w:val="1"/>
+      <w:numFmt w:val="bullet"/>
+      <w:lvlText w:val="o"/>
+      <w:lvlJc w:val="left"/>
+      <w:pPr>
+        <w:ind w:left="3600" w:hanging="360"/>
+      </w:pPr>
+      <w:rPr>
+        <w:rFonts w:ascii="Courier New" w:hAnsi="Courier New" w:cs="Courier New" w:hint="default"/>
+      </w:rPr>
+    </w:lvl>
+    <w:lvl w:ilvl="5" w:tplc="0C0A0005" w:tentative="1">
+      <w:start w:val="1"/>
+      <w:numFmt w:val="bullet"/>
+      <w:lvlText w:val=""/>
+      <w:lvlJc w:val="left"/>
+      <w:pPr>
+        <w:ind w:left="4320" w:hanging="360"/>
+      </w:pPr>
+      <w:rPr>
+        <w:rFonts w:ascii="Wingdings" w:hAnsi="Wingdings" w:hint="default"/>
+      </w:rPr>
+    </w:lvl>
+    <w:lvl w:ilvl="6" w:tplc="0C0A0001" w:tentative="1">
+      <w:start w:val="1"/>
+      <w:numFmt w:val="bullet"/>
+      <w:lvlText w:val=""/>
+      <w:lvlJc w:val="left"/>
+      <w:pPr>
+        <w:ind w:left="5040" w:hanging="360"/>
+      </w:pPr>
+      <w:rPr>
+        <w:rFonts w:ascii="Symbol" w:hAnsi="Symbol" w:hint="default"/>
+      </w:rPr>
+    </w:lvl>
+    <w:lvl w:ilvl="7" w:tplc="0C0A0003" w:tentative="1">
+      <w:start w:val="1"/>
+      <w:numFmt w:val="bullet"/>
+      <w:lvlText w:val="o"/>
+      <w:lvlJc w:val="left"/>
+      <w:pPr>
+        <w:ind w:left="5760" w:hanging="360"/>
+      </w:pPr>
+      <w:rPr>
+        <w:rFonts w:ascii="Courier New" w:hAnsi="Courier New" w:cs="Courier New" w:hint="default"/>
+      </w:rPr>
+    </w:lvl>
+    <w:lvl w:ilvl="8" w:tplc="0C0A0005" w:tentative="1">
+      <w:start w:val="1"/>
+      <w:numFmt w:val="bullet"/>
+      <w:lvlText w:val=""/>
+      <w:lvlJc w:val="left"/>
+      <w:pPr>
+        <w:ind w:left="6480" w:hanging="360"/>
+      </w:pPr>
+      <w:rPr>
+        <w:rFonts w:ascii="Wingdings" w:hAnsi="Wingdings" w:hint="default"/>
+      </w:rPr>
+    </w:lvl>
+  </w:abstractNum>
+  <w:abstractNum w:abstractNumId="5" w15:restartNumberingAfterBreak="0">
     <w:nsid w:val="2DC21762"/>
     <w:multiLevelType w:val="hybridMultilevel"/>
     <w:tmpl w:val="4EA204E4"/>
@@ -7646,7 +8581,120 @@
       </w:rPr>
     </w:lvl>
   </w:abstractNum>
-  <w:abstractNum w:abstractNumId="3" w15:restartNumberingAfterBreak="0">
+  <w:abstractNum w:abstractNumId="6" w15:restartNumberingAfterBreak="0">
+    <w:nsid w:val="2ED00C24"/>
+    <w:multiLevelType w:val="hybridMultilevel"/>
+    <w:tmpl w:val="C8C842E8"/>
+    <w:lvl w:ilvl="0" w:tplc="0C0A0001">
+      <w:start w:val="1"/>
+      <w:numFmt w:val="bullet"/>
+      <w:lvlText w:val=""/>
+      <w:lvlJc w:val="left"/>
+      <w:pPr>
+        <w:ind w:left="720" w:hanging="360"/>
+      </w:pPr>
+      <w:rPr>
+        <w:rFonts w:ascii="Symbol" w:hAnsi="Symbol" w:hint="default"/>
+      </w:rPr>
+    </w:lvl>
+    <w:lvl w:ilvl="1" w:tplc="0C0A0003" w:tentative="1">
+      <w:start w:val="1"/>
+      <w:numFmt w:val="bullet"/>
+      <w:lvlText w:val="o"/>
+      <w:lvlJc w:val="left"/>
+      <w:pPr>
+        <w:ind w:left="1440" w:hanging="360"/>
+      </w:pPr>
+      <w:rPr>
+        <w:rFonts w:ascii="Courier New" w:hAnsi="Courier New" w:cs="Courier New" w:hint="default"/>
+      </w:rPr>
+    </w:lvl>
+    <w:lvl w:ilvl="2" w:tplc="0C0A0005" w:tentative="1">
+      <w:start w:val="1"/>
+      <w:numFmt w:val="bullet"/>
+      <w:lvlText w:val=""/>
+      <w:lvlJc w:val="left"/>
+      <w:pPr>
+        <w:ind w:left="2160" w:hanging="360"/>
+      </w:pPr>
+      <w:rPr>
+        <w:rFonts w:ascii="Wingdings" w:hAnsi="Wingdings" w:hint="default"/>
+      </w:rPr>
+    </w:lvl>
+    <w:lvl w:ilvl="3" w:tplc="0C0A0001" w:tentative="1">
+      <w:start w:val="1"/>
+      <w:numFmt w:val="bullet"/>
+      <w:lvlText w:val=""/>
+      <w:lvlJc w:val="left"/>
+      <w:pPr>
+        <w:ind w:left="2880" w:hanging="360"/>
+      </w:pPr>
+      <w:rPr>
+        <w:rFonts w:ascii="Symbol" w:hAnsi="Symbol" w:hint="default"/>
+      </w:rPr>
+    </w:lvl>
+    <w:lvl w:ilvl="4" w:tplc="0C0A0003" w:tentative="1">
+      <w:start w:val="1"/>
+      <w:numFmt w:val="bullet"/>
+      <w:lvlText w:val="o"/>
+      <w:lvlJc w:val="left"/>
+      <w:pPr>
+        <w:ind w:left="3600" w:hanging="360"/>
+      </w:pPr>
+      <w:rPr>
+        <w:rFonts w:ascii="Courier New" w:hAnsi="Courier New" w:cs="Courier New" w:hint="default"/>
+      </w:rPr>
+    </w:lvl>
+    <w:lvl w:ilvl="5" w:tplc="0C0A0005" w:tentative="1">
+      <w:start w:val="1"/>
+      <w:numFmt w:val="bullet"/>
+      <w:lvlText w:val=""/>
+      <w:lvlJc w:val="left"/>
+      <w:pPr>
+        <w:ind w:left="4320" w:hanging="360"/>
+      </w:pPr>
+      <w:rPr>
+        <w:rFonts w:ascii="Wingdings" w:hAnsi="Wingdings" w:hint="default"/>
+      </w:rPr>
+    </w:lvl>
+    <w:lvl w:ilvl="6" w:tplc="0C0A0001" w:tentative="1">
+      <w:start w:val="1"/>
+      <w:numFmt w:val="bullet"/>
+      <w:lvlText w:val=""/>
+      <w:lvlJc w:val="left"/>
+      <w:pPr>
+        <w:ind w:left="5040" w:hanging="360"/>
+      </w:pPr>
+      <w:rPr>
+        <w:rFonts w:ascii="Symbol" w:hAnsi="Symbol" w:hint="default"/>
+      </w:rPr>
+    </w:lvl>
+    <w:lvl w:ilvl="7" w:tplc="0C0A0003" w:tentative="1">
+      <w:start w:val="1"/>
+      <w:numFmt w:val="bullet"/>
+      <w:lvlText w:val="o"/>
+      <w:lvlJc w:val="left"/>
+      <w:pPr>
+        <w:ind w:left="5760" w:hanging="360"/>
+      </w:pPr>
+      <w:rPr>
+        <w:rFonts w:ascii="Courier New" w:hAnsi="Courier New" w:cs="Courier New" w:hint="default"/>
+      </w:rPr>
+    </w:lvl>
+    <w:lvl w:ilvl="8" w:tplc="0C0A0005" w:tentative="1">
+      <w:start w:val="1"/>
+      <w:numFmt w:val="bullet"/>
+      <w:lvlText w:val=""/>
+      <w:lvlJc w:val="left"/>
+      <w:pPr>
+        <w:ind w:left="6480" w:hanging="360"/>
+      </w:pPr>
+      <w:rPr>
+        <w:rFonts w:ascii="Wingdings" w:hAnsi="Wingdings" w:hint="default"/>
+      </w:rPr>
+    </w:lvl>
+  </w:abstractNum>
+  <w:abstractNum w:abstractNumId="7" w15:restartNumberingAfterBreak="0">
     <w:nsid w:val="377D6E4D"/>
     <w:multiLevelType w:val="hybridMultilevel"/>
     <w:tmpl w:val="B2CAA4B2"/>
@@ -7759,7 +8807,7 @@
       </w:rPr>
     </w:lvl>
   </w:abstractNum>
-  <w:abstractNum w:abstractNumId="4" w15:restartNumberingAfterBreak="0">
+  <w:abstractNum w:abstractNumId="8" w15:restartNumberingAfterBreak="0">
     <w:nsid w:val="42101B58"/>
     <w:multiLevelType w:val="hybridMultilevel"/>
     <w:tmpl w:val="84E4BFCA"/>
@@ -7871,7 +8919,233 @@
       </w:rPr>
     </w:lvl>
   </w:abstractNum>
-  <w:abstractNum w:abstractNumId="5" w15:restartNumberingAfterBreak="0">
+  <w:abstractNum w:abstractNumId="9" w15:restartNumberingAfterBreak="0">
+    <w:nsid w:val="46502439"/>
+    <w:multiLevelType w:val="hybridMultilevel"/>
+    <w:tmpl w:val="BECEA092"/>
+    <w:lvl w:ilvl="0" w:tplc="0C0A0001">
+      <w:start w:val="1"/>
+      <w:numFmt w:val="bullet"/>
+      <w:lvlText w:val=""/>
+      <w:lvlJc w:val="left"/>
+      <w:pPr>
+        <w:ind w:left="720" w:hanging="360"/>
+      </w:pPr>
+      <w:rPr>
+        <w:rFonts w:ascii="Symbol" w:hAnsi="Symbol" w:hint="default"/>
+      </w:rPr>
+    </w:lvl>
+    <w:lvl w:ilvl="1" w:tplc="0C0A0003" w:tentative="1">
+      <w:start w:val="1"/>
+      <w:numFmt w:val="bullet"/>
+      <w:lvlText w:val="o"/>
+      <w:lvlJc w:val="left"/>
+      <w:pPr>
+        <w:ind w:left="1440" w:hanging="360"/>
+      </w:pPr>
+      <w:rPr>
+        <w:rFonts w:ascii="Courier New" w:hAnsi="Courier New" w:cs="Courier New" w:hint="default"/>
+      </w:rPr>
+    </w:lvl>
+    <w:lvl w:ilvl="2" w:tplc="0C0A0005" w:tentative="1">
+      <w:start w:val="1"/>
+      <w:numFmt w:val="bullet"/>
+      <w:lvlText w:val=""/>
+      <w:lvlJc w:val="left"/>
+      <w:pPr>
+        <w:ind w:left="2160" w:hanging="360"/>
+      </w:pPr>
+      <w:rPr>
+        <w:rFonts w:ascii="Wingdings" w:hAnsi="Wingdings" w:hint="default"/>
+      </w:rPr>
+    </w:lvl>
+    <w:lvl w:ilvl="3" w:tplc="0C0A0001" w:tentative="1">
+      <w:start w:val="1"/>
+      <w:numFmt w:val="bullet"/>
+      <w:lvlText w:val=""/>
+      <w:lvlJc w:val="left"/>
+      <w:pPr>
+        <w:ind w:left="2880" w:hanging="360"/>
+      </w:pPr>
+      <w:rPr>
+        <w:rFonts w:ascii="Symbol" w:hAnsi="Symbol" w:hint="default"/>
+      </w:rPr>
+    </w:lvl>
+    <w:lvl w:ilvl="4" w:tplc="0C0A0003" w:tentative="1">
+      <w:start w:val="1"/>
+      <w:numFmt w:val="bullet"/>
+      <w:lvlText w:val="o"/>
+      <w:lvlJc w:val="left"/>
+      <w:pPr>
+        <w:ind w:left="3600" w:hanging="360"/>
+      </w:pPr>
+      <w:rPr>
+        <w:rFonts w:ascii="Courier New" w:hAnsi="Courier New" w:cs="Courier New" w:hint="default"/>
+      </w:rPr>
+    </w:lvl>
+    <w:lvl w:ilvl="5" w:tplc="0C0A0005" w:tentative="1">
+      <w:start w:val="1"/>
+      <w:numFmt w:val="bullet"/>
+      <w:lvlText w:val=""/>
+      <w:lvlJc w:val="left"/>
+      <w:pPr>
+        <w:ind w:left="4320" w:hanging="360"/>
+      </w:pPr>
+      <w:rPr>
+        <w:rFonts w:ascii="Wingdings" w:hAnsi="Wingdings" w:hint="default"/>
+      </w:rPr>
+    </w:lvl>
+    <w:lvl w:ilvl="6" w:tplc="0C0A0001" w:tentative="1">
+      <w:start w:val="1"/>
+      <w:numFmt w:val="bullet"/>
+      <w:lvlText w:val=""/>
+      <w:lvlJc w:val="left"/>
+      <w:pPr>
+        <w:ind w:left="5040" w:hanging="360"/>
+      </w:pPr>
+      <w:rPr>
+        <w:rFonts w:ascii="Symbol" w:hAnsi="Symbol" w:hint="default"/>
+      </w:rPr>
+    </w:lvl>
+    <w:lvl w:ilvl="7" w:tplc="0C0A0003" w:tentative="1">
+      <w:start w:val="1"/>
+      <w:numFmt w:val="bullet"/>
+      <w:lvlText w:val="o"/>
+      <w:lvlJc w:val="left"/>
+      <w:pPr>
+        <w:ind w:left="5760" w:hanging="360"/>
+      </w:pPr>
+      <w:rPr>
+        <w:rFonts w:ascii="Courier New" w:hAnsi="Courier New" w:cs="Courier New" w:hint="default"/>
+      </w:rPr>
+    </w:lvl>
+    <w:lvl w:ilvl="8" w:tplc="0C0A0005" w:tentative="1">
+      <w:start w:val="1"/>
+      <w:numFmt w:val="bullet"/>
+      <w:lvlText w:val=""/>
+      <w:lvlJc w:val="left"/>
+      <w:pPr>
+        <w:ind w:left="6480" w:hanging="360"/>
+      </w:pPr>
+      <w:rPr>
+        <w:rFonts w:ascii="Wingdings" w:hAnsi="Wingdings" w:hint="default"/>
+      </w:rPr>
+    </w:lvl>
+  </w:abstractNum>
+  <w:abstractNum w:abstractNumId="10" w15:restartNumberingAfterBreak="0">
+    <w:nsid w:val="4FDB5CC8"/>
+    <w:multiLevelType w:val="hybridMultilevel"/>
+    <w:tmpl w:val="4244AF3A"/>
+    <w:lvl w:ilvl="0" w:tplc="0C0A0001">
+      <w:start w:val="1"/>
+      <w:numFmt w:val="bullet"/>
+      <w:lvlText w:val=""/>
+      <w:lvlJc w:val="left"/>
+      <w:pPr>
+        <w:ind w:left="720" w:hanging="360"/>
+      </w:pPr>
+      <w:rPr>
+        <w:rFonts w:ascii="Symbol" w:hAnsi="Symbol" w:hint="default"/>
+      </w:rPr>
+    </w:lvl>
+    <w:lvl w:ilvl="1" w:tplc="0C0A0003" w:tentative="1">
+      <w:start w:val="1"/>
+      <w:numFmt w:val="bullet"/>
+      <w:lvlText w:val="o"/>
+      <w:lvlJc w:val="left"/>
+      <w:pPr>
+        <w:ind w:left="1440" w:hanging="360"/>
+      </w:pPr>
+      <w:rPr>
+        <w:rFonts w:ascii="Courier New" w:hAnsi="Courier New" w:cs="Courier New" w:hint="default"/>
+      </w:rPr>
+    </w:lvl>
+    <w:lvl w:ilvl="2" w:tplc="0C0A0005" w:tentative="1">
+      <w:start w:val="1"/>
+      <w:numFmt w:val="bullet"/>
+      <w:lvlText w:val=""/>
+      <w:lvlJc w:val="left"/>
+      <w:pPr>
+        <w:ind w:left="2160" w:hanging="360"/>
+      </w:pPr>
+      <w:rPr>
+        <w:rFonts w:ascii="Wingdings" w:hAnsi="Wingdings" w:hint="default"/>
+      </w:rPr>
+    </w:lvl>
+    <w:lvl w:ilvl="3" w:tplc="0C0A0001" w:tentative="1">
+      <w:start w:val="1"/>
+      <w:numFmt w:val="bullet"/>
+      <w:lvlText w:val=""/>
+      <w:lvlJc w:val="left"/>
+      <w:pPr>
+        <w:ind w:left="2880" w:hanging="360"/>
+      </w:pPr>
+      <w:rPr>
+        <w:rFonts w:ascii="Symbol" w:hAnsi="Symbol" w:hint="default"/>
+      </w:rPr>
+    </w:lvl>
+    <w:lvl w:ilvl="4" w:tplc="0C0A0003" w:tentative="1">
+      <w:start w:val="1"/>
+      <w:numFmt w:val="bullet"/>
+      <w:lvlText w:val="o"/>
+      <w:lvlJc w:val="left"/>
+      <w:pPr>
+        <w:ind w:left="3600" w:hanging="360"/>
+      </w:pPr>
+      <w:rPr>
+        <w:rFonts w:ascii="Courier New" w:hAnsi="Courier New" w:cs="Courier New" w:hint="default"/>
+      </w:rPr>
+    </w:lvl>
+    <w:lvl w:ilvl="5" w:tplc="0C0A0005" w:tentative="1">
+      <w:start w:val="1"/>
+      <w:numFmt w:val="bullet"/>
+      <w:lvlText w:val=""/>
+      <w:lvlJc w:val="left"/>
+      <w:pPr>
+        <w:ind w:left="4320" w:hanging="360"/>
+      </w:pPr>
+      <w:rPr>
+        <w:rFonts w:ascii="Wingdings" w:hAnsi="Wingdings" w:hint="default"/>
+      </w:rPr>
+    </w:lvl>
+    <w:lvl w:ilvl="6" w:tplc="0C0A0001" w:tentative="1">
+      <w:start w:val="1"/>
+      <w:numFmt w:val="bullet"/>
+      <w:lvlText w:val=""/>
+      <w:lvlJc w:val="left"/>
+      <w:pPr>
+        <w:ind w:left="5040" w:hanging="360"/>
+      </w:pPr>
+      <w:rPr>
+        <w:rFonts w:ascii="Symbol" w:hAnsi="Symbol" w:hint="default"/>
+      </w:rPr>
+    </w:lvl>
+    <w:lvl w:ilvl="7" w:tplc="0C0A0003" w:tentative="1">
+      <w:start w:val="1"/>
+      <w:numFmt w:val="bullet"/>
+      <w:lvlText w:val="o"/>
+      <w:lvlJc w:val="left"/>
+      <w:pPr>
+        <w:ind w:left="5760" w:hanging="360"/>
+      </w:pPr>
+      <w:rPr>
+        <w:rFonts w:ascii="Courier New" w:hAnsi="Courier New" w:cs="Courier New" w:hint="default"/>
+      </w:rPr>
+    </w:lvl>
+    <w:lvl w:ilvl="8" w:tplc="0C0A0005" w:tentative="1">
+      <w:start w:val="1"/>
+      <w:numFmt w:val="bullet"/>
+      <w:lvlText w:val=""/>
+      <w:lvlJc w:val="left"/>
+      <w:pPr>
+        <w:ind w:left="6480" w:hanging="360"/>
+      </w:pPr>
+      <w:rPr>
+        <w:rFonts w:ascii="Wingdings" w:hAnsi="Wingdings" w:hint="default"/>
+      </w:rPr>
+    </w:lvl>
+  </w:abstractNum>
+  <w:abstractNum w:abstractNumId="11" w15:restartNumberingAfterBreak="0">
     <w:nsid w:val="5C1D03B8"/>
     <w:multiLevelType w:val="hybridMultilevel"/>
     <w:tmpl w:val="CB1ECF06"/>
@@ -7984,7 +9258,7 @@
       </w:rPr>
     </w:lvl>
   </w:abstractNum>
-  <w:abstractNum w:abstractNumId="6" w15:restartNumberingAfterBreak="0">
+  <w:abstractNum w:abstractNumId="12" w15:restartNumberingAfterBreak="0">
     <w:nsid w:val="5D3B7503"/>
     <w:multiLevelType w:val="hybridMultilevel"/>
     <w:tmpl w:val="5510B0A6"/>
@@ -8096,7 +9370,7 @@
       </w:rPr>
     </w:lvl>
   </w:abstractNum>
-  <w:abstractNum w:abstractNumId="7" w15:restartNumberingAfterBreak="0">
+  <w:abstractNum w:abstractNumId="13" w15:restartNumberingAfterBreak="0">
     <w:nsid w:val="696062ED"/>
     <w:multiLevelType w:val="hybridMultilevel"/>
     <w:tmpl w:val="F384B806"/>
@@ -8208,7 +9482,7 @@
       </w:rPr>
     </w:lvl>
   </w:abstractNum>
-  <w:abstractNum w:abstractNumId="8" w15:restartNumberingAfterBreak="0">
+  <w:abstractNum w:abstractNumId="14" w15:restartNumberingAfterBreak="0">
     <w:nsid w:val="6EEB7D1A"/>
     <w:multiLevelType w:val="hybridMultilevel"/>
     <w:tmpl w:val="224411E4"/>
@@ -8320,7 +9594,7 @@
       </w:rPr>
     </w:lvl>
   </w:abstractNum>
-  <w:abstractNum w:abstractNumId="9" w15:restartNumberingAfterBreak="0">
+  <w:abstractNum w:abstractNumId="15" w15:restartNumberingAfterBreak="0">
     <w:nsid w:val="7D6C5976"/>
     <w:multiLevelType w:val="hybridMultilevel"/>
     <w:tmpl w:val="A7DE9C7C"/>
@@ -8432,7 +9706,7 @@
       </w:rPr>
     </w:lvl>
   </w:abstractNum>
-  <w:abstractNum w:abstractNumId="10" w15:restartNumberingAfterBreak="0">
+  <w:abstractNum w:abstractNumId="16" w15:restartNumberingAfterBreak="0">
     <w:nsid w:val="7E4C7C0A"/>
     <w:multiLevelType w:val="hybridMultilevel"/>
     <w:tmpl w:val="CF7C67B0"/>
@@ -8546,37 +9820,55 @@
     </w:lvl>
   </w:abstractNum>
   <w:num w:numId="1">
-    <w:abstractNumId w:val="5"/>
+    <w:abstractNumId w:val="11"/>
   </w:num>
   <w:num w:numId="2">
-    <w:abstractNumId w:val="6"/>
+    <w:abstractNumId w:val="12"/>
   </w:num>
   <w:num w:numId="3">
-    <w:abstractNumId w:val="9"/>
+    <w:abstractNumId w:val="15"/>
   </w:num>
   <w:num w:numId="4">
     <w:abstractNumId w:val="0"/>
   </w:num>
   <w:num w:numId="5">
-    <w:abstractNumId w:val="7"/>
+    <w:abstractNumId w:val="13"/>
   </w:num>
   <w:num w:numId="6">
-    <w:abstractNumId w:val="4"/>
+    <w:abstractNumId w:val="8"/>
   </w:num>
   <w:num w:numId="7">
-    <w:abstractNumId w:val="2"/>
+    <w:abstractNumId w:val="5"/>
   </w:num>
   <w:num w:numId="8">
-    <w:abstractNumId w:val="8"/>
+    <w:abstractNumId w:val="14"/>
   </w:num>
   <w:num w:numId="9">
     <w:abstractNumId w:val="1"/>
   </w:num>
   <w:num w:numId="10">
+    <w:abstractNumId w:val="16"/>
+  </w:num>
+  <w:num w:numId="11">
+    <w:abstractNumId w:val="7"/>
+  </w:num>
+  <w:num w:numId="12">
+    <w:abstractNumId w:val="2"/>
+  </w:num>
+  <w:num w:numId="13">
+    <w:abstractNumId w:val="6"/>
+  </w:num>
+  <w:num w:numId="14">
     <w:abstractNumId w:val="10"/>
   </w:num>
-  <w:num w:numId="11">
+  <w:num w:numId="15">
     <w:abstractNumId w:val="3"/>
+  </w:num>
+  <w:num w:numId="16">
+    <w:abstractNumId w:val="9"/>
+  </w:num>
+  <w:num w:numId="17">
+    <w:abstractNumId w:val="4"/>
   </w:num>
 </w:numbering>
 </file>

</xml_diff>

<commit_message>
Documentación corregida y agregada reflexión personal
</commit_message>
<xml_diff>
--- a/documents/documentación.docx
+++ b/documents/documentación.docx
@@ -781,8 +781,8 @@
                                 <w:rFonts w:cs="Open Sans"/>
                                 <w:b/>
                                 <w:bCs/>
-                                <w:sz w:val="44"/>
-                                <w:szCs w:val="44"/>
+                                <w:sz w:val="40"/>
+                                <w:szCs w:val="40"/>
                               </w:rPr>
                               <w:t>Gestión de Dispositivos en Centros de Estudio</w:t>
                             </w:r>
@@ -849,8 +849,8 @@
                           <w:rFonts w:cs="Open Sans"/>
                           <w:b/>
                           <w:bCs/>
-                          <w:sz w:val="44"/>
-                          <w:szCs w:val="44"/>
+                          <w:sz w:val="40"/>
+                          <w:szCs w:val="40"/>
                         </w:rPr>
                         <w:t>Gestión de Dispositivos en Centros de Estudio</w:t>
                       </w:r>
@@ -1000,8 +1000,8 @@
               <w:b/>
               <w:bCs/>
               <w:color w:val="16697A"/>
-              <w:sz w:val="48"/>
-              <w:szCs w:val="48"/>
+              <w:sz w:val="44"/>
+              <w:szCs w:val="44"/>
             </w:rPr>
             <w:t>Índice</w:t>
           </w:r>
@@ -1031,7 +1031,7 @@
           <w:r>
             <w:fldChar w:fldCharType="separate"/>
           </w:r>
-          <w:hyperlink w:anchor="_Toc168589839" w:history="1">
+          <w:hyperlink w:anchor="_Toc168670291" w:history="1">
             <w:r>
               <w:rPr>
                 <w:rStyle w:val="Hipervnculo"/>
@@ -1058,7 +1058,7 @@
                 <w:noProof/>
                 <w:webHidden/>
               </w:rPr>
-              <w:instrText xml:space="preserve"> PAGEREF _Toc168589839 \h </w:instrText>
+              <w:instrText xml:space="preserve"> PAGEREF _Toc168670291 \h </w:instrText>
             </w:r>
             <w:r>
               <w:rPr>
@@ -1105,7 +1105,7 @@
               <w14:ligatures w14:val="none"/>
             </w:rPr>
           </w:pPr>
-          <w:hyperlink w:anchor="_Toc168589840" w:history="1">
+          <w:hyperlink w:anchor="_Toc168670292" w:history="1">
             <w:r>
               <w:rPr>
                 <w:rStyle w:val="Hipervnculo"/>
@@ -1132,7 +1132,7 @@
                 <w:noProof/>
                 <w:webHidden/>
               </w:rPr>
-              <w:instrText xml:space="preserve"> PAGEREF _Toc168589840 \h </w:instrText>
+              <w:instrText xml:space="preserve"> PAGEREF _Toc168670292 \h </w:instrText>
             </w:r>
             <w:r>
               <w:rPr>
@@ -1179,7 +1179,7 @@
               <w14:ligatures w14:val="none"/>
             </w:rPr>
           </w:pPr>
-          <w:hyperlink w:anchor="_Toc168589841" w:history="1">
+          <w:hyperlink w:anchor="_Toc168670293" w:history="1">
             <w:r>
               <w:rPr>
                 <w:rStyle w:val="Hipervnculo"/>
@@ -1206,7 +1206,7 @@
                 <w:noProof/>
                 <w:webHidden/>
               </w:rPr>
-              <w:instrText xml:space="preserve"> PAGEREF _Toc168589841 \h </w:instrText>
+              <w:instrText xml:space="preserve"> PAGEREF _Toc168670293 \h </w:instrText>
             </w:r>
             <w:r>
               <w:rPr>
@@ -1253,7 +1253,7 @@
               <w14:ligatures w14:val="none"/>
             </w:rPr>
           </w:pPr>
-          <w:hyperlink w:anchor="_Toc168589842" w:history="1">
+          <w:hyperlink w:anchor="_Toc168670294" w:history="1">
             <w:r>
               <w:rPr>
                 <w:rStyle w:val="Hipervnculo"/>
@@ -1280,7 +1280,7 @@
                 <w:noProof/>
                 <w:webHidden/>
               </w:rPr>
-              <w:instrText xml:space="preserve"> PAGEREF _Toc168589842 \h </w:instrText>
+              <w:instrText xml:space="preserve"> PAGEREF _Toc168670294 \h </w:instrText>
             </w:r>
             <w:r>
               <w:rPr>
@@ -1327,7 +1327,7 @@
               <w14:ligatures w14:val="none"/>
             </w:rPr>
           </w:pPr>
-          <w:hyperlink w:anchor="_Toc168589843" w:history="1">
+          <w:hyperlink w:anchor="_Toc168670295" w:history="1">
             <w:r>
               <w:rPr>
                 <w:rStyle w:val="Hipervnculo"/>
@@ -1354,7 +1354,7 @@
                 <w:noProof/>
                 <w:webHidden/>
               </w:rPr>
-              <w:instrText xml:space="preserve"> PAGEREF _Toc168589843 \h </w:instrText>
+              <w:instrText xml:space="preserve"> PAGEREF _Toc168670295 \h </w:instrText>
             </w:r>
             <w:r>
               <w:rPr>
@@ -1401,7 +1401,7 @@
               <w14:ligatures w14:val="none"/>
             </w:rPr>
           </w:pPr>
-          <w:hyperlink w:anchor="_Toc168589844" w:history="1">
+          <w:hyperlink w:anchor="_Toc168670296" w:history="1">
             <w:r>
               <w:rPr>
                 <w:rStyle w:val="Hipervnculo"/>
@@ -1428,7 +1428,7 @@
                 <w:noProof/>
                 <w:webHidden/>
               </w:rPr>
-              <w:instrText xml:space="preserve"> PAGEREF _Toc168589844 \h </w:instrText>
+              <w:instrText xml:space="preserve"> PAGEREF _Toc168670296 \h </w:instrText>
             </w:r>
             <w:r>
               <w:rPr>
@@ -1448,7 +1448,7 @@
                 <w:noProof/>
                 <w:webHidden/>
               </w:rPr>
-              <w:t>5</w:t>
+              <w:t>4</w:t>
             </w:r>
             <w:r>
               <w:rPr>
@@ -1475,7 +1475,7 @@
               <w14:ligatures w14:val="none"/>
             </w:rPr>
           </w:pPr>
-          <w:hyperlink w:anchor="_Toc168589845" w:history="1">
+          <w:hyperlink w:anchor="_Toc168670297" w:history="1">
             <w:r>
               <w:rPr>
                 <w:rStyle w:val="Hipervnculo"/>
@@ -1502,7 +1502,7 @@
                 <w:noProof/>
                 <w:webHidden/>
               </w:rPr>
-              <w:instrText xml:space="preserve"> PAGEREF _Toc168589845 \h </w:instrText>
+              <w:instrText xml:space="preserve"> PAGEREF _Toc168670297 \h </w:instrText>
             </w:r>
             <w:r>
               <w:rPr>
@@ -1522,7 +1522,7 @@
                 <w:noProof/>
                 <w:webHidden/>
               </w:rPr>
-              <w:t>6</w:t>
+              <w:t>5</w:t>
             </w:r>
             <w:r>
               <w:rPr>
@@ -1549,7 +1549,7 @@
               <w14:ligatures w14:val="none"/>
             </w:rPr>
           </w:pPr>
-          <w:hyperlink w:anchor="_Toc168589846" w:history="1">
+          <w:hyperlink w:anchor="_Toc168670298" w:history="1">
             <w:r>
               <w:rPr>
                 <w:rStyle w:val="Hipervnculo"/>
@@ -1576,7 +1576,7 @@
                 <w:noProof/>
                 <w:webHidden/>
               </w:rPr>
-              <w:instrText xml:space="preserve"> PAGEREF _Toc168589846 \h </w:instrText>
+              <w:instrText xml:space="preserve"> PAGEREF _Toc168670298 \h </w:instrText>
             </w:r>
             <w:r>
               <w:rPr>
@@ -1596,7 +1596,7 @@
                 <w:noProof/>
                 <w:webHidden/>
               </w:rPr>
-              <w:t>9</w:t>
+              <w:t>8</w:t>
             </w:r>
             <w:r>
               <w:rPr>
@@ -1623,7 +1623,7 @@
               <w14:ligatures w14:val="none"/>
             </w:rPr>
           </w:pPr>
-          <w:hyperlink w:anchor="_Toc168589847" w:history="1">
+          <w:hyperlink w:anchor="_Toc168670299" w:history="1">
             <w:r>
               <w:rPr>
                 <w:rStyle w:val="Hipervnculo"/>
@@ -1650,7 +1650,7 @@
                 <w:noProof/>
                 <w:webHidden/>
               </w:rPr>
-              <w:instrText xml:space="preserve"> PAGEREF _Toc168589847 \h </w:instrText>
+              <w:instrText xml:space="preserve"> PAGEREF _Toc168670299 \h </w:instrText>
             </w:r>
             <w:r>
               <w:rPr>
@@ -1670,7 +1670,7 @@
                 <w:noProof/>
                 <w:webHidden/>
               </w:rPr>
-              <w:t>10</w:t>
+              <w:t>9</w:t>
             </w:r>
             <w:r>
               <w:rPr>
@@ -1697,7 +1697,7 @@
               <w14:ligatures w14:val="none"/>
             </w:rPr>
           </w:pPr>
-          <w:hyperlink w:anchor="_Toc168589848" w:history="1">
+          <w:hyperlink w:anchor="_Toc168670300" w:history="1">
             <w:r>
               <w:rPr>
                 <w:rStyle w:val="Hipervnculo"/>
@@ -1724,7 +1724,7 @@
                 <w:noProof/>
                 <w:webHidden/>
               </w:rPr>
-              <w:instrText xml:space="preserve"> PAGEREF _Toc168589848 \h </w:instrText>
+              <w:instrText xml:space="preserve"> PAGEREF _Toc168670300 \h </w:instrText>
             </w:r>
             <w:r>
               <w:rPr>
@@ -1744,7 +1744,7 @@
                 <w:noProof/>
                 <w:webHidden/>
               </w:rPr>
-              <w:t>10</w:t>
+              <w:t>9</w:t>
             </w:r>
             <w:r>
               <w:rPr>
@@ -1771,7 +1771,7 @@
               <w14:ligatures w14:val="none"/>
             </w:rPr>
           </w:pPr>
-          <w:hyperlink w:anchor="_Toc168589849" w:history="1">
+          <w:hyperlink w:anchor="_Toc168670301" w:history="1">
             <w:r>
               <w:rPr>
                 <w:rStyle w:val="Hipervnculo"/>
@@ -1798,7 +1798,7 @@
                 <w:noProof/>
                 <w:webHidden/>
               </w:rPr>
-              <w:instrText xml:space="preserve"> PAGEREF _Toc168589849 \h </w:instrText>
+              <w:instrText xml:space="preserve"> PAGEREF _Toc168670301 \h </w:instrText>
             </w:r>
             <w:r>
               <w:rPr>
@@ -1818,7 +1818,7 @@
                 <w:noProof/>
                 <w:webHidden/>
               </w:rPr>
-              <w:t>10</w:t>
+              <w:t>9</w:t>
             </w:r>
             <w:r>
               <w:rPr>
@@ -1845,7 +1845,7 @@
               <w14:ligatures w14:val="none"/>
             </w:rPr>
           </w:pPr>
-          <w:hyperlink w:anchor="_Toc168589850" w:history="1">
+          <w:hyperlink w:anchor="_Toc168670302" w:history="1">
             <w:r>
               <w:rPr>
                 <w:rStyle w:val="Hipervnculo"/>
@@ -1872,7 +1872,7 @@
                 <w:noProof/>
                 <w:webHidden/>
               </w:rPr>
-              <w:instrText xml:space="preserve"> PAGEREF _Toc168589850 \h </w:instrText>
+              <w:instrText xml:space="preserve"> PAGEREF _Toc168670302 \h </w:instrText>
             </w:r>
             <w:r>
               <w:rPr>
@@ -1892,7 +1892,7 @@
                 <w:noProof/>
                 <w:webHidden/>
               </w:rPr>
-              <w:t>10</w:t>
+              <w:t>9</w:t>
             </w:r>
             <w:r>
               <w:rPr>
@@ -1919,7 +1919,7 @@
               <w14:ligatures w14:val="none"/>
             </w:rPr>
           </w:pPr>
-          <w:hyperlink w:anchor="_Toc168589851" w:history="1">
+          <w:hyperlink w:anchor="_Toc168670303" w:history="1">
             <w:r>
               <w:rPr>
                 <w:rStyle w:val="Hipervnculo"/>
@@ -1946,7 +1946,7 @@
                 <w:noProof/>
                 <w:webHidden/>
               </w:rPr>
-              <w:instrText xml:space="preserve"> PAGEREF _Toc168589851 \h </w:instrText>
+              <w:instrText xml:space="preserve"> PAGEREF _Toc168670303 \h </w:instrText>
             </w:r>
             <w:r>
               <w:rPr>
@@ -1966,7 +1966,7 @@
                 <w:noProof/>
                 <w:webHidden/>
               </w:rPr>
-              <w:t>11</w:t>
+              <w:t>10</w:t>
             </w:r>
             <w:r>
               <w:rPr>
@@ -1993,7 +1993,7 @@
               <w14:ligatures w14:val="none"/>
             </w:rPr>
           </w:pPr>
-          <w:hyperlink w:anchor="_Toc168589852" w:history="1">
+          <w:hyperlink w:anchor="_Toc168670304" w:history="1">
             <w:r>
               <w:rPr>
                 <w:rStyle w:val="Hipervnculo"/>
@@ -2020,7 +2020,7 @@
                 <w:noProof/>
                 <w:webHidden/>
               </w:rPr>
-              <w:instrText xml:space="preserve"> PAGEREF _Toc168589852 \h </w:instrText>
+              <w:instrText xml:space="preserve"> PAGEREF _Toc168670304 \h </w:instrText>
             </w:r>
             <w:r>
               <w:rPr>
@@ -2040,7 +2040,7 @@
                 <w:noProof/>
                 <w:webHidden/>
               </w:rPr>
-              <w:t>12</w:t>
+              <w:t>11</w:t>
             </w:r>
             <w:r>
               <w:rPr>
@@ -2067,7 +2067,7 @@
               <w14:ligatures w14:val="none"/>
             </w:rPr>
           </w:pPr>
-          <w:hyperlink w:anchor="_Toc168589853" w:history="1">
+          <w:hyperlink w:anchor="_Toc168670305" w:history="1">
             <w:r>
               <w:rPr>
                 <w:rStyle w:val="Hipervnculo"/>
@@ -2094,7 +2094,7 @@
                 <w:noProof/>
                 <w:webHidden/>
               </w:rPr>
-              <w:instrText xml:space="preserve"> PAGEREF _Toc168589853 \h </w:instrText>
+              <w:instrText xml:space="preserve"> PAGEREF _Toc168670305 \h </w:instrText>
             </w:r>
             <w:r>
               <w:rPr>
@@ -2114,7 +2114,7 @@
                 <w:noProof/>
                 <w:webHidden/>
               </w:rPr>
-              <w:t>13</w:t>
+              <w:t>12</w:t>
             </w:r>
             <w:r>
               <w:rPr>
@@ -2141,7 +2141,7 @@
               <w14:ligatures w14:val="none"/>
             </w:rPr>
           </w:pPr>
-          <w:hyperlink w:anchor="_Toc168589854" w:history="1">
+          <w:hyperlink w:anchor="_Toc168670306" w:history="1">
             <w:r>
               <w:rPr>
                 <w:rStyle w:val="Hipervnculo"/>
@@ -2168,7 +2168,7 @@
                 <w:noProof/>
                 <w:webHidden/>
               </w:rPr>
-              <w:instrText xml:space="preserve"> PAGEREF _Toc168589854 \h </w:instrText>
+              <w:instrText xml:space="preserve"> PAGEREF _Toc168670306 \h </w:instrText>
             </w:r>
             <w:r>
               <w:rPr>
@@ -2188,7 +2188,7 @@
                 <w:noProof/>
                 <w:webHidden/>
               </w:rPr>
-              <w:t>13</w:t>
+              <w:t>12</w:t>
             </w:r>
             <w:r>
               <w:rPr>
@@ -2215,7 +2215,7 @@
               <w14:ligatures w14:val="none"/>
             </w:rPr>
           </w:pPr>
-          <w:hyperlink w:anchor="_Toc168589855" w:history="1">
+          <w:hyperlink w:anchor="_Toc168670307" w:history="1">
             <w:r>
               <w:rPr>
                 <w:rStyle w:val="Hipervnculo"/>
@@ -2242,7 +2242,7 @@
                 <w:noProof/>
                 <w:webHidden/>
               </w:rPr>
-              <w:instrText xml:space="preserve"> PAGEREF _Toc168589855 \h </w:instrText>
+              <w:instrText xml:space="preserve"> PAGEREF _Toc168670307 \h </w:instrText>
             </w:r>
             <w:r>
               <w:rPr>
@@ -2262,7 +2262,7 @@
                 <w:noProof/>
                 <w:webHidden/>
               </w:rPr>
-              <w:t>13</w:t>
+              <w:t>12</w:t>
             </w:r>
             <w:r>
               <w:rPr>
@@ -2289,7 +2289,7 @@
               <w14:ligatures w14:val="none"/>
             </w:rPr>
           </w:pPr>
-          <w:hyperlink w:anchor="_Toc168589856" w:history="1">
+          <w:hyperlink w:anchor="_Toc168670308" w:history="1">
             <w:r>
               <w:rPr>
                 <w:rStyle w:val="Hipervnculo"/>
@@ -2316,7 +2316,7 @@
                 <w:noProof/>
                 <w:webHidden/>
               </w:rPr>
-              <w:instrText xml:space="preserve"> PAGEREF _Toc168589856 \h </w:instrText>
+              <w:instrText xml:space="preserve"> PAGEREF _Toc168670308 \h </w:instrText>
             </w:r>
             <w:r>
               <w:rPr>
@@ -2336,7 +2336,7 @@
                 <w:noProof/>
                 <w:webHidden/>
               </w:rPr>
-              <w:t>14</w:t>
+              <w:t>13</w:t>
             </w:r>
             <w:r>
               <w:rPr>
@@ -2363,7 +2363,7 @@
               <w14:ligatures w14:val="none"/>
             </w:rPr>
           </w:pPr>
-          <w:hyperlink w:anchor="_Toc168589857" w:history="1">
+          <w:hyperlink w:anchor="_Toc168670309" w:history="1">
             <w:r>
               <w:rPr>
                 <w:rStyle w:val="Hipervnculo"/>
@@ -2390,7 +2390,7 @@
                 <w:noProof/>
                 <w:webHidden/>
               </w:rPr>
-              <w:instrText xml:space="preserve"> PAGEREF _Toc168589857 \h </w:instrText>
+              <w:instrText xml:space="preserve"> PAGEREF _Toc168670309 \h </w:instrText>
             </w:r>
             <w:r>
               <w:rPr>
@@ -2410,7 +2410,7 @@
                 <w:noProof/>
                 <w:webHidden/>
               </w:rPr>
-              <w:t>16</w:t>
+              <w:t>15</w:t>
             </w:r>
             <w:r>
               <w:rPr>
@@ -2437,7 +2437,7 @@
               <w14:ligatures w14:val="none"/>
             </w:rPr>
           </w:pPr>
-          <w:hyperlink w:anchor="_Toc168589858" w:history="1">
+          <w:hyperlink w:anchor="_Toc168670310" w:history="1">
             <w:r>
               <w:rPr>
                 <w:rStyle w:val="Hipervnculo"/>
@@ -2464,7 +2464,7 @@
                 <w:noProof/>
                 <w:webHidden/>
               </w:rPr>
-              <w:instrText xml:space="preserve"> PAGEREF _Toc168589858 \h </w:instrText>
+              <w:instrText xml:space="preserve"> PAGEREF _Toc168670310 \h </w:instrText>
             </w:r>
             <w:r>
               <w:rPr>
@@ -2484,7 +2484,7 @@
                 <w:noProof/>
                 <w:webHidden/>
               </w:rPr>
-              <w:t>18</w:t>
+              <w:t>16</w:t>
             </w:r>
             <w:r>
               <w:rPr>
@@ -2511,7 +2511,7 @@
               <w14:ligatures w14:val="none"/>
             </w:rPr>
           </w:pPr>
-          <w:hyperlink w:anchor="_Toc168589859" w:history="1">
+          <w:hyperlink w:anchor="_Toc168670311" w:history="1">
             <w:r>
               <w:rPr>
                 <w:rStyle w:val="Hipervnculo"/>
@@ -2538,7 +2538,7 @@
                 <w:noProof/>
                 <w:webHidden/>
               </w:rPr>
-              <w:instrText xml:space="preserve"> PAGEREF _Toc168589859 \h </w:instrText>
+              <w:instrText xml:space="preserve"> PAGEREF _Toc168670311 \h </w:instrText>
             </w:r>
             <w:r>
               <w:rPr>
@@ -2558,7 +2558,7 @@
                 <w:noProof/>
                 <w:webHidden/>
               </w:rPr>
-              <w:t>18</w:t>
+              <w:t>17</w:t>
             </w:r>
             <w:r>
               <w:rPr>
@@ -2585,7 +2585,7 @@
               <w14:ligatures w14:val="none"/>
             </w:rPr>
           </w:pPr>
-          <w:hyperlink w:anchor="_Toc168589860" w:history="1">
+          <w:hyperlink w:anchor="_Toc168670312" w:history="1">
             <w:r>
               <w:rPr>
                 <w:rStyle w:val="Hipervnculo"/>
@@ -2612,7 +2612,7 @@
                 <w:noProof/>
                 <w:webHidden/>
               </w:rPr>
-              <w:instrText xml:space="preserve"> PAGEREF _Toc168589860 \h </w:instrText>
+              <w:instrText xml:space="preserve"> PAGEREF _Toc168670312 \h </w:instrText>
             </w:r>
             <w:r>
               <w:rPr>
@@ -2632,7 +2632,7 @@
                 <w:noProof/>
                 <w:webHidden/>
               </w:rPr>
-              <w:t>18</w:t>
+              <w:t>17</w:t>
             </w:r>
             <w:r>
               <w:rPr>
@@ -2659,7 +2659,7 @@
               <w14:ligatures w14:val="none"/>
             </w:rPr>
           </w:pPr>
-          <w:hyperlink w:anchor="_Toc168589861" w:history="1">
+          <w:hyperlink w:anchor="_Toc168670313" w:history="1">
             <w:r>
               <w:rPr>
                 <w:rStyle w:val="Hipervnculo"/>
@@ -2686,7 +2686,7 @@
                 <w:noProof/>
                 <w:webHidden/>
               </w:rPr>
-              <w:instrText xml:space="preserve"> PAGEREF _Toc168589861 \h </w:instrText>
+              <w:instrText xml:space="preserve"> PAGEREF _Toc168670313 \h </w:instrText>
             </w:r>
             <w:r>
               <w:rPr>
@@ -2706,7 +2706,7 @@
                 <w:noProof/>
                 <w:webHidden/>
               </w:rPr>
-              <w:t>19</w:t>
+              <w:t>18</w:t>
             </w:r>
             <w:r>
               <w:rPr>
@@ -2733,7 +2733,7 @@
               <w14:ligatures w14:val="none"/>
             </w:rPr>
           </w:pPr>
-          <w:hyperlink w:anchor="_Toc168589862" w:history="1">
+          <w:hyperlink w:anchor="_Toc168670314" w:history="1">
             <w:r>
               <w:rPr>
                 <w:rStyle w:val="Hipervnculo"/>
@@ -2760,7 +2760,7 @@
                 <w:noProof/>
                 <w:webHidden/>
               </w:rPr>
-              <w:instrText xml:space="preserve"> PAGEREF _Toc168589862 \h </w:instrText>
+              <w:instrText xml:space="preserve"> PAGEREF _Toc168670314 \h </w:instrText>
             </w:r>
             <w:r>
               <w:rPr>
@@ -2780,7 +2780,7 @@
                 <w:noProof/>
                 <w:webHidden/>
               </w:rPr>
-              <w:t>21</w:t>
+              <w:t>19</w:t>
             </w:r>
             <w:r>
               <w:rPr>
@@ -2807,7 +2807,7 @@
               <w14:ligatures w14:val="none"/>
             </w:rPr>
           </w:pPr>
-          <w:hyperlink w:anchor="_Toc168589863" w:history="1">
+          <w:hyperlink w:anchor="_Toc168670315" w:history="1">
             <w:r>
               <w:rPr>
                 <w:rStyle w:val="Hipervnculo"/>
@@ -2834,7 +2834,7 @@
                 <w:noProof/>
                 <w:webHidden/>
               </w:rPr>
-              <w:instrText xml:space="preserve"> PAGEREF _Toc168589863 \h </w:instrText>
+              <w:instrText xml:space="preserve"> PAGEREF _Toc168670315 \h </w:instrText>
             </w:r>
             <w:r>
               <w:rPr>
@@ -2854,7 +2854,7 @@
                 <w:noProof/>
                 <w:webHidden/>
               </w:rPr>
-              <w:t>22</w:t>
+              <w:t>20</w:t>
             </w:r>
             <w:r>
               <w:rPr>
@@ -2881,7 +2881,7 @@
               <w14:ligatures w14:val="none"/>
             </w:rPr>
           </w:pPr>
-          <w:hyperlink w:anchor="_Toc168589864" w:history="1">
+          <w:hyperlink w:anchor="_Toc168670316" w:history="1">
             <w:r>
               <w:rPr>
                 <w:rStyle w:val="Hipervnculo"/>
@@ -2908,7 +2908,7 @@
                 <w:noProof/>
                 <w:webHidden/>
               </w:rPr>
-              <w:instrText xml:space="preserve"> PAGEREF _Toc168589864 \h </w:instrText>
+              <w:instrText xml:space="preserve"> PAGEREF _Toc168670316 \h </w:instrText>
             </w:r>
             <w:r>
               <w:rPr>
@@ -2928,7 +2928,7 @@
                 <w:noProof/>
                 <w:webHidden/>
               </w:rPr>
-              <w:t>22</w:t>
+              <w:t>20</w:t>
             </w:r>
             <w:r>
               <w:rPr>
@@ -2955,7 +2955,7 @@
               <w14:ligatures w14:val="none"/>
             </w:rPr>
           </w:pPr>
-          <w:hyperlink w:anchor="_Toc168589865" w:history="1">
+          <w:hyperlink w:anchor="_Toc168670317" w:history="1">
             <w:r>
               <w:rPr>
                 <w:rStyle w:val="Hipervnculo"/>
@@ -2982,7 +2982,7 @@
                 <w:noProof/>
                 <w:webHidden/>
               </w:rPr>
-              <w:instrText xml:space="preserve"> PAGEREF _Toc168589865 \h </w:instrText>
+              <w:instrText xml:space="preserve"> PAGEREF _Toc168670317 \h </w:instrText>
             </w:r>
             <w:r>
               <w:rPr>
@@ -3002,7 +3002,7 @@
                 <w:noProof/>
                 <w:webHidden/>
               </w:rPr>
-              <w:t>22</w:t>
+              <w:t>20</w:t>
             </w:r>
             <w:r>
               <w:rPr>
@@ -3029,7 +3029,7 @@
               <w14:ligatures w14:val="none"/>
             </w:rPr>
           </w:pPr>
-          <w:hyperlink w:anchor="_Toc168589866" w:history="1">
+          <w:hyperlink w:anchor="_Toc168670318" w:history="1">
             <w:r>
               <w:rPr>
                 <w:rStyle w:val="Hipervnculo"/>
@@ -3056,7 +3056,7 @@
                 <w:noProof/>
                 <w:webHidden/>
               </w:rPr>
-              <w:instrText xml:space="preserve"> PAGEREF _Toc168589866 \h </w:instrText>
+              <w:instrText xml:space="preserve"> PAGEREF _Toc168670318 \h </w:instrText>
             </w:r>
             <w:r>
               <w:rPr>
@@ -3076,7 +3076,7 @@
                 <w:noProof/>
                 <w:webHidden/>
               </w:rPr>
-              <w:t>23</w:t>
+              <w:t>21</w:t>
             </w:r>
             <w:r>
               <w:rPr>
@@ -3103,7 +3103,7 @@
               <w14:ligatures w14:val="none"/>
             </w:rPr>
           </w:pPr>
-          <w:hyperlink w:anchor="_Toc168589867" w:history="1">
+          <w:hyperlink w:anchor="_Toc168670319" w:history="1">
             <w:r>
               <w:rPr>
                 <w:rStyle w:val="Hipervnculo"/>
@@ -3130,7 +3130,7 @@
                 <w:noProof/>
                 <w:webHidden/>
               </w:rPr>
-              <w:instrText xml:space="preserve"> PAGEREF _Toc168589867 \h </w:instrText>
+              <w:instrText xml:space="preserve"> PAGEREF _Toc168670319 \h </w:instrText>
             </w:r>
             <w:r>
               <w:rPr>
@@ -3150,7 +3150,243 @@
                 <w:noProof/>
                 <w:webHidden/>
               </w:rPr>
-              <w:t>24</w:t>
+              <w:t>21</w:t>
+            </w:r>
+            <w:r>
+              <w:rPr>
+                <w:noProof/>
+                <w:webHidden/>
+              </w:rPr>
+              <w:fldChar w:fldCharType="end"/>
+            </w:r>
+          </w:hyperlink>
+        </w:p>
+        <w:p>
+          <w:pPr>
+            <w:pStyle w:val="TDC2"/>
+            <w:tabs>
+              <w:tab w:val="right" w:leader="dot" w:pos="8494"/>
+            </w:tabs>
+            <w:rPr>
+              <w:rFonts w:asciiTheme="minorHAnsi" w:eastAsiaTheme="minorEastAsia" w:hAnsiTheme="minorHAnsi"/>
+              <w:noProof/>
+              <w:color w:val="auto"/>
+              <w:kern w:val="0"/>
+              <w:sz w:val="22"/>
+              <w:lang w:eastAsia="es-ES"/>
+              <w14:ligatures w14:val="none"/>
+            </w:rPr>
+          </w:pPr>
+          <w:hyperlink w:anchor="_Toc168670320" w:history="1">
+            <w:r>
+              <w:rPr>
+                <w:rStyle w:val="Hipervnculo"/>
+                <w:noProof/>
+              </w:rPr>
+              <w:t>Objetivos cumplidos</w:t>
+            </w:r>
+            <w:r>
+              <w:rPr>
+                <w:noProof/>
+                <w:webHidden/>
+              </w:rPr>
+              <w:tab/>
+            </w:r>
+            <w:r>
+              <w:rPr>
+                <w:noProof/>
+                <w:webHidden/>
+              </w:rPr>
+              <w:fldChar w:fldCharType="begin"/>
+            </w:r>
+            <w:r>
+              <w:rPr>
+                <w:noProof/>
+                <w:webHidden/>
+              </w:rPr>
+              <w:instrText xml:space="preserve"> PAGEREF _Toc168670320 \h </w:instrText>
+            </w:r>
+            <w:r>
+              <w:rPr>
+                <w:noProof/>
+                <w:webHidden/>
+              </w:rPr>
+            </w:r>
+            <w:r>
+              <w:rPr>
+                <w:noProof/>
+                <w:webHidden/>
+              </w:rPr>
+              <w:fldChar w:fldCharType="separate"/>
+            </w:r>
+            <w:r>
+              <w:rPr>
+                <w:noProof/>
+                <w:webHidden/>
+              </w:rPr>
+              <w:t>21</w:t>
+            </w:r>
+            <w:r>
+              <w:rPr>
+                <w:noProof/>
+                <w:webHidden/>
+              </w:rPr>
+              <w:fldChar w:fldCharType="end"/>
+            </w:r>
+          </w:hyperlink>
+        </w:p>
+        <w:p>
+          <w:pPr>
+            <w:pStyle w:val="TDC2"/>
+            <w:tabs>
+              <w:tab w:val="right" w:leader="dot" w:pos="8494"/>
+            </w:tabs>
+            <w:rPr>
+              <w:rFonts w:asciiTheme="minorHAnsi" w:eastAsiaTheme="minorEastAsia" w:hAnsiTheme="minorHAnsi"/>
+              <w:noProof/>
+              <w:color w:val="auto"/>
+              <w:kern w:val="0"/>
+              <w:sz w:val="22"/>
+              <w:lang w:eastAsia="es-ES"/>
+              <w14:ligatures w14:val="none"/>
+            </w:rPr>
+          </w:pPr>
+          <w:hyperlink w:anchor="_Toc168670321" w:history="1">
+            <w:r>
+              <w:rPr>
+                <w:rStyle w:val="Hipervnculo"/>
+                <w:noProof/>
+              </w:rPr>
+              <w:t>Propuestas de mejora y ampliaciones futuras</w:t>
+            </w:r>
+            <w:r>
+              <w:rPr>
+                <w:noProof/>
+                <w:webHidden/>
+              </w:rPr>
+              <w:tab/>
+            </w:r>
+            <w:r>
+              <w:rPr>
+                <w:noProof/>
+                <w:webHidden/>
+              </w:rPr>
+              <w:fldChar w:fldCharType="begin"/>
+            </w:r>
+            <w:r>
+              <w:rPr>
+                <w:noProof/>
+                <w:webHidden/>
+              </w:rPr>
+              <w:instrText xml:space="preserve"> PAGEREF _Toc168670321 \h </w:instrText>
+            </w:r>
+            <w:r>
+              <w:rPr>
+                <w:noProof/>
+                <w:webHidden/>
+              </w:rPr>
+            </w:r>
+            <w:r>
+              <w:rPr>
+                <w:noProof/>
+                <w:webHidden/>
+              </w:rPr>
+              <w:fldChar w:fldCharType="separate"/>
+            </w:r>
+            <w:r>
+              <w:rPr>
+                <w:noProof/>
+                <w:webHidden/>
+              </w:rPr>
+              <w:t>22</w:t>
+            </w:r>
+            <w:r>
+              <w:rPr>
+                <w:noProof/>
+                <w:webHidden/>
+              </w:rPr>
+              <w:fldChar w:fldCharType="end"/>
+            </w:r>
+          </w:hyperlink>
+        </w:p>
+        <w:p>
+          <w:pPr>
+            <w:pStyle w:val="TDC2"/>
+            <w:tabs>
+              <w:tab w:val="right" w:leader="dot" w:pos="8494"/>
+            </w:tabs>
+            <w:rPr>
+              <w:rFonts w:asciiTheme="minorHAnsi" w:eastAsiaTheme="minorEastAsia" w:hAnsiTheme="minorHAnsi"/>
+              <w:noProof/>
+              <w:color w:val="auto"/>
+              <w:kern w:val="0"/>
+              <w:sz w:val="22"/>
+              <w:lang w:eastAsia="es-ES"/>
+              <w14:ligatures w14:val="none"/>
+            </w:rPr>
+          </w:pPr>
+          <w:hyperlink w:anchor="_Toc168670322" w:history="1">
+            <w:r>
+              <w:rPr>
+                <w:rStyle w:val="Hipervnculo"/>
+                <w:noProof/>
+              </w:rPr>
+              <w:t>Reflex</w:t>
+            </w:r>
+            <w:r>
+              <w:rPr>
+                <w:rStyle w:val="Hipervnculo"/>
+                <w:noProof/>
+              </w:rPr>
+              <w:t>i</w:t>
+            </w:r>
+            <w:r>
+              <w:rPr>
+                <w:rStyle w:val="Hipervnculo"/>
+                <w:noProof/>
+              </w:rPr>
+              <w:t>ones personales sobre el proyecto</w:t>
+            </w:r>
+            <w:r>
+              <w:rPr>
+                <w:noProof/>
+                <w:webHidden/>
+              </w:rPr>
+              <w:tab/>
+            </w:r>
+            <w:r>
+              <w:rPr>
+                <w:noProof/>
+                <w:webHidden/>
+              </w:rPr>
+              <w:fldChar w:fldCharType="begin"/>
+            </w:r>
+            <w:r>
+              <w:rPr>
+                <w:noProof/>
+                <w:webHidden/>
+              </w:rPr>
+              <w:instrText xml:space="preserve"> PAGEREF _Toc168670322 \h </w:instrText>
+            </w:r>
+            <w:r>
+              <w:rPr>
+                <w:noProof/>
+                <w:webHidden/>
+              </w:rPr>
+            </w:r>
+            <w:r>
+              <w:rPr>
+                <w:noProof/>
+                <w:webHidden/>
+              </w:rPr>
+              <w:fldChar w:fldCharType="separate"/>
+            </w:r>
+            <w:r>
+              <w:rPr>
+                <w:noProof/>
+                <w:webHidden/>
+              </w:rPr>
+              <w:t>22</w:t>
             </w:r>
             <w:r>
               <w:rPr>
@@ -3177,7 +3413,7 @@
               <w14:ligatures w14:val="none"/>
             </w:rPr>
           </w:pPr>
-          <w:hyperlink w:anchor="_Toc168589868" w:history="1">
+          <w:hyperlink w:anchor="_Toc168670323" w:history="1">
             <w:r>
               <w:rPr>
                 <w:rStyle w:val="Hipervnculo"/>
@@ -3204,7 +3440,7 @@
                 <w:noProof/>
                 <w:webHidden/>
               </w:rPr>
-              <w:instrText xml:space="preserve"> PAGEREF _Toc168589868 \h </w:instrText>
+              <w:instrText xml:space="preserve"> PAGEREF _Toc168670323 \h </w:instrText>
             </w:r>
             <w:r>
               <w:rPr>
@@ -3224,7 +3460,7 @@
                 <w:noProof/>
                 <w:webHidden/>
               </w:rPr>
-              <w:t>24</w:t>
+              <w:t>23</w:t>
             </w:r>
             <w:r>
               <w:rPr>
@@ -3255,7 +3491,7 @@
       <w:pPr>
         <w:pStyle w:val="Ttulo1"/>
       </w:pPr>
-      <w:bookmarkStart w:id="0" w:name="_Toc168589839"/>
+      <w:bookmarkStart w:id="0" w:name="_Toc168670291"/>
       <w:r>
         <w:lastRenderedPageBreak/>
         <w:t>Planificación</w:t>
@@ -3267,7 +3503,7 @@
       <w:pPr>
         <w:pStyle w:val="Ttulo2"/>
       </w:pPr>
-      <w:bookmarkStart w:id="1" w:name="_Toc168589840"/>
+      <w:bookmarkStart w:id="1" w:name="_Toc168670292"/>
       <w:r>
         <w:t>Anteproyecto</w:t>
       </w:r>
@@ -3278,7 +3514,7 @@
       <w:pPr>
         <w:pStyle w:val="Ttulo3"/>
       </w:pPr>
-      <w:bookmarkStart w:id="2" w:name="_Toc168589841"/>
+      <w:bookmarkStart w:id="2" w:name="_Toc168670293"/>
       <w:r>
         <w:t>Presentación del problema planteado</w:t>
       </w:r>
@@ -3287,15 +3523,7 @@
     <w:p/>
     <w:p>
       <w:r>
-        <w:t xml:space="preserve">La aplicación tiene como objetivo abordar las necesidades del centro de estudios </w:t>
-      </w:r>
-      <w:proofErr w:type="spellStart"/>
-      <w:r>
-        <w:t>Ceinmark</w:t>
-      </w:r>
-      <w:proofErr w:type="spellEnd"/>
-      <w:r>
-        <w:t xml:space="preserve">. En este centro educativo, los estudiantes pueden </w:t>
+        <w:t xml:space="preserve">La aplicación tiene como objetivo abordar las necesidades del centro de estudios Ceinmark. En este centro educativo, los estudiantes pueden </w:t>
       </w:r>
       <w:r>
         <w:t>usar</w:t>
@@ -3335,7 +3563,7 @@
       <w:pPr>
         <w:pStyle w:val="Ttulo3"/>
       </w:pPr>
-      <w:bookmarkStart w:id="3" w:name="_Toc168589842"/>
+      <w:bookmarkStart w:id="3" w:name="_Toc168670294"/>
       <w:r>
         <w:t>Objetivos</w:t>
       </w:r>
@@ -3359,17 +3587,24 @@
     </w:p>
     <w:p>
       <w:r>
+        <w:t>Adicionalmente, se proporcionará al usuario administrador un sistema que facilitará la gestión de alumnos, cursos, portátiles, cargadores y almacenes. Este sistema permitirá realizar búsquedas, aplicar filtros y descargar la información en formato PDF. Para agilizar la introducción de datos, el usuario administrador podrá importar archivos CSV, lo que simplificará el proceso y ahorrará tiempo.</w:t>
+      </w:r>
+    </w:p>
+    <w:p>
+      <w:pPr>
+        <w:jc w:val="left"/>
+      </w:pPr>
+      <w:r>
+        <w:br w:type="page"/>
+      </w:r>
+    </w:p>
+    <w:p>
+      <w:pPr>
+        <w:pStyle w:val="Ttulo3"/>
+      </w:pPr>
+      <w:bookmarkStart w:id="4" w:name="_Toc168670295"/>
+      <w:r>
         <w:lastRenderedPageBreak/>
-        <w:t>Adicionalmente, se proporcionará al usuario administrador un sistema que facilitará la gestión de alumnos, cursos, portátiles, cargadores y almacenes. Este sistema permitirá realizar búsquedas, aplicar filtros y descargar la información en formato PDF. Para agilizar la introducción de datos, el usuario administrador podrá importar archivos CSV, lo que simplificará el proceso y ahorrará tiempo.</w:t>
-      </w:r>
-    </w:p>
-    <w:p/>
-    <w:p>
-      <w:pPr>
-        <w:pStyle w:val="Ttulo3"/>
-      </w:pPr>
-      <w:bookmarkStart w:id="4" w:name="_Toc168589843"/>
-      <w:r>
         <w:t>Diagrama DAFO</w:t>
       </w:r>
       <w:bookmarkEnd w:id="4"/>
@@ -3434,321 +3669,297 @@
       <w:pPr>
         <w:jc w:val="left"/>
       </w:pPr>
+    </w:p>
+    <w:p>
+      <w:pPr>
+        <w:pStyle w:val="Ttulo3"/>
+      </w:pPr>
+      <w:bookmarkStart w:id="5" w:name="_Toc168670296"/>
+      <w:r>
+        <w:t>Descripción técnica</w:t>
+      </w:r>
+      <w:bookmarkEnd w:id="5"/>
+    </w:p>
+    <w:p/>
+    <w:p>
+      <w:r>
+        <w:t>Para la implementación del proyecto, se emplearán las siguientes tecnologías:</w:t>
+      </w:r>
+    </w:p>
+    <w:p>
+      <w:r>
+        <w:t>Lenguajes de programación:</w:t>
+      </w:r>
+    </w:p>
+    <w:p>
+      <w:pPr>
+        <w:pStyle w:val="Prrafodelista"/>
+        <w:numPr>
+          <w:ilvl w:val="0"/>
+          <w:numId w:val="9"/>
+        </w:numPr>
+      </w:pPr>
+      <w:r>
+        <w:t>JavaScript: Lenguaje de programación que permite agregar interactividad y dinamismo.</w:t>
+      </w:r>
+    </w:p>
+    <w:p>
+      <w:pPr>
+        <w:pStyle w:val="Prrafodelista"/>
+        <w:numPr>
+          <w:ilvl w:val="0"/>
+          <w:numId w:val="9"/>
+        </w:numPr>
+      </w:pPr>
+      <w:r>
+        <w:t>MySQL: Sistema de gestión de la base de datos de la aplicación.</w:t>
+      </w:r>
+    </w:p>
+    <w:p>
+      <w:pPr>
+        <w:pStyle w:val="Prrafodelista"/>
+        <w:numPr>
+          <w:ilvl w:val="0"/>
+          <w:numId w:val="9"/>
+        </w:numPr>
+      </w:pPr>
+      <w:r>
+        <w:t>PHP: Lenguaje de programación que trabaja con bases de datos para implementar funciones dinámicas en la aplicación web.</w:t>
+      </w:r>
+    </w:p>
+    <w:p>
+      <w:r>
+        <w:t>Lenguajes de marcas:</w:t>
+      </w:r>
+    </w:p>
+    <w:p>
+      <w:pPr>
+        <w:pStyle w:val="Prrafodelista"/>
+        <w:numPr>
+          <w:ilvl w:val="0"/>
+          <w:numId w:val="3"/>
+        </w:numPr>
+      </w:pPr>
+      <w:r>
+        <w:t>HTML y CSS: Lenguajes para estructurar y estilizar las páginas web.</w:t>
+      </w:r>
+    </w:p>
+    <w:p>
+      <w:pPr>
+        <w:jc w:val="left"/>
+      </w:pPr>
       <w:r>
         <w:br w:type="page"/>
       </w:r>
     </w:p>
     <w:p>
+      <w:r>
+        <w:lastRenderedPageBreak/>
+        <w:t>Frameworks:</w:t>
+      </w:r>
+    </w:p>
+    <w:p>
+      <w:pPr>
+        <w:pStyle w:val="Prrafodelista"/>
+        <w:numPr>
+          <w:ilvl w:val="0"/>
+          <w:numId w:val="3"/>
+        </w:numPr>
+      </w:pPr>
+      <w:r>
+        <w:t>Bootstrap: Framework para configurar la arquitectura y facilitar la implementación de código HTML y CSS.</w:t>
+      </w:r>
+    </w:p>
+    <w:p>
+      <w:pPr>
+        <w:pStyle w:val="Prrafodelista"/>
+        <w:numPr>
+          <w:ilvl w:val="0"/>
+          <w:numId w:val="3"/>
+        </w:numPr>
+      </w:pPr>
+      <w:r>
+        <w:t>Yii2: Framework de PHP en el que se implementará la aplicación web.</w:t>
+      </w:r>
+    </w:p>
+    <w:p>
+      <w:r>
+        <w:t>Bibliotecas:</w:t>
+      </w:r>
+    </w:p>
+    <w:p>
+      <w:pPr>
+        <w:pStyle w:val="Prrafodelista"/>
+        <w:numPr>
+          <w:ilvl w:val="0"/>
+          <w:numId w:val="8"/>
+        </w:numPr>
+      </w:pPr>
+      <w:r>
+        <w:t>Charts.js: Biblioteca de JavaScript que permite crear gráficos interactivos.</w:t>
+      </w:r>
+    </w:p>
+    <w:p>
+      <w:pPr>
+        <w:pStyle w:val="Prrafodelista"/>
+        <w:numPr>
+          <w:ilvl w:val="0"/>
+          <w:numId w:val="8"/>
+        </w:numPr>
+      </w:pPr>
+      <w:r>
+        <w:t>Html5-QRCode: Biblioteca de JavaScript que permite generar códigos QR.</w:t>
+      </w:r>
+    </w:p>
+    <w:p>
+      <w:pPr>
+        <w:pStyle w:val="Prrafodelista"/>
+        <w:numPr>
+          <w:ilvl w:val="0"/>
+          <w:numId w:val="8"/>
+        </w:numPr>
+      </w:pPr>
+      <w:r>
+        <w:t>JQuery: Biblioteca de JavaScript que simplifica la manipulación del contenido y la estructura, la gestión de eventos, las animaciones y las solicitudes AJAX en páginas web.</w:t>
+      </w:r>
+    </w:p>
+    <w:p>
+      <w:r>
+        <w:t>Entornos de desarrollo:</w:t>
+      </w:r>
+    </w:p>
+    <w:p>
+      <w:pPr>
+        <w:pStyle w:val="Prrafodelista"/>
+        <w:numPr>
+          <w:ilvl w:val="0"/>
+          <w:numId w:val="3"/>
+        </w:numPr>
+      </w:pPr>
+      <w:r>
+        <w:t>dbForge Studio: Entorno de desarrollo para gestionar la base de datos.</w:t>
+      </w:r>
+    </w:p>
+    <w:p>
+      <w:pPr>
+        <w:pStyle w:val="Prrafodelista"/>
+        <w:numPr>
+          <w:ilvl w:val="0"/>
+          <w:numId w:val="3"/>
+        </w:numPr>
+      </w:pPr>
+      <w:r>
+        <w:t>NetBeans: Entorno de desarrollo.</w:t>
+      </w:r>
+    </w:p>
+    <w:p>
+      <w:pPr>
+        <w:pStyle w:val="Prrafodelista"/>
+        <w:numPr>
+          <w:ilvl w:val="0"/>
+          <w:numId w:val="3"/>
+        </w:numPr>
+      </w:pPr>
+      <w:r>
+        <w:t>Visual Studio Code: Entorno de desarrollo.</w:t>
+      </w:r>
+    </w:p>
+    <w:p>
+      <w:r>
+        <w:t>Otras tecnologías:</w:t>
+      </w:r>
+    </w:p>
+    <w:p>
+      <w:pPr>
+        <w:pStyle w:val="Prrafodelista"/>
+        <w:numPr>
+          <w:ilvl w:val="0"/>
+          <w:numId w:val="7"/>
+        </w:numPr>
+      </w:pPr>
+      <w:r>
+        <w:t>Canva: Plataforma para realizar diseños y presentaciones.</w:t>
+      </w:r>
+    </w:p>
+    <w:p>
+      <w:pPr>
+        <w:pStyle w:val="Prrafodelista"/>
+        <w:numPr>
+          <w:ilvl w:val="0"/>
+          <w:numId w:val="7"/>
+        </w:numPr>
+      </w:pPr>
+      <w:r>
+        <w:t>Dia: Aplicación para crear diagramas.</w:t>
+      </w:r>
+    </w:p>
+    <w:p>
+      <w:pPr>
+        <w:pStyle w:val="Prrafodelista"/>
+        <w:numPr>
+          <w:ilvl w:val="0"/>
+          <w:numId w:val="7"/>
+        </w:numPr>
+      </w:pPr>
+      <w:r>
+        <w:t>Figma: Herramienta para diseñar la interfaz de usuario.</w:t>
+      </w:r>
+    </w:p>
+    <w:p>
+      <w:pPr>
+        <w:pStyle w:val="Prrafodelista"/>
+        <w:numPr>
+          <w:ilvl w:val="0"/>
+          <w:numId w:val="7"/>
+        </w:numPr>
+      </w:pPr>
+      <w:r>
+        <w:t>Git: Sistema de control de versiones para gestionar el desarrollo del proyecto.</w:t>
+      </w:r>
+    </w:p>
+    <w:p>
+      <w:pPr>
+        <w:pStyle w:val="Prrafodelista"/>
+        <w:numPr>
+          <w:ilvl w:val="0"/>
+          <w:numId w:val="7"/>
+        </w:numPr>
+      </w:pPr>
+      <w:r>
+        <w:t>Miro: Plataforma de colaboración en la que se pueden gestionar proyectos y diseñar gráficos.</w:t>
+      </w:r>
+    </w:p>
+    <w:p>
+      <w:pPr>
+        <w:pStyle w:val="Prrafodelista"/>
+        <w:numPr>
+          <w:ilvl w:val="0"/>
+          <w:numId w:val="7"/>
+        </w:numPr>
+      </w:pPr>
+      <w:r>
+        <w:t>Notion: Aplicación para gestionar el proyecto y tomar notas.</w:t>
+      </w:r>
+    </w:p>
+    <w:p>
+      <w:pPr>
+        <w:pStyle w:val="Prrafodelista"/>
+        <w:numPr>
+          <w:ilvl w:val="0"/>
+          <w:numId w:val="7"/>
+        </w:numPr>
+      </w:pPr>
+      <w:r>
+        <w:t>PowerPoint: Aplicación para realizar presentaciones.</w:t>
+      </w:r>
+    </w:p>
+    <w:p/>
+    <w:p>
       <w:pPr>
         <w:pStyle w:val="Ttulo3"/>
       </w:pPr>
-      <w:bookmarkStart w:id="5" w:name="_Toc168589844"/>
-      <w:r>
-        <w:lastRenderedPageBreak/>
-        <w:t>Descripción técnica</w:t>
-      </w:r>
-      <w:bookmarkEnd w:id="5"/>
-    </w:p>
-    <w:p/>
-    <w:p>
-      <w:r>
-        <w:t>Para la implementación del proyecto, se emplearán las siguientes tecnologías:</w:t>
-      </w:r>
-    </w:p>
-    <w:p>
-      <w:r>
-        <w:t>Lenguajes de programación:</w:t>
-      </w:r>
-    </w:p>
-    <w:p>
-      <w:pPr>
-        <w:pStyle w:val="Prrafodelista"/>
-        <w:numPr>
-          <w:ilvl w:val="0"/>
-          <w:numId w:val="9"/>
-        </w:numPr>
-      </w:pPr>
-      <w:r>
-        <w:t>JavaScript: Lenguaje de programación que permite agregar interactividad y dinamismo.</w:t>
-      </w:r>
-    </w:p>
-    <w:p>
-      <w:pPr>
-        <w:pStyle w:val="Prrafodelista"/>
-        <w:numPr>
-          <w:ilvl w:val="0"/>
-          <w:numId w:val="9"/>
-        </w:numPr>
-      </w:pPr>
-      <w:r>
-        <w:t>MySQL: Sistema de gestión de la base de datos de la aplicación.</w:t>
-      </w:r>
-    </w:p>
-    <w:p>
-      <w:pPr>
-        <w:pStyle w:val="Prrafodelista"/>
-        <w:numPr>
-          <w:ilvl w:val="0"/>
-          <w:numId w:val="9"/>
-        </w:numPr>
-      </w:pPr>
-      <w:r>
-        <w:t>PHP: Lenguaje de programación que trabaja con bases de datos para implementar funciones dinámicas en la aplicación web.</w:t>
-      </w:r>
-    </w:p>
-    <w:p>
-      <w:r>
-        <w:t>Lenguajes de marcas:</w:t>
-      </w:r>
-    </w:p>
-    <w:p>
-      <w:pPr>
-        <w:pStyle w:val="Prrafodelista"/>
-        <w:numPr>
-          <w:ilvl w:val="0"/>
-          <w:numId w:val="3"/>
-        </w:numPr>
-      </w:pPr>
-      <w:r>
-        <w:t>HTML y CSS: Lenguajes para estructurar y estilizar las páginas web.</w:t>
-      </w:r>
-    </w:p>
-    <w:p>
-      <w:proofErr w:type="spellStart"/>
-      <w:r>
-        <w:t>Frameworks</w:t>
-      </w:r>
-      <w:proofErr w:type="spellEnd"/>
-      <w:r>
-        <w:t>:</w:t>
-      </w:r>
-    </w:p>
-    <w:p>
-      <w:pPr>
-        <w:pStyle w:val="Prrafodelista"/>
-        <w:numPr>
-          <w:ilvl w:val="0"/>
-          <w:numId w:val="3"/>
-        </w:numPr>
-      </w:pPr>
-      <w:r>
-        <w:t>Bootstrap: Framework para configurar la arquitectura y facilitar la implementación de código HTML y CSS.</w:t>
-      </w:r>
-    </w:p>
-    <w:p>
-      <w:pPr>
-        <w:pStyle w:val="Prrafodelista"/>
-        <w:numPr>
-          <w:ilvl w:val="0"/>
-          <w:numId w:val="3"/>
-        </w:numPr>
-      </w:pPr>
-      <w:r>
-        <w:t>Yii2: Framework de PHP en el que se implementará la aplicación web.</w:t>
-      </w:r>
-    </w:p>
-    <w:p>
-      <w:r>
-        <w:t>Bibliotecas:</w:t>
-      </w:r>
-    </w:p>
-    <w:p>
-      <w:pPr>
-        <w:pStyle w:val="Prrafodelista"/>
-        <w:numPr>
-          <w:ilvl w:val="0"/>
-          <w:numId w:val="8"/>
-        </w:numPr>
-      </w:pPr>
-      <w:r>
-        <w:t>Charts.js: Biblioteca de JavaScript que permite crear gráficos interactivos.</w:t>
-      </w:r>
-    </w:p>
-    <w:p>
-      <w:pPr>
-        <w:pStyle w:val="Prrafodelista"/>
-        <w:numPr>
-          <w:ilvl w:val="0"/>
-          <w:numId w:val="8"/>
-        </w:numPr>
-      </w:pPr>
-      <w:r>
-        <w:t>Html5-QRCode: Biblioteca de JavaScript que permite generar códigos QR.</w:t>
-      </w:r>
-    </w:p>
-    <w:p>
-      <w:pPr>
-        <w:pStyle w:val="Prrafodelista"/>
-        <w:numPr>
-          <w:ilvl w:val="0"/>
-          <w:numId w:val="8"/>
-        </w:numPr>
-      </w:pPr>
-      <w:r>
-        <w:t>JQuery: Biblioteca de JavaScript que simplifica la manipulación del contenido y la estructura, la gestión de eventos, las animaciones y las solicitudes AJAX en páginas web.</w:t>
-      </w:r>
-    </w:p>
-    <w:p>
-      <w:r>
-        <w:t>Entornos de desarrollo:</w:t>
-      </w:r>
-    </w:p>
-    <w:p>
-      <w:pPr>
-        <w:pStyle w:val="Prrafodelista"/>
-        <w:numPr>
-          <w:ilvl w:val="0"/>
-          <w:numId w:val="3"/>
-        </w:numPr>
-      </w:pPr>
-      <w:proofErr w:type="spellStart"/>
-      <w:r>
-        <w:t>dbForge</w:t>
-      </w:r>
-      <w:proofErr w:type="spellEnd"/>
-      <w:r>
-        <w:t xml:space="preserve"> Studio: Entorno de desarrollo para gestionar la base de datos.</w:t>
-      </w:r>
-    </w:p>
-    <w:p>
-      <w:pPr>
-        <w:pStyle w:val="Prrafodelista"/>
-        <w:numPr>
-          <w:ilvl w:val="0"/>
-          <w:numId w:val="3"/>
-        </w:numPr>
-      </w:pPr>
-      <w:r>
-        <w:t>NetBeans: Entorno de desarrollo.</w:t>
-      </w:r>
-    </w:p>
-    <w:p>
-      <w:pPr>
-        <w:pStyle w:val="Prrafodelista"/>
-        <w:numPr>
-          <w:ilvl w:val="0"/>
-          <w:numId w:val="3"/>
-        </w:numPr>
-      </w:pPr>
-      <w:r>
-        <w:t xml:space="preserve">Visual Studio </w:t>
-      </w:r>
-      <w:proofErr w:type="spellStart"/>
-      <w:r>
-        <w:t>Code</w:t>
-      </w:r>
-      <w:proofErr w:type="spellEnd"/>
-      <w:r>
-        <w:t>: Entorno de desarrollo.</w:t>
-      </w:r>
-    </w:p>
-    <w:p>
-      <w:r>
-        <w:t>Otras tecnologías:</w:t>
-      </w:r>
-    </w:p>
-    <w:p>
-      <w:pPr>
-        <w:pStyle w:val="Prrafodelista"/>
-        <w:numPr>
-          <w:ilvl w:val="0"/>
-          <w:numId w:val="7"/>
-        </w:numPr>
-      </w:pPr>
-      <w:proofErr w:type="spellStart"/>
-      <w:r>
-        <w:t>Canva</w:t>
-      </w:r>
-      <w:proofErr w:type="spellEnd"/>
-      <w:r>
-        <w:t>: Plataforma para realizar diseños y presentaciones.</w:t>
-      </w:r>
-    </w:p>
-    <w:p>
-      <w:pPr>
-        <w:pStyle w:val="Prrafodelista"/>
-        <w:numPr>
-          <w:ilvl w:val="0"/>
-          <w:numId w:val="7"/>
-        </w:numPr>
-      </w:pPr>
-      <w:r>
-        <w:t>Dia: Aplicación para crear diagramas.</w:t>
-      </w:r>
-    </w:p>
-    <w:p>
-      <w:pPr>
-        <w:pStyle w:val="Prrafodelista"/>
-        <w:numPr>
-          <w:ilvl w:val="0"/>
-          <w:numId w:val="7"/>
-        </w:numPr>
-      </w:pPr>
-      <w:proofErr w:type="spellStart"/>
-      <w:r>
-        <w:t>Figma</w:t>
-      </w:r>
-      <w:proofErr w:type="spellEnd"/>
-      <w:r>
-        <w:t>: Herramienta para diseñar la interfaz de usuario.</w:t>
-      </w:r>
-    </w:p>
-    <w:p>
-      <w:pPr>
-        <w:pStyle w:val="Prrafodelista"/>
-        <w:numPr>
-          <w:ilvl w:val="0"/>
-          <w:numId w:val="7"/>
-        </w:numPr>
-      </w:pPr>
-      <w:r>
-        <w:t>Git: Sistema de control de versiones para gestionar el desarrollo del proyecto.</w:t>
-      </w:r>
-    </w:p>
-    <w:p>
-      <w:pPr>
-        <w:pStyle w:val="Prrafodelista"/>
-        <w:numPr>
-          <w:ilvl w:val="0"/>
-          <w:numId w:val="7"/>
-        </w:numPr>
-      </w:pPr>
-      <w:r>
-        <w:t>Miro: Plataforma de colaboración en la que se pueden gestionar proyectos y diseñar gráficos.</w:t>
-      </w:r>
-    </w:p>
-    <w:p>
-      <w:pPr>
-        <w:pStyle w:val="Prrafodelista"/>
-        <w:numPr>
-          <w:ilvl w:val="0"/>
-          <w:numId w:val="7"/>
-        </w:numPr>
-      </w:pPr>
-      <w:r>
-        <w:t>Notion: Aplicación para gestionar el proyecto y tomar notas.</w:t>
-      </w:r>
-    </w:p>
-    <w:p>
-      <w:pPr>
-        <w:pStyle w:val="Prrafodelista"/>
-        <w:numPr>
-          <w:ilvl w:val="0"/>
-          <w:numId w:val="7"/>
-        </w:numPr>
-      </w:pPr>
-      <w:r>
-        <w:t>PowerPoint: Aplicación para realizar presentaciones.</w:t>
-      </w:r>
-    </w:p>
-    <w:p/>
-    <w:p>
-      <w:pPr>
-        <w:pStyle w:val="Ttulo3"/>
-      </w:pPr>
-      <w:bookmarkStart w:id="6" w:name="_Toc168589845"/>
-      <w:r>
-        <w:lastRenderedPageBreak/>
+      <w:bookmarkStart w:id="6" w:name="_Toc168670297"/>
+      <w:r>
         <w:t>Planificación del trabajo</w:t>
       </w:r>
       <w:bookmarkEnd w:id="6"/>
@@ -3913,13 +4124,8 @@
         </w:numPr>
       </w:pPr>
       <w:r>
-        <w:t xml:space="preserve">Prototipado de la interfaz de </w:t>
-      </w:r>
-      <w:proofErr w:type="spellStart"/>
-      <w:r>
-        <w:t>Figma</w:t>
-      </w:r>
-      <w:proofErr w:type="spellEnd"/>
+        <w:t>Prototipado de la interfaz de Figma</w:t>
+      </w:r>
     </w:p>
     <w:p>
       <w:pPr>
@@ -3977,13 +4183,8 @@
         </w:numPr>
       </w:pPr>
       <w:r>
-        <w:t xml:space="preserve">Prototipado de la interfaz de </w:t>
-      </w:r>
-      <w:proofErr w:type="spellStart"/>
-      <w:r>
-        <w:t>Figma</w:t>
-      </w:r>
-      <w:proofErr w:type="spellEnd"/>
+        <w:t>Prototipado de la interfaz de Figma</w:t>
+      </w:r>
     </w:p>
     <w:p>
       <w:pPr>
@@ -3999,6 +4200,7 @@
     </w:p>
     <w:p>
       <w:r>
+        <w:lastRenderedPageBreak/>
         <w:t xml:space="preserve">Semana 5 (29/01/2024 </w:t>
       </w:r>
       <w:r>
@@ -4041,13 +4243,8 @@
         </w:numPr>
       </w:pPr>
       <w:r>
-        <w:t xml:space="preserve">Prototipado de la interfaz de </w:t>
-      </w:r>
-      <w:proofErr w:type="spellStart"/>
-      <w:r>
-        <w:t>Figma</w:t>
-      </w:r>
-      <w:proofErr w:type="spellEnd"/>
+        <w:t>Prototipado de la interfaz de Figma</w:t>
+      </w:r>
     </w:p>
     <w:p>
       <w:r>
@@ -4063,13 +4260,8 @@
         </w:numPr>
       </w:pPr>
       <w:r>
-        <w:t xml:space="preserve">Prototipado de la interfaz de </w:t>
-      </w:r>
-      <w:proofErr w:type="spellStart"/>
-      <w:r>
-        <w:t>Figma</w:t>
-      </w:r>
-      <w:proofErr w:type="spellEnd"/>
+        <w:t>Prototipado de la interfaz de Figma</w:t>
+      </w:r>
     </w:p>
     <w:p>
       <w:pPr>
@@ -4115,13 +4307,8 @@
         </w:numPr>
       </w:pPr>
       <w:r>
-        <w:t xml:space="preserve">Prototipado de la interfaz de </w:t>
-      </w:r>
-      <w:proofErr w:type="spellStart"/>
-      <w:r>
-        <w:t>Figma</w:t>
-      </w:r>
-      <w:proofErr w:type="spellEnd"/>
+        <w:t>Prototipado de la interfaz de Figma</w:t>
+      </w:r>
     </w:p>
     <w:p>
       <w:pPr>
@@ -4167,13 +4354,8 @@
         </w:numPr>
       </w:pPr>
       <w:r>
-        <w:t xml:space="preserve">Prototipado de la interfaz de </w:t>
-      </w:r>
-      <w:proofErr w:type="spellStart"/>
-      <w:r>
-        <w:t>Figma</w:t>
-      </w:r>
-      <w:proofErr w:type="spellEnd"/>
+        <w:t>Prototipado de la interfaz de Figma</w:t>
+      </w:r>
     </w:p>
     <w:p>
       <w:pPr>
@@ -4243,7 +4425,6 @@
         </w:numPr>
       </w:pPr>
       <w:r>
-        <w:lastRenderedPageBreak/>
         <w:t>Codificación de la aplicación</w:t>
       </w:r>
     </w:p>
@@ -4612,6 +4793,7 @@
         </w:numPr>
       </w:pPr>
       <w:r>
+        <w:lastRenderedPageBreak/>
         <w:t>Codificación de la aplicación</w:t>
       </w:r>
     </w:p>
@@ -4757,7 +4939,6 @@
         </w:numPr>
       </w:pPr>
       <w:r>
-        <w:lastRenderedPageBreak/>
         <w:t>Codificación de la aplicación</w:t>
       </w:r>
     </w:p>
@@ -5125,7 +5306,7 @@
       <w:pPr>
         <w:pStyle w:val="Ttulo3"/>
       </w:pPr>
-      <w:bookmarkStart w:id="7" w:name="_Toc168589846"/>
+      <w:bookmarkStart w:id="7" w:name="_Toc168670298"/>
       <w:r>
         <w:t>Descripción de la documentación a entregar</w:t>
       </w:r>
@@ -5221,7 +5402,7 @@
       <w:pPr>
         <w:pStyle w:val="Ttulo1"/>
       </w:pPr>
-      <w:bookmarkStart w:id="8" w:name="_Toc168589847"/>
+      <w:bookmarkStart w:id="8" w:name="_Toc168670299"/>
       <w:r>
         <w:lastRenderedPageBreak/>
         <w:t>Análisis</w:t>
@@ -5233,7 +5414,7 @@
       <w:pPr>
         <w:pStyle w:val="Ttulo2"/>
       </w:pPr>
-      <w:bookmarkStart w:id="9" w:name="_Toc168589848"/>
+      <w:bookmarkStart w:id="9" w:name="_Toc168670300"/>
       <w:r>
         <w:t>Público objetivo</w:t>
       </w:r>
@@ -5253,7 +5434,7 @@
       <w:pPr>
         <w:pStyle w:val="Ttulo2"/>
       </w:pPr>
-      <w:bookmarkStart w:id="10" w:name="_Toc168589849"/>
+      <w:bookmarkStart w:id="10" w:name="_Toc168670301"/>
       <w:r>
         <w:t>Nombre de la aplicación</w:t>
       </w:r>
@@ -5270,7 +5451,7 @@
       <w:pPr>
         <w:pStyle w:val="Ttulo2"/>
       </w:pPr>
-      <w:bookmarkStart w:id="11" w:name="_Toc168589850"/>
+      <w:bookmarkStart w:id="11" w:name="_Toc168670302"/>
       <w:r>
         <w:t>Reglas de negocio</w:t>
       </w:r>
@@ -5423,9 +5604,17 @@
     </w:p>
     <w:p>
       <w:pPr>
+        <w:jc w:val="left"/>
+      </w:pPr>
+      <w:r>
+        <w:br w:type="page"/>
+      </w:r>
+    </w:p>
+    <w:p>
+      <w:pPr>
         <w:pStyle w:val="Ttulo2"/>
       </w:pPr>
-      <w:bookmarkStart w:id="12" w:name="_Toc168589851"/>
+      <w:bookmarkStart w:id="12" w:name="_Toc168670303"/>
       <w:r>
         <w:lastRenderedPageBreak/>
         <w:t>D</w:t>
@@ -5515,7 +5704,7 @@
       <w:pPr>
         <w:pStyle w:val="Ttulo2"/>
       </w:pPr>
-      <w:bookmarkStart w:id="13" w:name="_Toc168589852"/>
+      <w:bookmarkStart w:id="13" w:name="_Toc168670304"/>
       <w:r>
         <w:lastRenderedPageBreak/>
         <w:t>Diagrama de casos de uso</w:t>
@@ -5593,7 +5782,7 @@
       <w:pPr>
         <w:pStyle w:val="Ttulo1"/>
       </w:pPr>
-      <w:bookmarkStart w:id="14" w:name="_Toc168589853"/>
+      <w:bookmarkStart w:id="14" w:name="_Toc168670305"/>
       <w:r>
         <w:lastRenderedPageBreak/>
         <w:t>D</w:t>
@@ -5608,7 +5797,7 @@
       <w:pPr>
         <w:pStyle w:val="Ttulo2"/>
       </w:pPr>
-      <w:bookmarkStart w:id="15" w:name="_Toc168589854"/>
+      <w:bookmarkStart w:id="15" w:name="_Toc168670306"/>
       <w:r>
         <w:t>P</w:t>
       </w:r>
@@ -5620,15 +5809,7 @@
     <w:p/>
     <w:p>
       <w:r>
-        <w:t xml:space="preserve">A continuación, presento los prototipos de interfaz que he desarrollado en </w:t>
-      </w:r>
-      <w:proofErr w:type="spellStart"/>
-      <w:r>
-        <w:t>Figma</w:t>
-      </w:r>
-      <w:proofErr w:type="spellEnd"/>
-      <w:r>
-        <w:t>, detallando sus características y funcionalidades.</w:t>
+        <w:t>A continuación, presento los prototipos de interfaz que he desarrollado en Figma, detallando sus características y funcionalidades.</w:t>
       </w:r>
     </w:p>
     <w:p>
@@ -5647,7 +5828,7 @@
       <w:pPr>
         <w:pStyle w:val="Ttulo3"/>
       </w:pPr>
-      <w:bookmarkStart w:id="16" w:name="_Toc168589855"/>
+      <w:bookmarkStart w:id="16" w:name="_Toc168670307"/>
       <w:r>
         <w:t>Página de inicio</w:t>
       </w:r>
@@ -5811,7 +5992,7 @@
       <w:pPr>
         <w:pStyle w:val="Ttulo3"/>
       </w:pPr>
-      <w:bookmarkStart w:id="17" w:name="_Toc168589856"/>
+      <w:bookmarkStart w:id="17" w:name="_Toc168670308"/>
       <w:r>
         <w:t>Página de panel</w:t>
       </w:r>
@@ -5915,11 +6096,7 @@
         <w:t>as de la</w:t>
       </w:r>
       <w:r>
-        <w:t xml:space="preserve"> página. Sin embargo, posteriormente eliminé este texto ya que no encajaba con el estilo </w:t>
-      </w:r>
-      <w:r>
-        <w:lastRenderedPageBreak/>
-        <w:t>de la aplicación; era demasiado extenso y podía resultar fatigante para la vista, además de que no estaba claro qué información debía contener.</w:t>
+        <w:t xml:space="preserve"> página. Sin embargo, posteriormente eliminé este texto ya que no encajaba con el estilo de la aplicación; era demasiado extenso y podía resultar fatigante para la vista, además de que no estaba claro qué información debía contener.</w:t>
       </w:r>
     </w:p>
     <w:p/>
@@ -5931,6 +6108,7 @@
         <w:rPr>
           <w:noProof/>
         </w:rPr>
+        <w:lastRenderedPageBreak/>
         <w:drawing>
           <wp:inline distT="0" distB="0" distL="0" distR="0" wp14:anchorId="4DB6CEDE" wp14:editId="32194C74">
             <wp:extent cx="5019675" cy="4239231"/>
@@ -5992,11 +6170,9 @@
       <w:r>
         <w:t xml:space="preserve">del prototipo de esta página, la renombré primero como 'Gráficos' y finalmente como 'Panel', tomando inspiración de los </w:t>
       </w:r>
-      <w:proofErr w:type="spellStart"/>
       <w:r>
         <w:t>dashboards</w:t>
       </w:r>
-      <w:proofErr w:type="spellEnd"/>
       <w:r>
         <w:t xml:space="preserve"> </w:t>
       </w:r>
@@ -6018,7 +6194,6 @@
         <w:rPr>
           <w:noProof/>
         </w:rPr>
-        <w:lastRenderedPageBreak/>
         <w:drawing>
           <wp:inline distT="0" distB="0" distL="0" distR="0" wp14:anchorId="2DBB5F71" wp14:editId="276AAFC5">
             <wp:extent cx="5019675" cy="2820240"/>
@@ -6074,8 +6249,9 @@
       <w:pPr>
         <w:pStyle w:val="Ttulo3"/>
       </w:pPr>
-      <w:bookmarkStart w:id="18" w:name="_Toc168589857"/>
-      <w:r>
+      <w:bookmarkStart w:id="18" w:name="_Toc168670309"/>
+      <w:r>
+        <w:lastRenderedPageBreak/>
         <w:t>Página de gestión de portátiles</w:t>
       </w:r>
       <w:bookmarkEnd w:id="18"/>
@@ -6166,7 +6342,6 @@
         <w:rPr>
           <w:noProof/>
         </w:rPr>
-        <w:lastRenderedPageBreak/>
         <w:drawing>
           <wp:inline distT="0" distB="0" distL="0" distR="0" wp14:anchorId="4579E02A" wp14:editId="72CBE770">
             <wp:extent cx="5019675" cy="2820241"/>
@@ -6237,6 +6412,7 @@
         <w:rPr>
           <w:noProof/>
         </w:rPr>
+        <w:lastRenderedPageBreak/>
         <w:drawing>
           <wp:inline distT="0" distB="0" distL="0" distR="0" wp14:anchorId="3A2EB71A" wp14:editId="55A5B1A6">
             <wp:extent cx="5010150" cy="2814890"/>
@@ -6291,17 +6467,13 @@
       <w:pPr>
         <w:jc w:val="left"/>
       </w:pPr>
-      <w:r>
-        <w:br w:type="page"/>
-      </w:r>
     </w:p>
     <w:p>
       <w:pPr>
         <w:pStyle w:val="Ttulo2"/>
       </w:pPr>
-      <w:bookmarkStart w:id="19" w:name="_Toc168589858"/>
-      <w:r>
-        <w:lastRenderedPageBreak/>
+      <w:bookmarkStart w:id="19" w:name="_Toc168670310"/>
+      <w:r>
         <w:t>Diagrama de clases</w:t>
       </w:r>
       <w:bookmarkEnd w:id="19"/>
@@ -6365,13 +6537,21 @@
         </w:drawing>
       </w:r>
     </w:p>
-    <w:p/>
+    <w:p>
+      <w:pPr>
+        <w:jc w:val="left"/>
+      </w:pPr>
+      <w:r>
+        <w:br w:type="page"/>
+      </w:r>
+    </w:p>
     <w:p>
       <w:pPr>
         <w:pStyle w:val="Ttulo2"/>
       </w:pPr>
-      <w:bookmarkStart w:id="20" w:name="_Toc168589859"/>
-      <w:r>
+      <w:bookmarkStart w:id="20" w:name="_Toc168670311"/>
+      <w:r>
+        <w:lastRenderedPageBreak/>
         <w:t>Diagrama relacional</w:t>
       </w:r>
       <w:bookmarkEnd w:id="20"/>
@@ -6440,7 +6620,7 @@
       <w:pPr>
         <w:pStyle w:val="Ttulo2"/>
       </w:pPr>
-      <w:bookmarkStart w:id="21" w:name="_Toc168589860"/>
+      <w:bookmarkStart w:id="21" w:name="_Toc168670312"/>
       <w:r>
         <w:t>Paleta de colores</w:t>
       </w:r>
@@ -6449,20 +6629,14 @@
     <w:p/>
     <w:p>
       <w:r>
-        <w:t xml:space="preserve">La paleta de colores de la aplicación se compone de tres tonos de azul (#16697A, #489FB5, #82C0CC). Estas tonalidades sugieren una estructura sólida y organizada, reflejando precisión y eficiencia. El azul también se asocia con la confianza y la estabilidad, transmitiendo fiabilidad y control. En resumen, el uso de estos colores puede contribuir a generar una impresión positiva y profesional, </w:t>
-      </w:r>
-      <w:r>
-        <w:lastRenderedPageBreak/>
-        <w:t>además de establecer un ambiente propicio para la concentración y la toma de decisiones.</w:t>
-      </w:r>
-    </w:p>
-    <w:p/>
+        <w:t>La paleta de colores de la aplicación se compone de tres tonos de azul (#16697A, #489FB5, #82C0CC). Estas tonalidades sugieren una estructura sólida y organizada, reflejando precisión y eficiencia. El azul también se asocia con la confianza y la estabilidad, transmitiendo fiabilidad y control. En resumen, el uso de estos colores puede contribuir a generar una impresión positiva y profesional, además de establecer un ambiente propicio para la concentración y la toma de decisiones.</w:t>
+      </w:r>
+    </w:p>
     <w:p>
       <w:r>
         <w:t>Para asegurar una experiencia visual confortable y evitar la fatiga ocular, se han sustituido los colores negro y blanco por tonos más suaves. El negro se ha reemplazado por #333333, un gris oscuro que proporciona contraste sin ser tan agresivo como el negro puro. Por otro lado, el blanco se ha cambiado por #E3E3E3, un tono ligeramente grisáceo que mantiene la luminosidad necesaria sin resultar demasiado brillante ni deslumbrante.</w:t>
       </w:r>
     </w:p>
-    <w:p/>
     <w:p>
       <w:pPr>
         <w:ind w:firstLine="284"/>
@@ -6472,9 +6646,9 @@
           <w:noProof/>
         </w:rPr>
         <w:drawing>
-          <wp:inline distT="0" distB="0" distL="0" distR="0" wp14:anchorId="4436CADA" wp14:editId="4E0F7EC3">
-            <wp:extent cx="3496423" cy="5012744"/>
-            <wp:effectExtent l="3810" t="0" r="0" b="0"/>
+          <wp:inline distT="0" distB="0" distL="0" distR="0" wp14:anchorId="4436CADA" wp14:editId="0FBE5007">
+            <wp:extent cx="3488817" cy="5001840"/>
+            <wp:effectExtent l="5715" t="0" r="3175" b="3175"/>
             <wp:docPr id="15" name="Imagen 15"/>
             <wp:cNvGraphicFramePr>
               <a:graphicFrameLocks xmlns:a="http://schemas.openxmlformats.org/drawingml/2006/main" noChangeAspect="1"/>
@@ -6504,7 +6678,7 @@
                   <pic:spPr bwMode="auto">
                     <a:xfrm rot="16200000">
                       <a:off x="0" y="0"/>
-                      <a:ext cx="3529189" cy="5059720"/>
+                      <a:ext cx="3541406" cy="5077236"/>
                     </a:xfrm>
                     <a:prstGeom prst="rect">
                       <a:avLst/>
@@ -6521,62 +6695,30 @@
         </w:drawing>
       </w:r>
     </w:p>
+    <w:p>
+      <w:pPr>
+        <w:pStyle w:val="Ttulo2"/>
+      </w:pPr>
+      <w:bookmarkStart w:id="22" w:name="_Toc168670313"/>
+      <w:r>
+        <w:lastRenderedPageBreak/>
+        <w:t>Tipografía</w:t>
+      </w:r>
+      <w:bookmarkEnd w:id="22"/>
+    </w:p>
     <w:p/>
     <w:p>
-      <w:pPr>
-        <w:pStyle w:val="Ttulo2"/>
-      </w:pPr>
-      <w:bookmarkStart w:id="22" w:name="_Toc168589861"/>
-      <w:r>
-        <w:t>Tipografía</w:t>
-      </w:r>
-      <w:bookmarkEnd w:id="22"/>
-    </w:p>
-    <w:p/>
-    <w:p>
       <w:r>
         <w:t>L</w:t>
       </w:r>
       <w:r>
-        <w:t xml:space="preserve">a aplicación web utiliza la tipografía </w:t>
-      </w:r>
-      <w:proofErr w:type="spellStart"/>
-      <w:r>
-        <w:t>Roboto</w:t>
-      </w:r>
-      <w:proofErr w:type="spellEnd"/>
-      <w:r>
-        <w:t xml:space="preserve"> debido a su legibilidad, que garantiza una experiencia de usuario fluida. Además, </w:t>
-      </w:r>
-      <w:proofErr w:type="spellStart"/>
-      <w:r>
-        <w:t>Roboto</w:t>
-      </w:r>
-      <w:proofErr w:type="spellEnd"/>
-      <w:r>
-        <w:t xml:space="preserve"> ofrece un estilo agradable a la vista para el público objetivo, transmitiendo una sensación de profesionalidad. En caso de que haya algún problema al cargar la tipografía, se utilizará la tipografía </w:t>
-      </w:r>
-      <w:proofErr w:type="spellStart"/>
-      <w:r>
-        <w:t>sans-serif</w:t>
-      </w:r>
-      <w:proofErr w:type="spellEnd"/>
-      <w:r>
-        <w:t xml:space="preserve"> que present</w:t>
+        <w:t>a aplicación web utiliza la tipografía Roboto debido a su legibilidad, que garantiza una experiencia de usuario fluida. Además, Roboto ofrece un estilo agradable a la vista para el público objetivo, transmitiendo una sensación de profesionalidad. En caso de que haya algún problema al cargar la tipografía, se utilizará la tipografía sans-serif que present</w:t>
       </w:r>
       <w:r>
         <w:t>a</w:t>
       </w:r>
       <w:r>
-        <w:t xml:space="preserve"> similitudes con </w:t>
-      </w:r>
-      <w:proofErr w:type="spellStart"/>
-      <w:r>
-        <w:t>Roboto</w:t>
-      </w:r>
-      <w:proofErr w:type="spellEnd"/>
-      <w:r>
-        <w:t xml:space="preserve"> para mantener la coherencia visual y la legibilidad en la interfaz.</w:t>
+        <w:t xml:space="preserve"> similitudes con Roboto para mantener la coherencia visual y la legibilidad en la interfaz.</w:t>
       </w:r>
     </w:p>
     <w:p/>
@@ -6588,7 +6730,6 @@
         <w:rPr>
           <w:noProof/>
         </w:rPr>
-        <w:lastRenderedPageBreak/>
         <w:drawing>
           <wp:inline distT="0" distB="0" distL="0" distR="0" wp14:anchorId="7714473E" wp14:editId="08A2F4D3">
             <wp:extent cx="5019675" cy="2593656"/>
@@ -6714,7 +6855,7 @@
       <w:pPr>
         <w:pStyle w:val="Ttulo1"/>
       </w:pPr>
-      <w:bookmarkStart w:id="23" w:name="_Toc168589862"/>
+      <w:bookmarkStart w:id="23" w:name="_Toc168670314"/>
       <w:r>
         <w:lastRenderedPageBreak/>
         <w:t>Implementación</w:t>
@@ -6733,7 +6874,7 @@
       <w:pPr>
         <w:pStyle w:val="Ttulo1"/>
       </w:pPr>
-      <w:bookmarkStart w:id="24" w:name="_Toc168589863"/>
+      <w:bookmarkStart w:id="24" w:name="_Toc168670315"/>
       <w:r>
         <w:lastRenderedPageBreak/>
         <w:t>Pruebas</w:t>
@@ -6745,7 +6886,7 @@
       <w:pPr>
         <w:pStyle w:val="Ttulo2"/>
       </w:pPr>
-      <w:bookmarkStart w:id="25" w:name="_Toc168589864"/>
+      <w:bookmarkStart w:id="25" w:name="_Toc168670316"/>
       <w:r>
         <w:t xml:space="preserve">Pruebas </w:t>
       </w:r>
@@ -6904,7 +7045,7 @@
       <w:pPr>
         <w:pStyle w:val="Ttulo2"/>
       </w:pPr>
-      <w:bookmarkStart w:id="26" w:name="_Toc168589865"/>
+      <w:bookmarkStart w:id="26" w:name="_Toc168670317"/>
       <w:r>
         <w:t>Resultados obtenidos</w:t>
       </w:r>
@@ -7028,107 +7169,91 @@
         </w:numPr>
       </w:pPr>
       <w:r>
+        <w:t>Modificar las reglas de los cursos para que las siglas no excedan el límite y se guarden correctamente.</w:t>
+      </w:r>
+    </w:p>
+    <w:p>
+      <w:pPr>
+        <w:pStyle w:val="Prrafodelista"/>
+        <w:numPr>
+          <w:ilvl w:val="0"/>
+          <w:numId w:val="13"/>
+        </w:numPr>
+      </w:pPr>
+      <w:r>
+        <w:t>Eliminar el mensaje de error al cargar el modal de actualización de curso.</w:t>
+      </w:r>
+    </w:p>
+    <w:p>
+      <w:pPr>
+        <w:pStyle w:val="Prrafodelista"/>
+        <w:numPr>
+          <w:ilvl w:val="0"/>
+          <w:numId w:val="13"/>
+        </w:numPr>
+      </w:pPr>
+      <w:r>
+        <w:t>Corregir la regla de atributo DNI en el modelo de alumnos para permitir valores NIE.</w:t>
+      </w:r>
+    </w:p>
+    <w:p>
+      <w:pPr>
+        <w:pStyle w:val="Prrafodelista"/>
+        <w:numPr>
+          <w:ilvl w:val="0"/>
+          <w:numId w:val="13"/>
+        </w:numPr>
+      </w:pPr>
+      <w:r>
+        <w:t>Implementar una regla para limitar el valor máximo de capacidad de los almacenes.</w:t>
+      </w:r>
+    </w:p>
+    <w:p>
+      <w:pPr>
+        <w:pStyle w:val="Prrafodelista"/>
+        <w:numPr>
+          <w:ilvl w:val="0"/>
+          <w:numId w:val="13"/>
+        </w:numPr>
+      </w:pPr>
+      <w:r>
+        <w:t>Al borrar un almacén, poner en null los campos id_almacen en sus relaciones.</w:t>
+      </w:r>
+    </w:p>
+    <w:p>
+      <w:pPr>
+        <w:pStyle w:val="Prrafodelista"/>
+        <w:numPr>
+          <w:ilvl w:val="0"/>
+          <w:numId w:val="13"/>
+        </w:numPr>
+      </w:pPr>
+      <w:r>
+        <w:t>Implementar un sincronizador que elimine las aplicaciones relacionadas con una aplicación borrada.</w:t>
+      </w:r>
+    </w:p>
+    <w:p>
+      <w:pPr>
+        <w:pStyle w:val="Prrafodelista"/>
+        <w:numPr>
+          <w:ilvl w:val="0"/>
+          <w:numId w:val="13"/>
+        </w:numPr>
+      </w:pPr>
+      <w:r>
+        <w:t>Requerir que los alumnos con matriculación en cursos de mañana y tarde solo puedan reservar un portátil disponible en ambos turnos.</w:t>
+      </w:r>
+    </w:p>
+    <w:p>
+      <w:pPr>
+        <w:pStyle w:val="Prrafodelista"/>
+        <w:numPr>
+          <w:ilvl w:val="0"/>
+          <w:numId w:val="13"/>
+        </w:numPr>
+      </w:pPr>
+      <w:r>
         <w:lastRenderedPageBreak/>
-        <w:t>Modificar las reglas de los cursos para que las siglas no excedan el límite y se guarden correctamente.</w:t>
-      </w:r>
-    </w:p>
-    <w:p>
-      <w:pPr>
-        <w:pStyle w:val="Prrafodelista"/>
-        <w:numPr>
-          <w:ilvl w:val="0"/>
-          <w:numId w:val="13"/>
-        </w:numPr>
-      </w:pPr>
-      <w:r>
-        <w:t>Eliminar el mensaje de error al cargar el modal de actualización de curso.</w:t>
-      </w:r>
-    </w:p>
-    <w:p>
-      <w:pPr>
-        <w:pStyle w:val="Prrafodelista"/>
-        <w:numPr>
-          <w:ilvl w:val="0"/>
-          <w:numId w:val="13"/>
-        </w:numPr>
-      </w:pPr>
-      <w:r>
-        <w:t>Corregir la regla de atributo DNI en el modelo de alumnos para permitir valores NIE.</w:t>
-      </w:r>
-    </w:p>
-    <w:p>
-      <w:pPr>
-        <w:pStyle w:val="Prrafodelista"/>
-        <w:numPr>
-          <w:ilvl w:val="0"/>
-          <w:numId w:val="13"/>
-        </w:numPr>
-      </w:pPr>
-      <w:r>
-        <w:t>Implementar una regla para limitar el valor máximo de capacidad de los almacenes.</w:t>
-      </w:r>
-    </w:p>
-    <w:p>
-      <w:pPr>
-        <w:pStyle w:val="Prrafodelista"/>
-        <w:numPr>
-          <w:ilvl w:val="0"/>
-          <w:numId w:val="13"/>
-        </w:numPr>
-      </w:pPr>
-      <w:r>
-        <w:t xml:space="preserve">Al borrar un almacén, poner en </w:t>
-      </w:r>
-      <w:proofErr w:type="spellStart"/>
-      <w:r>
-        <w:t>null</w:t>
-      </w:r>
-      <w:proofErr w:type="spellEnd"/>
-      <w:r>
-        <w:t xml:space="preserve"> los campos </w:t>
-      </w:r>
-      <w:proofErr w:type="spellStart"/>
-      <w:r>
-        <w:t>id_almacen</w:t>
-      </w:r>
-      <w:proofErr w:type="spellEnd"/>
-      <w:r>
-        <w:t xml:space="preserve"> en sus relaciones.</w:t>
-      </w:r>
-    </w:p>
-    <w:p>
-      <w:pPr>
-        <w:pStyle w:val="Prrafodelista"/>
-        <w:numPr>
-          <w:ilvl w:val="0"/>
-          <w:numId w:val="13"/>
-        </w:numPr>
-      </w:pPr>
-      <w:r>
-        <w:t>Implementar un sincronizador que elimine las aplicaciones relacionadas con una aplicación borrada.</w:t>
-      </w:r>
-    </w:p>
-    <w:p>
-      <w:pPr>
-        <w:pStyle w:val="Prrafodelista"/>
-        <w:numPr>
-          <w:ilvl w:val="0"/>
-          <w:numId w:val="13"/>
-        </w:numPr>
-      </w:pPr>
-      <w:r>
-        <w:t>Requerir que los alumnos con matriculación en cursos de mañana y tarde solo puedan reservar un portátil disponible en ambos turnos.</w:t>
-      </w:r>
-    </w:p>
-    <w:p>
-      <w:pPr>
-        <w:pStyle w:val="Prrafodelista"/>
-        <w:numPr>
-          <w:ilvl w:val="0"/>
-          <w:numId w:val="13"/>
-        </w:numPr>
-      </w:pPr>
-      <w:r>
         <w:t>Modificar la sincronización de cargadores para que no estén disponibles si están relacionados con un portátil.</w:t>
       </w:r>
     </w:p>
@@ -7153,15 +7278,7 @@
         </w:numPr>
       </w:pPr>
       <w:r>
-        <w:t xml:space="preserve">Cambiar los registros del </w:t>
-      </w:r>
-      <w:proofErr w:type="spellStart"/>
-      <w:r>
-        <w:t>gridview</w:t>
-      </w:r>
-      <w:proofErr w:type="spellEnd"/>
-      <w:r>
-        <w:t xml:space="preserve"> para que ocupen solo una línea.</w:t>
+        <w:t>Cambiar los registros del gridview para que ocupen solo una línea.</w:t>
       </w:r>
     </w:p>
     <w:p>
@@ -7229,7 +7346,7 @@
       <w:pPr>
         <w:pStyle w:val="Ttulo1"/>
       </w:pPr>
-      <w:bookmarkStart w:id="27" w:name="_Toc168589866"/>
+      <w:bookmarkStart w:id="27" w:name="_Toc168670318"/>
       <w:r>
         <w:t>Diario de trabajo</w:t>
       </w:r>
@@ -7285,9 +7402,8 @@
       <w:pPr>
         <w:pStyle w:val="Ttulo1"/>
       </w:pPr>
-      <w:bookmarkStart w:id="28" w:name="_Toc168589867"/>
-      <w:r>
-        <w:lastRenderedPageBreak/>
+      <w:bookmarkStart w:id="28" w:name="_Toc168670319"/>
+      <w:r>
         <w:t>Conclusiones</w:t>
       </w:r>
       <w:bookmarkEnd w:id="28"/>
@@ -7318,6 +7434,7 @@
       <w:pPr>
         <w:pStyle w:val="Ttulo2"/>
       </w:pPr>
+      <w:bookmarkStart w:id="29" w:name="_Toc168670320"/>
       <w:r>
         <w:t xml:space="preserve">Objetivos </w:t>
       </w:r>
@@ -7327,6 +7444,7 @@
       <w:r>
         <w:t>umplidos</w:t>
       </w:r>
+      <w:bookmarkEnd w:id="29"/>
     </w:p>
     <w:p/>
     <w:p>
@@ -7374,10 +7492,7 @@
         </w:numPr>
       </w:pPr>
       <w:r>
-        <w:t>Se han incorporado</w:t>
-      </w:r>
-      <w:r>
-        <w:t xml:space="preserve"> modales que mejoran la interactividad, haciendo la experiencia del usuario más dinámica y accesible. Además, se han implementado buscadores que permiten localizar información específica rápidamente, optimizando el tiempo de los usuarios.</w:t>
+        <w:t>Se han incorporado modales que mejoran la interactividad, haciendo la experiencia del usuario más dinámica y accesible. Además, se han implementado buscadores que permiten localizar información específica rápidamente, optimizando el tiempo de los usuarios.</w:t>
       </w:r>
     </w:p>
     <w:p>
@@ -7400,6 +7515,7 @@
       <w:pPr>
         <w:pStyle w:val="Ttulo2"/>
       </w:pPr>
+      <w:bookmarkStart w:id="30" w:name="_Toc168670321"/>
       <w:r>
         <w:t xml:space="preserve">Propuestas de </w:t>
       </w:r>
@@ -7421,6 +7537,7 @@
       <w:r>
         <w:t>uturas</w:t>
       </w:r>
+      <w:bookmarkEnd w:id="30"/>
     </w:p>
     <w:p/>
     <w:p>
@@ -7462,13 +7579,7 @@
         <w:t xml:space="preserve">base de datos </w:t>
       </w:r>
       <w:r>
-        <w:t xml:space="preserve">para gestionar las aulas, optimizando así la administración de los </w:t>
-      </w:r>
-      <w:r>
-        <w:t>almacenes</w:t>
-      </w:r>
-      <w:r>
-        <w:t xml:space="preserve"> y los cursos.</w:t>
+        <w:t>para gestionar las aulas, optimizando así la administración de los almacenes y los cursos.</w:t>
       </w:r>
     </w:p>
     <w:p>
@@ -7480,15 +7591,7 @@
         </w:numPr>
       </w:pPr>
       <w:r>
-        <w:t xml:space="preserve">Extender la gestión a otros dispositivos como regletas, ratones e incluso dispositivos </w:t>
-      </w:r>
-      <w:proofErr w:type="spellStart"/>
-      <w:r>
-        <w:t>WiFi</w:t>
-      </w:r>
-      <w:proofErr w:type="spellEnd"/>
-      <w:r>
-        <w:t>, para ofrecer una administración de todos los recursos tecnológicos del centro educativo.</w:t>
+        <w:t>Extender la gestión a otros dispositivos como regletas, ratones e incluso dispositivos WiFi, para ofrecer una administración de todos los recursos tecnológicos del centro educativo.</w:t>
       </w:r>
     </w:p>
     <w:p>
@@ -7503,15 +7606,7 @@
         <w:t>L</w:t>
       </w:r>
       <w:r>
-        <w:t xml:space="preserve">a ampliación más importante sería llevar a cabo la implementación de la aplicación en un entorno real, integrándola completamente en el día a día del centro. Esto implicaría realizar pruebas, brindar capacitación a los usuarios y ajustar la aplicación según el </w:t>
-      </w:r>
-      <w:proofErr w:type="spellStart"/>
-      <w:r>
-        <w:t>feedback</w:t>
-      </w:r>
-      <w:proofErr w:type="spellEnd"/>
-      <w:r>
-        <w:t xml:space="preserve"> recibido para asegurar </w:t>
+        <w:t xml:space="preserve">a ampliación más importante sería llevar a cabo la implementación de la aplicación en un entorno real, integrándola completamente en el día a día del centro. Esto implicaría realizar pruebas, brindar capacitación a los usuarios y ajustar la aplicación según el feedback recibido para asegurar </w:t>
       </w:r>
       <w:r>
         <w:t>la</w:t>
@@ -7520,16 +7615,122 @@
         <w:t xml:space="preserve"> efectividad del usuario.</w:t>
       </w:r>
     </w:p>
+    <w:p/>
+    <w:p>
+      <w:pPr>
+        <w:pStyle w:val="Ttulo2"/>
+      </w:pPr>
+      <w:bookmarkStart w:id="31" w:name="_Toc168670322"/>
+      <w:r>
+        <w:t xml:space="preserve">Reflexiones </w:t>
+      </w:r>
+      <w:r>
+        <w:t>p</w:t>
+      </w:r>
+      <w:r>
+        <w:t xml:space="preserve">ersonales sobre el </w:t>
+      </w:r>
+      <w:r>
+        <w:t>p</w:t>
+      </w:r>
+      <w:r>
+        <w:t>royecto</w:t>
+      </w:r>
+      <w:bookmarkEnd w:id="31"/>
+    </w:p>
+    <w:p/>
+    <w:p>
+      <w:r>
+        <w:t xml:space="preserve">Este proyecto ha representado una clara curva de aprendizaje para mí. Al principio, </w:t>
+      </w:r>
+      <w:r>
+        <w:t>desarrollaba</w:t>
+      </w:r>
+      <w:r>
+        <w:t xml:space="preserve"> código sencillo sin refactorizar y con errores, pero con el tiempo he ido entendiendo las funciones de Yii2 y su organización, estructura</w:t>
+      </w:r>
+      <w:r>
+        <w:t>ndo</w:t>
+      </w:r>
+      <w:r>
+        <w:t xml:space="preserve"> mejor el código y </w:t>
+      </w:r>
+      <w:r>
+        <w:t xml:space="preserve">haciéndolo </w:t>
+      </w:r>
+      <w:r>
+        <w:t>más eficiente.</w:t>
+      </w:r>
+    </w:p>
+    <w:p>
+      <w:r>
+        <w:t>He aprendido a comprender el código, modelar gráficos</w:t>
+      </w:r>
+      <w:r>
+        <w:t>,</w:t>
+      </w:r>
+      <w:r>
+        <w:t xml:space="preserve"> incorporar librerías externas para facilitar el trabajo, y utilizar JavaScript para crear funcionalidades sobre la maquetación. </w:t>
+      </w:r>
+      <w:r>
+        <w:t>Pero</w:t>
+      </w:r>
+      <w:r>
+        <w:t>,</w:t>
+      </w:r>
+      <w:r>
+        <w:t xml:space="preserve"> sobre todo,</w:t>
+      </w:r>
+      <w:r>
+        <w:t xml:space="preserve"> he aprendido cómo funciona Yii2 y su </w:t>
+      </w:r>
+      <w:r>
+        <w:t>patrón de diseño</w:t>
+      </w:r>
+      <w:r>
+        <w:t xml:space="preserve"> </w:t>
+      </w:r>
+      <w:r>
+        <w:t>MVC</w:t>
+      </w:r>
+      <w:r>
+        <w:t>.</w:t>
+      </w:r>
+    </w:p>
+    <w:p>
+      <w:r>
+        <w:t>He superado las dificultades buscando información en internet, consultando a inteligencias artificiales y desarrollando las partes más complejas de la aplicación mediante prueba y error.</w:t>
+      </w:r>
+    </w:p>
+    <w:p>
+      <w:r>
+        <w:t xml:space="preserve">Si tuviera que empezar el proyecto desde cero, cambiaría el enfoque de desarrollo. Primero, me centraría en crear las validaciones y formularios para </w:t>
+      </w:r>
+      <w:r>
+        <w:t>para disponer de datos correctos</w:t>
+      </w:r>
+      <w:r>
+        <w:t>. Luego, implementaría las demás funciones. Además, organizaría mejor las tareas diarias para evitar la acumulación de trabajo y asegurar un progreso constante y ordenado.</w:t>
+      </w:r>
+    </w:p>
+    <w:p>
+      <w:pPr>
+        <w:jc w:val="left"/>
+      </w:pPr>
+      <w:r>
+        <w:br w:type="page"/>
+      </w:r>
+    </w:p>
     <w:p>
       <w:pPr>
         <w:pStyle w:val="Ttulo1"/>
       </w:pPr>
-      <w:bookmarkStart w:id="29" w:name="_Toc168589868"/>
+      <w:bookmarkStart w:id="32" w:name="_Toc168670323"/>
       <w:r>
         <w:lastRenderedPageBreak/>
         <w:t>Bibliografía</w:t>
       </w:r>
-      <w:bookmarkEnd w:id="29"/>
+      <w:bookmarkEnd w:id="32"/>
     </w:p>
     <w:p/>
     <w:p>
@@ -7740,11 +7941,9 @@
           <w:numId w:val="11"/>
         </w:numPr>
       </w:pPr>
-      <w:proofErr w:type="spellStart"/>
       <w:r>
         <w:t>Gráficos</w:t>
       </w:r>
-      <w:proofErr w:type="spellEnd"/>
     </w:p>
     <w:p>
       <w:pPr>
@@ -7785,19 +7984,11 @@
           <w:lang w:val="en-US"/>
         </w:rPr>
       </w:pPr>
-      <w:proofErr w:type="spellStart"/>
       <w:r>
         <w:rPr>
           <w:lang w:val="en-US"/>
         </w:rPr>
-        <w:t>Mensaje</w:t>
-      </w:r>
-      <w:proofErr w:type="spellEnd"/>
-      <w:r>
-        <w:rPr>
-          <w:lang w:val="en-US"/>
-        </w:rPr>
-        <w:t xml:space="preserve"> flash</w:t>
+        <w:t>Mensaje flash</w:t>
       </w:r>
     </w:p>
     <w:p>
@@ -11873,7 +12064,7 @@
   <w:style w:type="paragraph" w:default="1" w:styleId="Normal">
     <w:name w:val="Normal"/>
     <w:qFormat/>
-    <w:rsid w:val="002214DB"/>
+    <w:rsid w:val="004043DE"/>
     <w:pPr>
       <w:jc w:val="both"/>
     </w:pPr>
@@ -11881,7 +12072,7 @@
       <w:rFonts w:ascii="Roboto" w:hAnsi="Roboto"/>
       <w:color w:val="333333"/>
       <w:kern w:val="2"/>
-      <w:sz w:val="24"/>
+      <w:sz w:val="20"/>
       <w14:ligatures w14:val="standardContextual"/>
     </w:rPr>
   </w:style>
@@ -11892,7 +12083,7 @@
     <w:link w:val="Ttulo1Car"/>
     <w:uiPriority w:val="9"/>
     <w:qFormat/>
-    <w:rsid w:val="00550616"/>
+    <w:rsid w:val="004043DE"/>
     <w:pPr>
       <w:keepNext/>
       <w:keepLines/>
@@ -11903,7 +12094,7 @@
       <w:rFonts w:eastAsiaTheme="majorEastAsia" w:cstheme="majorBidi"/>
       <w:b/>
       <w:color w:val="16697A"/>
-      <w:sz w:val="48"/>
+      <w:sz w:val="44"/>
       <w:szCs w:val="32"/>
     </w:rPr>
   </w:style>
@@ -11915,7 +12106,7 @@
     <w:uiPriority w:val="9"/>
     <w:unhideWhenUsed/>
     <w:qFormat/>
-    <w:rsid w:val="00550616"/>
+    <w:rsid w:val="004043DE"/>
     <w:pPr>
       <w:keepNext/>
       <w:keepLines/>
@@ -11926,7 +12117,7 @@
       <w:rFonts w:eastAsiaTheme="majorEastAsia" w:cstheme="majorBidi"/>
       <w:b/>
       <w:color w:val="489FB5"/>
-      <w:sz w:val="40"/>
+      <w:sz w:val="36"/>
       <w:szCs w:val="26"/>
     </w:rPr>
   </w:style>
@@ -11938,7 +12129,7 @@
     <w:uiPriority w:val="9"/>
     <w:unhideWhenUsed/>
     <w:qFormat/>
-    <w:rsid w:val="00550616"/>
+    <w:rsid w:val="004043DE"/>
     <w:pPr>
       <w:keepNext/>
       <w:keepLines/>
@@ -11949,7 +12140,7 @@
       <w:rFonts w:eastAsiaTheme="majorEastAsia" w:cstheme="majorBidi"/>
       <w:b/>
       <w:color w:val="82C0CC"/>
-      <w:sz w:val="36"/>
+      <w:sz w:val="32"/>
       <w:szCs w:val="24"/>
     </w:rPr>
   </w:style>
@@ -11961,7 +12152,7 @@
     <w:uiPriority w:val="9"/>
     <w:unhideWhenUsed/>
     <w:qFormat/>
-    <w:rsid w:val="00155341"/>
+    <w:rsid w:val="004043DE"/>
     <w:pPr>
       <w:keepNext/>
       <w:keepLines/>
@@ -11972,7 +12163,7 @@
       <w:rFonts w:eastAsiaTheme="majorEastAsia" w:cstheme="majorBidi"/>
       <w:iCs/>
       <w:color w:val="82C0CC"/>
-      <w:sz w:val="36"/>
+      <w:sz w:val="28"/>
     </w:rPr>
   </w:style>
   <w:style w:type="paragraph" w:styleId="Ttulo5">
@@ -12079,13 +12270,13 @@
     <w:basedOn w:val="Fuentedeprrafopredeter"/>
     <w:link w:val="Ttulo1"/>
     <w:uiPriority w:val="9"/>
-    <w:rsid w:val="00550616"/>
+    <w:rsid w:val="004043DE"/>
     <w:rPr>
       <w:rFonts w:ascii="Roboto" w:eastAsiaTheme="majorEastAsia" w:hAnsi="Roboto" w:cstheme="majorBidi"/>
       <w:b/>
       <w:color w:val="16697A"/>
       <w:kern w:val="2"/>
-      <w:sz w:val="48"/>
+      <w:sz w:val="44"/>
       <w:szCs w:val="32"/>
       <w14:ligatures w14:val="standardContextual"/>
     </w:rPr>
@@ -12112,13 +12303,13 @@
     <w:basedOn w:val="Fuentedeprrafopredeter"/>
     <w:link w:val="Ttulo2"/>
     <w:uiPriority w:val="9"/>
-    <w:rsid w:val="00550616"/>
+    <w:rsid w:val="004043DE"/>
     <w:rPr>
       <w:rFonts w:ascii="Roboto" w:eastAsiaTheme="majorEastAsia" w:hAnsi="Roboto" w:cstheme="majorBidi"/>
       <w:b/>
       <w:color w:val="489FB5"/>
       <w:kern w:val="2"/>
-      <w:sz w:val="40"/>
+      <w:sz w:val="36"/>
       <w:szCs w:val="26"/>
       <w14:ligatures w14:val="standardContextual"/>
     </w:rPr>
@@ -12188,13 +12379,13 @@
     <w:basedOn w:val="Fuentedeprrafopredeter"/>
     <w:link w:val="Ttulo3"/>
     <w:uiPriority w:val="9"/>
-    <w:rsid w:val="00550616"/>
+    <w:rsid w:val="004043DE"/>
     <w:rPr>
       <w:rFonts w:ascii="Roboto" w:eastAsiaTheme="majorEastAsia" w:hAnsi="Roboto" w:cstheme="majorBidi"/>
       <w:b/>
       <w:color w:val="82C0CC"/>
       <w:kern w:val="2"/>
-      <w:sz w:val="36"/>
+      <w:sz w:val="32"/>
       <w:szCs w:val="24"/>
       <w14:ligatures w14:val="standardContextual"/>
     </w:rPr>
@@ -12217,13 +12408,13 @@
     <w:basedOn w:val="Fuentedeprrafopredeter"/>
     <w:link w:val="Ttulo4"/>
     <w:uiPriority w:val="9"/>
-    <w:rsid w:val="00155341"/>
+    <w:rsid w:val="004043DE"/>
     <w:rPr>
       <w:rFonts w:ascii="Roboto" w:eastAsiaTheme="majorEastAsia" w:hAnsi="Roboto" w:cstheme="majorBidi"/>
       <w:iCs/>
       <w:color w:val="82C0CC"/>
       <w:kern w:val="2"/>
-      <w:sz w:val="36"/>
+      <w:sz w:val="28"/>
       <w14:ligatures w14:val="standardContextual"/>
     </w:rPr>
   </w:style>

</xml_diff>